<commit_message>
Bullet points for objectives and problem definition
Adding bullet point notes on my objective and problem definition to provide some structure for this section.
</commit_message>
<xml_diff>
--- a/Strategic Thinking - CA 1 – Capstone Project Proposal - sba24098.docx
+++ b/Strategic Thinking - CA 1 – Capstone Project Proposal - sba24098.docx
@@ -1557,75 +1557,39 @@
         <w:rPr>
           <w:rtl w:val="0"/>
         </w:rPr>
-        <w:t xml:space="preserve"> </w:t>
-      </w:r>
-      <w:r>
-        <w:rPr>
-          <w:color w:val="000000"/>
-          <w:sz w:val="22"/>
-          <w:szCs w:val="22"/>
-          <w:rtl w:val="0"/>
-        </w:rPr>
-        <w:t xml:space="preserve"> </w:t>
-      </w:r>
-      <w:r>
-        <w:rPr>
-          <w:rtl w:val="0"/>
-        </w:rPr>
-      </w:r>
-    </w:p>
-    <w:p>
-      <w:pPr>
-        <w:spacing w:after="0" w:lineRule="auto"/>
-        <w:rPr/>
-      </w:pPr>
-      <w:r>
-        <w:rPr>
-          <w:rtl w:val="0"/>
-        </w:rPr>
-        <w:t xml:space="preserve">Select a title for your capstone project.</w:t>
-      </w:r>
-      <w:r>
-        <w:rPr>
-          <w:rtl w:val="0"/>
-        </w:rPr>
+        <w:t xml:space="preserve"> - Customer Support Ticket Multi-Classification Detection and Prioritization </w:t>
       </w:r>
     </w:p>
     <w:p>
       <w:pPr>
         <w:pStyle w:val="Heading1"/>
-        <w:spacing w:after="0" w:lineRule="auto"/>
+        <w:rPr/>
+      </w:pPr>
+      <w:bookmarkStart w:colFirst="0" w:colLast="0" w:name="_heading=h.sqbssyvgiv9q" w:id="1"/>
+      <w:bookmarkEnd w:id="1"/>
+      <w:r>
         <w:rPr>
           <w:b w:val="1"/>
-        </w:rPr>
-      </w:pPr>
-      <w:bookmarkStart w:colFirst="0" w:colLast="0" w:name="_heading=h.nunvwv6zldoc" w:id="1"/>
-      <w:bookmarkEnd w:id="1"/>
-      <w:r>
+          <w:rtl w:val="0"/>
+        </w:rPr>
+        <w:t xml:space="preserve">Introduction - 200</w:t>
+      </w:r>
+      <w:r>
+        <w:rPr>
+          <w:rtl w:val="0"/>
+        </w:rPr>
+      </w:r>
+    </w:p>
+    <w:p>
+      <w:pPr>
+        <w:spacing w:after="0" w:lineRule="auto"/>
         <w:rPr>
           <w:b w:val="1"/>
-          <w:rtl w:val="0"/>
-        </w:rPr>
-        <w:t xml:space="preserve">Introduction</w:t>
-      </w:r>
-    </w:p>
-    <w:p>
-      <w:pPr>
-        <w:rPr/>
-      </w:pPr>
-      <w:r>
-        <w:rPr>
-          <w:rtl w:val="0"/>
-        </w:rPr>
-      </w:r>
-    </w:p>
-    <w:p>
-      <w:pPr>
-        <w:spacing w:after="0" w:lineRule="auto"/>
-        <w:rPr/>
-      </w:pPr>
-      <w:r>
-        <w:rPr>
+        </w:rPr>
+      </w:pPr>
+      <w:r>
+        <w:rPr>
+          <w:b w:val="1"/>
           <w:rtl w:val="0"/>
         </w:rPr>
         <w:t xml:space="preserve">Provide a brief overview of the project and its significance. Explain why the capstone project is important, relevant, and interesting. Mention any real-world problems or challenges that the capstone project aims to address. The capstone project should aim to develop possible solutions.</w:t>
@@ -1633,6 +1597,37 @@
     </w:p>
     <w:p>
       <w:pPr>
+        <w:rPr/>
+      </w:pPr>
+      <w:r>
+        <w:rPr>
+          <w:rtl w:val="0"/>
+        </w:rPr>
+      </w:r>
+    </w:p>
+    <w:p>
+      <w:pPr>
+        <w:rPr/>
+      </w:pPr>
+      <w:r>
+        <w:rPr>
+          <w:color w:val="222222"/>
+          <w:sz w:val="20"/>
+          <w:szCs w:val="20"/>
+          <w:highlight w:val="white"/>
+          <w:rtl w:val="0"/>
+        </w:rPr>
+        <w:t xml:space="preserve">When a customer submits a ticket, it is typically routed through a tier-based customer support system, starting with Level 1. The Level 1 support agent usually provides basic information and then triages the ticket to another team for resolution. This workflow often delays the resolution time for the customer, leading to frustration. The capstone project aims to classify the issue type of a ticket, so it can be routed to the appropriate team, resolving customer issues more quickly than the traditional workflow.</w:t>
+      </w:r>
+      <w:r>
+        <w:rPr>
+          <w:rtl w:val="0"/>
+        </w:rPr>
+      </w:r>
+    </w:p>
+    <w:p>
+      <w:pPr>
+        <w:spacing w:after="0" w:lineRule="auto"/>
         <w:rPr/>
       </w:pPr>
       <w:r>
@@ -1656,26 +1651,29 @@
           <w:b w:val="1"/>
           <w:rtl w:val="0"/>
         </w:rPr>
-        <w:t xml:space="preserve">Objectives and Problem Definition</w:t>
-      </w:r>
-    </w:p>
-    <w:p>
-      <w:pPr>
-        <w:rPr/>
-      </w:pPr>
-      <w:r>
-        <w:rPr>
-          <w:rtl w:val="0"/>
-        </w:rPr>
-      </w:r>
-    </w:p>
-    <w:p>
-      <w:pPr>
-        <w:spacing w:after="0" w:lineRule="auto"/>
-        <w:rPr/>
-      </w:pPr>
-      <w:r>
-        <w:rPr>
+        <w:t xml:space="preserve">Objectives and Problem Definition - 200</w:t>
+      </w:r>
+    </w:p>
+    <w:p>
+      <w:pPr>
+        <w:rPr/>
+      </w:pPr>
+      <w:r>
+        <w:rPr>
+          <w:rtl w:val="0"/>
+        </w:rPr>
+      </w:r>
+    </w:p>
+    <w:p>
+      <w:pPr>
+        <w:spacing w:after="0" w:lineRule="auto"/>
+        <w:rPr>
+          <w:b w:val="1"/>
+        </w:rPr>
+      </w:pPr>
+      <w:r>
+        <w:rPr>
+          <w:b w:val="1"/>
           <w:rtl w:val="0"/>
         </w:rPr>
         <w:t xml:space="preserve">Outline the specific goals of your capstone project. What do you intend to achieve through this capstone project? Ensure your objectives are clear, concise, and aligned with the project's goals. You should have between three and five objectives. There should be a business objective or hypothesis (not a statistical test hypothesis) that looks to be explored.</w:t>
@@ -1684,21 +1682,26 @@
     <w:p>
       <w:pPr>
         <w:spacing w:after="0" w:lineRule="auto"/>
-        <w:rPr/>
-      </w:pPr>
-      <w:r>
-        <w:rPr>
-          <w:rtl w:val="0"/>
-        </w:rPr>
-      </w:r>
-    </w:p>
-    <w:p>
-      <w:pPr>
-        <w:spacing w:after="0" w:lineRule="auto"/>
-        <w:rPr/>
-      </w:pPr>
-      <w:r>
-        <w:rPr>
+        <w:rPr>
+          <w:b w:val="1"/>
+        </w:rPr>
+      </w:pPr>
+      <w:r>
+        <w:rPr>
+          <w:rtl w:val="0"/>
+        </w:rPr>
+      </w:r>
+    </w:p>
+    <w:p>
+      <w:pPr>
+        <w:spacing w:after="0" w:lineRule="auto"/>
+        <w:rPr>
+          <w:b w:val="1"/>
+        </w:rPr>
+      </w:pPr>
+      <w:r>
+        <w:rPr>
+          <w:b w:val="1"/>
           <w:rtl w:val="0"/>
         </w:rPr>
         <w:t xml:space="preserve">Clearly state the problem or challenge the capstone project seeks to solve. Discuss the context of the problem, its impact, and why it's essential to address it.</w:t>
@@ -1707,57 +1710,251 @@
     <w:p>
       <w:pPr>
         <w:spacing w:after="0" w:lineRule="auto"/>
-        <w:rPr/>
-      </w:pPr>
-      <w:r>
-        <w:rPr>
-          <w:rtl w:val="0"/>
-        </w:rPr>
-      </w:r>
-    </w:p>
-    <w:p>
-      <w:pPr>
-        <w:pStyle w:val="Heading1"/>
-        <w:spacing w:after="0" w:lineRule="auto"/>
-        <w:rPr/>
-      </w:pPr>
-      <w:bookmarkStart w:colFirst="0" w:colLast="0" w:name="_heading=h.95p2y8xr9uq4" w:id="3"/>
-      <w:bookmarkEnd w:id="3"/>
-      <w:r>
         <w:rPr>
           <w:b w:val="1"/>
-          <w:rtl w:val="0"/>
-        </w:rPr>
-        <w:t xml:space="preserve">Project Scope:</w:t>
-      </w:r>
-      <w:r>
-        <w:rPr>
-          <w:rtl w:val="0"/>
-        </w:rPr>
-        <w:t xml:space="preserve"> </w:t>
-      </w:r>
-    </w:p>
-    <w:p>
-      <w:pPr>
-        <w:spacing w:after="0" w:lineRule="auto"/>
-        <w:rPr/>
-      </w:pPr>
-      <w:r>
-        <w:rPr>
-          <w:rtl w:val="0"/>
-        </w:rPr>
-      </w:r>
-    </w:p>
-    <w:p>
-      <w:pPr>
-        <w:spacing w:after="0" w:lineRule="auto"/>
-        <w:rPr/>
-      </w:pPr>
-      <w:r>
-        <w:rPr>
-          <w:rtl w:val="0"/>
-        </w:rPr>
-        <w:t xml:space="preserve">There should be plenty of scope for the two-semester capstone project. Define the scope of the capstone project. What will be included and excluded from the capstone project? List the boundaries of the capstone project to avoid any ambiguity. Since this is a two-semester project, ample scope should be provided for in-depth analysis and exploration. Describe the planned methods, techniques, and approaches you plan to accomplish in the capstone project. What do you expect to deliver by the end of semester two?</w:t>
+        </w:rPr>
+      </w:pPr>
+      <w:r>
+        <w:rPr>
+          <w:rtl w:val="0"/>
+        </w:rPr>
+      </w:r>
+    </w:p>
+    <w:p>
+      <w:pPr>
+        <w:spacing w:after="0" w:lineRule="auto"/>
+        <w:rPr>
+          <w:b w:val="1"/>
+        </w:rPr>
+      </w:pPr>
+      <w:r>
+        <w:rPr>
+          <w:b w:val="1"/>
+          <w:rtl w:val="0"/>
+        </w:rPr>
+        <w:t xml:space="preserve">Objective </w:t>
+      </w:r>
+    </w:p>
+    <w:p>
+      <w:pPr>
+        <w:spacing w:after="0" w:lineRule="auto"/>
+        <w:rPr>
+          <w:b w:val="1"/>
+        </w:rPr>
+      </w:pPr>
+      <w:r>
+        <w:rPr>
+          <w:rtl w:val="0"/>
+        </w:rPr>
+      </w:r>
+    </w:p>
+    <w:p>
+      <w:pPr>
+        <w:numPr>
+          <w:ilvl w:val="0"/>
+          <w:numId w:val="2"/>
+        </w:numPr>
+        <w:spacing w:after="0" w:lineRule="auto"/>
+        <w:ind w:left="720" w:hanging="360"/>
+        <w:rPr/>
+      </w:pPr>
+      <w:r>
+        <w:rPr>
+          <w:rtl w:val="0"/>
+        </w:rPr>
+        <w:t xml:space="preserve">Enhance customer experience and satisfaction </w:t>
+      </w:r>
+    </w:p>
+    <w:p>
+      <w:pPr>
+        <w:numPr>
+          <w:ilvl w:val="0"/>
+          <w:numId w:val="2"/>
+        </w:numPr>
+        <w:spacing w:after="0" w:lineRule="auto"/>
+        <w:ind w:left="720" w:hanging="360"/>
+        <w:rPr/>
+      </w:pPr>
+      <w:r>
+        <w:rPr>
+          <w:rtl w:val="0"/>
+        </w:rPr>
+        <w:t xml:space="preserve">Improving operational efficiency </w:t>
+      </w:r>
+    </w:p>
+    <w:p>
+      <w:pPr>
+        <w:numPr>
+          <w:ilvl w:val="0"/>
+          <w:numId w:val="2"/>
+        </w:numPr>
+        <w:spacing w:after="0" w:lineRule="auto"/>
+        <w:ind w:left="720" w:hanging="360"/>
+        <w:rPr/>
+      </w:pPr>
+      <w:r>
+        <w:rPr>
+          <w:rtl w:val="0"/>
+        </w:rPr>
+        <w:t xml:space="preserve">Optimizing resources within the team to resolve issues.</w:t>
+      </w:r>
+    </w:p>
+    <w:p>
+      <w:pPr>
+        <w:spacing w:after="0" w:lineRule="auto"/>
+        <w:rPr>
+          <w:b w:val="1"/>
+        </w:rPr>
+      </w:pPr>
+      <w:r>
+        <w:rPr>
+          <w:rtl w:val="0"/>
+        </w:rPr>
+      </w:r>
+    </w:p>
+    <w:p>
+      <w:pPr>
+        <w:numPr>
+          <w:ilvl w:val="0"/>
+          <w:numId w:val="5"/>
+        </w:numPr>
+        <w:spacing w:after="0" w:lineRule="auto"/>
+        <w:ind w:left="720" w:hanging="360"/>
+        <w:rPr/>
+      </w:pPr>
+      <w:r>
+        <w:rPr>
+          <w:rtl w:val="0"/>
+        </w:rPr>
+        <w:t xml:space="preserve">When receiving customer support tickets to detect the following below:</w:t>
+      </w:r>
+    </w:p>
+    <w:p>
+      <w:pPr>
+        <w:numPr>
+          <w:ilvl w:val="1"/>
+          <w:numId w:val="5"/>
+        </w:numPr>
+        <w:spacing w:after="0" w:lineRule="auto"/>
+        <w:ind w:left="1440" w:hanging="360"/>
+        <w:rPr/>
+      </w:pPr>
+      <w:r>
+        <w:rPr>
+          <w:rtl w:val="0"/>
+        </w:rPr>
+        <w:t xml:space="preserve">Product Inquiry</w:t>
+      </w:r>
+    </w:p>
+    <w:p>
+      <w:pPr>
+        <w:numPr>
+          <w:ilvl w:val="1"/>
+          <w:numId w:val="5"/>
+        </w:numPr>
+        <w:spacing w:after="0" w:lineRule="auto"/>
+        <w:ind w:left="1440" w:hanging="360"/>
+        <w:rPr/>
+      </w:pPr>
+      <w:r>
+        <w:rPr>
+          <w:rtl w:val="0"/>
+        </w:rPr>
+        <w:t xml:space="preserve">Technical Issue</w:t>
+      </w:r>
+    </w:p>
+    <w:p>
+      <w:pPr>
+        <w:numPr>
+          <w:ilvl w:val="1"/>
+          <w:numId w:val="5"/>
+        </w:numPr>
+        <w:spacing w:after="0" w:lineRule="auto"/>
+        <w:ind w:left="1440" w:hanging="360"/>
+        <w:rPr/>
+      </w:pPr>
+      <w:r>
+        <w:rPr>
+          <w:rtl w:val="0"/>
+        </w:rPr>
+        <w:t xml:space="preserve">Billing Issue </w:t>
+      </w:r>
+    </w:p>
+    <w:p>
+      <w:pPr>
+        <w:numPr>
+          <w:ilvl w:val="1"/>
+          <w:numId w:val="5"/>
+        </w:numPr>
+        <w:spacing w:after="0" w:lineRule="auto"/>
+        <w:ind w:left="1440" w:hanging="360"/>
+        <w:rPr/>
+      </w:pPr>
+      <w:r>
+        <w:rPr>
+          <w:rtl w:val="0"/>
+        </w:rPr>
+        <w:t xml:space="preserve">Account Management </w:t>
+      </w:r>
+    </w:p>
+    <w:p>
+      <w:pPr>
+        <w:numPr>
+          <w:ilvl w:val="1"/>
+          <w:numId w:val="5"/>
+        </w:numPr>
+        <w:spacing w:after="0" w:lineRule="auto"/>
+        <w:ind w:left="1440" w:hanging="360"/>
+        <w:rPr/>
+      </w:pPr>
+      <w:r>
+        <w:rPr>
+          <w:rtl w:val="0"/>
+        </w:rPr>
+        <w:t xml:space="preserve">Other</w:t>
+      </w:r>
+    </w:p>
+    <w:p>
+      <w:pPr>
+        <w:numPr>
+          <w:ilvl w:val="0"/>
+          <w:numId w:val="5"/>
+        </w:numPr>
+        <w:spacing w:after="0" w:lineRule="auto"/>
+        <w:ind w:left="720" w:hanging="360"/>
+        <w:rPr/>
+      </w:pPr>
+      <w:r>
+        <w:rPr>
+          <w:rtl w:val="0"/>
+        </w:rPr>
+        <w:t xml:space="preserve">Predicting the prioritization of a ticket from low, medium or high.</w:t>
+      </w:r>
+    </w:p>
+    <w:p>
+      <w:pPr>
+        <w:spacing w:after="0" w:lineRule="auto"/>
+        <w:rPr/>
+      </w:pPr>
+      <w:r>
+        <w:rPr>
+          <w:rtl w:val="0"/>
+        </w:rPr>
+      </w:r>
+    </w:p>
+    <w:p>
+      <w:pPr>
+        <w:spacing w:after="0" w:lineRule="auto"/>
+        <w:rPr>
+          <w:b w:val="1"/>
+        </w:rPr>
+      </w:pPr>
+      <w:r>
+        <w:rPr>
+          <w:b w:val="1"/>
+          <w:rtl w:val="0"/>
+        </w:rPr>
+        <w:t xml:space="preserve">Problem Definition </w:t>
       </w:r>
     </w:p>
     <w:p>
@@ -1779,15 +1976,78 @@
         </w:numPr>
         <w:spacing w:after="0" w:lineRule="auto"/>
         <w:ind w:left="720" w:hanging="360"/>
-        <w:rPr>
-          <w:u w:val="none"/>
-        </w:rPr>
-      </w:pPr>
-      <w:r>
-        <w:rPr>
-          <w:rtl w:val="0"/>
-        </w:rPr>
-        <w:t xml:space="preserve">Explore Data</w:t>
+        <w:rPr/>
+      </w:pPr>
+      <w:r>
+        <w:rPr>
+          <w:rtl w:val="0"/>
+        </w:rPr>
+        <w:t xml:space="preserve">Categorizing customer support tickets </w:t>
+      </w:r>
+    </w:p>
+    <w:p>
+      <w:pPr>
+        <w:numPr>
+          <w:ilvl w:val="1"/>
+          <w:numId w:val="1"/>
+        </w:numPr>
+        <w:spacing w:after="0" w:lineRule="auto"/>
+        <w:ind w:left="1440" w:hanging="360"/>
+        <w:rPr/>
+      </w:pPr>
+      <w:r>
+        <w:rPr>
+          <w:rtl w:val="0"/>
+        </w:rPr>
+        <w:t xml:space="preserve">to automate the routing of tickets to the appropriate team for faster response team to prevent tickets being mis-routed. </w:t>
+      </w:r>
+    </w:p>
+    <w:p>
+      <w:pPr>
+        <w:numPr>
+          <w:ilvl w:val="1"/>
+          <w:numId w:val="1"/>
+        </w:numPr>
+        <w:spacing w:after="0" w:lineRule="auto"/>
+        <w:ind w:left="1440" w:hanging="360"/>
+        <w:rPr/>
+      </w:pPr>
+      <w:r>
+        <w:rPr>
+          <w:rtl w:val="0"/>
+        </w:rPr>
+        <w:t xml:space="preserve">Reducing customer support agent workload on routing tickets to focus on the resolving issues instead of manually categorization tickets </w:t>
+      </w:r>
+    </w:p>
+    <w:p>
+      <w:pPr>
+        <w:numPr>
+          <w:ilvl w:val="1"/>
+          <w:numId w:val="1"/>
+        </w:numPr>
+        <w:spacing w:after="0" w:lineRule="auto"/>
+        <w:ind w:left="1440" w:hanging="360"/>
+        <w:rPr/>
+      </w:pPr>
+      <w:r>
+        <w:rPr>
+          <w:rtl w:val="0"/>
+        </w:rPr>
+        <w:t xml:space="preserve">Providing consistency and accurate ticket categorization to  prevent tickets from being mis-routed.</w:t>
+      </w:r>
+    </w:p>
+    <w:p>
+      <w:pPr>
+        <w:spacing w:after="0" w:lineRule="auto"/>
+        <w:ind w:left="1440" w:firstLine="0"/>
+        <w:rPr>
+          <w:b w:val="1"/>
+        </w:rPr>
+      </w:pPr>
+      <w:r>
+        <w:rPr>
+          <w:rtl w:val="0"/>
+        </w:rPr>
       </w:r>
     </w:p>
     <w:p>
@@ -1799,6 +2059,27 @@
         <w:spacing w:after="0" w:lineRule="auto"/>
         <w:ind w:left="720" w:hanging="360"/>
         <w:rPr>
+          <w:b w:val="1"/>
+        </w:rPr>
+      </w:pPr>
+      <w:r>
+        <w:rPr>
+          <w:b w:val="1"/>
+          <w:rtl w:val="0"/>
+        </w:rPr>
+        <w:t xml:space="preserve">Predicting ticket priority level.</w:t>
+      </w:r>
+    </w:p>
+    <w:p>
+      <w:pPr>
+        <w:numPr>
+          <w:ilvl w:val="1"/>
+          <w:numId w:val="1"/>
+        </w:numPr>
+        <w:spacing w:after="0" w:lineRule="auto"/>
+        <w:ind w:left="1440" w:hanging="360"/>
+        <w:rPr>
+          <w:b w:val="1"/>
           <w:u w:val="none"/>
         </w:rPr>
       </w:pPr>
@@ -1806,61 +2087,256 @@
         <w:rPr>
           <w:rtl w:val="0"/>
         </w:rPr>
-        <w:t xml:space="preserve">Data preprocessing</w:t>
+        <w:t xml:space="preserve">To be able to detect high urgent requests that have a potential to impact other customers.</w:t>
+      </w:r>
+    </w:p>
+    <w:p>
+      <w:pPr>
+        <w:numPr>
+          <w:ilvl w:val="1"/>
+          <w:numId w:val="1"/>
+        </w:numPr>
+        <w:spacing w:after="0" w:lineRule="auto"/>
+        <w:ind w:left="1440" w:hanging="360"/>
+        <w:rPr>
+          <w:u w:val="none"/>
+        </w:rPr>
+      </w:pPr>
+      <w:r>
+        <w:rPr>
+          <w:rtl w:val="0"/>
+        </w:rPr>
+        <w:t xml:space="preserve">Improving response time on resolving urgent tickets.</w:t>
+      </w:r>
+    </w:p>
+    <w:p>
+      <w:pPr>
+        <w:numPr>
+          <w:ilvl w:val="1"/>
+          <w:numId w:val="1"/>
+        </w:numPr>
+        <w:spacing w:after="0" w:lineRule="auto"/>
+        <w:ind w:left="1440" w:hanging="360"/>
+        <w:rPr>
+          <w:b w:val="1"/>
+          <w:u w:val="none"/>
+        </w:rPr>
+      </w:pPr>
+      <w:r>
+        <w:rPr>
+          <w:rtl w:val="0"/>
+        </w:rPr>
+        <w:t xml:space="preserve">Optimizing ticket allocation to assign high priority tickets to senior agents and low priority tickets to junior agents.</w:t>
+      </w:r>
+    </w:p>
+    <w:p>
+      <w:pPr>
+        <w:numPr>
+          <w:ilvl w:val="1"/>
+          <w:numId w:val="1"/>
+        </w:numPr>
+        <w:spacing w:after="0" w:lineRule="auto"/>
+        <w:ind w:left="1440" w:hanging="360"/>
+        <w:rPr>
+          <w:u w:val="none"/>
+        </w:rPr>
+      </w:pPr>
+      <w:r>
+        <w:rPr>
+          <w:rtl w:val="0"/>
+        </w:rPr>
+        <w:t xml:space="preserve">Preventing customer churn by improving ticket resolution for urgent cases. (Poor customer experience because of how the case was handled. </w:t>
+      </w:r>
+    </w:p>
+    <w:p>
+      <w:pPr>
+        <w:spacing w:after="0" w:lineRule="auto"/>
+        <w:rPr/>
+      </w:pPr>
+      <w:r>
+        <w:rPr>
+          <w:rtl w:val="0"/>
+        </w:rPr>
+      </w:r>
+    </w:p>
+    <w:p>
+      <w:pPr>
+        <w:spacing w:after="0" w:lineRule="auto"/>
+        <w:rPr/>
+      </w:pPr>
+      <w:r>
+        <w:rPr>
+          <w:rtl w:val="0"/>
+        </w:rPr>
+      </w:r>
+    </w:p>
+    <w:p>
+      <w:pPr>
+        <w:spacing w:after="0" w:lineRule="auto"/>
+        <w:rPr/>
+      </w:pPr>
+      <w:r>
+        <w:rPr>
+          <w:rtl w:val="0"/>
+        </w:rPr>
+      </w:r>
+    </w:p>
+    <w:p>
+      <w:pPr>
+        <w:pStyle w:val="Heading1"/>
+        <w:spacing w:after="0" w:lineRule="auto"/>
+        <w:rPr/>
+      </w:pPr>
+      <w:bookmarkStart w:colFirst="0" w:colLast="0" w:name="_heading=h.95p2y8xr9uq4" w:id="3"/>
+      <w:bookmarkEnd w:id="3"/>
+      <w:r>
+        <w:rPr>
+          <w:b w:val="1"/>
+          <w:rtl w:val="0"/>
+        </w:rPr>
+        <w:t xml:space="preserve">Project Scope:</w:t>
+      </w:r>
+      <w:r>
+        <w:rPr>
+          <w:rtl w:val="0"/>
+        </w:rPr>
+        <w:t xml:space="preserve"> - 200</w:t>
+      </w:r>
+    </w:p>
+    <w:p>
+      <w:pPr>
+        <w:spacing w:after="0" w:lineRule="auto"/>
+        <w:rPr/>
+      </w:pPr>
+      <w:r>
+        <w:rPr>
+          <w:rtl w:val="0"/>
+        </w:rPr>
+      </w:r>
+    </w:p>
+    <w:p>
+      <w:pPr>
+        <w:spacing w:after="0" w:lineRule="auto"/>
+        <w:rPr>
+          <w:b w:val="1"/>
+        </w:rPr>
+      </w:pPr>
+      <w:r>
+        <w:rPr>
+          <w:b w:val="1"/>
+          <w:rtl w:val="0"/>
+        </w:rPr>
+        <w:t xml:space="preserve">There should be plenty of scope for the two-semester capstone project. Define the scope of the capstone project. What will be included and excluded from the capstone project? List the boundaries of the capstone project to avoid any ambiguity. Since this is a two-semester project, ample scope should be provided for in-depth analysis and exploration. Describe the planned methods, techniques, and approaches you plan to accomplish in the capstone project. What do you expect to deliver by the end of semester two?</w:t>
+      </w:r>
+    </w:p>
+    <w:p>
+      <w:pPr>
+        <w:spacing w:after="0" w:lineRule="auto"/>
+        <w:rPr>
+          <w:b w:val="1"/>
+        </w:rPr>
+      </w:pPr>
+      <w:r>
+        <w:rPr>
+          <w:rtl w:val="0"/>
+        </w:rPr>
       </w:r>
     </w:p>
     <w:p>
       <w:pPr>
         <w:numPr>
           <w:ilvl w:val="0"/>
-          <w:numId w:val="1"/>
+          <w:numId w:val="3"/>
         </w:numPr>
         <w:spacing w:after="0" w:lineRule="auto"/>
         <w:ind w:left="720" w:hanging="360"/>
         <w:rPr>
-          <w:u w:val="none"/>
-        </w:rPr>
-      </w:pPr>
-      <w:r>
-        <w:rPr>
-          <w:rtl w:val="0"/>
-        </w:rPr>
-        <w:t xml:space="preserve">Model development</w:t>
+          <w:b w:val="1"/>
+        </w:rPr>
+      </w:pPr>
+      <w:r>
+        <w:rPr>
+          <w:b w:val="1"/>
+          <w:rtl w:val="0"/>
+        </w:rPr>
+        <w:t xml:space="preserve">Explore Data</w:t>
       </w:r>
     </w:p>
     <w:p>
       <w:pPr>
         <w:numPr>
           <w:ilvl w:val="0"/>
-          <w:numId w:val="1"/>
+          <w:numId w:val="3"/>
         </w:numPr>
         <w:spacing w:after="0" w:lineRule="auto"/>
         <w:ind w:left="720" w:hanging="360"/>
         <w:rPr>
-          <w:u w:val="none"/>
-        </w:rPr>
-      </w:pPr>
-      <w:r>
-        <w:rPr>
-          <w:rtl w:val="0"/>
-        </w:rPr>
-        <w:t xml:space="preserve">Model evaluation</w:t>
+          <w:b w:val="1"/>
+        </w:rPr>
+      </w:pPr>
+      <w:r>
+        <w:rPr>
+          <w:b w:val="1"/>
+          <w:rtl w:val="0"/>
+        </w:rPr>
+        <w:t xml:space="preserve">Data preprocessing</w:t>
       </w:r>
     </w:p>
     <w:p>
       <w:pPr>
         <w:numPr>
           <w:ilvl w:val="0"/>
-          <w:numId w:val="1"/>
+          <w:numId w:val="3"/>
         </w:numPr>
         <w:spacing w:after="0" w:lineRule="auto"/>
         <w:ind w:left="720" w:hanging="360"/>
         <w:rPr>
-          <w:u w:val="none"/>
-        </w:rPr>
-      </w:pPr>
-      <w:r>
-        <w:rPr>
+          <w:b w:val="1"/>
+        </w:rPr>
+      </w:pPr>
+      <w:r>
+        <w:rPr>
+          <w:b w:val="1"/>
+          <w:rtl w:val="0"/>
+        </w:rPr>
+        <w:t xml:space="preserve">Model development</w:t>
+      </w:r>
+    </w:p>
+    <w:p>
+      <w:pPr>
+        <w:numPr>
+          <w:ilvl w:val="0"/>
+          <w:numId w:val="3"/>
+        </w:numPr>
+        <w:spacing w:after="0" w:lineRule="auto"/>
+        <w:ind w:left="720" w:hanging="360"/>
+        <w:rPr>
+          <w:b w:val="1"/>
+        </w:rPr>
+      </w:pPr>
+      <w:r>
+        <w:rPr>
+          <w:b w:val="1"/>
+          <w:rtl w:val="0"/>
+        </w:rPr>
+        <w:t xml:space="preserve">Model evaluation</w:t>
+      </w:r>
+    </w:p>
+    <w:p>
+      <w:pPr>
+        <w:numPr>
+          <w:ilvl w:val="0"/>
+          <w:numId w:val="3"/>
+        </w:numPr>
+        <w:spacing w:after="0" w:lineRule="auto"/>
+        <w:ind w:left="720" w:hanging="360"/>
+        <w:rPr>
+          <w:b w:val="1"/>
+        </w:rPr>
+      </w:pPr>
+      <w:r>
+        <w:rPr>
+          <w:b w:val="1"/>
           <w:rtl w:val="0"/>
         </w:rPr>
         <w:t xml:space="preserve">Document Process</w:t>
@@ -1896,26 +2372,29 @@
         <w:rPr>
           <w:rtl w:val="0"/>
         </w:rPr>
-        <w:t xml:space="preserve"> </w:t>
-      </w:r>
-    </w:p>
-    <w:p>
-      <w:pPr>
-        <w:rPr/>
-      </w:pPr>
-      <w:r>
-        <w:rPr>
-          <w:rtl w:val="0"/>
-        </w:rPr>
-      </w:r>
-    </w:p>
-    <w:p>
-      <w:pPr>
-        <w:spacing w:after="0" w:lineRule="auto"/>
-        <w:rPr/>
-      </w:pPr>
-      <w:r>
-        <w:rPr>
+        <w:t xml:space="preserve">  200</w:t>
+      </w:r>
+    </w:p>
+    <w:p>
+      <w:pPr>
+        <w:rPr/>
+      </w:pPr>
+      <w:r>
+        <w:rPr>
+          <w:rtl w:val="0"/>
+        </w:rPr>
+      </w:r>
+    </w:p>
+    <w:p>
+      <w:pPr>
+        <w:spacing w:after="0" w:lineRule="auto"/>
+        <w:rPr>
+          <w:b w:val="1"/>
+        </w:rPr>
+      </w:pPr>
+      <w:r>
+        <w:rPr>
+          <w:b w:val="1"/>
           <w:rtl w:val="0"/>
         </w:rPr>
         <w:t xml:space="preserve">Provide a high-level timeline for the capstone project. Break down the project into phases or milestones and estimate the time required for each. </w:t>
@@ -1951,37 +2430,74 @@
         <w:rPr>
           <w:rtl w:val="0"/>
         </w:rPr>
+        <w:t xml:space="preserve"> 100</w:t>
+      </w:r>
+    </w:p>
+    <w:p>
+      <w:pPr>
+        <w:spacing w:after="0" w:lineRule="auto"/>
+        <w:rPr/>
+      </w:pPr>
+      <w:r>
+        <w:rPr>
+          <w:rtl w:val="0"/>
+        </w:rPr>
+      </w:r>
+    </w:p>
+    <w:p>
+      <w:pPr>
+        <w:spacing w:after="0" w:lineRule="auto"/>
+        <w:rPr>
+          <w:b w:val="1"/>
+        </w:rPr>
+      </w:pPr>
+      <w:r>
+        <w:rPr>
+          <w:b w:val="1"/>
+          <w:rtl w:val="0"/>
+        </w:rPr>
+        <w:t xml:space="preserve">Where will you get your data, and how much do you need? Specify the data sources you plan to use in the capstone project. Show evidence of any permissions to access the data and the use of the data.</w:t>
+      </w:r>
+    </w:p>
+    <w:p>
+      <w:pPr>
+        <w:spacing w:after="0" w:lineRule="auto"/>
+        <w:rPr/>
+      </w:pPr>
+      <w:r>
+        <w:rPr>
+          <w:rtl w:val="0"/>
+        </w:rPr>
+      </w:r>
+    </w:p>
+    <w:p>
+      <w:pPr>
+        <w:numPr>
+          <w:ilvl w:val="0"/>
+          <w:numId w:val="6"/>
+        </w:numPr>
+        <w:spacing w:after="0" w:lineRule="auto"/>
+        <w:ind w:left="720" w:hanging="360"/>
+        <w:rPr>
+          <w:u w:val="none"/>
+        </w:rPr>
+      </w:pPr>
+      <w:hyperlink r:id="rId11">
+        <w:r>
+          <w:rPr>
+            <w:color w:val="1155cc"/>
+            <w:u w:val="single"/>
+            <w:rtl w:val="0"/>
+          </w:rPr>
+          <w:t xml:space="preserve">https://www.kaggle.com/datasets/suraj520/customer-support-ticket-dataset</w:t>
+        </w:r>
+      </w:hyperlink>
+      <w:r>
+        <w:rPr>
+          <w:rtl w:val="0"/>
+        </w:rPr>
         <w:t xml:space="preserve"> </w:t>
       </w:r>
-    </w:p>
-    <w:p>
-      <w:pPr>
-        <w:spacing w:after="0" w:lineRule="auto"/>
-        <w:rPr/>
-      </w:pPr>
-      <w:r>
-        <w:rPr>
-          <w:rtl w:val="0"/>
-        </w:rPr>
-      </w:r>
-    </w:p>
-    <w:p>
-      <w:pPr>
-        <w:spacing w:after="0" w:lineRule="auto"/>
-        <w:rPr/>
-      </w:pPr>
-      <w:r>
-        <w:rPr>
-          <w:rtl w:val="0"/>
-        </w:rPr>
-        <w:t xml:space="preserve">Where will you get your data, and how much do you need? Specify the data sources you plan to use in the capstone project. Show evidence of any permissions to access the data and the use of the data.</w:t>
-      </w:r>
-    </w:p>
-    <w:p>
-      <w:pPr>
-        <w:spacing w:after="0" w:lineRule="auto"/>
-        <w:rPr/>
-      </w:pPr>
       <w:r>
         <w:rPr>
           <w:rtl w:val="0"/>
@@ -2007,27 +2523,30 @@
         <w:rPr>
           <w:rtl w:val="0"/>
         </w:rPr>
-        <w:t xml:space="preserve"> </w:t>
-      </w:r>
-    </w:p>
-    <w:p>
-      <w:pPr>
-        <w:spacing w:after="0" w:lineRule="auto"/>
-        <w:rPr/>
-      </w:pPr>
-      <w:r>
-        <w:rPr>
-          <w:rtl w:val="0"/>
-        </w:rPr>
-      </w:r>
-    </w:p>
-    <w:p>
-      <w:pPr>
-        <w:spacing w:after="0" w:lineRule="auto"/>
-        <w:rPr/>
-      </w:pPr>
-      <w:r>
-        <w:rPr>
+        <w:t xml:space="preserve"> 100</w:t>
+      </w:r>
+    </w:p>
+    <w:p>
+      <w:pPr>
+        <w:spacing w:after="0" w:lineRule="auto"/>
+        <w:rPr/>
+      </w:pPr>
+      <w:r>
+        <w:rPr>
+          <w:rtl w:val="0"/>
+        </w:rPr>
+      </w:r>
+    </w:p>
+    <w:p>
+      <w:pPr>
+        <w:spacing w:after="0" w:lineRule="auto"/>
+        <w:rPr>
+          <w:b w:val="1"/>
+        </w:rPr>
+      </w:pPr>
+      <w:r>
+        <w:rPr>
+          <w:b w:val="1"/>
           <w:rtl w:val="0"/>
         </w:rPr>
         <w:t xml:space="preserve">Discuss any ethical considerations associated with the capstone project, especially if it involves sensitive data, user privacy, or potential societal impacts. This will include dataset permissions and use of data permissions. There can be no medical capstone projects.</w:t>
@@ -2036,136 +2555,6 @@
         <w:rPr>
           <w:rtl w:val="0"/>
         </w:rPr>
-      </w:r>
-    </w:p>
-    <w:p>
-      <w:pPr>
-        <w:rPr/>
-      </w:pPr>
-      <w:r>
-        <w:rPr>
-          <w:rtl w:val="0"/>
-        </w:rPr>
-      </w:r>
-    </w:p>
-    <w:p>
-      <w:pPr>
-        <w:rPr/>
-      </w:pPr>
-      <w:r>
-        <w:rPr>
-          <w:rtl w:val="0"/>
-        </w:rPr>
-      </w:r>
-    </w:p>
-    <w:p>
-      <w:pPr>
-        <w:spacing w:after="0" w:lineRule="auto"/>
-        <w:rPr>
-          <w:b w:val="1"/>
-        </w:rPr>
-      </w:pPr>
-      <w:r>
-        <w:rPr>
-          <w:b w:val="1"/>
-          <w:rtl w:val="0"/>
-        </w:rPr>
-        <w:t xml:space="preserve">Sample Ideas for Capstone Projects:</w:t>
-      </w:r>
-    </w:p>
-    <w:p>
-      <w:pPr>
-        <w:spacing w:after="0" w:lineRule="auto"/>
-        <w:rPr/>
-      </w:pPr>
-      <w:r>
-        <w:rPr>
-          <w:rtl w:val="0"/>
-        </w:rPr>
-        <w:t xml:space="preserve">Predictive Analytics for Customer Churn in E-commerce.</w:t>
-      </w:r>
-    </w:p>
-    <w:p>
-      <w:pPr>
-        <w:spacing w:after="0" w:lineRule="auto"/>
-        <w:rPr/>
-      </w:pPr>
-      <w:r>
-        <w:rPr>
-          <w:rtl w:val="0"/>
-        </w:rPr>
-        <w:t xml:space="preserve">Increasing company sales</w:t>
-      </w:r>
-    </w:p>
-    <w:p>
-      <w:pPr>
-        <w:spacing w:after="0" w:lineRule="auto"/>
-        <w:rPr/>
-      </w:pPr>
-      <w:r>
-        <w:rPr>
-          <w:rtl w:val="0"/>
-        </w:rPr>
-        <w:t xml:space="preserve">Financial Fraud Detection (Anomaly detection)</w:t>
-      </w:r>
-    </w:p>
-    <w:p>
-      <w:pPr>
-        <w:spacing w:after="0" w:lineRule="auto"/>
-        <w:rPr/>
-      </w:pPr>
-      <w:r>
-        <w:rPr>
-          <w:rtl w:val="0"/>
-        </w:rPr>
-        <w:t xml:space="preserve">Personalised pricing.</w:t>
-      </w:r>
-    </w:p>
-    <w:p>
-      <w:pPr>
-        <w:spacing w:after="0" w:lineRule="auto"/>
-        <w:rPr/>
-      </w:pPr>
-      <w:r>
-        <w:rPr>
-          <w:rtl w:val="0"/>
-        </w:rPr>
-        <w:t xml:space="preserve">Event analysis</w:t>
-      </w:r>
-    </w:p>
-    <w:p>
-      <w:pPr>
-        <w:spacing w:after="0" w:lineRule="auto"/>
-        <w:rPr/>
-      </w:pPr>
-      <w:r>
-        <w:rPr>
-          <w:rtl w:val="0"/>
-        </w:rPr>
-        <w:t xml:space="preserve">Sports predictions (games, players, plays)</w:t>
-      </w:r>
-    </w:p>
-    <w:p>
-      <w:pPr>
-        <w:spacing w:after="0" w:lineRule="auto"/>
-        <w:rPr/>
-      </w:pPr>
-      <w:r>
-        <w:rPr>
-          <w:rtl w:val="0"/>
-        </w:rPr>
-      </w:r>
-    </w:p>
-    <w:p>
-      <w:pPr>
-        <w:spacing w:after="0" w:lineRule="auto"/>
-        <w:rPr/>
-      </w:pPr>
-      <w:r>
-        <w:rPr>
-          <w:rtl w:val="0"/>
-        </w:rPr>
-        <w:t xml:space="preserve">Remember that these project ideas are just starting points. Ensure that your project proposal outlines a comprehensive and in-depth analysis that will occur over two semesters.</w:t>
       </w:r>
     </w:p>
     <w:p>
@@ -2304,8 +2693,21 @@
         <w:pStyle w:val="Heading1"/>
         <w:rPr/>
       </w:pPr>
-      <w:bookmarkStart w:colFirst="0" w:colLast="0" w:name="_heading=h.yttk0nhu1qw8" w:id="8"/>
+      <w:bookmarkStart w:colFirst="0" w:colLast="0" w:name="_heading=h.dzg6u4xah4j2" w:id="8"/>
       <w:bookmarkEnd w:id="8"/>
+      <w:r>
+        <w:rPr>
+          <w:rtl w:val="0"/>
+        </w:rPr>
+      </w:r>
+    </w:p>
+    <w:p>
+      <w:pPr>
+        <w:pStyle w:val="Heading1"/>
+        <w:rPr/>
+      </w:pPr>
+      <w:bookmarkStart w:colFirst="0" w:colLast="0" w:name="_heading=h.yttk0nhu1qw8" w:id="9"/>
+      <w:bookmarkEnd w:id="9"/>
       <w:r>
         <w:rPr>
           <w:rtl w:val="0"/>
@@ -2328,7 +2730,7 @@
       <w:pPr>
         <w:numPr>
           <w:ilvl w:val="0"/>
-          <w:numId w:val="2"/>
+          <w:numId w:val="4"/>
         </w:numPr>
         <w:spacing w:after="0" w:afterAutospacing="0" w:before="69" w:line="300" w:lineRule="auto"/>
         <w:ind w:left="720" w:hanging="360"/>
@@ -2344,7 +2746,7 @@
       <w:pPr>
         <w:numPr>
           <w:ilvl w:val="0"/>
-          <w:numId w:val="2"/>
+          <w:numId w:val="4"/>
         </w:numPr>
         <w:spacing w:after="0" w:afterAutospacing="0" w:before="0" w:beforeAutospacing="0" w:line="300" w:lineRule="auto"/>
         <w:ind w:left="720" w:hanging="360"/>
@@ -2360,7 +2762,7 @@
       <w:pPr>
         <w:numPr>
           <w:ilvl w:val="0"/>
-          <w:numId w:val="2"/>
+          <w:numId w:val="4"/>
         </w:numPr>
         <w:spacing w:after="0" w:afterAutospacing="0" w:before="0" w:beforeAutospacing="0" w:line="300" w:lineRule="auto"/>
         <w:ind w:left="720" w:hanging="360"/>
@@ -2389,7 +2791,7 @@
       <w:pPr>
         <w:numPr>
           <w:ilvl w:val="0"/>
-          <w:numId w:val="2"/>
+          <w:numId w:val="4"/>
         </w:numPr>
         <w:spacing w:after="0" w:before="0" w:beforeAutospacing="0" w:line="300" w:lineRule="auto"/>
         <w:ind w:left="720" w:hanging="360"/>
@@ -2412,7 +2814,7 @@
       <w:pPr>
         <w:numPr>
           <w:ilvl w:val="0"/>
-          <w:numId w:val="2"/>
+          <w:numId w:val="4"/>
         </w:numPr>
         <w:spacing w:after="0" w:lineRule="auto"/>
         <w:ind w:left="720" w:hanging="360"/>
@@ -2426,7 +2828,7 @@
         </w:rPr>
         <w:t xml:space="preserve">Use </w:t>
       </w:r>
-      <w:hyperlink r:id="rId11">
+      <w:hyperlink r:id="rId12">
         <w:r>
           <w:rPr>
             <w:u w:val="single"/>
@@ -3028,7 +3430,7 @@
       </w:r>
     </w:p>
     <w:sectPr>
-      <w:footerReference r:id="rId12" w:type="default"/>
+      <w:footerReference r:id="rId13" w:type="default"/>
       <w:type w:val="nextPage"/>
       <w:pgSz w:h="16838" w:w="11906" w:orient="portrait"/>
       <w:pgMar w:bottom="1440" w:top="1440" w:left="1440" w:right="1440" w:header="708" w:footer="708"/>
@@ -3289,7 +3691,7 @@
     <w:lvl w:ilvl="0">
       <w:start w:val="1"/>
       <w:numFmt w:val="bullet"/>
-      <w:lvlText w:val="●"/>
+      <w:lvlText w:val="-"/>
       <w:lvlJc w:val="left"/>
       <w:pPr>
         <w:ind w:left="720" w:hanging="360"/>
@@ -3301,7 +3703,7 @@
     <w:lvl w:ilvl="1">
       <w:start w:val="1"/>
       <w:numFmt w:val="bullet"/>
-      <w:lvlText w:val="○"/>
+      <w:lvlText w:val="-"/>
       <w:lvlJc w:val="left"/>
       <w:pPr>
         <w:ind w:left="1440" w:hanging="360"/>
@@ -3313,7 +3715,7 @@
     <w:lvl w:ilvl="2">
       <w:start w:val="1"/>
       <w:numFmt w:val="bullet"/>
-      <w:lvlText w:val="■"/>
+      <w:lvlText w:val="-"/>
       <w:lvlJc w:val="left"/>
       <w:pPr>
         <w:ind w:left="2160" w:hanging="360"/>
@@ -3325,7 +3727,7 @@
     <w:lvl w:ilvl="3">
       <w:start w:val="1"/>
       <w:numFmt w:val="bullet"/>
-      <w:lvlText w:val="●"/>
+      <w:lvlText w:val="-"/>
       <w:lvlJc w:val="left"/>
       <w:pPr>
         <w:ind w:left="2880" w:hanging="360"/>
@@ -3337,7 +3739,7 @@
     <w:lvl w:ilvl="4">
       <w:start w:val="1"/>
       <w:numFmt w:val="bullet"/>
-      <w:lvlText w:val="○"/>
+      <w:lvlText w:val="-"/>
       <w:lvlJc w:val="left"/>
       <w:pPr>
         <w:ind w:left="3600" w:hanging="360"/>
@@ -3349,7 +3751,7 @@
     <w:lvl w:ilvl="5">
       <w:start w:val="1"/>
       <w:numFmt w:val="bullet"/>
-      <w:lvlText w:val="■"/>
+      <w:lvlText w:val="-"/>
       <w:lvlJc w:val="left"/>
       <w:pPr>
         <w:ind w:left="4320" w:hanging="360"/>
@@ -3361,7 +3763,7 @@
     <w:lvl w:ilvl="6">
       <w:start w:val="1"/>
       <w:numFmt w:val="bullet"/>
-      <w:lvlText w:val="●"/>
+      <w:lvlText w:val="-"/>
       <w:lvlJc w:val="left"/>
       <w:pPr>
         <w:ind w:left="5040" w:hanging="360"/>
@@ -3373,7 +3775,7 @@
     <w:lvl w:ilvl="7">
       <w:start w:val="1"/>
       <w:numFmt w:val="bullet"/>
-      <w:lvlText w:val="○"/>
+      <w:lvlText w:val="-"/>
       <w:lvlJc w:val="left"/>
       <w:pPr>
         <w:ind w:left="5760" w:hanging="360"/>
@@ -3385,7 +3787,7 @@
     <w:lvl w:ilvl="8">
       <w:start w:val="1"/>
       <w:numFmt w:val="bullet"/>
-      <w:lvlText w:val="■"/>
+      <w:lvlText w:val="-"/>
       <w:lvlJc w:val="left"/>
       <w:pPr>
         <w:ind w:left="6480" w:hanging="360"/>
@@ -3505,11 +3907,463 @@
       </w:rPr>
     </w:lvl>
   </w:abstractNum>
+  <w:abstractNum w:abstractNumId="3">
+    <w:lvl w:ilvl="0">
+      <w:start w:val="1"/>
+      <w:numFmt w:val="bullet"/>
+      <w:lvlText w:val="●"/>
+      <w:lvlJc w:val="left"/>
+      <w:pPr>
+        <w:ind w:left="720" w:hanging="360"/>
+      </w:pPr>
+      <w:rPr>
+        <w:u w:val="none"/>
+      </w:rPr>
+    </w:lvl>
+    <w:lvl w:ilvl="1">
+      <w:start w:val="1"/>
+      <w:numFmt w:val="bullet"/>
+      <w:lvlText w:val="○"/>
+      <w:lvlJc w:val="left"/>
+      <w:pPr>
+        <w:ind w:left="1440" w:hanging="360"/>
+      </w:pPr>
+      <w:rPr>
+        <w:u w:val="none"/>
+      </w:rPr>
+    </w:lvl>
+    <w:lvl w:ilvl="2">
+      <w:start w:val="1"/>
+      <w:numFmt w:val="bullet"/>
+      <w:lvlText w:val="■"/>
+      <w:lvlJc w:val="left"/>
+      <w:pPr>
+        <w:ind w:left="2160" w:hanging="360"/>
+      </w:pPr>
+      <w:rPr>
+        <w:u w:val="none"/>
+      </w:rPr>
+    </w:lvl>
+    <w:lvl w:ilvl="3">
+      <w:start w:val="1"/>
+      <w:numFmt w:val="bullet"/>
+      <w:lvlText w:val="●"/>
+      <w:lvlJc w:val="left"/>
+      <w:pPr>
+        <w:ind w:left="2880" w:hanging="360"/>
+      </w:pPr>
+      <w:rPr>
+        <w:u w:val="none"/>
+      </w:rPr>
+    </w:lvl>
+    <w:lvl w:ilvl="4">
+      <w:start w:val="1"/>
+      <w:numFmt w:val="bullet"/>
+      <w:lvlText w:val="○"/>
+      <w:lvlJc w:val="left"/>
+      <w:pPr>
+        <w:ind w:left="3600" w:hanging="360"/>
+      </w:pPr>
+      <w:rPr>
+        <w:u w:val="none"/>
+      </w:rPr>
+    </w:lvl>
+    <w:lvl w:ilvl="5">
+      <w:start w:val="1"/>
+      <w:numFmt w:val="bullet"/>
+      <w:lvlText w:val="■"/>
+      <w:lvlJc w:val="left"/>
+      <w:pPr>
+        <w:ind w:left="4320" w:hanging="360"/>
+      </w:pPr>
+      <w:rPr>
+        <w:u w:val="none"/>
+      </w:rPr>
+    </w:lvl>
+    <w:lvl w:ilvl="6">
+      <w:start w:val="1"/>
+      <w:numFmt w:val="bullet"/>
+      <w:lvlText w:val="●"/>
+      <w:lvlJc w:val="left"/>
+      <w:pPr>
+        <w:ind w:left="5040" w:hanging="360"/>
+      </w:pPr>
+      <w:rPr>
+        <w:u w:val="none"/>
+      </w:rPr>
+    </w:lvl>
+    <w:lvl w:ilvl="7">
+      <w:start w:val="1"/>
+      <w:numFmt w:val="bullet"/>
+      <w:lvlText w:val="○"/>
+      <w:lvlJc w:val="left"/>
+      <w:pPr>
+        <w:ind w:left="5760" w:hanging="360"/>
+      </w:pPr>
+      <w:rPr>
+        <w:u w:val="none"/>
+      </w:rPr>
+    </w:lvl>
+    <w:lvl w:ilvl="8">
+      <w:start w:val="1"/>
+      <w:numFmt w:val="bullet"/>
+      <w:lvlText w:val="■"/>
+      <w:lvlJc w:val="left"/>
+      <w:pPr>
+        <w:ind w:left="6480" w:hanging="360"/>
+      </w:pPr>
+      <w:rPr>
+        <w:u w:val="none"/>
+      </w:rPr>
+    </w:lvl>
+  </w:abstractNum>
+  <w:abstractNum w:abstractNumId="4">
+    <w:lvl w:ilvl="0">
+      <w:start w:val="1"/>
+      <w:numFmt w:val="bullet"/>
+      <w:lvlText w:val="-"/>
+      <w:lvlJc w:val="left"/>
+      <w:pPr>
+        <w:ind w:left="720" w:hanging="360"/>
+      </w:pPr>
+      <w:rPr>
+        <w:u w:val="none"/>
+      </w:rPr>
+    </w:lvl>
+    <w:lvl w:ilvl="1">
+      <w:start w:val="1"/>
+      <w:numFmt w:val="bullet"/>
+      <w:lvlText w:val="-"/>
+      <w:lvlJc w:val="left"/>
+      <w:pPr>
+        <w:ind w:left="1440" w:hanging="360"/>
+      </w:pPr>
+      <w:rPr>
+        <w:u w:val="none"/>
+      </w:rPr>
+    </w:lvl>
+    <w:lvl w:ilvl="2">
+      <w:start w:val="1"/>
+      <w:numFmt w:val="bullet"/>
+      <w:lvlText w:val="-"/>
+      <w:lvlJc w:val="left"/>
+      <w:pPr>
+        <w:ind w:left="2160" w:hanging="360"/>
+      </w:pPr>
+      <w:rPr>
+        <w:u w:val="none"/>
+      </w:rPr>
+    </w:lvl>
+    <w:lvl w:ilvl="3">
+      <w:start w:val="1"/>
+      <w:numFmt w:val="bullet"/>
+      <w:lvlText w:val="-"/>
+      <w:lvlJc w:val="left"/>
+      <w:pPr>
+        <w:ind w:left="2880" w:hanging="360"/>
+      </w:pPr>
+      <w:rPr>
+        <w:u w:val="none"/>
+      </w:rPr>
+    </w:lvl>
+    <w:lvl w:ilvl="4">
+      <w:start w:val="1"/>
+      <w:numFmt w:val="bullet"/>
+      <w:lvlText w:val="-"/>
+      <w:lvlJc w:val="left"/>
+      <w:pPr>
+        <w:ind w:left="3600" w:hanging="360"/>
+      </w:pPr>
+      <w:rPr>
+        <w:u w:val="none"/>
+      </w:rPr>
+    </w:lvl>
+    <w:lvl w:ilvl="5">
+      <w:start w:val="1"/>
+      <w:numFmt w:val="bullet"/>
+      <w:lvlText w:val="-"/>
+      <w:lvlJc w:val="left"/>
+      <w:pPr>
+        <w:ind w:left="4320" w:hanging="360"/>
+      </w:pPr>
+      <w:rPr>
+        <w:u w:val="none"/>
+      </w:rPr>
+    </w:lvl>
+    <w:lvl w:ilvl="6">
+      <w:start w:val="1"/>
+      <w:numFmt w:val="bullet"/>
+      <w:lvlText w:val="-"/>
+      <w:lvlJc w:val="left"/>
+      <w:pPr>
+        <w:ind w:left="5040" w:hanging="360"/>
+      </w:pPr>
+      <w:rPr>
+        <w:u w:val="none"/>
+      </w:rPr>
+    </w:lvl>
+    <w:lvl w:ilvl="7">
+      <w:start w:val="1"/>
+      <w:numFmt w:val="bullet"/>
+      <w:lvlText w:val="-"/>
+      <w:lvlJc w:val="left"/>
+      <w:pPr>
+        <w:ind w:left="5760" w:hanging="360"/>
+      </w:pPr>
+      <w:rPr>
+        <w:u w:val="none"/>
+      </w:rPr>
+    </w:lvl>
+    <w:lvl w:ilvl="8">
+      <w:start w:val="1"/>
+      <w:numFmt w:val="bullet"/>
+      <w:lvlText w:val="-"/>
+      <w:lvlJc w:val="left"/>
+      <w:pPr>
+        <w:ind w:left="6480" w:hanging="360"/>
+      </w:pPr>
+      <w:rPr>
+        <w:u w:val="none"/>
+      </w:rPr>
+    </w:lvl>
+  </w:abstractNum>
+  <w:abstractNum w:abstractNumId="5">
+    <w:lvl w:ilvl="0">
+      <w:start w:val="1"/>
+      <w:numFmt w:val="bullet"/>
+      <w:lvlText w:val="-"/>
+      <w:lvlJc w:val="left"/>
+      <w:pPr>
+        <w:ind w:left="720" w:hanging="360"/>
+      </w:pPr>
+      <w:rPr>
+        <w:u w:val="none"/>
+      </w:rPr>
+    </w:lvl>
+    <w:lvl w:ilvl="1">
+      <w:start w:val="1"/>
+      <w:numFmt w:val="bullet"/>
+      <w:lvlText w:val="-"/>
+      <w:lvlJc w:val="left"/>
+      <w:pPr>
+        <w:ind w:left="1440" w:hanging="360"/>
+      </w:pPr>
+      <w:rPr>
+        <w:u w:val="none"/>
+      </w:rPr>
+    </w:lvl>
+    <w:lvl w:ilvl="2">
+      <w:start w:val="1"/>
+      <w:numFmt w:val="bullet"/>
+      <w:lvlText w:val="-"/>
+      <w:lvlJc w:val="left"/>
+      <w:pPr>
+        <w:ind w:left="2160" w:hanging="360"/>
+      </w:pPr>
+      <w:rPr>
+        <w:u w:val="none"/>
+      </w:rPr>
+    </w:lvl>
+    <w:lvl w:ilvl="3">
+      <w:start w:val="1"/>
+      <w:numFmt w:val="bullet"/>
+      <w:lvlText w:val="-"/>
+      <w:lvlJc w:val="left"/>
+      <w:pPr>
+        <w:ind w:left="2880" w:hanging="360"/>
+      </w:pPr>
+      <w:rPr>
+        <w:u w:val="none"/>
+      </w:rPr>
+    </w:lvl>
+    <w:lvl w:ilvl="4">
+      <w:start w:val="1"/>
+      <w:numFmt w:val="bullet"/>
+      <w:lvlText w:val="-"/>
+      <w:lvlJc w:val="left"/>
+      <w:pPr>
+        <w:ind w:left="3600" w:hanging="360"/>
+      </w:pPr>
+      <w:rPr>
+        <w:u w:val="none"/>
+      </w:rPr>
+    </w:lvl>
+    <w:lvl w:ilvl="5">
+      <w:start w:val="1"/>
+      <w:numFmt w:val="bullet"/>
+      <w:lvlText w:val="-"/>
+      <w:lvlJc w:val="left"/>
+      <w:pPr>
+        <w:ind w:left="4320" w:hanging="360"/>
+      </w:pPr>
+      <w:rPr>
+        <w:u w:val="none"/>
+      </w:rPr>
+    </w:lvl>
+    <w:lvl w:ilvl="6">
+      <w:start w:val="1"/>
+      <w:numFmt w:val="bullet"/>
+      <w:lvlText w:val="-"/>
+      <w:lvlJc w:val="left"/>
+      <w:pPr>
+        <w:ind w:left="5040" w:hanging="360"/>
+      </w:pPr>
+      <w:rPr>
+        <w:u w:val="none"/>
+      </w:rPr>
+    </w:lvl>
+    <w:lvl w:ilvl="7">
+      <w:start w:val="1"/>
+      <w:numFmt w:val="bullet"/>
+      <w:lvlText w:val="-"/>
+      <w:lvlJc w:val="left"/>
+      <w:pPr>
+        <w:ind w:left="5760" w:hanging="360"/>
+      </w:pPr>
+      <w:rPr>
+        <w:u w:val="none"/>
+      </w:rPr>
+    </w:lvl>
+    <w:lvl w:ilvl="8">
+      <w:start w:val="1"/>
+      <w:numFmt w:val="bullet"/>
+      <w:lvlText w:val="-"/>
+      <w:lvlJc w:val="left"/>
+      <w:pPr>
+        <w:ind w:left="6480" w:hanging="360"/>
+      </w:pPr>
+      <w:rPr>
+        <w:u w:val="none"/>
+      </w:rPr>
+    </w:lvl>
+  </w:abstractNum>
+  <w:abstractNum w:abstractNumId="6">
+    <w:lvl w:ilvl="0">
+      <w:start w:val="1"/>
+      <w:numFmt w:val="bullet"/>
+      <w:lvlText w:val="-"/>
+      <w:lvlJc w:val="left"/>
+      <w:pPr>
+        <w:ind w:left="720" w:hanging="360"/>
+      </w:pPr>
+      <w:rPr>
+        <w:u w:val="none"/>
+      </w:rPr>
+    </w:lvl>
+    <w:lvl w:ilvl="1">
+      <w:start w:val="1"/>
+      <w:numFmt w:val="bullet"/>
+      <w:lvlText w:val="-"/>
+      <w:lvlJc w:val="left"/>
+      <w:pPr>
+        <w:ind w:left="1440" w:hanging="360"/>
+      </w:pPr>
+      <w:rPr>
+        <w:u w:val="none"/>
+      </w:rPr>
+    </w:lvl>
+    <w:lvl w:ilvl="2">
+      <w:start w:val="1"/>
+      <w:numFmt w:val="bullet"/>
+      <w:lvlText w:val="-"/>
+      <w:lvlJc w:val="left"/>
+      <w:pPr>
+        <w:ind w:left="2160" w:hanging="360"/>
+      </w:pPr>
+      <w:rPr>
+        <w:u w:val="none"/>
+      </w:rPr>
+    </w:lvl>
+    <w:lvl w:ilvl="3">
+      <w:start w:val="1"/>
+      <w:numFmt w:val="bullet"/>
+      <w:lvlText w:val="-"/>
+      <w:lvlJc w:val="left"/>
+      <w:pPr>
+        <w:ind w:left="2880" w:hanging="360"/>
+      </w:pPr>
+      <w:rPr>
+        <w:u w:val="none"/>
+      </w:rPr>
+    </w:lvl>
+    <w:lvl w:ilvl="4">
+      <w:start w:val="1"/>
+      <w:numFmt w:val="bullet"/>
+      <w:lvlText w:val="-"/>
+      <w:lvlJc w:val="left"/>
+      <w:pPr>
+        <w:ind w:left="3600" w:hanging="360"/>
+      </w:pPr>
+      <w:rPr>
+        <w:u w:val="none"/>
+      </w:rPr>
+    </w:lvl>
+    <w:lvl w:ilvl="5">
+      <w:start w:val="1"/>
+      <w:numFmt w:val="bullet"/>
+      <w:lvlText w:val="-"/>
+      <w:lvlJc w:val="left"/>
+      <w:pPr>
+        <w:ind w:left="4320" w:hanging="360"/>
+      </w:pPr>
+      <w:rPr>
+        <w:u w:val="none"/>
+      </w:rPr>
+    </w:lvl>
+    <w:lvl w:ilvl="6">
+      <w:start w:val="1"/>
+      <w:numFmt w:val="bullet"/>
+      <w:lvlText w:val="-"/>
+      <w:lvlJc w:val="left"/>
+      <w:pPr>
+        <w:ind w:left="5040" w:hanging="360"/>
+      </w:pPr>
+      <w:rPr>
+        <w:u w:val="none"/>
+      </w:rPr>
+    </w:lvl>
+    <w:lvl w:ilvl="7">
+      <w:start w:val="1"/>
+      <w:numFmt w:val="bullet"/>
+      <w:lvlText w:val="-"/>
+      <w:lvlJc w:val="left"/>
+      <w:pPr>
+        <w:ind w:left="5760" w:hanging="360"/>
+      </w:pPr>
+      <w:rPr>
+        <w:u w:val="none"/>
+      </w:rPr>
+    </w:lvl>
+    <w:lvl w:ilvl="8">
+      <w:start w:val="1"/>
+      <w:numFmt w:val="bullet"/>
+      <w:lvlText w:val="-"/>
+      <w:lvlJc w:val="left"/>
+      <w:pPr>
+        <w:ind w:left="6480" w:hanging="360"/>
+      </w:pPr>
+      <w:rPr>
+        <w:u w:val="none"/>
+      </w:rPr>
+    </w:lvl>
+  </w:abstractNum>
   <w:num w:numId="1">
     <w:abstractNumId w:val="1"/>
   </w:num>
   <w:num w:numId="2">
     <w:abstractNumId w:val="2"/>
+  </w:num>
+  <w:num w:numId="3">
+    <w:abstractNumId w:val="3"/>
+  </w:num>
+  <w:num w:numId="4">
+    <w:abstractNumId w:val="4"/>
+  </w:num>
+  <w:num w:numId="5">
+    <w:abstractNumId w:val="5"/>
+  </w:num>
+  <w:num w:numId="6">
+    <w:abstractNumId w:val="6"/>
   </w:num>
 </w:numbering>
 </file>
@@ -4675,7 +5529,7 @@
 
 <file path=customXML/item1.xml><?xml version="1.0" encoding="utf-8"?>
 <go:gDocsCustomXmlDataStorage xmlns:go="http://customooxmlschemas.google.com/" xmlns:r="http://schemas.openxmlformats.org/officeDocument/2006/relationships" uri="GoogleDocsCustomDataVersion2">
-  <go:docsCustomData xmlns:go="http://customooxmlschemas.google.com/" roundtripDataSignature="AMtx7mgxVpTgwuEkFTarMNS/RzSTr3pF6g==">CgMxLjAyDmguNTh6cWVvbGZlemJyMg5oLm51bnZ3djZ6bGRvYzIOaC5hcmt2M2gyOHhtaTYyDmguOTVwMnk4eHI5dXE0Mg5oLmVyczFlN3hvbnpkZTIOaC5qc3czZHBoMnpnZGYyDWguc3VndWN1cWI1b28yDmgucDhsOTMzMTY4dHVqMg5oLnl0dGswbmh1MXF3ODgAciExQ1VQZFRZRGhpeTdvMnN3WmRRYzEtTTlLUFZ6eUJDV3Q=</go:docsCustomData>
+  <go:docsCustomData xmlns:go="http://customooxmlschemas.google.com/" roundtripDataSignature="AMtx7mioZIQHsIUnw5dhkO77MeDixIiORg==">CgMxLjAyDmguNTh6cWVvbGZlemJyMg5oLnNxYnNzeXZnaXY5cTIOaC5hcmt2M2gyOHhtaTYyDmguOTVwMnk4eHI5dXE0Mg5oLmVyczFlN3hvbnpkZTIOaC5qc3czZHBoMnpnZGYyDWguc3VndWN1cWI1b28yDmgucDhsOTMzMTY4dHVqMg5oLmR6ZzZ1NHhhaDRqMjIOaC55dHRrMG5odTFxdzg4AHIhMUNVUGRUWURoaXk3bzJzd1pkUWMxLU05S1BWenlCQ1d0</go:docsCustomData>
 </go:gDocsCustomXmlDataStorage>
 </file>
 

</xml_diff>

<commit_message>
Additional objective added to project proposal
Updating document for an additional objective with notes. Based on the assessment 3-5 objectives is needed.
</commit_message>
<xml_diff>
--- a/Strategic Thinking - CA 1 – Capstone Project Proposal - sba24098.docx
+++ b/Strategic Thinking - CA 1 – Capstone Project Proposal - sba24098.docx
@@ -210,12 +210,12 @@
             <wp:extent cx="2206625" cy="762000"/>
             <wp:effectExtent b="0" l="0" r="0" t="0"/>
             <wp:wrapSquare wrapText="bothSides" distB="0" distT="0" distL="114300" distR="114300"/>
-            <wp:docPr descr="A logo for college computing&#10;&#10;Description automatically generated" id="1728545884" name="image1.png"/>
+            <wp:docPr descr="A logo for college computing&#10;&#10;Description automatically generated" id="1728545884" name="image2.png"/>
             <a:graphic>
               <a:graphicData uri="http://schemas.openxmlformats.org/drawingml/2006/picture">
                 <pic:pic>
                   <pic:nvPicPr>
-                    <pic:cNvPr descr="A logo for college computing&#10;&#10;Description automatically generated" id="0" name="image1.png"/>
+                    <pic:cNvPr descr="A logo for college computing&#10;&#10;Description automatically generated" id="0" name="image2.png"/>
                     <pic:cNvPicPr preferRelativeResize="0"/>
                   </pic:nvPicPr>
                   <pic:blipFill>
@@ -1095,7 +1095,7 @@
                 <w:vertAlign w:val="baseline"/>
                 <w:rtl w:val="0"/>
               </w:rPr>
-              <w:t xml:space="preserve">Title</w:t>
+              <w:t xml:space="preserve">Title - Customer Support Ticket Multi-Classification Detection and Prioritization</w:t>
               <w:tab/>
               <w:t xml:space="preserve">1</w:t>
             </w:r>
@@ -1127,7 +1127,7 @@
               <w:vertAlign w:val="baseline"/>
             </w:rPr>
           </w:pPr>
-          <w:hyperlink w:anchor="_heading=h.nunvwv6zldoc">
+          <w:hyperlink w:anchor="_heading=h.sqbssyvgiv9q">
             <w:r>
               <w:rPr>
                 <w:rFonts w:ascii="Arial" w:cs="Arial" w:eastAsia="Arial" w:hAnsi="Arial"/>
@@ -1143,7 +1143,7 @@
                 <w:vertAlign w:val="baseline"/>
                 <w:rtl w:val="0"/>
               </w:rPr>
-              <w:t xml:space="preserve">Introduction</w:t>
+              <w:t xml:space="preserve">Introduction - 200</w:t>
               <w:tab/>
               <w:t xml:space="preserve">1</w:t>
             </w:r>
@@ -1191,7 +1191,7 @@
                 <w:vertAlign w:val="baseline"/>
                 <w:rtl w:val="0"/>
               </w:rPr>
-              <w:t xml:space="preserve">Objectives and Problem Definition</w:t>
+              <w:t xml:space="preserve">Objectives and Problem Definition - 200</w:t>
               <w:tab/>
               <w:t xml:space="preserve">1</w:t>
             </w:r>
@@ -1239,9 +1239,9 @@
                 <w:vertAlign w:val="baseline"/>
                 <w:rtl w:val="0"/>
               </w:rPr>
-              <w:t xml:space="preserve">Project Scope:</w:t>
+              <w:t xml:space="preserve">Project Scope: - 200</w:t>
               <w:tab/>
-              <w:t xml:space="preserve">1</w:t>
+              <w:t xml:space="preserve">2</w:t>
             </w:r>
           </w:hyperlink>
           <w:r>
@@ -1287,9 +1287,9 @@
                 <w:vertAlign w:val="baseline"/>
                 <w:rtl w:val="0"/>
               </w:rPr>
-              <w:t xml:space="preserve">Project Timeline:</w:t>
+              <w:t xml:space="preserve">Project Timeline:  200</w:t>
               <w:tab/>
-              <w:t xml:space="preserve">1</w:t>
+              <w:t xml:space="preserve">2</w:t>
             </w:r>
           </w:hyperlink>
           <w:r>
@@ -1335,7 +1335,7 @@
                 <w:vertAlign w:val="baseline"/>
                 <w:rtl w:val="0"/>
               </w:rPr>
-              <w:t xml:space="preserve">Data Sources:</w:t>
+              <w:t xml:space="preserve">Data Sources: 100</w:t>
               <w:tab/>
               <w:t xml:space="preserve">2</w:t>
             </w:r>
@@ -1383,9 +1383,9 @@
                 <w:vertAlign w:val="baseline"/>
                 <w:rtl w:val="0"/>
               </w:rPr>
-              <w:t xml:space="preserve">Ethical Considerations:</w:t>
+              <w:t xml:space="preserve">Ethical Considerations: 100</w:t>
               <w:tab/>
-              <w:t xml:space="preserve">2</w:t>
+              <w:t xml:space="preserve">3</w:t>
             </w:r>
           </w:hyperlink>
           <w:r>
@@ -1433,7 +1433,7 @@
               </w:rPr>
               <w:t xml:space="preserve">References</w:t>
               <w:tab/>
-              <w:t xml:space="preserve">2</w:t>
+              <w:t xml:space="preserve">3</w:t>
             </w:r>
           </w:hyperlink>
           <w:r>
@@ -1479,35 +1479,7 @@
                 <w:vertAlign w:val="baseline"/>
                 <w:rtl w:val="0"/>
               </w:rPr>
-              <w:t xml:space="preserve">Marking </w:t>
-            </w:r>
-          </w:hyperlink>
-          <w:hyperlink w:anchor="_heading=h.yttk0nhu1qw8">
-            <w:r>
-              <w:rPr>
-                <w:rFonts w:ascii="Arial" w:cs="Arial" w:eastAsia="Arial" w:hAnsi="Arial"/>
-                <w:b w:val="1"/>
-                <w:rtl w:val="0"/>
-              </w:rPr>
-              <w:t xml:space="preserve">Summary</w:t>
-            </w:r>
-          </w:hyperlink>
-          <w:hyperlink w:anchor="_heading=h.yttk0nhu1qw8">
-            <w:r>
-              <w:rPr>
-                <w:rFonts w:ascii="Arial" w:cs="Arial" w:eastAsia="Arial" w:hAnsi="Arial"/>
-                <w:b w:val="1"/>
-                <w:i w:val="0"/>
-                <w:smallCaps w:val="0"/>
-                <w:strike w:val="0"/>
-                <w:color w:val="000000"/>
-                <w:sz w:val="22"/>
-                <w:szCs w:val="22"/>
-                <w:u w:val="none"/>
-                <w:shd w:fill="auto" w:val="clear"/>
-                <w:vertAlign w:val="baseline"/>
-                <w:rtl w:val="0"/>
-              </w:rPr>
+              <w:t xml:space="preserve">Marking Summary</w:t>
               <w:tab/>
               <w:t xml:space="preserve">3</w:t>
             </w:r>
@@ -1557,7 +1529,7 @@
         <w:rPr>
           <w:rtl w:val="0"/>
         </w:rPr>
-        <w:t xml:space="preserve"> - Customer Support Ticket Multi-Classification Detection and Prioritization </w:t>
+        <w:t xml:space="preserve"> - Customer Support Ticket Multi-Classification, Summarization and Prioritization </w:t>
       </w:r>
     </w:p>
     <w:p>
@@ -1627,17 +1599,6 @@
     </w:p>
     <w:p>
       <w:pPr>
-        <w:spacing w:after="0" w:lineRule="auto"/>
-        <w:rPr/>
-      </w:pPr>
-      <w:r>
-        <w:rPr>
-          <w:rtl w:val="0"/>
-        </w:rPr>
-      </w:r>
-    </w:p>
-    <w:p>
-      <w:pPr>
         <w:pStyle w:val="Heading1"/>
         <w:spacing w:after="0" w:lineRule="auto"/>
         <w:rPr>
@@ -1673,10 +1634,29 @@
       </w:pPr>
       <w:r>
         <w:rPr>
-          <w:b w:val="1"/>
-          <w:rtl w:val="0"/>
-        </w:rPr>
-        <w:t xml:space="preserve">Outline the specific goals of your capstone project. What do you intend to achieve through this capstone project? Ensure your objectives are clear, concise, and aligned with the project's goals. You should have between three and five objectives. There should be a business objective or hypothesis (not a statistical test hypothesis) that looks to be explored.</w:t>
+          <w:rtl w:val="0"/>
+        </w:rPr>
+        <w:t xml:space="preserve">Outline the </w:t>
+      </w:r>
+      <w:r>
+        <w:rPr>
+          <w:b w:val="1"/>
+          <w:rtl w:val="0"/>
+        </w:rPr>
+        <w:t xml:space="preserve">specific goals </w:t>
+      </w:r>
+      <w:r>
+        <w:rPr>
+          <w:rtl w:val="0"/>
+        </w:rPr>
+        <w:t xml:space="preserve">of your capstone project.</w:t>
+      </w:r>
+      <w:r>
+        <w:rPr>
+          <w:b w:val="1"/>
+          <w:rtl w:val="0"/>
+        </w:rPr>
+        <w:t xml:space="preserve"> What do you intend to achieve through this capstone project? Ensure your objectives are clear, concise, and aligned with the project's goals. You should have between three and five objectives. There should be a business objective or hypothesis (not a statistical test hypothesis) that looks to be explored.</w:t>
       </w:r>
     </w:p>
     <w:p>
@@ -1820,10 +1800,13 @@
         </w:numPr>
         <w:spacing w:after="0" w:lineRule="auto"/>
         <w:ind w:left="720" w:hanging="360"/>
-        <w:rPr/>
-      </w:pPr>
-      <w:r>
-        <w:rPr>
+        <w:rPr>
+          <w:b w:val="1"/>
+        </w:rPr>
+      </w:pPr>
+      <w:r>
+        <w:rPr>
+          <w:b w:val="1"/>
           <w:rtl w:val="0"/>
         </w:rPr>
         <w:t xml:space="preserve">When receiving customer support tickets to detect the following below:</w:t>
@@ -1922,10 +1905,33 @@
         </w:numPr>
         <w:spacing w:after="0" w:lineRule="auto"/>
         <w:ind w:left="720" w:hanging="360"/>
-        <w:rPr/>
-      </w:pPr>
-      <w:r>
-        <w:rPr>
+        <w:rPr>
+          <w:b w:val="1"/>
+        </w:rPr>
+      </w:pPr>
+      <w:r>
+        <w:rPr>
+          <w:b w:val="1"/>
+          <w:rtl w:val="0"/>
+        </w:rPr>
+        <w:t xml:space="preserve">Summarising customer support tickets to understand the indent of the customer issue.  </w:t>
+      </w:r>
+    </w:p>
+    <w:p>
+      <w:pPr>
+        <w:numPr>
+          <w:ilvl w:val="0"/>
+          <w:numId w:val="5"/>
+        </w:numPr>
+        <w:spacing w:after="0" w:lineRule="auto"/>
+        <w:ind w:left="720" w:hanging="360"/>
+        <w:rPr>
+          <w:b w:val="1"/>
+        </w:rPr>
+      </w:pPr>
+      <w:r>
+        <w:rPr>
+          <w:b w:val="1"/>
           <w:rtl w:val="0"/>
         </w:rPr>
         <w:t xml:space="preserve">Predicting the prioritization of a ticket from low, medium or high.</w:t>
@@ -1976,10 +1982,13 @@
         </w:numPr>
         <w:spacing w:after="0" w:lineRule="auto"/>
         <w:ind w:left="720" w:hanging="360"/>
-        <w:rPr/>
-      </w:pPr>
-      <w:r>
-        <w:rPr>
+        <w:rPr>
+          <w:b w:val="1"/>
+        </w:rPr>
+      </w:pPr>
+      <w:r>
+        <w:rPr>
+          <w:b w:val="1"/>
           <w:rtl w:val="0"/>
         </w:rPr>
         <w:t xml:space="preserve">Categorizing customer support tickets </w:t>
@@ -2038,16 +2047,77 @@
     </w:p>
     <w:p>
       <w:pPr>
-        <w:spacing w:after="0" w:lineRule="auto"/>
-        <w:ind w:left="1440" w:firstLine="0"/>
-        <w:rPr>
-          <w:b w:val="1"/>
-        </w:rPr>
-      </w:pPr>
-      <w:r>
-        <w:rPr>
-          <w:rtl w:val="0"/>
-        </w:rPr>
+        <w:numPr>
+          <w:ilvl w:val="0"/>
+          <w:numId w:val="5"/>
+        </w:numPr>
+        <w:spacing w:after="0" w:lineRule="auto"/>
+        <w:ind w:left="720" w:hanging="360"/>
+        <w:rPr>
+          <w:b w:val="1"/>
+        </w:rPr>
+      </w:pPr>
+      <w:r>
+        <w:rPr>
+          <w:b w:val="1"/>
+          <w:rtl w:val="0"/>
+        </w:rPr>
+        <w:t xml:space="preserve">Summarising customer support ticket intent</w:t>
+      </w:r>
+    </w:p>
+    <w:p>
+      <w:pPr>
+        <w:numPr>
+          <w:ilvl w:val="1"/>
+          <w:numId w:val="5"/>
+        </w:numPr>
+        <w:spacing w:after="0" w:lineRule="auto"/>
+        <w:ind w:left="1440" w:hanging="360"/>
+        <w:rPr/>
+      </w:pPr>
+      <w:r>
+        <w:rPr>
+          <w:rtl w:val="0"/>
+        </w:rPr>
+        <w:t xml:space="preserve">to provide an overview of the ticket to grasp the core issue that the customer is experiencing.</w:t>
+      </w:r>
+    </w:p>
+    <w:p>
+      <w:pPr>
+        <w:numPr>
+          <w:ilvl w:val="1"/>
+          <w:numId w:val="5"/>
+        </w:numPr>
+        <w:spacing w:after="0" w:lineRule="auto"/>
+        <w:ind w:left="1440" w:hanging="360"/>
+        <w:rPr>
+          <w:u w:val="none"/>
+        </w:rPr>
+      </w:pPr>
+      <w:r>
+        <w:rPr>
+          <w:rtl w:val="0"/>
+        </w:rPr>
+        <w:t xml:space="preserve">Preventing mis-communication between customer and agent when resolving a ticket.</w:t>
+      </w:r>
+    </w:p>
+    <w:p>
+      <w:pPr>
+        <w:numPr>
+          <w:ilvl w:val="1"/>
+          <w:numId w:val="5"/>
+        </w:numPr>
+        <w:spacing w:after="0" w:lineRule="auto"/>
+        <w:ind w:left="1440" w:hanging="360"/>
+        <w:rPr>
+          <w:u w:val="none"/>
+        </w:rPr>
+      </w:pPr>
+      <w:r>
+        <w:rPr>
+          <w:rtl w:val="0"/>
+        </w:rPr>
+        <w:t xml:space="preserve">to help the agent to understand the core issue that the customer is encountering.</w:t>
       </w:r>
     </w:p>
     <w:p>
@@ -3650,12 +3720,12 @@
               <wp:extent cx="575310" cy="201295"/>
               <wp:effectExtent b="0" l="0" r="0" t="0"/>
               <wp:wrapNone/>
-              <wp:docPr id="1728545881" name="image2.png"/>
+              <wp:docPr id="1728545881" name="image1.png"/>
               <a:graphic>
                 <a:graphicData uri="http://schemas.openxmlformats.org/drawingml/2006/picture">
                   <pic:pic>
                     <pic:nvPicPr>
-                      <pic:cNvPr id="0" name="image2.png"/>
+                      <pic:cNvPr id="0" name="image1.png"/>
                       <pic:cNvPicPr preferRelativeResize="0"/>
                     </pic:nvPicPr>
                     <pic:blipFill>

</xml_diff>

<commit_message>
Creating draft template of project scope
Created a template structure for the project scope to start this section.
</commit_message>
<xml_diff>
--- a/Strategic Thinking - CA 1 – Capstone Project Proposal - sba24098.docx
+++ b/Strategic Thinking - CA 1 – Capstone Project Proposal - sba24098.docx
@@ -210,12 +210,12 @@
             <wp:extent cx="2206625" cy="762000"/>
             <wp:effectExtent b="0" l="0" r="0" t="0"/>
             <wp:wrapSquare wrapText="bothSides" distB="0" distT="0" distL="114300" distR="114300"/>
-            <wp:docPr descr="A logo for college computing&#10;&#10;Description automatically generated" id="1728545884" name="image2.png"/>
+            <wp:docPr descr="A logo for college computing&#10;&#10;Description automatically generated" id="1728545884" name="image1.png"/>
             <a:graphic>
               <a:graphicData uri="http://schemas.openxmlformats.org/drawingml/2006/picture">
                 <pic:pic>
                   <pic:nvPicPr>
-                    <pic:cNvPr descr="A logo for college computing&#10;&#10;Description automatically generated" id="0" name="image2.png"/>
+                    <pic:cNvPr descr="A logo for college computing&#10;&#10;Description automatically generated" id="0" name="image1.png"/>
                     <pic:cNvPicPr preferRelativeResize="0"/>
                   </pic:nvPicPr>
                   <pic:blipFill>
@@ -1095,7 +1095,7 @@
                 <w:vertAlign w:val="baseline"/>
                 <w:rtl w:val="0"/>
               </w:rPr>
-              <w:t xml:space="preserve">Title - Customer Support Ticket Multi-Classification Detection and Prioritization</w:t>
+              <w:t xml:space="preserve">Title - Customer Support Ticket Multi-Classification, Summarization and Prioritization</w:t>
               <w:tab/>
               <w:t xml:space="preserve">1</w:t>
             </w:r>
@@ -1257,6 +1257,496 @@
               <w:tab w:val="right" w:leader="dot" w:pos="12000"/>
             </w:tabs>
             <w:spacing w:after="0" w:before="60" w:line="240" w:lineRule="auto"/>
+            <w:ind w:left="360" w:firstLine="0"/>
+            <w:rPr>
+              <w:rFonts w:ascii="Arial" w:cs="Arial" w:eastAsia="Arial" w:hAnsi="Arial"/>
+              <w:b w:val="0"/>
+              <w:i w:val="0"/>
+              <w:smallCaps w:val="0"/>
+              <w:strike w:val="0"/>
+              <w:color w:val="000000"/>
+              <w:sz w:val="22"/>
+              <w:szCs w:val="22"/>
+              <w:u w:val="none"/>
+              <w:shd w:fill="auto" w:val="clear"/>
+              <w:vertAlign w:val="baseline"/>
+            </w:rPr>
+          </w:pPr>
+          <w:hyperlink w:anchor="_heading=h.ys9ipaf48frj">
+            <w:r>
+              <w:rPr>
+                <w:rFonts w:ascii="Arial" w:cs="Arial" w:eastAsia="Arial" w:hAnsi="Arial"/>
+                <w:b w:val="0"/>
+                <w:i w:val="0"/>
+                <w:smallCaps w:val="0"/>
+                <w:strike w:val="0"/>
+                <w:color w:val="000000"/>
+                <w:sz w:val="22"/>
+                <w:szCs w:val="22"/>
+                <w:u w:val="none"/>
+                <w:shd w:fill="auto" w:val="clear"/>
+                <w:vertAlign w:val="baseline"/>
+                <w:rtl w:val="0"/>
+              </w:rPr>
+              <w:t xml:space="preserve">Project Functionality</w:t>
+              <w:tab/>
+              <w:t xml:space="preserve">2</w:t>
+            </w:r>
+          </w:hyperlink>
+          <w:r>
+            <w:rPr>
+              <w:rtl w:val="0"/>
+            </w:rPr>
+          </w:r>
+        </w:p>
+        <w:p>
+          <w:pPr>
+            <w:widowControl w:val="0"/>
+            <w:tabs>
+              <w:tab w:val="right" w:leader="dot" w:pos="12000"/>
+            </w:tabs>
+            <w:spacing w:after="0" w:before="60" w:line="240" w:lineRule="auto"/>
+            <w:ind w:left="360" w:firstLine="0"/>
+            <w:rPr>
+              <w:rFonts w:ascii="Arial" w:cs="Arial" w:eastAsia="Arial" w:hAnsi="Arial"/>
+              <w:b w:val="0"/>
+              <w:i w:val="0"/>
+              <w:smallCaps w:val="0"/>
+              <w:strike w:val="0"/>
+              <w:color w:val="000000"/>
+              <w:sz w:val="22"/>
+              <w:szCs w:val="22"/>
+              <w:u w:val="none"/>
+              <w:shd w:fill="auto" w:val="clear"/>
+              <w:vertAlign w:val="baseline"/>
+            </w:rPr>
+          </w:pPr>
+          <w:hyperlink w:anchor="_heading=h.geqcdfkbx8bu">
+            <w:r>
+              <w:rPr>
+                <w:rFonts w:ascii="Arial" w:cs="Arial" w:eastAsia="Arial" w:hAnsi="Arial"/>
+                <w:b w:val="0"/>
+                <w:i w:val="0"/>
+                <w:smallCaps w:val="0"/>
+                <w:strike w:val="0"/>
+                <w:color w:val="000000"/>
+                <w:sz w:val="22"/>
+                <w:szCs w:val="22"/>
+                <w:u w:val="none"/>
+                <w:shd w:fill="auto" w:val="clear"/>
+                <w:vertAlign w:val="baseline"/>
+                <w:rtl w:val="0"/>
+              </w:rPr>
+              <w:t xml:space="preserve">Project Boundary</w:t>
+              <w:tab/>
+              <w:t xml:space="preserve">3</w:t>
+            </w:r>
+          </w:hyperlink>
+          <w:r>
+            <w:rPr>
+              <w:rtl w:val="0"/>
+            </w:rPr>
+          </w:r>
+        </w:p>
+        <w:p>
+          <w:pPr>
+            <w:widowControl w:val="0"/>
+            <w:tabs>
+              <w:tab w:val="right" w:leader="dot" w:pos="12000"/>
+            </w:tabs>
+            <w:spacing w:after="0" w:before="60" w:line="240" w:lineRule="auto"/>
+            <w:ind w:left="720" w:firstLine="0"/>
+            <w:rPr>
+              <w:rFonts w:ascii="Arial" w:cs="Arial" w:eastAsia="Arial" w:hAnsi="Arial"/>
+              <w:b w:val="0"/>
+              <w:i w:val="0"/>
+              <w:smallCaps w:val="0"/>
+              <w:strike w:val="0"/>
+              <w:color w:val="000000"/>
+              <w:sz w:val="22"/>
+              <w:szCs w:val="22"/>
+              <w:u w:val="none"/>
+              <w:shd w:fill="auto" w:val="clear"/>
+              <w:vertAlign w:val="baseline"/>
+            </w:rPr>
+          </w:pPr>
+          <w:hyperlink w:anchor="_heading=h.frkhk3rz1dck">
+            <w:r>
+              <w:rPr>
+                <w:rFonts w:ascii="Arial" w:cs="Arial" w:eastAsia="Arial" w:hAnsi="Arial"/>
+                <w:b w:val="0"/>
+                <w:i w:val="0"/>
+                <w:smallCaps w:val="0"/>
+                <w:strike w:val="0"/>
+                <w:color w:val="000000"/>
+                <w:sz w:val="22"/>
+                <w:szCs w:val="22"/>
+                <w:u w:val="none"/>
+                <w:shd w:fill="auto" w:val="clear"/>
+                <w:vertAlign w:val="baseline"/>
+                <w:rtl w:val="0"/>
+              </w:rPr>
+              <w:t xml:space="preserve">In Scope</w:t>
+              <w:tab/>
+              <w:t xml:space="preserve">3</w:t>
+            </w:r>
+          </w:hyperlink>
+          <w:r>
+            <w:rPr>
+              <w:rtl w:val="0"/>
+            </w:rPr>
+          </w:r>
+        </w:p>
+        <w:p>
+          <w:pPr>
+            <w:widowControl w:val="0"/>
+            <w:tabs>
+              <w:tab w:val="right" w:leader="dot" w:pos="12000"/>
+            </w:tabs>
+            <w:spacing w:after="0" w:before="60" w:line="240" w:lineRule="auto"/>
+            <w:ind w:left="720" w:firstLine="0"/>
+            <w:rPr>
+              <w:rFonts w:ascii="Arial" w:cs="Arial" w:eastAsia="Arial" w:hAnsi="Arial"/>
+              <w:b w:val="0"/>
+              <w:i w:val="0"/>
+              <w:smallCaps w:val="0"/>
+              <w:strike w:val="0"/>
+              <w:color w:val="000000"/>
+              <w:sz w:val="22"/>
+              <w:szCs w:val="22"/>
+              <w:u w:val="none"/>
+              <w:shd w:fill="auto" w:val="clear"/>
+              <w:vertAlign w:val="baseline"/>
+            </w:rPr>
+          </w:pPr>
+          <w:hyperlink w:anchor="_heading=h.ygx5i8busqkc">
+            <w:r>
+              <w:rPr>
+                <w:rFonts w:ascii="Arial" w:cs="Arial" w:eastAsia="Arial" w:hAnsi="Arial"/>
+                <w:b w:val="0"/>
+                <w:i w:val="0"/>
+                <w:smallCaps w:val="0"/>
+                <w:strike w:val="0"/>
+                <w:color w:val="000000"/>
+                <w:sz w:val="22"/>
+                <w:szCs w:val="22"/>
+                <w:u w:val="none"/>
+                <w:shd w:fill="auto" w:val="clear"/>
+                <w:vertAlign w:val="baseline"/>
+                <w:rtl w:val="0"/>
+              </w:rPr>
+              <w:t xml:space="preserve">Out of Scope</w:t>
+              <w:tab/>
+              <w:t xml:space="preserve">3</w:t>
+            </w:r>
+          </w:hyperlink>
+          <w:r>
+            <w:rPr>
+              <w:rtl w:val="0"/>
+            </w:rPr>
+          </w:r>
+        </w:p>
+        <w:p>
+          <w:pPr>
+            <w:widowControl w:val="0"/>
+            <w:tabs>
+              <w:tab w:val="right" w:leader="dot" w:pos="12000"/>
+            </w:tabs>
+            <w:spacing w:after="0" w:before="60" w:line="240" w:lineRule="auto"/>
+            <w:ind w:left="360" w:firstLine="0"/>
+            <w:rPr>
+              <w:rFonts w:ascii="Arial" w:cs="Arial" w:eastAsia="Arial" w:hAnsi="Arial"/>
+              <w:b w:val="0"/>
+              <w:i w:val="0"/>
+              <w:smallCaps w:val="0"/>
+              <w:strike w:val="0"/>
+              <w:color w:val="000000"/>
+              <w:sz w:val="22"/>
+              <w:szCs w:val="22"/>
+              <w:u w:val="none"/>
+              <w:shd w:fill="auto" w:val="clear"/>
+              <w:vertAlign w:val="baseline"/>
+            </w:rPr>
+          </w:pPr>
+          <w:hyperlink w:anchor="_heading=h.vll799szx8w3">
+            <w:r>
+              <w:rPr>
+                <w:rFonts w:ascii="Arial" w:cs="Arial" w:eastAsia="Arial" w:hAnsi="Arial"/>
+                <w:b w:val="0"/>
+                <w:i w:val="0"/>
+                <w:smallCaps w:val="0"/>
+                <w:strike w:val="0"/>
+                <w:color w:val="000000"/>
+                <w:sz w:val="22"/>
+                <w:szCs w:val="22"/>
+                <w:u w:val="none"/>
+                <w:shd w:fill="auto" w:val="clear"/>
+                <w:vertAlign w:val="baseline"/>
+                <w:rtl w:val="0"/>
+              </w:rPr>
+              <w:t xml:space="preserve">Data Requirement</w:t>
+              <w:tab/>
+              <w:t xml:space="preserve">3</w:t>
+            </w:r>
+          </w:hyperlink>
+          <w:r>
+            <w:rPr>
+              <w:rtl w:val="0"/>
+            </w:rPr>
+          </w:r>
+        </w:p>
+        <w:p>
+          <w:pPr>
+            <w:widowControl w:val="0"/>
+            <w:tabs>
+              <w:tab w:val="right" w:leader="dot" w:pos="12000"/>
+            </w:tabs>
+            <w:spacing w:after="0" w:before="60" w:line="240" w:lineRule="auto"/>
+            <w:ind w:left="360" w:firstLine="0"/>
+            <w:rPr>
+              <w:rFonts w:ascii="Arial" w:cs="Arial" w:eastAsia="Arial" w:hAnsi="Arial"/>
+              <w:b w:val="0"/>
+              <w:i w:val="0"/>
+              <w:smallCaps w:val="0"/>
+              <w:strike w:val="0"/>
+              <w:color w:val="000000"/>
+              <w:sz w:val="22"/>
+              <w:szCs w:val="22"/>
+              <w:u w:val="none"/>
+              <w:shd w:fill="auto" w:val="clear"/>
+              <w:vertAlign w:val="baseline"/>
+            </w:rPr>
+          </w:pPr>
+          <w:hyperlink w:anchor="_heading=h.lrmm7lqyvghf">
+            <w:r>
+              <w:rPr>
+                <w:rFonts w:ascii="Arial" w:cs="Arial" w:eastAsia="Arial" w:hAnsi="Arial"/>
+                <w:b w:val="0"/>
+                <w:i w:val="0"/>
+                <w:smallCaps w:val="0"/>
+                <w:strike w:val="0"/>
+                <w:color w:val="000000"/>
+                <w:sz w:val="22"/>
+                <w:szCs w:val="22"/>
+                <w:u w:val="none"/>
+                <w:shd w:fill="auto" w:val="clear"/>
+                <w:vertAlign w:val="baseline"/>
+                <w:rtl w:val="0"/>
+              </w:rPr>
+              <w:t xml:space="preserve">Model development</w:t>
+              <w:tab/>
+              <w:t xml:space="preserve">3</w:t>
+            </w:r>
+          </w:hyperlink>
+          <w:r>
+            <w:rPr>
+              <w:rtl w:val="0"/>
+            </w:rPr>
+          </w:r>
+        </w:p>
+        <w:p>
+          <w:pPr>
+            <w:widowControl w:val="0"/>
+            <w:tabs>
+              <w:tab w:val="right" w:leader="dot" w:pos="12000"/>
+            </w:tabs>
+            <w:spacing w:after="0" w:before="60" w:line="240" w:lineRule="auto"/>
+            <w:ind w:left="720" w:firstLine="0"/>
+            <w:rPr>
+              <w:rFonts w:ascii="Arial" w:cs="Arial" w:eastAsia="Arial" w:hAnsi="Arial"/>
+              <w:b w:val="0"/>
+              <w:i w:val="0"/>
+              <w:smallCaps w:val="0"/>
+              <w:strike w:val="0"/>
+              <w:color w:val="000000"/>
+              <w:sz w:val="22"/>
+              <w:szCs w:val="22"/>
+              <w:u w:val="none"/>
+              <w:shd w:fill="auto" w:val="clear"/>
+              <w:vertAlign w:val="baseline"/>
+            </w:rPr>
+          </w:pPr>
+          <w:hyperlink w:anchor="_heading=h.gul066xg7uho">
+            <w:r>
+              <w:rPr>
+                <w:rFonts w:ascii="Arial" w:cs="Arial" w:eastAsia="Arial" w:hAnsi="Arial"/>
+                <w:b w:val="0"/>
+                <w:i w:val="0"/>
+                <w:smallCaps w:val="0"/>
+                <w:strike w:val="0"/>
+                <w:color w:val="000000"/>
+                <w:sz w:val="22"/>
+                <w:szCs w:val="22"/>
+                <w:u w:val="none"/>
+                <w:shd w:fill="auto" w:val="clear"/>
+                <w:vertAlign w:val="baseline"/>
+                <w:rtl w:val="0"/>
+              </w:rPr>
+              <w:t xml:space="preserve">Ticket Multi-classification</w:t>
+              <w:tab/>
+              <w:t xml:space="preserve">3</w:t>
+            </w:r>
+          </w:hyperlink>
+          <w:r>
+            <w:rPr>
+              <w:rtl w:val="0"/>
+            </w:rPr>
+          </w:r>
+        </w:p>
+        <w:p>
+          <w:pPr>
+            <w:widowControl w:val="0"/>
+            <w:tabs>
+              <w:tab w:val="right" w:leader="dot" w:pos="12000"/>
+            </w:tabs>
+            <w:spacing w:after="0" w:before="60" w:line="240" w:lineRule="auto"/>
+            <w:ind w:left="720" w:firstLine="0"/>
+            <w:rPr>
+              <w:rFonts w:ascii="Arial" w:cs="Arial" w:eastAsia="Arial" w:hAnsi="Arial"/>
+              <w:b w:val="0"/>
+              <w:i w:val="0"/>
+              <w:smallCaps w:val="0"/>
+              <w:strike w:val="0"/>
+              <w:color w:val="000000"/>
+              <w:sz w:val="22"/>
+              <w:szCs w:val="22"/>
+              <w:u w:val="none"/>
+              <w:shd w:fill="auto" w:val="clear"/>
+              <w:vertAlign w:val="baseline"/>
+            </w:rPr>
+          </w:pPr>
+          <w:hyperlink w:anchor="_heading=h.pdjqt1dm8shl">
+            <w:r>
+              <w:rPr>
+                <w:rFonts w:ascii="Arial" w:cs="Arial" w:eastAsia="Arial" w:hAnsi="Arial"/>
+                <w:b w:val="0"/>
+                <w:i w:val="0"/>
+                <w:smallCaps w:val="0"/>
+                <w:strike w:val="0"/>
+                <w:color w:val="000000"/>
+                <w:sz w:val="22"/>
+                <w:szCs w:val="22"/>
+                <w:u w:val="none"/>
+                <w:shd w:fill="auto" w:val="clear"/>
+                <w:vertAlign w:val="baseline"/>
+                <w:rtl w:val="0"/>
+              </w:rPr>
+              <w:t xml:space="preserve">Ticket Summarization</w:t>
+              <w:tab/>
+              <w:t xml:space="preserve">3</w:t>
+            </w:r>
+          </w:hyperlink>
+          <w:r>
+            <w:rPr>
+              <w:rtl w:val="0"/>
+            </w:rPr>
+          </w:r>
+        </w:p>
+        <w:p>
+          <w:pPr>
+            <w:widowControl w:val="0"/>
+            <w:tabs>
+              <w:tab w:val="right" w:leader="dot" w:pos="12000"/>
+            </w:tabs>
+            <w:spacing w:after="0" w:before="60" w:line="240" w:lineRule="auto"/>
+            <w:ind w:left="720" w:firstLine="0"/>
+            <w:rPr>
+              <w:rFonts w:ascii="Arial" w:cs="Arial" w:eastAsia="Arial" w:hAnsi="Arial"/>
+              <w:b w:val="0"/>
+              <w:i w:val="0"/>
+              <w:smallCaps w:val="0"/>
+              <w:strike w:val="0"/>
+              <w:color w:val="000000"/>
+              <w:sz w:val="22"/>
+              <w:szCs w:val="22"/>
+              <w:u w:val="none"/>
+              <w:shd w:fill="auto" w:val="clear"/>
+              <w:vertAlign w:val="baseline"/>
+            </w:rPr>
+          </w:pPr>
+          <w:hyperlink w:anchor="_heading=h.d5pto0ma3p5r">
+            <w:r>
+              <w:rPr>
+                <w:rFonts w:ascii="Arial" w:cs="Arial" w:eastAsia="Arial" w:hAnsi="Arial"/>
+                <w:b w:val="0"/>
+                <w:i w:val="0"/>
+                <w:smallCaps w:val="0"/>
+                <w:strike w:val="0"/>
+                <w:color w:val="000000"/>
+                <w:sz w:val="22"/>
+                <w:szCs w:val="22"/>
+                <w:u w:val="none"/>
+                <w:shd w:fill="auto" w:val="clear"/>
+                <w:vertAlign w:val="baseline"/>
+                <w:rtl w:val="0"/>
+              </w:rPr>
+              <w:t xml:space="preserve">Ticket Prioritization</w:t>
+              <w:tab/>
+              <w:t xml:space="preserve">3</w:t>
+            </w:r>
+          </w:hyperlink>
+          <w:r>
+            <w:rPr>
+              <w:rtl w:val="0"/>
+            </w:rPr>
+          </w:r>
+        </w:p>
+        <w:p>
+          <w:pPr>
+            <w:widowControl w:val="0"/>
+            <w:tabs>
+              <w:tab w:val="right" w:leader="dot" w:pos="12000"/>
+            </w:tabs>
+            <w:spacing w:after="0" w:before="60" w:line="240" w:lineRule="auto"/>
+            <w:ind w:left="360" w:firstLine="0"/>
+            <w:rPr>
+              <w:rFonts w:ascii="Arial" w:cs="Arial" w:eastAsia="Arial" w:hAnsi="Arial"/>
+              <w:b w:val="0"/>
+              <w:i w:val="0"/>
+              <w:smallCaps w:val="0"/>
+              <w:strike w:val="0"/>
+              <w:color w:val="000000"/>
+              <w:sz w:val="22"/>
+              <w:szCs w:val="22"/>
+              <w:u w:val="none"/>
+              <w:shd w:fill="auto" w:val="clear"/>
+              <w:vertAlign w:val="baseline"/>
+            </w:rPr>
+          </w:pPr>
+          <w:hyperlink w:anchor="_heading=h.gnvr5wv9z7y8">
+            <w:r>
+              <w:rPr>
+                <w:rFonts w:ascii="Arial" w:cs="Arial" w:eastAsia="Arial" w:hAnsi="Arial"/>
+                <w:b w:val="0"/>
+                <w:i w:val="0"/>
+                <w:smallCaps w:val="0"/>
+                <w:strike w:val="0"/>
+                <w:color w:val="000000"/>
+                <w:sz w:val="22"/>
+                <w:szCs w:val="22"/>
+                <w:u w:val="none"/>
+                <w:shd w:fill="auto" w:val="clear"/>
+                <w:vertAlign w:val="baseline"/>
+                <w:rtl w:val="0"/>
+              </w:rPr>
+              <w:t xml:space="preserve">Document Process</w:t>
+              <w:tab/>
+              <w:t xml:space="preserve">3</w:t>
+            </w:r>
+          </w:hyperlink>
+          <w:r>
+            <w:rPr>
+              <w:rtl w:val="0"/>
+            </w:rPr>
+          </w:r>
+        </w:p>
+        <w:p>
+          <w:pPr>
+            <w:widowControl w:val="0"/>
+            <w:tabs>
+              <w:tab w:val="right" w:leader="dot" w:pos="12000"/>
+            </w:tabs>
+            <w:spacing w:after="0" w:before="60" w:line="240" w:lineRule="auto"/>
             <w:rPr>
               <w:rFonts w:ascii="Arial" w:cs="Arial" w:eastAsia="Arial" w:hAnsi="Arial"/>
               <w:b w:val="1"/>
@@ -1289,7 +1779,7 @@
               </w:rPr>
               <w:t xml:space="preserve">Project Timeline:  200</w:t>
               <w:tab/>
-              <w:t xml:space="preserve">2</w:t>
+              <w:t xml:space="preserve">4</w:t>
             </w:r>
           </w:hyperlink>
           <w:r>
@@ -1337,7 +1827,7 @@
               </w:rPr>
               <w:t xml:space="preserve">Data Sources: 100</w:t>
               <w:tab/>
-              <w:t xml:space="preserve">2</w:t>
+              <w:t xml:space="preserve">4</w:t>
             </w:r>
           </w:hyperlink>
           <w:r>
@@ -1385,7 +1875,7 @@
               </w:rPr>
               <w:t xml:space="preserve">Ethical Considerations: 100</w:t>
               <w:tab/>
-              <w:t xml:space="preserve">3</w:t>
+              <w:t xml:space="preserve">4</w:t>
             </w:r>
           </w:hyperlink>
           <w:r>
@@ -1433,7 +1923,7 @@
               </w:rPr>
               <w:t xml:space="preserve">References</w:t>
               <w:tab/>
-              <w:t xml:space="preserve">3</w:t>
+              <w:t xml:space="preserve">4</w:t>
             </w:r>
           </w:hyperlink>
           <w:r>
@@ -1481,7 +1971,7 @@
               </w:rPr>
               <w:t xml:space="preserve">Marking Summary</w:t>
               <w:tab/>
-              <w:t xml:space="preserve">3</w:t>
+              <w:t xml:space="preserve">5</w:t>
             </w:r>
           </w:hyperlink>
           <w:r>
@@ -2220,39 +2710,6 @@
     </w:p>
     <w:p>
       <w:pPr>
-        <w:spacing w:after="0" w:lineRule="auto"/>
-        <w:rPr/>
-      </w:pPr>
-      <w:r>
-        <w:rPr>
-          <w:rtl w:val="0"/>
-        </w:rPr>
-      </w:r>
-    </w:p>
-    <w:p>
-      <w:pPr>
-        <w:spacing w:after="0" w:lineRule="auto"/>
-        <w:rPr/>
-      </w:pPr>
-      <w:r>
-        <w:rPr>
-          <w:rtl w:val="0"/>
-        </w:rPr>
-      </w:r>
-    </w:p>
-    <w:p>
-      <w:pPr>
-        <w:spacing w:after="0" w:lineRule="auto"/>
-        <w:rPr/>
-      </w:pPr>
-      <w:r>
-        <w:rPr>
-          <w:rtl w:val="0"/>
-        </w:rPr>
-      </w:r>
-    </w:p>
-    <w:p>
-      <w:pPr>
         <w:pStyle w:val="Heading1"/>
         <w:spacing w:after="0" w:lineRule="auto"/>
         <w:rPr/>
@@ -2287,6 +2744,7 @@
     <w:p>
       <w:pPr>
         <w:spacing w:after="0" w:lineRule="auto"/>
+        <w:ind w:left="0" w:firstLine="0"/>
         <w:rPr>
           <w:b w:val="1"/>
         </w:rPr>
@@ -2296,114 +2754,1625 @@
           <w:b w:val="1"/>
           <w:rtl w:val="0"/>
         </w:rPr>
-        <w:t xml:space="preserve">There should be plenty of scope for the two-semester capstone project. Define the scope of the capstone project. What will be included and excluded from the capstone project? List the boundaries of the capstone project to avoid any ambiguity. Since this is a two-semester project, ample scope should be provided for in-depth analysis and exploration. Describe the planned methods, techniques, and approaches you plan to accomplish in the capstone project. What do you expect to deliver by the end of semester two?</w:t>
-      </w:r>
-    </w:p>
-    <w:p>
-      <w:pPr>
+        <w:t xml:space="preserve">What do you expect to deliver by the end of semester two?</w:t>
+      </w:r>
+    </w:p>
+    <w:p>
+      <w:pPr>
+        <w:rPr/>
+      </w:pPr>
+      <w:r>
+        <w:rPr>
+          <w:rtl w:val="0"/>
+        </w:rPr>
+      </w:r>
+    </w:p>
+    <w:p>
+      <w:pPr>
+        <w:pStyle w:val="Heading2"/>
         <w:spacing w:after="0" w:lineRule="auto"/>
         <w:rPr>
           <w:b w:val="1"/>
         </w:rPr>
       </w:pPr>
-      <w:r>
-        <w:rPr>
-          <w:rtl w:val="0"/>
-        </w:rPr>
-      </w:r>
-    </w:p>
-    <w:p>
-      <w:pPr>
-        <w:numPr>
-          <w:ilvl w:val="0"/>
-          <w:numId w:val="3"/>
-        </w:numPr>
+      <w:bookmarkStart w:colFirst="0" w:colLast="0" w:name="_heading=h.ys9ipaf48frj" w:id="4"/>
+      <w:bookmarkEnd w:id="4"/>
+      <w:r>
+        <w:rPr>
+          <w:b w:val="1"/>
+          <w:rtl w:val="0"/>
+        </w:rPr>
+        <w:t xml:space="preserve">Project Functionality </w:t>
+      </w:r>
+    </w:p>
+    <w:p>
+      <w:pPr>
         <w:spacing w:after="0" w:lineRule="auto"/>
-        <w:ind w:left="720" w:hanging="360"/>
         <w:rPr>
           <w:b w:val="1"/>
         </w:rPr>
       </w:pPr>
       <w:r>
         <w:rPr>
+          <w:rtl w:val="0"/>
+        </w:rPr>
+      </w:r>
+    </w:p>
+    <w:sdt>
+      <w:sdtPr>
+        <w:lock w:val="contentLocked"/>
+        <w:tag w:val="goog_rdk_0"/>
+      </w:sdtPr>
+      <w:sdtContent>
+        <w:tbl>
+          <w:tblPr>
+            <w:tblStyle w:val="Table2"/>
+            <w:tblW w:w="9000.0" w:type="dxa"/>
+            <w:jc w:val="left"/>
+            <w:tblBorders>
+              <w:top w:color="000000" w:space="0" w:sz="8" w:val="single"/>
+              <w:left w:color="000000" w:space="0" w:sz="8" w:val="single"/>
+              <w:bottom w:color="000000" w:space="0" w:sz="8" w:val="single"/>
+              <w:right w:color="000000" w:space="0" w:sz="8" w:val="single"/>
+              <w:insideH w:color="000000" w:space="0" w:sz="8" w:val="single"/>
+              <w:insideV w:color="000000" w:space="0" w:sz="8" w:val="single"/>
+            </w:tblBorders>
+            <w:tblLayout w:type="fixed"/>
+            <w:tblLook w:val="0600"/>
+          </w:tblPr>
+          <w:tblGrid>
+            <w:gridCol w:w="2220"/>
+            <w:gridCol w:w="6780"/>
+            <w:tblGridChange w:id="0">
+              <w:tblGrid>
+                <w:gridCol w:w="2220"/>
+                <w:gridCol w:w="6780"/>
+              </w:tblGrid>
+            </w:tblGridChange>
+          </w:tblGrid>
+          <w:tr>
+            <w:trPr>
+              <w:cantSplit w:val="0"/>
+              <w:tblHeader w:val="0"/>
+            </w:trPr>
+            <w:tc>
+              <w:tcPr>
+                <w:shd w:fill="auto" w:val="clear"/>
+                <w:tcMar>
+                  <w:top w:w="100.0" w:type="dxa"/>
+                  <w:left w:w="100.0" w:type="dxa"/>
+                  <w:bottom w:w="100.0" w:type="dxa"/>
+                  <w:right w:w="100.0" w:type="dxa"/>
+                </w:tcMar>
+                <w:vAlign w:val="top"/>
+              </w:tcPr>
+              <w:p>
+                <w:pPr>
+                  <w:keepNext w:val="0"/>
+                  <w:keepLines w:val="0"/>
+                  <w:pageBreakBefore w:val="0"/>
+                  <w:widowControl w:val="0"/>
+                  <w:pBdr>
+                    <w:top w:space="0" w:sz="0" w:val="nil"/>
+                    <w:left w:space="0" w:sz="0" w:val="nil"/>
+                    <w:bottom w:space="0" w:sz="0" w:val="nil"/>
+                    <w:right w:space="0" w:sz="0" w:val="nil"/>
+                    <w:between w:space="0" w:sz="0" w:val="nil"/>
+                  </w:pBdr>
+                  <w:shd w:fill="auto" w:val="clear"/>
+                  <w:spacing w:after="0" w:before="0" w:line="240" w:lineRule="auto"/>
+                  <w:ind w:left="0" w:right="0" w:firstLine="0"/>
+                  <w:jc w:val="left"/>
+                  <w:rPr>
+                    <w:b w:val="1"/>
+                  </w:rPr>
+                </w:pPr>
+                <w:r>
+                  <w:rPr>
+                    <w:b w:val="1"/>
+                    <w:rtl w:val="0"/>
+                  </w:rPr>
+                  <w:t xml:space="preserve">Data input</w:t>
+                </w:r>
+              </w:p>
+            </w:tc>
+            <w:tc>
+              <w:tcPr>
+                <w:shd w:fill="auto" w:val="clear"/>
+                <w:tcMar>
+                  <w:top w:w="100.0" w:type="dxa"/>
+                  <w:left w:w="100.0" w:type="dxa"/>
+                  <w:bottom w:w="100.0" w:type="dxa"/>
+                  <w:right w:w="100.0" w:type="dxa"/>
+                </w:tcMar>
+                <w:vAlign w:val="top"/>
+              </w:tcPr>
+              <w:p>
+                <w:pPr>
+                  <w:keepNext w:val="0"/>
+                  <w:keepLines w:val="0"/>
+                  <w:pageBreakBefore w:val="0"/>
+                  <w:widowControl w:val="0"/>
+                  <w:pBdr>
+                    <w:top w:space="0" w:sz="0" w:val="nil"/>
+                    <w:left w:space="0" w:sz="0" w:val="nil"/>
+                    <w:bottom w:space="0" w:sz="0" w:val="nil"/>
+                    <w:right w:space="0" w:sz="0" w:val="nil"/>
+                    <w:between w:space="0" w:sz="0" w:val="nil"/>
+                  </w:pBdr>
+                  <w:shd w:fill="auto" w:val="clear"/>
+                  <w:spacing w:after="0" w:before="0" w:line="240" w:lineRule="auto"/>
+                  <w:ind w:left="0" w:right="0" w:firstLine="0"/>
+                  <w:jc w:val="left"/>
+                  <w:rPr/>
+                </w:pPr>
+                <w:r>
+                  <w:rPr>
+                    <w:rtl w:val="0"/>
+                  </w:rPr>
+                  <w:t xml:space="preserve">Retrieving information from a customer support ticket and its metadata data.</w:t>
+                </w:r>
+              </w:p>
+            </w:tc>
+          </w:tr>
+          <w:tr>
+            <w:trPr>
+              <w:cantSplit w:val="0"/>
+              <w:tblHeader w:val="0"/>
+            </w:trPr>
+            <w:tc>
+              <w:tcPr>
+                <w:shd w:fill="auto" w:val="clear"/>
+                <w:tcMar>
+                  <w:top w:w="100.0" w:type="dxa"/>
+                  <w:left w:w="100.0" w:type="dxa"/>
+                  <w:bottom w:w="100.0" w:type="dxa"/>
+                  <w:right w:w="100.0" w:type="dxa"/>
+                </w:tcMar>
+                <w:vAlign w:val="top"/>
+              </w:tcPr>
+              <w:p>
+                <w:pPr>
+                  <w:keepNext w:val="0"/>
+                  <w:keepLines w:val="0"/>
+                  <w:pageBreakBefore w:val="0"/>
+                  <w:widowControl w:val="0"/>
+                  <w:pBdr>
+                    <w:top w:space="0" w:sz="0" w:val="nil"/>
+                    <w:left w:space="0" w:sz="0" w:val="nil"/>
+                    <w:bottom w:space="0" w:sz="0" w:val="nil"/>
+                    <w:right w:space="0" w:sz="0" w:val="nil"/>
+                    <w:between w:space="0" w:sz="0" w:val="nil"/>
+                  </w:pBdr>
+                  <w:shd w:fill="auto" w:val="clear"/>
+                  <w:spacing w:after="0" w:before="0" w:line="240" w:lineRule="auto"/>
+                  <w:ind w:left="0" w:right="0" w:firstLine="0"/>
+                  <w:jc w:val="left"/>
+                  <w:rPr>
+                    <w:b w:val="1"/>
+                  </w:rPr>
+                </w:pPr>
+                <w:r>
+                  <w:rPr>
+                    <w:b w:val="1"/>
+                    <w:rtl w:val="0"/>
+                  </w:rPr>
+                  <w:t xml:space="preserve">Machine learning model and dataset</w:t>
+                </w:r>
+              </w:p>
+            </w:tc>
+            <w:tc>
+              <w:tcPr>
+                <w:shd w:fill="auto" w:val="clear"/>
+                <w:tcMar>
+                  <w:top w:w="100.0" w:type="dxa"/>
+                  <w:left w:w="100.0" w:type="dxa"/>
+                  <w:bottom w:w="100.0" w:type="dxa"/>
+                  <w:right w:w="100.0" w:type="dxa"/>
+                </w:tcMar>
+                <w:vAlign w:val="top"/>
+              </w:tcPr>
+              <w:p>
+                <w:pPr>
+                  <w:keepNext w:val="0"/>
+                  <w:keepLines w:val="0"/>
+                  <w:pageBreakBefore w:val="0"/>
+                  <w:widowControl w:val="0"/>
+                  <w:pBdr>
+                    <w:top w:space="0" w:sz="0" w:val="nil"/>
+                    <w:left w:space="0" w:sz="0" w:val="nil"/>
+                    <w:bottom w:space="0" w:sz="0" w:val="nil"/>
+                    <w:right w:space="0" w:sz="0" w:val="nil"/>
+                    <w:between w:space="0" w:sz="0" w:val="nil"/>
+                  </w:pBdr>
+                  <w:shd w:fill="auto" w:val="clear"/>
+                  <w:spacing w:after="0" w:before="0" w:line="240" w:lineRule="auto"/>
+                  <w:ind w:left="0" w:right="0" w:firstLine="0"/>
+                  <w:jc w:val="left"/>
+                  <w:rPr/>
+                </w:pPr>
+                <w:r>
+                  <w:rPr>
+                    <w:rtl w:val="0"/>
+                  </w:rPr>
+                  <w:t xml:space="preserve">Using a machine learning model to analyze the customer support ticket information based on a customer support ticket dataset.</w:t>
+                </w:r>
+              </w:p>
+            </w:tc>
+          </w:tr>
+          <w:tr>
+            <w:trPr>
+              <w:cantSplit w:val="0"/>
+              <w:tblHeader w:val="0"/>
+            </w:trPr>
+            <w:tc>
+              <w:tcPr>
+                <w:shd w:fill="auto" w:val="clear"/>
+                <w:tcMar>
+                  <w:top w:w="100.0" w:type="dxa"/>
+                  <w:left w:w="100.0" w:type="dxa"/>
+                  <w:bottom w:w="100.0" w:type="dxa"/>
+                  <w:right w:w="100.0" w:type="dxa"/>
+                </w:tcMar>
+                <w:vAlign w:val="top"/>
+              </w:tcPr>
+              <w:p>
+                <w:pPr>
+                  <w:keepNext w:val="0"/>
+                  <w:keepLines w:val="0"/>
+                  <w:pageBreakBefore w:val="0"/>
+                  <w:widowControl w:val="0"/>
+                  <w:pBdr>
+                    <w:top w:space="0" w:sz="0" w:val="nil"/>
+                    <w:left w:space="0" w:sz="0" w:val="nil"/>
+                    <w:bottom w:space="0" w:sz="0" w:val="nil"/>
+                    <w:right w:space="0" w:sz="0" w:val="nil"/>
+                    <w:between w:space="0" w:sz="0" w:val="nil"/>
+                  </w:pBdr>
+                  <w:shd w:fill="auto" w:val="clear"/>
+                  <w:spacing w:after="0" w:before="0" w:line="240" w:lineRule="auto"/>
+                  <w:ind w:left="0" w:right="0" w:firstLine="0"/>
+                  <w:jc w:val="left"/>
+                  <w:rPr>
+                    <w:b w:val="1"/>
+                  </w:rPr>
+                </w:pPr>
+                <w:r>
+                  <w:rPr>
+                    <w:b w:val="1"/>
+                    <w:rtl w:val="0"/>
+                  </w:rPr>
+                  <w:t xml:space="preserve">Data output</w:t>
+                </w:r>
+              </w:p>
+            </w:tc>
+            <w:tc>
+              <w:tcPr>
+                <w:shd w:fill="auto" w:val="clear"/>
+                <w:tcMar>
+                  <w:top w:w="100.0" w:type="dxa"/>
+                  <w:left w:w="100.0" w:type="dxa"/>
+                  <w:bottom w:w="100.0" w:type="dxa"/>
+                  <w:right w:w="100.0" w:type="dxa"/>
+                </w:tcMar>
+                <w:vAlign w:val="top"/>
+              </w:tcPr>
+              <w:p>
+                <w:pPr>
+                  <w:keepNext w:val="0"/>
+                  <w:keepLines w:val="0"/>
+                  <w:pageBreakBefore w:val="0"/>
+                  <w:widowControl w:val="0"/>
+                  <w:pBdr>
+                    <w:top w:space="0" w:sz="0" w:val="nil"/>
+                    <w:left w:space="0" w:sz="0" w:val="nil"/>
+                    <w:bottom w:space="0" w:sz="0" w:val="nil"/>
+                    <w:right w:space="0" w:sz="0" w:val="nil"/>
+                    <w:between w:space="0" w:sz="0" w:val="nil"/>
+                  </w:pBdr>
+                  <w:shd w:fill="auto" w:val="clear"/>
+                  <w:spacing w:after="0" w:before="0" w:line="240" w:lineRule="auto"/>
+                  <w:ind w:left="0" w:right="0" w:firstLine="0"/>
+                  <w:jc w:val="left"/>
+                  <w:rPr/>
+                </w:pPr>
+                <w:r>
+                  <w:rPr>
+                    <w:rtl w:val="0"/>
+                  </w:rPr>
+                  <w:t xml:space="preserve">Providing the following information below:</w:t>
+                </w:r>
+              </w:p>
+              <w:p>
+                <w:pPr>
+                  <w:keepNext w:val="0"/>
+                  <w:keepLines w:val="0"/>
+                  <w:pageBreakBefore w:val="0"/>
+                  <w:widowControl w:val="0"/>
+                  <w:numPr>
+                    <w:ilvl w:val="0"/>
+                    <w:numId w:val="3"/>
+                  </w:numPr>
+                  <w:pBdr>
+                    <w:top w:space="0" w:sz="0" w:val="nil"/>
+                    <w:left w:space="0" w:sz="0" w:val="nil"/>
+                    <w:bottom w:space="0" w:sz="0" w:val="nil"/>
+                    <w:right w:space="0" w:sz="0" w:val="nil"/>
+                    <w:between w:space="0" w:sz="0" w:val="nil"/>
+                  </w:pBdr>
+                  <w:shd w:fill="auto" w:val="clear"/>
+                  <w:spacing w:after="0" w:before="0" w:line="240" w:lineRule="auto"/>
+                  <w:ind w:left="720" w:right="0" w:hanging="360"/>
+                  <w:jc w:val="left"/>
+                  <w:rPr/>
+                </w:pPr>
+                <w:r>
+                  <w:rPr>
+                    <w:rtl w:val="0"/>
+                  </w:rPr>
+                  <w:t xml:space="preserve">Predicted ticket category.</w:t>
+                </w:r>
+              </w:p>
+              <w:p>
+                <w:pPr>
+                  <w:keepNext w:val="0"/>
+                  <w:keepLines w:val="0"/>
+                  <w:pageBreakBefore w:val="0"/>
+                  <w:widowControl w:val="0"/>
+                  <w:numPr>
+                    <w:ilvl w:val="0"/>
+                    <w:numId w:val="3"/>
+                  </w:numPr>
+                  <w:pBdr>
+                    <w:top w:space="0" w:sz="0" w:val="nil"/>
+                    <w:left w:space="0" w:sz="0" w:val="nil"/>
+                    <w:bottom w:space="0" w:sz="0" w:val="nil"/>
+                    <w:right w:space="0" w:sz="0" w:val="nil"/>
+                    <w:between w:space="0" w:sz="0" w:val="nil"/>
+                  </w:pBdr>
+                  <w:shd w:fill="auto" w:val="clear"/>
+                  <w:spacing w:after="0" w:before="0" w:line="240" w:lineRule="auto"/>
+                  <w:ind w:left="720" w:right="0" w:hanging="360"/>
+                  <w:jc w:val="left"/>
+                  <w:rPr/>
+                </w:pPr>
+                <w:r>
+                  <w:rPr>
+                    <w:rtl w:val="0"/>
+                  </w:rPr>
+                  <w:t xml:space="preserve">Summarizing ticket intent.</w:t>
+                </w:r>
+              </w:p>
+              <w:p>
+                <w:pPr>
+                  <w:keepNext w:val="0"/>
+                  <w:keepLines w:val="0"/>
+                  <w:pageBreakBefore w:val="0"/>
+                  <w:widowControl w:val="0"/>
+                  <w:numPr>
+                    <w:ilvl w:val="0"/>
+                    <w:numId w:val="3"/>
+                  </w:numPr>
+                  <w:pBdr>
+                    <w:top w:space="0" w:sz="0" w:val="nil"/>
+                    <w:left w:space="0" w:sz="0" w:val="nil"/>
+                    <w:bottom w:space="0" w:sz="0" w:val="nil"/>
+                    <w:right w:space="0" w:sz="0" w:val="nil"/>
+                    <w:between w:space="0" w:sz="0" w:val="nil"/>
+                  </w:pBdr>
+                  <w:shd w:fill="auto" w:val="clear"/>
+                  <w:spacing w:after="0" w:before="0" w:line="240" w:lineRule="auto"/>
+                  <w:ind w:left="720" w:right="0" w:hanging="360"/>
+                  <w:jc w:val="left"/>
+                  <w:rPr/>
+                </w:pPr>
+                <w:r>
+                  <w:rPr>
+                    <w:rtl w:val="0"/>
+                  </w:rPr>
+                  <w:t xml:space="preserve">Predicted ticket priority level.</w:t>
+                </w:r>
+              </w:p>
+            </w:tc>
+          </w:tr>
+        </w:tbl>
+      </w:sdtContent>
+    </w:sdt>
+    <w:p>
+      <w:pPr>
+        <w:spacing w:after="0" w:lineRule="auto"/>
+        <w:rPr>
           <w:b w:val="1"/>
-          <w:rtl w:val="0"/>
-        </w:rPr>
-        <w:t xml:space="preserve">Explore Data</w:t>
-      </w:r>
-    </w:p>
-    <w:p>
-      <w:pPr>
-        <w:numPr>
-          <w:ilvl w:val="0"/>
-          <w:numId w:val="3"/>
-        </w:numPr>
+        </w:rPr>
+      </w:pPr>
+      <w:r>
+        <w:rPr>
+          <w:rtl w:val="0"/>
+        </w:rPr>
+      </w:r>
+    </w:p>
+    <w:p>
+      <w:pPr>
+        <w:pStyle w:val="Heading2"/>
         <w:spacing w:after="0" w:lineRule="auto"/>
-        <w:ind w:left="720" w:hanging="360"/>
         <w:rPr>
           <w:b w:val="1"/>
         </w:rPr>
       </w:pPr>
+      <w:bookmarkStart w:colFirst="0" w:colLast="0" w:name="_heading=h.geqcdfkbx8bu" w:id="5"/>
+      <w:bookmarkEnd w:id="5"/>
       <w:r>
         <w:rPr>
           <w:b w:val="1"/>
           <w:rtl w:val="0"/>
         </w:rPr>
-        <w:t xml:space="preserve">Data preprocessing</w:t>
-      </w:r>
-    </w:p>
-    <w:p>
-      <w:pPr>
-        <w:numPr>
-          <w:ilvl w:val="0"/>
-          <w:numId w:val="3"/>
-        </w:numPr>
+        <w:t xml:space="preserve">Project Boundary </w:t>
+      </w:r>
+    </w:p>
+    <w:p>
+      <w:pPr>
+        <w:pStyle w:val="Heading3"/>
+        <w:rPr>
+          <w:b w:val="1"/>
+        </w:rPr>
+      </w:pPr>
+      <w:bookmarkStart w:colFirst="0" w:colLast="0" w:name="_heading=h.frkhk3rz1dck" w:id="6"/>
+      <w:bookmarkEnd w:id="6"/>
+      <w:r>
+        <w:rPr>
+          <w:b w:val="1"/>
+          <w:rtl w:val="0"/>
+        </w:rPr>
+        <w:t xml:space="preserve">In Scope</w:t>
+      </w:r>
+    </w:p>
+    <w:sdt>
+      <w:sdtPr>
+        <w:lock w:val="contentLocked"/>
+        <w:tag w:val="goog_rdk_1"/>
+      </w:sdtPr>
+      <w:sdtContent>
+        <w:tbl>
+          <w:tblPr>
+            <w:tblStyle w:val="Table3"/>
+            <w:tblW w:w="9000.0" w:type="dxa"/>
+            <w:jc w:val="left"/>
+            <w:tblBorders>
+              <w:top w:color="000000" w:space="0" w:sz="8" w:val="single"/>
+              <w:left w:color="000000" w:space="0" w:sz="8" w:val="single"/>
+              <w:bottom w:color="000000" w:space="0" w:sz="8" w:val="single"/>
+              <w:right w:color="000000" w:space="0" w:sz="8" w:val="single"/>
+              <w:insideH w:color="000000" w:space="0" w:sz="8" w:val="single"/>
+              <w:insideV w:color="000000" w:space="0" w:sz="8" w:val="single"/>
+            </w:tblBorders>
+            <w:tblLayout w:type="fixed"/>
+            <w:tblLook w:val="0600"/>
+          </w:tblPr>
+          <w:tblGrid>
+            <w:gridCol w:w="1125"/>
+            <w:gridCol w:w="7875"/>
+            <w:tblGridChange w:id="0">
+              <w:tblGrid>
+                <w:gridCol w:w="1125"/>
+                <w:gridCol w:w="7875"/>
+              </w:tblGrid>
+            </w:tblGridChange>
+          </w:tblGrid>
+          <w:tr>
+            <w:trPr>
+              <w:cantSplit w:val="0"/>
+              <w:tblHeader w:val="0"/>
+            </w:trPr>
+            <w:tc>
+              <w:tcPr>
+                <w:shd w:fill="auto" w:val="clear"/>
+                <w:tcMar>
+                  <w:top w:w="100.0" w:type="dxa"/>
+                  <w:left w:w="100.0" w:type="dxa"/>
+                  <w:bottom w:w="100.0" w:type="dxa"/>
+                  <w:right w:w="100.0" w:type="dxa"/>
+                </w:tcMar>
+                <w:vAlign w:val="top"/>
+              </w:tcPr>
+              <w:p>
+                <w:pPr>
+                  <w:keepNext w:val="0"/>
+                  <w:keepLines w:val="0"/>
+                  <w:pageBreakBefore w:val="0"/>
+                  <w:widowControl w:val="0"/>
+                  <w:pBdr>
+                    <w:top w:space="0" w:sz="0" w:val="nil"/>
+                    <w:left w:space="0" w:sz="0" w:val="nil"/>
+                    <w:bottom w:space="0" w:sz="0" w:val="nil"/>
+                    <w:right w:space="0" w:sz="0" w:val="nil"/>
+                    <w:between w:space="0" w:sz="0" w:val="nil"/>
+                  </w:pBdr>
+                  <w:shd w:fill="auto" w:val="clear"/>
+                  <w:spacing w:after="0" w:before="0" w:line="240" w:lineRule="auto"/>
+                  <w:ind w:left="0" w:right="0" w:firstLine="0"/>
+                  <w:jc w:val="left"/>
+                  <w:rPr/>
+                </w:pPr>
+                <w:r>
+                  <w:rPr>
+                    <w:rtl w:val="0"/>
+                  </w:rPr>
+                </w:r>
+              </w:p>
+            </w:tc>
+            <w:tc>
+              <w:tcPr>
+                <w:shd w:fill="auto" w:val="clear"/>
+                <w:tcMar>
+                  <w:top w:w="100.0" w:type="dxa"/>
+                  <w:left w:w="100.0" w:type="dxa"/>
+                  <w:bottom w:w="100.0" w:type="dxa"/>
+                  <w:right w:w="100.0" w:type="dxa"/>
+                </w:tcMar>
+                <w:vAlign w:val="top"/>
+              </w:tcPr>
+              <w:p>
+                <w:pPr>
+                  <w:keepNext w:val="0"/>
+                  <w:keepLines w:val="0"/>
+                  <w:pageBreakBefore w:val="0"/>
+                  <w:widowControl w:val="0"/>
+                  <w:pBdr>
+                    <w:top w:space="0" w:sz="0" w:val="nil"/>
+                    <w:left w:space="0" w:sz="0" w:val="nil"/>
+                    <w:bottom w:space="0" w:sz="0" w:val="nil"/>
+                    <w:right w:space="0" w:sz="0" w:val="nil"/>
+                    <w:between w:space="0" w:sz="0" w:val="nil"/>
+                  </w:pBdr>
+                  <w:shd w:fill="auto" w:val="clear"/>
+                  <w:spacing w:after="0" w:before="0" w:line="240" w:lineRule="auto"/>
+                  <w:ind w:left="0" w:right="0" w:firstLine="0"/>
+                  <w:jc w:val="left"/>
+                  <w:rPr/>
+                </w:pPr>
+                <w:r>
+                  <w:rPr>
+                    <w:rtl w:val="0"/>
+                  </w:rPr>
+                </w:r>
+              </w:p>
+            </w:tc>
+          </w:tr>
+          <w:tr>
+            <w:trPr>
+              <w:cantSplit w:val="0"/>
+              <w:tblHeader w:val="0"/>
+            </w:trPr>
+            <w:tc>
+              <w:tcPr>
+                <w:shd w:fill="auto" w:val="clear"/>
+                <w:tcMar>
+                  <w:top w:w="100.0" w:type="dxa"/>
+                  <w:left w:w="100.0" w:type="dxa"/>
+                  <w:bottom w:w="100.0" w:type="dxa"/>
+                  <w:right w:w="100.0" w:type="dxa"/>
+                </w:tcMar>
+                <w:vAlign w:val="top"/>
+              </w:tcPr>
+              <w:p>
+                <w:pPr>
+                  <w:keepNext w:val="0"/>
+                  <w:keepLines w:val="0"/>
+                  <w:pageBreakBefore w:val="0"/>
+                  <w:widowControl w:val="0"/>
+                  <w:pBdr>
+                    <w:top w:space="0" w:sz="0" w:val="nil"/>
+                    <w:left w:space="0" w:sz="0" w:val="nil"/>
+                    <w:bottom w:space="0" w:sz="0" w:val="nil"/>
+                    <w:right w:space="0" w:sz="0" w:val="nil"/>
+                    <w:between w:space="0" w:sz="0" w:val="nil"/>
+                  </w:pBdr>
+                  <w:shd w:fill="auto" w:val="clear"/>
+                  <w:spacing w:after="0" w:before="0" w:line="240" w:lineRule="auto"/>
+                  <w:ind w:left="0" w:right="0" w:firstLine="0"/>
+                  <w:jc w:val="left"/>
+                  <w:rPr/>
+                </w:pPr>
+                <w:r>
+                  <w:rPr>
+                    <w:rtl w:val="0"/>
+                  </w:rPr>
+                </w:r>
+              </w:p>
+            </w:tc>
+            <w:tc>
+              <w:tcPr>
+                <w:shd w:fill="auto" w:val="clear"/>
+                <w:tcMar>
+                  <w:top w:w="100.0" w:type="dxa"/>
+                  <w:left w:w="100.0" w:type="dxa"/>
+                  <w:bottom w:w="100.0" w:type="dxa"/>
+                  <w:right w:w="100.0" w:type="dxa"/>
+                </w:tcMar>
+                <w:vAlign w:val="top"/>
+              </w:tcPr>
+              <w:p>
+                <w:pPr>
+                  <w:keepNext w:val="0"/>
+                  <w:keepLines w:val="0"/>
+                  <w:pageBreakBefore w:val="0"/>
+                  <w:widowControl w:val="0"/>
+                  <w:pBdr>
+                    <w:top w:space="0" w:sz="0" w:val="nil"/>
+                    <w:left w:space="0" w:sz="0" w:val="nil"/>
+                    <w:bottom w:space="0" w:sz="0" w:val="nil"/>
+                    <w:right w:space="0" w:sz="0" w:val="nil"/>
+                    <w:between w:space="0" w:sz="0" w:val="nil"/>
+                  </w:pBdr>
+                  <w:shd w:fill="auto" w:val="clear"/>
+                  <w:spacing w:after="0" w:before="0" w:line="240" w:lineRule="auto"/>
+                  <w:ind w:left="0" w:right="0" w:firstLine="0"/>
+                  <w:jc w:val="left"/>
+                  <w:rPr/>
+                </w:pPr>
+                <w:r>
+                  <w:rPr>
+                    <w:rtl w:val="0"/>
+                  </w:rPr>
+                </w:r>
+              </w:p>
+            </w:tc>
+          </w:tr>
+        </w:tbl>
+      </w:sdtContent>
+    </w:sdt>
+    <w:p>
+      <w:pPr>
+        <w:rPr/>
+      </w:pPr>
+      <w:r>
+        <w:rPr>
+          <w:rtl w:val="0"/>
+        </w:rPr>
+      </w:r>
+    </w:p>
+    <w:p>
+      <w:pPr>
+        <w:pStyle w:val="Heading3"/>
+        <w:rPr>
+          <w:b w:val="1"/>
+        </w:rPr>
+      </w:pPr>
+      <w:bookmarkStart w:colFirst="0" w:colLast="0" w:name="_heading=h.ygx5i8busqkc" w:id="7"/>
+      <w:bookmarkEnd w:id="7"/>
+      <w:r>
+        <w:rPr>
+          <w:b w:val="1"/>
+          <w:rtl w:val="0"/>
+        </w:rPr>
+        <w:t xml:space="preserve">Out of Scope</w:t>
+      </w:r>
+    </w:p>
+    <w:p>
+      <w:pPr>
+        <w:pStyle w:val="Heading3"/>
+        <w:rPr>
+          <w:b w:val="1"/>
+        </w:rPr>
+      </w:pPr>
+      <w:bookmarkStart w:colFirst="0" w:colLast="0" w:name="_heading=h.il9fo9s35xlf" w:id="8"/>
+      <w:bookmarkEnd w:id="8"/>
+      <w:r>
+        <w:rPr>
+          <w:rtl w:val="0"/>
+        </w:rPr>
+      </w:r>
+    </w:p>
+    <w:sdt>
+      <w:sdtPr>
+        <w:lock w:val="contentLocked"/>
+        <w:tag w:val="goog_rdk_2"/>
+      </w:sdtPr>
+      <w:sdtContent>
+        <w:tbl>
+          <w:tblPr>
+            <w:tblStyle w:val="Table4"/>
+            <w:tblW w:w="9000.0" w:type="dxa"/>
+            <w:jc w:val="left"/>
+            <w:tblBorders>
+              <w:top w:color="000000" w:space="0" w:sz="8" w:val="single"/>
+              <w:left w:color="000000" w:space="0" w:sz="8" w:val="single"/>
+              <w:bottom w:color="000000" w:space="0" w:sz="8" w:val="single"/>
+              <w:right w:color="000000" w:space="0" w:sz="8" w:val="single"/>
+              <w:insideH w:color="000000" w:space="0" w:sz="8" w:val="single"/>
+              <w:insideV w:color="000000" w:space="0" w:sz="8" w:val="single"/>
+            </w:tblBorders>
+            <w:tblLayout w:type="fixed"/>
+            <w:tblLook w:val="0600"/>
+          </w:tblPr>
+          <w:tblGrid>
+            <w:gridCol w:w="1125"/>
+            <w:gridCol w:w="7875"/>
+            <w:tblGridChange w:id="0">
+              <w:tblGrid>
+                <w:gridCol w:w="1125"/>
+                <w:gridCol w:w="7875"/>
+              </w:tblGrid>
+            </w:tblGridChange>
+          </w:tblGrid>
+          <w:tr>
+            <w:trPr>
+              <w:cantSplit w:val="0"/>
+              <w:tblHeader w:val="0"/>
+            </w:trPr>
+            <w:tc>
+              <w:tcPr>
+                <w:shd w:fill="auto" w:val="clear"/>
+                <w:tcMar>
+                  <w:top w:w="100.0" w:type="dxa"/>
+                  <w:left w:w="100.0" w:type="dxa"/>
+                  <w:bottom w:w="100.0" w:type="dxa"/>
+                  <w:right w:w="100.0" w:type="dxa"/>
+                </w:tcMar>
+                <w:vAlign w:val="top"/>
+              </w:tcPr>
+              <w:p>
+                <w:pPr>
+                  <w:widowControl w:val="0"/>
+                  <w:spacing w:after="0" w:line="240" w:lineRule="auto"/>
+                  <w:rPr/>
+                </w:pPr>
+                <w:r>
+                  <w:rPr>
+                    <w:rtl w:val="0"/>
+                  </w:rPr>
+                </w:r>
+              </w:p>
+            </w:tc>
+            <w:tc>
+              <w:tcPr>
+                <w:shd w:fill="auto" w:val="clear"/>
+                <w:tcMar>
+                  <w:top w:w="100.0" w:type="dxa"/>
+                  <w:left w:w="100.0" w:type="dxa"/>
+                  <w:bottom w:w="100.0" w:type="dxa"/>
+                  <w:right w:w="100.0" w:type="dxa"/>
+                </w:tcMar>
+                <w:vAlign w:val="top"/>
+              </w:tcPr>
+              <w:p>
+                <w:pPr>
+                  <w:widowControl w:val="0"/>
+                  <w:spacing w:after="0" w:line="240" w:lineRule="auto"/>
+                  <w:rPr/>
+                </w:pPr>
+                <w:r>
+                  <w:rPr>
+                    <w:rtl w:val="0"/>
+                  </w:rPr>
+                </w:r>
+              </w:p>
+            </w:tc>
+          </w:tr>
+          <w:tr>
+            <w:trPr>
+              <w:cantSplit w:val="0"/>
+              <w:tblHeader w:val="0"/>
+            </w:trPr>
+            <w:tc>
+              <w:tcPr>
+                <w:shd w:fill="auto" w:val="clear"/>
+                <w:tcMar>
+                  <w:top w:w="100.0" w:type="dxa"/>
+                  <w:left w:w="100.0" w:type="dxa"/>
+                  <w:bottom w:w="100.0" w:type="dxa"/>
+                  <w:right w:w="100.0" w:type="dxa"/>
+                </w:tcMar>
+                <w:vAlign w:val="top"/>
+              </w:tcPr>
+              <w:p>
+                <w:pPr>
+                  <w:widowControl w:val="0"/>
+                  <w:spacing w:after="0" w:line="240" w:lineRule="auto"/>
+                  <w:rPr/>
+                </w:pPr>
+                <w:r>
+                  <w:rPr>
+                    <w:rtl w:val="0"/>
+                  </w:rPr>
+                </w:r>
+              </w:p>
+            </w:tc>
+            <w:tc>
+              <w:tcPr>
+                <w:shd w:fill="auto" w:val="clear"/>
+                <w:tcMar>
+                  <w:top w:w="100.0" w:type="dxa"/>
+                  <w:left w:w="100.0" w:type="dxa"/>
+                  <w:bottom w:w="100.0" w:type="dxa"/>
+                  <w:right w:w="100.0" w:type="dxa"/>
+                </w:tcMar>
+                <w:vAlign w:val="top"/>
+              </w:tcPr>
+              <w:p>
+                <w:pPr>
+                  <w:widowControl w:val="0"/>
+                  <w:spacing w:after="0" w:line="240" w:lineRule="auto"/>
+                  <w:rPr/>
+                </w:pPr>
+                <w:r>
+                  <w:rPr>
+                    <w:rtl w:val="0"/>
+                  </w:rPr>
+                </w:r>
+              </w:p>
+            </w:tc>
+          </w:tr>
+        </w:tbl>
+      </w:sdtContent>
+    </w:sdt>
+    <w:p>
+      <w:pPr>
+        <w:rPr/>
+      </w:pPr>
+      <w:r>
+        <w:rPr>
+          <w:rtl w:val="0"/>
+        </w:rPr>
+      </w:r>
+    </w:p>
+    <w:p>
+      <w:pPr>
+        <w:pStyle w:val="Heading2"/>
         <w:spacing w:after="0" w:lineRule="auto"/>
-        <w:ind w:left="720" w:hanging="360"/>
+        <w:rPr/>
+      </w:pPr>
+      <w:bookmarkStart w:colFirst="0" w:colLast="0" w:name="_heading=h.vll799szx8w3" w:id="9"/>
+      <w:bookmarkEnd w:id="9"/>
+      <w:r>
+        <w:rPr>
+          <w:rtl w:val="0"/>
+        </w:rPr>
+        <w:t xml:space="preserve">Data Requirement</w:t>
+      </w:r>
+    </w:p>
+    <w:p>
+      <w:pPr>
+        <w:spacing w:after="0" w:lineRule="auto"/>
         <w:rPr>
           <w:b w:val="1"/>
         </w:rPr>
       </w:pPr>
       <w:r>
         <w:rPr>
+          <w:rtl w:val="0"/>
+        </w:rPr>
+      </w:r>
+    </w:p>
+    <w:p>
+      <w:pPr>
+        <w:pStyle w:val="Heading2"/>
+        <w:spacing w:after="0" w:lineRule="auto"/>
+        <w:rPr/>
+      </w:pPr>
+      <w:bookmarkStart w:colFirst="0" w:colLast="0" w:name="_heading=h.lrmm7lqyvghf" w:id="10"/>
+      <w:bookmarkEnd w:id="10"/>
+      <w:r>
+        <w:rPr>
+          <w:rtl w:val="0"/>
+        </w:rPr>
+        <w:t xml:space="preserve">Model development</w:t>
+      </w:r>
+    </w:p>
+    <w:p>
+      <w:pPr>
+        <w:pStyle w:val="Heading3"/>
+        <w:rPr/>
+      </w:pPr>
+      <w:bookmarkStart w:colFirst="0" w:colLast="0" w:name="_heading=h.gul066xg7uho" w:id="11"/>
+      <w:bookmarkEnd w:id="11"/>
+      <w:r>
+        <w:rPr>
+          <w:rtl w:val="0"/>
+        </w:rPr>
+        <w:t xml:space="preserve">Ticket Multi-classification</w:t>
+      </w:r>
+    </w:p>
+    <w:sdt>
+      <w:sdtPr>
+        <w:lock w:val="contentLocked"/>
+        <w:tag w:val="goog_rdk_3"/>
+      </w:sdtPr>
+      <w:sdtContent>
+        <w:tbl>
+          <w:tblPr>
+            <w:tblStyle w:val="Table5"/>
+            <w:tblW w:w="9000.0" w:type="dxa"/>
+            <w:jc w:val="left"/>
+            <w:tblBorders>
+              <w:top w:color="000000" w:space="0" w:sz="8" w:val="single"/>
+              <w:left w:color="000000" w:space="0" w:sz="8" w:val="single"/>
+              <w:bottom w:color="000000" w:space="0" w:sz="8" w:val="single"/>
+              <w:right w:color="000000" w:space="0" w:sz="8" w:val="single"/>
+              <w:insideH w:color="000000" w:space="0" w:sz="8" w:val="single"/>
+              <w:insideV w:color="000000" w:space="0" w:sz="8" w:val="single"/>
+            </w:tblBorders>
+            <w:tblLayout w:type="fixed"/>
+            <w:tblLook w:val="0600"/>
+          </w:tblPr>
+          <w:tblGrid>
+            <w:gridCol w:w="2895"/>
+            <w:gridCol w:w="6105"/>
+            <w:tblGridChange w:id="0">
+              <w:tblGrid>
+                <w:gridCol w:w="2895"/>
+                <w:gridCol w:w="6105"/>
+              </w:tblGrid>
+            </w:tblGridChange>
+          </w:tblGrid>
+          <w:tr>
+            <w:trPr>
+              <w:cantSplit w:val="0"/>
+              <w:tblHeader w:val="0"/>
+            </w:trPr>
+            <w:tc>
+              <w:tcPr>
+                <w:shd w:fill="auto" w:val="clear"/>
+                <w:tcMar>
+                  <w:top w:w="100.0" w:type="dxa"/>
+                  <w:left w:w="100.0" w:type="dxa"/>
+                  <w:bottom w:w="100.0" w:type="dxa"/>
+                  <w:right w:w="100.0" w:type="dxa"/>
+                </w:tcMar>
+                <w:vAlign w:val="top"/>
+              </w:tcPr>
+              <w:p>
+                <w:pPr>
+                  <w:keepNext w:val="0"/>
+                  <w:keepLines w:val="0"/>
+                  <w:pageBreakBefore w:val="0"/>
+                  <w:widowControl w:val="0"/>
+                  <w:pBdr>
+                    <w:top w:space="0" w:sz="0" w:val="nil"/>
+                    <w:left w:space="0" w:sz="0" w:val="nil"/>
+                    <w:bottom w:space="0" w:sz="0" w:val="nil"/>
+                    <w:right w:space="0" w:sz="0" w:val="nil"/>
+                    <w:between w:space="0" w:sz="0" w:val="nil"/>
+                  </w:pBdr>
+                  <w:shd w:fill="auto" w:val="clear"/>
+                  <w:spacing w:after="0" w:before="0" w:line="240" w:lineRule="auto"/>
+                  <w:ind w:left="0" w:right="0" w:firstLine="0"/>
+                  <w:jc w:val="left"/>
+                  <w:rPr/>
+                </w:pPr>
+                <w:r>
+                  <w:rPr>
+                    <w:rtl w:val="0"/>
+                  </w:rPr>
+                  <w:t xml:space="preserve">Machine Learning Algorithm</w:t>
+                </w:r>
+              </w:p>
+            </w:tc>
+            <w:tc>
+              <w:tcPr>
+                <w:shd w:fill="auto" w:val="clear"/>
+                <w:tcMar>
+                  <w:top w:w="100.0" w:type="dxa"/>
+                  <w:left w:w="100.0" w:type="dxa"/>
+                  <w:bottom w:w="100.0" w:type="dxa"/>
+                  <w:right w:w="100.0" w:type="dxa"/>
+                </w:tcMar>
+                <w:vAlign w:val="top"/>
+              </w:tcPr>
+              <w:p>
+                <w:pPr>
+                  <w:keepNext w:val="0"/>
+                  <w:keepLines w:val="0"/>
+                  <w:pageBreakBefore w:val="0"/>
+                  <w:widowControl w:val="0"/>
+                  <w:pBdr>
+                    <w:top w:space="0" w:sz="0" w:val="nil"/>
+                    <w:left w:space="0" w:sz="0" w:val="nil"/>
+                    <w:bottom w:space="0" w:sz="0" w:val="nil"/>
+                    <w:right w:space="0" w:sz="0" w:val="nil"/>
+                    <w:between w:space="0" w:sz="0" w:val="nil"/>
+                  </w:pBdr>
+                  <w:shd w:fill="auto" w:val="clear"/>
+                  <w:spacing w:after="0" w:before="0" w:line="240" w:lineRule="auto"/>
+                  <w:ind w:left="0" w:right="0" w:firstLine="0"/>
+                  <w:jc w:val="left"/>
+                  <w:rPr/>
+                </w:pPr>
+                <w:r>
+                  <w:rPr>
+                    <w:rtl w:val="0"/>
+                  </w:rPr>
+                </w:r>
+              </w:p>
+            </w:tc>
+          </w:tr>
+          <w:tr>
+            <w:trPr>
+              <w:cantSplit w:val="0"/>
+              <w:tblHeader w:val="0"/>
+            </w:trPr>
+            <w:tc>
+              <w:tcPr>
+                <w:shd w:fill="auto" w:val="clear"/>
+                <w:tcMar>
+                  <w:top w:w="100.0" w:type="dxa"/>
+                  <w:left w:w="100.0" w:type="dxa"/>
+                  <w:bottom w:w="100.0" w:type="dxa"/>
+                  <w:right w:w="100.0" w:type="dxa"/>
+                </w:tcMar>
+                <w:vAlign w:val="top"/>
+              </w:tcPr>
+              <w:p>
+                <w:pPr>
+                  <w:spacing w:after="0" w:lineRule="auto"/>
+                  <w:ind w:left="0" w:firstLine="0"/>
+                  <w:rPr/>
+                </w:pPr>
+                <w:r>
+                  <w:rPr>
+                    <w:rtl w:val="0"/>
+                  </w:rPr>
+                  <w:t xml:space="preserve">Data preprocessing</w:t>
+                </w:r>
+              </w:p>
+            </w:tc>
+            <w:tc>
+              <w:tcPr>
+                <w:shd w:fill="auto" w:val="clear"/>
+                <w:tcMar>
+                  <w:top w:w="100.0" w:type="dxa"/>
+                  <w:left w:w="100.0" w:type="dxa"/>
+                  <w:bottom w:w="100.0" w:type="dxa"/>
+                  <w:right w:w="100.0" w:type="dxa"/>
+                </w:tcMar>
+                <w:vAlign w:val="top"/>
+              </w:tcPr>
+              <w:p>
+                <w:pPr>
+                  <w:keepNext w:val="0"/>
+                  <w:keepLines w:val="0"/>
+                  <w:pageBreakBefore w:val="0"/>
+                  <w:widowControl w:val="0"/>
+                  <w:pBdr>
+                    <w:top w:space="0" w:sz="0" w:val="nil"/>
+                    <w:left w:space="0" w:sz="0" w:val="nil"/>
+                    <w:bottom w:space="0" w:sz="0" w:val="nil"/>
+                    <w:right w:space="0" w:sz="0" w:val="nil"/>
+                    <w:between w:space="0" w:sz="0" w:val="nil"/>
+                  </w:pBdr>
+                  <w:shd w:fill="auto" w:val="clear"/>
+                  <w:spacing w:after="0" w:before="0" w:line="240" w:lineRule="auto"/>
+                  <w:ind w:left="0" w:right="0" w:firstLine="0"/>
+                  <w:jc w:val="left"/>
+                  <w:rPr/>
+                </w:pPr>
+                <w:r>
+                  <w:rPr>
+                    <w:rtl w:val="0"/>
+                  </w:rPr>
+                </w:r>
+              </w:p>
+            </w:tc>
+          </w:tr>
+          <w:tr>
+            <w:trPr>
+              <w:cantSplit w:val="0"/>
+              <w:tblHeader w:val="0"/>
+            </w:trPr>
+            <w:tc>
+              <w:tcPr>
+                <w:shd w:fill="auto" w:val="clear"/>
+                <w:tcMar>
+                  <w:top w:w="100.0" w:type="dxa"/>
+                  <w:left w:w="100.0" w:type="dxa"/>
+                  <w:bottom w:w="100.0" w:type="dxa"/>
+                  <w:right w:w="100.0" w:type="dxa"/>
+                </w:tcMar>
+                <w:vAlign w:val="top"/>
+              </w:tcPr>
+              <w:p>
+                <w:pPr>
+                  <w:spacing w:after="0" w:lineRule="auto"/>
+                  <w:ind w:left="0" w:firstLine="0"/>
+                  <w:rPr/>
+                </w:pPr>
+                <w:r>
+                  <w:rPr>
+                    <w:rtl w:val="0"/>
+                  </w:rPr>
+                  <w:t xml:space="preserve">Model evaluation</w:t>
+                </w:r>
+              </w:p>
+            </w:tc>
+            <w:tc>
+              <w:tcPr>
+                <w:shd w:fill="auto" w:val="clear"/>
+                <w:tcMar>
+                  <w:top w:w="100.0" w:type="dxa"/>
+                  <w:left w:w="100.0" w:type="dxa"/>
+                  <w:bottom w:w="100.0" w:type="dxa"/>
+                  <w:right w:w="100.0" w:type="dxa"/>
+                </w:tcMar>
+                <w:vAlign w:val="top"/>
+              </w:tcPr>
+              <w:p>
+                <w:pPr>
+                  <w:keepNext w:val="0"/>
+                  <w:keepLines w:val="0"/>
+                  <w:pageBreakBefore w:val="0"/>
+                  <w:widowControl w:val="0"/>
+                  <w:pBdr>
+                    <w:top w:space="0" w:sz="0" w:val="nil"/>
+                    <w:left w:space="0" w:sz="0" w:val="nil"/>
+                    <w:bottom w:space="0" w:sz="0" w:val="nil"/>
+                    <w:right w:space="0" w:sz="0" w:val="nil"/>
+                    <w:between w:space="0" w:sz="0" w:val="nil"/>
+                  </w:pBdr>
+                  <w:shd w:fill="auto" w:val="clear"/>
+                  <w:spacing w:after="0" w:before="0" w:line="240" w:lineRule="auto"/>
+                  <w:ind w:left="0" w:right="0" w:firstLine="0"/>
+                  <w:jc w:val="left"/>
+                  <w:rPr/>
+                </w:pPr>
+                <w:r>
+                  <w:rPr>
+                    <w:rtl w:val="0"/>
+                  </w:rPr>
+                </w:r>
+              </w:p>
+            </w:tc>
+          </w:tr>
+        </w:tbl>
+      </w:sdtContent>
+    </w:sdt>
+    <w:p>
+      <w:pPr>
+        <w:pStyle w:val="Heading3"/>
+        <w:rPr/>
+      </w:pPr>
+      <w:bookmarkStart w:colFirst="0" w:colLast="0" w:name="_heading=h.pdjqt1dm8shl" w:id="12"/>
+      <w:bookmarkEnd w:id="12"/>
+      <w:r>
+        <w:rPr>
+          <w:rtl w:val="0"/>
+        </w:rPr>
+        <w:t xml:space="preserve">Ticket Summarization </w:t>
+      </w:r>
+    </w:p>
+    <w:sdt>
+      <w:sdtPr>
+        <w:lock w:val="contentLocked"/>
+        <w:tag w:val="goog_rdk_4"/>
+      </w:sdtPr>
+      <w:sdtContent>
+        <w:tbl>
+          <w:tblPr>
+            <w:tblStyle w:val="Table6"/>
+            <w:tblW w:w="9000.0" w:type="dxa"/>
+            <w:jc w:val="left"/>
+            <w:tblBorders>
+              <w:top w:color="000000" w:space="0" w:sz="8" w:val="single"/>
+              <w:left w:color="000000" w:space="0" w:sz="8" w:val="single"/>
+              <w:bottom w:color="000000" w:space="0" w:sz="8" w:val="single"/>
+              <w:right w:color="000000" w:space="0" w:sz="8" w:val="single"/>
+              <w:insideH w:color="000000" w:space="0" w:sz="8" w:val="single"/>
+              <w:insideV w:color="000000" w:space="0" w:sz="8" w:val="single"/>
+            </w:tblBorders>
+            <w:tblLayout w:type="fixed"/>
+            <w:tblLook w:val="0600"/>
+          </w:tblPr>
+          <w:tblGrid>
+            <w:gridCol w:w="2895"/>
+            <w:gridCol w:w="6105"/>
+            <w:tblGridChange w:id="0">
+              <w:tblGrid>
+                <w:gridCol w:w="2895"/>
+                <w:gridCol w:w="6105"/>
+              </w:tblGrid>
+            </w:tblGridChange>
+          </w:tblGrid>
+          <w:tr>
+            <w:trPr>
+              <w:cantSplit w:val="0"/>
+              <w:tblHeader w:val="0"/>
+            </w:trPr>
+            <w:tc>
+              <w:tcPr>
+                <w:shd w:fill="auto" w:val="clear"/>
+                <w:tcMar>
+                  <w:top w:w="100.0" w:type="dxa"/>
+                  <w:left w:w="100.0" w:type="dxa"/>
+                  <w:bottom w:w="100.0" w:type="dxa"/>
+                  <w:right w:w="100.0" w:type="dxa"/>
+                </w:tcMar>
+                <w:vAlign w:val="top"/>
+              </w:tcPr>
+              <w:p>
+                <w:pPr>
+                  <w:widowControl w:val="0"/>
+                  <w:spacing w:after="0" w:line="240" w:lineRule="auto"/>
+                  <w:rPr/>
+                </w:pPr>
+                <w:r>
+                  <w:rPr>
+                    <w:rtl w:val="0"/>
+                  </w:rPr>
+                  <w:t xml:space="preserve">Machine Learning Algorithm</w:t>
+                </w:r>
+              </w:p>
+            </w:tc>
+            <w:tc>
+              <w:tcPr>
+                <w:shd w:fill="auto" w:val="clear"/>
+                <w:tcMar>
+                  <w:top w:w="100.0" w:type="dxa"/>
+                  <w:left w:w="100.0" w:type="dxa"/>
+                  <w:bottom w:w="100.0" w:type="dxa"/>
+                  <w:right w:w="100.0" w:type="dxa"/>
+                </w:tcMar>
+                <w:vAlign w:val="top"/>
+              </w:tcPr>
+              <w:p>
+                <w:pPr>
+                  <w:widowControl w:val="0"/>
+                  <w:spacing w:after="0" w:line="240" w:lineRule="auto"/>
+                  <w:rPr/>
+                </w:pPr>
+                <w:r>
+                  <w:rPr>
+                    <w:rtl w:val="0"/>
+                  </w:rPr>
+                </w:r>
+              </w:p>
+            </w:tc>
+          </w:tr>
+          <w:tr>
+            <w:trPr>
+              <w:cantSplit w:val="0"/>
+              <w:tblHeader w:val="0"/>
+            </w:trPr>
+            <w:tc>
+              <w:tcPr>
+                <w:shd w:fill="auto" w:val="clear"/>
+                <w:tcMar>
+                  <w:top w:w="100.0" w:type="dxa"/>
+                  <w:left w:w="100.0" w:type="dxa"/>
+                  <w:bottom w:w="100.0" w:type="dxa"/>
+                  <w:right w:w="100.0" w:type="dxa"/>
+                </w:tcMar>
+                <w:vAlign w:val="top"/>
+              </w:tcPr>
+              <w:p>
+                <w:pPr>
+                  <w:spacing w:after="0" w:lineRule="auto"/>
+                  <w:rPr/>
+                </w:pPr>
+                <w:r>
+                  <w:rPr>
+                    <w:rtl w:val="0"/>
+                  </w:rPr>
+                  <w:t xml:space="preserve">Data preprocessing</w:t>
+                </w:r>
+              </w:p>
+            </w:tc>
+            <w:tc>
+              <w:tcPr>
+                <w:shd w:fill="auto" w:val="clear"/>
+                <w:tcMar>
+                  <w:top w:w="100.0" w:type="dxa"/>
+                  <w:left w:w="100.0" w:type="dxa"/>
+                  <w:bottom w:w="100.0" w:type="dxa"/>
+                  <w:right w:w="100.0" w:type="dxa"/>
+                </w:tcMar>
+                <w:vAlign w:val="top"/>
+              </w:tcPr>
+              <w:p>
+                <w:pPr>
+                  <w:widowControl w:val="0"/>
+                  <w:spacing w:after="0" w:line="240" w:lineRule="auto"/>
+                  <w:rPr/>
+                </w:pPr>
+                <w:r>
+                  <w:rPr>
+                    <w:rtl w:val="0"/>
+                  </w:rPr>
+                </w:r>
+              </w:p>
+            </w:tc>
+          </w:tr>
+          <w:tr>
+            <w:trPr>
+              <w:cantSplit w:val="0"/>
+              <w:tblHeader w:val="0"/>
+            </w:trPr>
+            <w:tc>
+              <w:tcPr>
+                <w:shd w:fill="auto" w:val="clear"/>
+                <w:tcMar>
+                  <w:top w:w="100.0" w:type="dxa"/>
+                  <w:left w:w="100.0" w:type="dxa"/>
+                  <w:bottom w:w="100.0" w:type="dxa"/>
+                  <w:right w:w="100.0" w:type="dxa"/>
+                </w:tcMar>
+                <w:vAlign w:val="top"/>
+              </w:tcPr>
+              <w:p>
+                <w:pPr>
+                  <w:spacing w:after="0" w:lineRule="auto"/>
+                  <w:rPr/>
+                </w:pPr>
+                <w:r>
+                  <w:rPr>
+                    <w:rtl w:val="0"/>
+                  </w:rPr>
+                  <w:t xml:space="preserve">Model evaluation</w:t>
+                </w:r>
+              </w:p>
+            </w:tc>
+            <w:tc>
+              <w:tcPr>
+                <w:shd w:fill="auto" w:val="clear"/>
+                <w:tcMar>
+                  <w:top w:w="100.0" w:type="dxa"/>
+                  <w:left w:w="100.0" w:type="dxa"/>
+                  <w:bottom w:w="100.0" w:type="dxa"/>
+                  <w:right w:w="100.0" w:type="dxa"/>
+                </w:tcMar>
+                <w:vAlign w:val="top"/>
+              </w:tcPr>
+              <w:p>
+                <w:pPr>
+                  <w:widowControl w:val="0"/>
+                  <w:spacing w:after="0" w:line="240" w:lineRule="auto"/>
+                  <w:rPr/>
+                </w:pPr>
+                <w:r>
+                  <w:rPr>
+                    <w:rtl w:val="0"/>
+                  </w:rPr>
+                </w:r>
+              </w:p>
+            </w:tc>
+          </w:tr>
+        </w:tbl>
+      </w:sdtContent>
+    </w:sdt>
+    <w:p>
+      <w:pPr>
+        <w:pStyle w:val="Heading3"/>
+        <w:rPr/>
+      </w:pPr>
+      <w:bookmarkStart w:colFirst="0" w:colLast="0" w:name="_heading=h.d5pto0ma3p5r" w:id="13"/>
+      <w:bookmarkEnd w:id="13"/>
+      <w:r>
+        <w:rPr>
+          <w:rtl w:val="0"/>
+        </w:rPr>
+        <w:t xml:space="preserve">Ticket Prioritization</w:t>
+      </w:r>
+    </w:p>
+    <w:sdt>
+      <w:sdtPr>
+        <w:lock w:val="contentLocked"/>
+        <w:tag w:val="goog_rdk_5"/>
+      </w:sdtPr>
+      <w:sdtContent>
+        <w:tbl>
+          <w:tblPr>
+            <w:tblStyle w:val="Table7"/>
+            <w:tblW w:w="9000.0" w:type="dxa"/>
+            <w:jc w:val="left"/>
+            <w:tblBorders>
+              <w:top w:color="000000" w:space="0" w:sz="8" w:val="single"/>
+              <w:left w:color="000000" w:space="0" w:sz="8" w:val="single"/>
+              <w:bottom w:color="000000" w:space="0" w:sz="8" w:val="single"/>
+              <w:right w:color="000000" w:space="0" w:sz="8" w:val="single"/>
+              <w:insideH w:color="000000" w:space="0" w:sz="8" w:val="single"/>
+              <w:insideV w:color="000000" w:space="0" w:sz="8" w:val="single"/>
+            </w:tblBorders>
+            <w:tblLayout w:type="fixed"/>
+            <w:tblLook w:val="0600"/>
+          </w:tblPr>
+          <w:tblGrid>
+            <w:gridCol w:w="2895"/>
+            <w:gridCol w:w="6105"/>
+            <w:tblGridChange w:id="0">
+              <w:tblGrid>
+                <w:gridCol w:w="2895"/>
+                <w:gridCol w:w="6105"/>
+              </w:tblGrid>
+            </w:tblGridChange>
+          </w:tblGrid>
+          <w:tr>
+            <w:trPr>
+              <w:cantSplit w:val="0"/>
+              <w:tblHeader w:val="0"/>
+            </w:trPr>
+            <w:tc>
+              <w:tcPr>
+                <w:shd w:fill="auto" w:val="clear"/>
+                <w:tcMar>
+                  <w:top w:w="100.0" w:type="dxa"/>
+                  <w:left w:w="100.0" w:type="dxa"/>
+                  <w:bottom w:w="100.0" w:type="dxa"/>
+                  <w:right w:w="100.0" w:type="dxa"/>
+                </w:tcMar>
+                <w:vAlign w:val="top"/>
+              </w:tcPr>
+              <w:p>
+                <w:pPr>
+                  <w:widowControl w:val="0"/>
+                  <w:spacing w:after="0" w:line="240" w:lineRule="auto"/>
+                  <w:rPr/>
+                </w:pPr>
+                <w:r>
+                  <w:rPr>
+                    <w:rtl w:val="0"/>
+                  </w:rPr>
+                  <w:t xml:space="preserve">Machine Learning Algorithm</w:t>
+                </w:r>
+              </w:p>
+            </w:tc>
+            <w:tc>
+              <w:tcPr>
+                <w:shd w:fill="auto" w:val="clear"/>
+                <w:tcMar>
+                  <w:top w:w="100.0" w:type="dxa"/>
+                  <w:left w:w="100.0" w:type="dxa"/>
+                  <w:bottom w:w="100.0" w:type="dxa"/>
+                  <w:right w:w="100.0" w:type="dxa"/>
+                </w:tcMar>
+                <w:vAlign w:val="top"/>
+              </w:tcPr>
+              <w:p>
+                <w:pPr>
+                  <w:widowControl w:val="0"/>
+                  <w:spacing w:after="0" w:line="240" w:lineRule="auto"/>
+                  <w:rPr/>
+                </w:pPr>
+                <w:r>
+                  <w:rPr>
+                    <w:rtl w:val="0"/>
+                  </w:rPr>
+                </w:r>
+              </w:p>
+            </w:tc>
+          </w:tr>
+          <w:tr>
+            <w:trPr>
+              <w:cantSplit w:val="0"/>
+              <w:tblHeader w:val="0"/>
+            </w:trPr>
+            <w:tc>
+              <w:tcPr>
+                <w:shd w:fill="auto" w:val="clear"/>
+                <w:tcMar>
+                  <w:top w:w="100.0" w:type="dxa"/>
+                  <w:left w:w="100.0" w:type="dxa"/>
+                  <w:bottom w:w="100.0" w:type="dxa"/>
+                  <w:right w:w="100.0" w:type="dxa"/>
+                </w:tcMar>
+                <w:vAlign w:val="top"/>
+              </w:tcPr>
+              <w:p>
+                <w:pPr>
+                  <w:spacing w:after="0" w:lineRule="auto"/>
+                  <w:rPr/>
+                </w:pPr>
+                <w:r>
+                  <w:rPr>
+                    <w:rtl w:val="0"/>
+                  </w:rPr>
+                  <w:t xml:space="preserve">Data preprocessing</w:t>
+                </w:r>
+              </w:p>
+            </w:tc>
+            <w:tc>
+              <w:tcPr>
+                <w:shd w:fill="auto" w:val="clear"/>
+                <w:tcMar>
+                  <w:top w:w="100.0" w:type="dxa"/>
+                  <w:left w:w="100.0" w:type="dxa"/>
+                  <w:bottom w:w="100.0" w:type="dxa"/>
+                  <w:right w:w="100.0" w:type="dxa"/>
+                </w:tcMar>
+                <w:vAlign w:val="top"/>
+              </w:tcPr>
+              <w:p>
+                <w:pPr>
+                  <w:widowControl w:val="0"/>
+                  <w:spacing w:after="0" w:line="240" w:lineRule="auto"/>
+                  <w:rPr/>
+                </w:pPr>
+                <w:r>
+                  <w:rPr>
+                    <w:rtl w:val="0"/>
+                  </w:rPr>
+                </w:r>
+              </w:p>
+            </w:tc>
+          </w:tr>
+          <w:tr>
+            <w:trPr>
+              <w:cantSplit w:val="0"/>
+              <w:tblHeader w:val="0"/>
+            </w:trPr>
+            <w:tc>
+              <w:tcPr>
+                <w:shd w:fill="auto" w:val="clear"/>
+                <w:tcMar>
+                  <w:top w:w="100.0" w:type="dxa"/>
+                  <w:left w:w="100.0" w:type="dxa"/>
+                  <w:bottom w:w="100.0" w:type="dxa"/>
+                  <w:right w:w="100.0" w:type="dxa"/>
+                </w:tcMar>
+                <w:vAlign w:val="top"/>
+              </w:tcPr>
+              <w:p>
+                <w:pPr>
+                  <w:spacing w:after="0" w:lineRule="auto"/>
+                  <w:rPr/>
+                </w:pPr>
+                <w:r>
+                  <w:rPr>
+                    <w:rtl w:val="0"/>
+                  </w:rPr>
+                  <w:t xml:space="preserve">Model evaluation</w:t>
+                </w:r>
+              </w:p>
+            </w:tc>
+            <w:tc>
+              <w:tcPr>
+                <w:shd w:fill="auto" w:val="clear"/>
+                <w:tcMar>
+                  <w:top w:w="100.0" w:type="dxa"/>
+                  <w:left w:w="100.0" w:type="dxa"/>
+                  <w:bottom w:w="100.0" w:type="dxa"/>
+                  <w:right w:w="100.0" w:type="dxa"/>
+                </w:tcMar>
+                <w:vAlign w:val="top"/>
+              </w:tcPr>
+              <w:p>
+                <w:pPr>
+                  <w:widowControl w:val="0"/>
+                  <w:spacing w:after="0" w:line="240" w:lineRule="auto"/>
+                  <w:rPr/>
+                </w:pPr>
+                <w:r>
+                  <w:rPr>
+                    <w:rtl w:val="0"/>
+                  </w:rPr>
+                </w:r>
+              </w:p>
+            </w:tc>
+          </w:tr>
+        </w:tbl>
+      </w:sdtContent>
+    </w:sdt>
+    <w:p>
+      <w:pPr>
+        <w:spacing w:after="0" w:lineRule="auto"/>
+        <w:ind w:left="0" w:firstLine="0"/>
+        <w:rPr>
           <w:b w:val="1"/>
-          <w:rtl w:val="0"/>
-        </w:rPr>
-        <w:t xml:space="preserve">Model development</w:t>
-      </w:r>
-    </w:p>
-    <w:p>
-      <w:pPr>
-        <w:numPr>
-          <w:ilvl w:val="0"/>
-          <w:numId w:val="3"/>
-        </w:numPr>
+        </w:rPr>
+      </w:pPr>
+      <w:r>
+        <w:rPr>
+          <w:rtl w:val="0"/>
+        </w:rPr>
+      </w:r>
+    </w:p>
+    <w:p>
+      <w:pPr>
+        <w:pStyle w:val="Heading2"/>
         <w:spacing w:after="0" w:lineRule="auto"/>
-        <w:ind w:left="720" w:hanging="360"/>
         <w:rPr>
           <w:b w:val="1"/>
         </w:rPr>
       </w:pPr>
-      <w:r>
-        <w:rPr>
-          <w:b w:val="1"/>
-          <w:rtl w:val="0"/>
-        </w:rPr>
-        <w:t xml:space="preserve">Model evaluation</w:t>
-      </w:r>
-    </w:p>
-    <w:p>
-      <w:pPr>
-        <w:numPr>
-          <w:ilvl w:val="0"/>
-          <w:numId w:val="3"/>
-        </w:numPr>
-        <w:spacing w:after="0" w:lineRule="auto"/>
-        <w:ind w:left="720" w:hanging="360"/>
-        <w:rPr>
-          <w:b w:val="1"/>
-        </w:rPr>
-      </w:pPr>
+      <w:bookmarkStart w:colFirst="0" w:colLast="0" w:name="_heading=h.gnvr5wv9z7y8" w:id="14"/>
+      <w:bookmarkEnd w:id="14"/>
       <w:r>
         <w:rPr>
           <w:b w:val="1"/>
@@ -2429,8 +4398,8 @@
         <w:spacing w:after="0" w:lineRule="auto"/>
         <w:rPr/>
       </w:pPr>
-      <w:bookmarkStart w:colFirst="0" w:colLast="0" w:name="_heading=h.ers1e7xonzde" w:id="4"/>
-      <w:bookmarkEnd w:id="4"/>
+      <w:bookmarkStart w:colFirst="0" w:colLast="0" w:name="_heading=h.ers1e7xonzde" w:id="15"/>
+      <w:bookmarkEnd w:id="15"/>
       <w:r>
         <w:rPr>
           <w:b w:val="1"/>
@@ -2468,6 +4437,58 @@
           <w:rtl w:val="0"/>
         </w:rPr>
         <w:t xml:space="preserve">Provide a high-level timeline for the capstone project. Break down the project into phases or milestones and estimate the time required for each. </w:t>
+      </w:r>
+    </w:p>
+    <w:p>
+      <w:pPr>
+        <w:spacing w:after="0" w:lineRule="auto"/>
+        <w:rPr>
+          <w:b w:val="1"/>
+        </w:rPr>
+      </w:pPr>
+      <w:r>
+        <w:rPr>
+          <w:rtl w:val="0"/>
+        </w:rPr>
+      </w:r>
+    </w:p>
+    <w:p>
+      <w:pPr>
+        <w:spacing w:after="0" w:lineRule="auto"/>
+        <w:rPr>
+          <w:b w:val="1"/>
+        </w:rPr>
+      </w:pPr>
+      <w:r>
+        <w:rPr>
+          <w:rtl w:val="0"/>
+        </w:rPr>
+      </w:r>
+    </w:p>
+    <w:p>
+      <w:pPr>
+        <w:spacing w:after="0" w:lineRule="auto"/>
+        <w:rPr>
+          <w:b w:val="1"/>
+        </w:rPr>
+      </w:pPr>
+      <w:r>
+        <w:rPr>
+          <w:rtl w:val="0"/>
+        </w:rPr>
+      </w:r>
+    </w:p>
+    <w:p>
+      <w:pPr>
+        <w:spacing w:after="0" w:lineRule="auto"/>
+        <w:rPr>
+          <w:b w:val="1"/>
+        </w:rPr>
+      </w:pPr>
+      <w:r>
+        <w:rPr>
+          <w:rtl w:val="0"/>
+        </w:rPr>
       </w:r>
     </w:p>
     <w:p>
@@ -2487,8 +4508,8 @@
         <w:spacing w:after="0" w:lineRule="auto"/>
         <w:rPr/>
       </w:pPr>
-      <w:bookmarkStart w:colFirst="0" w:colLast="0" w:name="_heading=h.jsw3dph2zgdf" w:id="5"/>
-      <w:bookmarkEnd w:id="5"/>
+      <w:bookmarkStart w:colFirst="0" w:colLast="0" w:name="_heading=h.jsw3dph2zgdf" w:id="16"/>
+      <w:bookmarkEnd w:id="16"/>
       <w:r>
         <w:rPr>
           <w:b w:val="1"/>
@@ -2580,8 +4601,8 @@
         <w:spacing w:after="0" w:lineRule="auto"/>
         <w:rPr/>
       </w:pPr>
-      <w:bookmarkStart w:colFirst="0" w:colLast="0" w:name="_heading=h.sugucuqb5oo" w:id="6"/>
-      <w:bookmarkEnd w:id="6"/>
+      <w:bookmarkStart w:colFirst="0" w:colLast="0" w:name="_heading=h.sugucuqb5oo" w:id="17"/>
+      <w:bookmarkEnd w:id="17"/>
       <w:r>
         <w:rPr>
           <w:b w:val="1"/>
@@ -2653,8 +4674,8 @@
         <w:spacing w:after="0" w:lineRule="auto"/>
         <w:rPr/>
       </w:pPr>
-      <w:bookmarkStart w:colFirst="0" w:colLast="0" w:name="_heading=h.p8l933168tuj" w:id="7"/>
-      <w:bookmarkEnd w:id="7"/>
+      <w:bookmarkStart w:colFirst="0" w:colLast="0" w:name="_heading=h.p8l933168tuj" w:id="18"/>
+      <w:bookmarkEnd w:id="18"/>
       <w:r>
         <w:rPr>
           <w:b w:val="1"/>
@@ -2763,8 +4784,8 @@
         <w:pStyle w:val="Heading1"/>
         <w:rPr/>
       </w:pPr>
-      <w:bookmarkStart w:colFirst="0" w:colLast="0" w:name="_heading=h.dzg6u4xah4j2" w:id="8"/>
-      <w:bookmarkEnd w:id="8"/>
+      <w:bookmarkStart w:colFirst="0" w:colLast="0" w:name="_heading=h.dzg6u4xah4j2" w:id="19"/>
+      <w:bookmarkEnd w:id="19"/>
       <w:r>
         <w:rPr>
           <w:rtl w:val="0"/>
@@ -2776,8 +4797,8 @@
         <w:pStyle w:val="Heading1"/>
         <w:rPr/>
       </w:pPr>
-      <w:bookmarkStart w:colFirst="0" w:colLast="0" w:name="_heading=h.yttk0nhu1qw8" w:id="9"/>
-      <w:bookmarkEnd w:id="9"/>
+      <w:bookmarkStart w:colFirst="0" w:colLast="0" w:name="_heading=h.yttk0nhu1qw8" w:id="20"/>
+      <w:bookmarkEnd w:id="20"/>
       <w:r>
         <w:rPr>
           <w:rtl w:val="0"/>
@@ -2940,7 +4961,7 @@
     </w:p>
     <w:tbl>
       <w:tblPr>
-        <w:tblStyle w:val="Table2"/>
+        <w:tblStyle w:val="Table8"/>
         <w:tblW w:w="10440.0" w:type="dxa"/>
         <w:jc w:val="center"/>
         <w:tblBorders>
@@ -3720,12 +5741,12 @@
               <wp:extent cx="575310" cy="201295"/>
               <wp:effectExtent b="0" l="0" r="0" t="0"/>
               <wp:wrapNone/>
-              <wp:docPr id="1728545881" name="image1.png"/>
+              <wp:docPr id="1728545881" name="image2.png"/>
               <a:graphic>
                 <a:graphicData uri="http://schemas.openxmlformats.org/drawingml/2006/picture">
                   <pic:pic>
                     <pic:nvPicPr>
-                      <pic:cNvPr id="0" name="image1.png"/>
+                      <pic:cNvPr id="0" name="image2.png"/>
                       <pic:cNvPicPr preferRelativeResize="0"/>
                     </pic:nvPicPr>
                     <pic:blipFill>
@@ -3981,7 +6002,7 @@
     <w:lvl w:ilvl="0">
       <w:start w:val="1"/>
       <w:numFmt w:val="bullet"/>
-      <w:lvlText w:val="●"/>
+      <w:lvlText w:val="-"/>
       <w:lvlJc w:val="left"/>
       <w:pPr>
         <w:ind w:left="720" w:hanging="360"/>
@@ -3993,7 +6014,7 @@
     <w:lvl w:ilvl="1">
       <w:start w:val="1"/>
       <w:numFmt w:val="bullet"/>
-      <w:lvlText w:val="○"/>
+      <w:lvlText w:val="-"/>
       <w:lvlJc w:val="left"/>
       <w:pPr>
         <w:ind w:left="1440" w:hanging="360"/>
@@ -4005,7 +6026,7 @@
     <w:lvl w:ilvl="2">
       <w:start w:val="1"/>
       <w:numFmt w:val="bullet"/>
-      <w:lvlText w:val="■"/>
+      <w:lvlText w:val="-"/>
       <w:lvlJc w:val="left"/>
       <w:pPr>
         <w:ind w:left="2160" w:hanging="360"/>
@@ -4017,7 +6038,7 @@
     <w:lvl w:ilvl="3">
       <w:start w:val="1"/>
       <w:numFmt w:val="bullet"/>
-      <w:lvlText w:val="●"/>
+      <w:lvlText w:val="-"/>
       <w:lvlJc w:val="left"/>
       <w:pPr>
         <w:ind w:left="2880" w:hanging="360"/>
@@ -4029,7 +6050,7 @@
     <w:lvl w:ilvl="4">
       <w:start w:val="1"/>
       <w:numFmt w:val="bullet"/>
-      <w:lvlText w:val="○"/>
+      <w:lvlText w:val="-"/>
       <w:lvlJc w:val="left"/>
       <w:pPr>
         <w:ind w:left="3600" w:hanging="360"/>
@@ -4041,7 +6062,7 @@
     <w:lvl w:ilvl="5">
       <w:start w:val="1"/>
       <w:numFmt w:val="bullet"/>
-      <w:lvlText w:val="■"/>
+      <w:lvlText w:val="-"/>
       <w:lvlJc w:val="left"/>
       <w:pPr>
         <w:ind w:left="4320" w:hanging="360"/>
@@ -4053,7 +6074,7 @@
     <w:lvl w:ilvl="6">
       <w:start w:val="1"/>
       <w:numFmt w:val="bullet"/>
-      <w:lvlText w:val="●"/>
+      <w:lvlText w:val="-"/>
       <w:lvlJc w:val="left"/>
       <w:pPr>
         <w:ind w:left="5040" w:hanging="360"/>
@@ -4065,7 +6086,7 @@
     <w:lvl w:ilvl="7">
       <w:start w:val="1"/>
       <w:numFmt w:val="bullet"/>
-      <w:lvlText w:val="○"/>
+      <w:lvlText w:val="-"/>
       <w:lvlJc w:val="left"/>
       <w:pPr>
         <w:ind w:left="5760" w:hanging="360"/>
@@ -4077,7 +6098,7 @@
     <w:lvl w:ilvl="8">
       <w:start w:val="1"/>
       <w:numFmt w:val="bullet"/>
-      <w:lvlText w:val="■"/>
+      <w:lvlText w:val="-"/>
       <w:lvlJc w:val="left"/>
       <w:pPr>
         <w:ind w:left="6480" w:hanging="360"/>
@@ -5285,6 +7306,84 @@
   </w:style>
   <w:style w:type="table" w:styleId="Table2">
     <w:basedOn w:val="TableNormal"/>
+    <w:tblPr>
+      <w:tblStyleRowBandSize w:val="1"/>
+      <w:tblStyleColBandSize w:val="1"/>
+      <w:tblCellMar>
+        <w:top w:w="100.0" w:type="dxa"/>
+        <w:left w:w="100.0" w:type="dxa"/>
+        <w:bottom w:w="100.0" w:type="dxa"/>
+        <w:right w:w="100.0" w:type="dxa"/>
+      </w:tblCellMar>
+    </w:tblPr>
+  </w:style>
+  <w:style w:type="table" w:styleId="Table3">
+    <w:basedOn w:val="TableNormal"/>
+    <w:tblPr>
+      <w:tblStyleRowBandSize w:val="1"/>
+      <w:tblStyleColBandSize w:val="1"/>
+      <w:tblCellMar>
+        <w:top w:w="100.0" w:type="dxa"/>
+        <w:left w:w="100.0" w:type="dxa"/>
+        <w:bottom w:w="100.0" w:type="dxa"/>
+        <w:right w:w="100.0" w:type="dxa"/>
+      </w:tblCellMar>
+    </w:tblPr>
+  </w:style>
+  <w:style w:type="table" w:styleId="Table4">
+    <w:basedOn w:val="TableNormal"/>
+    <w:tblPr>
+      <w:tblStyleRowBandSize w:val="1"/>
+      <w:tblStyleColBandSize w:val="1"/>
+      <w:tblCellMar>
+        <w:top w:w="100.0" w:type="dxa"/>
+        <w:left w:w="100.0" w:type="dxa"/>
+        <w:bottom w:w="100.0" w:type="dxa"/>
+        <w:right w:w="100.0" w:type="dxa"/>
+      </w:tblCellMar>
+    </w:tblPr>
+  </w:style>
+  <w:style w:type="table" w:styleId="Table5">
+    <w:basedOn w:val="TableNormal"/>
+    <w:tblPr>
+      <w:tblStyleRowBandSize w:val="1"/>
+      <w:tblStyleColBandSize w:val="1"/>
+      <w:tblCellMar>
+        <w:top w:w="100.0" w:type="dxa"/>
+        <w:left w:w="100.0" w:type="dxa"/>
+        <w:bottom w:w="100.0" w:type="dxa"/>
+        <w:right w:w="100.0" w:type="dxa"/>
+      </w:tblCellMar>
+    </w:tblPr>
+  </w:style>
+  <w:style w:type="table" w:styleId="Table6">
+    <w:basedOn w:val="TableNormal"/>
+    <w:tblPr>
+      <w:tblStyleRowBandSize w:val="1"/>
+      <w:tblStyleColBandSize w:val="1"/>
+      <w:tblCellMar>
+        <w:top w:w="100.0" w:type="dxa"/>
+        <w:left w:w="100.0" w:type="dxa"/>
+        <w:bottom w:w="100.0" w:type="dxa"/>
+        <w:right w:w="100.0" w:type="dxa"/>
+      </w:tblCellMar>
+    </w:tblPr>
+  </w:style>
+  <w:style w:type="table" w:styleId="Table7">
+    <w:basedOn w:val="TableNormal"/>
+    <w:tblPr>
+      <w:tblStyleRowBandSize w:val="1"/>
+      <w:tblStyleColBandSize w:val="1"/>
+      <w:tblCellMar>
+        <w:top w:w="100.0" w:type="dxa"/>
+        <w:left w:w="100.0" w:type="dxa"/>
+        <w:bottom w:w="100.0" w:type="dxa"/>
+        <w:right w:w="100.0" w:type="dxa"/>
+      </w:tblCellMar>
+    </w:tblPr>
+  </w:style>
+  <w:style w:type="table" w:styleId="Table8">
+    <w:basedOn w:val="TableNormal"/>
     <w:pPr>
       <w:spacing w:after="0" w:line="240" w:lineRule="auto"/>
     </w:pPr>
@@ -5599,7 +7698,7 @@
 
 <file path=customXML/item1.xml><?xml version="1.0" encoding="utf-8"?>
 <go:gDocsCustomXmlDataStorage xmlns:go="http://customooxmlschemas.google.com/" xmlns:r="http://schemas.openxmlformats.org/officeDocument/2006/relationships" uri="GoogleDocsCustomDataVersion2">
-  <go:docsCustomData xmlns:go="http://customooxmlschemas.google.com/" roundtripDataSignature="AMtx7mioZIQHsIUnw5dhkO77MeDixIiORg==">CgMxLjAyDmguNTh6cWVvbGZlemJyMg5oLnNxYnNzeXZnaXY5cTIOaC5hcmt2M2gyOHhtaTYyDmguOTVwMnk4eHI5dXE0Mg5oLmVyczFlN3hvbnpkZTIOaC5qc3czZHBoMnpnZGYyDWguc3VndWN1cWI1b28yDmgucDhsOTMzMTY4dHVqMg5oLmR6ZzZ1NHhhaDRqMjIOaC55dHRrMG5odTFxdzg4AHIhMUNVUGRUWURoaXk3bzJzd1pkUWMxLU05S1BWenlCQ1d0</go:docsCustomData>
+  <go:docsCustomData xmlns:go="http://customooxmlschemas.google.com/" roundtripDataSignature="AMtx7mjTeKfwtaS1UKK8NjPLq/1ai9UyUw==">CgMxLjAaHwoBMBIaChgICVIUChJ0YWJsZS40ZHl2ZXZzenFmZTYaHwoBMRIaChgICVIUChJ0YWJsZS5hODgyYmplaTZmNmkaHwoBMhIaChgICVIUChJ0YWJsZS5sMXR2eTg2MDFzYjAaHwoBMxIaChgICVIUChJ0YWJsZS43emlveGVvcXFzNGQaHwoBNBIaChgICVIUChJ0YWJsZS52b2h3ZGV4MDBxMmYaHwoBNRIaChgICVIUChJ0YWJsZS5oaG05Z3ZmNXh6ZDIyDmguNTh6cWVvbGZlemJyMg5oLnNxYnNzeXZnaXY5cTIOaC5hcmt2M2gyOHhtaTYyDmguOTVwMnk4eHI5dXE0Mg5oLnlzOWlwYWY0OGZyajIOaC5nZXFjZGZrYng4YnUyDmguZnJraGszcnoxZGNrMg5oLnlneDVpOGJ1c3FrYzIOaC5pbDlmbzlzMzV4bGYyDmgudmxsNzk5c3p4OHczMg5oLmxybW03bHF5dmdoZjIOaC5ndWwwNjZ4Zzd1aG8yDmgucGRqcXQxZG04c2hsMg5oLmQ1cHRvMG1hM3A1cjIOaC5nbnZyNXd2OXo3eTgyDmguZXJzMWU3eG9uemRlMg5oLmpzdzNkcGgyemdkZjINaC5zdWd1Y3VxYjVvbzIOaC5wOGw5MzMxNjh0dWoyDmguZHpnNnU0eGFoNGoyMg5oLnl0dGswbmh1MXF3ODgAciExQ1VQZFRZRGhpeTdvMnN3WmRRYzEtTTlLUFZ6eUJDV3Q=</go:docsCustomData>
 </go:gDocsCustomXmlDataStorage>
 </file>
 

</xml_diff>

<commit_message>
Research papers based on project proposal
Referencing research papers to review for project proposal.
</commit_message>
<xml_diff>
--- a/Strategic Thinking - CA 1 – Capstone Project Proposal - sba24098.docx
+++ b/Strategic Thinking - CA 1 – Capstone Project Proposal - sba24098.docx
@@ -1272,6 +1272,55 @@
               <w:vertAlign w:val="baseline"/>
             </w:rPr>
           </w:pPr>
+          <w:hyperlink w:anchor="_heading=h.69ymadnyrcgw">
+            <w:r>
+              <w:rPr>
+                <w:rFonts w:ascii="Arial" w:cs="Arial" w:eastAsia="Arial" w:hAnsi="Arial"/>
+                <w:b w:val="0"/>
+                <w:i w:val="0"/>
+                <w:smallCaps w:val="0"/>
+                <w:strike w:val="0"/>
+                <w:color w:val="000000"/>
+                <w:sz w:val="22"/>
+                <w:szCs w:val="22"/>
+                <w:u w:val="none"/>
+                <w:shd w:fill="auto" w:val="clear"/>
+                <w:vertAlign w:val="baseline"/>
+                <w:rtl w:val="0"/>
+              </w:rPr>
+              <w:t xml:space="preserve">Project Deliveries</w:t>
+              <w:tab/>
+              <w:t xml:space="preserve">2</w:t>
+            </w:r>
+          </w:hyperlink>
+          <w:r>
+            <w:rPr>
+              <w:rtl w:val="0"/>
+            </w:rPr>
+          </w:r>
+        </w:p>
+        <w:p>
+          <w:pPr>
+            <w:widowControl w:val="0"/>
+            <w:tabs>
+              <w:tab w:val="right" w:leader="dot" w:pos="12000"/>
+            </w:tabs>
+            <w:spacing w:after="0" w:before="60" w:line="240" w:lineRule="auto"/>
+            <w:ind w:left="360" w:firstLine="0"/>
+            <w:rPr>
+              <w:rFonts w:ascii="Arial" w:cs="Arial" w:eastAsia="Arial" w:hAnsi="Arial"/>
+              <w:b w:val="0"/>
+              <w:i w:val="0"/>
+              <w:smallCaps w:val="0"/>
+              <w:strike w:val="0"/>
+              <w:color w:val="000000"/>
+              <w:sz w:val="22"/>
+              <w:szCs w:val="22"/>
+              <w:u w:val="none"/>
+              <w:shd w:fill="auto" w:val="clear"/>
+              <w:vertAlign w:val="baseline"/>
+            </w:rPr>
+          </w:pPr>
           <w:hyperlink w:anchor="_heading=h.ys9ipaf48frj">
             <w:r>
               <w:rPr>
@@ -1468,55 +1517,6 @@
               <w:vertAlign w:val="baseline"/>
             </w:rPr>
           </w:pPr>
-          <w:hyperlink w:anchor="_heading=h.vll799szx8w3">
-            <w:r>
-              <w:rPr>
-                <w:rFonts w:ascii="Arial" w:cs="Arial" w:eastAsia="Arial" w:hAnsi="Arial"/>
-                <w:b w:val="0"/>
-                <w:i w:val="0"/>
-                <w:smallCaps w:val="0"/>
-                <w:strike w:val="0"/>
-                <w:color w:val="000000"/>
-                <w:sz w:val="22"/>
-                <w:szCs w:val="22"/>
-                <w:u w:val="none"/>
-                <w:shd w:fill="auto" w:val="clear"/>
-                <w:vertAlign w:val="baseline"/>
-                <w:rtl w:val="0"/>
-              </w:rPr>
-              <w:t xml:space="preserve">Data Requirement</w:t>
-              <w:tab/>
-              <w:t xml:space="preserve">3</w:t>
-            </w:r>
-          </w:hyperlink>
-          <w:r>
-            <w:rPr>
-              <w:rtl w:val="0"/>
-            </w:rPr>
-          </w:r>
-        </w:p>
-        <w:p>
-          <w:pPr>
-            <w:widowControl w:val="0"/>
-            <w:tabs>
-              <w:tab w:val="right" w:leader="dot" w:pos="12000"/>
-            </w:tabs>
-            <w:spacing w:after="0" w:before="60" w:line="240" w:lineRule="auto"/>
-            <w:ind w:left="360" w:firstLine="0"/>
-            <w:rPr>
-              <w:rFonts w:ascii="Arial" w:cs="Arial" w:eastAsia="Arial" w:hAnsi="Arial"/>
-              <w:b w:val="0"/>
-              <w:i w:val="0"/>
-              <w:smallCaps w:val="0"/>
-              <w:strike w:val="0"/>
-              <w:color w:val="000000"/>
-              <w:sz w:val="22"/>
-              <w:szCs w:val="22"/>
-              <w:u w:val="none"/>
-              <w:shd w:fill="auto" w:val="clear"/>
-              <w:vertAlign w:val="baseline"/>
-            </w:rPr>
-          </w:pPr>
           <w:hyperlink w:anchor="_heading=h.lrmm7lqyvghf">
             <w:r>
               <w:rPr>
@@ -1533,9 +1533,9 @@
                 <w:vertAlign w:val="baseline"/>
                 <w:rtl w:val="0"/>
               </w:rPr>
-              <w:t xml:space="preserve">Model development</w:t>
+              <w:t xml:space="preserve">Model Development</w:t>
               <w:tab/>
-              <w:t xml:space="preserve">3</w:t>
+              <w:t xml:space="preserve">4</w:t>
             </w:r>
           </w:hyperlink>
           <w:r>
@@ -1582,9 +1582,9 @@
                 <w:vertAlign w:val="baseline"/>
                 <w:rtl w:val="0"/>
               </w:rPr>
-              <w:t xml:space="preserve">Ticket Multi-classification</w:t>
+              <w:t xml:space="preserve">Ticket multi-classification</w:t>
               <w:tab/>
-              <w:t xml:space="preserve">3</w:t>
+              <w:t xml:space="preserve">4</w:t>
             </w:r>
           </w:hyperlink>
           <w:r>
@@ -1631,9 +1631,9 @@
                 <w:vertAlign w:val="baseline"/>
                 <w:rtl w:val="0"/>
               </w:rPr>
-              <w:t xml:space="preserve">Ticket Summarization</w:t>
+              <w:t xml:space="preserve">Ticket summarization</w:t>
               <w:tab/>
-              <w:t xml:space="preserve">3</w:t>
+              <w:t xml:space="preserve">4</w:t>
             </w:r>
           </w:hyperlink>
           <w:r>
@@ -1680,9 +1680,9 @@
                 <w:vertAlign w:val="baseline"/>
                 <w:rtl w:val="0"/>
               </w:rPr>
-              <w:t xml:space="preserve">Ticket Prioritization</w:t>
+              <w:t xml:space="preserve">Ticket prioritization</w:t>
               <w:tab/>
-              <w:t xml:space="preserve">3</w:t>
+              <w:t xml:space="preserve">4</w:t>
             </w:r>
           </w:hyperlink>
           <w:r>
@@ -1731,7 +1731,7 @@
               </w:rPr>
               <w:t xml:space="preserve">Document Process</w:t>
               <w:tab/>
-              <w:t xml:space="preserve">3</w:t>
+              <w:t xml:space="preserve">4</w:t>
             </w:r>
           </w:hyperlink>
           <w:r>
@@ -1923,7 +1923,7 @@
               </w:rPr>
               <w:t xml:space="preserve">References</w:t>
               <w:tab/>
-              <w:t xml:space="preserve">4</w:t>
+              <w:t xml:space="preserve">5</w:t>
             </w:r>
           </w:hyperlink>
           <w:r>
@@ -2019,7 +2019,7 @@
         <w:rPr>
           <w:rtl w:val="0"/>
         </w:rPr>
-        <w:t xml:space="preserve"> - Customer Support Ticket Multi-Classification, Summarization and Prioritization </w:t>
+        <w:t xml:space="preserve"> - Customer Support Ticket Multi-Classification, Prioritization and Sentiment Summarization</w:t>
       </w:r>
     </w:p>
     <w:p>
@@ -2069,22 +2069,156 @@
     </w:p>
     <w:p>
       <w:pPr>
-        <w:rPr/>
-      </w:pPr>
-      <w:r>
         <w:rPr>
           <w:color w:val="222222"/>
           <w:sz w:val="20"/>
           <w:szCs w:val="20"/>
           <w:highlight w:val="white"/>
+        </w:rPr>
+      </w:pPr>
+      <w:r>
+        <w:rPr>
+          <w:color w:val="222222"/>
+          <w:sz w:val="20"/>
+          <w:szCs w:val="20"/>
+          <w:highlight w:val="white"/>
           <w:rtl w:val="0"/>
         </w:rPr>
         <w:t xml:space="preserve">When a customer submits a ticket, it is typically routed through a tier-based customer support system, starting with Level 1. The Level 1 support agent usually provides basic information and then triages the ticket to another team for resolution. This workflow often delays the resolution time for the customer, leading to frustration. The capstone project aims to classify the issue type of a ticket, so it can be routed to the appropriate team, resolving customer issues more quickly than the traditional workflow.</w:t>
       </w:r>
-      <w:r>
-        <w:rPr>
-          <w:rtl w:val="0"/>
-        </w:rPr>
+    </w:p>
+    <w:p>
+      <w:pPr>
+        <w:rPr>
+          <w:color w:val="222222"/>
+          <w:sz w:val="20"/>
+          <w:szCs w:val="20"/>
+          <w:highlight w:val="white"/>
+        </w:rPr>
+      </w:pPr>
+      <w:r>
+        <w:rPr>
+          <w:rtl w:val="0"/>
+        </w:rPr>
+      </w:r>
+    </w:p>
+    <w:p>
+      <w:pPr>
+        <w:rPr>
+          <w:highlight w:val="yellow"/>
+        </w:rPr>
+      </w:pPr>
+      <w:r>
+        <w:rPr>
+          <w:color w:val="222222"/>
+          <w:sz w:val="20"/>
+          <w:szCs w:val="20"/>
+          <w:highlight w:val="white"/>
+          <w:rtl w:val="0"/>
+        </w:rPr>
+        <w:t xml:space="preserve">“ Demand for customer support is rising and often exceeds the supply of available support agents. Especially missing knowledge and multiple re-routings between support agents are major factors for delays in resolution time.” Page 1 “</w:t>
+      </w:r>
+      <w:r>
+        <w:rPr>
+          <w:highlight w:val="yellow"/>
+          <w:rtl w:val="0"/>
+        </w:rPr>
+        <w:t xml:space="preserve"> page 358 </w:t>
+      </w:r>
+      <w:r>
+        <w:rPr>
+          <w:b w:val="1"/>
+          <w:highlight w:val="yellow"/>
+          <w:rtl w:val="0"/>
+        </w:rPr>
+        <w:t xml:space="preserve">AI-based Classification of Customer Support Tickets</w:t>
+      </w:r>
+      <w:r>
+        <w:rPr>
+          <w:highlight w:val="yellow"/>
+          <w:rtl w:val="0"/>
+        </w:rPr>
+        <w:t xml:space="preserve">:</w:t>
+      </w:r>
+    </w:p>
+    <w:p>
+      <w:pPr>
+        <w:rPr>
+          <w:highlight w:val="yellow"/>
+        </w:rPr>
+      </w:pPr>
+      <w:r>
+        <w:rPr>
+          <w:rtl w:val="0"/>
+        </w:rPr>
+      </w:r>
+    </w:p>
+    <w:p>
+      <w:pPr>
+        <w:rPr>
+          <w:highlight w:val="yellow"/>
+        </w:rPr>
+      </w:pPr>
+      <w:r>
+        <w:rPr>
+          <w:highlight w:val="yellow"/>
+          <w:rtl w:val="0"/>
+        </w:rPr>
+        <w:t xml:space="preserve">“The correct classification is needed for a quick solution to the issue by the right person. “ page 359</w:t>
+      </w:r>
+    </w:p>
+    <w:p>
+      <w:pPr>
+        <w:rPr>
+          <w:highlight w:val="yellow"/>
+        </w:rPr>
+      </w:pPr>
+      <w:r>
+        <w:rPr>
+          <w:highlight w:val="yellow"/>
+          <w:rtl w:val="0"/>
+        </w:rPr>
+        <w:t xml:space="preserve">Creating a  customer support automation.</w:t>
+      </w:r>
+    </w:p>
+    <w:p>
+      <w:pPr>
+        <w:rPr>
+          <w:highlight w:val="yellow"/>
+        </w:rPr>
+      </w:pPr>
+      <w:r>
+        <w:rPr>
+          <w:rtl w:val="0"/>
+        </w:rPr>
+      </w:r>
+    </w:p>
+    <w:p>
+      <w:pPr>
+        <w:rPr>
+          <w:highlight w:val="yellow"/>
+        </w:rPr>
+      </w:pPr>
+      <w:r>
+        <w:rPr>
+          <w:highlight w:val="yellow"/>
+          <w:rtl w:val="0"/>
+        </w:rPr>
+        <w:t xml:space="preserve">Delays in resolution time by mis routing the ticket can have can have a  negative influence on the overall customer experience. </w:t>
+      </w:r>
+    </w:p>
+    <w:p>
+      <w:pPr>
+        <w:rPr>
+          <w:highlight w:val="yellow"/>
+        </w:rPr>
+      </w:pPr>
+      <w:r>
+        <w:rPr>
+          <w:highlight w:val="yellow"/>
+          <w:rtl w:val="0"/>
+        </w:rPr>
+        <w:t xml:space="preserve">Reducing waiting time for the ticket to be tackled by the correct team and agent.</w:t>
       </w:r>
     </w:p>
     <w:p>
@@ -2286,7 +2420,7 @@
       <w:pPr>
         <w:numPr>
           <w:ilvl w:val="0"/>
-          <w:numId w:val="5"/>
+          <w:numId w:val="11"/>
         </w:numPr>
         <w:spacing w:after="0" w:lineRule="auto"/>
         <w:ind w:left="720" w:hanging="360"/>
@@ -2306,7 +2440,7 @@
       <w:pPr>
         <w:numPr>
           <w:ilvl w:val="1"/>
-          <w:numId w:val="5"/>
+          <w:numId w:val="11"/>
         </w:numPr>
         <w:spacing w:after="0" w:lineRule="auto"/>
         <w:ind w:left="1440" w:hanging="360"/>
@@ -2323,7 +2457,7 @@
       <w:pPr>
         <w:numPr>
           <w:ilvl w:val="1"/>
-          <w:numId w:val="5"/>
+          <w:numId w:val="11"/>
         </w:numPr>
         <w:spacing w:after="0" w:lineRule="auto"/>
         <w:ind w:left="1440" w:hanging="360"/>
@@ -2340,7 +2474,7 @@
       <w:pPr>
         <w:numPr>
           <w:ilvl w:val="1"/>
-          <w:numId w:val="5"/>
+          <w:numId w:val="11"/>
         </w:numPr>
         <w:spacing w:after="0" w:lineRule="auto"/>
         <w:ind w:left="1440" w:hanging="360"/>
@@ -2357,7 +2491,7 @@
       <w:pPr>
         <w:numPr>
           <w:ilvl w:val="1"/>
-          <w:numId w:val="5"/>
+          <w:numId w:val="11"/>
         </w:numPr>
         <w:spacing w:after="0" w:lineRule="auto"/>
         <w:ind w:left="1440" w:hanging="360"/>
@@ -2374,7 +2508,7 @@
       <w:pPr>
         <w:numPr>
           <w:ilvl w:val="1"/>
-          <w:numId w:val="5"/>
+          <w:numId w:val="11"/>
         </w:numPr>
         <w:spacing w:after="0" w:lineRule="auto"/>
         <w:ind w:left="1440" w:hanging="360"/>
@@ -2391,7 +2525,7 @@
       <w:pPr>
         <w:numPr>
           <w:ilvl w:val="0"/>
-          <w:numId w:val="5"/>
+          <w:numId w:val="11"/>
         </w:numPr>
         <w:spacing w:after="0" w:lineRule="auto"/>
         <w:ind w:left="720" w:hanging="360"/>
@@ -2411,7 +2545,7 @@
       <w:pPr>
         <w:numPr>
           <w:ilvl w:val="0"/>
-          <w:numId w:val="5"/>
+          <w:numId w:val="11"/>
         </w:numPr>
         <w:spacing w:after="0" w:lineRule="auto"/>
         <w:ind w:left="720" w:hanging="360"/>
@@ -2539,7 +2673,7 @@
       <w:pPr>
         <w:numPr>
           <w:ilvl w:val="0"/>
-          <w:numId w:val="5"/>
+          <w:numId w:val="11"/>
         </w:numPr>
         <w:spacing w:after="0" w:lineRule="auto"/>
         <w:ind w:left="720" w:hanging="360"/>
@@ -2559,7 +2693,7 @@
       <w:pPr>
         <w:numPr>
           <w:ilvl w:val="1"/>
-          <w:numId w:val="5"/>
+          <w:numId w:val="11"/>
         </w:numPr>
         <w:spacing w:after="0" w:lineRule="auto"/>
         <w:ind w:left="1440" w:hanging="360"/>
@@ -2576,7 +2710,7 @@
       <w:pPr>
         <w:numPr>
           <w:ilvl w:val="1"/>
-          <w:numId w:val="5"/>
+          <w:numId w:val="11"/>
         </w:numPr>
         <w:spacing w:after="0" w:lineRule="auto"/>
         <w:ind w:left="1440" w:hanging="360"/>
@@ -2595,7 +2729,7 @@
       <w:pPr>
         <w:numPr>
           <w:ilvl w:val="1"/>
-          <w:numId w:val="5"/>
+          <w:numId w:val="11"/>
         </w:numPr>
         <w:spacing w:after="0" w:lineRule="auto"/>
         <w:ind w:left="1440" w:hanging="360"/>
@@ -2732,6 +2866,33 @@
     </w:p>
     <w:p>
       <w:pPr>
+        <w:rPr/>
+      </w:pPr>
+      <w:r>
+        <w:rPr>
+          <w:rtl w:val="0"/>
+        </w:rPr>
+      </w:r>
+    </w:p>
+    <w:p>
+      <w:pPr>
+        <w:pStyle w:val="Heading2"/>
+        <w:rPr>
+          <w:b w:val="1"/>
+        </w:rPr>
+      </w:pPr>
+      <w:bookmarkStart w:colFirst="0" w:colLast="0" w:name="_heading=h.69ymadnyrcgw" w:id="4"/>
+      <w:bookmarkEnd w:id="4"/>
+      <w:r>
+        <w:rPr>
+          <w:b w:val="1"/>
+          <w:rtl w:val="0"/>
+        </w:rPr>
+        <w:t xml:space="preserve">Project Deliveries </w:t>
+      </w:r>
+    </w:p>
+    <w:p>
+      <w:pPr>
         <w:spacing w:after="0" w:lineRule="auto"/>
         <w:rPr/>
       </w:pPr>
@@ -2775,8 +2936,8 @@
           <w:b w:val="1"/>
         </w:rPr>
       </w:pPr>
-      <w:bookmarkStart w:colFirst="0" w:colLast="0" w:name="_heading=h.ys9ipaf48frj" w:id="4"/>
-      <w:bookmarkEnd w:id="4"/>
+      <w:bookmarkStart w:colFirst="0" w:colLast="0" w:name="_heading=h.ys9ipaf48frj" w:id="5"/>
+      <w:bookmarkEnd w:id="5"/>
       <w:r>
         <w:rPr>
           <w:b w:val="1"/>
@@ -2833,11 +2994,12 @@
           <w:tr>
             <w:trPr>
               <w:cantSplit w:val="0"/>
+              <w:trHeight w:val="612.109375" w:hRule="atLeast"/>
               <w:tblHeader w:val="0"/>
             </w:trPr>
             <w:tc>
               <w:tcPr>
-                <w:shd w:fill="auto" w:val="clear"/>
+                <w:shd w:fill="a4c2f4" w:val="clear"/>
                 <w:tcMar>
                   <w:top w:w="100.0" w:type="dxa"/>
                   <w:left w:w="100.0" w:type="dxa"/>
@@ -2863,13 +3025,10 @@
                   <w:spacing w:after="0" w:before="0" w:line="240" w:lineRule="auto"/>
                   <w:ind w:left="0" w:right="0" w:firstLine="0"/>
                   <w:jc w:val="left"/>
-                  <w:rPr>
-                    <w:b w:val="1"/>
-                  </w:rPr>
+                  <w:rPr/>
                 </w:pPr>
                 <w:r>
                   <w:rPr>
-                    <w:b w:val="1"/>
                     <w:rtl w:val="0"/>
                   </w:rPr>
                   <w:t xml:space="preserve">Data input</w:t>
@@ -2922,7 +3081,7 @@
             </w:trPr>
             <w:tc>
               <w:tcPr>
-                <w:shd w:fill="auto" w:val="clear"/>
+                <w:shd w:fill="a4c2f4" w:val="clear"/>
                 <w:tcMar>
                   <w:top w:w="100.0" w:type="dxa"/>
                   <w:left w:w="100.0" w:type="dxa"/>
@@ -2948,13 +3107,10 @@
                   <w:spacing w:after="0" w:before="0" w:line="240" w:lineRule="auto"/>
                   <w:ind w:left="0" w:right="0" w:firstLine="0"/>
                   <w:jc w:val="left"/>
-                  <w:rPr>
-                    <w:b w:val="1"/>
-                  </w:rPr>
+                  <w:rPr/>
                 </w:pPr>
                 <w:r>
                   <w:rPr>
-                    <w:b w:val="1"/>
                     <w:rtl w:val="0"/>
                   </w:rPr>
                   <w:t xml:space="preserve">Machine learning model and dataset</w:t>
@@ -3007,7 +3163,7 @@
             </w:trPr>
             <w:tc>
               <w:tcPr>
-                <w:shd w:fill="auto" w:val="clear"/>
+                <w:shd w:fill="a4c2f4" w:val="clear"/>
                 <w:tcMar>
                   <w:top w:w="100.0" w:type="dxa"/>
                   <w:left w:w="100.0" w:type="dxa"/>
@@ -3033,13 +3189,10 @@
                   <w:spacing w:after="0" w:before="0" w:line="240" w:lineRule="auto"/>
                   <w:ind w:left="0" w:right="0" w:firstLine="0"/>
                   <w:jc w:val="left"/>
-                  <w:rPr>
-                    <w:b w:val="1"/>
-                  </w:rPr>
+                  <w:rPr/>
                 </w:pPr>
                 <w:r>
                   <w:rPr>
-                    <w:b w:val="1"/>
                     <w:rtl w:val="0"/>
                   </w:rPr>
                   <w:t xml:space="preserve">Data output</w:t>
@@ -3140,37 +3293,24 @@
                   <w:rPr>
                     <w:rtl w:val="0"/>
                   </w:rPr>
-                  <w:t xml:space="preserve">Summarizing ticket intent.</w:t>
+                  <w:t xml:space="preserve">Predicted ticket priority level.</w:t>
                 </w:r>
               </w:p>
               <w:p>
                 <w:pPr>
-                  <w:keepNext w:val="0"/>
-                  <w:keepLines w:val="0"/>
-                  <w:pageBreakBefore w:val="0"/>
                   <w:widowControl w:val="0"/>
                   <w:numPr>
                     <w:ilvl w:val="0"/>
                     <w:numId w:val="3"/>
                   </w:numPr>
-                  <w:pBdr>
-                    <w:top w:space="0" w:sz="0" w:val="nil"/>
-                    <w:left w:space="0" w:sz="0" w:val="nil"/>
-                    <w:bottom w:space="0" w:sz="0" w:val="nil"/>
-                    <w:right w:space="0" w:sz="0" w:val="nil"/>
-                    <w:between w:space="0" w:sz="0" w:val="nil"/>
-                  </w:pBdr>
-                  <w:shd w:fill="auto" w:val="clear"/>
-                  <w:spacing w:after="0" w:before="0" w:line="240" w:lineRule="auto"/>
-                  <w:ind w:left="720" w:right="0" w:hanging="360"/>
-                  <w:jc w:val="left"/>
-                  <w:rPr/>
+                  <w:spacing w:after="0" w:line="240" w:lineRule="auto"/>
+                  <w:ind w:left="720" w:hanging="360"/>
                 </w:pPr>
                 <w:r>
                   <w:rPr>
                     <w:rtl w:val="0"/>
                   </w:rPr>
-                  <w:t xml:space="preserve">Predicted ticket priority level.</w:t>
+                  <w:t xml:space="preserve">Summarizing and Sentiment analysis of the ticket.</w:t>
                 </w:r>
               </w:p>
             </w:tc>
@@ -3199,8 +3339,8 @@
           <w:b w:val="1"/>
         </w:rPr>
       </w:pPr>
-      <w:bookmarkStart w:colFirst="0" w:colLast="0" w:name="_heading=h.geqcdfkbx8bu" w:id="5"/>
-      <w:bookmarkEnd w:id="5"/>
+      <w:bookmarkStart w:colFirst="0" w:colLast="0" w:name="_heading=h.geqcdfkbx8bu" w:id="6"/>
+      <w:bookmarkEnd w:id="6"/>
       <w:r>
         <w:rPr>
           <w:b w:val="1"/>
@@ -3216,8 +3356,8 @@
           <w:b w:val="1"/>
         </w:rPr>
       </w:pPr>
-      <w:bookmarkStart w:colFirst="0" w:colLast="0" w:name="_heading=h.frkhk3rz1dck" w:id="6"/>
-      <w:bookmarkEnd w:id="6"/>
+      <w:bookmarkStart w:colFirst="0" w:colLast="0" w:name="_heading=h.frkhk3rz1dck" w:id="7"/>
+      <w:bookmarkEnd w:id="7"/>
       <w:r>
         <w:rPr>
           <w:b w:val="1"/>
@@ -3249,12 +3389,12 @@
             <w:tblLook w:val="0600"/>
           </w:tblPr>
           <w:tblGrid>
-            <w:gridCol w:w="1125"/>
-            <w:gridCol w:w="7875"/>
+            <w:gridCol w:w="510"/>
+            <w:gridCol w:w="8490"/>
             <w:tblGridChange w:id="0">
               <w:tblGrid>
-                <w:gridCol w:w="1125"/>
-                <w:gridCol w:w="7875"/>
+                <w:gridCol w:w="510"/>
+                <w:gridCol w:w="8490"/>
               </w:tblGrid>
             </w:tblGridChange>
           </w:tblGrid>
@@ -3265,7 +3405,7 @@
             </w:trPr>
             <w:tc>
               <w:tcPr>
-                <w:shd w:fill="auto" w:val="clear"/>
+                <w:shd w:fill="a4c2f4" w:val="clear"/>
                 <w:tcMar>
                   <w:top w:w="100.0" w:type="dxa"/>
                   <w:left w:w="100.0" w:type="dxa"/>
@@ -3297,6 +3437,7 @@
                   <w:rPr>
                     <w:rtl w:val="0"/>
                   </w:rPr>
+                  <w:t xml:space="preserve">1. </w:t>
                 </w:r>
               </w:p>
             </w:tc>
@@ -3332,8 +3473,16 @@
                 </w:pPr>
                 <w:r>
                   <w:rPr>
+                    <w:b w:val="1"/>
                     <w:rtl w:val="0"/>
                   </w:rPr>
+                  <w:t xml:space="preserve">Data collection, exploration, and preprocessing</w:t>
+                </w:r>
+                <w:r>
+                  <w:rPr>
+                    <w:rtl w:val="0"/>
+                  </w:rPr>
+                  <w:t xml:space="preserve">  -  Collecting customer support ticket dataset as a csv file that includes subject line, text body, ticket category, priority level and metadata. Conducting an Exploratory Data Analysis and data pre-processing with the dataset.</w:t>
                 </w:r>
               </w:p>
             </w:tc>
@@ -3345,7 +3494,7 @@
             </w:trPr>
             <w:tc>
               <w:tcPr>
-                <w:shd w:fill="auto" w:val="clear"/>
+                <w:shd w:fill="a4c2f4" w:val="clear"/>
                 <w:tcMar>
                   <w:top w:w="100.0" w:type="dxa"/>
                   <w:left w:w="100.0" w:type="dxa"/>
@@ -3377,6 +3526,7 @@
                   <w:rPr>
                     <w:rtl w:val="0"/>
                   </w:rPr>
+                  <w:t xml:space="preserve">2.</w:t>
                 </w:r>
               </w:p>
             </w:tc>
@@ -3412,8 +3562,634 @@
                 </w:pPr>
                 <w:r>
                   <w:rPr>
+                    <w:b w:val="1"/>
                     <w:rtl w:val="0"/>
                   </w:rPr>
+                  <w:t xml:space="preserve">Model Development -</w:t>
+                </w:r>
+                <w:r>
+                  <w:rPr>
+                    <w:rtl w:val="0"/>
+                  </w:rPr>
+                  <w:t xml:space="preserve"> Implementing machine learning models to provide the functionality for multi-classification, summarization and prioritization.</w:t>
+                </w:r>
+              </w:p>
+            </w:tc>
+          </w:tr>
+          <w:tr>
+            <w:trPr>
+              <w:cantSplit w:val="0"/>
+              <w:trHeight w:val="418.55468749999994" w:hRule="atLeast"/>
+              <w:tblHeader w:val="0"/>
+            </w:trPr>
+            <w:tc>
+              <w:tcPr>
+                <w:shd w:fill="a4c2f4" w:val="clear"/>
+                <w:tcMar>
+                  <w:top w:w="100.0" w:type="dxa"/>
+                  <w:left w:w="100.0" w:type="dxa"/>
+                  <w:bottom w:w="100.0" w:type="dxa"/>
+                  <w:right w:w="100.0" w:type="dxa"/>
+                </w:tcMar>
+                <w:vAlign w:val="top"/>
+              </w:tcPr>
+              <w:p>
+                <w:pPr>
+                  <w:keepNext w:val="0"/>
+                  <w:keepLines w:val="0"/>
+                  <w:pageBreakBefore w:val="0"/>
+                  <w:widowControl w:val="0"/>
+                  <w:pBdr>
+                    <w:top w:space="0" w:sz="0" w:val="nil"/>
+                    <w:left w:space="0" w:sz="0" w:val="nil"/>
+                    <w:bottom w:space="0" w:sz="0" w:val="nil"/>
+                    <w:right w:space="0" w:sz="0" w:val="nil"/>
+                    <w:between w:space="0" w:sz="0" w:val="nil"/>
+                  </w:pBdr>
+                  <w:shd w:fill="auto" w:val="clear"/>
+                  <w:spacing w:after="0" w:before="0" w:line="240" w:lineRule="auto"/>
+                  <w:ind w:left="0" w:right="0" w:firstLine="0"/>
+                  <w:jc w:val="left"/>
+                  <w:rPr/>
+                </w:pPr>
+                <w:r>
+                  <w:rPr>
+                    <w:rtl w:val="0"/>
+                  </w:rPr>
+                  <w:t xml:space="preserve">3.</w:t>
+                </w:r>
+              </w:p>
+            </w:tc>
+            <w:tc>
+              <w:tcPr>
+                <w:shd w:fill="auto" w:val="clear"/>
+                <w:tcMar>
+                  <w:top w:w="100.0" w:type="dxa"/>
+                  <w:left w:w="100.0" w:type="dxa"/>
+                  <w:bottom w:w="100.0" w:type="dxa"/>
+                  <w:right w:w="100.0" w:type="dxa"/>
+                </w:tcMar>
+                <w:vAlign w:val="top"/>
+              </w:tcPr>
+              <w:p>
+                <w:pPr>
+                  <w:widowControl w:val="0"/>
+                  <w:spacing w:after="0" w:line="240" w:lineRule="auto"/>
+                  <w:rPr/>
+                </w:pPr>
+                <w:r>
+                  <w:rPr>
+                    <w:b w:val="1"/>
+                    <w:rtl w:val="0"/>
+                  </w:rPr>
+                  <w:t xml:space="preserve">Multi-classification - </w:t>
+                </w:r>
+                <w:r>
+                  <w:rPr>
+                    <w:rtl w:val="0"/>
+                  </w:rPr>
+                  <w:t xml:space="preserve">Classifying support ticket into the following predefined categories below:</w:t>
+                </w:r>
+              </w:p>
+              <w:p>
+                <w:pPr>
+                  <w:numPr>
+                    <w:ilvl w:val="0"/>
+                    <w:numId w:val="8"/>
+                  </w:numPr>
+                  <w:spacing w:after="0" w:lineRule="auto"/>
+                  <w:ind w:left="720" w:hanging="360"/>
+                  <w:rPr>
+                    <w:u w:val="none"/>
+                  </w:rPr>
+                </w:pPr>
+                <w:r>
+                  <w:rPr>
+                    <w:rtl w:val="0"/>
+                  </w:rPr>
+                  <w:t xml:space="preserve">Product Inquiry - issue based on information of a product.</w:t>
+                </w:r>
+              </w:p>
+              <w:p>
+                <w:pPr>
+                  <w:numPr>
+                    <w:ilvl w:val="0"/>
+                    <w:numId w:val="8"/>
+                  </w:numPr>
+                  <w:spacing w:after="0" w:lineRule="auto"/>
+                  <w:ind w:left="720" w:hanging="360"/>
+                  <w:rPr>
+                    <w:u w:val="none"/>
+                  </w:rPr>
+                </w:pPr>
+                <w:r>
+                  <w:rPr>
+                    <w:rtl w:val="0"/>
+                  </w:rPr>
+                  <w:t xml:space="preserve">Technical Issue - issues on using the product.</w:t>
+                </w:r>
+              </w:p>
+              <w:p>
+                <w:pPr>
+                  <w:numPr>
+                    <w:ilvl w:val="0"/>
+                    <w:numId w:val="8"/>
+                  </w:numPr>
+                  <w:spacing w:after="0" w:lineRule="auto"/>
+                  <w:ind w:left="720" w:hanging="360"/>
+                  <w:rPr>
+                    <w:u w:val="none"/>
+                  </w:rPr>
+                </w:pPr>
+                <w:r>
+                  <w:rPr>
+                    <w:rtl w:val="0"/>
+                  </w:rPr>
+                  <w:t xml:space="preserve">Billing Issue - issue that is related to payment of the product.</w:t>
+                </w:r>
+              </w:p>
+              <w:p>
+                <w:pPr>
+                  <w:numPr>
+                    <w:ilvl w:val="0"/>
+                    <w:numId w:val="8"/>
+                  </w:numPr>
+                  <w:spacing w:after="0" w:lineRule="auto"/>
+                  <w:ind w:left="720" w:hanging="360"/>
+                  <w:rPr>
+                    <w:u w:val="none"/>
+                  </w:rPr>
+                </w:pPr>
+                <w:r>
+                  <w:rPr>
+                    <w:rtl w:val="0"/>
+                  </w:rPr>
+                  <w:t xml:space="preserve">Account Management  - issues related to the account.</w:t>
+                </w:r>
+              </w:p>
+              <w:p>
+                <w:pPr>
+                  <w:numPr>
+                    <w:ilvl w:val="0"/>
+                    <w:numId w:val="8"/>
+                  </w:numPr>
+                  <w:spacing w:after="0" w:lineRule="auto"/>
+                  <w:ind w:left="720" w:hanging="360"/>
+                  <w:rPr>
+                    <w:u w:val="none"/>
+                  </w:rPr>
+                </w:pPr>
+                <w:r>
+                  <w:rPr>
+                    <w:rtl w:val="0"/>
+                  </w:rPr>
+                  <w:t xml:space="preserve">Other - category that doesn’t fit on a predefined category.</w:t>
+                </w:r>
+              </w:p>
+            </w:tc>
+          </w:tr>
+          <w:tr>
+            <w:trPr>
+              <w:cantSplit w:val="0"/>
+              <w:tblHeader w:val="0"/>
+            </w:trPr>
+            <w:tc>
+              <w:tcPr>
+                <w:shd w:fill="a4c2f4" w:val="clear"/>
+                <w:tcMar>
+                  <w:top w:w="100.0" w:type="dxa"/>
+                  <w:left w:w="100.0" w:type="dxa"/>
+                  <w:bottom w:w="100.0" w:type="dxa"/>
+                  <w:right w:w="100.0" w:type="dxa"/>
+                </w:tcMar>
+                <w:vAlign w:val="top"/>
+              </w:tcPr>
+              <w:p>
+                <w:pPr>
+                  <w:keepNext w:val="0"/>
+                  <w:keepLines w:val="0"/>
+                  <w:pageBreakBefore w:val="0"/>
+                  <w:widowControl w:val="0"/>
+                  <w:pBdr>
+                    <w:top w:space="0" w:sz="0" w:val="nil"/>
+                    <w:left w:space="0" w:sz="0" w:val="nil"/>
+                    <w:bottom w:space="0" w:sz="0" w:val="nil"/>
+                    <w:right w:space="0" w:sz="0" w:val="nil"/>
+                    <w:between w:space="0" w:sz="0" w:val="nil"/>
+                  </w:pBdr>
+                  <w:shd w:fill="auto" w:val="clear"/>
+                  <w:spacing w:after="0" w:before="0" w:line="240" w:lineRule="auto"/>
+                  <w:ind w:left="0" w:right="0" w:firstLine="0"/>
+                  <w:jc w:val="left"/>
+                  <w:rPr/>
+                </w:pPr>
+                <w:r>
+                  <w:rPr>
+                    <w:rtl w:val="0"/>
+                  </w:rPr>
+                  <w:t xml:space="preserve">4.</w:t>
+                </w:r>
+              </w:p>
+            </w:tc>
+            <w:tc>
+              <w:tcPr>
+                <w:shd w:fill="auto" w:val="clear"/>
+                <w:tcMar>
+                  <w:top w:w="100.0" w:type="dxa"/>
+                  <w:left w:w="100.0" w:type="dxa"/>
+                  <w:bottom w:w="100.0" w:type="dxa"/>
+                  <w:right w:w="100.0" w:type="dxa"/>
+                </w:tcMar>
+                <w:vAlign w:val="top"/>
+              </w:tcPr>
+              <w:p>
+                <w:pPr>
+                  <w:widowControl w:val="0"/>
+                  <w:spacing w:after="0" w:line="240" w:lineRule="auto"/>
+                  <w:rPr/>
+                </w:pPr>
+                <w:r>
+                  <w:rPr>
+                    <w:b w:val="1"/>
+                    <w:rtl w:val="0"/>
+                  </w:rPr>
+                  <w:t xml:space="preserve">Sentiment</w:t>
+                </w:r>
+                <w:r>
+                  <w:rPr>
+                    <w:rtl w:val="0"/>
+                  </w:rPr>
+                  <w:t xml:space="preserve"> </w:t>
+                </w:r>
+                <w:r>
+                  <w:rPr>
+                    <w:b w:val="1"/>
+                    <w:rtl w:val="0"/>
+                  </w:rPr>
+                  <w:t xml:space="preserve">Summarization - </w:t>
+                </w:r>
+                <w:r>
+                  <w:rPr>
+                    <w:rtl w:val="0"/>
+                  </w:rPr>
+                  <w:t xml:space="preserve">Generating a summary of the issue of the ticket and customer sentiment as negative, neutral or positive.</w:t>
+                </w:r>
+              </w:p>
+            </w:tc>
+          </w:tr>
+          <w:tr>
+            <w:trPr>
+              <w:cantSplit w:val="0"/>
+              <w:tblHeader w:val="0"/>
+            </w:trPr>
+            <w:tc>
+              <w:tcPr>
+                <w:shd w:fill="a4c2f4" w:val="clear"/>
+                <w:tcMar>
+                  <w:top w:w="100.0" w:type="dxa"/>
+                  <w:left w:w="100.0" w:type="dxa"/>
+                  <w:bottom w:w="100.0" w:type="dxa"/>
+                  <w:right w:w="100.0" w:type="dxa"/>
+                </w:tcMar>
+                <w:vAlign w:val="top"/>
+              </w:tcPr>
+              <w:p>
+                <w:pPr>
+                  <w:keepNext w:val="0"/>
+                  <w:keepLines w:val="0"/>
+                  <w:pageBreakBefore w:val="0"/>
+                  <w:widowControl w:val="0"/>
+                  <w:pBdr>
+                    <w:top w:space="0" w:sz="0" w:val="nil"/>
+                    <w:left w:space="0" w:sz="0" w:val="nil"/>
+                    <w:bottom w:space="0" w:sz="0" w:val="nil"/>
+                    <w:right w:space="0" w:sz="0" w:val="nil"/>
+                    <w:between w:space="0" w:sz="0" w:val="nil"/>
+                  </w:pBdr>
+                  <w:shd w:fill="auto" w:val="clear"/>
+                  <w:spacing w:after="0" w:before="0" w:line="240" w:lineRule="auto"/>
+                  <w:ind w:left="0" w:right="0" w:firstLine="0"/>
+                  <w:jc w:val="left"/>
+                  <w:rPr/>
+                </w:pPr>
+                <w:r>
+                  <w:rPr>
+                    <w:rtl w:val="0"/>
+                  </w:rPr>
+                  <w:t xml:space="preserve">5.</w:t>
+                </w:r>
+              </w:p>
+            </w:tc>
+            <w:tc>
+              <w:tcPr>
+                <w:shd w:fill="auto" w:val="clear"/>
+                <w:tcMar>
+                  <w:top w:w="100.0" w:type="dxa"/>
+                  <w:left w:w="100.0" w:type="dxa"/>
+                  <w:bottom w:w="100.0" w:type="dxa"/>
+                  <w:right w:w="100.0" w:type="dxa"/>
+                </w:tcMar>
+                <w:vAlign w:val="top"/>
+              </w:tcPr>
+              <w:p>
+                <w:pPr>
+                  <w:keepNext w:val="0"/>
+                  <w:keepLines w:val="0"/>
+                  <w:pageBreakBefore w:val="0"/>
+                  <w:widowControl w:val="0"/>
+                  <w:pBdr>
+                    <w:top w:space="0" w:sz="0" w:val="nil"/>
+                    <w:left w:space="0" w:sz="0" w:val="nil"/>
+                    <w:bottom w:space="0" w:sz="0" w:val="nil"/>
+                    <w:right w:space="0" w:sz="0" w:val="nil"/>
+                    <w:between w:space="0" w:sz="0" w:val="nil"/>
+                  </w:pBdr>
+                  <w:shd w:fill="auto" w:val="clear"/>
+                  <w:spacing w:after="0" w:before="0" w:line="240" w:lineRule="auto"/>
+                  <w:ind w:left="0" w:right="0" w:firstLine="0"/>
+                  <w:jc w:val="left"/>
+                  <w:rPr/>
+                </w:pPr>
+                <w:r>
+                  <w:rPr>
+                    <w:b w:val="1"/>
+                    <w:rtl w:val="0"/>
+                  </w:rPr>
+                  <w:t xml:space="preserve">Prioritization -</w:t>
+                </w:r>
+                <w:r>
+                  <w:rPr>
+                    <w:rtl w:val="0"/>
+                  </w:rPr>
+                  <w:t xml:space="preserve"> Predicting ticket priority as low, medium or high based on customer sentiment and category type.</w:t>
+                </w:r>
+              </w:p>
+            </w:tc>
+          </w:tr>
+          <w:tr>
+            <w:trPr>
+              <w:cantSplit w:val="0"/>
+              <w:tblHeader w:val="0"/>
+            </w:trPr>
+            <w:tc>
+              <w:tcPr>
+                <w:shd w:fill="a4c2f4" w:val="clear"/>
+                <w:tcMar>
+                  <w:top w:w="100.0" w:type="dxa"/>
+                  <w:left w:w="100.0" w:type="dxa"/>
+                  <w:bottom w:w="100.0" w:type="dxa"/>
+                  <w:right w:w="100.0" w:type="dxa"/>
+                </w:tcMar>
+                <w:vAlign w:val="top"/>
+              </w:tcPr>
+              <w:p>
+                <w:pPr>
+                  <w:keepNext w:val="0"/>
+                  <w:keepLines w:val="0"/>
+                  <w:pageBreakBefore w:val="0"/>
+                  <w:widowControl w:val="0"/>
+                  <w:pBdr>
+                    <w:top w:space="0" w:sz="0" w:val="nil"/>
+                    <w:left w:space="0" w:sz="0" w:val="nil"/>
+                    <w:bottom w:space="0" w:sz="0" w:val="nil"/>
+                    <w:right w:space="0" w:sz="0" w:val="nil"/>
+                    <w:between w:space="0" w:sz="0" w:val="nil"/>
+                  </w:pBdr>
+                  <w:shd w:fill="auto" w:val="clear"/>
+                  <w:spacing w:after="0" w:before="0" w:line="240" w:lineRule="auto"/>
+                  <w:ind w:left="0" w:right="0" w:firstLine="0"/>
+                  <w:jc w:val="left"/>
+                  <w:rPr/>
+                </w:pPr>
+                <w:r>
+                  <w:rPr>
+                    <w:rtl w:val="0"/>
+                  </w:rPr>
+                  <w:t xml:space="preserve">6.</w:t>
+                </w:r>
+              </w:p>
+            </w:tc>
+            <w:tc>
+              <w:tcPr>
+                <w:shd w:fill="auto" w:val="clear"/>
+                <w:tcMar>
+                  <w:top w:w="100.0" w:type="dxa"/>
+                  <w:left w:w="100.0" w:type="dxa"/>
+                  <w:bottom w:w="100.0" w:type="dxa"/>
+                  <w:right w:w="100.0" w:type="dxa"/>
+                </w:tcMar>
+                <w:vAlign w:val="top"/>
+              </w:tcPr>
+              <w:p>
+                <w:pPr>
+                  <w:keepNext w:val="0"/>
+                  <w:keepLines w:val="0"/>
+                  <w:pageBreakBefore w:val="0"/>
+                  <w:widowControl w:val="0"/>
+                  <w:pBdr>
+                    <w:top w:space="0" w:sz="0" w:val="nil"/>
+                    <w:left w:space="0" w:sz="0" w:val="nil"/>
+                    <w:bottom w:space="0" w:sz="0" w:val="nil"/>
+                    <w:right w:space="0" w:sz="0" w:val="nil"/>
+                    <w:between w:space="0" w:sz="0" w:val="nil"/>
+                  </w:pBdr>
+                  <w:shd w:fill="auto" w:val="clear"/>
+                  <w:spacing w:after="0" w:before="0" w:line="240" w:lineRule="auto"/>
+                  <w:ind w:left="0" w:right="0" w:firstLine="0"/>
+                  <w:jc w:val="left"/>
+                  <w:rPr/>
+                </w:pPr>
+                <w:r>
+                  <w:rPr>
+                    <w:b w:val="1"/>
+                    <w:rtl w:val="0"/>
+                  </w:rPr>
+                  <w:t xml:space="preserve">Evaluation and testing</w:t>
+                </w:r>
+                <w:r>
+                  <w:rPr>
+                    <w:rtl w:val="0"/>
+                  </w:rPr>
+                  <w:t xml:space="preserve"> - Testing the machine learning models on the dataset to evaluate its accuracy based on its functionality.</w:t>
+                </w:r>
+              </w:p>
+            </w:tc>
+          </w:tr>
+          <w:tr>
+            <w:trPr>
+              <w:cantSplit w:val="0"/>
+              <w:tblHeader w:val="0"/>
+            </w:trPr>
+            <w:tc>
+              <w:tcPr>
+                <w:shd w:fill="a4c2f4" w:val="clear"/>
+                <w:tcMar>
+                  <w:top w:w="100.0" w:type="dxa"/>
+                  <w:left w:w="100.0" w:type="dxa"/>
+                  <w:bottom w:w="100.0" w:type="dxa"/>
+                  <w:right w:w="100.0" w:type="dxa"/>
+                </w:tcMar>
+                <w:vAlign w:val="top"/>
+              </w:tcPr>
+              <w:p>
+                <w:pPr>
+                  <w:keepNext w:val="0"/>
+                  <w:keepLines w:val="0"/>
+                  <w:pageBreakBefore w:val="0"/>
+                  <w:widowControl w:val="0"/>
+                  <w:pBdr>
+                    <w:top w:space="0" w:sz="0" w:val="nil"/>
+                    <w:left w:space="0" w:sz="0" w:val="nil"/>
+                    <w:bottom w:space="0" w:sz="0" w:val="nil"/>
+                    <w:right w:space="0" w:sz="0" w:val="nil"/>
+                    <w:between w:space="0" w:sz="0" w:val="nil"/>
+                  </w:pBdr>
+                  <w:shd w:fill="auto" w:val="clear"/>
+                  <w:spacing w:after="0" w:before="0" w:line="240" w:lineRule="auto"/>
+                  <w:ind w:left="0" w:right="0" w:firstLine="0"/>
+                  <w:jc w:val="left"/>
+                  <w:rPr/>
+                </w:pPr>
+                <w:r>
+                  <w:rPr>
+                    <w:rtl w:val="0"/>
+                  </w:rPr>
+                  <w:t xml:space="preserve">7. </w:t>
+                </w:r>
+              </w:p>
+            </w:tc>
+            <w:tc>
+              <w:tcPr>
+                <w:shd w:fill="auto" w:val="clear"/>
+                <w:tcMar>
+                  <w:top w:w="100.0" w:type="dxa"/>
+                  <w:left w:w="100.0" w:type="dxa"/>
+                  <w:bottom w:w="100.0" w:type="dxa"/>
+                  <w:right w:w="100.0" w:type="dxa"/>
+                </w:tcMar>
+                <w:vAlign w:val="top"/>
+              </w:tcPr>
+              <w:p>
+                <w:pPr>
+                  <w:keepNext w:val="0"/>
+                  <w:keepLines w:val="0"/>
+                  <w:pageBreakBefore w:val="0"/>
+                  <w:widowControl w:val="0"/>
+                  <w:pBdr>
+                    <w:top w:space="0" w:sz="0" w:val="nil"/>
+                    <w:left w:space="0" w:sz="0" w:val="nil"/>
+                    <w:bottom w:space="0" w:sz="0" w:val="nil"/>
+                    <w:right w:space="0" w:sz="0" w:val="nil"/>
+                    <w:between w:space="0" w:sz="0" w:val="nil"/>
+                  </w:pBdr>
+                  <w:shd w:fill="auto" w:val="clear"/>
+                  <w:spacing w:after="0" w:before="0" w:line="240" w:lineRule="auto"/>
+                  <w:ind w:left="0" w:right="0" w:firstLine="0"/>
+                  <w:jc w:val="left"/>
+                  <w:rPr/>
+                </w:pPr>
+                <w:r>
+                  <w:rPr>
+                    <w:b w:val="1"/>
+                    <w:rtl w:val="0"/>
+                  </w:rPr>
+                  <w:t xml:space="preserve">Performance Optimization- </w:t>
+                </w:r>
+                <w:r>
+                  <w:rPr>
+                    <w:rtl w:val="0"/>
+                  </w:rPr>
+                  <w:t xml:space="preserve">Research on the implementation to improve optimization.</w:t>
+                </w:r>
+              </w:p>
+            </w:tc>
+          </w:tr>
+          <w:tr>
+            <w:trPr>
+              <w:cantSplit w:val="0"/>
+              <w:trHeight w:val="538.5546874999999" w:hRule="atLeast"/>
+              <w:tblHeader w:val="0"/>
+            </w:trPr>
+            <w:tc>
+              <w:tcPr>
+                <w:shd w:fill="a4c2f4" w:val="clear"/>
+                <w:tcMar>
+                  <w:top w:w="100.0" w:type="dxa"/>
+                  <w:left w:w="100.0" w:type="dxa"/>
+                  <w:bottom w:w="100.0" w:type="dxa"/>
+                  <w:right w:w="100.0" w:type="dxa"/>
+                </w:tcMar>
+                <w:vAlign w:val="top"/>
+              </w:tcPr>
+              <w:p>
+                <w:pPr>
+                  <w:keepNext w:val="0"/>
+                  <w:keepLines w:val="0"/>
+                  <w:pageBreakBefore w:val="0"/>
+                  <w:widowControl w:val="0"/>
+                  <w:pBdr>
+                    <w:top w:space="0" w:sz="0" w:val="nil"/>
+                    <w:left w:space="0" w:sz="0" w:val="nil"/>
+                    <w:bottom w:space="0" w:sz="0" w:val="nil"/>
+                    <w:right w:space="0" w:sz="0" w:val="nil"/>
+                    <w:between w:space="0" w:sz="0" w:val="nil"/>
+                  </w:pBdr>
+                  <w:shd w:fill="auto" w:val="clear"/>
+                  <w:spacing w:after="0" w:before="0" w:line="240" w:lineRule="auto"/>
+                  <w:ind w:left="0" w:right="0" w:firstLine="0"/>
+                  <w:jc w:val="left"/>
+                  <w:rPr/>
+                </w:pPr>
+                <w:r>
+                  <w:rPr>
+                    <w:rtl w:val="0"/>
+                  </w:rPr>
+                  <w:t xml:space="preserve">8.</w:t>
+                </w:r>
+              </w:p>
+            </w:tc>
+            <w:tc>
+              <w:tcPr>
+                <w:shd w:fill="auto" w:val="clear"/>
+                <w:tcMar>
+                  <w:top w:w="100.0" w:type="dxa"/>
+                  <w:left w:w="100.0" w:type="dxa"/>
+                  <w:bottom w:w="100.0" w:type="dxa"/>
+                  <w:right w:w="100.0" w:type="dxa"/>
+                </w:tcMar>
+                <w:vAlign w:val="top"/>
+              </w:tcPr>
+              <w:p>
+                <w:pPr>
+                  <w:keepNext w:val="0"/>
+                  <w:keepLines w:val="0"/>
+                  <w:pageBreakBefore w:val="0"/>
+                  <w:widowControl w:val="0"/>
+                  <w:pBdr>
+                    <w:top w:space="0" w:sz="0" w:val="nil"/>
+                    <w:left w:space="0" w:sz="0" w:val="nil"/>
+                    <w:bottom w:space="0" w:sz="0" w:val="nil"/>
+                    <w:right w:space="0" w:sz="0" w:val="nil"/>
+                    <w:between w:space="0" w:sz="0" w:val="nil"/>
+                  </w:pBdr>
+                  <w:shd w:fill="auto" w:val="clear"/>
+                  <w:spacing w:after="0" w:before="0" w:line="240" w:lineRule="auto"/>
+                  <w:ind w:left="0" w:right="0" w:firstLine="0"/>
+                  <w:jc w:val="left"/>
+                  <w:rPr/>
+                </w:pPr>
+                <w:r>
+                  <w:rPr>
+                    <w:b w:val="1"/>
+                    <w:rtl w:val="0"/>
+                  </w:rPr>
+                  <w:t xml:space="preserve">Analysis Report - </w:t>
+                </w:r>
+                <w:r>
+                  <w:rPr>
+                    <w:rtl w:val="0"/>
+                  </w:rPr>
+                  <w:t xml:space="preserve">Provide an analysis on the model performance.</w:t>
                 </w:r>
               </w:p>
             </w:tc>
@@ -3438,29 +4214,14 @@
           <w:b w:val="1"/>
         </w:rPr>
       </w:pPr>
-      <w:bookmarkStart w:colFirst="0" w:colLast="0" w:name="_heading=h.ygx5i8busqkc" w:id="7"/>
-      <w:bookmarkEnd w:id="7"/>
+      <w:bookmarkStart w:colFirst="0" w:colLast="0" w:name="_heading=h.ygx5i8busqkc" w:id="8"/>
+      <w:bookmarkEnd w:id="8"/>
       <w:r>
         <w:rPr>
           <w:b w:val="1"/>
           <w:rtl w:val="0"/>
         </w:rPr>
         <w:t xml:space="preserve">Out of Scope</w:t>
-      </w:r>
-    </w:p>
-    <w:p>
-      <w:pPr>
-        <w:pStyle w:val="Heading3"/>
-        <w:rPr>
-          <w:b w:val="1"/>
-        </w:rPr>
-      </w:pPr>
-      <w:bookmarkStart w:colFirst="0" w:colLast="0" w:name="_heading=h.il9fo9s35xlf" w:id="8"/>
-      <w:bookmarkEnd w:id="8"/>
-      <w:r>
-        <w:rPr>
-          <w:rtl w:val="0"/>
-        </w:rPr>
       </w:r>
     </w:p>
     <w:sdt>
@@ -3486,12 +4247,12 @@
             <w:tblLook w:val="0600"/>
           </w:tblPr>
           <w:tblGrid>
-            <w:gridCol w:w="1125"/>
-            <w:gridCol w:w="7875"/>
+            <w:gridCol w:w="510"/>
+            <w:gridCol w:w="8490"/>
             <w:tblGridChange w:id="0">
               <w:tblGrid>
-                <w:gridCol w:w="1125"/>
-                <w:gridCol w:w="7875"/>
+                <w:gridCol w:w="510"/>
+                <w:gridCol w:w="8490"/>
               </w:tblGrid>
             </w:tblGridChange>
           </w:tblGrid>
@@ -3502,7 +4263,7 @@
             </w:trPr>
             <w:tc>
               <w:tcPr>
-                <w:shd w:fill="auto" w:val="clear"/>
+                <w:shd w:fill="a4c2f4" w:val="clear"/>
                 <w:tcMar>
                   <w:top w:w="100.0" w:type="dxa"/>
                   <w:left w:w="100.0" w:type="dxa"/>
@@ -3521,6 +4282,7 @@
                   <w:rPr>
                     <w:rtl w:val="0"/>
                   </w:rPr>
+                  <w:t xml:space="preserve">1. </w:t>
                 </w:r>
               </w:p>
             </w:tc>
@@ -3545,6 +4307,7 @@
                   <w:rPr>
                     <w:rtl w:val="0"/>
                   </w:rPr>
+                  <w:t xml:space="preserve">Integrating machine learning models to an existing customer support system. </w:t>
                 </w:r>
               </w:p>
             </w:tc>
@@ -3556,7 +4319,7 @@
             </w:trPr>
             <w:tc>
               <w:tcPr>
-                <w:shd w:fill="auto" w:val="clear"/>
+                <w:shd w:fill="a4c2f4" w:val="clear"/>
                 <w:tcMar>
                   <w:top w:w="100.0" w:type="dxa"/>
                   <w:left w:w="100.0" w:type="dxa"/>
@@ -3575,6 +4338,7 @@
                   <w:rPr>
                     <w:rtl w:val="0"/>
                   </w:rPr>
+                  <w:t xml:space="preserve">2.</w:t>
                 </w:r>
               </w:p>
             </w:tc>
@@ -3599,6 +4363,231 @@
                   <w:rPr>
                     <w:rtl w:val="0"/>
                   </w:rPr>
+                  <w:t xml:space="preserve">Providing machine learning suggestions on how to resolve the issue.</w:t>
+                </w:r>
+              </w:p>
+            </w:tc>
+          </w:tr>
+          <w:tr>
+            <w:trPr>
+              <w:cantSplit w:val="0"/>
+              <w:trHeight w:val="418.55468749999994" w:hRule="atLeast"/>
+              <w:tblHeader w:val="0"/>
+            </w:trPr>
+            <w:tc>
+              <w:tcPr>
+                <w:shd w:fill="a4c2f4" w:val="clear"/>
+                <w:tcMar>
+                  <w:top w:w="100.0" w:type="dxa"/>
+                  <w:left w:w="100.0" w:type="dxa"/>
+                  <w:bottom w:w="100.0" w:type="dxa"/>
+                  <w:right w:w="100.0" w:type="dxa"/>
+                </w:tcMar>
+                <w:vAlign w:val="top"/>
+              </w:tcPr>
+              <w:p>
+                <w:pPr>
+                  <w:widowControl w:val="0"/>
+                  <w:spacing w:after="0" w:line="240" w:lineRule="auto"/>
+                  <w:rPr/>
+                </w:pPr>
+                <w:r>
+                  <w:rPr>
+                    <w:rtl w:val="0"/>
+                  </w:rPr>
+                  <w:t xml:space="preserve">3.</w:t>
+                </w:r>
+              </w:p>
+            </w:tc>
+            <w:tc>
+              <w:tcPr>
+                <w:shd w:fill="auto" w:val="clear"/>
+                <w:tcMar>
+                  <w:top w:w="100.0" w:type="dxa"/>
+                  <w:left w:w="100.0" w:type="dxa"/>
+                  <w:bottom w:w="100.0" w:type="dxa"/>
+                  <w:right w:w="100.0" w:type="dxa"/>
+                </w:tcMar>
+                <w:vAlign w:val="top"/>
+              </w:tcPr>
+              <w:p>
+                <w:pPr>
+                  <w:spacing w:after="0" w:lineRule="auto"/>
+                  <w:ind w:left="0" w:firstLine="0"/>
+                  <w:rPr/>
+                </w:pPr>
+                <w:r>
+                  <w:rPr>
+                    <w:rtl w:val="0"/>
+                  </w:rPr>
+                  <w:t xml:space="preserve">Developing an automated response for the ticket </w:t>
+                </w:r>
+              </w:p>
+            </w:tc>
+          </w:tr>
+          <w:tr>
+            <w:trPr>
+              <w:cantSplit w:val="0"/>
+              <w:tblHeader w:val="0"/>
+            </w:trPr>
+            <w:tc>
+              <w:tcPr>
+                <w:shd w:fill="a4c2f4" w:val="clear"/>
+                <w:tcMar>
+                  <w:top w:w="100.0" w:type="dxa"/>
+                  <w:left w:w="100.0" w:type="dxa"/>
+                  <w:bottom w:w="100.0" w:type="dxa"/>
+                  <w:right w:w="100.0" w:type="dxa"/>
+                </w:tcMar>
+                <w:vAlign w:val="top"/>
+              </w:tcPr>
+              <w:p>
+                <w:pPr>
+                  <w:widowControl w:val="0"/>
+                  <w:spacing w:after="0" w:line="240" w:lineRule="auto"/>
+                  <w:rPr/>
+                </w:pPr>
+                <w:r>
+                  <w:rPr>
+                    <w:rtl w:val="0"/>
+                  </w:rPr>
+                  <w:t xml:space="preserve">4.</w:t>
+                </w:r>
+              </w:p>
+            </w:tc>
+            <w:tc>
+              <w:tcPr>
+                <w:shd w:fill="auto" w:val="clear"/>
+                <w:tcMar>
+                  <w:top w:w="100.0" w:type="dxa"/>
+                  <w:left w:w="100.0" w:type="dxa"/>
+                  <w:bottom w:w="100.0" w:type="dxa"/>
+                  <w:right w:w="100.0" w:type="dxa"/>
+                </w:tcMar>
+                <w:vAlign w:val="top"/>
+              </w:tcPr>
+              <w:p>
+                <w:pPr>
+                  <w:spacing w:after="0" w:lineRule="auto"/>
+                  <w:rPr/>
+                </w:pPr>
+                <w:r>
+                  <w:rPr>
+                    <w:rtl w:val="0"/>
+                  </w:rPr>
+                  <w:t xml:space="preserve">Developing a workflow to assign the tickets to a particular agent.</w:t>
+                </w:r>
+              </w:p>
+            </w:tc>
+          </w:tr>
+          <w:tr>
+            <w:trPr>
+              <w:cantSplit w:val="0"/>
+              <w:tblHeader w:val="0"/>
+            </w:trPr>
+            <w:tc>
+              <w:tcPr>
+                <w:shd w:fill="a4c2f4" w:val="clear"/>
+                <w:tcMar>
+                  <w:top w:w="100.0" w:type="dxa"/>
+                  <w:left w:w="100.0" w:type="dxa"/>
+                  <w:bottom w:w="100.0" w:type="dxa"/>
+                  <w:right w:w="100.0" w:type="dxa"/>
+                </w:tcMar>
+                <w:vAlign w:val="top"/>
+              </w:tcPr>
+              <w:p>
+                <w:pPr>
+                  <w:widowControl w:val="0"/>
+                  <w:spacing w:after="0" w:line="240" w:lineRule="auto"/>
+                  <w:rPr/>
+                </w:pPr>
+                <w:r>
+                  <w:rPr>
+                    <w:rtl w:val="0"/>
+                  </w:rPr>
+                  <w:t xml:space="preserve">5.</w:t>
+                </w:r>
+              </w:p>
+            </w:tc>
+            <w:tc>
+              <w:tcPr>
+                <w:shd w:fill="auto" w:val="clear"/>
+                <w:tcMar>
+                  <w:top w:w="100.0" w:type="dxa"/>
+                  <w:left w:w="100.0" w:type="dxa"/>
+                  <w:bottom w:w="100.0" w:type="dxa"/>
+                  <w:right w:w="100.0" w:type="dxa"/>
+                </w:tcMar>
+                <w:vAlign w:val="top"/>
+              </w:tcPr>
+              <w:p>
+                <w:pPr>
+                  <w:widowControl w:val="0"/>
+                  <w:spacing w:after="0" w:line="240" w:lineRule="auto"/>
+                  <w:rPr/>
+                </w:pPr>
+                <w:r>
+                  <w:rPr>
+                    <w:rtl w:val="0"/>
+                  </w:rPr>
+                  <w:t xml:space="preserve">Creating a dashboard user interface on the machine learning model analysis.</w:t>
+                </w:r>
+              </w:p>
+            </w:tc>
+          </w:tr>
+          <w:tr>
+            <w:trPr>
+              <w:cantSplit w:val="0"/>
+              <w:tblHeader w:val="0"/>
+            </w:trPr>
+            <w:tc>
+              <w:tcPr>
+                <w:shd w:fill="a4c2f4" w:val="clear"/>
+                <w:tcMar>
+                  <w:top w:w="100.0" w:type="dxa"/>
+                  <w:left w:w="100.0" w:type="dxa"/>
+                  <w:bottom w:w="100.0" w:type="dxa"/>
+                  <w:right w:w="100.0" w:type="dxa"/>
+                </w:tcMar>
+                <w:vAlign w:val="top"/>
+              </w:tcPr>
+              <w:p>
+                <w:pPr>
+                  <w:widowControl w:val="0"/>
+                  <w:spacing w:after="0" w:line="240" w:lineRule="auto"/>
+                  <w:rPr/>
+                </w:pPr>
+                <w:r>
+                  <w:rPr>
+                    <w:rtl w:val="0"/>
+                  </w:rPr>
+                  <w:t xml:space="preserve">6.</w:t>
+                </w:r>
+              </w:p>
+            </w:tc>
+            <w:tc>
+              <w:tcPr>
+                <w:shd w:fill="auto" w:val="clear"/>
+                <w:tcMar>
+                  <w:top w:w="100.0" w:type="dxa"/>
+                  <w:left w:w="100.0" w:type="dxa"/>
+                  <w:bottom w:w="100.0" w:type="dxa"/>
+                  <w:right w:w="100.0" w:type="dxa"/>
+                </w:tcMar>
+                <w:vAlign w:val="top"/>
+              </w:tcPr>
+              <w:p>
+                <w:pPr>
+                  <w:widowControl w:val="0"/>
+                  <w:spacing w:after="0" w:line="240" w:lineRule="auto"/>
+                  <w:rPr/>
+                </w:pPr>
+                <w:r>
+                  <w:rPr>
+                    <w:rtl w:val="0"/>
+                  </w:rPr>
+                  <w:t xml:space="preserve">Using a Database to store and retrieve dataset of the machine model.</w:t>
                 </w:r>
               </w:p>
             </w:tc>
@@ -3608,7 +4597,10 @@
     </w:sdt>
     <w:p>
       <w:pPr>
-        <w:rPr/>
+        <w:spacing w:after="0" w:lineRule="auto"/>
+        <w:rPr>
+          <w:b w:val="1"/>
+        </w:rPr>
       </w:pPr>
       <w:r>
         <w:rPr>
@@ -3620,24 +4612,12 @@
       <w:pPr>
         <w:pStyle w:val="Heading2"/>
         <w:spacing w:after="0" w:lineRule="auto"/>
-        <w:rPr/>
-      </w:pPr>
-      <w:bookmarkStart w:colFirst="0" w:colLast="0" w:name="_heading=h.vll799szx8w3" w:id="9"/>
+        <w:rPr>
+          <w:b w:val="1"/>
+        </w:rPr>
+      </w:pPr>
+      <w:bookmarkStart w:colFirst="0" w:colLast="0" w:name="_heading=h.g9pncz7fv8tx" w:id="9"/>
       <w:bookmarkEnd w:id="9"/>
-      <w:r>
-        <w:rPr>
-          <w:rtl w:val="0"/>
-        </w:rPr>
-        <w:t xml:space="preserve">Data Requirement</w:t>
-      </w:r>
-    </w:p>
-    <w:p>
-      <w:pPr>
-        <w:spacing w:after="0" w:lineRule="auto"/>
-        <w:rPr>
-          <w:b w:val="1"/>
-        </w:rPr>
-      </w:pPr>
       <w:r>
         <w:rPr>
           <w:rtl w:val="0"/>
@@ -3648,29 +4628,35 @@
       <w:pPr>
         <w:pStyle w:val="Heading2"/>
         <w:spacing w:after="0" w:lineRule="auto"/>
-        <w:rPr/>
+        <w:rPr>
+          <w:b w:val="1"/>
+        </w:rPr>
       </w:pPr>
       <w:bookmarkStart w:colFirst="0" w:colLast="0" w:name="_heading=h.lrmm7lqyvghf" w:id="10"/>
       <w:bookmarkEnd w:id="10"/>
       <w:r>
         <w:rPr>
-          <w:rtl w:val="0"/>
-        </w:rPr>
-        <w:t xml:space="preserve">Model development</w:t>
+          <w:b w:val="1"/>
+          <w:rtl w:val="0"/>
+        </w:rPr>
+        <w:t xml:space="preserve">Model Development</w:t>
       </w:r>
     </w:p>
     <w:p>
       <w:pPr>
         <w:pStyle w:val="Heading3"/>
-        <w:rPr/>
+        <w:rPr>
+          <w:b w:val="1"/>
+        </w:rPr>
       </w:pPr>
       <w:bookmarkStart w:colFirst="0" w:colLast="0" w:name="_heading=h.gul066xg7uho" w:id="11"/>
       <w:bookmarkEnd w:id="11"/>
       <w:r>
         <w:rPr>
-          <w:rtl w:val="0"/>
-        </w:rPr>
-        <w:t xml:space="preserve">Ticket Multi-classification</w:t>
+          <w:b w:val="1"/>
+          <w:rtl w:val="0"/>
+        </w:rPr>
+        <w:t xml:space="preserve">Ticket multi-classification</w:t>
       </w:r>
     </w:p>
     <w:sdt>
@@ -3782,74 +4768,7 @@
                   <w:rPr>
                     <w:rtl w:val="0"/>
                   </w:rPr>
-                </w:r>
-              </w:p>
-            </w:tc>
-          </w:tr>
-          <w:tr>
-            <w:trPr>
-              <w:cantSplit w:val="0"/>
-              <w:tblHeader w:val="0"/>
-            </w:trPr>
-            <w:tc>
-              <w:tcPr>
-                <w:shd w:fill="auto" w:val="clear"/>
-                <w:tcMar>
-                  <w:top w:w="100.0" w:type="dxa"/>
-                  <w:left w:w="100.0" w:type="dxa"/>
-                  <w:bottom w:w="100.0" w:type="dxa"/>
-                  <w:right w:w="100.0" w:type="dxa"/>
-                </w:tcMar>
-                <w:vAlign w:val="top"/>
-              </w:tcPr>
-              <w:p>
-                <w:pPr>
-                  <w:spacing w:after="0" w:lineRule="auto"/>
-                  <w:ind w:left="0" w:firstLine="0"/>
-                  <w:rPr/>
-                </w:pPr>
-                <w:r>
-                  <w:rPr>
-                    <w:rtl w:val="0"/>
-                  </w:rPr>
-                  <w:t xml:space="preserve">Data preprocessing</w:t>
-                </w:r>
-              </w:p>
-            </w:tc>
-            <w:tc>
-              <w:tcPr>
-                <w:shd w:fill="auto" w:val="clear"/>
-                <w:tcMar>
-                  <w:top w:w="100.0" w:type="dxa"/>
-                  <w:left w:w="100.0" w:type="dxa"/>
-                  <w:bottom w:w="100.0" w:type="dxa"/>
-                  <w:right w:w="100.0" w:type="dxa"/>
-                </w:tcMar>
-                <w:vAlign w:val="top"/>
-              </w:tcPr>
-              <w:p>
-                <w:pPr>
-                  <w:keepNext w:val="0"/>
-                  <w:keepLines w:val="0"/>
-                  <w:pageBreakBefore w:val="0"/>
-                  <w:widowControl w:val="0"/>
-                  <w:pBdr>
-                    <w:top w:space="0" w:sz="0" w:val="nil"/>
-                    <w:left w:space="0" w:sz="0" w:val="nil"/>
-                    <w:bottom w:space="0" w:sz="0" w:val="nil"/>
-                    <w:right w:space="0" w:sz="0" w:val="nil"/>
-                    <w:between w:space="0" w:sz="0" w:val="nil"/>
-                  </w:pBdr>
-                  <w:shd w:fill="auto" w:val="clear"/>
-                  <w:spacing w:after="0" w:before="0" w:line="240" w:lineRule="auto"/>
-                  <w:ind w:left="0" w:right="0" w:firstLine="0"/>
-                  <w:jc w:val="left"/>
-                  <w:rPr/>
-                </w:pPr>
-                <w:r>
-                  <w:rPr>
-                    <w:rtl w:val="0"/>
-                  </w:rPr>
+                  <w:t xml:space="preserve"> supervised learning, more specifically classification. Most research focused on custom implementations with ML (e.g., Support Vector Machine, SVM, Random Forest, RF, Decision Tree, DF, XGBoost) </w:t>
                 </w:r>
               </w:p>
             </w:tc>
@@ -3928,15 +4847,18 @@
     <w:p>
       <w:pPr>
         <w:pStyle w:val="Heading3"/>
-        <w:rPr/>
+        <w:rPr>
+          <w:b w:val="1"/>
+        </w:rPr>
       </w:pPr>
       <w:bookmarkStart w:colFirst="0" w:colLast="0" w:name="_heading=h.pdjqt1dm8shl" w:id="12"/>
       <w:bookmarkEnd w:id="12"/>
       <w:r>
         <w:rPr>
-          <w:rtl w:val="0"/>
-        </w:rPr>
-        <w:t xml:space="preserve">Ticket Summarization </w:t>
+          <w:b w:val="1"/>
+          <w:rtl w:val="0"/>
+        </w:rPr>
+        <w:t xml:space="preserve">Ticket summarization </w:t>
       </w:r>
     </w:p>
     <w:sdt>
@@ -4051,60 +4973,6 @@
                   <w:rPr>
                     <w:rtl w:val="0"/>
                   </w:rPr>
-                  <w:t xml:space="preserve">Data preprocessing</w:t>
-                </w:r>
-              </w:p>
-            </w:tc>
-            <w:tc>
-              <w:tcPr>
-                <w:shd w:fill="auto" w:val="clear"/>
-                <w:tcMar>
-                  <w:top w:w="100.0" w:type="dxa"/>
-                  <w:left w:w="100.0" w:type="dxa"/>
-                  <w:bottom w:w="100.0" w:type="dxa"/>
-                  <w:right w:w="100.0" w:type="dxa"/>
-                </w:tcMar>
-                <w:vAlign w:val="top"/>
-              </w:tcPr>
-              <w:p>
-                <w:pPr>
-                  <w:widowControl w:val="0"/>
-                  <w:spacing w:after="0" w:line="240" w:lineRule="auto"/>
-                  <w:rPr/>
-                </w:pPr>
-                <w:r>
-                  <w:rPr>
-                    <w:rtl w:val="0"/>
-                  </w:rPr>
-                </w:r>
-              </w:p>
-            </w:tc>
-          </w:tr>
-          <w:tr>
-            <w:trPr>
-              <w:cantSplit w:val="0"/>
-              <w:tblHeader w:val="0"/>
-            </w:trPr>
-            <w:tc>
-              <w:tcPr>
-                <w:shd w:fill="auto" w:val="clear"/>
-                <w:tcMar>
-                  <w:top w:w="100.0" w:type="dxa"/>
-                  <w:left w:w="100.0" w:type="dxa"/>
-                  <w:bottom w:w="100.0" w:type="dxa"/>
-                  <w:right w:w="100.0" w:type="dxa"/>
-                </w:tcMar>
-                <w:vAlign w:val="top"/>
-              </w:tcPr>
-              <w:p>
-                <w:pPr>
-                  <w:spacing w:after="0" w:lineRule="auto"/>
-                  <w:rPr/>
-                </w:pPr>
-                <w:r>
-                  <w:rPr>
-                    <w:rtl w:val="0"/>
-                  </w:rPr>
                   <w:t xml:space="preserve">Model evaluation</w:t>
                 </w:r>
               </w:p>
@@ -4140,15 +5008,18 @@
     <w:p>
       <w:pPr>
         <w:pStyle w:val="Heading3"/>
-        <w:rPr/>
+        <w:rPr>
+          <w:b w:val="1"/>
+        </w:rPr>
       </w:pPr>
       <w:bookmarkStart w:colFirst="0" w:colLast="0" w:name="_heading=h.d5pto0ma3p5r" w:id="13"/>
       <w:bookmarkEnd w:id="13"/>
       <w:r>
         <w:rPr>
-          <w:rtl w:val="0"/>
-        </w:rPr>
-        <w:t xml:space="preserve">Ticket Prioritization</w:t>
+          <w:b w:val="1"/>
+          <w:rtl w:val="0"/>
+        </w:rPr>
+        <w:t xml:space="preserve">Ticket prioritization</w:t>
       </w:r>
     </w:p>
     <w:sdt>
@@ -4263,60 +5134,6 @@
                   <w:rPr>
                     <w:rtl w:val="0"/>
                   </w:rPr>
-                  <w:t xml:space="preserve">Data preprocessing</w:t>
-                </w:r>
-              </w:p>
-            </w:tc>
-            <w:tc>
-              <w:tcPr>
-                <w:shd w:fill="auto" w:val="clear"/>
-                <w:tcMar>
-                  <w:top w:w="100.0" w:type="dxa"/>
-                  <w:left w:w="100.0" w:type="dxa"/>
-                  <w:bottom w:w="100.0" w:type="dxa"/>
-                  <w:right w:w="100.0" w:type="dxa"/>
-                </w:tcMar>
-                <w:vAlign w:val="top"/>
-              </w:tcPr>
-              <w:p>
-                <w:pPr>
-                  <w:widowControl w:val="0"/>
-                  <w:spacing w:after="0" w:line="240" w:lineRule="auto"/>
-                  <w:rPr/>
-                </w:pPr>
-                <w:r>
-                  <w:rPr>
-                    <w:rtl w:val="0"/>
-                  </w:rPr>
-                </w:r>
-              </w:p>
-            </w:tc>
-          </w:tr>
-          <w:tr>
-            <w:trPr>
-              <w:cantSplit w:val="0"/>
-              <w:tblHeader w:val="0"/>
-            </w:trPr>
-            <w:tc>
-              <w:tcPr>
-                <w:shd w:fill="auto" w:val="clear"/>
-                <w:tcMar>
-                  <w:top w:w="100.0" w:type="dxa"/>
-                  <w:left w:w="100.0" w:type="dxa"/>
-                  <w:bottom w:w="100.0" w:type="dxa"/>
-                  <w:right w:w="100.0" w:type="dxa"/>
-                </w:tcMar>
-                <w:vAlign w:val="top"/>
-              </w:tcPr>
-              <w:p>
-                <w:pPr>
-                  <w:spacing w:after="0" w:lineRule="auto"/>
-                  <w:rPr/>
-                </w:pPr>
-                <w:r>
-                  <w:rPr>
-                    <w:rtl w:val="0"/>
-                  </w:rPr>
                   <w:t xml:space="preserve">Model evaluation</w:t>
                 </w:r>
               </w:p>
@@ -4544,6 +5361,452 @@
       </w:pPr>
       <w:r>
         <w:rPr>
+          <w:rtl w:val="0"/>
+        </w:rPr>
+      </w:r>
+    </w:p>
+    <w:p>
+      <w:pPr>
+        <w:spacing w:after="0" w:lineRule="auto"/>
+        <w:rPr>
+          <w:highlight w:val="yellow"/>
+        </w:rPr>
+      </w:pPr>
+      <w:r>
+        <w:rPr>
+          <w:rtl w:val="0"/>
+        </w:rPr>
+      </w:r>
+    </w:p>
+    <w:p>
+      <w:pPr>
+        <w:spacing w:after="0" w:lineRule="auto"/>
+        <w:rPr>
+          <w:b w:val="1"/>
+          <w:highlight w:val="yellow"/>
+        </w:rPr>
+      </w:pPr>
+      <w:r>
+        <w:rPr>
+          <w:b w:val="1"/>
+          <w:rtl w:val="0"/>
+        </w:rPr>
+        <w:t xml:space="preserve">“This problem can occur in datasets with an overrepresentation of majority classes and an underrepresentation of minority classes. “</w:t>
+      </w:r>
+      <w:r>
+        <w:rPr>
+          <w:b w:val="1"/>
+          <w:highlight w:val="yellow"/>
+          <w:rtl w:val="0"/>
+        </w:rPr>
+        <w:t xml:space="preserve">page 363  AI-based Classification of Customer Support Tickets:</w:t>
+      </w:r>
+    </w:p>
+    <w:p>
+      <w:pPr>
+        <w:spacing w:after="0" w:lineRule="auto"/>
+        <w:rPr>
+          <w:b w:val="1"/>
+          <w:highlight w:val="yellow"/>
+        </w:rPr>
+      </w:pPr>
+      <w:r>
+        <w:rPr>
+          <w:rtl w:val="0"/>
+        </w:rPr>
+      </w:r>
+    </w:p>
+    <w:p>
+      <w:pPr>
+        <w:spacing w:after="0" w:lineRule="auto"/>
+        <w:rPr>
+          <w:b w:val="1"/>
+          <w:highlight w:val="yellow"/>
+        </w:rPr>
+      </w:pPr>
+      <w:r>
+        <w:rPr>
+          <w:b w:val="1"/>
+          <w:highlight w:val="yellow"/>
+          <w:rtl w:val="0"/>
+        </w:rPr>
+        <w:t xml:space="preserve">“Contrarily, research shows using reduced, but selective datasets can lead to better performance (Revina et al., 2020). Furthermore, according to supporting research, the quality of the classes and the balance have more impact on model performance than the sheer training set size (Wahba et al., 2020). “ page 364  AI-based Classification of Customer Support Tickets:</w:t>
+      </w:r>
+    </w:p>
+    <w:p>
+      <w:pPr>
+        <w:spacing w:after="0" w:lineRule="auto"/>
+        <w:rPr>
+          <w:b w:val="1"/>
+          <w:highlight w:val="yellow"/>
+        </w:rPr>
+      </w:pPr>
+      <w:r>
+        <w:rPr>
+          <w:rtl w:val="0"/>
+        </w:rPr>
+      </w:r>
+    </w:p>
+    <w:p>
+      <w:pPr>
+        <w:spacing w:after="0" w:lineRule="auto"/>
+        <w:rPr>
+          <w:b w:val="1"/>
+          <w:highlight w:val="yellow"/>
+        </w:rPr>
+      </w:pPr>
+      <w:r>
+        <w:rPr>
+          <w:rtl w:val="0"/>
+        </w:rPr>
+      </w:r>
+    </w:p>
+    <w:p>
+      <w:pPr>
+        <w:numPr>
+          <w:ilvl w:val="0"/>
+          <w:numId w:val="9"/>
+        </w:numPr>
+        <w:spacing w:after="0" w:lineRule="auto"/>
+        <w:ind w:left="720" w:hanging="360"/>
+        <w:rPr>
+          <w:b w:val="1"/>
+          <w:highlight w:val="white"/>
+        </w:rPr>
+      </w:pPr>
+      <w:r>
+        <w:rPr>
+          <w:b w:val="1"/>
+          <w:highlight w:val="white"/>
+          <w:rtl w:val="0"/>
+        </w:rPr>
+        <w:t xml:space="preserve">Creating a balanced dataset</w:t>
+      </w:r>
+    </w:p>
+    <w:p>
+      <w:pPr>
+        <w:spacing w:after="0" w:lineRule="auto"/>
+        <w:rPr>
+          <w:b w:val="1"/>
+        </w:rPr>
+      </w:pPr>
+      <w:r>
+        <w:rPr>
+          <w:rtl w:val="0"/>
+        </w:rPr>
+      </w:r>
+    </w:p>
+    <w:p>
+      <w:pPr>
+        <w:spacing w:after="0" w:lineRule="auto"/>
+        <w:rPr>
+          <w:b w:val="1"/>
+        </w:rPr>
+      </w:pPr>
+      <w:r>
+        <w:rPr>
+          <w:b w:val="1"/>
+          <w:rtl w:val="0"/>
+        </w:rPr>
+        <w:t xml:space="preserve">Provide an example support dataset  </w:t>
+      </w:r>
+    </w:p>
+    <w:p>
+      <w:pPr>
+        <w:spacing w:after="0" w:lineRule="auto"/>
+        <w:rPr>
+          <w:b w:val="1"/>
+        </w:rPr>
+      </w:pPr>
+      <w:r>
+        <w:rPr>
+          <w:rtl w:val="0"/>
+        </w:rPr>
+      </w:r>
+    </w:p>
+    <w:sdt>
+      <w:sdtPr>
+        <w:lock w:val="contentLocked"/>
+        <w:tag w:val="goog_rdk_6"/>
+      </w:sdtPr>
+      <w:sdtContent>
+        <w:tbl>
+          <w:tblPr>
+            <w:tblStyle w:val="Table8"/>
+            <w:tblW w:w="9026.0" w:type="dxa"/>
+            <w:jc w:val="left"/>
+            <w:tblBorders>
+              <w:top w:color="000000" w:space="0" w:sz="8" w:val="single"/>
+              <w:left w:color="000000" w:space="0" w:sz="8" w:val="single"/>
+              <w:bottom w:color="000000" w:space="0" w:sz="8" w:val="single"/>
+              <w:right w:color="000000" w:space="0" w:sz="8" w:val="single"/>
+              <w:insideH w:color="000000" w:space="0" w:sz="8" w:val="single"/>
+              <w:insideV w:color="000000" w:space="0" w:sz="8" w:val="single"/>
+            </w:tblBorders>
+            <w:tblLayout w:type="fixed"/>
+            <w:tblLook w:val="0600"/>
+          </w:tblPr>
+          <w:tblGrid>
+            <w:gridCol w:w="3008.6666666666665"/>
+            <w:gridCol w:w="3008.6666666666665"/>
+            <w:gridCol w:w="3008.6666666666665"/>
+            <w:tblGridChange w:id="0">
+              <w:tblGrid>
+                <w:gridCol w:w="3008.6666666666665"/>
+                <w:gridCol w:w="3008.6666666666665"/>
+                <w:gridCol w:w="3008.6666666666665"/>
+              </w:tblGrid>
+            </w:tblGridChange>
+          </w:tblGrid>
+          <w:tr>
+            <w:trPr>
+              <w:cantSplit w:val="0"/>
+              <w:tblHeader w:val="0"/>
+            </w:trPr>
+            <w:tc>
+              <w:tcPr>
+                <w:shd w:fill="auto" w:val="clear"/>
+                <w:tcMar>
+                  <w:top w:w="100.0" w:type="dxa"/>
+                  <w:left w:w="100.0" w:type="dxa"/>
+                  <w:bottom w:w="100.0" w:type="dxa"/>
+                  <w:right w:w="100.0" w:type="dxa"/>
+                </w:tcMar>
+                <w:vAlign w:val="top"/>
+              </w:tcPr>
+              <w:p>
+                <w:pPr>
+                  <w:keepNext w:val="0"/>
+                  <w:keepLines w:val="0"/>
+                  <w:pageBreakBefore w:val="0"/>
+                  <w:widowControl w:val="0"/>
+                  <w:pBdr>
+                    <w:top w:space="0" w:sz="0" w:val="nil"/>
+                    <w:left w:space="0" w:sz="0" w:val="nil"/>
+                    <w:bottom w:space="0" w:sz="0" w:val="nil"/>
+                    <w:right w:space="0" w:sz="0" w:val="nil"/>
+                    <w:between w:space="0" w:sz="0" w:val="nil"/>
+                  </w:pBdr>
+                  <w:shd w:fill="auto" w:val="clear"/>
+                  <w:spacing w:after="0" w:before="0" w:line="240" w:lineRule="auto"/>
+                  <w:ind w:left="0" w:right="0" w:firstLine="0"/>
+                  <w:jc w:val="left"/>
+                  <w:rPr>
+                    <w:b w:val="1"/>
+                  </w:rPr>
+                </w:pPr>
+                <w:r>
+                  <w:rPr>
+                    <w:b w:val="1"/>
+                    <w:rtl w:val="0"/>
+                  </w:rPr>
+                  <w:t xml:space="preserve">Field</w:t>
+                </w:r>
+              </w:p>
+            </w:tc>
+            <w:tc>
+              <w:tcPr>
+                <w:shd w:fill="auto" w:val="clear"/>
+                <w:tcMar>
+                  <w:top w:w="100.0" w:type="dxa"/>
+                  <w:left w:w="100.0" w:type="dxa"/>
+                  <w:bottom w:w="100.0" w:type="dxa"/>
+                  <w:right w:w="100.0" w:type="dxa"/>
+                </w:tcMar>
+                <w:vAlign w:val="top"/>
+              </w:tcPr>
+              <w:p>
+                <w:pPr>
+                  <w:keepNext w:val="0"/>
+                  <w:keepLines w:val="0"/>
+                  <w:pageBreakBefore w:val="0"/>
+                  <w:widowControl w:val="0"/>
+                  <w:pBdr>
+                    <w:top w:space="0" w:sz="0" w:val="nil"/>
+                    <w:left w:space="0" w:sz="0" w:val="nil"/>
+                    <w:bottom w:space="0" w:sz="0" w:val="nil"/>
+                    <w:right w:space="0" w:sz="0" w:val="nil"/>
+                    <w:between w:space="0" w:sz="0" w:val="nil"/>
+                  </w:pBdr>
+                  <w:shd w:fill="auto" w:val="clear"/>
+                  <w:spacing w:after="0" w:before="0" w:line="240" w:lineRule="auto"/>
+                  <w:ind w:left="0" w:right="0" w:firstLine="0"/>
+                  <w:jc w:val="left"/>
+                  <w:rPr>
+                    <w:b w:val="1"/>
+                  </w:rPr>
+                </w:pPr>
+                <w:r>
+                  <w:rPr>
+                    <w:b w:val="1"/>
+                    <w:rtl w:val="0"/>
+                  </w:rPr>
+                  <w:t xml:space="preserve">Data type</w:t>
+                </w:r>
+              </w:p>
+            </w:tc>
+            <w:tc>
+              <w:tcPr>
+                <w:shd w:fill="auto" w:val="clear"/>
+                <w:tcMar>
+                  <w:top w:w="100.0" w:type="dxa"/>
+                  <w:left w:w="100.0" w:type="dxa"/>
+                  <w:bottom w:w="100.0" w:type="dxa"/>
+                  <w:right w:w="100.0" w:type="dxa"/>
+                </w:tcMar>
+                <w:vAlign w:val="top"/>
+              </w:tcPr>
+              <w:p>
+                <w:pPr>
+                  <w:keepNext w:val="0"/>
+                  <w:keepLines w:val="0"/>
+                  <w:pageBreakBefore w:val="0"/>
+                  <w:widowControl w:val="0"/>
+                  <w:pBdr>
+                    <w:top w:space="0" w:sz="0" w:val="nil"/>
+                    <w:left w:space="0" w:sz="0" w:val="nil"/>
+                    <w:bottom w:space="0" w:sz="0" w:val="nil"/>
+                    <w:right w:space="0" w:sz="0" w:val="nil"/>
+                    <w:between w:space="0" w:sz="0" w:val="nil"/>
+                  </w:pBdr>
+                  <w:shd w:fill="auto" w:val="clear"/>
+                  <w:spacing w:after="0" w:before="0" w:line="240" w:lineRule="auto"/>
+                  <w:ind w:left="0" w:right="0" w:firstLine="0"/>
+                  <w:jc w:val="left"/>
+                  <w:rPr>
+                    <w:b w:val="1"/>
+                  </w:rPr>
+                </w:pPr>
+                <w:r>
+                  <w:rPr>
+                    <w:b w:val="1"/>
+                    <w:rtl w:val="0"/>
+                  </w:rPr>
+                  <w:t xml:space="preserve">Example</w:t>
+                </w:r>
+              </w:p>
+            </w:tc>
+          </w:tr>
+        </w:tbl>
+      </w:sdtContent>
+    </w:sdt>
+    <w:p>
+      <w:pPr>
+        <w:spacing w:after="0" w:lineRule="auto"/>
+        <w:rPr>
+          <w:b w:val="1"/>
+        </w:rPr>
+      </w:pPr>
+      <w:r>
+        <w:rPr>
+          <w:rtl w:val="0"/>
+        </w:rPr>
+      </w:r>
+    </w:p>
+    <w:p>
+      <w:pPr>
+        <w:spacing w:after="0" w:lineRule="auto"/>
+        <w:rPr>
+          <w:b w:val="1"/>
+          <w:highlight w:val="yellow"/>
+        </w:rPr>
+      </w:pPr>
+      <w:r>
+        <w:rPr>
+          <w:b w:val="1"/>
+          <w:highlight w:val="yellow"/>
+          <w:rtl w:val="0"/>
+        </w:rPr>
+        <w:t xml:space="preserve">preprocessing steps with Trifacta Dataprep, Pandas, and NLKT were performed: </w:t>
+      </w:r>
+    </w:p>
+    <w:p>
+      <w:pPr>
+        <w:spacing w:after="0" w:lineRule="auto"/>
+        <w:rPr>
+          <w:b w:val="1"/>
+          <w:highlight w:val="yellow"/>
+        </w:rPr>
+      </w:pPr>
+      <w:r>
+        <w:rPr>
+          <w:b w:val="1"/>
+          <w:highlight w:val="yellow"/>
+          <w:rtl w:val="0"/>
+        </w:rPr>
+        <w:t xml:space="preserve">• Concatenation of “Title” and “Description” </w:t>
+      </w:r>
+    </w:p>
+    <w:p>
+      <w:pPr>
+        <w:spacing w:after="0" w:lineRule="auto"/>
+        <w:rPr>
+          <w:b w:val="1"/>
+          <w:highlight w:val="yellow"/>
+        </w:rPr>
+      </w:pPr>
+      <w:r>
+        <w:rPr>
+          <w:b w:val="1"/>
+          <w:highlight w:val="yellow"/>
+          <w:rtl w:val="0"/>
+        </w:rPr>
+        <w:t xml:space="preserve">• Elimination of stop words for removing irrelevant and privacy-related content (URL, emails, first and last name, special characters, IP address) </w:t>
+      </w:r>
+    </w:p>
+    <w:p>
+      <w:pPr>
+        <w:spacing w:after="0" w:lineRule="auto"/>
+        <w:rPr>
+          <w:b w:val="1"/>
+          <w:highlight w:val="yellow"/>
+        </w:rPr>
+      </w:pPr>
+      <w:r>
+        <w:rPr>
+          <w:b w:val="1"/>
+          <w:highlight w:val="yellow"/>
+          <w:rtl w:val="0"/>
+        </w:rPr>
+        <w:t xml:space="preserve">• Lowercasing of all text  page 365  AI-based Classification of Customer Support Tickets:</w:t>
+      </w:r>
+    </w:p>
+    <w:p>
+      <w:pPr>
+        <w:spacing w:after="0" w:lineRule="auto"/>
+        <w:rPr>
+          <w:b w:val="1"/>
+          <w:highlight w:val="yellow"/>
+        </w:rPr>
+      </w:pPr>
+      <w:r>
+        <w:rPr>
+          <w:rtl w:val="0"/>
+        </w:rPr>
+      </w:r>
+    </w:p>
+    <w:p>
+      <w:pPr>
+        <w:spacing w:after="0" w:lineRule="auto"/>
+        <w:rPr>
+          <w:b w:val="1"/>
+        </w:rPr>
+      </w:pPr>
+      <w:r>
+        <w:rPr>
+          <w:rtl w:val="0"/>
+        </w:rPr>
+      </w:r>
+    </w:p>
+    <w:p>
+      <w:pPr>
+        <w:spacing w:after="0" w:lineRule="auto"/>
+        <w:rPr>
+          <w:b w:val="1"/>
+        </w:rPr>
+      </w:pPr>
+      <w:r>
+        <w:rPr>
           <w:b w:val="1"/>
           <w:rtl w:val="0"/>
         </w:rPr>
@@ -4565,7 +5828,7 @@
       <w:pPr>
         <w:numPr>
           <w:ilvl w:val="0"/>
-          <w:numId w:val="6"/>
+          <w:numId w:val="12"/>
         </w:numPr>
         <w:spacing w:after="0" w:lineRule="auto"/>
         <w:ind w:left="720" w:hanging="360"/>
@@ -4672,7 +5935,9 @@
       <w:pPr>
         <w:pStyle w:val="Heading1"/>
         <w:spacing w:after="0" w:lineRule="auto"/>
-        <w:rPr/>
+        <w:rPr>
+          <w:b w:val="1"/>
+        </w:rPr>
       </w:pPr>
       <w:bookmarkStart w:colFirst="0" w:colLast="0" w:name="_heading=h.p8l933168tuj" w:id="18"/>
       <w:bookmarkEnd w:id="18"/>
@@ -4683,138 +5948,68 @@
         </w:rPr>
         <w:t xml:space="preserve">References</w:t>
       </w:r>
-      <w:r>
-        <w:rPr>
-          <w:rtl w:val="0"/>
-        </w:rPr>
-      </w:r>
-    </w:p>
-    <w:p>
-      <w:pPr>
-        <w:rPr/>
-      </w:pPr>
-      <w:r>
-        <w:rPr>
-          <w:rtl w:val="0"/>
-        </w:rPr>
-      </w:r>
-    </w:p>
-    <w:p>
-      <w:pPr>
-        <w:rPr/>
-      </w:pPr>
-      <w:r>
-        <w:rPr>
-          <w:rtl w:val="0"/>
-        </w:rPr>
-      </w:r>
-    </w:p>
-    <w:p>
-      <w:pPr>
-        <w:rPr/>
-      </w:pPr>
-      <w:r>
-        <w:rPr>
-          <w:rtl w:val="0"/>
-        </w:rPr>
-      </w:r>
-    </w:p>
-    <w:p>
-      <w:pPr>
-        <w:rPr/>
-      </w:pPr>
-      <w:r>
-        <w:rPr>
-          <w:rtl w:val="0"/>
-        </w:rPr>
-      </w:r>
-    </w:p>
-    <w:p>
-      <w:pPr>
-        <w:rPr/>
-      </w:pPr>
-      <w:r>
-        <w:rPr>
-          <w:rtl w:val="0"/>
-        </w:rPr>
-      </w:r>
-    </w:p>
-    <w:p>
-      <w:pPr>
-        <w:rPr/>
-      </w:pPr>
-      <w:r>
-        <w:rPr>
-          <w:rtl w:val="0"/>
-        </w:rPr>
-      </w:r>
-    </w:p>
-    <w:p>
-      <w:pPr>
-        <w:rPr/>
-      </w:pPr>
-      <w:r>
-        <w:rPr>
-          <w:rtl w:val="0"/>
-        </w:rPr>
-      </w:r>
-    </w:p>
-    <w:p>
-      <w:pPr>
-        <w:rPr/>
-      </w:pPr>
-      <w:r>
-        <w:rPr>
-          <w:rtl w:val="0"/>
-        </w:rPr>
-      </w:r>
-    </w:p>
-    <w:p>
-      <w:pPr>
-        <w:rPr/>
-      </w:pPr>
-      <w:r>
-        <w:rPr>
-          <w:rtl w:val="0"/>
-        </w:rPr>
-      </w:r>
-    </w:p>
-    <w:p>
-      <w:pPr>
-        <w:pStyle w:val="Heading1"/>
-        <w:rPr/>
-      </w:pPr>
-      <w:bookmarkStart w:colFirst="0" w:colLast="0" w:name="_heading=h.dzg6u4xah4j2" w:id="19"/>
+    </w:p>
+    <w:p>
+      <w:pPr>
+        <w:numPr>
+          <w:ilvl w:val="0"/>
+          <w:numId w:val="5"/>
+        </w:numPr>
+        <w:spacing w:after="0" w:lineRule="auto"/>
+        <w:ind w:left="720" w:hanging="360"/>
+      </w:pPr>
+      <w:r>
+        <w:rPr>
+          <w:rFonts w:ascii="Arial" w:cs="Arial" w:eastAsia="Arial" w:hAnsi="Arial"/>
+          <w:color w:val="3d3f42"/>
+          <w:sz w:val="21"/>
+          <w:szCs w:val="21"/>
+          <w:rtl w:val="0"/>
+        </w:rPr>
+        <w:t xml:space="preserve">Kilroy, D., Healy, G. and Caton, S. (2024) ‘Prediction of future customer needs using machine learning across multiple product categories’, </w:t>
+      </w:r>
+      <w:r>
+        <w:rPr>
+          <w:rFonts w:ascii="Arial" w:cs="Arial" w:eastAsia="Arial" w:hAnsi="Arial"/>
+          <w:i w:val="1"/>
+          <w:color w:val="3d3f42"/>
+          <w:sz w:val="21"/>
+          <w:szCs w:val="21"/>
+          <w:rtl w:val="0"/>
+        </w:rPr>
+        <w:t xml:space="preserve">PLoS ONE</w:t>
+      </w:r>
+      <w:r>
+        <w:rPr>
+          <w:rFonts w:ascii="Arial" w:cs="Arial" w:eastAsia="Arial" w:hAnsi="Arial"/>
+          <w:color w:val="3d3f42"/>
+          <w:sz w:val="21"/>
+          <w:szCs w:val="21"/>
+          <w:rtl w:val="0"/>
+        </w:rPr>
+        <w:t xml:space="preserve">, 19(8), pp. 1–49. doi:10.1371/journal.pone.0307180.</w:t>
+      </w:r>
+      <w:r>
+        <w:rPr>
+          <w:rtl w:val="0"/>
+        </w:rPr>
+      </w:r>
+    </w:p>
+    <w:p>
+      <w:pPr>
+        <w:pStyle w:val="Heading3"/>
+        <w:rPr>
+          <w:b w:val="1"/>
+        </w:rPr>
+      </w:pPr>
+      <w:bookmarkStart w:colFirst="0" w:colLast="0" w:name="_heading=h.fxk3plcp98qs" w:id="19"/>
       <w:bookmarkEnd w:id="19"/>
       <w:r>
         <w:rPr>
-          <w:rtl w:val="0"/>
-        </w:rPr>
-      </w:r>
-    </w:p>
-    <w:p>
-      <w:pPr>
-        <w:pStyle w:val="Heading1"/>
-        <w:rPr/>
-      </w:pPr>
-      <w:bookmarkStart w:colFirst="0" w:colLast="0" w:name="_heading=h.yttk0nhu1qw8" w:id="20"/>
-      <w:bookmarkEnd w:id="20"/>
-      <w:r>
-        <w:rPr>
-          <w:rtl w:val="0"/>
-        </w:rPr>
-        <w:t xml:space="preserve">Marking Summary </w:t>
-      </w:r>
-    </w:p>
-    <w:p>
-      <w:pPr>
-        <w:rPr/>
-      </w:pPr>
-      <w:r>
-        <w:rPr>
-          <w:rtl w:val="0"/>
-        </w:rPr>
-        <w:t xml:space="preserve">Requirements</w:t>
+          <w:b w:val="1"/>
+          <w:rtl w:val="0"/>
+        </w:rPr>
+        <w:t xml:space="preserve">Ticket multi-classification</w:t>
       </w:r>
     </w:p>
     <w:p>
@@ -4823,14 +6018,39 @@
           <w:ilvl w:val="0"/>
           <w:numId w:val="4"/>
         </w:numPr>
-        <w:spacing w:after="0" w:afterAutospacing="0" w:before="69" w:line="300" w:lineRule="auto"/>
+        <w:spacing w:after="0" w:afterAutospacing="0"/>
         <w:ind w:left="720" w:hanging="360"/>
-      </w:pPr>
-      <w:r>
-        <w:rPr>
-          <w:rtl w:val="0"/>
-        </w:rPr>
-        <w:t xml:space="preserve">Ethics form signed by all students and submitted as PDF.</w:t>
+        <w:rPr>
+          <w:u w:val="none"/>
+        </w:rPr>
+      </w:pPr>
+      <w:r>
+        <w:rPr>
+          <w:highlight w:val="yellow"/>
+          <w:rtl w:val="0"/>
+        </w:rPr>
+        <w:t xml:space="preserve">Truss, M. and Boehm, S. (2024) ‘</w:t>
+      </w:r>
+      <w:r>
+        <w:rPr>
+          <w:b w:val="1"/>
+          <w:highlight w:val="yellow"/>
+          <w:rtl w:val="0"/>
+        </w:rPr>
+        <w:t xml:space="preserve">AI-based Classification of Customer Support Tickets</w:t>
+      </w:r>
+      <w:r>
+        <w:rPr>
+          <w:highlight w:val="yellow"/>
+          <w:rtl w:val="0"/>
+        </w:rPr>
+        <w:t xml:space="preserve">: State of the Art and Implementation with AutoML’, Proceedings of the IWEMB 2021/2022: Fifth and Sixth International Workshop on Entrepreneurship, Electronic and Mobile Business [Preprint]. Available at: https://research.ebsco.com/linkprocessor/plink?id=54e9ee0f-a797-3f1f-b754-ba84ad754cbe </w:t>
+      </w:r>
+      <w:r>
+        <w:rPr>
+          <w:rtl w:val="0"/>
+        </w:rPr>
+        <w:t xml:space="preserve">(Accessed: 15 October 2024).</w:t>
       </w:r>
     </w:p>
     <w:p>
@@ -4839,14 +6059,43 @@
           <w:ilvl w:val="0"/>
           <w:numId w:val="4"/>
         </w:numPr>
-        <w:spacing w:after="0" w:afterAutospacing="0" w:before="0" w:beforeAutospacing="0" w:line="300" w:lineRule="auto"/>
+        <w:spacing w:after="0" w:afterAutospacing="0"/>
         <w:ind w:left="720" w:hanging="360"/>
-      </w:pPr>
-      <w:r>
-        <w:rPr>
-          <w:rtl w:val="0"/>
-        </w:rPr>
-        <w:t xml:space="preserve">WORD COUNT: 1,000 words. You may lose up to 10% of marks if your report is too short or long!</w:t>
+        <w:rPr>
+          <w:u w:val="none"/>
+        </w:rPr>
+      </w:pPr>
+      <w:r>
+        <w:rPr>
+          <w:rtl w:val="0"/>
+        </w:rPr>
+        <w:t xml:space="preserve">Borg, A. </w:t>
+      </w:r>
+      <w:r>
+        <w:rPr>
+          <w:i w:val="1"/>
+          <w:rtl w:val="0"/>
+        </w:rPr>
+        <w:t xml:space="preserve">et al.</w:t>
+      </w:r>
+      <w:r>
+        <w:rPr>
+          <w:rtl w:val="0"/>
+        </w:rPr>
+        <w:t xml:space="preserve"> (2021) ‘E-mail classification with machine learning and word embeddings for improved customer support’, </w:t>
+      </w:r>
+      <w:r>
+        <w:rPr>
+          <w:i w:val="1"/>
+          <w:rtl w:val="0"/>
+        </w:rPr>
+        <w:t xml:space="preserve">Neural Computing &amp; Applications</w:t>
+      </w:r>
+      <w:r>
+        <w:rPr>
+          <w:rtl w:val="0"/>
+        </w:rPr>
+        <w:t xml:space="preserve">, 33(6), pp. 1881–1902. doi:10.1007/s00521-020-05058-4.</w:t>
       </w:r>
     </w:p>
     <w:p>
@@ -4855,6 +6104,685 @@
           <w:ilvl w:val="0"/>
           <w:numId w:val="4"/>
         </w:numPr>
+        <w:ind w:left="720" w:hanging="360"/>
+        <w:rPr>
+          <w:u w:val="none"/>
+        </w:rPr>
+      </w:pPr>
+      <w:r>
+        <w:rPr>
+          <w:rtl w:val="0"/>
+        </w:rPr>
+        <w:t xml:space="preserve">Renato Bruni, Gianpiero Bianchi and Pasquale Papa (2023) ‘Hyperparameter Black-Box Optimization to Improve the Automatic Classification of Support Tickets’, Algorithms, 16(1), p. 46. doi:10.3390/a16010046.</w:t>
+      </w:r>
+      <w:r>
+        <w:rPr>
+          <w:rtl w:val="0"/>
+        </w:rPr>
+      </w:r>
+    </w:p>
+    <w:p>
+      <w:pPr>
+        <w:pStyle w:val="Heading3"/>
+        <w:rPr>
+          <w:b w:val="1"/>
+        </w:rPr>
+      </w:pPr>
+      <w:bookmarkStart w:colFirst="0" w:colLast="0" w:name="_heading=h.cdqo2yyd474r" w:id="20"/>
+      <w:bookmarkEnd w:id="20"/>
+      <w:r>
+        <w:rPr>
+          <w:b w:val="1"/>
+          <w:rtl w:val="0"/>
+        </w:rPr>
+        <w:t xml:space="preserve">Ticket sentiment summarization </w:t>
+      </w:r>
+    </w:p>
+    <w:p>
+      <w:pPr>
+        <w:numPr>
+          <w:ilvl w:val="0"/>
+          <w:numId w:val="6"/>
+        </w:numPr>
+        <w:spacing w:after="0" w:lineRule="auto"/>
+        <w:ind w:left="720" w:hanging="360"/>
+        <w:rPr>
+          <w:rFonts w:ascii="Arial" w:cs="Arial" w:eastAsia="Arial" w:hAnsi="Arial"/>
+          <w:color w:val="3d3f42"/>
+          <w:sz w:val="21"/>
+          <w:szCs w:val="21"/>
+          <w:u w:val="none"/>
+        </w:rPr>
+      </w:pPr>
+      <w:r>
+        <w:rPr>
+          <w:rFonts w:ascii="Arial" w:cs="Arial" w:eastAsia="Arial" w:hAnsi="Arial"/>
+          <w:color w:val="3d3f42"/>
+          <w:sz w:val="21"/>
+          <w:szCs w:val="21"/>
+          <w:rtl w:val="0"/>
+        </w:rPr>
+        <w:t xml:space="preserve">Choi, C. (2024) ‘Extractive text summarisation of Privacy Policy documents using machine learning approaches’. Available at: https://research.ebsco.com/linkprocessor/plink?id=badd7b7f-caa1-370d-ac88-0c579a6c68f1 (Accessed: 15 October 2024).</w:t>
+      </w:r>
+    </w:p>
+    <w:p>
+      <w:pPr>
+        <w:numPr>
+          <w:ilvl w:val="0"/>
+          <w:numId w:val="6"/>
+        </w:numPr>
+        <w:spacing w:after="0" w:lineRule="auto"/>
+        <w:ind w:left="720" w:hanging="360"/>
+        <w:rPr>
+          <w:rFonts w:ascii="Arial" w:cs="Arial" w:eastAsia="Arial" w:hAnsi="Arial"/>
+          <w:color w:val="3d3f42"/>
+          <w:sz w:val="21"/>
+          <w:szCs w:val="21"/>
+        </w:rPr>
+      </w:pPr>
+      <w:r>
+        <w:rPr>
+          <w:rFonts w:ascii="Arial" w:cs="Arial" w:eastAsia="Arial" w:hAnsi="Arial"/>
+          <w:color w:val="3d3f42"/>
+          <w:sz w:val="21"/>
+          <w:szCs w:val="21"/>
+          <w:rtl w:val="0"/>
+        </w:rPr>
+        <w:t xml:space="preserve">D’Silva, J. and Sharma, U. (2023) ‘Automatic Text Summarization of Konkani Folk Tales Using Supervised Machine Learning Algorithms and Language Independent Features’, </w:t>
+      </w:r>
+      <w:r>
+        <w:rPr>
+          <w:rFonts w:ascii="Arial" w:cs="Arial" w:eastAsia="Arial" w:hAnsi="Arial"/>
+          <w:i w:val="1"/>
+          <w:color w:val="3d3f42"/>
+          <w:sz w:val="21"/>
+          <w:szCs w:val="21"/>
+          <w:rtl w:val="0"/>
+        </w:rPr>
+        <w:t xml:space="preserve">IETE Journal of Research</w:t>
+      </w:r>
+      <w:r>
+        <w:rPr>
+          <w:rFonts w:ascii="Arial" w:cs="Arial" w:eastAsia="Arial" w:hAnsi="Arial"/>
+          <w:color w:val="3d3f42"/>
+          <w:sz w:val="21"/>
+          <w:szCs w:val="21"/>
+          <w:rtl w:val="0"/>
+        </w:rPr>
+        <w:t xml:space="preserve">, 69(9), pp. 6162–6175. doi:10.1080/03772063.2021.1987993.</w:t>
+      </w:r>
+    </w:p>
+    <w:p>
+      <w:pPr>
+        <w:numPr>
+          <w:ilvl w:val="0"/>
+          <w:numId w:val="6"/>
+        </w:numPr>
+        <w:spacing w:after="0" w:lineRule="auto"/>
+        <w:ind w:left="720" w:hanging="360"/>
+        <w:rPr>
+          <w:rFonts w:ascii="Arial" w:cs="Arial" w:eastAsia="Arial" w:hAnsi="Arial"/>
+          <w:color w:val="3d3f42"/>
+          <w:sz w:val="21"/>
+          <w:szCs w:val="21"/>
+        </w:rPr>
+      </w:pPr>
+      <w:r>
+        <w:rPr>
+          <w:rFonts w:ascii="Arial" w:cs="Arial" w:eastAsia="Arial" w:hAnsi="Arial"/>
+          <w:color w:val="3d3f42"/>
+          <w:sz w:val="21"/>
+          <w:szCs w:val="21"/>
+          <w:rtl w:val="0"/>
+        </w:rPr>
+        <w:t xml:space="preserve">Almeida, C. </w:t>
+      </w:r>
+      <w:r>
+        <w:rPr>
+          <w:rFonts w:ascii="Arial" w:cs="Arial" w:eastAsia="Arial" w:hAnsi="Arial"/>
+          <w:i w:val="1"/>
+          <w:color w:val="3d3f42"/>
+          <w:sz w:val="21"/>
+          <w:szCs w:val="21"/>
+          <w:rtl w:val="0"/>
+        </w:rPr>
+        <w:t xml:space="preserve">et al.</w:t>
+      </w:r>
+      <w:r>
+        <w:rPr>
+          <w:rFonts w:ascii="Arial" w:cs="Arial" w:eastAsia="Arial" w:hAnsi="Arial"/>
+          <w:color w:val="3d3f42"/>
+          <w:sz w:val="21"/>
+          <w:szCs w:val="21"/>
+          <w:rtl w:val="0"/>
+        </w:rPr>
+        <w:t xml:space="preserve"> (2024) ‘Optimizing Sentiment Analysis Models for Customer Support: Methodology and Case Study in the Portuguese Retail Sector’, </w:t>
+      </w:r>
+      <w:r>
+        <w:rPr>
+          <w:rFonts w:ascii="Arial" w:cs="Arial" w:eastAsia="Arial" w:hAnsi="Arial"/>
+          <w:i w:val="1"/>
+          <w:color w:val="3d3f42"/>
+          <w:sz w:val="21"/>
+          <w:szCs w:val="21"/>
+          <w:rtl w:val="0"/>
+        </w:rPr>
+        <w:t xml:space="preserve">Journal of Theoretical &amp; Applied Electronic Commerce Research</w:t>
+      </w:r>
+      <w:r>
+        <w:rPr>
+          <w:rFonts w:ascii="Arial" w:cs="Arial" w:eastAsia="Arial" w:hAnsi="Arial"/>
+          <w:color w:val="3d3f42"/>
+          <w:sz w:val="21"/>
+          <w:szCs w:val="21"/>
+          <w:rtl w:val="0"/>
+        </w:rPr>
+        <w:t xml:space="preserve">, 19(2), pp. 1493–1516. doi:10.3390/jtaer19020074.</w:t>
+      </w:r>
+    </w:p>
+    <w:p>
+      <w:pPr>
+        <w:numPr>
+          <w:ilvl w:val="0"/>
+          <w:numId w:val="6"/>
+        </w:numPr>
+        <w:spacing w:after="0" w:lineRule="auto"/>
+        <w:ind w:left="720" w:hanging="360"/>
+        <w:rPr>
+          <w:rFonts w:ascii="Arial" w:cs="Arial" w:eastAsia="Arial" w:hAnsi="Arial"/>
+          <w:color w:val="3d3f42"/>
+          <w:sz w:val="21"/>
+          <w:szCs w:val="21"/>
+        </w:rPr>
+      </w:pPr>
+      <w:r>
+        <w:rPr>
+          <w:rFonts w:ascii="Arial" w:cs="Arial" w:eastAsia="Arial" w:hAnsi="Arial"/>
+          <w:color w:val="3d3f42"/>
+          <w:sz w:val="21"/>
+          <w:szCs w:val="21"/>
+          <w:rtl w:val="0"/>
+        </w:rPr>
+        <w:t xml:space="preserve">Ahmed, C., ElKorany, A. and ElSayed, E. (2023) ‘Prediction of customer’s perception in social networks by integrating sentiment analysis and machine learning’, </w:t>
+      </w:r>
+      <w:r>
+        <w:rPr>
+          <w:rFonts w:ascii="Arial" w:cs="Arial" w:eastAsia="Arial" w:hAnsi="Arial"/>
+          <w:i w:val="1"/>
+          <w:color w:val="3d3f42"/>
+          <w:sz w:val="21"/>
+          <w:szCs w:val="21"/>
+          <w:rtl w:val="0"/>
+        </w:rPr>
+        <w:t xml:space="preserve">Journal of Intelligent Information Systems</w:t>
+      </w:r>
+      <w:r>
+        <w:rPr>
+          <w:rFonts w:ascii="Arial" w:cs="Arial" w:eastAsia="Arial" w:hAnsi="Arial"/>
+          <w:color w:val="3d3f42"/>
+          <w:sz w:val="21"/>
+          <w:szCs w:val="21"/>
+          <w:rtl w:val="0"/>
+        </w:rPr>
+        <w:t xml:space="preserve">, 60(3), pp. 829–851. doi:10.1007/s10844-022-00756-y.</w:t>
+      </w:r>
+    </w:p>
+    <w:p>
+      <w:pPr>
+        <w:numPr>
+          <w:ilvl w:val="0"/>
+          <w:numId w:val="6"/>
+        </w:numPr>
+        <w:spacing w:after="0" w:lineRule="auto"/>
+        <w:ind w:left="720" w:hanging="360"/>
+        <w:rPr>
+          <w:rFonts w:ascii="Arial" w:cs="Arial" w:eastAsia="Arial" w:hAnsi="Arial"/>
+          <w:color w:val="3d3f42"/>
+          <w:sz w:val="21"/>
+          <w:szCs w:val="21"/>
+          <w:u w:val="none"/>
+        </w:rPr>
+      </w:pPr>
+      <w:hyperlink r:id="rId12">
+        <w:r>
+          <w:rPr>
+            <w:rFonts w:ascii="Arial" w:cs="Arial" w:eastAsia="Arial" w:hAnsi="Arial"/>
+            <w:color w:val="1155cc"/>
+            <w:sz w:val="21"/>
+            <w:szCs w:val="21"/>
+            <w:u w:val="single"/>
+            <w:rtl w:val="0"/>
+          </w:rPr>
+          <w:t xml:space="preserve">https://scholarspace.manoa.hawaii.edu/items/26872956-63d6-4028-af07-a8f26c2c6262</w:t>
+        </w:r>
+      </w:hyperlink>
+      <w:r>
+        <w:rPr>
+          <w:rFonts w:ascii="Arial" w:cs="Arial" w:eastAsia="Arial" w:hAnsi="Arial"/>
+          <w:color w:val="3d3f42"/>
+          <w:sz w:val="21"/>
+          <w:szCs w:val="21"/>
+          <w:rtl w:val="0"/>
+        </w:rPr>
+        <w:t xml:space="preserve"> </w:t>
+      </w:r>
+      <w:r>
+        <w:rPr>
+          <w:rtl w:val="0"/>
+        </w:rPr>
+      </w:r>
+    </w:p>
+    <w:p>
+      <w:pPr>
+        <w:pStyle w:val="Heading3"/>
+        <w:rPr>
+          <w:b w:val="1"/>
+        </w:rPr>
+      </w:pPr>
+      <w:bookmarkStart w:colFirst="0" w:colLast="0" w:name="_heading=h.8m0b1m4v46i0" w:id="21"/>
+      <w:bookmarkEnd w:id="21"/>
+      <w:r>
+        <w:rPr>
+          <w:b w:val="1"/>
+          <w:rtl w:val="0"/>
+        </w:rPr>
+        <w:t xml:space="preserve">Ticket prioritization</w:t>
+      </w:r>
+    </w:p>
+    <w:p>
+      <w:pPr>
+        <w:rPr/>
+      </w:pPr>
+      <w:r>
+        <w:rPr>
+          <w:rtl w:val="0"/>
+        </w:rPr>
+      </w:r>
+    </w:p>
+    <w:p>
+      <w:pPr>
+        <w:numPr>
+          <w:ilvl w:val="0"/>
+          <w:numId w:val="7"/>
+        </w:numPr>
+        <w:spacing w:after="0" w:lineRule="auto"/>
+        <w:ind w:left="720" w:hanging="360"/>
+        <w:rPr>
+          <w:rFonts w:ascii="Arial" w:cs="Arial" w:eastAsia="Arial" w:hAnsi="Arial"/>
+          <w:color w:val="3d3f42"/>
+          <w:sz w:val="21"/>
+          <w:szCs w:val="21"/>
+          <w:u w:val="none"/>
+        </w:rPr>
+      </w:pPr>
+      <w:r>
+        <w:rPr>
+          <w:rFonts w:ascii="Arial" w:cs="Arial" w:eastAsia="Arial" w:hAnsi="Arial"/>
+          <w:color w:val="3d3f42"/>
+          <w:sz w:val="21"/>
+          <w:szCs w:val="21"/>
+          <w:rtl w:val="0"/>
+        </w:rPr>
+        <w:t xml:space="preserve">Montgomery, L. </w:t>
+      </w:r>
+      <w:r>
+        <w:rPr>
+          <w:rFonts w:ascii="Arial" w:cs="Arial" w:eastAsia="Arial" w:hAnsi="Arial"/>
+          <w:i w:val="1"/>
+          <w:color w:val="3d3f42"/>
+          <w:sz w:val="21"/>
+          <w:szCs w:val="21"/>
+          <w:rtl w:val="0"/>
+        </w:rPr>
+        <w:t xml:space="preserve">et al.</w:t>
+      </w:r>
+      <w:r>
+        <w:rPr>
+          <w:rFonts w:ascii="Arial" w:cs="Arial" w:eastAsia="Arial" w:hAnsi="Arial"/>
+          <w:color w:val="3d3f42"/>
+          <w:sz w:val="21"/>
+          <w:szCs w:val="21"/>
+          <w:rtl w:val="0"/>
+        </w:rPr>
+        <w:t xml:space="preserve"> (2018) ‘Customer support ticket escalation prediction using feature engineering’, </w:t>
+      </w:r>
+      <w:r>
+        <w:rPr>
+          <w:rFonts w:ascii="Arial" w:cs="Arial" w:eastAsia="Arial" w:hAnsi="Arial"/>
+          <w:i w:val="1"/>
+          <w:color w:val="3d3f42"/>
+          <w:sz w:val="21"/>
+          <w:szCs w:val="21"/>
+          <w:rtl w:val="0"/>
+        </w:rPr>
+        <w:t xml:space="preserve">Requirements Engineering</w:t>
+      </w:r>
+      <w:r>
+        <w:rPr>
+          <w:rFonts w:ascii="Arial" w:cs="Arial" w:eastAsia="Arial" w:hAnsi="Arial"/>
+          <w:color w:val="3d3f42"/>
+          <w:sz w:val="21"/>
+          <w:szCs w:val="21"/>
+          <w:rtl w:val="0"/>
+        </w:rPr>
+        <w:t xml:space="preserve">, 23(3), pp. 333–355. doi:10.1007/s00766-018-0292-3.</w:t>
+      </w:r>
+    </w:p>
+    <w:p>
+      <w:pPr>
+        <w:numPr>
+          <w:ilvl w:val="0"/>
+          <w:numId w:val="7"/>
+        </w:numPr>
+        <w:spacing w:after="0" w:lineRule="auto"/>
+        <w:ind w:left="720" w:hanging="360"/>
+        <w:rPr>
+          <w:rFonts w:ascii="Arial" w:cs="Arial" w:eastAsia="Arial" w:hAnsi="Arial"/>
+          <w:color w:val="3d3f42"/>
+          <w:sz w:val="21"/>
+          <w:szCs w:val="21"/>
+          <w:u w:val="none"/>
+        </w:rPr>
+      </w:pPr>
+      <w:hyperlink r:id="rId13">
+        <w:r>
+          <w:rPr>
+            <w:rFonts w:ascii="Arial" w:cs="Arial" w:eastAsia="Arial" w:hAnsi="Arial"/>
+            <w:color w:val="1155cc"/>
+            <w:sz w:val="21"/>
+            <w:szCs w:val="21"/>
+            <w:u w:val="single"/>
+            <w:rtl w:val="0"/>
+          </w:rPr>
+          <w:t xml:space="preserve">https://www.sciencedirect.com/science/article/pii/S1319157819300515</w:t>
+        </w:r>
+      </w:hyperlink>
+      <w:r>
+        <w:rPr>
+          <w:rFonts w:ascii="Arial" w:cs="Arial" w:eastAsia="Arial" w:hAnsi="Arial"/>
+          <w:color w:val="3d3f42"/>
+          <w:sz w:val="21"/>
+          <w:szCs w:val="21"/>
+          <w:rtl w:val="0"/>
+        </w:rPr>
+        <w:t xml:space="preserve"> </w:t>
+      </w:r>
+    </w:p>
+    <w:p>
+      <w:pPr>
+        <w:numPr>
+          <w:ilvl w:val="0"/>
+          <w:numId w:val="7"/>
+        </w:numPr>
+        <w:spacing w:after="0" w:lineRule="auto"/>
+        <w:ind w:left="720" w:hanging="360"/>
+        <w:rPr>
+          <w:rFonts w:ascii="Arial" w:cs="Arial" w:eastAsia="Arial" w:hAnsi="Arial"/>
+          <w:color w:val="3d3f42"/>
+          <w:sz w:val="21"/>
+          <w:szCs w:val="21"/>
+          <w:u w:val="none"/>
+        </w:rPr>
+      </w:pPr>
+      <w:hyperlink r:id="rId14">
+        <w:r>
+          <w:rPr>
+            <w:rFonts w:ascii="Arial" w:cs="Arial" w:eastAsia="Arial" w:hAnsi="Arial"/>
+            <w:color w:val="1155cc"/>
+            <w:sz w:val="21"/>
+            <w:szCs w:val="21"/>
+            <w:u w:val="single"/>
+            <w:rtl w:val="0"/>
+          </w:rPr>
+          <w:t xml:space="preserve">https://www.sciencedirect.com/science/article/abs/pii/S0167923620300415</w:t>
+        </w:r>
+      </w:hyperlink>
+      <w:r>
+        <w:rPr>
+          <w:rtl w:val="0"/>
+        </w:rPr>
+      </w:r>
+    </w:p>
+    <w:p>
+      <w:pPr>
+        <w:numPr>
+          <w:ilvl w:val="0"/>
+          <w:numId w:val="7"/>
+        </w:numPr>
+        <w:spacing w:after="0" w:lineRule="auto"/>
+        <w:ind w:left="720" w:hanging="360"/>
+        <w:rPr>
+          <w:rFonts w:ascii="Arial" w:cs="Arial" w:eastAsia="Arial" w:hAnsi="Arial"/>
+          <w:color w:val="3d3f42"/>
+          <w:sz w:val="21"/>
+          <w:szCs w:val="21"/>
+          <w:u w:val="none"/>
+        </w:rPr>
+      </w:pPr>
+      <w:hyperlink r:id="rId15">
+        <w:r>
+          <w:rPr>
+            <w:rFonts w:ascii="Arial" w:cs="Arial" w:eastAsia="Arial" w:hAnsi="Arial"/>
+            <w:color w:val="1155cc"/>
+            <w:sz w:val="21"/>
+            <w:szCs w:val="21"/>
+            <w:u w:val="single"/>
+            <w:rtl w:val="0"/>
+          </w:rPr>
+          <w:t xml:space="preserve">https://books.google.co.uk/books?hl=en&amp;lr=&amp;id=3CnBEAAAQBAJ&amp;oi=fnd&amp;pg=PA414&amp;ots=fK8V2W5J-F&amp;sig=qIivHg2sM5P1nOtefQpDxpzCpjs&amp;redir_esc=y#v=onepage&amp;q&amp;f=false</w:t>
+        </w:r>
+      </w:hyperlink>
+      <w:r>
+        <w:rPr>
+          <w:rtl w:val="0"/>
+        </w:rPr>
+      </w:r>
+    </w:p>
+    <w:p>
+      <w:pPr>
+        <w:numPr>
+          <w:ilvl w:val="0"/>
+          <w:numId w:val="7"/>
+        </w:numPr>
+        <w:spacing w:after="0" w:lineRule="auto"/>
+        <w:ind w:left="720" w:hanging="360"/>
+        <w:rPr>
+          <w:rFonts w:ascii="Arial" w:cs="Arial" w:eastAsia="Arial" w:hAnsi="Arial"/>
+          <w:color w:val="3d3f42"/>
+          <w:sz w:val="21"/>
+          <w:szCs w:val="21"/>
+          <w:u w:val="none"/>
+        </w:rPr>
+      </w:pPr>
+      <w:hyperlink r:id="rId16">
+        <w:r>
+          <w:rPr>
+            <w:rFonts w:ascii="Arial" w:cs="Arial" w:eastAsia="Arial" w:hAnsi="Arial"/>
+            <w:color w:val="1155cc"/>
+            <w:sz w:val="21"/>
+            <w:szCs w:val="21"/>
+            <w:u w:val="single"/>
+            <w:rtl w:val="0"/>
+          </w:rPr>
+          <w:t xml:space="preserve">https://ieeexplore.ieee.org/abstract/document/9388660</w:t>
+        </w:r>
+      </w:hyperlink>
+      <w:r>
+        <w:rPr>
+          <w:rFonts w:ascii="Arial" w:cs="Arial" w:eastAsia="Arial" w:hAnsi="Arial"/>
+          <w:color w:val="3d3f42"/>
+          <w:sz w:val="21"/>
+          <w:szCs w:val="21"/>
+          <w:rtl w:val="0"/>
+        </w:rPr>
+        <w:t xml:space="preserve"> </w:t>
+      </w:r>
+    </w:p>
+    <w:p>
+      <w:pPr>
+        <w:rPr>
+          <w:rFonts w:ascii="Arial" w:cs="Arial" w:eastAsia="Arial" w:hAnsi="Arial"/>
+          <w:color w:val="3d3f42"/>
+          <w:sz w:val="21"/>
+          <w:szCs w:val="21"/>
+        </w:rPr>
+      </w:pPr>
+      <w:r>
+        <w:rPr>
+          <w:rtl w:val="0"/>
+        </w:rPr>
+      </w:r>
+    </w:p>
+    <w:p>
+      <w:pPr>
+        <w:rPr/>
+      </w:pPr>
+      <w:r>
+        <w:rPr>
+          <w:rtl w:val="0"/>
+        </w:rPr>
+      </w:r>
+    </w:p>
+    <w:p>
+      <w:pPr>
+        <w:rPr/>
+      </w:pPr>
+      <w:r>
+        <w:rPr>
+          <w:rtl w:val="0"/>
+        </w:rPr>
+      </w:r>
+    </w:p>
+    <w:p>
+      <w:pPr>
+        <w:rPr/>
+      </w:pPr>
+      <w:r>
+        <w:rPr>
+          <w:rtl w:val="0"/>
+        </w:rPr>
+      </w:r>
+    </w:p>
+    <w:p>
+      <w:pPr>
+        <w:rPr/>
+      </w:pPr>
+      <w:r>
+        <w:rPr>
+          <w:rtl w:val="0"/>
+        </w:rPr>
+      </w:r>
+    </w:p>
+    <w:p>
+      <w:pPr>
+        <w:rPr/>
+      </w:pPr>
+      <w:r>
+        <w:rPr>
+          <w:rtl w:val="0"/>
+        </w:rPr>
+      </w:r>
+    </w:p>
+    <w:p>
+      <w:pPr>
+        <w:rPr/>
+      </w:pPr>
+      <w:r>
+        <w:rPr>
+          <w:rtl w:val="0"/>
+        </w:rPr>
+      </w:r>
+    </w:p>
+    <w:p>
+      <w:pPr>
+        <w:rPr/>
+      </w:pPr>
+      <w:r>
+        <w:rPr>
+          <w:rtl w:val="0"/>
+        </w:rPr>
+      </w:r>
+    </w:p>
+    <w:p>
+      <w:pPr>
+        <w:rPr/>
+      </w:pPr>
+      <w:r>
+        <w:rPr>
+          <w:rtl w:val="0"/>
+        </w:rPr>
+      </w:r>
+    </w:p>
+    <w:p>
+      <w:pPr>
+        <w:rPr/>
+      </w:pPr>
+      <w:r>
+        <w:rPr>
+          <w:rtl w:val="0"/>
+        </w:rPr>
+      </w:r>
+    </w:p>
+    <w:p>
+      <w:pPr>
+        <w:pStyle w:val="Heading1"/>
+        <w:rPr/>
+      </w:pPr>
+      <w:bookmarkStart w:colFirst="0" w:colLast="0" w:name="_heading=h.dzg6u4xah4j2" w:id="22"/>
+      <w:bookmarkEnd w:id="22"/>
+      <w:r>
+        <w:rPr>
+          <w:rtl w:val="0"/>
+        </w:rPr>
+      </w:r>
+    </w:p>
+    <w:p>
+      <w:pPr>
+        <w:pStyle w:val="Heading1"/>
+        <w:rPr/>
+      </w:pPr>
+      <w:bookmarkStart w:colFirst="0" w:colLast="0" w:name="_heading=h.yttk0nhu1qw8" w:id="23"/>
+      <w:bookmarkEnd w:id="23"/>
+      <w:r>
+        <w:rPr>
+          <w:rtl w:val="0"/>
+        </w:rPr>
+        <w:t xml:space="preserve">Marking Summary </w:t>
+      </w:r>
+    </w:p>
+    <w:p>
+      <w:pPr>
+        <w:rPr/>
+      </w:pPr>
+      <w:r>
+        <w:rPr>
+          <w:rtl w:val="0"/>
+        </w:rPr>
+        <w:t xml:space="preserve">Requirements</w:t>
+      </w:r>
+    </w:p>
+    <w:p>
+      <w:pPr>
+        <w:numPr>
+          <w:ilvl w:val="0"/>
+          <w:numId w:val="10"/>
+        </w:numPr>
+        <w:spacing w:after="0" w:afterAutospacing="0" w:before="69" w:line="300" w:lineRule="auto"/>
+        <w:ind w:left="720" w:hanging="360"/>
+      </w:pPr>
+      <w:r>
+        <w:rPr>
+          <w:rtl w:val="0"/>
+        </w:rPr>
+        <w:t xml:space="preserve">Ethics form signed by all students and submitted as PDF.</w:t>
+      </w:r>
+    </w:p>
+    <w:p>
+      <w:pPr>
+        <w:numPr>
+          <w:ilvl w:val="0"/>
+          <w:numId w:val="10"/>
+        </w:numPr>
         <w:spacing w:after="0" w:afterAutospacing="0" w:before="0" w:beforeAutospacing="0" w:line="300" w:lineRule="auto"/>
         <w:ind w:left="720" w:hanging="360"/>
       </w:pPr>
@@ -4862,27 +6790,43 @@
         <w:rPr>
           <w:rtl w:val="0"/>
         </w:rPr>
-        <w:t xml:space="preserve">A GitHub link will be provided on Moodle, and the report Word document must be put into a GitHub repo for version control. GitHub's activity tracking ensures transparency and original work.</w:t>
-      </w:r>
-      <w:r>
-        <w:rPr>
-          <w:b w:val="1"/>
-          <w:rtl w:val="0"/>
-        </w:rPr>
-        <w:t xml:space="preserve"> There should be at least 10 to 15 commits throughout the project. </w:t>
-      </w:r>
-      <w:r>
-        <w:rPr>
-          <w:rtl w:val="0"/>
-        </w:rPr>
-        <w:t xml:space="preserve">Put the GitHub link at the end of your report. </w:t>
+        <w:t xml:space="preserve">WORD COUNT: 1,000 words. You may lose up to 10% of marks if your report is too short or long!</w:t>
       </w:r>
     </w:p>
     <w:p>
       <w:pPr>
         <w:numPr>
           <w:ilvl w:val="0"/>
-          <w:numId w:val="4"/>
+          <w:numId w:val="10"/>
+        </w:numPr>
+        <w:spacing w:after="0" w:afterAutospacing="0" w:before="0" w:beforeAutospacing="0" w:line="300" w:lineRule="auto"/>
+        <w:ind w:left="720" w:hanging="360"/>
+      </w:pPr>
+      <w:r>
+        <w:rPr>
+          <w:rtl w:val="0"/>
+        </w:rPr>
+        <w:t xml:space="preserve">A GitHub link will be provided on Moodle, and the report Word document must be put into a GitHub repo for version control. GitHub's activity tracking ensures transparency and original work.</w:t>
+      </w:r>
+      <w:r>
+        <w:rPr>
+          <w:b w:val="1"/>
+          <w:rtl w:val="0"/>
+        </w:rPr>
+        <w:t xml:space="preserve"> There should be at least 10 to 15 commits throughout the project. </w:t>
+      </w:r>
+      <w:r>
+        <w:rPr>
+          <w:rtl w:val="0"/>
+        </w:rPr>
+        <w:t xml:space="preserve">Put the GitHub link at the end of your report. </w:t>
+      </w:r>
+    </w:p>
+    <w:p>
+      <w:pPr>
+        <w:numPr>
+          <w:ilvl w:val="0"/>
+          <w:numId w:val="10"/>
         </w:numPr>
         <w:spacing w:after="0" w:before="0" w:beforeAutospacing="0" w:line="300" w:lineRule="auto"/>
         <w:ind w:left="720" w:hanging="360"/>
@@ -4905,7 +6849,7 @@
       <w:pPr>
         <w:numPr>
           <w:ilvl w:val="0"/>
-          <w:numId w:val="4"/>
+          <w:numId w:val="10"/>
         </w:numPr>
         <w:spacing w:after="0" w:lineRule="auto"/>
         <w:ind w:left="720" w:hanging="360"/>
@@ -4919,7 +6863,7 @@
         </w:rPr>
         <w:t xml:space="preserve">Use </w:t>
       </w:r>
-      <w:hyperlink r:id="rId12">
+      <w:hyperlink r:id="rId17">
         <w:r>
           <w:rPr>
             <w:u w:val="single"/>
@@ -4961,7 +6905,7 @@
     </w:p>
     <w:tbl>
       <w:tblPr>
-        <w:tblStyle w:val="Table8"/>
+        <w:tblStyle w:val="Table9"/>
         <w:tblW w:w="10440.0" w:type="dxa"/>
         <w:jc w:val="center"/>
         <w:tblBorders>
@@ -5521,7 +7465,7 @@
       </w:r>
     </w:p>
     <w:sectPr>
-      <w:footerReference r:id="rId13" w:type="default"/>
+      <w:footerReference r:id="rId18" w:type="default"/>
       <w:type w:val="nextPage"/>
       <w:pgSz w:h="16838" w:w="11906" w:orient="portrait"/>
       <w:pgMar w:bottom="1440" w:top="1440" w:left="1440" w:right="1440" w:header="708" w:footer="708"/>
@@ -6438,6 +8382,666 @@
       </w:rPr>
     </w:lvl>
   </w:abstractNum>
+  <w:abstractNum w:abstractNumId="7">
+    <w:lvl w:ilvl="0">
+      <w:start w:val="1"/>
+      <w:numFmt w:val="bullet"/>
+      <w:lvlText w:val="-"/>
+      <w:lvlJc w:val="left"/>
+      <w:pPr>
+        <w:ind w:left="720" w:hanging="360"/>
+      </w:pPr>
+      <w:rPr>
+        <w:u w:val="none"/>
+      </w:rPr>
+    </w:lvl>
+    <w:lvl w:ilvl="1">
+      <w:start w:val="1"/>
+      <w:numFmt w:val="bullet"/>
+      <w:lvlText w:val="-"/>
+      <w:lvlJc w:val="left"/>
+      <w:pPr>
+        <w:ind w:left="1440" w:hanging="360"/>
+      </w:pPr>
+      <w:rPr>
+        <w:u w:val="none"/>
+      </w:rPr>
+    </w:lvl>
+    <w:lvl w:ilvl="2">
+      <w:start w:val="1"/>
+      <w:numFmt w:val="bullet"/>
+      <w:lvlText w:val="-"/>
+      <w:lvlJc w:val="left"/>
+      <w:pPr>
+        <w:ind w:left="2160" w:hanging="360"/>
+      </w:pPr>
+      <w:rPr>
+        <w:u w:val="none"/>
+      </w:rPr>
+    </w:lvl>
+    <w:lvl w:ilvl="3">
+      <w:start w:val="1"/>
+      <w:numFmt w:val="bullet"/>
+      <w:lvlText w:val="-"/>
+      <w:lvlJc w:val="left"/>
+      <w:pPr>
+        <w:ind w:left="2880" w:hanging="360"/>
+      </w:pPr>
+      <w:rPr>
+        <w:u w:val="none"/>
+      </w:rPr>
+    </w:lvl>
+    <w:lvl w:ilvl="4">
+      <w:start w:val="1"/>
+      <w:numFmt w:val="bullet"/>
+      <w:lvlText w:val="-"/>
+      <w:lvlJc w:val="left"/>
+      <w:pPr>
+        <w:ind w:left="3600" w:hanging="360"/>
+      </w:pPr>
+      <w:rPr>
+        <w:u w:val="none"/>
+      </w:rPr>
+    </w:lvl>
+    <w:lvl w:ilvl="5">
+      <w:start w:val="1"/>
+      <w:numFmt w:val="bullet"/>
+      <w:lvlText w:val="-"/>
+      <w:lvlJc w:val="left"/>
+      <w:pPr>
+        <w:ind w:left="4320" w:hanging="360"/>
+      </w:pPr>
+      <w:rPr>
+        <w:u w:val="none"/>
+      </w:rPr>
+    </w:lvl>
+    <w:lvl w:ilvl="6">
+      <w:start w:val="1"/>
+      <w:numFmt w:val="bullet"/>
+      <w:lvlText w:val="-"/>
+      <w:lvlJc w:val="left"/>
+      <w:pPr>
+        <w:ind w:left="5040" w:hanging="360"/>
+      </w:pPr>
+      <w:rPr>
+        <w:u w:val="none"/>
+      </w:rPr>
+    </w:lvl>
+    <w:lvl w:ilvl="7">
+      <w:start w:val="1"/>
+      <w:numFmt w:val="bullet"/>
+      <w:lvlText w:val="-"/>
+      <w:lvlJc w:val="left"/>
+      <w:pPr>
+        <w:ind w:left="5760" w:hanging="360"/>
+      </w:pPr>
+      <w:rPr>
+        <w:u w:val="none"/>
+      </w:rPr>
+    </w:lvl>
+    <w:lvl w:ilvl="8">
+      <w:start w:val="1"/>
+      <w:numFmt w:val="bullet"/>
+      <w:lvlText w:val="-"/>
+      <w:lvlJc w:val="left"/>
+      <w:pPr>
+        <w:ind w:left="6480" w:hanging="360"/>
+      </w:pPr>
+      <w:rPr>
+        <w:u w:val="none"/>
+      </w:rPr>
+    </w:lvl>
+  </w:abstractNum>
+  <w:abstractNum w:abstractNumId="8">
+    <w:lvl w:ilvl="0">
+      <w:start w:val="1"/>
+      <w:numFmt w:val="bullet"/>
+      <w:lvlText w:val="●"/>
+      <w:lvlJc w:val="left"/>
+      <w:pPr>
+        <w:ind w:left="720" w:hanging="360"/>
+      </w:pPr>
+      <w:rPr>
+        <w:u w:val="none"/>
+      </w:rPr>
+    </w:lvl>
+    <w:lvl w:ilvl="1">
+      <w:start w:val="1"/>
+      <w:numFmt w:val="bullet"/>
+      <w:lvlText w:val="○"/>
+      <w:lvlJc w:val="left"/>
+      <w:pPr>
+        <w:ind w:left="1440" w:hanging="360"/>
+      </w:pPr>
+      <w:rPr>
+        <w:u w:val="none"/>
+      </w:rPr>
+    </w:lvl>
+    <w:lvl w:ilvl="2">
+      <w:start w:val="1"/>
+      <w:numFmt w:val="bullet"/>
+      <w:lvlText w:val="■"/>
+      <w:lvlJc w:val="left"/>
+      <w:pPr>
+        <w:ind w:left="2160" w:hanging="360"/>
+      </w:pPr>
+      <w:rPr>
+        <w:u w:val="none"/>
+      </w:rPr>
+    </w:lvl>
+    <w:lvl w:ilvl="3">
+      <w:start w:val="1"/>
+      <w:numFmt w:val="bullet"/>
+      <w:lvlText w:val="●"/>
+      <w:lvlJc w:val="left"/>
+      <w:pPr>
+        <w:ind w:left="2880" w:hanging="360"/>
+      </w:pPr>
+      <w:rPr>
+        <w:u w:val="none"/>
+      </w:rPr>
+    </w:lvl>
+    <w:lvl w:ilvl="4">
+      <w:start w:val="1"/>
+      <w:numFmt w:val="bullet"/>
+      <w:lvlText w:val="○"/>
+      <w:lvlJc w:val="left"/>
+      <w:pPr>
+        <w:ind w:left="3600" w:hanging="360"/>
+      </w:pPr>
+      <w:rPr>
+        <w:u w:val="none"/>
+      </w:rPr>
+    </w:lvl>
+    <w:lvl w:ilvl="5">
+      <w:start w:val="1"/>
+      <w:numFmt w:val="bullet"/>
+      <w:lvlText w:val="■"/>
+      <w:lvlJc w:val="left"/>
+      <w:pPr>
+        <w:ind w:left="4320" w:hanging="360"/>
+      </w:pPr>
+      <w:rPr>
+        <w:u w:val="none"/>
+      </w:rPr>
+    </w:lvl>
+    <w:lvl w:ilvl="6">
+      <w:start w:val="1"/>
+      <w:numFmt w:val="bullet"/>
+      <w:lvlText w:val="●"/>
+      <w:lvlJc w:val="left"/>
+      <w:pPr>
+        <w:ind w:left="5040" w:hanging="360"/>
+      </w:pPr>
+      <w:rPr>
+        <w:u w:val="none"/>
+      </w:rPr>
+    </w:lvl>
+    <w:lvl w:ilvl="7">
+      <w:start w:val="1"/>
+      <w:numFmt w:val="bullet"/>
+      <w:lvlText w:val="○"/>
+      <w:lvlJc w:val="left"/>
+      <w:pPr>
+        <w:ind w:left="5760" w:hanging="360"/>
+      </w:pPr>
+      <w:rPr>
+        <w:u w:val="none"/>
+      </w:rPr>
+    </w:lvl>
+    <w:lvl w:ilvl="8">
+      <w:start w:val="1"/>
+      <w:numFmt w:val="bullet"/>
+      <w:lvlText w:val="■"/>
+      <w:lvlJc w:val="left"/>
+      <w:pPr>
+        <w:ind w:left="6480" w:hanging="360"/>
+      </w:pPr>
+      <w:rPr>
+        <w:u w:val="none"/>
+      </w:rPr>
+    </w:lvl>
+  </w:abstractNum>
+  <w:abstractNum w:abstractNumId="9">
+    <w:lvl w:ilvl="0">
+      <w:start w:val="1"/>
+      <w:numFmt w:val="bullet"/>
+      <w:lvlText w:val="-"/>
+      <w:lvlJc w:val="left"/>
+      <w:pPr>
+        <w:ind w:left="720" w:hanging="360"/>
+      </w:pPr>
+      <w:rPr>
+        <w:u w:val="none"/>
+      </w:rPr>
+    </w:lvl>
+    <w:lvl w:ilvl="1">
+      <w:start w:val="1"/>
+      <w:numFmt w:val="bullet"/>
+      <w:lvlText w:val="-"/>
+      <w:lvlJc w:val="left"/>
+      <w:pPr>
+        <w:ind w:left="1440" w:hanging="360"/>
+      </w:pPr>
+      <w:rPr>
+        <w:u w:val="none"/>
+      </w:rPr>
+    </w:lvl>
+    <w:lvl w:ilvl="2">
+      <w:start w:val="1"/>
+      <w:numFmt w:val="bullet"/>
+      <w:lvlText w:val="-"/>
+      <w:lvlJc w:val="left"/>
+      <w:pPr>
+        <w:ind w:left="2160" w:hanging="360"/>
+      </w:pPr>
+      <w:rPr>
+        <w:u w:val="none"/>
+      </w:rPr>
+    </w:lvl>
+    <w:lvl w:ilvl="3">
+      <w:start w:val="1"/>
+      <w:numFmt w:val="bullet"/>
+      <w:lvlText w:val="-"/>
+      <w:lvlJc w:val="left"/>
+      <w:pPr>
+        <w:ind w:left="2880" w:hanging="360"/>
+      </w:pPr>
+      <w:rPr>
+        <w:u w:val="none"/>
+      </w:rPr>
+    </w:lvl>
+    <w:lvl w:ilvl="4">
+      <w:start w:val="1"/>
+      <w:numFmt w:val="bullet"/>
+      <w:lvlText w:val="-"/>
+      <w:lvlJc w:val="left"/>
+      <w:pPr>
+        <w:ind w:left="3600" w:hanging="360"/>
+      </w:pPr>
+      <w:rPr>
+        <w:u w:val="none"/>
+      </w:rPr>
+    </w:lvl>
+    <w:lvl w:ilvl="5">
+      <w:start w:val="1"/>
+      <w:numFmt w:val="bullet"/>
+      <w:lvlText w:val="-"/>
+      <w:lvlJc w:val="left"/>
+      <w:pPr>
+        <w:ind w:left="4320" w:hanging="360"/>
+      </w:pPr>
+      <w:rPr>
+        <w:u w:val="none"/>
+      </w:rPr>
+    </w:lvl>
+    <w:lvl w:ilvl="6">
+      <w:start w:val="1"/>
+      <w:numFmt w:val="bullet"/>
+      <w:lvlText w:val="-"/>
+      <w:lvlJc w:val="left"/>
+      <w:pPr>
+        <w:ind w:left="5040" w:hanging="360"/>
+      </w:pPr>
+      <w:rPr>
+        <w:u w:val="none"/>
+      </w:rPr>
+    </w:lvl>
+    <w:lvl w:ilvl="7">
+      <w:start w:val="1"/>
+      <w:numFmt w:val="bullet"/>
+      <w:lvlText w:val="-"/>
+      <w:lvlJc w:val="left"/>
+      <w:pPr>
+        <w:ind w:left="5760" w:hanging="360"/>
+      </w:pPr>
+      <w:rPr>
+        <w:u w:val="none"/>
+      </w:rPr>
+    </w:lvl>
+    <w:lvl w:ilvl="8">
+      <w:start w:val="1"/>
+      <w:numFmt w:val="bullet"/>
+      <w:lvlText w:val="-"/>
+      <w:lvlJc w:val="left"/>
+      <w:pPr>
+        <w:ind w:left="6480" w:hanging="360"/>
+      </w:pPr>
+      <w:rPr>
+        <w:u w:val="none"/>
+      </w:rPr>
+    </w:lvl>
+  </w:abstractNum>
+  <w:abstractNum w:abstractNumId="10">
+    <w:lvl w:ilvl="0">
+      <w:start w:val="1"/>
+      <w:numFmt w:val="bullet"/>
+      <w:lvlText w:val="-"/>
+      <w:lvlJc w:val="left"/>
+      <w:pPr>
+        <w:ind w:left="720" w:hanging="360"/>
+      </w:pPr>
+      <w:rPr>
+        <w:u w:val="none"/>
+      </w:rPr>
+    </w:lvl>
+    <w:lvl w:ilvl="1">
+      <w:start w:val="1"/>
+      <w:numFmt w:val="bullet"/>
+      <w:lvlText w:val="-"/>
+      <w:lvlJc w:val="left"/>
+      <w:pPr>
+        <w:ind w:left="1440" w:hanging="360"/>
+      </w:pPr>
+      <w:rPr>
+        <w:u w:val="none"/>
+      </w:rPr>
+    </w:lvl>
+    <w:lvl w:ilvl="2">
+      <w:start w:val="1"/>
+      <w:numFmt w:val="bullet"/>
+      <w:lvlText w:val="-"/>
+      <w:lvlJc w:val="left"/>
+      <w:pPr>
+        <w:ind w:left="2160" w:hanging="360"/>
+      </w:pPr>
+      <w:rPr>
+        <w:u w:val="none"/>
+      </w:rPr>
+    </w:lvl>
+    <w:lvl w:ilvl="3">
+      <w:start w:val="1"/>
+      <w:numFmt w:val="bullet"/>
+      <w:lvlText w:val="-"/>
+      <w:lvlJc w:val="left"/>
+      <w:pPr>
+        <w:ind w:left="2880" w:hanging="360"/>
+      </w:pPr>
+      <w:rPr>
+        <w:u w:val="none"/>
+      </w:rPr>
+    </w:lvl>
+    <w:lvl w:ilvl="4">
+      <w:start w:val="1"/>
+      <w:numFmt w:val="bullet"/>
+      <w:lvlText w:val="-"/>
+      <w:lvlJc w:val="left"/>
+      <w:pPr>
+        <w:ind w:left="3600" w:hanging="360"/>
+      </w:pPr>
+      <w:rPr>
+        <w:u w:val="none"/>
+      </w:rPr>
+    </w:lvl>
+    <w:lvl w:ilvl="5">
+      <w:start w:val="1"/>
+      <w:numFmt w:val="bullet"/>
+      <w:lvlText w:val="-"/>
+      <w:lvlJc w:val="left"/>
+      <w:pPr>
+        <w:ind w:left="4320" w:hanging="360"/>
+      </w:pPr>
+      <w:rPr>
+        <w:u w:val="none"/>
+      </w:rPr>
+    </w:lvl>
+    <w:lvl w:ilvl="6">
+      <w:start w:val="1"/>
+      <w:numFmt w:val="bullet"/>
+      <w:lvlText w:val="-"/>
+      <w:lvlJc w:val="left"/>
+      <w:pPr>
+        <w:ind w:left="5040" w:hanging="360"/>
+      </w:pPr>
+      <w:rPr>
+        <w:u w:val="none"/>
+      </w:rPr>
+    </w:lvl>
+    <w:lvl w:ilvl="7">
+      <w:start w:val="1"/>
+      <w:numFmt w:val="bullet"/>
+      <w:lvlText w:val="-"/>
+      <w:lvlJc w:val="left"/>
+      <w:pPr>
+        <w:ind w:left="5760" w:hanging="360"/>
+      </w:pPr>
+      <w:rPr>
+        <w:u w:val="none"/>
+      </w:rPr>
+    </w:lvl>
+    <w:lvl w:ilvl="8">
+      <w:start w:val="1"/>
+      <w:numFmt w:val="bullet"/>
+      <w:lvlText w:val="-"/>
+      <w:lvlJc w:val="left"/>
+      <w:pPr>
+        <w:ind w:left="6480" w:hanging="360"/>
+      </w:pPr>
+      <w:rPr>
+        <w:u w:val="none"/>
+      </w:rPr>
+    </w:lvl>
+  </w:abstractNum>
+  <w:abstractNum w:abstractNumId="11">
+    <w:lvl w:ilvl="0">
+      <w:start w:val="1"/>
+      <w:numFmt w:val="bullet"/>
+      <w:lvlText w:val="-"/>
+      <w:lvlJc w:val="left"/>
+      <w:pPr>
+        <w:ind w:left="720" w:hanging="360"/>
+      </w:pPr>
+      <w:rPr>
+        <w:u w:val="none"/>
+      </w:rPr>
+    </w:lvl>
+    <w:lvl w:ilvl="1">
+      <w:start w:val="1"/>
+      <w:numFmt w:val="bullet"/>
+      <w:lvlText w:val="-"/>
+      <w:lvlJc w:val="left"/>
+      <w:pPr>
+        <w:ind w:left="1440" w:hanging="360"/>
+      </w:pPr>
+      <w:rPr>
+        <w:u w:val="none"/>
+      </w:rPr>
+    </w:lvl>
+    <w:lvl w:ilvl="2">
+      <w:start w:val="1"/>
+      <w:numFmt w:val="bullet"/>
+      <w:lvlText w:val="-"/>
+      <w:lvlJc w:val="left"/>
+      <w:pPr>
+        <w:ind w:left="2160" w:hanging="360"/>
+      </w:pPr>
+      <w:rPr>
+        <w:u w:val="none"/>
+      </w:rPr>
+    </w:lvl>
+    <w:lvl w:ilvl="3">
+      <w:start w:val="1"/>
+      <w:numFmt w:val="bullet"/>
+      <w:lvlText w:val="-"/>
+      <w:lvlJc w:val="left"/>
+      <w:pPr>
+        <w:ind w:left="2880" w:hanging="360"/>
+      </w:pPr>
+      <w:rPr>
+        <w:u w:val="none"/>
+      </w:rPr>
+    </w:lvl>
+    <w:lvl w:ilvl="4">
+      <w:start w:val="1"/>
+      <w:numFmt w:val="bullet"/>
+      <w:lvlText w:val="-"/>
+      <w:lvlJc w:val="left"/>
+      <w:pPr>
+        <w:ind w:left="3600" w:hanging="360"/>
+      </w:pPr>
+      <w:rPr>
+        <w:u w:val="none"/>
+      </w:rPr>
+    </w:lvl>
+    <w:lvl w:ilvl="5">
+      <w:start w:val="1"/>
+      <w:numFmt w:val="bullet"/>
+      <w:lvlText w:val="-"/>
+      <w:lvlJc w:val="left"/>
+      <w:pPr>
+        <w:ind w:left="4320" w:hanging="360"/>
+      </w:pPr>
+      <w:rPr>
+        <w:u w:val="none"/>
+      </w:rPr>
+    </w:lvl>
+    <w:lvl w:ilvl="6">
+      <w:start w:val="1"/>
+      <w:numFmt w:val="bullet"/>
+      <w:lvlText w:val="-"/>
+      <w:lvlJc w:val="left"/>
+      <w:pPr>
+        <w:ind w:left="5040" w:hanging="360"/>
+      </w:pPr>
+      <w:rPr>
+        <w:u w:val="none"/>
+      </w:rPr>
+    </w:lvl>
+    <w:lvl w:ilvl="7">
+      <w:start w:val="1"/>
+      <w:numFmt w:val="bullet"/>
+      <w:lvlText w:val="-"/>
+      <w:lvlJc w:val="left"/>
+      <w:pPr>
+        <w:ind w:left="5760" w:hanging="360"/>
+      </w:pPr>
+      <w:rPr>
+        <w:u w:val="none"/>
+      </w:rPr>
+    </w:lvl>
+    <w:lvl w:ilvl="8">
+      <w:start w:val="1"/>
+      <w:numFmt w:val="bullet"/>
+      <w:lvlText w:val="-"/>
+      <w:lvlJc w:val="left"/>
+      <w:pPr>
+        <w:ind w:left="6480" w:hanging="360"/>
+      </w:pPr>
+      <w:rPr>
+        <w:u w:val="none"/>
+      </w:rPr>
+    </w:lvl>
+  </w:abstractNum>
+  <w:abstractNum w:abstractNumId="12">
+    <w:lvl w:ilvl="0">
+      <w:start w:val="1"/>
+      <w:numFmt w:val="bullet"/>
+      <w:lvlText w:val="-"/>
+      <w:lvlJc w:val="left"/>
+      <w:pPr>
+        <w:ind w:left="720" w:hanging="360"/>
+      </w:pPr>
+      <w:rPr>
+        <w:u w:val="none"/>
+      </w:rPr>
+    </w:lvl>
+    <w:lvl w:ilvl="1">
+      <w:start w:val="1"/>
+      <w:numFmt w:val="bullet"/>
+      <w:lvlText w:val="-"/>
+      <w:lvlJc w:val="left"/>
+      <w:pPr>
+        <w:ind w:left="1440" w:hanging="360"/>
+      </w:pPr>
+      <w:rPr>
+        <w:u w:val="none"/>
+      </w:rPr>
+    </w:lvl>
+    <w:lvl w:ilvl="2">
+      <w:start w:val="1"/>
+      <w:numFmt w:val="bullet"/>
+      <w:lvlText w:val="-"/>
+      <w:lvlJc w:val="left"/>
+      <w:pPr>
+        <w:ind w:left="2160" w:hanging="360"/>
+      </w:pPr>
+      <w:rPr>
+        <w:u w:val="none"/>
+      </w:rPr>
+    </w:lvl>
+    <w:lvl w:ilvl="3">
+      <w:start w:val="1"/>
+      <w:numFmt w:val="bullet"/>
+      <w:lvlText w:val="-"/>
+      <w:lvlJc w:val="left"/>
+      <w:pPr>
+        <w:ind w:left="2880" w:hanging="360"/>
+      </w:pPr>
+      <w:rPr>
+        <w:u w:val="none"/>
+      </w:rPr>
+    </w:lvl>
+    <w:lvl w:ilvl="4">
+      <w:start w:val="1"/>
+      <w:numFmt w:val="bullet"/>
+      <w:lvlText w:val="-"/>
+      <w:lvlJc w:val="left"/>
+      <w:pPr>
+        <w:ind w:left="3600" w:hanging="360"/>
+      </w:pPr>
+      <w:rPr>
+        <w:u w:val="none"/>
+      </w:rPr>
+    </w:lvl>
+    <w:lvl w:ilvl="5">
+      <w:start w:val="1"/>
+      <w:numFmt w:val="bullet"/>
+      <w:lvlText w:val="-"/>
+      <w:lvlJc w:val="left"/>
+      <w:pPr>
+        <w:ind w:left="4320" w:hanging="360"/>
+      </w:pPr>
+      <w:rPr>
+        <w:u w:val="none"/>
+      </w:rPr>
+    </w:lvl>
+    <w:lvl w:ilvl="6">
+      <w:start w:val="1"/>
+      <w:numFmt w:val="bullet"/>
+      <w:lvlText w:val="-"/>
+      <w:lvlJc w:val="left"/>
+      <w:pPr>
+        <w:ind w:left="5040" w:hanging="360"/>
+      </w:pPr>
+      <w:rPr>
+        <w:u w:val="none"/>
+      </w:rPr>
+    </w:lvl>
+    <w:lvl w:ilvl="7">
+      <w:start w:val="1"/>
+      <w:numFmt w:val="bullet"/>
+      <w:lvlText w:val="-"/>
+      <w:lvlJc w:val="left"/>
+      <w:pPr>
+        <w:ind w:left="5760" w:hanging="360"/>
+      </w:pPr>
+      <w:rPr>
+        <w:u w:val="none"/>
+      </w:rPr>
+    </w:lvl>
+    <w:lvl w:ilvl="8">
+      <w:start w:val="1"/>
+      <w:numFmt w:val="bullet"/>
+      <w:lvlText w:val="-"/>
+      <w:lvlJc w:val="left"/>
+      <w:pPr>
+        <w:ind w:left="6480" w:hanging="360"/>
+      </w:pPr>
+      <w:rPr>
+        <w:u w:val="none"/>
+      </w:rPr>
+    </w:lvl>
+  </w:abstractNum>
   <w:num w:numId="1">
     <w:abstractNumId w:val="1"/>
   </w:num>
@@ -6455,6 +9059,24 @@
   </w:num>
   <w:num w:numId="6">
     <w:abstractNumId w:val="6"/>
+  </w:num>
+  <w:num w:numId="7">
+    <w:abstractNumId w:val="7"/>
+  </w:num>
+  <w:num w:numId="8">
+    <w:abstractNumId w:val="8"/>
+  </w:num>
+  <w:num w:numId="9">
+    <w:abstractNumId w:val="9"/>
+  </w:num>
+  <w:num w:numId="10">
+    <w:abstractNumId w:val="10"/>
+  </w:num>
+  <w:num w:numId="11">
+    <w:abstractNumId w:val="11"/>
+  </w:num>
+  <w:num w:numId="12">
+    <w:abstractNumId w:val="12"/>
   </w:num>
 </w:numbering>
 </file>
@@ -7384,6 +10006,19 @@
   </w:style>
   <w:style w:type="table" w:styleId="Table8">
     <w:basedOn w:val="TableNormal"/>
+    <w:tblPr>
+      <w:tblStyleRowBandSize w:val="1"/>
+      <w:tblStyleColBandSize w:val="1"/>
+      <w:tblCellMar>
+        <w:top w:w="100.0" w:type="dxa"/>
+        <w:left w:w="100.0" w:type="dxa"/>
+        <w:bottom w:w="100.0" w:type="dxa"/>
+        <w:right w:w="100.0" w:type="dxa"/>
+      </w:tblCellMar>
+    </w:tblPr>
+  </w:style>
+  <w:style w:type="table" w:styleId="Table9">
+    <w:basedOn w:val="TableNormal"/>
     <w:pPr>
       <w:spacing w:after="0" w:line="240" w:lineRule="auto"/>
     </w:pPr>
@@ -7698,7 +10333,7 @@
 
 <file path=customXML/item1.xml><?xml version="1.0" encoding="utf-8"?>
 <go:gDocsCustomXmlDataStorage xmlns:go="http://customooxmlschemas.google.com/" xmlns:r="http://schemas.openxmlformats.org/officeDocument/2006/relationships" uri="GoogleDocsCustomDataVersion2">
-  <go:docsCustomData xmlns:go="http://customooxmlschemas.google.com/" roundtripDataSignature="AMtx7mjTeKfwtaS1UKK8NjPLq/1ai9UyUw==">CgMxLjAaHwoBMBIaChgICVIUChJ0YWJsZS40ZHl2ZXZzenFmZTYaHwoBMRIaChgICVIUChJ0YWJsZS5hODgyYmplaTZmNmkaHwoBMhIaChgICVIUChJ0YWJsZS5sMXR2eTg2MDFzYjAaHwoBMxIaChgICVIUChJ0YWJsZS43emlveGVvcXFzNGQaHwoBNBIaChgICVIUChJ0YWJsZS52b2h3ZGV4MDBxMmYaHwoBNRIaChgICVIUChJ0YWJsZS5oaG05Z3ZmNXh6ZDIyDmguNTh6cWVvbGZlemJyMg5oLnNxYnNzeXZnaXY5cTIOaC5hcmt2M2gyOHhtaTYyDmguOTVwMnk4eHI5dXE0Mg5oLnlzOWlwYWY0OGZyajIOaC5nZXFjZGZrYng4YnUyDmguZnJraGszcnoxZGNrMg5oLnlneDVpOGJ1c3FrYzIOaC5pbDlmbzlzMzV4bGYyDmgudmxsNzk5c3p4OHczMg5oLmxybW03bHF5dmdoZjIOaC5ndWwwNjZ4Zzd1aG8yDmgucGRqcXQxZG04c2hsMg5oLmQ1cHRvMG1hM3A1cjIOaC5nbnZyNXd2OXo3eTgyDmguZXJzMWU3eG9uemRlMg5oLmpzdzNkcGgyemdkZjINaC5zdWd1Y3VxYjVvbzIOaC5wOGw5MzMxNjh0dWoyDmguZHpnNnU0eGFoNGoyMg5oLnl0dGswbmh1MXF3ODgAciExQ1VQZFRZRGhpeTdvMnN3WmRRYzEtTTlLUFZ6eUJDV3Q=</go:docsCustomData>
+  <go:docsCustomData xmlns:go="http://customooxmlschemas.google.com/" roundtripDataSignature="AMtx7mj/QyhXCcX/6Of8SinZtciScgRWFw==">CgMxLjAaHwoBMBIaChgICVIUChJ0YWJsZS40ZHl2ZXZzenFmZTYaHwoBMRIaChgICVIUChJ0YWJsZS5hODgyYmplaTZmNmkaHwoBMhIaChgICVIUChJ0YWJsZS5yam9xa2t5aXRma3YaHwoBMxIaChgICVIUChJ0YWJsZS43emlveGVvcXFzNGQaHwoBNBIaChgICVIUChJ0YWJsZS52b2h3ZGV4MDBxMmYaHwoBNRIaChgICVIUChJ0YWJsZS5oaG05Z3ZmNXh6ZDIaHwoBNhIaChgICVIUChJ0YWJsZS5pMzlrNTZydHk0MHcyDmguNTh6cWVvbGZlemJyMg5oLnNxYnNzeXZnaXY5cTIOaC5hcmt2M2gyOHhtaTYyDmguOTVwMnk4eHI5dXE0Mg5oLjY5eW1hZG55cmNndzIOaC55czlpcGFmNDhmcmoyDmguZ2VxY2Rma2J4OGJ1Mg5oLmZya2hrM3J6MWRjazIOaC55Z3g1aThidXNxa2MyDmguZzlwbmN6N2Z2OHR4Mg5oLmxybW03bHF5dmdoZjIOaC5ndWwwNjZ4Zzd1aG8yDmgucGRqcXQxZG04c2hsMg5oLmQ1cHRvMG1hM3A1cjIOaC5nbnZyNXd2OXo3eTgyDmguZXJzMWU3eG9uemRlMg5oLmpzdzNkcGgyemdkZjINaC5zdWd1Y3VxYjVvbzIOaC5wOGw5MzMxNjh0dWoyDmguZnhrM3BsY3A5OHFzMg5oLmNkcW8yeXlkNDc0cjIOaC44bTBiMW00djQ2aTAyDmguZHpnNnU0eGFoNGoyMg5oLnl0dGswbmh1MXF3ODgAciExQ1VQZFRZRGhpeTdvMnN3WmRRYzEtTTlLUFZ6eUJDV3Q=</go:docsCustomData>
 </go:gDocsCustomXmlDataStorage>
 </file>
 

</xml_diff>

<commit_message>
Writing notes based on research papers that I have found
Adding notes on approaches that was provided on research papers.
</commit_message>
<xml_diff>
--- a/Strategic Thinking - CA 1 – Capstone Project Proposal - sba24098.docx
+++ b/Strategic Thinking - CA 1 – Capstone Project Proposal - sba24098.docx
@@ -2019,7 +2019,7 @@
         <w:rPr>
           <w:rtl w:val="0"/>
         </w:rPr>
-        <w:t xml:space="preserve"> - Customer Support Ticket Multi-Classification, Prioritization and Sentiment Summarization</w:t>
+        <w:t xml:space="preserve"> - Customer Support Ticket Multi-Classification, Prioritization and Summarization</w:t>
       </w:r>
     </w:p>
     <w:p>
@@ -2098,24 +2098,250 @@
       </w:pPr>
       <w:r>
         <w:rPr>
-          <w:rtl w:val="0"/>
-        </w:rPr>
-      </w:r>
-    </w:p>
-    <w:p>
-      <w:pPr>
-        <w:rPr>
-          <w:highlight w:val="yellow"/>
-        </w:rPr>
-      </w:pPr>
-      <w:r>
-        <w:rPr>
           <w:color w:val="222222"/>
           <w:sz w:val="20"/>
           <w:szCs w:val="20"/>
           <w:highlight w:val="white"/>
           <w:rtl w:val="0"/>
         </w:rPr>
+        <w:t xml:space="preserve">“</w:t>
+      </w:r>
+      <w:r>
+        <w:rPr>
+          <w:rFonts w:ascii="Arial" w:cs="Arial" w:eastAsia="Arial" w:hAnsi="Arial"/>
+          <w:color w:val="222222"/>
+          <w:sz w:val="20"/>
+          <w:szCs w:val="20"/>
+          <w:highlight w:val="white"/>
+          <w:rtl w:val="0"/>
+        </w:rPr>
+        <w:t xml:space="preserve">However, such a categorization is a particularly difficult task, since it requires an automatic extraction of the meaning of the text, followed by a classification, which is often multiclass. This work proposes an approach to this problem, based on text mining and classification, which can use either deep or traditional learning algorithms. “ </w:t>
+      </w:r>
+      <w:r>
+        <w:rPr>
+          <w:highlight w:val="yellow"/>
+          <w:rtl w:val="0"/>
+        </w:rPr>
+        <w:t xml:space="preserve">Hyperparameter Black-Box Optimization to Improve the Automatic Classification of Support Tickets</w:t>
+      </w:r>
+      <w:r>
+        <w:rPr>
+          <w:rtl w:val="0"/>
+        </w:rPr>
+      </w:r>
+    </w:p>
+    <w:p>
+      <w:pPr>
+        <w:rPr>
+          <w:color w:val="222222"/>
+          <w:sz w:val="20"/>
+          <w:szCs w:val="20"/>
+          <w:highlight w:val="white"/>
+        </w:rPr>
+      </w:pPr>
+      <w:r>
+        <w:rPr>
+          <w:color w:val="222222"/>
+          <w:sz w:val="20"/>
+          <w:szCs w:val="20"/>
+          <w:highlight w:val="white"/>
+          <w:rtl w:val="0"/>
+        </w:rPr>
+        <w:t xml:space="preserve">“</w:t>
+      </w:r>
+      <w:r>
+        <w:rPr>
+          <w:rFonts w:ascii="Arial" w:cs="Arial" w:eastAsia="Arial" w:hAnsi="Arial"/>
+          <w:color w:val="222222"/>
+          <w:sz w:val="20"/>
+          <w:szCs w:val="20"/>
+          <w:highlight w:val="white"/>
+          <w:rtl w:val="0"/>
+        </w:rPr>
+        <w:t xml:space="preserve">The proposed approach is composed of an initial Text Mining phase, which includes tokenization, stop-word elimination, Lemmatization with Part-Of-Speech recognition, and finally feature extraction by using Word2vec” </w:t>
+      </w:r>
+      <w:r>
+        <w:rPr>
+          <w:highlight w:val="yellow"/>
+          <w:rtl w:val="0"/>
+        </w:rPr>
+        <w:t xml:space="preserve">Hyperparameter Black-Box Optimization to Improve the Automatic Classification of Support Tickets</w:t>
+      </w:r>
+      <w:r>
+        <w:rPr>
+          <w:rtl w:val="0"/>
+        </w:rPr>
+      </w:r>
+    </w:p>
+    <w:p>
+      <w:pPr>
+        <w:rPr>
+          <w:color w:val="222222"/>
+          <w:sz w:val="20"/>
+          <w:szCs w:val="20"/>
+          <w:highlight w:val="white"/>
+        </w:rPr>
+      </w:pPr>
+      <w:r>
+        <w:rPr>
+          <w:rFonts w:ascii="Arial" w:cs="Arial" w:eastAsia="Arial" w:hAnsi="Arial"/>
+          <w:color w:val="222222"/>
+          <w:sz w:val="20"/>
+          <w:szCs w:val="20"/>
+          <w:highlight w:val="white"/>
+          <w:rtl w:val="0"/>
+        </w:rPr>
+        <w:t xml:space="preserve">“In any case, the categorization of textual tickets turns out to be a particularly challenging multi-class problem. Many words may be in common between messages dealing with completely different subjects, and on the other hand, messages dealing with the same subject may use completely different words.” </w:t>
+      </w:r>
+      <w:r>
+        <w:rPr>
+          <w:color w:val="222222"/>
+          <w:sz w:val="20"/>
+          <w:szCs w:val="20"/>
+          <w:highlight w:val="white"/>
+          <w:rtl w:val="0"/>
+        </w:rPr>
+        <w:t xml:space="preserve"> </w:t>
+      </w:r>
+      <w:r>
+        <w:rPr>
+          <w:highlight w:val="yellow"/>
+          <w:rtl w:val="0"/>
+        </w:rPr>
+        <w:t xml:space="preserve">Hyperparameter Black-Box Optimization to Improve the Automatic Classification of Support Tickets</w:t>
+      </w:r>
+      <w:r>
+        <w:rPr>
+          <w:rtl w:val="0"/>
+        </w:rPr>
+      </w:r>
+    </w:p>
+    <w:p>
+      <w:pPr>
+        <w:rPr>
+          <w:color w:val="222222"/>
+          <w:sz w:val="20"/>
+          <w:szCs w:val="20"/>
+          <w:highlight w:val="yellow"/>
+        </w:rPr>
+      </w:pPr>
+      <w:r>
+        <w:rPr>
+          <w:color w:val="222222"/>
+          <w:sz w:val="20"/>
+          <w:szCs w:val="20"/>
+          <w:highlight w:val="white"/>
+          <w:rtl w:val="0"/>
+        </w:rPr>
+        <w:t xml:space="preserve">“The authors of [8] classify emails in four classes, and then compare Naive Bayes, Support Vector Machines (SVMs), and K-NN, integrated with some Natural Language Processing (NLP) techniques (Stop-words removal, Stemming, and feature extraction using TF-IDF and Word2vec).” </w:t>
+      </w:r>
+      <w:r>
+        <w:rPr>
+          <w:highlight w:val="yellow"/>
+          <w:rtl w:val="0"/>
+        </w:rPr>
+        <w:t xml:space="preserve">Hyperparameter Black-Box Optimization to Improve the Automatic Classification of Support Tickets</w:t>
+      </w:r>
+      <w:r>
+        <w:rPr>
+          <w:rtl w:val="0"/>
+        </w:rPr>
+      </w:r>
+    </w:p>
+    <w:p>
+      <w:pPr>
+        <w:rPr>
+          <w:color w:val="222222"/>
+          <w:sz w:val="20"/>
+          <w:szCs w:val="20"/>
+          <w:highlight w:val="white"/>
+        </w:rPr>
+      </w:pPr>
+      <w:r>
+        <w:rPr>
+          <w:rtl w:val="0"/>
+        </w:rPr>
+      </w:r>
+    </w:p>
+    <w:p>
+      <w:pPr>
+        <w:rPr>
+          <w:color w:val="222222"/>
+          <w:sz w:val="20"/>
+          <w:szCs w:val="20"/>
+          <w:highlight w:val="white"/>
+        </w:rPr>
+      </w:pPr>
+      <w:r>
+        <w:rPr>
+          <w:rtl w:val="0"/>
+        </w:rPr>
+      </w:r>
+    </w:p>
+    <w:p>
+      <w:pPr>
+        <w:rPr>
+          <w:highlight w:val="yellow"/>
+        </w:rPr>
+      </w:pPr>
+      <w:r>
+        <w:rPr>
+          <w:color w:val="222222"/>
+          <w:sz w:val="20"/>
+          <w:szCs w:val="20"/>
+          <w:highlight w:val="white"/>
+          <w:rtl w:val="0"/>
+        </w:rPr>
+        <w:t xml:space="preserve">“Communication is part of everyday business, and it is vitalfor operations to run smoothly as well as for establishingstable and positive relations with customers. A crucialaspect of the latter is to efficiently resolve various business-related issues that customers encounter, since failing to doso risk negatively affect both the image and the reputationof the corporation. This task is both time-consuming and labor-inten-sive.”  </w:t>
+      </w:r>
+      <w:r>
+        <w:rPr>
+          <w:highlight w:val="yellow"/>
+          <w:rtl w:val="0"/>
+        </w:rPr>
+        <w:t xml:space="preserve">E-mail classification with machine learning and word embeddings for improved customer support page 1880</w:t>
+      </w:r>
+    </w:p>
+    <w:p>
+      <w:pPr>
+        <w:rPr>
+          <w:highlight w:val="yellow"/>
+        </w:rPr>
+      </w:pPr>
+      <w:r>
+        <w:rPr>
+          <w:rtl w:val="0"/>
+        </w:rPr>
+      </w:r>
+    </w:p>
+    <w:p>
+      <w:pPr>
+        <w:rPr>
+          <w:highlight w:val="yellow"/>
+        </w:rPr>
+      </w:pPr>
+      <w:r>
+        <w:rPr>
+          <w:highlight w:val="yellow"/>
+          <w:rtl w:val="0"/>
+        </w:rPr>
+        <w:t xml:space="preserve">“In order to optimize the performance and minimize thetime the support ticket spends in the system, it is necessaryto sort incoming tickets and assign them the correct supportteam.” page 1882</w:t>
+      </w:r>
+    </w:p>
+    <w:p>
+      <w:pPr>
+        <w:rPr>
+          <w:highlight w:val="yellow"/>
+        </w:rPr>
+      </w:pPr>
+      <w:r>
+        <w:rPr>
+          <w:color w:val="222222"/>
+          <w:sz w:val="20"/>
+          <w:szCs w:val="20"/>
+          <w:highlight w:val="white"/>
+          <w:rtl w:val="0"/>
+        </w:rPr>
         <w:t xml:space="preserve">“ Demand for customer support is rising and often exceeds the supply of available support agents. Especially missing knowledge and multiple re-routings between support agents are major factors for delays in resolution time.” Page 1 “</w:t>
       </w:r>
       <w:r>
@@ -2219,6 +2445,36 @@
           <w:rtl w:val="0"/>
         </w:rPr>
         <w:t xml:space="preserve">Reducing waiting time for the ticket to be tackled by the correct team and agent.</w:t>
+      </w:r>
+    </w:p>
+    <w:p>
+      <w:pPr>
+        <w:rPr>
+          <w:highlight w:val="yellow"/>
+        </w:rPr>
+      </w:pPr>
+      <w:r>
+        <w:rPr>
+          <w:highlight w:val="yellow"/>
+          <w:rtl w:val="0"/>
+        </w:rPr>
+        <w:t xml:space="preserve">“</w:t>
+      </w:r>
+      <w:r>
+        <w:rPr>
+          <w:rFonts w:ascii="Arial" w:cs="Arial" w:eastAsia="Arial" w:hAnsi="Arial"/>
+          <w:color w:val="222222"/>
+          <w:sz w:val="20"/>
+          <w:szCs w:val="20"/>
+          <w:highlight w:val="white"/>
+          <w:rtl w:val="0"/>
+        </w:rPr>
+        <w:t xml:space="preserve">provide a more consistent and unbiased subdivision”</w:t>
+      </w:r>
+      <w:r>
+        <w:rPr>
+          <w:rtl w:val="0"/>
+        </w:rPr>
       </w:r>
     </w:p>
     <w:p>
@@ -3310,7 +3566,7 @@
                   <w:rPr>
                     <w:rtl w:val="0"/>
                   </w:rPr>
-                  <w:t xml:space="preserve">Summarizing and Sentiment analysis of the ticket.</w:t>
+                  <w:t xml:space="preserve">Summarizing ticket issue.</w:t>
                 </w:r>
               </w:p>
             </w:tc>
@@ -3813,26 +4069,13 @@
                     <w:b w:val="1"/>
                     <w:rtl w:val="0"/>
                   </w:rPr>
-                  <w:t xml:space="preserve">Sentiment</w:t>
-                </w:r>
-                <w:r>
-                  <w:rPr>
-                    <w:rtl w:val="0"/>
-                  </w:rPr>
-                  <w:t xml:space="preserve"> </w:t>
-                </w:r>
-                <w:r>
-                  <w:rPr>
-                    <w:b w:val="1"/>
-                    <w:rtl w:val="0"/>
-                  </w:rPr>
                   <w:t xml:space="preserve">Summarization - </w:t>
                 </w:r>
                 <w:r>
                   <w:rPr>
                     <w:rtl w:val="0"/>
                   </w:rPr>
-                  <w:t xml:space="preserve">Generating a summary of the issue of the ticket and customer sentiment as negative, neutral or positive.</w:t>
+                  <w:t xml:space="preserve">Generating a summary of the issue of the ticket </w:t>
                 </w:r>
               </w:p>
             </w:tc>
@@ -3921,7 +4164,7 @@
                   <w:rPr>
                     <w:rtl w:val="0"/>
                   </w:rPr>
-                  <w:t xml:space="preserve"> Predicting ticket priority as low, medium or high based on customer sentiment and category type.</w:t>
+                  <w:t xml:space="preserve"> Predicting ticket priority as low, medium or high based on ticket issue.</w:t>
                 </w:r>
               </w:p>
             </w:tc>
@@ -4656,7 +4899,7 @@
           <w:b w:val="1"/>
           <w:rtl w:val="0"/>
         </w:rPr>
-        <w:t xml:space="preserve">Ticket multi-classification</w:t>
+        <w:t xml:space="preserve">Ticket multi-classification and prioritization</w:t>
       </w:r>
     </w:p>
     <w:sdt>
@@ -4730,7 +4973,7 @@
                   <w:rPr>
                     <w:rtl w:val="0"/>
                   </w:rPr>
-                  <w:t xml:space="preserve">Machine Learning Algorithm</w:t>
+                  <w:t xml:space="preserve">Machine Learning Algorithm Options</w:t>
                 </w:r>
               </w:p>
             </w:tc>
@@ -4768,7 +5011,262 @@
                   <w:rPr>
                     <w:rtl w:val="0"/>
                   </w:rPr>
-                  <w:t xml:space="preserve"> supervised learning, more specifically classification. Most research focused on custom implementations with ML (e.g., Support Vector Machine, SVM, Random Forest, RF, Decision Tree, DF, XGBoost) </w:t>
+                  <w:t xml:space="preserve">Naive Bayes</w:t>
+                </w:r>
+              </w:p>
+              <w:p>
+                <w:pPr>
+                  <w:keepNext w:val="0"/>
+                  <w:keepLines w:val="0"/>
+                  <w:pageBreakBefore w:val="0"/>
+                  <w:widowControl w:val="0"/>
+                  <w:pBdr>
+                    <w:top w:space="0" w:sz="0" w:val="nil"/>
+                    <w:left w:space="0" w:sz="0" w:val="nil"/>
+                    <w:bottom w:space="0" w:sz="0" w:val="nil"/>
+                    <w:right w:space="0" w:sz="0" w:val="nil"/>
+                    <w:between w:space="0" w:sz="0" w:val="nil"/>
+                  </w:pBdr>
+                  <w:shd w:fill="auto" w:val="clear"/>
+                  <w:spacing w:after="0" w:before="0" w:line="240" w:lineRule="auto"/>
+                  <w:ind w:left="0" w:right="0" w:firstLine="0"/>
+                  <w:jc w:val="left"/>
+                  <w:rPr/>
+                </w:pPr>
+                <w:r>
+                  <w:rPr>
+                    <w:rtl w:val="0"/>
+                  </w:rPr>
+                  <w:t xml:space="preserve">Support Vector Machine , </w:t>
+                </w:r>
+              </w:p>
+              <w:p>
+                <w:pPr>
+                  <w:keepNext w:val="0"/>
+                  <w:keepLines w:val="0"/>
+                  <w:pageBreakBefore w:val="0"/>
+                  <w:widowControl w:val="0"/>
+                  <w:pBdr>
+                    <w:top w:space="0" w:sz="0" w:val="nil"/>
+                    <w:left w:space="0" w:sz="0" w:val="nil"/>
+                    <w:bottom w:space="0" w:sz="0" w:val="nil"/>
+                    <w:right w:space="0" w:sz="0" w:val="nil"/>
+                    <w:between w:space="0" w:sz="0" w:val="nil"/>
+                  </w:pBdr>
+                  <w:shd w:fill="auto" w:val="clear"/>
+                  <w:spacing w:after="0" w:before="0" w:line="240" w:lineRule="auto"/>
+                  <w:ind w:left="0" w:right="0" w:firstLine="0"/>
+                  <w:jc w:val="left"/>
+                  <w:rPr/>
+                </w:pPr>
+                <w:r>
+                  <w:rPr>
+                    <w:rtl w:val="0"/>
+                  </w:rPr>
+                  <w:t xml:space="preserve">Random Forest , </w:t>
+                </w:r>
+              </w:p>
+              <w:p>
+                <w:pPr>
+                  <w:keepNext w:val="0"/>
+                  <w:keepLines w:val="0"/>
+                  <w:pageBreakBefore w:val="0"/>
+                  <w:widowControl w:val="0"/>
+                  <w:pBdr>
+                    <w:top w:space="0" w:sz="0" w:val="nil"/>
+                    <w:left w:space="0" w:sz="0" w:val="nil"/>
+                    <w:bottom w:space="0" w:sz="0" w:val="nil"/>
+                    <w:right w:space="0" w:sz="0" w:val="nil"/>
+                    <w:between w:space="0" w:sz="0" w:val="nil"/>
+                  </w:pBdr>
+                  <w:shd w:fill="auto" w:val="clear"/>
+                  <w:spacing w:after="0" w:before="0" w:line="240" w:lineRule="auto"/>
+                  <w:ind w:left="0" w:right="0" w:firstLine="0"/>
+                  <w:jc w:val="left"/>
+                  <w:rPr/>
+                </w:pPr>
+                <w:r>
+                  <w:rPr>
+                    <w:rtl w:val="0"/>
+                  </w:rPr>
+                  <w:t xml:space="preserve">Decision Tree </w:t>
+                </w:r>
+              </w:p>
+              <w:p>
+                <w:pPr>
+                  <w:keepNext w:val="0"/>
+                  <w:keepLines w:val="0"/>
+                  <w:pageBreakBefore w:val="0"/>
+                  <w:widowControl w:val="0"/>
+                  <w:pBdr>
+                    <w:top w:space="0" w:sz="0" w:val="nil"/>
+                    <w:left w:space="0" w:sz="0" w:val="nil"/>
+                    <w:bottom w:space="0" w:sz="0" w:val="nil"/>
+                    <w:right w:space="0" w:sz="0" w:val="nil"/>
+                    <w:between w:space="0" w:sz="0" w:val="nil"/>
+                  </w:pBdr>
+                  <w:shd w:fill="auto" w:val="clear"/>
+                  <w:spacing w:after="0" w:before="0" w:line="240" w:lineRule="auto"/>
+                  <w:ind w:left="0" w:right="0" w:firstLine="0"/>
+                  <w:jc w:val="left"/>
+                  <w:rPr/>
+                </w:pPr>
+                <w:r>
+                  <w:rPr>
+                    <w:rtl w:val="0"/>
+                  </w:rPr>
+                </w:r>
+              </w:p>
+              <w:p>
+                <w:pPr>
+                  <w:keepNext w:val="0"/>
+                  <w:keepLines w:val="0"/>
+                  <w:pageBreakBefore w:val="0"/>
+                  <w:widowControl w:val="0"/>
+                  <w:pBdr>
+                    <w:top w:space="0" w:sz="0" w:val="nil"/>
+                    <w:left w:space="0" w:sz="0" w:val="nil"/>
+                    <w:bottom w:space="0" w:sz="0" w:val="nil"/>
+                    <w:right w:space="0" w:sz="0" w:val="nil"/>
+                    <w:between w:space="0" w:sz="0" w:val="nil"/>
+                  </w:pBdr>
+                  <w:shd w:fill="auto" w:val="clear"/>
+                  <w:spacing w:after="0" w:before="0" w:line="240" w:lineRule="auto"/>
+                  <w:ind w:left="0" w:right="0" w:firstLine="0"/>
+                  <w:jc w:val="left"/>
+                  <w:rPr/>
+                </w:pPr>
+                <w:r>
+                  <w:rPr>
+                    <w:rtl w:val="0"/>
+                  </w:rPr>
+                  <w:t xml:space="preserve">Supervised learning </w:t>
+                </w:r>
+              </w:p>
+              <w:p>
+                <w:pPr>
+                  <w:keepNext w:val="0"/>
+                  <w:keepLines w:val="0"/>
+                  <w:pageBreakBefore w:val="0"/>
+                  <w:widowControl w:val="0"/>
+                  <w:pBdr>
+                    <w:top w:space="0" w:sz="0" w:val="nil"/>
+                    <w:left w:space="0" w:sz="0" w:val="nil"/>
+                    <w:bottom w:space="0" w:sz="0" w:val="nil"/>
+                    <w:right w:space="0" w:sz="0" w:val="nil"/>
+                    <w:between w:space="0" w:sz="0" w:val="nil"/>
+                  </w:pBdr>
+                  <w:shd w:fill="auto" w:val="clear"/>
+                  <w:spacing w:after="0" w:before="0" w:line="240" w:lineRule="auto"/>
+                  <w:ind w:left="0" w:right="0" w:firstLine="0"/>
+                  <w:jc w:val="left"/>
+                  <w:rPr/>
+                </w:pPr>
+                <w:r>
+                  <w:rPr>
+                    <w:rtl w:val="0"/>
+                  </w:rPr>
+                </w:r>
+              </w:p>
+              <w:p>
+                <w:pPr>
+                  <w:keepNext w:val="0"/>
+                  <w:keepLines w:val="0"/>
+                  <w:pageBreakBefore w:val="0"/>
+                  <w:widowControl w:val="0"/>
+                  <w:pBdr>
+                    <w:top w:space="0" w:sz="0" w:val="nil"/>
+                    <w:left w:space="0" w:sz="0" w:val="nil"/>
+                    <w:bottom w:space="0" w:sz="0" w:val="nil"/>
+                    <w:right w:space="0" w:sz="0" w:val="nil"/>
+                    <w:between w:space="0" w:sz="0" w:val="nil"/>
+                  </w:pBdr>
+                  <w:shd w:fill="auto" w:val="clear"/>
+                  <w:spacing w:after="0" w:before="0" w:line="240" w:lineRule="auto"/>
+                  <w:ind w:left="0" w:right="0" w:firstLine="0"/>
+                  <w:jc w:val="left"/>
+                  <w:rPr/>
+                </w:pPr>
+                <w:r>
+                  <w:rPr>
+                    <w:rtl w:val="0"/>
+                  </w:rPr>
+                  <w:t xml:space="preserve">Automating e-mail labeling and sorting requires an NLPmodel that can differentiate between different types of errands and support requests. </w:t>
+                </w:r>
+                <w:r>
+                  <w:rPr>
+                    <w:highlight w:val="yellow"/>
+                    <w:rtl w:val="0"/>
+                  </w:rPr>
+                  <w:t xml:space="preserve">E-mail classification with machine learning and word embeddings for improved customer support page 1882</w:t>
+                </w:r>
+                <w:r>
+                  <w:rPr>
+                    <w:rtl w:val="0"/>
+                  </w:rPr>
+                </w:r>
+              </w:p>
+              <w:p>
+                <w:pPr>
+                  <w:keepNext w:val="0"/>
+                  <w:keepLines w:val="0"/>
+                  <w:pageBreakBefore w:val="0"/>
+                  <w:widowControl w:val="0"/>
+                  <w:pBdr>
+                    <w:top w:space="0" w:sz="0" w:val="nil"/>
+                    <w:left w:space="0" w:sz="0" w:val="nil"/>
+                    <w:bottom w:space="0" w:sz="0" w:val="nil"/>
+                    <w:right w:space="0" w:sz="0" w:val="nil"/>
+                    <w:between w:space="0" w:sz="0" w:val="nil"/>
+                  </w:pBdr>
+                  <w:shd w:fill="auto" w:val="clear"/>
+                  <w:spacing w:after="0" w:before="0" w:line="240" w:lineRule="auto"/>
+                  <w:ind w:left="0" w:right="0" w:firstLine="0"/>
+                  <w:jc w:val="left"/>
+                  <w:rPr/>
+                </w:pPr>
+                <w:r>
+                  <w:rPr>
+                    <w:rtl w:val="0"/>
+                  </w:rPr>
+                </w:r>
+              </w:p>
+              <w:p>
+                <w:pPr>
+                  <w:keepNext w:val="0"/>
+                  <w:keepLines w:val="0"/>
+                  <w:pageBreakBefore w:val="0"/>
+                  <w:widowControl w:val="0"/>
+                  <w:pBdr>
+                    <w:top w:space="0" w:sz="0" w:val="nil"/>
+                    <w:left w:space="0" w:sz="0" w:val="nil"/>
+                    <w:bottom w:space="0" w:sz="0" w:val="nil"/>
+                    <w:right w:space="0" w:sz="0" w:val="nil"/>
+                    <w:between w:space="0" w:sz="0" w:val="nil"/>
+                  </w:pBdr>
+                  <w:shd w:fill="auto" w:val="clear"/>
+                  <w:spacing w:after="0" w:before="0" w:line="240" w:lineRule="auto"/>
+                  <w:ind w:left="0" w:right="0" w:firstLine="0"/>
+                  <w:jc w:val="left"/>
+                  <w:rPr/>
+                </w:pPr>
+                <w:r>
+                  <w:rPr>
+                    <w:rtl w:val="0"/>
+                  </w:rPr>
+                  <w:t xml:space="preserve">word embedding models that aim to modelthe words of a language in a vector space and placingwords with similar semantic meaning close to eachother </w:t>
+                </w:r>
+                <w:r>
+                  <w:rPr>
+                    <w:highlight w:val="yellow"/>
+                    <w:rtl w:val="0"/>
+                  </w:rPr>
+                  <w:t xml:space="preserve">E-mail classification with machine learning and word embeddings for improved customer support page 1882</w:t>
+                </w:r>
+                <w:r>
+                  <w:rPr>
+                    <w:rtl w:val="0"/>
+                  </w:rPr>
                 </w:r>
               </w:p>
             </w:tc>
@@ -4846,6 +5344,20 @@
     </w:sdt>
     <w:p>
       <w:pPr>
+        <w:spacing w:after="0" w:lineRule="auto"/>
+        <w:ind w:left="0" w:firstLine="0"/>
+        <w:rPr>
+          <w:b w:val="1"/>
+        </w:rPr>
+      </w:pPr>
+      <w:r>
+        <w:rPr>
+          <w:rtl w:val="0"/>
+        </w:rPr>
+      </w:r>
+    </w:p>
+    <w:p>
+      <w:pPr>
         <w:pStyle w:val="Heading3"/>
         <w:rPr>
           <w:b w:val="1"/>
@@ -4919,7 +5431,7 @@
                   <w:rPr>
                     <w:rtl w:val="0"/>
                   </w:rPr>
-                  <w:t xml:space="preserve">Machine Learning Algorithm</w:t>
+                  <w:t xml:space="preserve">Machine Learning Algorithm Options</w:t>
                 </w:r>
               </w:p>
             </w:tc>
@@ -4934,6 +5446,114 @@
                 </w:tcMar>
                 <w:vAlign w:val="top"/>
               </w:tcPr>
+              <w:p>
+                <w:pPr>
+                  <w:widowControl w:val="0"/>
+                  <w:spacing w:after="0" w:line="240" w:lineRule="auto"/>
+                  <w:rPr/>
+                </w:pPr>
+                <w:r>
+                  <w:rPr>
+                    <w:rtl w:val="0"/>
+                  </w:rPr>
+                  <w:t xml:space="preserve">NLP Algorithms</w:t>
+                </w:r>
+              </w:p>
+              <w:p>
+                <w:pPr>
+                  <w:widowControl w:val="0"/>
+                  <w:spacing w:after="0" w:line="240" w:lineRule="auto"/>
+                  <w:rPr/>
+                </w:pPr>
+                <w:r>
+                  <w:rPr>
+                    <w:rtl w:val="0"/>
+                  </w:rPr>
+                </w:r>
+              </w:p>
+              <w:p>
+                <w:pPr>
+                  <w:widowControl w:val="0"/>
+                  <w:spacing w:after="0" w:line="240" w:lineRule="auto"/>
+                  <w:rPr/>
+                </w:pPr>
+                <w:r>
+                  <w:rPr>
+                    <w:rtl w:val="0"/>
+                  </w:rPr>
+                  <w:t xml:space="preserve">BART model, Pegasus model</w:t>
+                </w:r>
+              </w:p>
+              <w:p>
+                <w:pPr>
+                  <w:widowControl w:val="0"/>
+                  <w:spacing w:after="0" w:line="240" w:lineRule="auto"/>
+                  <w:rPr/>
+                </w:pPr>
+                <w:hyperlink r:id="rId11">
+                  <w:r>
+                    <w:rPr>
+                      <w:color w:val="1155cc"/>
+                      <w:u w:val="single"/>
+                      <w:rtl w:val="0"/>
+                    </w:rPr>
+                    <w:t xml:space="preserve">https://spotintelligence.com/2022/12/01/nlp-text-summarization/</w:t>
+                  </w:r>
+                </w:hyperlink>
+                <w:r>
+                  <w:rPr>
+                    <w:rtl w:val="0"/>
+                  </w:rPr>
+                  <w:t xml:space="preserve"> </w:t>
+                </w:r>
+              </w:p>
+              <w:p>
+                <w:pPr>
+                  <w:widowControl w:val="0"/>
+                  <w:spacing w:after="0" w:line="240" w:lineRule="auto"/>
+                  <w:rPr/>
+                </w:pPr>
+                <w:hyperlink r:id="rId12">
+                  <w:r>
+                    <w:rPr>
+                      <w:color w:val="1155cc"/>
+                      <w:u w:val="single"/>
+                      <w:rtl w:val="0"/>
+                    </w:rPr>
+                    <w:t xml:space="preserve">https://www.machinelearningplus.com/nlp/text-summarization-approaches-nlp-example/</w:t>
+                  </w:r>
+                </w:hyperlink>
+                <w:r>
+                  <w:rPr>
+                    <w:rtl w:val="0"/>
+                  </w:rPr>
+                </w:r>
+              </w:p>
+              <w:p>
+                <w:pPr>
+                  <w:widowControl w:val="0"/>
+                  <w:spacing w:after="0" w:line="240" w:lineRule="auto"/>
+                  <w:rPr/>
+                </w:pPr>
+                <w:r>
+                  <w:rPr>
+                    <w:rtl w:val="0"/>
+                  </w:rPr>
+                </w:r>
+              </w:p>
+              <w:p>
+                <w:pPr>
+                  <w:widowControl w:val="0"/>
+                  <w:spacing w:after="0" w:line="240" w:lineRule="auto"/>
+                  <w:rPr/>
+                </w:pPr>
+                <w:r>
+                  <w:rPr>
+                    <w:rtl w:val="0"/>
+                  </w:rPr>
+                  <w:t xml:space="preserve">https://subscription.packtpub.com/search?query=NLP+summarization</w:t>
+                </w:r>
+              </w:p>
               <w:p>
                 <w:pPr>
                   <w:widowControl w:val="0"/>
@@ -5012,14 +5632,438 @@
           <w:b w:val="1"/>
         </w:rPr>
       </w:pPr>
-      <w:bookmarkStart w:colFirst="0" w:colLast="0" w:name="_heading=h.d5pto0ma3p5r" w:id="13"/>
+      <w:bookmarkStart w:colFirst="0" w:colLast="0" w:name="_heading=h.9fndtvpnwp6" w:id="13"/>
       <w:bookmarkEnd w:id="13"/>
       <w:r>
         <w:rPr>
-          <w:b w:val="1"/>
-          <w:rtl w:val="0"/>
-        </w:rPr>
-        <w:t xml:space="preserve">Ticket prioritization</w:t>
+          <w:rtl w:val="0"/>
+        </w:rPr>
+      </w:r>
+    </w:p>
+    <w:p>
+      <w:pPr>
+        <w:pStyle w:val="Heading2"/>
+        <w:spacing w:after="0" w:lineRule="auto"/>
+        <w:rPr>
+          <w:b w:val="1"/>
+        </w:rPr>
+      </w:pPr>
+      <w:bookmarkStart w:colFirst="0" w:colLast="0" w:name="_heading=h.cs8hhfp4mm2f" w:id="14"/>
+      <w:bookmarkEnd w:id="14"/>
+      <w:r>
+        <w:rPr>
+          <w:rtl w:val="0"/>
+        </w:rPr>
+      </w:r>
+    </w:p>
+    <w:p>
+      <w:pPr>
+        <w:pStyle w:val="Heading2"/>
+        <w:spacing w:after="0" w:lineRule="auto"/>
+        <w:rPr>
+          <w:b w:val="1"/>
+        </w:rPr>
+      </w:pPr>
+      <w:bookmarkStart w:colFirst="0" w:colLast="0" w:name="_heading=h.gnvr5wv9z7y8" w:id="15"/>
+      <w:bookmarkEnd w:id="15"/>
+      <w:r>
+        <w:rPr>
+          <w:b w:val="1"/>
+          <w:rtl w:val="0"/>
+        </w:rPr>
+        <w:t xml:space="preserve">Document Process</w:t>
+      </w:r>
+    </w:p>
+    <w:p>
+      <w:pPr>
+        <w:spacing w:after="0" w:lineRule="auto"/>
+        <w:rPr/>
+      </w:pPr>
+      <w:r>
+        <w:rPr>
+          <w:rtl w:val="0"/>
+        </w:rPr>
+      </w:r>
+    </w:p>
+    <w:p>
+      <w:pPr>
+        <w:pStyle w:val="Heading1"/>
+        <w:spacing w:after="0" w:lineRule="auto"/>
+        <w:rPr/>
+      </w:pPr>
+      <w:bookmarkStart w:colFirst="0" w:colLast="0" w:name="_heading=h.ers1e7xonzde" w:id="16"/>
+      <w:bookmarkEnd w:id="16"/>
+      <w:r>
+        <w:rPr>
+          <w:b w:val="1"/>
+          <w:rtl w:val="0"/>
+        </w:rPr>
+        <w:t xml:space="preserve">Project Timeline:</w:t>
+      </w:r>
+      <w:r>
+        <w:rPr>
+          <w:rtl w:val="0"/>
+        </w:rPr>
+        <w:t xml:space="preserve">  200</w:t>
+      </w:r>
+    </w:p>
+    <w:p>
+      <w:pPr>
+        <w:rPr/>
+      </w:pPr>
+      <w:r>
+        <w:rPr>
+          <w:rtl w:val="0"/>
+        </w:rPr>
+      </w:r>
+    </w:p>
+    <w:p>
+      <w:pPr>
+        <w:spacing w:after="0" w:lineRule="auto"/>
+        <w:rPr>
+          <w:b w:val="1"/>
+        </w:rPr>
+      </w:pPr>
+      <w:r>
+        <w:rPr>
+          <w:b w:val="1"/>
+          <w:rtl w:val="0"/>
+        </w:rPr>
+        <w:t xml:space="preserve">Provide a high-level timeline for the capstone project. Break down the project into phases or milestones and estimate the time required for each. </w:t>
+      </w:r>
+    </w:p>
+    <w:p>
+      <w:pPr>
+        <w:spacing w:after="0" w:lineRule="auto"/>
+        <w:rPr>
+          <w:b w:val="1"/>
+        </w:rPr>
+      </w:pPr>
+      <w:r>
+        <w:rPr>
+          <w:rtl w:val="0"/>
+        </w:rPr>
+      </w:r>
+    </w:p>
+    <w:p>
+      <w:pPr>
+        <w:spacing w:after="0" w:lineRule="auto"/>
+        <w:rPr>
+          <w:b w:val="1"/>
+        </w:rPr>
+      </w:pPr>
+      <w:r>
+        <w:rPr>
+          <w:rtl w:val="0"/>
+        </w:rPr>
+      </w:r>
+    </w:p>
+    <w:p>
+      <w:pPr>
+        <w:spacing w:after="0" w:lineRule="auto"/>
+        <w:rPr>
+          <w:b w:val="1"/>
+        </w:rPr>
+      </w:pPr>
+      <w:r>
+        <w:rPr>
+          <w:rtl w:val="0"/>
+        </w:rPr>
+      </w:r>
+    </w:p>
+    <w:p>
+      <w:pPr>
+        <w:spacing w:after="0" w:lineRule="auto"/>
+        <w:rPr>
+          <w:b w:val="1"/>
+        </w:rPr>
+      </w:pPr>
+      <w:r>
+        <w:rPr>
+          <w:rtl w:val="0"/>
+        </w:rPr>
+      </w:r>
+    </w:p>
+    <w:p>
+      <w:pPr>
+        <w:spacing w:after="0" w:lineRule="auto"/>
+        <w:rPr/>
+      </w:pPr>
+      <w:r>
+        <w:rPr>
+          <w:rtl w:val="0"/>
+        </w:rPr>
+      </w:r>
+    </w:p>
+    <w:p>
+      <w:pPr>
+        <w:pStyle w:val="Heading1"/>
+        <w:spacing w:after="0" w:lineRule="auto"/>
+        <w:rPr/>
+      </w:pPr>
+      <w:bookmarkStart w:colFirst="0" w:colLast="0" w:name="_heading=h.jsw3dph2zgdf" w:id="17"/>
+      <w:bookmarkEnd w:id="17"/>
+      <w:r>
+        <w:rPr>
+          <w:b w:val="1"/>
+          <w:rtl w:val="0"/>
+        </w:rPr>
+        <w:t xml:space="preserve">Data Sources:</w:t>
+      </w:r>
+      <w:r>
+        <w:rPr>
+          <w:rtl w:val="0"/>
+        </w:rPr>
+        <w:t xml:space="preserve"> 100</w:t>
+      </w:r>
+    </w:p>
+    <w:p>
+      <w:pPr>
+        <w:spacing w:after="0" w:lineRule="auto"/>
+        <w:rPr/>
+      </w:pPr>
+      <w:r>
+        <w:rPr>
+          <w:rtl w:val="0"/>
+        </w:rPr>
+      </w:r>
+    </w:p>
+    <w:p>
+      <w:pPr>
+        <w:spacing w:after="0" w:lineRule="auto"/>
+        <w:rPr>
+          <w:b w:val="1"/>
+        </w:rPr>
+      </w:pPr>
+      <w:r>
+        <w:rPr>
+          <w:rtl w:val="0"/>
+        </w:rPr>
+      </w:r>
+    </w:p>
+    <w:p>
+      <w:pPr>
+        <w:spacing w:after="0" w:lineRule="auto"/>
+        <w:rPr>
+          <w:highlight w:val="yellow"/>
+        </w:rPr>
+      </w:pPr>
+      <w:r>
+        <w:rPr>
+          <w:highlight w:val="yellow"/>
+          <w:rtl w:val="0"/>
+        </w:rPr>
+        <w:t xml:space="preserve">Feature Extraction </w:t>
+      </w:r>
+    </w:p>
+    <w:p>
+      <w:pPr>
+        <w:spacing w:after="0" w:lineRule="auto"/>
+        <w:rPr>
+          <w:rFonts w:ascii="Arial" w:cs="Arial" w:eastAsia="Arial" w:hAnsi="Arial"/>
+          <w:color w:val="222222"/>
+          <w:sz w:val="20"/>
+          <w:szCs w:val="20"/>
+          <w:highlight w:val="white"/>
+        </w:rPr>
+      </w:pPr>
+      <w:r>
+        <w:rPr>
+          <w:highlight w:val="yellow"/>
+          <w:rtl w:val="0"/>
+        </w:rPr>
+        <w:t xml:space="preserve">“</w:t>
+      </w:r>
+      <w:r>
+        <w:rPr>
+          <w:rFonts w:ascii="Arial" w:cs="Arial" w:eastAsia="Arial" w:hAnsi="Arial"/>
+          <w:color w:val="222222"/>
+          <w:sz w:val="20"/>
+          <w:szCs w:val="20"/>
+          <w:highlight w:val="white"/>
+          <w:rtl w:val="0"/>
+        </w:rPr>
+        <w:t xml:space="preserve"> extract features from the text of IT tickets. “</w:t>
+      </w:r>
+    </w:p>
+    <w:p>
+      <w:pPr>
+        <w:spacing w:after="0" w:lineRule="auto"/>
+        <w:rPr>
+          <w:rFonts w:ascii="Arial" w:cs="Arial" w:eastAsia="Arial" w:hAnsi="Arial"/>
+          <w:color w:val="222222"/>
+          <w:sz w:val="20"/>
+          <w:szCs w:val="20"/>
+          <w:highlight w:val="white"/>
+        </w:rPr>
+      </w:pPr>
+      <w:r>
+        <w:rPr>
+          <w:rtl w:val="0"/>
+        </w:rPr>
+      </w:r>
+    </w:p>
+    <w:p>
+      <w:pPr>
+        <w:spacing w:after="0" w:lineRule="auto"/>
+        <w:rPr>
+          <w:rFonts w:ascii="Arial" w:cs="Arial" w:eastAsia="Arial" w:hAnsi="Arial"/>
+          <w:color w:val="222222"/>
+          <w:sz w:val="20"/>
+          <w:szCs w:val="20"/>
+          <w:highlight w:val="white"/>
+        </w:rPr>
+      </w:pPr>
+      <w:r>
+        <w:rPr>
+          <w:rtl w:val="0"/>
+        </w:rPr>
+      </w:r>
+    </w:p>
+    <w:p>
+      <w:pPr>
+        <w:spacing w:after="0" w:lineRule="auto"/>
+        <w:rPr>
+          <w:b w:val="1"/>
+          <w:highlight w:val="yellow"/>
+        </w:rPr>
+      </w:pPr>
+      <w:r>
+        <w:rPr>
+          <w:b w:val="1"/>
+          <w:rtl w:val="0"/>
+        </w:rPr>
+        <w:t xml:space="preserve">“This problem can occur in datasets with an overrepresentation of majority classes and an underrepresentation of minority classes. “</w:t>
+      </w:r>
+      <w:r>
+        <w:rPr>
+          <w:b w:val="1"/>
+          <w:highlight w:val="yellow"/>
+          <w:rtl w:val="0"/>
+        </w:rPr>
+        <w:t xml:space="preserve">page 363  AI-based Classification of Customer Support Tickets:</w:t>
+      </w:r>
+    </w:p>
+    <w:p>
+      <w:pPr>
+        <w:spacing w:after="0" w:lineRule="auto"/>
+        <w:rPr>
+          <w:b w:val="1"/>
+          <w:highlight w:val="yellow"/>
+        </w:rPr>
+      </w:pPr>
+      <w:r>
+        <w:rPr>
+          <w:rtl w:val="0"/>
+        </w:rPr>
+      </w:r>
+    </w:p>
+    <w:p>
+      <w:pPr>
+        <w:spacing w:after="0" w:lineRule="auto"/>
+        <w:rPr>
+          <w:b w:val="1"/>
+          <w:highlight w:val="yellow"/>
+        </w:rPr>
+      </w:pPr>
+      <w:r>
+        <w:rPr>
+          <w:b w:val="1"/>
+          <w:highlight w:val="yellow"/>
+          <w:rtl w:val="0"/>
+        </w:rPr>
+        <w:t xml:space="preserve">“Contrarily, research shows using reduced, but selective datasets can lead to better performance (Revina et al., 2020). Furthermore, according to supporting research, the quality of the classes and the balance have more impact on model performance than the sheer training set size (Wahba et al., 2020). “ page 364  AI-based Classification of Customer Support Tickets:</w:t>
+      </w:r>
+    </w:p>
+    <w:p>
+      <w:pPr>
+        <w:spacing w:after="0" w:lineRule="auto"/>
+        <w:rPr>
+          <w:b w:val="1"/>
+          <w:highlight w:val="yellow"/>
+        </w:rPr>
+      </w:pPr>
+      <w:r>
+        <w:rPr>
+          <w:rtl w:val="0"/>
+        </w:rPr>
+      </w:r>
+    </w:p>
+    <w:p>
+      <w:pPr>
+        <w:spacing w:after="0" w:lineRule="auto"/>
+        <w:rPr>
+          <w:b w:val="1"/>
+          <w:highlight w:val="yellow"/>
+        </w:rPr>
+      </w:pPr>
+      <w:r>
+        <w:rPr>
+          <w:rtl w:val="0"/>
+        </w:rPr>
+      </w:r>
+    </w:p>
+    <w:p>
+      <w:pPr>
+        <w:numPr>
+          <w:ilvl w:val="0"/>
+          <w:numId w:val="9"/>
+        </w:numPr>
+        <w:spacing w:after="0" w:lineRule="auto"/>
+        <w:ind w:left="720" w:hanging="360"/>
+        <w:rPr>
+          <w:b w:val="1"/>
+          <w:highlight w:val="white"/>
+        </w:rPr>
+      </w:pPr>
+      <w:r>
+        <w:rPr>
+          <w:b w:val="1"/>
+          <w:highlight w:val="white"/>
+          <w:rtl w:val="0"/>
+        </w:rPr>
+        <w:t xml:space="preserve">Creating a balanced dataset</w:t>
+      </w:r>
+    </w:p>
+    <w:p>
+      <w:pPr>
+        <w:spacing w:after="0" w:lineRule="auto"/>
+        <w:rPr>
+          <w:b w:val="1"/>
+        </w:rPr>
+      </w:pPr>
+      <w:r>
+        <w:rPr>
+          <w:rtl w:val="0"/>
+        </w:rPr>
+      </w:r>
+    </w:p>
+    <w:p>
+      <w:pPr>
+        <w:spacing w:after="0" w:lineRule="auto"/>
+        <w:rPr>
+          <w:b w:val="1"/>
+        </w:rPr>
+      </w:pPr>
+      <w:r>
+        <w:rPr>
+          <w:b w:val="1"/>
+          <w:rtl w:val="0"/>
+        </w:rPr>
+        <w:t xml:space="preserve">Provide an example support dataset  </w:t>
+      </w:r>
+    </w:p>
+    <w:p>
+      <w:pPr>
+        <w:spacing w:after="0" w:lineRule="auto"/>
+        <w:rPr>
+          <w:b w:val="1"/>
+        </w:rPr>
+      </w:pPr>
+      <w:r>
+        <w:rPr>
+          <w:rtl w:val="0"/>
+        </w:rPr>
       </w:r>
     </w:p>
     <w:sdt>
@@ -5031,508 +6075,6 @@
         <w:tbl>
           <w:tblPr>
             <w:tblStyle w:val="Table7"/>
-            <w:tblW w:w="9000.0" w:type="dxa"/>
-            <w:jc w:val="left"/>
-            <w:tblBorders>
-              <w:top w:color="000000" w:space="0" w:sz="8" w:val="single"/>
-              <w:left w:color="000000" w:space="0" w:sz="8" w:val="single"/>
-              <w:bottom w:color="000000" w:space="0" w:sz="8" w:val="single"/>
-              <w:right w:color="000000" w:space="0" w:sz="8" w:val="single"/>
-              <w:insideH w:color="000000" w:space="0" w:sz="8" w:val="single"/>
-              <w:insideV w:color="000000" w:space="0" w:sz="8" w:val="single"/>
-            </w:tblBorders>
-            <w:tblLayout w:type="fixed"/>
-            <w:tblLook w:val="0600"/>
-          </w:tblPr>
-          <w:tblGrid>
-            <w:gridCol w:w="2895"/>
-            <w:gridCol w:w="6105"/>
-            <w:tblGridChange w:id="0">
-              <w:tblGrid>
-                <w:gridCol w:w="2895"/>
-                <w:gridCol w:w="6105"/>
-              </w:tblGrid>
-            </w:tblGridChange>
-          </w:tblGrid>
-          <w:tr>
-            <w:trPr>
-              <w:cantSplit w:val="0"/>
-              <w:tblHeader w:val="0"/>
-            </w:trPr>
-            <w:tc>
-              <w:tcPr>
-                <w:shd w:fill="auto" w:val="clear"/>
-                <w:tcMar>
-                  <w:top w:w="100.0" w:type="dxa"/>
-                  <w:left w:w="100.0" w:type="dxa"/>
-                  <w:bottom w:w="100.0" w:type="dxa"/>
-                  <w:right w:w="100.0" w:type="dxa"/>
-                </w:tcMar>
-                <w:vAlign w:val="top"/>
-              </w:tcPr>
-              <w:p>
-                <w:pPr>
-                  <w:widowControl w:val="0"/>
-                  <w:spacing w:after="0" w:line="240" w:lineRule="auto"/>
-                  <w:rPr/>
-                </w:pPr>
-                <w:r>
-                  <w:rPr>
-                    <w:rtl w:val="0"/>
-                  </w:rPr>
-                  <w:t xml:space="preserve">Machine Learning Algorithm</w:t>
-                </w:r>
-              </w:p>
-            </w:tc>
-            <w:tc>
-              <w:tcPr>
-                <w:shd w:fill="auto" w:val="clear"/>
-                <w:tcMar>
-                  <w:top w:w="100.0" w:type="dxa"/>
-                  <w:left w:w="100.0" w:type="dxa"/>
-                  <w:bottom w:w="100.0" w:type="dxa"/>
-                  <w:right w:w="100.0" w:type="dxa"/>
-                </w:tcMar>
-                <w:vAlign w:val="top"/>
-              </w:tcPr>
-              <w:p>
-                <w:pPr>
-                  <w:widowControl w:val="0"/>
-                  <w:spacing w:after="0" w:line="240" w:lineRule="auto"/>
-                  <w:rPr/>
-                </w:pPr>
-                <w:r>
-                  <w:rPr>
-                    <w:rtl w:val="0"/>
-                  </w:rPr>
-                </w:r>
-              </w:p>
-            </w:tc>
-          </w:tr>
-          <w:tr>
-            <w:trPr>
-              <w:cantSplit w:val="0"/>
-              <w:tblHeader w:val="0"/>
-            </w:trPr>
-            <w:tc>
-              <w:tcPr>
-                <w:shd w:fill="auto" w:val="clear"/>
-                <w:tcMar>
-                  <w:top w:w="100.0" w:type="dxa"/>
-                  <w:left w:w="100.0" w:type="dxa"/>
-                  <w:bottom w:w="100.0" w:type="dxa"/>
-                  <w:right w:w="100.0" w:type="dxa"/>
-                </w:tcMar>
-                <w:vAlign w:val="top"/>
-              </w:tcPr>
-              <w:p>
-                <w:pPr>
-                  <w:spacing w:after="0" w:lineRule="auto"/>
-                  <w:rPr/>
-                </w:pPr>
-                <w:r>
-                  <w:rPr>
-                    <w:rtl w:val="0"/>
-                  </w:rPr>
-                  <w:t xml:space="preserve">Model evaluation</w:t>
-                </w:r>
-              </w:p>
-            </w:tc>
-            <w:tc>
-              <w:tcPr>
-                <w:shd w:fill="auto" w:val="clear"/>
-                <w:tcMar>
-                  <w:top w:w="100.0" w:type="dxa"/>
-                  <w:left w:w="100.0" w:type="dxa"/>
-                  <w:bottom w:w="100.0" w:type="dxa"/>
-                  <w:right w:w="100.0" w:type="dxa"/>
-                </w:tcMar>
-                <w:vAlign w:val="top"/>
-              </w:tcPr>
-              <w:p>
-                <w:pPr>
-                  <w:widowControl w:val="0"/>
-                  <w:spacing w:after="0" w:line="240" w:lineRule="auto"/>
-                  <w:rPr/>
-                </w:pPr>
-                <w:r>
-                  <w:rPr>
-                    <w:rtl w:val="0"/>
-                  </w:rPr>
-                </w:r>
-              </w:p>
-            </w:tc>
-          </w:tr>
-        </w:tbl>
-      </w:sdtContent>
-    </w:sdt>
-    <w:p>
-      <w:pPr>
-        <w:spacing w:after="0" w:lineRule="auto"/>
-        <w:ind w:left="0" w:firstLine="0"/>
-        <w:rPr>
-          <w:b w:val="1"/>
-        </w:rPr>
-      </w:pPr>
-      <w:r>
-        <w:rPr>
-          <w:rtl w:val="0"/>
-        </w:rPr>
-      </w:r>
-    </w:p>
-    <w:p>
-      <w:pPr>
-        <w:pStyle w:val="Heading2"/>
-        <w:spacing w:after="0" w:lineRule="auto"/>
-        <w:rPr>
-          <w:b w:val="1"/>
-        </w:rPr>
-      </w:pPr>
-      <w:bookmarkStart w:colFirst="0" w:colLast="0" w:name="_heading=h.gnvr5wv9z7y8" w:id="14"/>
-      <w:bookmarkEnd w:id="14"/>
-      <w:r>
-        <w:rPr>
-          <w:b w:val="1"/>
-          <w:rtl w:val="0"/>
-        </w:rPr>
-        <w:t xml:space="preserve">Document Process</w:t>
-      </w:r>
-    </w:p>
-    <w:p>
-      <w:pPr>
-        <w:spacing w:after="0" w:lineRule="auto"/>
-        <w:rPr/>
-      </w:pPr>
-      <w:r>
-        <w:rPr>
-          <w:rtl w:val="0"/>
-        </w:rPr>
-      </w:r>
-    </w:p>
-    <w:p>
-      <w:pPr>
-        <w:pStyle w:val="Heading1"/>
-        <w:spacing w:after="0" w:lineRule="auto"/>
-        <w:rPr/>
-      </w:pPr>
-      <w:bookmarkStart w:colFirst="0" w:colLast="0" w:name="_heading=h.ers1e7xonzde" w:id="15"/>
-      <w:bookmarkEnd w:id="15"/>
-      <w:r>
-        <w:rPr>
-          <w:b w:val="1"/>
-          <w:rtl w:val="0"/>
-        </w:rPr>
-        <w:t xml:space="preserve">Project Timeline:</w:t>
-      </w:r>
-      <w:r>
-        <w:rPr>
-          <w:rtl w:val="0"/>
-        </w:rPr>
-        <w:t xml:space="preserve">  200</w:t>
-      </w:r>
-    </w:p>
-    <w:p>
-      <w:pPr>
-        <w:rPr/>
-      </w:pPr>
-      <w:r>
-        <w:rPr>
-          <w:rtl w:val="0"/>
-        </w:rPr>
-      </w:r>
-    </w:p>
-    <w:p>
-      <w:pPr>
-        <w:spacing w:after="0" w:lineRule="auto"/>
-        <w:rPr>
-          <w:b w:val="1"/>
-        </w:rPr>
-      </w:pPr>
-      <w:r>
-        <w:rPr>
-          <w:b w:val="1"/>
-          <w:rtl w:val="0"/>
-        </w:rPr>
-        <w:t xml:space="preserve">Provide a high-level timeline for the capstone project. Break down the project into phases or milestones and estimate the time required for each. </w:t>
-      </w:r>
-    </w:p>
-    <w:p>
-      <w:pPr>
-        <w:spacing w:after="0" w:lineRule="auto"/>
-        <w:rPr>
-          <w:b w:val="1"/>
-        </w:rPr>
-      </w:pPr>
-      <w:r>
-        <w:rPr>
-          <w:rtl w:val="0"/>
-        </w:rPr>
-      </w:r>
-    </w:p>
-    <w:p>
-      <w:pPr>
-        <w:spacing w:after="0" w:lineRule="auto"/>
-        <w:rPr>
-          <w:b w:val="1"/>
-        </w:rPr>
-      </w:pPr>
-      <w:r>
-        <w:rPr>
-          <w:rtl w:val="0"/>
-        </w:rPr>
-      </w:r>
-    </w:p>
-    <w:p>
-      <w:pPr>
-        <w:spacing w:after="0" w:lineRule="auto"/>
-        <w:rPr>
-          <w:b w:val="1"/>
-        </w:rPr>
-      </w:pPr>
-      <w:r>
-        <w:rPr>
-          <w:rtl w:val="0"/>
-        </w:rPr>
-      </w:r>
-    </w:p>
-    <w:p>
-      <w:pPr>
-        <w:spacing w:after="0" w:lineRule="auto"/>
-        <w:rPr>
-          <w:b w:val="1"/>
-        </w:rPr>
-      </w:pPr>
-      <w:r>
-        <w:rPr>
-          <w:rtl w:val="0"/>
-        </w:rPr>
-      </w:r>
-    </w:p>
-    <w:p>
-      <w:pPr>
-        <w:spacing w:after="0" w:lineRule="auto"/>
-        <w:rPr/>
-      </w:pPr>
-      <w:r>
-        <w:rPr>
-          <w:rtl w:val="0"/>
-        </w:rPr>
-      </w:r>
-    </w:p>
-    <w:p>
-      <w:pPr>
-        <w:pStyle w:val="Heading1"/>
-        <w:spacing w:after="0" w:lineRule="auto"/>
-        <w:rPr/>
-      </w:pPr>
-      <w:bookmarkStart w:colFirst="0" w:colLast="0" w:name="_heading=h.jsw3dph2zgdf" w:id="16"/>
-      <w:bookmarkEnd w:id="16"/>
-      <w:r>
-        <w:rPr>
-          <w:b w:val="1"/>
-          <w:rtl w:val="0"/>
-        </w:rPr>
-        <w:t xml:space="preserve">Data Sources:</w:t>
-      </w:r>
-      <w:r>
-        <w:rPr>
-          <w:rtl w:val="0"/>
-        </w:rPr>
-        <w:t xml:space="preserve"> 100</w:t>
-      </w:r>
-    </w:p>
-    <w:p>
-      <w:pPr>
-        <w:spacing w:after="0" w:lineRule="auto"/>
-        <w:rPr/>
-      </w:pPr>
-      <w:r>
-        <w:rPr>
-          <w:rtl w:val="0"/>
-        </w:rPr>
-      </w:r>
-    </w:p>
-    <w:p>
-      <w:pPr>
-        <w:spacing w:after="0" w:lineRule="auto"/>
-        <w:rPr>
-          <w:b w:val="1"/>
-        </w:rPr>
-      </w:pPr>
-      <w:r>
-        <w:rPr>
-          <w:rtl w:val="0"/>
-        </w:rPr>
-      </w:r>
-    </w:p>
-    <w:p>
-      <w:pPr>
-        <w:spacing w:after="0" w:lineRule="auto"/>
-        <w:rPr>
-          <w:highlight w:val="yellow"/>
-        </w:rPr>
-      </w:pPr>
-      <w:r>
-        <w:rPr>
-          <w:rtl w:val="0"/>
-        </w:rPr>
-      </w:r>
-    </w:p>
-    <w:p>
-      <w:pPr>
-        <w:spacing w:after="0" w:lineRule="auto"/>
-        <w:rPr>
-          <w:b w:val="1"/>
-          <w:highlight w:val="yellow"/>
-        </w:rPr>
-      </w:pPr>
-      <w:r>
-        <w:rPr>
-          <w:b w:val="1"/>
-          <w:rtl w:val="0"/>
-        </w:rPr>
-        <w:t xml:space="preserve">“This problem can occur in datasets with an overrepresentation of majority classes and an underrepresentation of minority classes. “</w:t>
-      </w:r>
-      <w:r>
-        <w:rPr>
-          <w:b w:val="1"/>
-          <w:highlight w:val="yellow"/>
-          <w:rtl w:val="0"/>
-        </w:rPr>
-        <w:t xml:space="preserve">page 363  AI-based Classification of Customer Support Tickets:</w:t>
-      </w:r>
-    </w:p>
-    <w:p>
-      <w:pPr>
-        <w:spacing w:after="0" w:lineRule="auto"/>
-        <w:rPr>
-          <w:b w:val="1"/>
-          <w:highlight w:val="yellow"/>
-        </w:rPr>
-      </w:pPr>
-      <w:r>
-        <w:rPr>
-          <w:rtl w:val="0"/>
-        </w:rPr>
-      </w:r>
-    </w:p>
-    <w:p>
-      <w:pPr>
-        <w:spacing w:after="0" w:lineRule="auto"/>
-        <w:rPr>
-          <w:b w:val="1"/>
-          <w:highlight w:val="yellow"/>
-        </w:rPr>
-      </w:pPr>
-      <w:r>
-        <w:rPr>
-          <w:b w:val="1"/>
-          <w:highlight w:val="yellow"/>
-          <w:rtl w:val="0"/>
-        </w:rPr>
-        <w:t xml:space="preserve">“Contrarily, research shows using reduced, but selective datasets can lead to better performance (Revina et al., 2020). Furthermore, according to supporting research, the quality of the classes and the balance have more impact on model performance than the sheer training set size (Wahba et al., 2020). “ page 364  AI-based Classification of Customer Support Tickets:</w:t>
-      </w:r>
-    </w:p>
-    <w:p>
-      <w:pPr>
-        <w:spacing w:after="0" w:lineRule="auto"/>
-        <w:rPr>
-          <w:b w:val="1"/>
-          <w:highlight w:val="yellow"/>
-        </w:rPr>
-      </w:pPr>
-      <w:r>
-        <w:rPr>
-          <w:rtl w:val="0"/>
-        </w:rPr>
-      </w:r>
-    </w:p>
-    <w:p>
-      <w:pPr>
-        <w:spacing w:after="0" w:lineRule="auto"/>
-        <w:rPr>
-          <w:b w:val="1"/>
-          <w:highlight w:val="yellow"/>
-        </w:rPr>
-      </w:pPr>
-      <w:r>
-        <w:rPr>
-          <w:rtl w:val="0"/>
-        </w:rPr>
-      </w:r>
-    </w:p>
-    <w:p>
-      <w:pPr>
-        <w:numPr>
-          <w:ilvl w:val="0"/>
-          <w:numId w:val="9"/>
-        </w:numPr>
-        <w:spacing w:after="0" w:lineRule="auto"/>
-        <w:ind w:left="720" w:hanging="360"/>
-        <w:rPr>
-          <w:b w:val="1"/>
-          <w:highlight w:val="white"/>
-        </w:rPr>
-      </w:pPr>
-      <w:r>
-        <w:rPr>
-          <w:b w:val="1"/>
-          <w:highlight w:val="white"/>
-          <w:rtl w:val="0"/>
-        </w:rPr>
-        <w:t xml:space="preserve">Creating a balanced dataset</w:t>
-      </w:r>
-    </w:p>
-    <w:p>
-      <w:pPr>
-        <w:spacing w:after="0" w:lineRule="auto"/>
-        <w:rPr>
-          <w:b w:val="1"/>
-        </w:rPr>
-      </w:pPr>
-      <w:r>
-        <w:rPr>
-          <w:rtl w:val="0"/>
-        </w:rPr>
-      </w:r>
-    </w:p>
-    <w:p>
-      <w:pPr>
-        <w:spacing w:after="0" w:lineRule="auto"/>
-        <w:rPr>
-          <w:b w:val="1"/>
-        </w:rPr>
-      </w:pPr>
-      <w:r>
-        <w:rPr>
-          <w:b w:val="1"/>
-          <w:rtl w:val="0"/>
-        </w:rPr>
-        <w:t xml:space="preserve">Provide an example support dataset  </w:t>
-      </w:r>
-    </w:p>
-    <w:p>
-      <w:pPr>
-        <w:spacing w:after="0" w:lineRule="auto"/>
-        <w:rPr>
-          <w:b w:val="1"/>
-        </w:rPr>
-      </w:pPr>
-      <w:r>
-        <w:rPr>
-          <w:rtl w:val="0"/>
-        </w:rPr>
-      </w:r>
-    </w:p>
-    <w:sdt>
-      <w:sdtPr>
-        <w:lock w:val="contentLocked"/>
-        <w:tag w:val="goog_rdk_6"/>
-      </w:sdtPr>
-      <w:sdtContent>
-        <w:tbl>
-          <w:tblPr>
-            <w:tblStyle w:val="Table8"/>
             <w:tblW w:w="9026.0" w:type="dxa"/>
             <w:jc w:val="left"/>
             <w:tblBorders>
@@ -5836,7 +6378,7 @@
           <w:u w:val="none"/>
         </w:rPr>
       </w:pPr>
-      <w:hyperlink r:id="rId11">
+      <w:hyperlink r:id="rId13">
         <w:r>
           <w:rPr>
             <w:color w:val="1155cc"/>
@@ -5864,8 +6406,8 @@
         <w:spacing w:after="0" w:lineRule="auto"/>
         <w:rPr/>
       </w:pPr>
-      <w:bookmarkStart w:colFirst="0" w:colLast="0" w:name="_heading=h.sugucuqb5oo" w:id="17"/>
-      <w:bookmarkEnd w:id="17"/>
+      <w:bookmarkStart w:colFirst="0" w:colLast="0" w:name="_heading=h.sugucuqb5oo" w:id="18"/>
+      <w:bookmarkEnd w:id="18"/>
       <w:r>
         <w:rPr>
           <w:b w:val="1"/>
@@ -5939,8 +6481,8 @@
           <w:b w:val="1"/>
         </w:rPr>
       </w:pPr>
-      <w:bookmarkStart w:colFirst="0" w:colLast="0" w:name="_heading=h.p8l933168tuj" w:id="18"/>
-      <w:bookmarkEnd w:id="18"/>
+      <w:bookmarkStart w:colFirst="0" w:colLast="0" w:name="_heading=h.p8l933168tuj" w:id="19"/>
+      <w:bookmarkEnd w:id="19"/>
       <w:r>
         <w:rPr>
           <w:b w:val="1"/>
@@ -6002,8 +6544,8 @@
           <w:b w:val="1"/>
         </w:rPr>
       </w:pPr>
-      <w:bookmarkStart w:colFirst="0" w:colLast="0" w:name="_heading=h.fxk3plcp98qs" w:id="19"/>
-      <w:bookmarkEnd w:id="19"/>
+      <w:bookmarkStart w:colFirst="0" w:colLast="0" w:name="_heading=h.fxk3plcp98qs" w:id="20"/>
+      <w:bookmarkEnd w:id="20"/>
       <w:r>
         <w:rPr>
           <w:b w:val="1"/>
@@ -6062,11 +6604,12 @@
         <w:spacing w:after="0" w:afterAutospacing="0"/>
         <w:ind w:left="720" w:hanging="360"/>
         <w:rPr>
-          <w:u w:val="none"/>
-        </w:rPr>
-      </w:pPr>
-      <w:r>
-        <w:rPr>
+          <w:highlight w:val="yellow"/>
+        </w:rPr>
+      </w:pPr>
+      <w:r>
+        <w:rPr>
+          <w:highlight w:val="yellow"/>
           <w:rtl w:val="0"/>
         </w:rPr>
         <w:t xml:space="preserve">Borg, A. </w:t>
@@ -6074,12 +6617,14 @@
       <w:r>
         <w:rPr>
           <w:i w:val="1"/>
+          <w:highlight w:val="yellow"/>
           <w:rtl w:val="0"/>
         </w:rPr>
         <w:t xml:space="preserve">et al.</w:t>
       </w:r>
       <w:r>
         <w:rPr>
+          <w:highlight w:val="yellow"/>
           <w:rtl w:val="0"/>
         </w:rPr>
         <w:t xml:space="preserve"> (2021) ‘E-mail classification with machine learning and word embeddings for improved customer support’, </w:t>
@@ -6087,12 +6632,14 @@
       <w:r>
         <w:rPr>
           <w:i w:val="1"/>
+          <w:highlight w:val="yellow"/>
           <w:rtl w:val="0"/>
         </w:rPr>
         <w:t xml:space="preserve">Neural Computing &amp; Applications</w:t>
       </w:r>
       <w:r>
         <w:rPr>
+          <w:highlight w:val="yellow"/>
           <w:rtl w:val="0"/>
         </w:rPr>
         <w:t xml:space="preserve">, 33(6), pp. 1881–1902. doi:10.1007/s00521-020-05058-4.</w:t>
@@ -6106,11 +6653,12 @@
         </w:numPr>
         <w:ind w:left="720" w:hanging="360"/>
         <w:rPr>
-          <w:u w:val="none"/>
-        </w:rPr>
-      </w:pPr>
-      <w:r>
-        <w:rPr>
+          <w:highlight w:val="yellow"/>
+        </w:rPr>
+      </w:pPr>
+      <w:r>
+        <w:rPr>
+          <w:highlight w:val="yellow"/>
           <w:rtl w:val="0"/>
         </w:rPr>
         <w:t xml:space="preserve">Renato Bruni, Gianpiero Bianchi and Pasquale Papa (2023) ‘Hyperparameter Black-Box Optimization to Improve the Automatic Classification of Support Tickets’, Algorithms, 16(1), p. 46. doi:10.3390/a16010046.</w:t>
@@ -6128,14 +6676,14 @@
           <w:b w:val="1"/>
         </w:rPr>
       </w:pPr>
-      <w:bookmarkStart w:colFirst="0" w:colLast="0" w:name="_heading=h.cdqo2yyd474r" w:id="20"/>
-      <w:bookmarkEnd w:id="20"/>
-      <w:r>
-        <w:rPr>
-          <w:b w:val="1"/>
-          <w:rtl w:val="0"/>
-        </w:rPr>
-        <w:t xml:space="preserve">Ticket sentiment summarization </w:t>
+      <w:bookmarkStart w:colFirst="0" w:colLast="0" w:name="_heading=h.cdqo2yyd474r" w:id="21"/>
+      <w:bookmarkEnd w:id="21"/>
+      <w:r>
+        <w:rPr>
+          <w:b w:val="1"/>
+          <w:rtl w:val="0"/>
+        </w:rPr>
+        <w:t xml:space="preserve">Ticket summarization </w:t>
       </w:r>
     </w:p>
     <w:p>
@@ -6151,7 +6699,7 @@
           <w:color w:val="3d3f42"/>
           <w:sz w:val="21"/>
           <w:szCs w:val="21"/>
-          <w:u w:val="none"/>
+          <w:highlight w:val="yellow"/>
         </w:rPr>
       </w:pPr>
       <w:r>
@@ -6160,6 +6708,7 @@
           <w:color w:val="3d3f42"/>
           <w:sz w:val="21"/>
           <w:szCs w:val="21"/>
+          <w:highlight w:val="yellow"/>
           <w:rtl w:val="0"/>
         </w:rPr>
         <w:t xml:space="preserve">Choi, C. (2024) ‘Extractive text summarisation of Privacy Policy documents using machine learning approaches’. Available at: https://research.ebsco.com/linkprocessor/plink?id=badd7b7f-caa1-370d-ac88-0c579a6c68f1 (Accessed: 15 October 2024).</w:t>
@@ -6178,6 +6727,7 @@
           <w:color w:val="3d3f42"/>
           <w:sz w:val="21"/>
           <w:szCs w:val="21"/>
+          <w:highlight w:val="yellow"/>
         </w:rPr>
       </w:pPr>
       <w:r>
@@ -6186,6 +6736,7 @@
           <w:color w:val="3d3f42"/>
           <w:sz w:val="21"/>
           <w:szCs w:val="21"/>
+          <w:highlight w:val="yellow"/>
           <w:rtl w:val="0"/>
         </w:rPr>
         <w:t xml:space="preserve">D’Silva, J. and Sharma, U. (2023) ‘Automatic Text Summarization of Konkani Folk Tales Using Supervised Machine Learning Algorithms and Language Independent Features’, </w:t>
@@ -6197,6 +6748,7 @@
           <w:color w:val="3d3f42"/>
           <w:sz w:val="21"/>
           <w:szCs w:val="21"/>
+          <w:highlight w:val="yellow"/>
           <w:rtl w:val="0"/>
         </w:rPr>
         <w:t xml:space="preserve">IETE Journal of Research</w:t>
@@ -6207,165 +6759,11 @@
           <w:color w:val="3d3f42"/>
           <w:sz w:val="21"/>
           <w:szCs w:val="21"/>
+          <w:highlight w:val="yellow"/>
           <w:rtl w:val="0"/>
         </w:rPr>
         <w:t xml:space="preserve">, 69(9), pp. 6162–6175. doi:10.1080/03772063.2021.1987993.</w:t>
       </w:r>
-    </w:p>
-    <w:p>
-      <w:pPr>
-        <w:numPr>
-          <w:ilvl w:val="0"/>
-          <w:numId w:val="6"/>
-        </w:numPr>
-        <w:spacing w:after="0" w:lineRule="auto"/>
-        <w:ind w:left="720" w:hanging="360"/>
-        <w:rPr>
-          <w:rFonts w:ascii="Arial" w:cs="Arial" w:eastAsia="Arial" w:hAnsi="Arial"/>
-          <w:color w:val="3d3f42"/>
-          <w:sz w:val="21"/>
-          <w:szCs w:val="21"/>
-        </w:rPr>
-      </w:pPr>
-      <w:r>
-        <w:rPr>
-          <w:rFonts w:ascii="Arial" w:cs="Arial" w:eastAsia="Arial" w:hAnsi="Arial"/>
-          <w:color w:val="3d3f42"/>
-          <w:sz w:val="21"/>
-          <w:szCs w:val="21"/>
-          <w:rtl w:val="0"/>
-        </w:rPr>
-        <w:t xml:space="preserve">Almeida, C. </w:t>
-      </w:r>
-      <w:r>
-        <w:rPr>
-          <w:rFonts w:ascii="Arial" w:cs="Arial" w:eastAsia="Arial" w:hAnsi="Arial"/>
-          <w:i w:val="1"/>
-          <w:color w:val="3d3f42"/>
-          <w:sz w:val="21"/>
-          <w:szCs w:val="21"/>
-          <w:rtl w:val="0"/>
-        </w:rPr>
-        <w:t xml:space="preserve">et al.</w:t>
-      </w:r>
-      <w:r>
-        <w:rPr>
-          <w:rFonts w:ascii="Arial" w:cs="Arial" w:eastAsia="Arial" w:hAnsi="Arial"/>
-          <w:color w:val="3d3f42"/>
-          <w:sz w:val="21"/>
-          <w:szCs w:val="21"/>
-          <w:rtl w:val="0"/>
-        </w:rPr>
-        <w:t xml:space="preserve"> (2024) ‘Optimizing Sentiment Analysis Models for Customer Support: Methodology and Case Study in the Portuguese Retail Sector’, </w:t>
-      </w:r>
-      <w:r>
-        <w:rPr>
-          <w:rFonts w:ascii="Arial" w:cs="Arial" w:eastAsia="Arial" w:hAnsi="Arial"/>
-          <w:i w:val="1"/>
-          <w:color w:val="3d3f42"/>
-          <w:sz w:val="21"/>
-          <w:szCs w:val="21"/>
-          <w:rtl w:val="0"/>
-        </w:rPr>
-        <w:t xml:space="preserve">Journal of Theoretical &amp; Applied Electronic Commerce Research</w:t>
-      </w:r>
-      <w:r>
-        <w:rPr>
-          <w:rFonts w:ascii="Arial" w:cs="Arial" w:eastAsia="Arial" w:hAnsi="Arial"/>
-          <w:color w:val="3d3f42"/>
-          <w:sz w:val="21"/>
-          <w:szCs w:val="21"/>
-          <w:rtl w:val="0"/>
-        </w:rPr>
-        <w:t xml:space="preserve">, 19(2), pp. 1493–1516. doi:10.3390/jtaer19020074.</w:t>
-      </w:r>
-    </w:p>
-    <w:p>
-      <w:pPr>
-        <w:numPr>
-          <w:ilvl w:val="0"/>
-          <w:numId w:val="6"/>
-        </w:numPr>
-        <w:spacing w:after="0" w:lineRule="auto"/>
-        <w:ind w:left="720" w:hanging="360"/>
-        <w:rPr>
-          <w:rFonts w:ascii="Arial" w:cs="Arial" w:eastAsia="Arial" w:hAnsi="Arial"/>
-          <w:color w:val="3d3f42"/>
-          <w:sz w:val="21"/>
-          <w:szCs w:val="21"/>
-        </w:rPr>
-      </w:pPr>
-      <w:r>
-        <w:rPr>
-          <w:rFonts w:ascii="Arial" w:cs="Arial" w:eastAsia="Arial" w:hAnsi="Arial"/>
-          <w:color w:val="3d3f42"/>
-          <w:sz w:val="21"/>
-          <w:szCs w:val="21"/>
-          <w:rtl w:val="0"/>
-        </w:rPr>
-        <w:t xml:space="preserve">Ahmed, C., ElKorany, A. and ElSayed, E. (2023) ‘Prediction of customer’s perception in social networks by integrating sentiment analysis and machine learning’, </w:t>
-      </w:r>
-      <w:r>
-        <w:rPr>
-          <w:rFonts w:ascii="Arial" w:cs="Arial" w:eastAsia="Arial" w:hAnsi="Arial"/>
-          <w:i w:val="1"/>
-          <w:color w:val="3d3f42"/>
-          <w:sz w:val="21"/>
-          <w:szCs w:val="21"/>
-          <w:rtl w:val="0"/>
-        </w:rPr>
-        <w:t xml:space="preserve">Journal of Intelligent Information Systems</w:t>
-      </w:r>
-      <w:r>
-        <w:rPr>
-          <w:rFonts w:ascii="Arial" w:cs="Arial" w:eastAsia="Arial" w:hAnsi="Arial"/>
-          <w:color w:val="3d3f42"/>
-          <w:sz w:val="21"/>
-          <w:szCs w:val="21"/>
-          <w:rtl w:val="0"/>
-        </w:rPr>
-        <w:t xml:space="preserve">, 60(3), pp. 829–851. doi:10.1007/s10844-022-00756-y.</w:t>
-      </w:r>
-    </w:p>
-    <w:p>
-      <w:pPr>
-        <w:numPr>
-          <w:ilvl w:val="0"/>
-          <w:numId w:val="6"/>
-        </w:numPr>
-        <w:spacing w:after="0" w:lineRule="auto"/>
-        <w:ind w:left="720" w:hanging="360"/>
-        <w:rPr>
-          <w:rFonts w:ascii="Arial" w:cs="Arial" w:eastAsia="Arial" w:hAnsi="Arial"/>
-          <w:color w:val="3d3f42"/>
-          <w:sz w:val="21"/>
-          <w:szCs w:val="21"/>
-          <w:u w:val="none"/>
-        </w:rPr>
-      </w:pPr>
-      <w:hyperlink r:id="rId12">
-        <w:r>
-          <w:rPr>
-            <w:rFonts w:ascii="Arial" w:cs="Arial" w:eastAsia="Arial" w:hAnsi="Arial"/>
-            <w:color w:val="1155cc"/>
-            <w:sz w:val="21"/>
-            <w:szCs w:val="21"/>
-            <w:u w:val="single"/>
-            <w:rtl w:val="0"/>
-          </w:rPr>
-          <w:t xml:space="preserve">https://scholarspace.manoa.hawaii.edu/items/26872956-63d6-4028-af07-a8f26c2c6262</w:t>
-        </w:r>
-      </w:hyperlink>
-      <w:r>
-        <w:rPr>
-          <w:rFonts w:ascii="Arial" w:cs="Arial" w:eastAsia="Arial" w:hAnsi="Arial"/>
-          <w:color w:val="3d3f42"/>
-          <w:sz w:val="21"/>
-          <w:szCs w:val="21"/>
-          <w:rtl w:val="0"/>
-        </w:rPr>
-        <w:t xml:space="preserve"> </w:t>
-      </w:r>
       <w:r>
         <w:rPr>
           <w:rtl w:val="0"/>
@@ -6379,8 +6777,8 @@
           <w:b w:val="1"/>
         </w:rPr>
       </w:pPr>
-      <w:bookmarkStart w:colFirst="0" w:colLast="0" w:name="_heading=h.8m0b1m4v46i0" w:id="21"/>
-      <w:bookmarkEnd w:id="21"/>
+      <w:bookmarkStart w:colFirst="0" w:colLast="0" w:name="_heading=h.8m0b1m4v46i0" w:id="22"/>
+      <w:bookmarkEnd w:id="22"/>
       <w:r>
         <w:rPr>
           <w:b w:val="1"/>
@@ -6484,7 +6882,7 @@
           <w:u w:val="none"/>
         </w:rPr>
       </w:pPr>
-      <w:hyperlink r:id="rId13">
+      <w:hyperlink r:id="rId14">
         <w:r>
           <w:rPr>
             <w:rFonts w:ascii="Arial" w:cs="Arial" w:eastAsia="Arial" w:hAnsi="Arial"/>
@@ -6524,7 +6922,7 @@
           <w:u w:val="none"/>
         </w:rPr>
       </w:pPr>
-      <w:hyperlink r:id="rId14">
+      <w:hyperlink r:id="rId15">
         <w:r>
           <w:rPr>
             <w:rFonts w:ascii="Arial" w:cs="Arial" w:eastAsia="Arial" w:hAnsi="Arial"/>
@@ -6559,7 +6957,7 @@
           <w:u w:val="none"/>
         </w:rPr>
       </w:pPr>
-      <w:hyperlink r:id="rId15">
+      <w:hyperlink r:id="rId16">
         <w:r>
           <w:rPr>
             <w:rFonts w:ascii="Arial" w:cs="Arial" w:eastAsia="Arial" w:hAnsi="Arial"/>
@@ -6594,7 +6992,7 @@
           <w:u w:val="none"/>
         </w:rPr>
       </w:pPr>
-      <w:hyperlink r:id="rId16">
+      <w:hyperlink r:id="rId17">
         <w:r>
           <w:rPr>
             <w:rFonts w:ascii="Arial" w:cs="Arial" w:eastAsia="Arial" w:hAnsi="Arial"/>
@@ -6728,8 +7126,8 @@
         <w:pStyle w:val="Heading1"/>
         <w:rPr/>
       </w:pPr>
-      <w:bookmarkStart w:colFirst="0" w:colLast="0" w:name="_heading=h.dzg6u4xah4j2" w:id="22"/>
-      <w:bookmarkEnd w:id="22"/>
+      <w:bookmarkStart w:colFirst="0" w:colLast="0" w:name="_heading=h.dzg6u4xah4j2" w:id="23"/>
+      <w:bookmarkEnd w:id="23"/>
       <w:r>
         <w:rPr>
           <w:rtl w:val="0"/>
@@ -6741,8 +7139,8 @@
         <w:pStyle w:val="Heading1"/>
         <w:rPr/>
       </w:pPr>
-      <w:bookmarkStart w:colFirst="0" w:colLast="0" w:name="_heading=h.yttk0nhu1qw8" w:id="23"/>
-      <w:bookmarkEnd w:id="23"/>
+      <w:bookmarkStart w:colFirst="0" w:colLast="0" w:name="_heading=h.yttk0nhu1qw8" w:id="24"/>
+      <w:bookmarkEnd w:id="24"/>
       <w:r>
         <w:rPr>
           <w:rtl w:val="0"/>
@@ -6863,7 +7261,7 @@
         </w:rPr>
         <w:t xml:space="preserve">Use </w:t>
       </w:r>
-      <w:hyperlink r:id="rId17">
+      <w:hyperlink r:id="rId18">
         <w:r>
           <w:rPr>
             <w:u w:val="single"/>
@@ -6905,7 +7303,7 @@
     </w:p>
     <w:tbl>
       <w:tblPr>
-        <w:tblStyle w:val="Table9"/>
+        <w:tblStyle w:val="Table8"/>
         <w:tblW w:w="10440.0" w:type="dxa"/>
         <w:jc w:val="center"/>
         <w:tblBorders>
@@ -7465,7 +7863,7 @@
       </w:r>
     </w:p>
     <w:sectPr>
-      <w:footerReference r:id="rId18" w:type="default"/>
+      <w:footerReference r:id="rId19" w:type="default"/>
       <w:type w:val="nextPage"/>
       <w:pgSz w:h="16838" w:w="11906" w:orient="portrait"/>
       <w:pgMar w:bottom="1440" w:top="1440" w:left="1440" w:right="1440" w:header="708" w:footer="708"/>
@@ -10006,19 +10404,6 @@
   </w:style>
   <w:style w:type="table" w:styleId="Table8">
     <w:basedOn w:val="TableNormal"/>
-    <w:tblPr>
-      <w:tblStyleRowBandSize w:val="1"/>
-      <w:tblStyleColBandSize w:val="1"/>
-      <w:tblCellMar>
-        <w:top w:w="100.0" w:type="dxa"/>
-        <w:left w:w="100.0" w:type="dxa"/>
-        <w:bottom w:w="100.0" w:type="dxa"/>
-        <w:right w:w="100.0" w:type="dxa"/>
-      </w:tblCellMar>
-    </w:tblPr>
-  </w:style>
-  <w:style w:type="table" w:styleId="Table9">
-    <w:basedOn w:val="TableNormal"/>
     <w:pPr>
       <w:spacing w:after="0" w:line="240" w:lineRule="auto"/>
     </w:pPr>
@@ -10333,7 +10718,7 @@
 
 <file path=customXML/item1.xml><?xml version="1.0" encoding="utf-8"?>
 <go:gDocsCustomXmlDataStorage xmlns:go="http://customooxmlschemas.google.com/" xmlns:r="http://schemas.openxmlformats.org/officeDocument/2006/relationships" uri="GoogleDocsCustomDataVersion2">
-  <go:docsCustomData xmlns:go="http://customooxmlschemas.google.com/" roundtripDataSignature="AMtx7mj/QyhXCcX/6Of8SinZtciScgRWFw==">CgMxLjAaHwoBMBIaChgICVIUChJ0YWJsZS40ZHl2ZXZzenFmZTYaHwoBMRIaChgICVIUChJ0YWJsZS5hODgyYmplaTZmNmkaHwoBMhIaChgICVIUChJ0YWJsZS5yam9xa2t5aXRma3YaHwoBMxIaChgICVIUChJ0YWJsZS43emlveGVvcXFzNGQaHwoBNBIaChgICVIUChJ0YWJsZS52b2h3ZGV4MDBxMmYaHwoBNRIaChgICVIUChJ0YWJsZS5oaG05Z3ZmNXh6ZDIaHwoBNhIaChgICVIUChJ0YWJsZS5pMzlrNTZydHk0MHcyDmguNTh6cWVvbGZlemJyMg5oLnNxYnNzeXZnaXY5cTIOaC5hcmt2M2gyOHhtaTYyDmguOTVwMnk4eHI5dXE0Mg5oLjY5eW1hZG55cmNndzIOaC55czlpcGFmNDhmcmoyDmguZ2VxY2Rma2J4OGJ1Mg5oLmZya2hrM3J6MWRjazIOaC55Z3g1aThidXNxa2MyDmguZzlwbmN6N2Z2OHR4Mg5oLmxybW03bHF5dmdoZjIOaC5ndWwwNjZ4Zzd1aG8yDmgucGRqcXQxZG04c2hsMg5oLmQ1cHRvMG1hM3A1cjIOaC5nbnZyNXd2OXo3eTgyDmguZXJzMWU3eG9uemRlMg5oLmpzdzNkcGgyemdkZjINaC5zdWd1Y3VxYjVvbzIOaC5wOGw5MzMxNjh0dWoyDmguZnhrM3BsY3A5OHFzMg5oLmNkcW8yeXlkNDc0cjIOaC44bTBiMW00djQ2aTAyDmguZHpnNnU0eGFoNGoyMg5oLnl0dGswbmh1MXF3ODgAciExQ1VQZFRZRGhpeTdvMnN3WmRRYzEtTTlLUFZ6eUJDV3Q=</go:docsCustomData>
+  <go:docsCustomData xmlns:go="http://customooxmlschemas.google.com/" roundtripDataSignature="AMtx7mgkd9CV69rMVIusxr5kSSw3TJ72TQ==">CgMxLjAaHwoBMBIaChgICVIUChJ0YWJsZS40ZHl2ZXZzenFmZTYaHwoBMRIaChgICVIUChJ0YWJsZS5hODgyYmplaTZmNmkaHwoBMhIaChgICVIUChJ0YWJsZS5yam9xa2t5aXRma3YaHwoBMxIaChgICVIUChJ0YWJsZS43emlveGVvcXFzNGQaHwoBNBIaChgICVIUChJ0YWJsZS52b2h3ZGV4MDBxMmYaHwoBNRIaChgICVIUChJ0YWJsZS5pMzlrNTZydHk0MHcyDmguNTh6cWVvbGZlemJyMg5oLnNxYnNzeXZnaXY5cTIOaC5hcmt2M2gyOHhtaTYyDmguOTVwMnk4eHI5dXE0Mg5oLjY5eW1hZG55cmNndzIOaC55czlpcGFmNDhmcmoyDmguZ2VxY2Rma2J4OGJ1Mg5oLmZya2hrM3J6MWRjazIOaC55Z3g1aThidXNxa2MyDmguZzlwbmN6N2Z2OHR4Mg5oLmxybW03bHF5dmdoZjIOaC5ndWwwNjZ4Zzd1aG8yDmgucGRqcXQxZG04c2hsMg1oLjlmbmR0dnBud3A2Mg5oLmNzOGhoZnA0bW0yZjIOaC5nbnZyNXd2OXo3eTgyDmguZXJzMWU3eG9uemRlMg5oLmpzdzNkcGgyemdkZjINaC5zdWd1Y3VxYjVvbzIOaC5wOGw5MzMxNjh0dWoyDmguZnhrM3BsY3A5OHFzMg5oLmNkcW8yeXlkNDc0cjIOaC44bTBiMW00djQ2aTAyDmguZHpnNnU0eGFoNGoyMg5oLnl0dGswbmh1MXF3ODgAciExQ1VQZFRZRGhpeTdvMnN3WmRRYzEtTTlLUFZ6eUJDV3Q=</go:docsCustomData>
 </go:gDocsCustomXmlDataStorage>
 </file>
 

</xml_diff>

<commit_message>
Objectives and Problem Definition Section (First Draft)
Completing first draft of the objectives and problem definition section.
</commit_message>
<xml_diff>
--- a/Strategic Thinking - CA 1 – Capstone Project Proposal - sba24098.docx
+++ b/Strategic Thinking - CA 1 – Capstone Project Proposal - sba24098.docx
@@ -1095,7 +1095,7 @@
                 <w:vertAlign w:val="baseline"/>
                 <w:rtl w:val="0"/>
               </w:rPr>
-              <w:t xml:space="preserve">Title - Customer Support Ticket Multi-Classification, Summarization and Prioritization</w:t>
+              <w:t xml:space="preserve">Title - Customer Support Ticket Multi-Classification, Prioritization and Summarization</w:t>
               <w:tab/>
               <w:t xml:space="preserve">1</w:t>
             </w:r>
@@ -1191,9 +1191,9 @@
                 <w:vertAlign w:val="baseline"/>
                 <w:rtl w:val="0"/>
               </w:rPr>
-              <w:t xml:space="preserve">Objectives and Problem Definition - 200</w:t>
+              <w:t xml:space="preserve">Objectives and Problem Definition</w:t>
               <w:tab/>
-              <w:t xml:space="preserve">1</w:t>
+              <w:t xml:space="preserve">3</w:t>
             </w:r>
           </w:hyperlink>
           <w:r>
@@ -1241,7 +1241,7 @@
               </w:rPr>
               <w:t xml:space="preserve">Project Scope: - 200</w:t>
               <w:tab/>
-              <w:t xml:space="preserve">2</w:t>
+              <w:t xml:space="preserve">3</w:t>
             </w:r>
           </w:hyperlink>
           <w:r>
@@ -1290,7 +1290,7 @@
               </w:rPr>
               <w:t xml:space="preserve">Project Deliveries</w:t>
               <w:tab/>
-              <w:t xml:space="preserve">2</w:t>
+              <w:t xml:space="preserve">3</w:t>
             </w:r>
           </w:hyperlink>
           <w:r>
@@ -1339,7 +1339,7 @@
               </w:rPr>
               <w:t xml:space="preserve">Project Functionality</w:t>
               <w:tab/>
-              <w:t xml:space="preserve">2</w:t>
+              <w:t xml:space="preserve">3</w:t>
             </w:r>
           </w:hyperlink>
           <w:r>
@@ -1388,7 +1388,7 @@
               </w:rPr>
               <w:t xml:space="preserve">Project Boundary</w:t>
               <w:tab/>
-              <w:t xml:space="preserve">3</w:t>
+              <w:t xml:space="preserve">4</w:t>
             </w:r>
           </w:hyperlink>
           <w:r>
@@ -1437,7 +1437,7 @@
               </w:rPr>
               <w:t xml:space="preserve">In Scope</w:t>
               <w:tab/>
-              <w:t xml:space="preserve">3</w:t>
+              <w:t xml:space="preserve">4</w:t>
             </w:r>
           </w:hyperlink>
           <w:r>
@@ -1486,7 +1486,7 @@
               </w:rPr>
               <w:t xml:space="preserve">Out of Scope</w:t>
               <w:tab/>
-              <w:t xml:space="preserve">3</w:t>
+              <w:t xml:space="preserve">4</w:t>
             </w:r>
           </w:hyperlink>
           <w:r>
@@ -1535,7 +1535,7 @@
               </w:rPr>
               <w:t xml:space="preserve">Model Development</w:t>
               <w:tab/>
-              <w:t xml:space="preserve">4</w:t>
+              <w:t xml:space="preserve">5</w:t>
             </w:r>
           </w:hyperlink>
           <w:r>
@@ -1582,9 +1582,9 @@
                 <w:vertAlign w:val="baseline"/>
                 <w:rtl w:val="0"/>
               </w:rPr>
-              <w:t xml:space="preserve">Ticket multi-classification</w:t>
+              <w:t xml:space="preserve">Ticket multi-classification and prioritization</w:t>
               <w:tab/>
-              <w:t xml:space="preserve">4</w:t>
+              <w:t xml:space="preserve">5</w:t>
             </w:r>
           </w:hyperlink>
           <w:r>
@@ -1633,56 +1633,7 @@
               </w:rPr>
               <w:t xml:space="preserve">Ticket summarization</w:t>
               <w:tab/>
-              <w:t xml:space="preserve">4</w:t>
-            </w:r>
-          </w:hyperlink>
-          <w:r>
-            <w:rPr>
-              <w:rtl w:val="0"/>
-            </w:rPr>
-          </w:r>
-        </w:p>
-        <w:p>
-          <w:pPr>
-            <w:widowControl w:val="0"/>
-            <w:tabs>
-              <w:tab w:val="right" w:leader="dot" w:pos="12000"/>
-            </w:tabs>
-            <w:spacing w:after="0" w:before="60" w:line="240" w:lineRule="auto"/>
-            <w:ind w:left="720" w:firstLine="0"/>
-            <w:rPr>
-              <w:rFonts w:ascii="Arial" w:cs="Arial" w:eastAsia="Arial" w:hAnsi="Arial"/>
-              <w:b w:val="0"/>
-              <w:i w:val="0"/>
-              <w:smallCaps w:val="0"/>
-              <w:strike w:val="0"/>
-              <w:color w:val="000000"/>
-              <w:sz w:val="22"/>
-              <w:szCs w:val="22"/>
-              <w:u w:val="none"/>
-              <w:shd w:fill="auto" w:val="clear"/>
-              <w:vertAlign w:val="baseline"/>
-            </w:rPr>
-          </w:pPr>
-          <w:hyperlink w:anchor="_heading=h.d5pto0ma3p5r">
-            <w:r>
-              <w:rPr>
-                <w:rFonts w:ascii="Arial" w:cs="Arial" w:eastAsia="Arial" w:hAnsi="Arial"/>
-                <w:b w:val="0"/>
-                <w:i w:val="0"/>
-                <w:smallCaps w:val="0"/>
-                <w:strike w:val="0"/>
-                <w:color w:val="000000"/>
-                <w:sz w:val="22"/>
-                <w:szCs w:val="22"/>
-                <w:u w:val="none"/>
-                <w:shd w:fill="auto" w:val="clear"/>
-                <w:vertAlign w:val="baseline"/>
-                <w:rtl w:val="0"/>
-              </w:rPr>
-              <w:t xml:space="preserve">Ticket prioritization</w:t>
-              <w:tab/>
-              <w:t xml:space="preserve">4</w:t>
+              <w:t xml:space="preserve">5</w:t>
             </w:r>
           </w:hyperlink>
           <w:r>
@@ -1731,7 +1682,7 @@
               </w:rPr>
               <w:t xml:space="preserve">Document Process</w:t>
               <w:tab/>
-              <w:t xml:space="preserve">4</w:t>
+              <w:t xml:space="preserve">5</w:t>
             </w:r>
           </w:hyperlink>
           <w:r>
@@ -1779,7 +1730,7 @@
               </w:rPr>
               <w:t xml:space="preserve">Project Timeline:  200</w:t>
               <w:tab/>
-              <w:t xml:space="preserve">4</w:t>
+              <w:t xml:space="preserve">6</w:t>
             </w:r>
           </w:hyperlink>
           <w:r>
@@ -1827,7 +1778,7 @@
               </w:rPr>
               <w:t xml:space="preserve">Data Sources: 100</w:t>
               <w:tab/>
-              <w:t xml:space="preserve">4</w:t>
+              <w:t xml:space="preserve">6</w:t>
             </w:r>
           </w:hyperlink>
           <w:r>
@@ -1875,7 +1826,7 @@
               </w:rPr>
               <w:t xml:space="preserve">Ethical Considerations: 100</w:t>
               <w:tab/>
-              <w:t xml:space="preserve">4</w:t>
+              <w:t xml:space="preserve">7</w:t>
             </w:r>
           </w:hyperlink>
           <w:r>
@@ -1923,7 +1874,154 @@
               </w:rPr>
               <w:t xml:space="preserve">References</w:t>
               <w:tab/>
-              <w:t xml:space="preserve">5</w:t>
+              <w:t xml:space="preserve">7</w:t>
+            </w:r>
+          </w:hyperlink>
+          <w:r>
+            <w:rPr>
+              <w:rtl w:val="0"/>
+            </w:rPr>
+          </w:r>
+        </w:p>
+        <w:p>
+          <w:pPr>
+            <w:widowControl w:val="0"/>
+            <w:tabs>
+              <w:tab w:val="right" w:leader="dot" w:pos="12000"/>
+            </w:tabs>
+            <w:spacing w:after="0" w:before="60" w:line="240" w:lineRule="auto"/>
+            <w:ind w:left="720" w:firstLine="0"/>
+            <w:rPr>
+              <w:rFonts w:ascii="Arial" w:cs="Arial" w:eastAsia="Arial" w:hAnsi="Arial"/>
+              <w:b w:val="0"/>
+              <w:i w:val="0"/>
+              <w:smallCaps w:val="0"/>
+              <w:strike w:val="0"/>
+              <w:color w:val="000000"/>
+              <w:sz w:val="22"/>
+              <w:szCs w:val="22"/>
+              <w:u w:val="none"/>
+              <w:shd w:fill="auto" w:val="clear"/>
+              <w:vertAlign w:val="baseline"/>
+            </w:rPr>
+          </w:pPr>
+          <w:hyperlink w:anchor="_heading=h.fxk3plcp98qs">
+            <w:r>
+              <w:rPr>
+                <w:rFonts w:ascii="Arial" w:cs="Arial" w:eastAsia="Arial" w:hAnsi="Arial"/>
+                <w:b w:val="0"/>
+                <w:i w:val="0"/>
+                <w:smallCaps w:val="0"/>
+                <w:strike w:val="0"/>
+                <w:color w:val="000000"/>
+                <w:sz w:val="22"/>
+                <w:szCs w:val="22"/>
+                <w:u w:val="none"/>
+                <w:shd w:fill="auto" w:val="clear"/>
+                <w:vertAlign w:val="baseline"/>
+                <w:rtl w:val="0"/>
+              </w:rPr>
+              <w:t xml:space="preserve">Ticket multi-classification</w:t>
+              <w:tab/>
+              <w:t xml:space="preserve">7</w:t>
+            </w:r>
+          </w:hyperlink>
+          <w:r>
+            <w:rPr>
+              <w:rtl w:val="0"/>
+            </w:rPr>
+          </w:r>
+        </w:p>
+        <w:p>
+          <w:pPr>
+            <w:widowControl w:val="0"/>
+            <w:tabs>
+              <w:tab w:val="right" w:leader="dot" w:pos="12000"/>
+            </w:tabs>
+            <w:spacing w:after="0" w:before="60" w:line="240" w:lineRule="auto"/>
+            <w:ind w:left="720" w:firstLine="0"/>
+            <w:rPr>
+              <w:rFonts w:ascii="Arial" w:cs="Arial" w:eastAsia="Arial" w:hAnsi="Arial"/>
+              <w:b w:val="0"/>
+              <w:i w:val="0"/>
+              <w:smallCaps w:val="0"/>
+              <w:strike w:val="0"/>
+              <w:color w:val="000000"/>
+              <w:sz w:val="22"/>
+              <w:szCs w:val="22"/>
+              <w:u w:val="none"/>
+              <w:shd w:fill="auto" w:val="clear"/>
+              <w:vertAlign w:val="baseline"/>
+            </w:rPr>
+          </w:pPr>
+          <w:hyperlink w:anchor="_heading=h.cdqo2yyd474r">
+            <w:r>
+              <w:rPr>
+                <w:rFonts w:ascii="Arial" w:cs="Arial" w:eastAsia="Arial" w:hAnsi="Arial"/>
+                <w:b w:val="0"/>
+                <w:i w:val="0"/>
+                <w:smallCaps w:val="0"/>
+                <w:strike w:val="0"/>
+                <w:color w:val="000000"/>
+                <w:sz w:val="22"/>
+                <w:szCs w:val="22"/>
+                <w:u w:val="none"/>
+                <w:shd w:fill="auto" w:val="clear"/>
+                <w:vertAlign w:val="baseline"/>
+                <w:rtl w:val="0"/>
+              </w:rPr>
+              <w:t xml:space="preserve">Ticket summarization</w:t>
+              <w:tab/>
+              <w:t xml:space="preserve">7</w:t>
+            </w:r>
+          </w:hyperlink>
+          <w:r>
+            <w:rPr>
+              <w:rtl w:val="0"/>
+            </w:rPr>
+          </w:r>
+        </w:p>
+        <w:p>
+          <w:pPr>
+            <w:widowControl w:val="0"/>
+            <w:tabs>
+              <w:tab w:val="right" w:leader="dot" w:pos="12000"/>
+            </w:tabs>
+            <w:spacing w:after="0" w:before="60" w:line="240" w:lineRule="auto"/>
+            <w:ind w:left="720" w:firstLine="0"/>
+            <w:rPr>
+              <w:rFonts w:ascii="Arial" w:cs="Arial" w:eastAsia="Arial" w:hAnsi="Arial"/>
+              <w:b w:val="0"/>
+              <w:i w:val="0"/>
+              <w:smallCaps w:val="0"/>
+              <w:strike w:val="0"/>
+              <w:color w:val="000000"/>
+              <w:sz w:val="22"/>
+              <w:szCs w:val="22"/>
+              <w:u w:val="none"/>
+              <w:shd w:fill="auto" w:val="clear"/>
+              <w:vertAlign w:val="baseline"/>
+            </w:rPr>
+          </w:pPr>
+          <w:hyperlink w:anchor="_heading=h.8m0b1m4v46i0">
+            <w:r>
+              <w:rPr>
+                <w:rFonts w:ascii="Arial" w:cs="Arial" w:eastAsia="Arial" w:hAnsi="Arial"/>
+                <w:b w:val="0"/>
+                <w:i w:val="0"/>
+                <w:smallCaps w:val="0"/>
+                <w:strike w:val="0"/>
+                <w:color w:val="000000"/>
+                <w:sz w:val="22"/>
+                <w:szCs w:val="22"/>
+                <w:u w:val="none"/>
+                <w:shd w:fill="auto" w:val="clear"/>
+                <w:vertAlign w:val="baseline"/>
+                <w:rtl w:val="0"/>
+              </w:rPr>
+              <w:t xml:space="preserve">Ticket prioritization</w:t>
+              <w:tab/>
+              <w:t xml:space="preserve">7</w:t>
             </w:r>
           </w:hyperlink>
           <w:r>
@@ -1971,7 +2069,7 @@
               </w:rPr>
               <w:t xml:space="preserve">Marking Summary</w:t>
               <w:tab/>
-              <w:t xml:space="preserve">5</w:t>
+              <w:t xml:space="preserve">8</w:t>
             </w:r>
           </w:hyperlink>
           <w:r>
@@ -2098,6 +2196,21 @@
       </w:pPr>
       <w:r>
         <w:rPr>
+          <w:rtl w:val="0"/>
+        </w:rPr>
+      </w:r>
+    </w:p>
+    <w:p>
+      <w:pPr>
+        <w:rPr>
+          <w:color w:val="222222"/>
+          <w:sz w:val="20"/>
+          <w:szCs w:val="20"/>
+          <w:highlight w:val="white"/>
+        </w:rPr>
+      </w:pPr>
+      <w:r>
+        <w:rPr>
           <w:color w:val="222222"/>
           <w:sz w:val="20"/>
           <w:szCs w:val="20"/>
@@ -2450,157 +2563,90 @@
     <w:p>
       <w:pPr>
         <w:rPr>
-          <w:highlight w:val="yellow"/>
-        </w:rPr>
-      </w:pPr>
-      <w:r>
-        <w:rPr>
-          <w:highlight w:val="yellow"/>
-          <w:rtl w:val="0"/>
-        </w:rPr>
-        <w:t xml:space="preserve">“</w:t>
-      </w:r>
-      <w:r>
-        <w:rPr>
           <w:rFonts w:ascii="Arial" w:cs="Arial" w:eastAsia="Arial" w:hAnsi="Arial"/>
           <w:color w:val="222222"/>
           <w:sz w:val="20"/>
           <w:szCs w:val="20"/>
           <w:highlight w:val="white"/>
+        </w:rPr>
+      </w:pPr>
+      <w:r>
+        <w:rPr>
+          <w:highlight w:val="yellow"/>
+          <w:rtl w:val="0"/>
+        </w:rPr>
+        <w:t xml:space="preserve">“</w:t>
+      </w:r>
+      <w:r>
+        <w:rPr>
+          <w:rFonts w:ascii="Arial" w:cs="Arial" w:eastAsia="Arial" w:hAnsi="Arial"/>
+          <w:color w:val="222222"/>
+          <w:sz w:val="20"/>
+          <w:szCs w:val="20"/>
+          <w:highlight w:val="white"/>
           <w:rtl w:val="0"/>
         </w:rPr>
         <w:t xml:space="preserve">provide a more consistent and unbiased subdivision”</w:t>
       </w:r>
-      <w:r>
-        <w:rPr>
-          <w:rtl w:val="0"/>
-        </w:rPr>
-      </w:r>
-    </w:p>
-    <w:p>
-      <w:pPr>
-        <w:pStyle w:val="Heading1"/>
+    </w:p>
+    <w:p>
+      <w:pPr>
+        <w:rPr>
+          <w:rFonts w:ascii="Arial" w:cs="Arial" w:eastAsia="Arial" w:hAnsi="Arial"/>
+          <w:color w:val="222222"/>
+          <w:sz w:val="20"/>
+          <w:szCs w:val="20"/>
+          <w:highlight w:val="white"/>
+        </w:rPr>
+      </w:pPr>
+      <w:r>
+        <w:rPr>
+          <w:rtl w:val="0"/>
+        </w:rPr>
+      </w:r>
+    </w:p>
+    <w:p>
+      <w:pPr>
         <w:spacing w:after="0" w:lineRule="auto"/>
+        <w:rPr/>
+      </w:pPr>
+      <w:r>
+        <w:rPr>
+          <w:rtl w:val="0"/>
+        </w:rPr>
+        <w:t xml:space="preserve">improving operational efficiency to reduce the resolution time on a case and to optimize resources by routing </w:t>
+      </w:r>
+    </w:p>
+    <w:p>
+      <w:pPr>
+        <w:spacing w:after="0" w:lineRule="auto"/>
+        <w:rPr/>
+      </w:pPr>
+      <w:r>
+        <w:rPr>
+          <w:rtl w:val="0"/>
+        </w:rPr>
+      </w:r>
+    </w:p>
+    <w:p>
+      <w:pPr>
+        <w:spacing w:after="0" w:lineRule="auto"/>
         <w:rPr>
           <w:b w:val="1"/>
         </w:rPr>
       </w:pPr>
-      <w:bookmarkStart w:colFirst="0" w:colLast="0" w:name="_heading=h.arkv3h28xmi6" w:id="2"/>
-      <w:bookmarkEnd w:id="2"/>
       <w:r>
         <w:rPr>
           <w:b w:val="1"/>
           <w:rtl w:val="0"/>
         </w:rPr>
-        <w:t xml:space="preserve">Objectives and Problem Definition - 200</w:t>
-      </w:r>
-    </w:p>
-    <w:p>
-      <w:pPr>
+        <w:t xml:space="preserve">Problem Definition </w:t>
+      </w:r>
+    </w:p>
+    <w:p>
+      <w:pPr>
+        <w:spacing w:after="0" w:lineRule="auto"/>
         <w:rPr/>
-      </w:pPr>
-      <w:r>
-        <w:rPr>
-          <w:rtl w:val="0"/>
-        </w:rPr>
-      </w:r>
-    </w:p>
-    <w:p>
-      <w:pPr>
-        <w:spacing w:after="0" w:lineRule="auto"/>
-        <w:rPr>
-          <w:b w:val="1"/>
-        </w:rPr>
-      </w:pPr>
-      <w:r>
-        <w:rPr>
-          <w:rtl w:val="0"/>
-        </w:rPr>
-        <w:t xml:space="preserve">Outline the </w:t>
-      </w:r>
-      <w:r>
-        <w:rPr>
-          <w:b w:val="1"/>
-          <w:rtl w:val="0"/>
-        </w:rPr>
-        <w:t xml:space="preserve">specific goals </w:t>
-      </w:r>
-      <w:r>
-        <w:rPr>
-          <w:rtl w:val="0"/>
-        </w:rPr>
-        <w:t xml:space="preserve">of your capstone project.</w:t>
-      </w:r>
-      <w:r>
-        <w:rPr>
-          <w:b w:val="1"/>
-          <w:rtl w:val="0"/>
-        </w:rPr>
-        <w:t xml:space="preserve"> What do you intend to achieve through this capstone project? Ensure your objectives are clear, concise, and aligned with the project's goals. You should have between three and five objectives. There should be a business objective or hypothesis (not a statistical test hypothesis) that looks to be explored.</w:t>
-      </w:r>
-    </w:p>
-    <w:p>
-      <w:pPr>
-        <w:spacing w:after="0" w:lineRule="auto"/>
-        <w:rPr>
-          <w:b w:val="1"/>
-        </w:rPr>
-      </w:pPr>
-      <w:r>
-        <w:rPr>
-          <w:rtl w:val="0"/>
-        </w:rPr>
-      </w:r>
-    </w:p>
-    <w:p>
-      <w:pPr>
-        <w:spacing w:after="0" w:lineRule="auto"/>
-        <w:rPr>
-          <w:b w:val="1"/>
-        </w:rPr>
-      </w:pPr>
-      <w:r>
-        <w:rPr>
-          <w:b w:val="1"/>
-          <w:rtl w:val="0"/>
-        </w:rPr>
-        <w:t xml:space="preserve">Clearly state the problem or challenge the capstone project seeks to solve. Discuss the context of the problem, its impact, and why it's essential to address it.</w:t>
-      </w:r>
-    </w:p>
-    <w:p>
-      <w:pPr>
-        <w:spacing w:after="0" w:lineRule="auto"/>
-        <w:rPr>
-          <w:b w:val="1"/>
-        </w:rPr>
-      </w:pPr>
-      <w:r>
-        <w:rPr>
-          <w:rtl w:val="0"/>
-        </w:rPr>
-      </w:r>
-    </w:p>
-    <w:p>
-      <w:pPr>
-        <w:spacing w:after="0" w:lineRule="auto"/>
-        <w:rPr>
-          <w:b w:val="1"/>
-        </w:rPr>
-      </w:pPr>
-      <w:r>
-        <w:rPr>
-          <w:b w:val="1"/>
-          <w:rtl w:val="0"/>
-        </w:rPr>
-        <w:t xml:space="preserve">Objective </w:t>
-      </w:r>
-    </w:p>
-    <w:p>
-      <w:pPr>
-        <w:spacing w:after="0" w:lineRule="auto"/>
-        <w:rPr>
-          <w:b w:val="1"/>
-        </w:rPr>
       </w:pPr>
       <w:r>
         <w:rPr>
@@ -2612,64 +2658,68 @@
       <w:pPr>
         <w:numPr>
           <w:ilvl w:val="0"/>
-          <w:numId w:val="2"/>
+          <w:numId w:val="1"/>
         </w:numPr>
         <w:spacing w:after="0" w:lineRule="auto"/>
         <w:ind w:left="720" w:hanging="360"/>
-        <w:rPr/>
-      </w:pPr>
-      <w:r>
-        <w:rPr>
-          <w:rtl w:val="0"/>
-        </w:rPr>
-        <w:t xml:space="preserve">Enhance customer experience and satisfaction </w:t>
+        <w:rPr>
+          <w:b w:val="1"/>
+        </w:rPr>
+      </w:pPr>
+      <w:r>
+        <w:rPr>
+          <w:b w:val="1"/>
+          <w:rtl w:val="0"/>
+        </w:rPr>
+        <w:t xml:space="preserve">Categorizing customer support tickets </w:t>
       </w:r>
     </w:p>
     <w:p>
       <w:pPr>
         <w:numPr>
-          <w:ilvl w:val="0"/>
-          <w:numId w:val="2"/>
+          <w:ilvl w:val="1"/>
+          <w:numId w:val="1"/>
         </w:numPr>
         <w:spacing w:after="0" w:lineRule="auto"/>
-        <w:ind w:left="720" w:hanging="360"/>
-        <w:rPr/>
-      </w:pPr>
-      <w:r>
-        <w:rPr>
-          <w:rtl w:val="0"/>
-        </w:rPr>
-        <w:t xml:space="preserve">Improving operational efficiency </w:t>
+        <w:ind w:left="1440" w:hanging="360"/>
+      </w:pPr>
+      <w:r>
+        <w:rPr>
+          <w:rtl w:val="0"/>
+        </w:rPr>
+        <w:t xml:space="preserve">to automate the routing of tickets to the appropriate team for faster response team to prevent tickets being mis-routed. </w:t>
       </w:r>
     </w:p>
     <w:p>
       <w:pPr>
         <w:numPr>
-          <w:ilvl w:val="0"/>
-          <w:numId w:val="2"/>
+          <w:ilvl w:val="1"/>
+          <w:numId w:val="1"/>
         </w:numPr>
         <w:spacing w:after="0" w:lineRule="auto"/>
-        <w:ind w:left="720" w:hanging="360"/>
-        <w:rPr/>
-      </w:pPr>
-      <w:r>
-        <w:rPr>
-          <w:rtl w:val="0"/>
-        </w:rPr>
-        <w:t xml:space="preserve">Optimizing resources within the team to resolve issues.</w:t>
-      </w:r>
-    </w:p>
-    <w:p>
-      <w:pPr>
+        <w:ind w:left="1440" w:hanging="360"/>
+      </w:pPr>
+      <w:r>
+        <w:rPr>
+          <w:rtl w:val="0"/>
+        </w:rPr>
+        <w:t xml:space="preserve">Reducing customer support agent workload on routing tickets to focus on the resolving issues instead of manually categorization tickets </w:t>
+      </w:r>
+    </w:p>
+    <w:p>
+      <w:pPr>
+        <w:numPr>
+          <w:ilvl w:val="1"/>
+          <w:numId w:val="1"/>
+        </w:numPr>
         <w:spacing w:after="0" w:lineRule="auto"/>
-        <w:rPr>
-          <w:b w:val="1"/>
-        </w:rPr>
-      </w:pPr>
-      <w:r>
-        <w:rPr>
-          <w:rtl w:val="0"/>
-        </w:rPr>
+        <w:ind w:left="1440" w:hanging="360"/>
+      </w:pPr>
+      <w:r>
+        <w:rPr>
+          <w:rtl w:val="0"/>
+        </w:rPr>
+        <w:t xml:space="preserve">Providing consistency and accurate ticket categorization to  prevent tickets from being mis-routed.</w:t>
       </w:r>
     </w:p>
     <w:p>
@@ -2689,7 +2739,7 @@
           <w:b w:val="1"/>
           <w:rtl w:val="0"/>
         </w:rPr>
-        <w:t xml:space="preserve">When receiving customer support tickets to detect the following below:</w:t>
+        <w:t xml:space="preserve">Summarising customer support ticket intent</w:t>
       </w:r>
     </w:p>
     <w:p>
@@ -2700,13 +2750,12 @@
         </w:numPr>
         <w:spacing w:after="0" w:lineRule="auto"/>
         <w:ind w:left="1440" w:hanging="360"/>
-        <w:rPr/>
-      </w:pPr>
-      <w:r>
-        <w:rPr>
-          <w:rtl w:val="0"/>
-        </w:rPr>
-        <w:t xml:space="preserve">Product Inquiry</w:t>
+      </w:pPr>
+      <w:r>
+        <w:rPr>
+          <w:rtl w:val="0"/>
+        </w:rPr>
+        <w:t xml:space="preserve">to provide an overview of the ticket to grasp the core issue that the customer is experiencing.</w:t>
       </w:r>
     </w:p>
     <w:p>
@@ -2717,13 +2766,12 @@
         </w:numPr>
         <w:spacing w:after="0" w:lineRule="auto"/>
         <w:ind w:left="1440" w:hanging="360"/>
-        <w:rPr/>
-      </w:pPr>
-      <w:r>
-        <w:rPr>
-          <w:rtl w:val="0"/>
-        </w:rPr>
-        <w:t xml:space="preserve">Technical Issue</w:t>
+      </w:pPr>
+      <w:r>
+        <w:rPr>
+          <w:rtl w:val="0"/>
+        </w:rPr>
+        <w:t xml:space="preserve">Preventing mis-communication between customer and agent when resolving a ticket.</w:t>
       </w:r>
     </w:p>
     <w:p>
@@ -2734,124 +2782,12 @@
         </w:numPr>
         <w:spacing w:after="0" w:lineRule="auto"/>
         <w:ind w:left="1440" w:hanging="360"/>
-        <w:rPr/>
-      </w:pPr>
-      <w:r>
-        <w:rPr>
-          <w:rtl w:val="0"/>
-        </w:rPr>
-        <w:t xml:space="preserve">Billing Issue </w:t>
-      </w:r>
-    </w:p>
-    <w:p>
-      <w:pPr>
-        <w:numPr>
-          <w:ilvl w:val="1"/>
-          <w:numId w:val="11"/>
-        </w:numPr>
-        <w:spacing w:after="0" w:lineRule="auto"/>
-        <w:ind w:left="1440" w:hanging="360"/>
-        <w:rPr/>
-      </w:pPr>
-      <w:r>
-        <w:rPr>
-          <w:rtl w:val="0"/>
-        </w:rPr>
-        <w:t xml:space="preserve">Account Management </w:t>
-      </w:r>
-    </w:p>
-    <w:p>
-      <w:pPr>
-        <w:numPr>
-          <w:ilvl w:val="1"/>
-          <w:numId w:val="11"/>
-        </w:numPr>
-        <w:spacing w:after="0" w:lineRule="auto"/>
-        <w:ind w:left="1440" w:hanging="360"/>
-        <w:rPr/>
-      </w:pPr>
-      <w:r>
-        <w:rPr>
-          <w:rtl w:val="0"/>
-        </w:rPr>
-        <w:t xml:space="preserve">Other</w:t>
-      </w:r>
-    </w:p>
-    <w:p>
-      <w:pPr>
-        <w:numPr>
-          <w:ilvl w:val="0"/>
-          <w:numId w:val="11"/>
-        </w:numPr>
-        <w:spacing w:after="0" w:lineRule="auto"/>
-        <w:ind w:left="720" w:hanging="360"/>
-        <w:rPr>
-          <w:b w:val="1"/>
-        </w:rPr>
-      </w:pPr>
-      <w:r>
-        <w:rPr>
-          <w:b w:val="1"/>
-          <w:rtl w:val="0"/>
-        </w:rPr>
-        <w:t xml:space="preserve">Summarising customer support tickets to understand the indent of the customer issue.  </w:t>
-      </w:r>
-    </w:p>
-    <w:p>
-      <w:pPr>
-        <w:numPr>
-          <w:ilvl w:val="0"/>
-          <w:numId w:val="11"/>
-        </w:numPr>
-        <w:spacing w:after="0" w:lineRule="auto"/>
-        <w:ind w:left="720" w:hanging="360"/>
-        <w:rPr>
-          <w:b w:val="1"/>
-        </w:rPr>
-      </w:pPr>
-      <w:r>
-        <w:rPr>
-          <w:b w:val="1"/>
-          <w:rtl w:val="0"/>
-        </w:rPr>
-        <w:t xml:space="preserve">Predicting the prioritization of a ticket from low, medium or high.</w:t>
-      </w:r>
-    </w:p>
-    <w:p>
-      <w:pPr>
-        <w:spacing w:after="0" w:lineRule="auto"/>
-        <w:rPr/>
-      </w:pPr>
-      <w:r>
-        <w:rPr>
-          <w:rtl w:val="0"/>
-        </w:rPr>
-      </w:r>
-    </w:p>
-    <w:p>
-      <w:pPr>
-        <w:spacing w:after="0" w:lineRule="auto"/>
-        <w:rPr>
-          <w:b w:val="1"/>
-        </w:rPr>
-      </w:pPr>
-      <w:r>
-        <w:rPr>
-          <w:b w:val="1"/>
-          <w:rtl w:val="0"/>
-        </w:rPr>
-        <w:t xml:space="preserve">Problem Definition </w:t>
-      </w:r>
-    </w:p>
-    <w:p>
-      <w:pPr>
-        <w:spacing w:after="0" w:lineRule="auto"/>
-        <w:rPr/>
-      </w:pPr>
-      <w:r>
-        <w:rPr>
-          <w:rtl w:val="0"/>
-        </w:rPr>
+      </w:pPr>
+      <w:r>
+        <w:rPr>
+          <w:rtl w:val="0"/>
+        </w:rPr>
+        <w:t xml:space="preserve">to help the agent to understand the core issue that the customer is encountering.</w:t>
       </w:r>
     </w:p>
     <w:p>
@@ -2871,7 +2807,7 @@
           <w:b w:val="1"/>
           <w:rtl w:val="0"/>
         </w:rPr>
-        <w:t xml:space="preserve">Categorizing customer support tickets </w:t>
+        <w:t xml:space="preserve">Predicting ticket priority level.</w:t>
       </w:r>
     </w:p>
     <w:p>
@@ -2882,13 +2818,15 @@
         </w:numPr>
         <w:spacing w:after="0" w:lineRule="auto"/>
         <w:ind w:left="1440" w:hanging="360"/>
-        <w:rPr/>
-      </w:pPr>
-      <w:r>
-        <w:rPr>
-          <w:rtl w:val="0"/>
-        </w:rPr>
-        <w:t xml:space="preserve">to automate the routing of tickets to the appropriate team for faster response team to prevent tickets being mis-routed. </w:t>
+        <w:rPr>
+          <w:b w:val="1"/>
+        </w:rPr>
+      </w:pPr>
+      <w:r>
+        <w:rPr>
+          <w:rtl w:val="0"/>
+        </w:rPr>
+        <w:t xml:space="preserve">To be able to detect high urgent requests that have a potential to impact other customers.</w:t>
       </w:r>
     </w:p>
     <w:p>
@@ -2899,13 +2837,12 @@
         </w:numPr>
         <w:spacing w:after="0" w:lineRule="auto"/>
         <w:ind w:left="1440" w:hanging="360"/>
-        <w:rPr/>
-      </w:pPr>
-      <w:r>
-        <w:rPr>
-          <w:rtl w:val="0"/>
-        </w:rPr>
-        <w:t xml:space="preserve">Reducing customer support agent workload on routing tickets to focus on the resolving issues instead of manually categorization tickets </w:t>
+      </w:pPr>
+      <w:r>
+        <w:rPr>
+          <w:rtl w:val="0"/>
+        </w:rPr>
+        <w:t xml:space="preserve">Improving response time on resolving urgent tickets.</w:t>
       </w:r>
     </w:p>
     <w:p>
@@ -2916,88 +2853,31 @@
         </w:numPr>
         <w:spacing w:after="0" w:lineRule="auto"/>
         <w:ind w:left="1440" w:hanging="360"/>
-        <w:rPr/>
-      </w:pPr>
-      <w:r>
-        <w:rPr>
-          <w:rtl w:val="0"/>
-        </w:rPr>
-        <w:t xml:space="preserve">Providing consistency and accurate ticket categorization to  prevent tickets from being mis-routed.</w:t>
-      </w:r>
-    </w:p>
-    <w:p>
-      <w:pPr>
-        <w:numPr>
-          <w:ilvl w:val="0"/>
-          <w:numId w:val="11"/>
-        </w:numPr>
-        <w:spacing w:after="0" w:lineRule="auto"/>
-        <w:ind w:left="720" w:hanging="360"/>
         <w:rPr>
           <w:b w:val="1"/>
         </w:rPr>
       </w:pPr>
       <w:r>
         <w:rPr>
-          <w:b w:val="1"/>
-          <w:rtl w:val="0"/>
-        </w:rPr>
-        <w:t xml:space="preserve">Summarising customer support ticket intent</w:t>
+          <w:rtl w:val="0"/>
+        </w:rPr>
+        <w:t xml:space="preserve">Optimizing ticket allocation to assign high priority tickets to senior agents and low priority tickets to junior agents.</w:t>
       </w:r>
     </w:p>
     <w:p>
       <w:pPr>
         <w:numPr>
           <w:ilvl w:val="1"/>
-          <w:numId w:val="11"/>
+          <w:numId w:val="1"/>
         </w:numPr>
         <w:spacing w:after="0" w:lineRule="auto"/>
         <w:ind w:left="1440" w:hanging="360"/>
-        <w:rPr/>
-      </w:pPr>
-      <w:r>
-        <w:rPr>
-          <w:rtl w:val="0"/>
-        </w:rPr>
-        <w:t xml:space="preserve">to provide an overview of the ticket to grasp the core issue that the customer is experiencing.</w:t>
-      </w:r>
-    </w:p>
-    <w:p>
-      <w:pPr>
-        <w:numPr>
-          <w:ilvl w:val="1"/>
-          <w:numId w:val="11"/>
-        </w:numPr>
-        <w:spacing w:after="0" w:lineRule="auto"/>
-        <w:ind w:left="1440" w:hanging="360"/>
-        <w:rPr>
-          <w:u w:val="none"/>
-        </w:rPr>
-      </w:pPr>
-      <w:r>
-        <w:rPr>
-          <w:rtl w:val="0"/>
-        </w:rPr>
-        <w:t xml:space="preserve">Preventing mis-communication between customer and agent when resolving a ticket.</w:t>
-      </w:r>
-    </w:p>
-    <w:p>
-      <w:pPr>
-        <w:numPr>
-          <w:ilvl w:val="1"/>
-          <w:numId w:val="11"/>
-        </w:numPr>
-        <w:spacing w:after="0" w:lineRule="auto"/>
-        <w:ind w:left="1440" w:hanging="360"/>
-        <w:rPr>
-          <w:u w:val="none"/>
-        </w:rPr>
-      </w:pPr>
-      <w:r>
-        <w:rPr>
-          <w:rtl w:val="0"/>
-        </w:rPr>
-        <w:t xml:space="preserve">to help the agent to understand the core issue that the customer is encountering.</w:t>
+      </w:pPr>
+      <w:r>
+        <w:rPr>
+          <w:rtl w:val="0"/>
+        </w:rPr>
+        <w:t xml:space="preserve">Preventing customer churn by improving ticket resolution for urgent cases. (Poor customer experience because of how the case was handled. </w:t>
       </w:r>
     </w:p>
     <w:p>
@@ -3008,94 +2888,276 @@
         </w:numPr>
         <w:spacing w:after="0" w:lineRule="auto"/>
         <w:ind w:left="720" w:hanging="360"/>
+      </w:pPr>
+      <w:r>
         <w:rPr>
           <w:b w:val="1"/>
-        </w:rPr>
-      </w:pPr>
-      <w:r>
-        <w:rPr>
-          <w:b w:val="1"/>
-          <w:rtl w:val="0"/>
-        </w:rPr>
-        <w:t xml:space="preserve">Predicting ticket priority level.</w:t>
+          <w:rtl w:val="0"/>
+        </w:rPr>
+        <w:t xml:space="preserve">Objective </w:t>
       </w:r>
     </w:p>
     <w:p>
       <w:pPr>
         <w:numPr>
-          <w:ilvl w:val="1"/>
+          <w:ilvl w:val="0"/>
           <w:numId w:val="1"/>
         </w:numPr>
         <w:spacing w:after="0" w:lineRule="auto"/>
-        <w:ind w:left="1440" w:hanging="360"/>
+        <w:ind w:left="720" w:hanging="360"/>
+      </w:pPr>
+      <w:r>
+        <w:rPr>
+          <w:rtl w:val="0"/>
+        </w:rPr>
+        <w:t xml:space="preserve">Enhance customer experience and satisfaction </w:t>
+      </w:r>
+    </w:p>
+    <w:p>
+      <w:pPr>
+        <w:spacing w:after="0" w:lineRule="auto"/>
+        <w:rPr/>
+      </w:pPr>
+      <w:r>
+        <w:rPr>
+          <w:rtl w:val="0"/>
+        </w:rPr>
+      </w:r>
+    </w:p>
+    <w:p>
+      <w:pPr>
+        <w:widowControl w:val="0"/>
+        <w:spacing w:after="0" w:line="240" w:lineRule="auto"/>
+        <w:rPr/>
+      </w:pPr>
+      <w:r>
+        <w:rPr>
+          <w:rtl w:val="0"/>
+        </w:rPr>
+        <w:t xml:space="preserve">Automating e-mail labeling and sorting requires an NLP model that can differentiate between different types of errands and support requests. </w:t>
+      </w:r>
+      <w:r>
+        <w:rPr>
+          <w:highlight w:val="yellow"/>
+          <w:rtl w:val="0"/>
+        </w:rPr>
+        <w:t xml:space="preserve">E-mail classification with machine learning and word embeddings for improved customer support page 1882</w:t>
+      </w:r>
+      <w:r>
+        <w:rPr>
+          <w:rtl w:val="0"/>
+        </w:rPr>
+      </w:r>
+    </w:p>
+    <w:p>
+      <w:pPr>
+        <w:widowControl w:val="0"/>
+        <w:spacing w:after="0" w:line="240" w:lineRule="auto"/>
+        <w:rPr/>
+      </w:pPr>
+      <w:r>
+        <w:rPr>
+          <w:rtl w:val="0"/>
+        </w:rPr>
+      </w:r>
+    </w:p>
+    <w:p>
+      <w:pPr>
+        <w:widowControl w:val="0"/>
+        <w:spacing w:after="0" w:line="240" w:lineRule="auto"/>
+        <w:rPr/>
+      </w:pPr>
+      <w:r>
+        <w:rPr>
+          <w:rtl w:val="0"/>
+        </w:rPr>
+        <w:t xml:space="preserve">word embedding models that aim to modelthe words of a language in a vector space and placingwords with similar semantic meaning close to eachother </w:t>
+      </w:r>
+      <w:r>
+        <w:rPr>
+          <w:highlight w:val="yellow"/>
+          <w:rtl w:val="0"/>
+        </w:rPr>
+        <w:t xml:space="preserve">E-mail classification with machine learning and word embeddings for improved customer support page 1882</w:t>
+      </w:r>
+      <w:r>
+        <w:rPr>
+          <w:rtl w:val="0"/>
+        </w:rPr>
+      </w:r>
+    </w:p>
+    <w:p>
+      <w:pPr>
+        <w:pStyle w:val="Heading1"/>
+        <w:spacing w:after="0" w:lineRule="auto"/>
         <w:rPr>
           <w:b w:val="1"/>
-          <w:u w:val="none"/>
-        </w:rPr>
-      </w:pPr>
-      <w:r>
-        <w:rPr>
-          <w:rtl w:val="0"/>
-        </w:rPr>
-        <w:t xml:space="preserve">To be able to detect high urgent requests that have a potential to impact other customers.</w:t>
+        </w:rPr>
+      </w:pPr>
+      <w:bookmarkStart w:colFirst="0" w:colLast="0" w:name="_heading=h.arkv3h28xmi6" w:id="2"/>
+      <w:bookmarkEnd w:id="2"/>
+      <w:r>
+        <w:rPr>
+          <w:b w:val="1"/>
+          <w:rtl w:val="0"/>
+        </w:rPr>
+        <w:t xml:space="preserve">Objectives and Problem Definition</w:t>
+      </w:r>
+    </w:p>
+    <w:p>
+      <w:pPr>
+        <w:rPr/>
+      </w:pPr>
+      <w:r>
+        <w:rPr>
+          <w:rtl w:val="0"/>
+        </w:rPr>
+      </w:r>
+    </w:p>
+    <w:p>
+      <w:pPr>
+        <w:spacing w:after="0" w:lineRule="auto"/>
+        <w:ind w:left="0" w:firstLine="0"/>
+        <w:rPr/>
+      </w:pPr>
+      <w:r>
+        <w:rPr>
+          <w:rtl w:val="0"/>
+        </w:rPr>
+        <w:t xml:space="preserve">From working in a CX Developer Support team, one of our top priorities is the customer experience and resolving their issue with our product. I have found that our customers would get frustrated if their ticket hasn’t been handled correctly, if an agent misunderstood the issue, or if there is a delay in the resolution of their case. This can negatively influence the customer perspective on the company, and could cause the customer to discontinue using our product. </w:t>
+      </w:r>
+    </w:p>
+    <w:p>
+      <w:pPr>
+        <w:spacing w:after="0" w:lineRule="auto"/>
+        <w:ind w:left="0" w:firstLine="0"/>
+        <w:rPr/>
+      </w:pPr>
+      <w:r>
+        <w:rPr>
+          <w:rtl w:val="0"/>
+        </w:rPr>
+      </w:r>
+    </w:p>
+    <w:p>
+      <w:pPr>
+        <w:spacing w:after="0" w:lineRule="auto"/>
+        <w:ind w:left="0" w:firstLine="0"/>
+        <w:rPr/>
+      </w:pPr>
+      <w:r>
+        <w:rPr>
+          <w:rtl w:val="0"/>
+        </w:rPr>
+        <w:t xml:space="preserve">My objective is to prevent this type of experience from the customer by categorizing tickets so it can be routed to the appropriate team to tackle the issue and to summarize tickets to have an overview of the core issue that the customer is experiencing to prevent mis-communcaition. </w:t>
+      </w:r>
+    </w:p>
+    <w:p>
+      <w:pPr>
+        <w:spacing w:after="0" w:lineRule="auto"/>
+        <w:ind w:left="0" w:firstLine="0"/>
+        <w:rPr/>
+      </w:pPr>
+      <w:r>
+        <w:rPr>
+          <w:rtl w:val="0"/>
+        </w:rPr>
+      </w:r>
+    </w:p>
+    <w:p>
+      <w:pPr>
+        <w:spacing w:after="0" w:lineRule="auto"/>
+        <w:ind w:left="0" w:firstLine="0"/>
+        <w:rPr/>
+      </w:pPr>
+      <w:r>
+        <w:rPr>
+          <w:rtl w:val="0"/>
+        </w:rPr>
+        <w:t xml:space="preserve">In this project my goal is to implement a machine learning model to address this problem by taking the following actions below:</w:t>
+      </w:r>
+    </w:p>
+    <w:p>
+      <w:pPr>
+        <w:spacing w:after="0" w:lineRule="auto"/>
+        <w:ind w:left="0" w:firstLine="0"/>
+        <w:rPr/>
+      </w:pPr>
+      <w:r>
+        <w:rPr>
+          <w:rtl w:val="0"/>
+        </w:rPr>
       </w:r>
     </w:p>
     <w:p>
       <w:pPr>
         <w:numPr>
-          <w:ilvl w:val="1"/>
-          <w:numId w:val="1"/>
+          <w:ilvl w:val="0"/>
+          <w:numId w:val="7"/>
+        </w:numPr>
+        <w:spacing w:after="0" w:afterAutospacing="0"/>
+        <w:ind w:left="720" w:hanging="360"/>
+      </w:pPr>
+      <w:r>
+        <w:rPr>
+          <w:rtl w:val="0"/>
+        </w:rPr>
+        <w:t xml:space="preserve">Classifying a customer support ticket if it’s a product inquiry, technical issue, billing Issue, account management. This will identify the case to be routed to the appropriate team.</w:t>
+      </w:r>
+    </w:p>
+    <w:p>
+      <w:pPr>
+        <w:numPr>
+          <w:ilvl w:val="0"/>
+          <w:numId w:val="7"/>
         </w:numPr>
         <w:spacing w:after="0" w:lineRule="auto"/>
-        <w:ind w:left="1440" w:hanging="360"/>
-        <w:rPr>
-          <w:u w:val="none"/>
-        </w:rPr>
-      </w:pPr>
-      <w:r>
-        <w:rPr>
-          <w:rtl w:val="0"/>
-        </w:rPr>
-        <w:t xml:space="preserve">Improving response time on resolving urgent tickets.</w:t>
+        <w:ind w:left="720" w:hanging="360"/>
+      </w:pPr>
+      <w:r>
+        <w:rPr>
+          <w:rtl w:val="0"/>
+        </w:rPr>
+        <w:t xml:space="preserve">Predicting the prioritization of a ticket from low, medium or high based on the issue. This will identify the urgency of a ticket to assign high priority tickets to senior agents to improve customer experience and resolution.</w:t>
       </w:r>
     </w:p>
     <w:p>
       <w:pPr>
         <w:numPr>
-          <w:ilvl w:val="1"/>
-          <w:numId w:val="1"/>
+          <w:ilvl w:val="0"/>
+          <w:numId w:val="7"/>
         </w:numPr>
         <w:spacing w:after="0" w:lineRule="auto"/>
-        <w:ind w:left="1440" w:hanging="360"/>
-        <w:rPr>
-          <w:b w:val="1"/>
-          <w:u w:val="none"/>
-        </w:rPr>
-      </w:pPr>
-      <w:r>
-        <w:rPr>
-          <w:rtl w:val="0"/>
-        </w:rPr>
-        <w:t xml:space="preserve">Optimizing ticket allocation to assign high priority tickets to senior agents and low priority tickets to junior agents.</w:t>
-      </w:r>
-    </w:p>
-    <w:p>
-      <w:pPr>
-        <w:numPr>
-          <w:ilvl w:val="1"/>
-          <w:numId w:val="1"/>
-        </w:numPr>
+        <w:ind w:left="720" w:hanging="360"/>
+      </w:pPr>
+      <w:r>
+        <w:rPr>
+          <w:rtl w:val="0"/>
+        </w:rPr>
+        <w:t xml:space="preserve">Summarising a customer support ticket to get an overview of the issue. This will help prevent mis-communication with the customer and reduce the time to identify the issue in the case.</w:t>
+      </w:r>
+    </w:p>
+    <w:p>
+      <w:pPr>
         <w:spacing w:after="0" w:lineRule="auto"/>
-        <w:ind w:left="1440" w:hanging="360"/>
-        <w:rPr>
-          <w:u w:val="none"/>
-        </w:rPr>
-      </w:pPr>
-      <w:r>
-        <w:rPr>
-          <w:rtl w:val="0"/>
-        </w:rPr>
-        <w:t xml:space="preserve">Preventing customer churn by improving ticket resolution for urgent cases. (Poor customer experience because of how the case was handled. </w:t>
+        <w:rPr/>
+      </w:pPr>
+      <w:r>
+        <w:rPr>
+          <w:rtl w:val="0"/>
+        </w:rPr>
+      </w:r>
+    </w:p>
+    <w:p>
+      <w:pPr>
+        <w:spacing w:after="0" w:lineRule="auto"/>
+        <w:rPr/>
+      </w:pPr>
+      <w:r>
+        <w:rPr>
+          <w:rtl w:val="0"/>
+        </w:rPr>
+        <w:t xml:space="preserve">I will also conduct an evaluation of the performance of the machine learning model for further optimisation. </w:t>
       </w:r>
     </w:p>
     <w:p>
@@ -3500,7 +3562,7 @@
                   <w:widowControl w:val="0"/>
                   <w:numPr>
                     <w:ilvl w:val="0"/>
-                    <w:numId w:val="3"/>
+                    <w:numId w:val="2"/>
                   </w:numPr>
                   <w:pBdr>
                     <w:top w:space="0" w:sz="0" w:val="nil"/>
@@ -3530,7 +3592,7 @@
                   <w:widowControl w:val="0"/>
                   <w:numPr>
                     <w:ilvl w:val="0"/>
-                    <w:numId w:val="3"/>
+                    <w:numId w:val="2"/>
                   </w:numPr>
                   <w:pBdr>
                     <w:top w:space="0" w:sz="0" w:val="nil"/>
@@ -3557,7 +3619,7 @@
                   <w:widowControl w:val="0"/>
                   <w:numPr>
                     <w:ilvl w:val="0"/>
-                    <w:numId w:val="3"/>
+                    <w:numId w:val="2"/>
                   </w:numPr>
                   <w:spacing w:after="0" w:line="240" w:lineRule="auto"/>
                   <w:ind w:left="720" w:hanging="360"/>
@@ -5168,107 +5230,6 @@
                   </w:rPr>
                 </w:r>
               </w:p>
-              <w:p>
-                <w:pPr>
-                  <w:keepNext w:val="0"/>
-                  <w:keepLines w:val="0"/>
-                  <w:pageBreakBefore w:val="0"/>
-                  <w:widowControl w:val="0"/>
-                  <w:pBdr>
-                    <w:top w:space="0" w:sz="0" w:val="nil"/>
-                    <w:left w:space="0" w:sz="0" w:val="nil"/>
-                    <w:bottom w:space="0" w:sz="0" w:val="nil"/>
-                    <w:right w:space="0" w:sz="0" w:val="nil"/>
-                    <w:between w:space="0" w:sz="0" w:val="nil"/>
-                  </w:pBdr>
-                  <w:shd w:fill="auto" w:val="clear"/>
-                  <w:spacing w:after="0" w:before="0" w:line="240" w:lineRule="auto"/>
-                  <w:ind w:left="0" w:right="0" w:firstLine="0"/>
-                  <w:jc w:val="left"/>
-                  <w:rPr/>
-                </w:pPr>
-                <w:r>
-                  <w:rPr>
-                    <w:rtl w:val="0"/>
-                  </w:rPr>
-                  <w:t xml:space="preserve">Automating e-mail labeling and sorting requires an NLPmodel that can differentiate between different types of errands and support requests. </w:t>
-                </w:r>
-                <w:r>
-                  <w:rPr>
-                    <w:highlight w:val="yellow"/>
-                    <w:rtl w:val="0"/>
-                  </w:rPr>
-                  <w:t xml:space="preserve">E-mail classification with machine learning and word embeddings for improved customer support page 1882</w:t>
-                </w:r>
-                <w:r>
-                  <w:rPr>
-                    <w:rtl w:val="0"/>
-                  </w:rPr>
-                </w:r>
-              </w:p>
-              <w:p>
-                <w:pPr>
-                  <w:keepNext w:val="0"/>
-                  <w:keepLines w:val="0"/>
-                  <w:pageBreakBefore w:val="0"/>
-                  <w:widowControl w:val="0"/>
-                  <w:pBdr>
-                    <w:top w:space="0" w:sz="0" w:val="nil"/>
-                    <w:left w:space="0" w:sz="0" w:val="nil"/>
-                    <w:bottom w:space="0" w:sz="0" w:val="nil"/>
-                    <w:right w:space="0" w:sz="0" w:val="nil"/>
-                    <w:between w:space="0" w:sz="0" w:val="nil"/>
-                  </w:pBdr>
-                  <w:shd w:fill="auto" w:val="clear"/>
-                  <w:spacing w:after="0" w:before="0" w:line="240" w:lineRule="auto"/>
-                  <w:ind w:left="0" w:right="0" w:firstLine="0"/>
-                  <w:jc w:val="left"/>
-                  <w:rPr/>
-                </w:pPr>
-                <w:r>
-                  <w:rPr>
-                    <w:rtl w:val="0"/>
-                  </w:rPr>
-                </w:r>
-              </w:p>
-              <w:p>
-                <w:pPr>
-                  <w:keepNext w:val="0"/>
-                  <w:keepLines w:val="0"/>
-                  <w:pageBreakBefore w:val="0"/>
-                  <w:widowControl w:val="0"/>
-                  <w:pBdr>
-                    <w:top w:space="0" w:sz="0" w:val="nil"/>
-                    <w:left w:space="0" w:sz="0" w:val="nil"/>
-                    <w:bottom w:space="0" w:sz="0" w:val="nil"/>
-                    <w:right w:space="0" w:sz="0" w:val="nil"/>
-                    <w:between w:space="0" w:sz="0" w:val="nil"/>
-                  </w:pBdr>
-                  <w:shd w:fill="auto" w:val="clear"/>
-                  <w:spacing w:after="0" w:before="0" w:line="240" w:lineRule="auto"/>
-                  <w:ind w:left="0" w:right="0" w:firstLine="0"/>
-                  <w:jc w:val="left"/>
-                  <w:rPr/>
-                </w:pPr>
-                <w:r>
-                  <w:rPr>
-                    <w:rtl w:val="0"/>
-                  </w:rPr>
-                  <w:t xml:space="preserve">word embedding models that aim to modelthe words of a language in a vector space and placingwords with similar semantic meaning close to eachother </w:t>
-                </w:r>
-                <w:r>
-                  <w:rPr>
-                    <w:highlight w:val="yellow"/>
-                    <w:rtl w:val="0"/>
-                  </w:rPr>
-                  <w:t xml:space="preserve">E-mail classification with machine learning and word embeddings for improved customer support page 1882</w:t>
-                </w:r>
-                <w:r>
-                  <w:rPr>
-                    <w:rtl w:val="0"/>
-                  </w:rPr>
-                </w:r>
-              </w:p>
             </w:tc>
           </w:tr>
           <w:tr>
@@ -6495,7 +6456,7 @@
       <w:pPr>
         <w:numPr>
           <w:ilvl w:val="0"/>
-          <w:numId w:val="5"/>
+          <w:numId w:val="4"/>
         </w:numPr>
         <w:spacing w:after="0" w:lineRule="auto"/>
         <w:ind w:left="720" w:hanging="360"/>
@@ -6558,7 +6519,7 @@
       <w:pPr>
         <w:numPr>
           <w:ilvl w:val="0"/>
-          <w:numId w:val="4"/>
+          <w:numId w:val="3"/>
         </w:numPr>
         <w:spacing w:after="0" w:afterAutospacing="0"/>
         <w:ind w:left="720" w:hanging="360"/>
@@ -6599,7 +6560,7 @@
       <w:pPr>
         <w:numPr>
           <w:ilvl w:val="0"/>
-          <w:numId w:val="4"/>
+          <w:numId w:val="3"/>
         </w:numPr>
         <w:spacing w:after="0" w:afterAutospacing="0"/>
         <w:ind w:left="720" w:hanging="360"/>
@@ -6649,7 +6610,7 @@
       <w:pPr>
         <w:numPr>
           <w:ilvl w:val="0"/>
-          <w:numId w:val="4"/>
+          <w:numId w:val="3"/>
         </w:numPr>
         <w:ind w:left="720" w:hanging="360"/>
         <w:rPr>
@@ -6684,6 +6645,117 @@
           <w:rtl w:val="0"/>
         </w:rPr>
         <w:t xml:space="preserve">Ticket summarization </w:t>
+      </w:r>
+    </w:p>
+    <w:p>
+      <w:pPr>
+        <w:numPr>
+          <w:ilvl w:val="0"/>
+          <w:numId w:val="5"/>
+        </w:numPr>
+        <w:spacing w:after="0" w:lineRule="auto"/>
+        <w:ind w:left="720" w:hanging="360"/>
+        <w:rPr>
+          <w:rFonts w:ascii="Arial" w:cs="Arial" w:eastAsia="Arial" w:hAnsi="Arial"/>
+          <w:color w:val="3d3f42"/>
+          <w:sz w:val="21"/>
+          <w:szCs w:val="21"/>
+          <w:highlight w:val="yellow"/>
+        </w:rPr>
+      </w:pPr>
+      <w:r>
+        <w:rPr>
+          <w:rFonts w:ascii="Arial" w:cs="Arial" w:eastAsia="Arial" w:hAnsi="Arial"/>
+          <w:color w:val="3d3f42"/>
+          <w:sz w:val="21"/>
+          <w:szCs w:val="21"/>
+          <w:highlight w:val="yellow"/>
+          <w:rtl w:val="0"/>
+        </w:rPr>
+        <w:t xml:space="preserve">Choi, C. (2024) ‘Extractive text summarisation of Privacy Policy documents using machine learning approaches’. Available at: https://research.ebsco.com/linkprocessor/plink?id=badd7b7f-caa1-370d-ac88-0c579a6c68f1 (Accessed: 15 October 2024).</w:t>
+      </w:r>
+    </w:p>
+    <w:p>
+      <w:pPr>
+        <w:numPr>
+          <w:ilvl w:val="0"/>
+          <w:numId w:val="5"/>
+        </w:numPr>
+        <w:spacing w:after="0" w:lineRule="auto"/>
+        <w:ind w:left="720" w:hanging="360"/>
+        <w:rPr>
+          <w:rFonts w:ascii="Arial" w:cs="Arial" w:eastAsia="Arial" w:hAnsi="Arial"/>
+          <w:color w:val="3d3f42"/>
+          <w:sz w:val="21"/>
+          <w:szCs w:val="21"/>
+          <w:highlight w:val="yellow"/>
+        </w:rPr>
+      </w:pPr>
+      <w:r>
+        <w:rPr>
+          <w:rFonts w:ascii="Arial" w:cs="Arial" w:eastAsia="Arial" w:hAnsi="Arial"/>
+          <w:color w:val="3d3f42"/>
+          <w:sz w:val="21"/>
+          <w:szCs w:val="21"/>
+          <w:highlight w:val="yellow"/>
+          <w:rtl w:val="0"/>
+        </w:rPr>
+        <w:t xml:space="preserve">D’Silva, J. and Sharma, U. (2023) ‘Automatic Text Summarization of Konkani Folk Tales Using Supervised Machine Learning Algorithms and Language Independent Features’, </w:t>
+      </w:r>
+      <w:r>
+        <w:rPr>
+          <w:rFonts w:ascii="Arial" w:cs="Arial" w:eastAsia="Arial" w:hAnsi="Arial"/>
+          <w:i w:val="1"/>
+          <w:color w:val="3d3f42"/>
+          <w:sz w:val="21"/>
+          <w:szCs w:val="21"/>
+          <w:highlight w:val="yellow"/>
+          <w:rtl w:val="0"/>
+        </w:rPr>
+        <w:t xml:space="preserve">IETE Journal of Research</w:t>
+      </w:r>
+      <w:r>
+        <w:rPr>
+          <w:rFonts w:ascii="Arial" w:cs="Arial" w:eastAsia="Arial" w:hAnsi="Arial"/>
+          <w:color w:val="3d3f42"/>
+          <w:sz w:val="21"/>
+          <w:szCs w:val="21"/>
+          <w:highlight w:val="yellow"/>
+          <w:rtl w:val="0"/>
+        </w:rPr>
+        <w:t xml:space="preserve">, 69(9), pp. 6162–6175. doi:10.1080/03772063.2021.1987993.</w:t>
+      </w:r>
+      <w:r>
+        <w:rPr>
+          <w:rtl w:val="0"/>
+        </w:rPr>
+      </w:r>
+    </w:p>
+    <w:p>
+      <w:pPr>
+        <w:pStyle w:val="Heading3"/>
+        <w:rPr>
+          <w:b w:val="1"/>
+        </w:rPr>
+      </w:pPr>
+      <w:bookmarkStart w:colFirst="0" w:colLast="0" w:name="_heading=h.8m0b1m4v46i0" w:id="22"/>
+      <w:bookmarkEnd w:id="22"/>
+      <w:r>
+        <w:rPr>
+          <w:b w:val="1"/>
+          <w:rtl w:val="0"/>
+        </w:rPr>
+        <w:t xml:space="preserve">Ticket prioritization</w:t>
+      </w:r>
+    </w:p>
+    <w:p>
+      <w:pPr>
+        <w:rPr/>
+      </w:pPr>
+      <w:r>
+        <w:rPr>
+          <w:rtl w:val="0"/>
+        </w:rPr>
       </w:r>
     </w:p>
     <w:p>
@@ -6699,7 +6771,7 @@
           <w:color w:val="3d3f42"/>
           <w:sz w:val="21"/>
           <w:szCs w:val="21"/>
-          <w:highlight w:val="yellow"/>
+          <w:u w:val="none"/>
         </w:rPr>
       </w:pPr>
       <w:r>
@@ -6708,38 +6780,9 @@
           <w:color w:val="3d3f42"/>
           <w:sz w:val="21"/>
           <w:szCs w:val="21"/>
-          <w:highlight w:val="yellow"/>
-          <w:rtl w:val="0"/>
-        </w:rPr>
-        <w:t xml:space="preserve">Choi, C. (2024) ‘Extractive text summarisation of Privacy Policy documents using machine learning approaches’. Available at: https://research.ebsco.com/linkprocessor/plink?id=badd7b7f-caa1-370d-ac88-0c579a6c68f1 (Accessed: 15 October 2024).</w:t>
-      </w:r>
-    </w:p>
-    <w:p>
-      <w:pPr>
-        <w:numPr>
-          <w:ilvl w:val="0"/>
-          <w:numId w:val="6"/>
-        </w:numPr>
-        <w:spacing w:after="0" w:lineRule="auto"/>
-        <w:ind w:left="720" w:hanging="360"/>
-        <w:rPr>
-          <w:rFonts w:ascii="Arial" w:cs="Arial" w:eastAsia="Arial" w:hAnsi="Arial"/>
-          <w:color w:val="3d3f42"/>
-          <w:sz w:val="21"/>
-          <w:szCs w:val="21"/>
-          <w:highlight w:val="yellow"/>
-        </w:rPr>
-      </w:pPr>
-      <w:r>
-        <w:rPr>
-          <w:rFonts w:ascii="Arial" w:cs="Arial" w:eastAsia="Arial" w:hAnsi="Arial"/>
-          <w:color w:val="3d3f42"/>
-          <w:sz w:val="21"/>
-          <w:szCs w:val="21"/>
-          <w:highlight w:val="yellow"/>
-          <w:rtl w:val="0"/>
-        </w:rPr>
-        <w:t xml:space="preserve">D’Silva, J. and Sharma, U. (2023) ‘Automatic Text Summarization of Konkani Folk Tales Using Supervised Machine Learning Algorithms and Language Independent Features’, </w:t>
+          <w:rtl w:val="0"/>
+        </w:rPr>
+        <w:t xml:space="preserve">Montgomery, L. </w:t>
       </w:r>
       <w:r>
         <w:rPr>
@@ -6748,10 +6791,9 @@
           <w:color w:val="3d3f42"/>
           <w:sz w:val="21"/>
           <w:szCs w:val="21"/>
-          <w:highlight w:val="yellow"/>
-          <w:rtl w:val="0"/>
-        </w:rPr>
-        <w:t xml:space="preserve">IETE Journal of Research</w:t>
+          <w:rtl w:val="0"/>
+        </w:rPr>
+        <w:t xml:space="preserve">et al.</w:t>
       </w:r>
       <w:r>
         <w:rPr>
@@ -6759,69 +6801,9 @@
           <w:color w:val="3d3f42"/>
           <w:sz w:val="21"/>
           <w:szCs w:val="21"/>
-          <w:highlight w:val="yellow"/>
-          <w:rtl w:val="0"/>
-        </w:rPr>
-        <w:t xml:space="preserve">, 69(9), pp. 6162–6175. doi:10.1080/03772063.2021.1987993.</w:t>
-      </w:r>
-      <w:r>
-        <w:rPr>
-          <w:rtl w:val="0"/>
-        </w:rPr>
-      </w:r>
-    </w:p>
-    <w:p>
-      <w:pPr>
-        <w:pStyle w:val="Heading3"/>
-        <w:rPr>
-          <w:b w:val="1"/>
-        </w:rPr>
-      </w:pPr>
-      <w:bookmarkStart w:colFirst="0" w:colLast="0" w:name="_heading=h.8m0b1m4v46i0" w:id="22"/>
-      <w:bookmarkEnd w:id="22"/>
-      <w:r>
-        <w:rPr>
-          <w:b w:val="1"/>
-          <w:rtl w:val="0"/>
-        </w:rPr>
-        <w:t xml:space="preserve">Ticket prioritization</w:t>
-      </w:r>
-    </w:p>
-    <w:p>
-      <w:pPr>
-        <w:rPr/>
-      </w:pPr>
-      <w:r>
-        <w:rPr>
-          <w:rtl w:val="0"/>
-        </w:rPr>
-      </w:r>
-    </w:p>
-    <w:p>
-      <w:pPr>
-        <w:numPr>
-          <w:ilvl w:val="0"/>
-          <w:numId w:val="7"/>
-        </w:numPr>
-        <w:spacing w:after="0" w:lineRule="auto"/>
-        <w:ind w:left="720" w:hanging="360"/>
-        <w:rPr>
-          <w:rFonts w:ascii="Arial" w:cs="Arial" w:eastAsia="Arial" w:hAnsi="Arial"/>
-          <w:color w:val="3d3f42"/>
-          <w:sz w:val="21"/>
-          <w:szCs w:val="21"/>
-          <w:u w:val="none"/>
-        </w:rPr>
-      </w:pPr>
-      <w:r>
-        <w:rPr>
-          <w:rFonts w:ascii="Arial" w:cs="Arial" w:eastAsia="Arial" w:hAnsi="Arial"/>
-          <w:color w:val="3d3f42"/>
-          <w:sz w:val="21"/>
-          <w:szCs w:val="21"/>
-          <w:rtl w:val="0"/>
-        </w:rPr>
-        <w:t xml:space="preserve">Montgomery, L. </w:t>
+          <w:rtl w:val="0"/>
+        </w:rPr>
+        <w:t xml:space="preserve"> (2018) ‘Customer support ticket escalation prediction using feature engineering’, </w:t>
       </w:r>
       <w:r>
         <w:rPr>
@@ -6832,7 +6814,7 @@
           <w:szCs w:val="21"/>
           <w:rtl w:val="0"/>
         </w:rPr>
-        <w:t xml:space="preserve">et al.</w:t>
+        <w:t xml:space="preserve">Requirements Engineering</w:t>
       </w:r>
       <w:r>
         <w:rPr>
@@ -6842,27 +6824,6 @@
           <w:szCs w:val="21"/>
           <w:rtl w:val="0"/>
         </w:rPr>
-        <w:t xml:space="preserve"> (2018) ‘Customer support ticket escalation prediction using feature engineering’, </w:t>
-      </w:r>
-      <w:r>
-        <w:rPr>
-          <w:rFonts w:ascii="Arial" w:cs="Arial" w:eastAsia="Arial" w:hAnsi="Arial"/>
-          <w:i w:val="1"/>
-          <w:color w:val="3d3f42"/>
-          <w:sz w:val="21"/>
-          <w:szCs w:val="21"/>
-          <w:rtl w:val="0"/>
-        </w:rPr>
-        <w:t xml:space="preserve">Requirements Engineering</w:t>
-      </w:r>
-      <w:r>
-        <w:rPr>
-          <w:rFonts w:ascii="Arial" w:cs="Arial" w:eastAsia="Arial" w:hAnsi="Arial"/>
-          <w:color w:val="3d3f42"/>
-          <w:sz w:val="21"/>
-          <w:szCs w:val="21"/>
-          <w:rtl w:val="0"/>
-        </w:rPr>
         <w:t xml:space="preserve">, 23(3), pp. 333–355. doi:10.1007/s00766-018-0292-3.</w:t>
       </w:r>
     </w:p>
@@ -6870,7 +6831,7 @@
       <w:pPr>
         <w:numPr>
           <w:ilvl w:val="0"/>
-          <w:numId w:val="7"/>
+          <w:numId w:val="6"/>
         </w:numPr>
         <w:spacing w:after="0" w:lineRule="auto"/>
         <w:ind w:left="720" w:hanging="360"/>
@@ -6910,7 +6871,7 @@
       <w:pPr>
         <w:numPr>
           <w:ilvl w:val="0"/>
-          <w:numId w:val="7"/>
+          <w:numId w:val="6"/>
         </w:numPr>
         <w:spacing w:after="0" w:lineRule="auto"/>
         <w:ind w:left="720" w:hanging="360"/>
@@ -6945,7 +6906,7 @@
       <w:pPr>
         <w:numPr>
           <w:ilvl w:val="0"/>
-          <w:numId w:val="7"/>
+          <w:numId w:val="6"/>
         </w:numPr>
         <w:spacing w:after="0" w:lineRule="auto"/>
         <w:ind w:left="720" w:hanging="360"/>
@@ -6980,7 +6941,7 @@
       <w:pPr>
         <w:numPr>
           <w:ilvl w:val="0"/>
-          <w:numId w:val="7"/>
+          <w:numId w:val="6"/>
         </w:numPr>
         <w:spacing w:after="0" w:lineRule="auto"/>
         <w:ind w:left="720" w:hanging="360"/>
@@ -8784,7 +8745,7 @@
     <w:lvl w:ilvl="0">
       <w:start w:val="1"/>
       <w:numFmt w:val="bullet"/>
-      <w:lvlText w:val="-"/>
+      <w:lvlText w:val="●"/>
       <w:lvlJc w:val="left"/>
       <w:pPr>
         <w:ind w:left="720" w:hanging="360"/>
@@ -8796,7 +8757,7 @@
     <w:lvl w:ilvl="1">
       <w:start w:val="1"/>
       <w:numFmt w:val="bullet"/>
-      <w:lvlText w:val="-"/>
+      <w:lvlText w:val="○"/>
       <w:lvlJc w:val="left"/>
       <w:pPr>
         <w:ind w:left="1440" w:hanging="360"/>
@@ -8808,7 +8769,7 @@
     <w:lvl w:ilvl="2">
       <w:start w:val="1"/>
       <w:numFmt w:val="bullet"/>
-      <w:lvlText w:val="-"/>
+      <w:lvlText w:val="■"/>
       <w:lvlJc w:val="left"/>
       <w:pPr>
         <w:ind w:left="2160" w:hanging="360"/>
@@ -8820,7 +8781,7 @@
     <w:lvl w:ilvl="3">
       <w:start w:val="1"/>
       <w:numFmt w:val="bullet"/>
-      <w:lvlText w:val="-"/>
+      <w:lvlText w:val="●"/>
       <w:lvlJc w:val="left"/>
       <w:pPr>
         <w:ind w:left="2880" w:hanging="360"/>
@@ -8832,7 +8793,7 @@
     <w:lvl w:ilvl="4">
       <w:start w:val="1"/>
       <w:numFmt w:val="bullet"/>
-      <w:lvlText w:val="-"/>
+      <w:lvlText w:val="○"/>
       <w:lvlJc w:val="left"/>
       <w:pPr>
         <w:ind w:left="3600" w:hanging="360"/>
@@ -8844,7 +8805,7 @@
     <w:lvl w:ilvl="5">
       <w:start w:val="1"/>
       <w:numFmt w:val="bullet"/>
-      <w:lvlText w:val="-"/>
+      <w:lvlText w:val="■"/>
       <w:lvlJc w:val="left"/>
       <w:pPr>
         <w:ind w:left="4320" w:hanging="360"/>
@@ -8856,7 +8817,7 @@
     <w:lvl w:ilvl="6">
       <w:start w:val="1"/>
       <w:numFmt w:val="bullet"/>
-      <w:lvlText w:val="-"/>
+      <w:lvlText w:val="●"/>
       <w:lvlJc w:val="left"/>
       <w:pPr>
         <w:ind w:left="5040" w:hanging="360"/>
@@ -8868,7 +8829,7 @@
     <w:lvl w:ilvl="7">
       <w:start w:val="1"/>
       <w:numFmt w:val="bullet"/>
-      <w:lvlText w:val="-"/>
+      <w:lvlText w:val="○"/>
       <w:lvlJc w:val="left"/>
       <w:pPr>
         <w:ind w:left="5760" w:hanging="360"/>
@@ -8880,7 +8841,7 @@
     <w:lvl w:ilvl="8">
       <w:start w:val="1"/>
       <w:numFmt w:val="bullet"/>
-      <w:lvlText w:val="-"/>
+      <w:lvlText w:val="■"/>
       <w:lvlJc w:val="left"/>
       <w:pPr>
         <w:ind w:left="6480" w:hanging="360"/>

</xml_diff>

<commit_message>
Project Scope Section (First Draft)
Created a first draft for the project scope.
</commit_message>
<xml_diff>
--- a/Strategic Thinking - CA 1 – Capstone Project Proposal - sba24098.docx
+++ b/Strategic Thinking - CA 1 – Capstone Project Proposal - sba24098.docx
@@ -1239,9 +1239,9 @@
                 <w:vertAlign w:val="baseline"/>
                 <w:rtl w:val="0"/>
               </w:rPr>
-              <w:t xml:space="preserve">Project Scope: - 200</w:t>
+              <w:t xml:space="preserve">Project Scope</w:t>
               <w:tab/>
-              <w:t xml:space="preserve">3</w:t>
+              <w:t xml:space="preserve">4</w:t>
             </w:r>
           </w:hyperlink>
           <w:r>
@@ -1272,7 +1272,7 @@
               <w:vertAlign w:val="baseline"/>
             </w:rPr>
           </w:pPr>
-          <w:hyperlink w:anchor="_heading=h.69ymadnyrcgw">
+          <w:hyperlink w:anchor="_heading=h.e3ccp8myet99">
             <w:r>
               <w:rPr>
                 <w:rFonts w:ascii="Arial" w:cs="Arial" w:eastAsia="Arial" w:hAnsi="Arial"/>
@@ -1288,9 +1288,9 @@
                 <w:vertAlign w:val="baseline"/>
                 <w:rtl w:val="0"/>
               </w:rPr>
-              <w:t xml:space="preserve">Project Deliveries</w:t>
+              <w:t xml:space="preserve">Overview</w:t>
               <w:tab/>
-              <w:t xml:space="preserve">3</w:t>
+              <w:t xml:space="preserve">4</w:t>
             </w:r>
           </w:hyperlink>
           <w:r>
@@ -1339,7 +1339,7 @@
               </w:rPr>
               <w:t xml:space="preserve">Project Functionality</w:t>
               <w:tab/>
-              <w:t xml:space="preserve">3</w:t>
+              <w:t xml:space="preserve">4</w:t>
             </w:r>
           </w:hyperlink>
           <w:r>
@@ -1486,7 +1486,7 @@
               </w:rPr>
               <w:t xml:space="preserve">Out of Scope</w:t>
               <w:tab/>
-              <w:t xml:space="preserve">4</w:t>
+              <w:t xml:space="preserve">5</w:t>
             </w:r>
           </w:hyperlink>
           <w:r>
@@ -1649,55 +1649,6 @@
               <w:tab w:val="right" w:leader="dot" w:pos="12000"/>
             </w:tabs>
             <w:spacing w:after="0" w:before="60" w:line="240" w:lineRule="auto"/>
-            <w:ind w:left="360" w:firstLine="0"/>
-            <w:rPr>
-              <w:rFonts w:ascii="Arial" w:cs="Arial" w:eastAsia="Arial" w:hAnsi="Arial"/>
-              <w:b w:val="0"/>
-              <w:i w:val="0"/>
-              <w:smallCaps w:val="0"/>
-              <w:strike w:val="0"/>
-              <w:color w:val="000000"/>
-              <w:sz w:val="22"/>
-              <w:szCs w:val="22"/>
-              <w:u w:val="none"/>
-              <w:shd w:fill="auto" w:val="clear"/>
-              <w:vertAlign w:val="baseline"/>
-            </w:rPr>
-          </w:pPr>
-          <w:hyperlink w:anchor="_heading=h.gnvr5wv9z7y8">
-            <w:r>
-              <w:rPr>
-                <w:rFonts w:ascii="Arial" w:cs="Arial" w:eastAsia="Arial" w:hAnsi="Arial"/>
-                <w:b w:val="0"/>
-                <w:i w:val="0"/>
-                <w:smallCaps w:val="0"/>
-                <w:strike w:val="0"/>
-                <w:color w:val="000000"/>
-                <w:sz w:val="22"/>
-                <w:szCs w:val="22"/>
-                <w:u w:val="none"/>
-                <w:shd w:fill="auto" w:val="clear"/>
-                <w:vertAlign w:val="baseline"/>
-                <w:rtl w:val="0"/>
-              </w:rPr>
-              <w:t xml:space="preserve">Document Process</w:t>
-              <w:tab/>
-              <w:t xml:space="preserve">5</w:t>
-            </w:r>
-          </w:hyperlink>
-          <w:r>
-            <w:rPr>
-              <w:rtl w:val="0"/>
-            </w:rPr>
-          </w:r>
-        </w:p>
-        <w:p>
-          <w:pPr>
-            <w:widowControl w:val="0"/>
-            <w:tabs>
-              <w:tab w:val="right" w:leader="dot" w:pos="12000"/>
-            </w:tabs>
-            <w:spacing w:after="0" w:before="60" w:line="240" w:lineRule="auto"/>
             <w:rPr>
               <w:rFonts w:ascii="Arial" w:cs="Arial" w:eastAsia="Arial" w:hAnsi="Arial"/>
               <w:b w:val="1"/>
@@ -1712,7 +1663,7 @@
               <w:vertAlign w:val="baseline"/>
             </w:rPr>
           </w:pPr>
-          <w:hyperlink w:anchor="_heading=h.ers1e7xonzde">
+          <w:hyperlink w:anchor="_heading=h.qhbvpjtny5hy">
             <w:r>
               <w:rPr>
                 <w:rFonts w:ascii="Arial" w:cs="Arial" w:eastAsia="Arial" w:hAnsi="Arial"/>
@@ -1826,7 +1777,7 @@
               </w:rPr>
               <w:t xml:space="preserve">Ethical Considerations: 100</w:t>
               <w:tab/>
-              <w:t xml:space="preserve">7</w:t>
+              <w:t xml:space="preserve">6</w:t>
             </w:r>
           </w:hyperlink>
           <w:r>
@@ -3164,22 +3115,58 @@
       <w:pPr>
         <w:pStyle w:val="Heading1"/>
         <w:spacing w:after="0" w:lineRule="auto"/>
+        <w:rPr>
+          <w:b w:val="1"/>
+        </w:rPr>
+      </w:pPr>
+      <w:bookmarkStart w:colFirst="0" w:colLast="0" w:name="_heading=h.dqajcpi92f4w" w:id="3"/>
+      <w:bookmarkEnd w:id="3"/>
+      <w:r>
+        <w:rPr>
+          <w:rtl w:val="0"/>
+        </w:rPr>
+      </w:r>
+    </w:p>
+    <w:p>
+      <w:pPr>
+        <w:pStyle w:val="Heading1"/>
+        <w:spacing w:after="0" w:lineRule="auto"/>
+        <w:rPr>
+          <w:b w:val="1"/>
+        </w:rPr>
+      </w:pPr>
+      <w:bookmarkStart w:colFirst="0" w:colLast="0" w:name="_heading=h.192r1fdr0bn" w:id="4"/>
+      <w:bookmarkEnd w:id="4"/>
+      <w:r>
+        <w:rPr>
+          <w:rtl w:val="0"/>
+        </w:rPr>
+      </w:r>
+    </w:p>
+    <w:p>
+      <w:pPr>
         <w:rPr/>
       </w:pPr>
-      <w:bookmarkStart w:colFirst="0" w:colLast="0" w:name="_heading=h.95p2y8xr9uq4" w:id="3"/>
-      <w:bookmarkEnd w:id="3"/>
-      <w:r>
+      <w:r>
+        <w:rPr>
+          <w:rtl w:val="0"/>
+        </w:rPr>
+      </w:r>
+    </w:p>
+    <w:p>
+      <w:pPr>
+        <w:pStyle w:val="Heading1"/>
+        <w:spacing w:after="0" w:lineRule="auto"/>
         <w:rPr>
           <w:b w:val="1"/>
-          <w:rtl w:val="0"/>
-        </w:rPr>
-        <w:t xml:space="preserve">Project Scope:</w:t>
-      </w:r>
-      <w:r>
-        <w:rPr>
-          <w:rtl w:val="0"/>
-        </w:rPr>
-        <w:t xml:space="preserve"> - 200</w:t>
+        </w:rPr>
+      </w:pPr>
+      <w:bookmarkStart w:colFirst="0" w:colLast="0" w:name="_heading=h.fc732siqmytm" w:id="5"/>
+      <w:bookmarkEnd w:id="5"/>
+      <w:r>
+        <w:rPr>
+          <w:rtl w:val="0"/>
+        </w:rPr>
       </w:r>
     </w:p>
     <w:p>
@@ -3194,56 +3181,52 @@
     </w:p>
     <w:p>
       <w:pPr>
+        <w:pStyle w:val="Heading1"/>
+        <w:spacing w:after="0" w:lineRule="auto"/>
+        <w:rPr>
+          <w:b w:val="1"/>
+        </w:rPr>
+      </w:pPr>
+      <w:bookmarkStart w:colFirst="0" w:colLast="0" w:name="_heading=h.95p2y8xr9uq4" w:id="6"/>
+      <w:bookmarkEnd w:id="6"/>
+      <w:r>
+        <w:rPr>
+          <w:b w:val="1"/>
+          <w:rtl w:val="0"/>
+        </w:rPr>
+        <w:t xml:space="preserve">Project Scope</w:t>
+      </w:r>
+    </w:p>
+    <w:p>
+      <w:pPr>
         <w:pStyle w:val="Heading2"/>
+        <w:rPr/>
+      </w:pPr>
+      <w:bookmarkStart w:colFirst="0" w:colLast="0" w:name="_heading=h.e3ccp8myet99" w:id="7"/>
+      <w:bookmarkEnd w:id="7"/>
+      <w:r>
         <w:rPr>
           <w:b w:val="1"/>
-        </w:rPr>
-      </w:pPr>
-      <w:bookmarkStart w:colFirst="0" w:colLast="0" w:name="_heading=h.69ymadnyrcgw" w:id="4"/>
-      <w:bookmarkEnd w:id="4"/>
-      <w:r>
-        <w:rPr>
-          <w:b w:val="1"/>
-          <w:rtl w:val="0"/>
-        </w:rPr>
-        <w:t xml:space="preserve">Project Deliveries </w:t>
-      </w:r>
-    </w:p>
-    <w:p>
-      <w:pPr>
-        <w:spacing w:after="0" w:lineRule="auto"/>
+          <w:rtl w:val="0"/>
+        </w:rPr>
+        <w:t xml:space="preserve">Overview</w:t>
+      </w:r>
+      <w:r>
+        <w:rPr>
+          <w:rtl w:val="0"/>
+        </w:rPr>
+        <w:t xml:space="preserve"> </w:t>
+      </w:r>
+    </w:p>
+    <w:p>
+      <w:pPr>
         <w:rPr/>
       </w:pPr>
       <w:r>
         <w:rPr>
           <w:rtl w:val="0"/>
         </w:rPr>
-      </w:r>
-    </w:p>
-    <w:p>
-      <w:pPr>
-        <w:spacing w:after="0" w:lineRule="auto"/>
-        <w:ind w:left="0" w:firstLine="0"/>
-        <w:rPr>
-          <w:b w:val="1"/>
-        </w:rPr>
-      </w:pPr>
-      <w:r>
-        <w:rPr>
-          <w:b w:val="1"/>
-          <w:rtl w:val="0"/>
-        </w:rPr>
-        <w:t xml:space="preserve">What do you expect to deliver by the end of semester two?</w:t>
-      </w:r>
-    </w:p>
-    <w:p>
-      <w:pPr>
-        <w:rPr/>
-      </w:pPr>
-      <w:r>
-        <w:rPr>
-          <w:rtl w:val="0"/>
-        </w:rPr>
+        <w:t xml:space="preserve">For the end of semester two, I will provide a Jupyter notebook of the machine learning model of the implementation of this project and a documented report of my approach. Below I have provide further information on the project functionality and scope.</w:t>
       </w:r>
     </w:p>
     <w:p>
@@ -3254,8 +3237,8 @@
           <w:b w:val="1"/>
         </w:rPr>
       </w:pPr>
-      <w:bookmarkStart w:colFirst="0" w:colLast="0" w:name="_heading=h.ys9ipaf48frj" w:id="5"/>
-      <w:bookmarkEnd w:id="5"/>
+      <w:bookmarkStart w:colFirst="0" w:colLast="0" w:name="_heading=h.ys9ipaf48frj" w:id="8"/>
+      <w:bookmarkEnd w:id="8"/>
       <w:r>
         <w:rPr>
           <w:b w:val="1"/>
@@ -3317,7 +3300,7 @@
             </w:trPr>
             <w:tc>
               <w:tcPr>
-                <w:shd w:fill="a4c2f4" w:val="clear"/>
+                <w:shd w:fill="c9daf8" w:val="clear"/>
                 <w:tcMar>
                   <w:top w:w="100.0" w:type="dxa"/>
                   <w:left w:w="100.0" w:type="dxa"/>
@@ -3387,7 +3370,7 @@
                   <w:rPr>
                     <w:rtl w:val="0"/>
                   </w:rPr>
-                  <w:t xml:space="preserve">Retrieving information from a customer support ticket and its metadata data.</w:t>
+                  <w:t xml:space="preserve">Retrieving information from a customer support ticket and its metadata.</w:t>
                 </w:r>
               </w:p>
             </w:tc>
@@ -3399,7 +3382,7 @@
             </w:trPr>
             <w:tc>
               <w:tcPr>
-                <w:shd w:fill="a4c2f4" w:val="clear"/>
+                <w:shd w:fill="c9daf8" w:val="clear"/>
                 <w:tcMar>
                   <w:top w:w="100.0" w:type="dxa"/>
                   <w:left w:w="100.0" w:type="dxa"/>
@@ -3431,7 +3414,7 @@
                   <w:rPr>
                     <w:rtl w:val="0"/>
                   </w:rPr>
-                  <w:t xml:space="preserve">Machine learning model and dataset</w:t>
+                  <w:t xml:space="preserve">Machine learning model</w:t>
                 </w:r>
               </w:p>
             </w:tc>
@@ -3469,7 +3452,7 @@
                   <w:rPr>
                     <w:rtl w:val="0"/>
                   </w:rPr>
-                  <w:t xml:space="preserve">Using a machine learning model to analyze the customer support ticket information based on a customer support ticket dataset.</w:t>
+                  <w:t xml:space="preserve">Using a machine learning model to analyze the customer support ticket.</w:t>
                 </w:r>
               </w:p>
             </w:tc>
@@ -3481,7 +3464,7 @@
             </w:trPr>
             <w:tc>
               <w:tcPr>
-                <w:shd w:fill="a4c2f4" w:val="clear"/>
+                <w:shd w:fill="c9daf8" w:val="clear"/>
                 <w:tcMar>
                   <w:top w:w="100.0" w:type="dxa"/>
                   <w:left w:w="100.0" w:type="dxa"/>
@@ -3657,8 +3640,8 @@
           <w:b w:val="1"/>
         </w:rPr>
       </w:pPr>
-      <w:bookmarkStart w:colFirst="0" w:colLast="0" w:name="_heading=h.geqcdfkbx8bu" w:id="6"/>
-      <w:bookmarkEnd w:id="6"/>
+      <w:bookmarkStart w:colFirst="0" w:colLast="0" w:name="_heading=h.geqcdfkbx8bu" w:id="9"/>
+      <w:bookmarkEnd w:id="9"/>
       <w:r>
         <w:rPr>
           <w:b w:val="1"/>
@@ -3670,18 +3653,21 @@
     <w:p>
       <w:pPr>
         <w:pStyle w:val="Heading3"/>
+        <w:rPr/>
+      </w:pPr>
+      <w:bookmarkStart w:colFirst="0" w:colLast="0" w:name="_heading=h.frkhk3rz1dck" w:id="10"/>
+      <w:bookmarkEnd w:id="10"/>
+      <w:r>
         <w:rPr>
           <w:b w:val="1"/>
-        </w:rPr>
-      </w:pPr>
-      <w:bookmarkStart w:colFirst="0" w:colLast="0" w:name="_heading=h.frkhk3rz1dck" w:id="7"/>
-      <w:bookmarkEnd w:id="7"/>
-      <w:r>
-        <w:rPr>
-          <w:b w:val="1"/>
           <w:rtl w:val="0"/>
         </w:rPr>
         <w:t xml:space="preserve">In Scope</w:t>
+      </w:r>
+      <w:r>
+        <w:rPr>
+          <w:rtl w:val="0"/>
+        </w:rPr>
       </w:r>
     </w:p>
     <w:sdt>
@@ -3723,7 +3709,7 @@
             </w:trPr>
             <w:tc>
               <w:tcPr>
-                <w:shd w:fill="a4c2f4" w:val="clear"/>
+                <w:shd w:fill="c9daf8" w:val="clear"/>
                 <w:tcMar>
                   <w:top w:w="100.0" w:type="dxa"/>
                   <w:left w:w="100.0" w:type="dxa"/>
@@ -3812,7 +3798,7 @@
             </w:trPr>
             <w:tc>
               <w:tcPr>
-                <w:shd w:fill="a4c2f4" w:val="clear"/>
+                <w:shd w:fill="c9daf8" w:val="clear"/>
                 <w:tcMar>
                   <w:top w:w="100.0" w:type="dxa"/>
                   <w:left w:w="100.0" w:type="dxa"/>
@@ -3902,7 +3888,7 @@
             </w:trPr>
             <w:tc>
               <w:tcPr>
-                <w:shd w:fill="a4c2f4" w:val="clear"/>
+                <w:shd w:fill="c9daf8" w:val="clear"/>
                 <w:tcMar>
                   <w:top w:w="100.0" w:type="dxa"/>
                   <w:left w:w="100.0" w:type="dxa"/>
@@ -3985,7 +3971,7 @@
                   <w:rPr>
                     <w:rtl w:val="0"/>
                   </w:rPr>
-                  <w:t xml:space="preserve">Product Inquiry - issue based on information of a product.</w:t>
+                  <w:t xml:space="preserve">Product Inquiry </w:t>
                 </w:r>
               </w:p>
               <w:p>
@@ -4004,7 +3990,7 @@
                   <w:rPr>
                     <w:rtl w:val="0"/>
                   </w:rPr>
-                  <w:t xml:space="preserve">Technical Issue - issues on using the product.</w:t>
+                  <w:t xml:space="preserve">Technical Issue </w:t>
                 </w:r>
               </w:p>
               <w:p>
@@ -4023,7 +4009,7 @@
                   <w:rPr>
                     <w:rtl w:val="0"/>
                   </w:rPr>
-                  <w:t xml:space="preserve">Billing Issue - issue that is related to payment of the product.</w:t>
+                  <w:t xml:space="preserve">Billing Issue</w:t>
                 </w:r>
               </w:p>
               <w:p>
@@ -4042,26 +4028,7 @@
                   <w:rPr>
                     <w:rtl w:val="0"/>
                   </w:rPr>
-                  <w:t xml:space="preserve">Account Management  - issues related to the account.</w:t>
-                </w:r>
-              </w:p>
-              <w:p>
-                <w:pPr>
-                  <w:numPr>
-                    <w:ilvl w:val="0"/>
-                    <w:numId w:val="8"/>
-                  </w:numPr>
-                  <w:spacing w:after="0" w:lineRule="auto"/>
-                  <w:ind w:left="720" w:hanging="360"/>
-                  <w:rPr>
-                    <w:u w:val="none"/>
-                  </w:rPr>
-                </w:pPr>
-                <w:r>
-                  <w:rPr>
-                    <w:rtl w:val="0"/>
-                  </w:rPr>
-                  <w:t xml:space="preserve">Other - category that doesn’t fit on a predefined category.</w:t>
+                  <w:t xml:space="preserve">Account Management </w:t>
                 </w:r>
               </w:p>
             </w:tc>
@@ -4073,7 +4040,7 @@
             </w:trPr>
             <w:tc>
               <w:tcPr>
-                <w:shd w:fill="a4c2f4" w:val="clear"/>
+                <w:shd w:fill="c9daf8" w:val="clear"/>
                 <w:tcMar>
                   <w:top w:w="100.0" w:type="dxa"/>
                   <w:left w:w="100.0" w:type="dxa"/>
@@ -4149,7 +4116,7 @@
             </w:trPr>
             <w:tc>
               <w:tcPr>
-                <w:shd w:fill="a4c2f4" w:val="clear"/>
+                <w:shd w:fill="c9daf8" w:val="clear"/>
                 <w:tcMar>
                   <w:top w:w="100.0" w:type="dxa"/>
                   <w:left w:w="100.0" w:type="dxa"/>
@@ -4238,7 +4205,7 @@
             </w:trPr>
             <w:tc>
               <w:tcPr>
-                <w:shd w:fill="a4c2f4" w:val="clear"/>
+                <w:shd w:fill="c9daf8" w:val="clear"/>
                 <w:tcMar>
                   <w:top w:w="100.0" w:type="dxa"/>
                   <w:left w:w="100.0" w:type="dxa"/>
@@ -4320,185 +4287,6 @@
               </w:p>
             </w:tc>
           </w:tr>
-          <w:tr>
-            <w:trPr>
-              <w:cantSplit w:val="0"/>
-              <w:tblHeader w:val="0"/>
-            </w:trPr>
-            <w:tc>
-              <w:tcPr>
-                <w:shd w:fill="a4c2f4" w:val="clear"/>
-                <w:tcMar>
-                  <w:top w:w="100.0" w:type="dxa"/>
-                  <w:left w:w="100.0" w:type="dxa"/>
-                  <w:bottom w:w="100.0" w:type="dxa"/>
-                  <w:right w:w="100.0" w:type="dxa"/>
-                </w:tcMar>
-                <w:vAlign w:val="top"/>
-              </w:tcPr>
-              <w:p>
-                <w:pPr>
-                  <w:keepNext w:val="0"/>
-                  <w:keepLines w:val="0"/>
-                  <w:pageBreakBefore w:val="0"/>
-                  <w:widowControl w:val="0"/>
-                  <w:pBdr>
-                    <w:top w:space="0" w:sz="0" w:val="nil"/>
-                    <w:left w:space="0" w:sz="0" w:val="nil"/>
-                    <w:bottom w:space="0" w:sz="0" w:val="nil"/>
-                    <w:right w:space="0" w:sz="0" w:val="nil"/>
-                    <w:between w:space="0" w:sz="0" w:val="nil"/>
-                  </w:pBdr>
-                  <w:shd w:fill="auto" w:val="clear"/>
-                  <w:spacing w:after="0" w:before="0" w:line="240" w:lineRule="auto"/>
-                  <w:ind w:left="0" w:right="0" w:firstLine="0"/>
-                  <w:jc w:val="left"/>
-                  <w:rPr/>
-                </w:pPr>
-                <w:r>
-                  <w:rPr>
-                    <w:rtl w:val="0"/>
-                  </w:rPr>
-                  <w:t xml:space="preserve">7. </w:t>
-                </w:r>
-              </w:p>
-            </w:tc>
-            <w:tc>
-              <w:tcPr>
-                <w:shd w:fill="auto" w:val="clear"/>
-                <w:tcMar>
-                  <w:top w:w="100.0" w:type="dxa"/>
-                  <w:left w:w="100.0" w:type="dxa"/>
-                  <w:bottom w:w="100.0" w:type="dxa"/>
-                  <w:right w:w="100.0" w:type="dxa"/>
-                </w:tcMar>
-                <w:vAlign w:val="top"/>
-              </w:tcPr>
-              <w:p>
-                <w:pPr>
-                  <w:keepNext w:val="0"/>
-                  <w:keepLines w:val="0"/>
-                  <w:pageBreakBefore w:val="0"/>
-                  <w:widowControl w:val="0"/>
-                  <w:pBdr>
-                    <w:top w:space="0" w:sz="0" w:val="nil"/>
-                    <w:left w:space="0" w:sz="0" w:val="nil"/>
-                    <w:bottom w:space="0" w:sz="0" w:val="nil"/>
-                    <w:right w:space="0" w:sz="0" w:val="nil"/>
-                    <w:between w:space="0" w:sz="0" w:val="nil"/>
-                  </w:pBdr>
-                  <w:shd w:fill="auto" w:val="clear"/>
-                  <w:spacing w:after="0" w:before="0" w:line="240" w:lineRule="auto"/>
-                  <w:ind w:left="0" w:right="0" w:firstLine="0"/>
-                  <w:jc w:val="left"/>
-                  <w:rPr/>
-                </w:pPr>
-                <w:r>
-                  <w:rPr>
-                    <w:b w:val="1"/>
-                    <w:rtl w:val="0"/>
-                  </w:rPr>
-                  <w:t xml:space="preserve">Performance Optimization- </w:t>
-                </w:r>
-                <w:r>
-                  <w:rPr>
-                    <w:rtl w:val="0"/>
-                  </w:rPr>
-                  <w:t xml:space="preserve">Research on the implementation to improve optimization.</w:t>
-                </w:r>
-              </w:p>
-            </w:tc>
-          </w:tr>
-          <w:tr>
-            <w:trPr>
-              <w:cantSplit w:val="0"/>
-              <w:trHeight w:val="538.5546874999999" w:hRule="atLeast"/>
-              <w:tblHeader w:val="0"/>
-            </w:trPr>
-            <w:tc>
-              <w:tcPr>
-                <w:shd w:fill="a4c2f4" w:val="clear"/>
-                <w:tcMar>
-                  <w:top w:w="100.0" w:type="dxa"/>
-                  <w:left w:w="100.0" w:type="dxa"/>
-                  <w:bottom w:w="100.0" w:type="dxa"/>
-                  <w:right w:w="100.0" w:type="dxa"/>
-                </w:tcMar>
-                <w:vAlign w:val="top"/>
-              </w:tcPr>
-              <w:p>
-                <w:pPr>
-                  <w:keepNext w:val="0"/>
-                  <w:keepLines w:val="0"/>
-                  <w:pageBreakBefore w:val="0"/>
-                  <w:widowControl w:val="0"/>
-                  <w:pBdr>
-                    <w:top w:space="0" w:sz="0" w:val="nil"/>
-                    <w:left w:space="0" w:sz="0" w:val="nil"/>
-                    <w:bottom w:space="0" w:sz="0" w:val="nil"/>
-                    <w:right w:space="0" w:sz="0" w:val="nil"/>
-                    <w:between w:space="0" w:sz="0" w:val="nil"/>
-                  </w:pBdr>
-                  <w:shd w:fill="auto" w:val="clear"/>
-                  <w:spacing w:after="0" w:before="0" w:line="240" w:lineRule="auto"/>
-                  <w:ind w:left="0" w:right="0" w:firstLine="0"/>
-                  <w:jc w:val="left"/>
-                  <w:rPr/>
-                </w:pPr>
-                <w:r>
-                  <w:rPr>
-                    <w:rtl w:val="0"/>
-                  </w:rPr>
-                  <w:t xml:space="preserve">8.</w:t>
-                </w:r>
-              </w:p>
-            </w:tc>
-            <w:tc>
-              <w:tcPr>
-                <w:shd w:fill="auto" w:val="clear"/>
-                <w:tcMar>
-                  <w:top w:w="100.0" w:type="dxa"/>
-                  <w:left w:w="100.0" w:type="dxa"/>
-                  <w:bottom w:w="100.0" w:type="dxa"/>
-                  <w:right w:w="100.0" w:type="dxa"/>
-                </w:tcMar>
-                <w:vAlign w:val="top"/>
-              </w:tcPr>
-              <w:p>
-                <w:pPr>
-                  <w:keepNext w:val="0"/>
-                  <w:keepLines w:val="0"/>
-                  <w:pageBreakBefore w:val="0"/>
-                  <w:widowControl w:val="0"/>
-                  <w:pBdr>
-                    <w:top w:space="0" w:sz="0" w:val="nil"/>
-                    <w:left w:space="0" w:sz="0" w:val="nil"/>
-                    <w:bottom w:space="0" w:sz="0" w:val="nil"/>
-                    <w:right w:space="0" w:sz="0" w:val="nil"/>
-                    <w:between w:space="0" w:sz="0" w:val="nil"/>
-                  </w:pBdr>
-                  <w:shd w:fill="auto" w:val="clear"/>
-                  <w:spacing w:after="0" w:before="0" w:line="240" w:lineRule="auto"/>
-                  <w:ind w:left="0" w:right="0" w:firstLine="0"/>
-                  <w:jc w:val="left"/>
-                  <w:rPr/>
-                </w:pPr>
-                <w:r>
-                  <w:rPr>
-                    <w:b w:val="1"/>
-                    <w:rtl w:val="0"/>
-                  </w:rPr>
-                  <w:t xml:space="preserve">Analysis Report - </w:t>
-                </w:r>
-                <w:r>
-                  <w:rPr>
-                    <w:rtl w:val="0"/>
-                  </w:rPr>
-                  <w:t xml:space="preserve">Provide an analysis on the model performance.</w:t>
-                </w:r>
-              </w:p>
-            </w:tc>
-          </w:tr>
         </w:tbl>
       </w:sdtContent>
     </w:sdt>
@@ -4519,14 +4307,39 @@
           <w:b w:val="1"/>
         </w:rPr>
       </w:pPr>
-      <w:bookmarkStart w:colFirst="0" w:colLast="0" w:name="_heading=h.ygx5i8busqkc" w:id="8"/>
-      <w:bookmarkEnd w:id="8"/>
-      <w:r>
+      <w:bookmarkStart w:colFirst="0" w:colLast="0" w:name="_heading=h.iy7vmbuq2akg" w:id="11"/>
+      <w:bookmarkEnd w:id="11"/>
+      <w:r>
+        <w:rPr>
+          <w:rtl w:val="0"/>
+        </w:rPr>
+      </w:r>
+    </w:p>
+    <w:p>
+      <w:pPr>
+        <w:pStyle w:val="Heading3"/>
         <w:rPr>
           <w:b w:val="1"/>
+        </w:rPr>
+      </w:pPr>
+      <w:bookmarkStart w:colFirst="0" w:colLast="0" w:name="_heading=h.ygx5i8busqkc" w:id="12"/>
+      <w:bookmarkEnd w:id="12"/>
+      <w:r>
+        <w:rPr>
+          <w:b w:val="1"/>
           <w:rtl w:val="0"/>
         </w:rPr>
         <w:t xml:space="preserve">Out of Scope</w:t>
+      </w:r>
+    </w:p>
+    <w:p>
+      <w:pPr>
+        <w:rPr/>
+      </w:pPr>
+      <w:r>
+        <w:rPr>
+          <w:rtl w:val="0"/>
+        </w:rPr>
       </w:r>
     </w:p>
     <w:sdt>
@@ -4568,7 +4381,7 @@
             </w:trPr>
             <w:tc>
               <w:tcPr>
-                <w:shd w:fill="a4c2f4" w:val="clear"/>
+                <w:shd w:fill="c9daf8" w:val="clear"/>
                 <w:tcMar>
                   <w:top w:w="100.0" w:type="dxa"/>
                   <w:left w:w="100.0" w:type="dxa"/>
@@ -4624,7 +4437,7 @@
             </w:trPr>
             <w:tc>
               <w:tcPr>
-                <w:shd w:fill="a4c2f4" w:val="clear"/>
+                <w:shd w:fill="c9daf8" w:val="clear"/>
                 <w:tcMar>
                   <w:top w:w="100.0" w:type="dxa"/>
                   <w:left w:w="100.0" w:type="dxa"/>
@@ -4681,7 +4494,7 @@
             </w:trPr>
             <w:tc>
               <w:tcPr>
-                <w:shd w:fill="a4c2f4" w:val="clear"/>
+                <w:shd w:fill="c9daf8" w:val="clear"/>
                 <w:tcMar>
                   <w:top w:w="100.0" w:type="dxa"/>
                   <w:left w:w="100.0" w:type="dxa"/>
@@ -4737,7 +4550,7 @@
             </w:trPr>
             <w:tc>
               <w:tcPr>
-                <w:shd w:fill="a4c2f4" w:val="clear"/>
+                <w:shd w:fill="c9daf8" w:val="clear"/>
                 <w:tcMar>
                   <w:top w:w="100.0" w:type="dxa"/>
                   <w:left w:w="100.0" w:type="dxa"/>
@@ -4792,7 +4605,7 @@
             </w:trPr>
             <w:tc>
               <w:tcPr>
-                <w:shd w:fill="a4c2f4" w:val="clear"/>
+                <w:shd w:fill="c9daf8" w:val="clear"/>
                 <w:tcMar>
                   <w:top w:w="100.0" w:type="dxa"/>
                   <w:left w:w="100.0" w:type="dxa"/>
@@ -4848,7 +4661,7 @@
             </w:trPr>
             <w:tc>
               <w:tcPr>
-                <w:shd w:fill="a4c2f4" w:val="clear"/>
+                <w:shd w:fill="c9daf8" w:val="clear"/>
                 <w:tcMar>
                   <w:top w:w="100.0" w:type="dxa"/>
                   <w:left w:w="100.0" w:type="dxa"/>
@@ -4902,27 +4715,14 @@
     </w:sdt>
     <w:p>
       <w:pPr>
-        <w:spacing w:after="0" w:lineRule="auto"/>
-        <w:rPr>
-          <w:b w:val="1"/>
-        </w:rPr>
-      </w:pPr>
-      <w:r>
-        <w:rPr>
-          <w:rtl w:val="0"/>
-        </w:rPr>
-      </w:r>
-    </w:p>
-    <w:p>
-      <w:pPr>
         <w:pStyle w:val="Heading2"/>
         <w:spacing w:after="0" w:lineRule="auto"/>
         <w:rPr>
           <w:b w:val="1"/>
         </w:rPr>
       </w:pPr>
-      <w:bookmarkStart w:colFirst="0" w:colLast="0" w:name="_heading=h.g9pncz7fv8tx" w:id="9"/>
-      <w:bookmarkEnd w:id="9"/>
+      <w:bookmarkStart w:colFirst="0" w:colLast="0" w:name="_heading=h.rucc6f68pjtw" w:id="13"/>
+      <w:bookmarkEnd w:id="13"/>
       <w:r>
         <w:rPr>
           <w:rtl w:val="0"/>
@@ -4937,8 +4737,8 @@
           <w:b w:val="1"/>
         </w:rPr>
       </w:pPr>
-      <w:bookmarkStart w:colFirst="0" w:colLast="0" w:name="_heading=h.lrmm7lqyvghf" w:id="10"/>
-      <w:bookmarkEnd w:id="10"/>
+      <w:bookmarkStart w:colFirst="0" w:colLast="0" w:name="_heading=h.lrmm7lqyvghf" w:id="14"/>
+      <w:bookmarkEnd w:id="14"/>
       <w:r>
         <w:rPr>
           <w:b w:val="1"/>
@@ -4950,18 +4750,21 @@
     <w:p>
       <w:pPr>
         <w:pStyle w:val="Heading3"/>
+        <w:rPr/>
+      </w:pPr>
+      <w:bookmarkStart w:colFirst="0" w:colLast="0" w:name="_heading=h.gul066xg7uho" w:id="15"/>
+      <w:bookmarkEnd w:id="15"/>
+      <w:r>
         <w:rPr>
           <w:b w:val="1"/>
-        </w:rPr>
-      </w:pPr>
-      <w:bookmarkStart w:colFirst="0" w:colLast="0" w:name="_heading=h.gul066xg7uho" w:id="11"/>
-      <w:bookmarkEnd w:id="11"/>
-      <w:r>
-        <w:rPr>
-          <w:b w:val="1"/>
           <w:rtl w:val="0"/>
         </w:rPr>
         <w:t xml:space="preserve">Ticket multi-classification and prioritization</w:t>
+      </w:r>
+      <w:r>
+        <w:rPr>
+          <w:rtl w:val="0"/>
+        </w:rPr>
       </w:r>
     </w:p>
     <w:sdt>
@@ -5003,7 +4806,7 @@
             </w:trPr>
             <w:tc>
               <w:tcPr>
-                <w:shd w:fill="auto" w:val="clear"/>
+                <w:shd w:fill="c9daf8" w:val="clear"/>
                 <w:tcMar>
                   <w:top w:w="100.0" w:type="dxa"/>
                   <w:left w:w="100.0" w:type="dxa"/>
@@ -5052,182 +4855,15 @@
               </w:tcPr>
               <w:p>
                 <w:pPr>
-                  <w:keepNext w:val="0"/>
-                  <w:keepLines w:val="0"/>
-                  <w:pageBreakBefore w:val="0"/>
                   <w:widowControl w:val="0"/>
-                  <w:pBdr>
-                    <w:top w:space="0" w:sz="0" w:val="nil"/>
-                    <w:left w:space="0" w:sz="0" w:val="nil"/>
-                    <w:bottom w:space="0" w:sz="0" w:val="nil"/>
-                    <w:right w:space="0" w:sz="0" w:val="nil"/>
-                    <w:between w:space="0" w:sz="0" w:val="nil"/>
-                  </w:pBdr>
-                  <w:shd w:fill="auto" w:val="clear"/>
-                  <w:spacing w:after="0" w:before="0" w:line="240" w:lineRule="auto"/>
-                  <w:ind w:left="0" w:right="0" w:firstLine="0"/>
-                  <w:jc w:val="left"/>
+                  <w:spacing w:after="0" w:line="240" w:lineRule="auto"/>
                   <w:rPr/>
                 </w:pPr>
                 <w:r>
                   <w:rPr>
                     <w:rtl w:val="0"/>
                   </w:rPr>
-                  <w:t xml:space="preserve">Naive Bayes</w:t>
-                </w:r>
-              </w:p>
-              <w:p>
-                <w:pPr>
-                  <w:keepNext w:val="0"/>
-                  <w:keepLines w:val="0"/>
-                  <w:pageBreakBefore w:val="0"/>
-                  <w:widowControl w:val="0"/>
-                  <w:pBdr>
-                    <w:top w:space="0" w:sz="0" w:val="nil"/>
-                    <w:left w:space="0" w:sz="0" w:val="nil"/>
-                    <w:bottom w:space="0" w:sz="0" w:val="nil"/>
-                    <w:right w:space="0" w:sz="0" w:val="nil"/>
-                    <w:between w:space="0" w:sz="0" w:val="nil"/>
-                  </w:pBdr>
-                  <w:shd w:fill="auto" w:val="clear"/>
-                  <w:spacing w:after="0" w:before="0" w:line="240" w:lineRule="auto"/>
-                  <w:ind w:left="0" w:right="0" w:firstLine="0"/>
-                  <w:jc w:val="left"/>
-                  <w:rPr/>
-                </w:pPr>
-                <w:r>
-                  <w:rPr>
-                    <w:rtl w:val="0"/>
-                  </w:rPr>
-                  <w:t xml:space="preserve">Support Vector Machine , </w:t>
-                </w:r>
-              </w:p>
-              <w:p>
-                <w:pPr>
-                  <w:keepNext w:val="0"/>
-                  <w:keepLines w:val="0"/>
-                  <w:pageBreakBefore w:val="0"/>
-                  <w:widowControl w:val="0"/>
-                  <w:pBdr>
-                    <w:top w:space="0" w:sz="0" w:val="nil"/>
-                    <w:left w:space="0" w:sz="0" w:val="nil"/>
-                    <w:bottom w:space="0" w:sz="0" w:val="nil"/>
-                    <w:right w:space="0" w:sz="0" w:val="nil"/>
-                    <w:between w:space="0" w:sz="0" w:val="nil"/>
-                  </w:pBdr>
-                  <w:shd w:fill="auto" w:val="clear"/>
-                  <w:spacing w:after="0" w:before="0" w:line="240" w:lineRule="auto"/>
-                  <w:ind w:left="0" w:right="0" w:firstLine="0"/>
-                  <w:jc w:val="left"/>
-                  <w:rPr/>
-                </w:pPr>
-                <w:r>
-                  <w:rPr>
-                    <w:rtl w:val="0"/>
-                  </w:rPr>
-                  <w:t xml:space="preserve">Random Forest , </w:t>
-                </w:r>
-              </w:p>
-              <w:p>
-                <w:pPr>
-                  <w:keepNext w:val="0"/>
-                  <w:keepLines w:val="0"/>
-                  <w:pageBreakBefore w:val="0"/>
-                  <w:widowControl w:val="0"/>
-                  <w:pBdr>
-                    <w:top w:space="0" w:sz="0" w:val="nil"/>
-                    <w:left w:space="0" w:sz="0" w:val="nil"/>
-                    <w:bottom w:space="0" w:sz="0" w:val="nil"/>
-                    <w:right w:space="0" w:sz="0" w:val="nil"/>
-                    <w:between w:space="0" w:sz="0" w:val="nil"/>
-                  </w:pBdr>
-                  <w:shd w:fill="auto" w:val="clear"/>
-                  <w:spacing w:after="0" w:before="0" w:line="240" w:lineRule="auto"/>
-                  <w:ind w:left="0" w:right="0" w:firstLine="0"/>
-                  <w:jc w:val="left"/>
-                  <w:rPr/>
-                </w:pPr>
-                <w:r>
-                  <w:rPr>
-                    <w:rtl w:val="0"/>
-                  </w:rPr>
-                  <w:t xml:space="preserve">Decision Tree </w:t>
-                </w:r>
-              </w:p>
-              <w:p>
-                <w:pPr>
-                  <w:keepNext w:val="0"/>
-                  <w:keepLines w:val="0"/>
-                  <w:pageBreakBefore w:val="0"/>
-                  <w:widowControl w:val="0"/>
-                  <w:pBdr>
-                    <w:top w:space="0" w:sz="0" w:val="nil"/>
-                    <w:left w:space="0" w:sz="0" w:val="nil"/>
-                    <w:bottom w:space="0" w:sz="0" w:val="nil"/>
-                    <w:right w:space="0" w:sz="0" w:val="nil"/>
-                    <w:between w:space="0" w:sz="0" w:val="nil"/>
-                  </w:pBdr>
-                  <w:shd w:fill="auto" w:val="clear"/>
-                  <w:spacing w:after="0" w:before="0" w:line="240" w:lineRule="auto"/>
-                  <w:ind w:left="0" w:right="0" w:firstLine="0"/>
-                  <w:jc w:val="left"/>
-                  <w:rPr/>
-                </w:pPr>
-                <w:r>
-                  <w:rPr>
-                    <w:rtl w:val="0"/>
-                  </w:rPr>
-                </w:r>
-              </w:p>
-              <w:p>
-                <w:pPr>
-                  <w:keepNext w:val="0"/>
-                  <w:keepLines w:val="0"/>
-                  <w:pageBreakBefore w:val="0"/>
-                  <w:widowControl w:val="0"/>
-                  <w:pBdr>
-                    <w:top w:space="0" w:sz="0" w:val="nil"/>
-                    <w:left w:space="0" w:sz="0" w:val="nil"/>
-                    <w:bottom w:space="0" w:sz="0" w:val="nil"/>
-                    <w:right w:space="0" w:sz="0" w:val="nil"/>
-                    <w:between w:space="0" w:sz="0" w:val="nil"/>
-                  </w:pBdr>
-                  <w:shd w:fill="auto" w:val="clear"/>
-                  <w:spacing w:after="0" w:before="0" w:line="240" w:lineRule="auto"/>
-                  <w:ind w:left="0" w:right="0" w:firstLine="0"/>
-                  <w:jc w:val="left"/>
-                  <w:rPr/>
-                </w:pPr>
-                <w:r>
-                  <w:rPr>
-                    <w:rtl w:val="0"/>
-                  </w:rPr>
-                  <w:t xml:space="preserve">Supervised learning </w:t>
-                </w:r>
-              </w:p>
-              <w:p>
-                <w:pPr>
-                  <w:keepNext w:val="0"/>
-                  <w:keepLines w:val="0"/>
-                  <w:pageBreakBefore w:val="0"/>
-                  <w:widowControl w:val="0"/>
-                  <w:pBdr>
-                    <w:top w:space="0" w:sz="0" w:val="nil"/>
-                    <w:left w:space="0" w:sz="0" w:val="nil"/>
-                    <w:bottom w:space="0" w:sz="0" w:val="nil"/>
-                    <w:right w:space="0" w:sz="0" w:val="nil"/>
-                    <w:between w:space="0" w:sz="0" w:val="nil"/>
-                  </w:pBdr>
-                  <w:shd w:fill="auto" w:val="clear"/>
-                  <w:spacing w:after="0" w:before="0" w:line="240" w:lineRule="auto"/>
-                  <w:ind w:left="0" w:right="0" w:firstLine="0"/>
-                  <w:jc w:val="left"/>
-                  <w:rPr/>
-                </w:pPr>
-                <w:r>
-                  <w:rPr>
-                    <w:rtl w:val="0"/>
-                  </w:rPr>
+                  <w:t xml:space="preserve">Naive Bayes, Support Vector Machine, Random Forest or Decision Tree. (supervised machine learning methods)</w:t>
                 </w:r>
               </w:p>
             </w:tc>
@@ -5239,7 +4875,7 @@
             </w:trPr>
             <w:tc>
               <w:tcPr>
-                <w:shd w:fill="auto" w:val="clear"/>
+                <w:shd w:fill="c9daf8" w:val="clear"/>
                 <w:tcMar>
                   <w:top w:w="100.0" w:type="dxa"/>
                   <w:left w:w="100.0" w:type="dxa"/>
@@ -5296,6 +4932,7 @@
                   <w:rPr>
                     <w:rtl w:val="0"/>
                   </w:rPr>
+                  <w:t xml:space="preserve">Accuracy, Precision, Recall, F1 score, ROC-AUC or Confusion Matrix</w:t>
                 </w:r>
               </w:p>
             </w:tc>
@@ -5324,8 +4961,8 @@
           <w:b w:val="1"/>
         </w:rPr>
       </w:pPr>
-      <w:bookmarkStart w:colFirst="0" w:colLast="0" w:name="_heading=h.pdjqt1dm8shl" w:id="12"/>
-      <w:bookmarkEnd w:id="12"/>
+      <w:bookmarkStart w:colFirst="0" w:colLast="0" w:name="_heading=h.pdjqt1dm8shl" w:id="16"/>
+      <w:bookmarkEnd w:id="16"/>
       <w:r>
         <w:rPr>
           <w:b w:val="1"/>
@@ -5373,7 +5010,7 @@
             </w:trPr>
             <w:tc>
               <w:tcPr>
-                <w:shd w:fill="auto" w:val="clear"/>
+                <w:shd w:fill="c9daf8" w:val="clear"/>
                 <w:tcMar>
                   <w:top w:w="100.0" w:type="dxa"/>
                   <w:left w:w="100.0" w:type="dxa"/>
@@ -5417,114 +5054,7 @@
                   <w:rPr>
                     <w:rtl w:val="0"/>
                   </w:rPr>
-                  <w:t xml:space="preserve">NLP Algorithms</w:t>
-                </w:r>
-              </w:p>
-              <w:p>
-                <w:pPr>
-                  <w:widowControl w:val="0"/>
-                  <w:spacing w:after="0" w:line="240" w:lineRule="auto"/>
-                  <w:rPr/>
-                </w:pPr>
-                <w:r>
-                  <w:rPr>
-                    <w:rtl w:val="0"/>
-                  </w:rPr>
-                </w:r>
-              </w:p>
-              <w:p>
-                <w:pPr>
-                  <w:widowControl w:val="0"/>
-                  <w:spacing w:after="0" w:line="240" w:lineRule="auto"/>
-                  <w:rPr/>
-                </w:pPr>
-                <w:r>
-                  <w:rPr>
-                    <w:rtl w:val="0"/>
-                  </w:rPr>
-                  <w:t xml:space="preserve">BART model, Pegasus model</w:t>
-                </w:r>
-              </w:p>
-              <w:p>
-                <w:pPr>
-                  <w:widowControl w:val="0"/>
-                  <w:spacing w:after="0" w:line="240" w:lineRule="auto"/>
-                  <w:rPr/>
-                </w:pPr>
-                <w:hyperlink r:id="rId11">
-                  <w:r>
-                    <w:rPr>
-                      <w:color w:val="1155cc"/>
-                      <w:u w:val="single"/>
-                      <w:rtl w:val="0"/>
-                    </w:rPr>
-                    <w:t xml:space="preserve">https://spotintelligence.com/2022/12/01/nlp-text-summarization/</w:t>
-                  </w:r>
-                </w:hyperlink>
-                <w:r>
-                  <w:rPr>
-                    <w:rtl w:val="0"/>
-                  </w:rPr>
-                  <w:t xml:space="preserve"> </w:t>
-                </w:r>
-              </w:p>
-              <w:p>
-                <w:pPr>
-                  <w:widowControl w:val="0"/>
-                  <w:spacing w:after="0" w:line="240" w:lineRule="auto"/>
-                  <w:rPr/>
-                </w:pPr>
-                <w:hyperlink r:id="rId12">
-                  <w:r>
-                    <w:rPr>
-                      <w:color w:val="1155cc"/>
-                      <w:u w:val="single"/>
-                      <w:rtl w:val="0"/>
-                    </w:rPr>
-                    <w:t xml:space="preserve">https://www.machinelearningplus.com/nlp/text-summarization-approaches-nlp-example/</w:t>
-                  </w:r>
-                </w:hyperlink>
-                <w:r>
-                  <w:rPr>
-                    <w:rtl w:val="0"/>
-                  </w:rPr>
-                </w:r>
-              </w:p>
-              <w:p>
-                <w:pPr>
-                  <w:widowControl w:val="0"/>
-                  <w:spacing w:after="0" w:line="240" w:lineRule="auto"/>
-                  <w:rPr/>
-                </w:pPr>
-                <w:r>
-                  <w:rPr>
-                    <w:rtl w:val="0"/>
-                  </w:rPr>
-                </w:r>
-              </w:p>
-              <w:p>
-                <w:pPr>
-                  <w:widowControl w:val="0"/>
-                  <w:spacing w:after="0" w:line="240" w:lineRule="auto"/>
-                  <w:rPr/>
-                </w:pPr>
-                <w:r>
-                  <w:rPr>
-                    <w:rtl w:val="0"/>
-                  </w:rPr>
-                  <w:t xml:space="preserve">https://subscription.packtpub.com/search?query=NLP+summarization</w:t>
-                </w:r>
-              </w:p>
-              <w:p>
-                <w:pPr>
-                  <w:widowControl w:val="0"/>
-                  <w:spacing w:after="0" w:line="240" w:lineRule="auto"/>
-                  <w:rPr/>
-                </w:pPr>
-                <w:r>
-                  <w:rPr>
-                    <w:rtl w:val="0"/>
-                  </w:rPr>
+                  <w:t xml:space="preserve">Term Frequency-Inverse Document Frequency, LexRank, TextRank or Latent Semantic Analysis. (Natural Language Processing machine learning methods)</w:t>
                 </w:r>
               </w:p>
             </w:tc>
@@ -5536,7 +5066,7 @@
             </w:trPr>
             <w:tc>
               <w:tcPr>
-                <w:shd w:fill="auto" w:val="clear"/>
+                <w:shd w:fill="c9daf8" w:val="clear"/>
                 <w:tcMar>
                   <w:top w:w="100.0" w:type="dxa"/>
                   <w:left w:w="100.0" w:type="dxa"/>
@@ -5579,6 +5109,7 @@
                   <w:rPr>
                     <w:rtl w:val="0"/>
                   </w:rPr>
+                  <w:t xml:space="preserve">Recall-Oriented Understudy for Gisting Evaluation or Cosine Similarity</w:t>
                 </w:r>
               </w:p>
             </w:tc>
@@ -5588,56 +5119,59 @@
     </w:sdt>
     <w:p>
       <w:pPr>
-        <w:pStyle w:val="Heading3"/>
+        <w:spacing w:after="0" w:lineRule="auto"/>
+        <w:rPr/>
+      </w:pPr>
+      <w:r>
+        <w:rPr>
+          <w:rtl w:val="0"/>
+        </w:rPr>
+      </w:r>
+    </w:p>
+    <w:p>
+      <w:pPr>
+        <w:pStyle w:val="Heading1"/>
+        <w:spacing w:after="0" w:lineRule="auto"/>
         <w:rPr>
           <w:b w:val="1"/>
         </w:rPr>
       </w:pPr>
-      <w:bookmarkStart w:colFirst="0" w:colLast="0" w:name="_heading=h.9fndtvpnwp6" w:id="13"/>
-      <w:bookmarkEnd w:id="13"/>
-      <w:r>
-        <w:rPr>
-          <w:rtl w:val="0"/>
-        </w:rPr>
-      </w:r>
-    </w:p>
-    <w:p>
-      <w:pPr>
-        <w:pStyle w:val="Heading2"/>
+      <w:bookmarkStart w:colFirst="0" w:colLast="0" w:name="_heading=h.1f3609dbvnui" w:id="17"/>
+      <w:bookmarkEnd w:id="17"/>
+      <w:r>
+        <w:rPr>
+          <w:rtl w:val="0"/>
+        </w:rPr>
+      </w:r>
+    </w:p>
+    <w:p>
+      <w:pPr>
+        <w:pStyle w:val="Heading1"/>
         <w:spacing w:after="0" w:lineRule="auto"/>
         <w:rPr>
           <w:b w:val="1"/>
         </w:rPr>
       </w:pPr>
-      <w:bookmarkStart w:colFirst="0" w:colLast="0" w:name="_heading=h.cs8hhfp4mm2f" w:id="14"/>
-      <w:bookmarkEnd w:id="14"/>
-      <w:r>
-        <w:rPr>
-          <w:rtl w:val="0"/>
-        </w:rPr>
-      </w:r>
-    </w:p>
-    <w:p>
-      <w:pPr>
-        <w:pStyle w:val="Heading2"/>
-        <w:spacing w:after="0" w:lineRule="auto"/>
-        <w:rPr>
-          <w:b w:val="1"/>
-        </w:rPr>
-      </w:pPr>
-      <w:bookmarkStart w:colFirst="0" w:colLast="0" w:name="_heading=h.gnvr5wv9z7y8" w:id="15"/>
-      <w:bookmarkEnd w:id="15"/>
-      <w:r>
-        <w:rPr>
-          <w:b w:val="1"/>
-          <w:rtl w:val="0"/>
-        </w:rPr>
-        <w:t xml:space="preserve">Document Process</w:t>
-      </w:r>
-    </w:p>
-    <w:p>
-      <w:pPr>
-        <w:spacing w:after="0" w:lineRule="auto"/>
+      <w:bookmarkStart w:colFirst="0" w:colLast="0" w:name="_heading=h.fq96uxlfz8rl" w:id="18"/>
+      <w:bookmarkEnd w:id="18"/>
+      <w:r>
+        <w:rPr>
+          <w:rtl w:val="0"/>
+        </w:rPr>
+      </w:r>
+    </w:p>
+    <w:p>
+      <w:pPr>
+        <w:rPr/>
+      </w:pPr>
+      <w:r>
+        <w:rPr>
+          <w:rtl w:val="0"/>
+        </w:rPr>
+      </w:r>
+    </w:p>
+    <w:p>
+      <w:pPr>
         <w:rPr/>
       </w:pPr>
       <w:r>
@@ -5652,8 +5186,8 @@
         <w:spacing w:after="0" w:lineRule="auto"/>
         <w:rPr/>
       </w:pPr>
-      <w:bookmarkStart w:colFirst="0" w:colLast="0" w:name="_heading=h.ers1e7xonzde" w:id="16"/>
-      <w:bookmarkEnd w:id="16"/>
+      <w:bookmarkStart w:colFirst="0" w:colLast="0" w:name="_heading=h.qhbvpjtny5hy" w:id="19"/>
+      <w:bookmarkEnd w:id="19"/>
       <w:r>
         <w:rPr>
           <w:b w:val="1"/>
@@ -5691,69 +5225,6 @@
           <w:rtl w:val="0"/>
         </w:rPr>
         <w:t xml:space="preserve">Provide a high-level timeline for the capstone project. Break down the project into phases or milestones and estimate the time required for each. </w:t>
-      </w:r>
-    </w:p>
-    <w:p>
-      <w:pPr>
-        <w:spacing w:after="0" w:lineRule="auto"/>
-        <w:rPr>
-          <w:b w:val="1"/>
-        </w:rPr>
-      </w:pPr>
-      <w:r>
-        <w:rPr>
-          <w:rtl w:val="0"/>
-        </w:rPr>
-      </w:r>
-    </w:p>
-    <w:p>
-      <w:pPr>
-        <w:spacing w:after="0" w:lineRule="auto"/>
-        <w:rPr>
-          <w:b w:val="1"/>
-        </w:rPr>
-      </w:pPr>
-      <w:r>
-        <w:rPr>
-          <w:rtl w:val="0"/>
-        </w:rPr>
-      </w:r>
-    </w:p>
-    <w:p>
-      <w:pPr>
-        <w:spacing w:after="0" w:lineRule="auto"/>
-        <w:rPr>
-          <w:b w:val="1"/>
-        </w:rPr>
-      </w:pPr>
-      <w:r>
-        <w:rPr>
-          <w:rtl w:val="0"/>
-        </w:rPr>
-      </w:r>
-    </w:p>
-    <w:p>
-      <w:pPr>
-        <w:spacing w:after="0" w:lineRule="auto"/>
-        <w:rPr>
-          <w:b w:val="1"/>
-        </w:rPr>
-      </w:pPr>
-      <w:r>
-        <w:rPr>
-          <w:rtl w:val="0"/>
-        </w:rPr>
-      </w:r>
-    </w:p>
-    <w:p>
-      <w:pPr>
-        <w:spacing w:after="0" w:lineRule="auto"/>
-        <w:rPr/>
-      </w:pPr>
-      <w:r>
-        <w:rPr>
-          <w:rtl w:val="0"/>
-        </w:rPr>
       </w:r>
     </w:p>
     <w:p>
@@ -5762,8 +5233,8 @@
         <w:spacing w:after="0" w:lineRule="auto"/>
         <w:rPr/>
       </w:pPr>
-      <w:bookmarkStart w:colFirst="0" w:colLast="0" w:name="_heading=h.jsw3dph2zgdf" w:id="17"/>
-      <w:bookmarkEnd w:id="17"/>
+      <w:bookmarkStart w:colFirst="0" w:colLast="0" w:name="_heading=h.jsw3dph2zgdf" w:id="20"/>
+      <w:bookmarkEnd w:id="20"/>
       <w:r>
         <w:rPr>
           <w:b w:val="1"/>
@@ -6339,7 +5810,7 @@
           <w:u w:val="none"/>
         </w:rPr>
       </w:pPr>
-      <w:hyperlink r:id="rId13">
+      <w:hyperlink r:id="rId11">
         <w:r>
           <w:rPr>
             <w:color w:val="1155cc"/>
@@ -6367,8 +5838,8 @@
         <w:spacing w:after="0" w:lineRule="auto"/>
         <w:rPr/>
       </w:pPr>
-      <w:bookmarkStart w:colFirst="0" w:colLast="0" w:name="_heading=h.sugucuqb5oo" w:id="18"/>
-      <w:bookmarkEnd w:id="18"/>
+      <w:bookmarkStart w:colFirst="0" w:colLast="0" w:name="_heading=h.sugucuqb5oo" w:id="21"/>
+      <w:bookmarkEnd w:id="21"/>
       <w:r>
         <w:rPr>
           <w:b w:val="1"/>
@@ -6442,8 +5913,8 @@
           <w:b w:val="1"/>
         </w:rPr>
       </w:pPr>
-      <w:bookmarkStart w:colFirst="0" w:colLast="0" w:name="_heading=h.p8l933168tuj" w:id="19"/>
-      <w:bookmarkEnd w:id="19"/>
+      <w:bookmarkStart w:colFirst="0" w:colLast="0" w:name="_heading=h.p8l933168tuj" w:id="22"/>
+      <w:bookmarkEnd w:id="22"/>
       <w:r>
         <w:rPr>
           <w:b w:val="1"/>
@@ -6505,8 +5976,8 @@
           <w:b w:val="1"/>
         </w:rPr>
       </w:pPr>
-      <w:bookmarkStart w:colFirst="0" w:colLast="0" w:name="_heading=h.fxk3plcp98qs" w:id="20"/>
-      <w:bookmarkEnd w:id="20"/>
+      <w:bookmarkStart w:colFirst="0" w:colLast="0" w:name="_heading=h.fxk3plcp98qs" w:id="23"/>
+      <w:bookmarkEnd w:id="23"/>
       <w:r>
         <w:rPr>
           <w:b w:val="1"/>
@@ -6637,8 +6108,8 @@
           <w:b w:val="1"/>
         </w:rPr>
       </w:pPr>
-      <w:bookmarkStart w:colFirst="0" w:colLast="0" w:name="_heading=h.cdqo2yyd474r" w:id="21"/>
-      <w:bookmarkEnd w:id="21"/>
+      <w:bookmarkStart w:colFirst="0" w:colLast="0" w:name="_heading=h.cdqo2yyd474r" w:id="24"/>
+      <w:bookmarkEnd w:id="24"/>
       <w:r>
         <w:rPr>
           <w:b w:val="1"/>
@@ -6738,8 +6209,8 @@
           <w:b w:val="1"/>
         </w:rPr>
       </w:pPr>
-      <w:bookmarkStart w:colFirst="0" w:colLast="0" w:name="_heading=h.8m0b1m4v46i0" w:id="22"/>
-      <w:bookmarkEnd w:id="22"/>
+      <w:bookmarkStart w:colFirst="0" w:colLast="0" w:name="_heading=h.8m0b1m4v46i0" w:id="25"/>
+      <w:bookmarkEnd w:id="25"/>
       <w:r>
         <w:rPr>
           <w:b w:val="1"/>
@@ -6843,7 +6314,7 @@
           <w:u w:val="none"/>
         </w:rPr>
       </w:pPr>
-      <w:hyperlink r:id="rId14">
+      <w:hyperlink r:id="rId12">
         <w:r>
           <w:rPr>
             <w:rFonts w:ascii="Arial" w:cs="Arial" w:eastAsia="Arial" w:hAnsi="Arial"/>
@@ -6883,7 +6354,7 @@
           <w:u w:val="none"/>
         </w:rPr>
       </w:pPr>
-      <w:hyperlink r:id="rId15">
+      <w:hyperlink r:id="rId13">
         <w:r>
           <w:rPr>
             <w:rFonts w:ascii="Arial" w:cs="Arial" w:eastAsia="Arial" w:hAnsi="Arial"/>
@@ -6918,7 +6389,7 @@
           <w:u w:val="none"/>
         </w:rPr>
       </w:pPr>
-      <w:hyperlink r:id="rId16">
+      <w:hyperlink r:id="rId14">
         <w:r>
           <w:rPr>
             <w:rFonts w:ascii="Arial" w:cs="Arial" w:eastAsia="Arial" w:hAnsi="Arial"/>
@@ -6953,7 +6424,7 @@
           <w:u w:val="none"/>
         </w:rPr>
       </w:pPr>
-      <w:hyperlink r:id="rId17">
+      <w:hyperlink r:id="rId15">
         <w:r>
           <w:rPr>
             <w:rFonts w:ascii="Arial" w:cs="Arial" w:eastAsia="Arial" w:hAnsi="Arial"/>
@@ -7087,8 +6558,8 @@
         <w:pStyle w:val="Heading1"/>
         <w:rPr/>
       </w:pPr>
-      <w:bookmarkStart w:colFirst="0" w:colLast="0" w:name="_heading=h.dzg6u4xah4j2" w:id="23"/>
-      <w:bookmarkEnd w:id="23"/>
+      <w:bookmarkStart w:colFirst="0" w:colLast="0" w:name="_heading=h.dzg6u4xah4j2" w:id="26"/>
+      <w:bookmarkEnd w:id="26"/>
       <w:r>
         <w:rPr>
           <w:rtl w:val="0"/>
@@ -7100,8 +6571,8 @@
         <w:pStyle w:val="Heading1"/>
         <w:rPr/>
       </w:pPr>
-      <w:bookmarkStart w:colFirst="0" w:colLast="0" w:name="_heading=h.yttk0nhu1qw8" w:id="24"/>
-      <w:bookmarkEnd w:id="24"/>
+      <w:bookmarkStart w:colFirst="0" w:colLast="0" w:name="_heading=h.yttk0nhu1qw8" w:id="27"/>
+      <w:bookmarkEnd w:id="27"/>
       <w:r>
         <w:rPr>
           <w:rtl w:val="0"/>
@@ -7222,7 +6693,7 @@
         </w:rPr>
         <w:t xml:space="preserve">Use </w:t>
       </w:r>
-      <w:hyperlink r:id="rId18">
+      <w:hyperlink r:id="rId16">
         <w:r>
           <w:rPr>
             <w:u w:val="single"/>
@@ -7824,7 +7295,7 @@
       </w:r>
     </w:p>
     <w:sectPr>
-      <w:footerReference r:id="rId19" w:type="default"/>
+      <w:footerReference r:id="rId17" w:type="default"/>
       <w:type w:val="nextPage"/>
       <w:pgSz w:h="16838" w:w="11906" w:orient="portrait"/>
       <w:pgMar w:bottom="1440" w:top="1440" w:left="1440" w:right="1440" w:header="708" w:footer="708"/>
@@ -10679,7 +10150,7 @@
 
 <file path=customXML/item1.xml><?xml version="1.0" encoding="utf-8"?>
 <go:gDocsCustomXmlDataStorage xmlns:go="http://customooxmlschemas.google.com/" xmlns:r="http://schemas.openxmlformats.org/officeDocument/2006/relationships" uri="GoogleDocsCustomDataVersion2">
-  <go:docsCustomData xmlns:go="http://customooxmlschemas.google.com/" roundtripDataSignature="AMtx7mgkd9CV69rMVIusxr5kSSw3TJ72TQ==">CgMxLjAaHwoBMBIaChgICVIUChJ0YWJsZS40ZHl2ZXZzenFmZTYaHwoBMRIaChgICVIUChJ0YWJsZS5hODgyYmplaTZmNmkaHwoBMhIaChgICVIUChJ0YWJsZS5yam9xa2t5aXRma3YaHwoBMxIaChgICVIUChJ0YWJsZS43emlveGVvcXFzNGQaHwoBNBIaChgICVIUChJ0YWJsZS52b2h3ZGV4MDBxMmYaHwoBNRIaChgICVIUChJ0YWJsZS5pMzlrNTZydHk0MHcyDmguNTh6cWVvbGZlemJyMg5oLnNxYnNzeXZnaXY5cTIOaC5hcmt2M2gyOHhtaTYyDmguOTVwMnk4eHI5dXE0Mg5oLjY5eW1hZG55cmNndzIOaC55czlpcGFmNDhmcmoyDmguZ2VxY2Rma2J4OGJ1Mg5oLmZya2hrM3J6MWRjazIOaC55Z3g1aThidXNxa2MyDmguZzlwbmN6N2Z2OHR4Mg5oLmxybW03bHF5dmdoZjIOaC5ndWwwNjZ4Zzd1aG8yDmgucGRqcXQxZG04c2hsMg1oLjlmbmR0dnBud3A2Mg5oLmNzOGhoZnA0bW0yZjIOaC5nbnZyNXd2OXo3eTgyDmguZXJzMWU3eG9uemRlMg5oLmpzdzNkcGgyemdkZjINaC5zdWd1Y3VxYjVvbzIOaC5wOGw5MzMxNjh0dWoyDmguZnhrM3BsY3A5OHFzMg5oLmNkcW8yeXlkNDc0cjIOaC44bTBiMW00djQ2aTAyDmguZHpnNnU0eGFoNGoyMg5oLnl0dGswbmh1MXF3ODgAciExQ1VQZFRZRGhpeTdvMnN3WmRRYzEtTTlLUFZ6eUJDV3Q=</go:docsCustomData>
+  <go:docsCustomData xmlns:go="http://customooxmlschemas.google.com/" roundtripDataSignature="AMtx7mh/UJJt48eLzbSMHvGief2+cuulIQ==">CgMxLjAaHwoBMBIaChgICVIUChJ0YWJsZS40ZHl2ZXZzenFmZTYaHwoBMRIaChgICVIUChJ0YWJsZS5hODgyYmplaTZmNmkaHwoBMhIaChgICVIUChJ0YWJsZS5yam9xa2t5aXRma3YaHwoBMxIaChgICVIUChJ0YWJsZS43emlveGVvcXFzNGQaHwoBNBIaChgICVIUChJ0YWJsZS52b2h3ZGV4MDBxMmYaHwoBNRIaChgICVIUChJ0YWJsZS5pMzlrNTZydHk0MHcyDmguNTh6cWVvbGZlemJyMg5oLnNxYnNzeXZnaXY5cTIOaC5hcmt2M2gyOHhtaTYyDmguZHFhamNwaTkyZjR3Mg1oLjE5MnIxZmRyMGJuMg5oLmZjNzMyc2lxbXl0bTIOaC45NXAyeTh4cjl1cTQyDmguZTNjY3A4bXlldDk5Mg5oLnlzOWlwYWY0OGZyajIOaC5nZXFjZGZrYng4YnUyDmguZnJraGszcnoxZGNrMg5oLml5N3ZtYnVxMmFrZzIOaC55Z3g1aThidXNxa2MyDmgucnVjYzZmNjhwanR3Mg5oLmxybW03bHF5dmdoZjIOaC5ndWwwNjZ4Zzd1aG8yDmgucGRqcXQxZG04c2hsMg5oLjFmMzYwOWRidm51aTIOaC5mcTk2dXhsZno4cmwyDmgucWhidnBqdG55NWh5Mg5oLmpzdzNkcGgyemdkZjINaC5zdWd1Y3VxYjVvbzIOaC5wOGw5MzMxNjh0dWoyDmguZnhrM3BsY3A5OHFzMg5oLmNkcW8yeXlkNDc0cjIOaC44bTBiMW00djQ2aTAyDmguZHpnNnU0eGFoNGoyMg5oLnl0dGswbmh1MXF3ODgAciExQ1VQZFRZRGhpeTdvMnN3WmRRYzEtTTlLUFZ6eUJDV3Q=</go:docsCustomData>
 </go:gDocsCustomXmlDataStorage>
 </file>
 

</xml_diff>

<commit_message>
Project timeline overview (first draft)
Created a first draft of the project timeline section.
</commit_message>
<xml_diff>
--- a/Strategic Thinking - CA 1 – Capstone Project Proposal - sba24098.docx
+++ b/Strategic Thinking - CA 1 – Capstone Project Proposal - sba24098.docx
@@ -165,12 +165,12 @@
                 <wp:extent cx="228600" cy="9144000"/>
                 <wp:effectExtent b="0" l="0" r="0" t="0"/>
                 <wp:wrapNone/>
-                <wp:docPr id="1728545883" name="image4.png"/>
+                <wp:docPr id="1728545883" name="image6.png"/>
                 <a:graphic>
                   <a:graphicData uri="http://schemas.openxmlformats.org/drawingml/2006/picture">
                     <pic:pic>
                       <pic:nvPicPr>
-                        <pic:cNvPr id="0" name="image4.png"/>
+                        <pic:cNvPr id="0" name="image6.png"/>
                         <pic:cNvPicPr preferRelativeResize="0"/>
                       </pic:nvPicPr>
                       <pic:blipFill>
@@ -210,12 +210,12 @@
             <wp:extent cx="2206625" cy="762000"/>
             <wp:effectExtent b="0" l="0" r="0" t="0"/>
             <wp:wrapSquare wrapText="bothSides" distB="0" distT="0" distL="114300" distR="114300"/>
-            <wp:docPr descr="A logo for college computing&#10;&#10;Description automatically generated" id="1728545884" name="image1.png"/>
+            <wp:docPr descr="A logo for college computing&#10;&#10;Description automatically generated" id="1728545884" name="image2.png"/>
             <a:graphic>
               <a:graphicData uri="http://schemas.openxmlformats.org/drawingml/2006/picture">
                 <pic:pic>
                   <pic:nvPicPr>
-                    <pic:cNvPr descr="A logo for college computing&#10;&#10;Description automatically generated" id="0" name="image1.png"/>
+                    <pic:cNvPr descr="A logo for college computing&#10;&#10;Description automatically generated" id="0" name="image2.png"/>
                     <pic:cNvPicPr preferRelativeResize="0"/>
                   </pic:nvPicPr>
                   <pic:blipFill>
@@ -856,12 +856,12 @@
                 <wp:extent cx="5800725" cy="2876550"/>
                 <wp:effectExtent b="0" l="0" r="0" t="0"/>
                 <wp:wrapNone/>
-                <wp:docPr id="1728545882" name="image3.png"/>
+                <wp:docPr id="1728545882" name="image5.png"/>
                 <a:graphic>
                   <a:graphicData uri="http://schemas.openxmlformats.org/drawingml/2006/picture">
                     <pic:pic>
                       <pic:nvPicPr>
-                        <pic:cNvPr id="0" name="image3.png"/>
+                        <pic:cNvPr id="0" name="image5.png"/>
                         <pic:cNvPicPr preferRelativeResize="0"/>
                       </pic:nvPicPr>
                       <pic:blipFill>
@@ -1679,7 +1679,105 @@
                 <w:vertAlign w:val="baseline"/>
                 <w:rtl w:val="0"/>
               </w:rPr>
-              <w:t xml:space="preserve">Project Timeline:  200</w:t>
+              <w:t xml:space="preserve">Project Timeline</w:t>
+              <w:tab/>
+              <w:t xml:space="preserve">6</w:t>
+            </w:r>
+          </w:hyperlink>
+          <w:r>
+            <w:rPr>
+              <w:rtl w:val="0"/>
+            </w:rPr>
+          </w:r>
+        </w:p>
+        <w:p>
+          <w:pPr>
+            <w:widowControl w:val="0"/>
+            <w:tabs>
+              <w:tab w:val="right" w:leader="dot" w:pos="12000"/>
+            </w:tabs>
+            <w:spacing w:after="0" w:before="60" w:line="240" w:lineRule="auto"/>
+            <w:ind w:left="360" w:firstLine="0"/>
+            <w:rPr>
+              <w:rFonts w:ascii="Arial" w:cs="Arial" w:eastAsia="Arial" w:hAnsi="Arial"/>
+              <w:b w:val="0"/>
+              <w:i w:val="0"/>
+              <w:smallCaps w:val="0"/>
+              <w:strike w:val="0"/>
+              <w:color w:val="000000"/>
+              <w:sz w:val="22"/>
+              <w:szCs w:val="22"/>
+              <w:u w:val="none"/>
+              <w:shd w:fill="auto" w:val="clear"/>
+              <w:vertAlign w:val="baseline"/>
+            </w:rPr>
+          </w:pPr>
+          <w:hyperlink w:anchor="_heading=h.4t1tm5n9ge8v">
+            <w:r>
+              <w:rPr>
+                <w:rFonts w:ascii="Arial" w:cs="Arial" w:eastAsia="Arial" w:hAnsi="Arial"/>
+                <w:b w:val="0"/>
+                <w:i w:val="0"/>
+                <w:smallCaps w:val="0"/>
+                <w:strike w:val="0"/>
+                <w:color w:val="000000"/>
+                <w:sz w:val="22"/>
+                <w:szCs w:val="22"/>
+                <w:u w:val="none"/>
+                <w:shd w:fill="auto" w:val="clear"/>
+                <w:vertAlign w:val="baseline"/>
+                <w:rtl w:val="0"/>
+              </w:rPr>
+              <w:t xml:space="preserve">Semester 1</w:t>
+              <w:tab/>
+              <w:t xml:space="preserve">6</w:t>
+            </w:r>
+          </w:hyperlink>
+          <w:r>
+            <w:rPr>
+              <w:rtl w:val="0"/>
+            </w:rPr>
+          </w:r>
+        </w:p>
+        <w:p>
+          <w:pPr>
+            <w:widowControl w:val="0"/>
+            <w:tabs>
+              <w:tab w:val="right" w:leader="dot" w:pos="12000"/>
+            </w:tabs>
+            <w:spacing w:after="0" w:before="60" w:line="240" w:lineRule="auto"/>
+            <w:ind w:left="360" w:firstLine="0"/>
+            <w:rPr>
+              <w:rFonts w:ascii="Arial" w:cs="Arial" w:eastAsia="Arial" w:hAnsi="Arial"/>
+              <w:b w:val="0"/>
+              <w:i w:val="0"/>
+              <w:smallCaps w:val="0"/>
+              <w:strike w:val="0"/>
+              <w:color w:val="000000"/>
+              <w:sz w:val="22"/>
+              <w:szCs w:val="22"/>
+              <w:u w:val="none"/>
+              <w:shd w:fill="auto" w:val="clear"/>
+              <w:vertAlign w:val="baseline"/>
+            </w:rPr>
+          </w:pPr>
+          <w:hyperlink w:anchor="_heading=h.mjkj952upwcw">
+            <w:r>
+              <w:rPr>
+                <w:rFonts w:ascii="Arial" w:cs="Arial" w:eastAsia="Arial" w:hAnsi="Arial"/>
+                <w:b w:val="0"/>
+                <w:i w:val="0"/>
+                <w:smallCaps w:val="0"/>
+                <w:strike w:val="0"/>
+                <w:color w:val="000000"/>
+                <w:sz w:val="22"/>
+                <w:szCs w:val="22"/>
+                <w:u w:val="none"/>
+                <w:shd w:fill="auto" w:val="clear"/>
+                <w:vertAlign w:val="baseline"/>
+                <w:rtl w:val="0"/>
+              </w:rPr>
+              <w:t xml:space="preserve">Semester 2</w:t>
               <w:tab/>
               <w:t xml:space="preserve">6</w:t>
             </w:r>
@@ -1727,9 +1825,9 @@
                 <w:vertAlign w:val="baseline"/>
                 <w:rtl w:val="0"/>
               </w:rPr>
-              <w:t xml:space="preserve">Data Sources: 100</w:t>
+              <w:t xml:space="preserve">Data Sources</w:t>
               <w:tab/>
-              <w:t xml:space="preserve">6</w:t>
+              <w:t xml:space="preserve">7</w:t>
             </w:r>
           </w:hyperlink>
           <w:r>
@@ -1777,7 +1875,7 @@
               </w:rPr>
               <w:t xml:space="preserve">Ethical Considerations: 100</w:t>
               <w:tab/>
-              <w:t xml:space="preserve">6</w:t>
+              <w:t xml:space="preserve">7</w:t>
             </w:r>
           </w:hyperlink>
           <w:r>
@@ -1825,7 +1923,7 @@
               </w:rPr>
               <w:t xml:space="preserve">References</w:t>
               <w:tab/>
-              <w:t xml:space="preserve">7</w:t>
+              <w:t xml:space="preserve">8</w:t>
             </w:r>
           </w:hyperlink>
           <w:r>
@@ -1874,7 +1972,7 @@
               </w:rPr>
               <w:t xml:space="preserve">Ticket multi-classification</w:t>
               <w:tab/>
-              <w:t xml:space="preserve">7</w:t>
+              <w:t xml:space="preserve">8</w:t>
             </w:r>
           </w:hyperlink>
           <w:r>
@@ -1923,7 +2021,7 @@
               </w:rPr>
               <w:t xml:space="preserve">Ticket summarization</w:t>
               <w:tab/>
-              <w:t xml:space="preserve">7</w:t>
+              <w:t xml:space="preserve">8</w:t>
             </w:r>
           </w:hyperlink>
           <w:r>
@@ -1972,7 +2070,7 @@
               </w:rPr>
               <w:t xml:space="preserve">Ticket prioritization</w:t>
               <w:tab/>
-              <w:t xml:space="preserve">7</w:t>
+              <w:t xml:space="preserve">8</w:t>
             </w:r>
           </w:hyperlink>
           <w:r>
@@ -2020,7 +2118,7 @@
               </w:rPr>
               <w:t xml:space="preserve">Marking Summary</w:t>
               <w:tab/>
-              <w:t xml:space="preserve">8</w:t>
+              <w:t xml:space="preserve">9</w:t>
             </w:r>
           </w:hyperlink>
           <w:r>
@@ -4292,22 +4390,12 @@
     </w:sdt>
     <w:p>
       <w:pPr>
-        <w:rPr/>
-      </w:pPr>
-      <w:r>
-        <w:rPr>
-          <w:rtl w:val="0"/>
-        </w:rPr>
-      </w:r>
-    </w:p>
-    <w:p>
-      <w:pPr>
         <w:pStyle w:val="Heading3"/>
         <w:rPr>
           <w:b w:val="1"/>
         </w:rPr>
       </w:pPr>
-      <w:bookmarkStart w:colFirst="0" w:colLast="0" w:name="_heading=h.iy7vmbuq2akg" w:id="11"/>
+      <w:bookmarkStart w:colFirst="0" w:colLast="0" w:name="_heading=h.tzvy16okyfss" w:id="11"/>
       <w:bookmarkEnd w:id="11"/>
       <w:r>
         <w:rPr>
@@ -5193,13 +5281,12 @@
           <w:b w:val="1"/>
           <w:rtl w:val="0"/>
         </w:rPr>
-        <w:t xml:space="preserve">Project Timeline:</w:t>
-      </w:r>
-      <w:r>
-        <w:rPr>
-          <w:rtl w:val="0"/>
-        </w:rPr>
-        <w:t xml:space="preserve">  200</w:t>
+        <w:t xml:space="preserve">Project Timeline</w:t>
+      </w:r>
+      <w:r>
+        <w:rPr>
+          <w:rtl w:val="0"/>
+        </w:rPr>
       </w:r>
     </w:p>
     <w:p>
@@ -5214,44 +5301,244 @@
     </w:p>
     <w:p>
       <w:pPr>
+        <w:rPr/>
+      </w:pPr>
+      <w:r>
+        <w:rPr>
+          <w:rtl w:val="0"/>
+        </w:rPr>
+        <w:t xml:space="preserve">In this section,</w:t>
+      </w:r>
+      <w:r>
+        <w:rPr>
+          <w:rtl w:val="0"/>
+        </w:rPr>
+        <w:t xml:space="preserve"> I have provided a high-level timeline for the capstone project that spans over the two semesters. I have broken down the project into phases that include the estimated completion dates. Each semester will include documentation for each phase that has been completed.</w:t>
+      </w:r>
+      <w:r>
+        <w:rPr>
+          <w:rtl w:val="0"/>
+        </w:rPr>
+      </w:r>
+    </w:p>
+    <w:p>
+      <w:pPr>
+        <w:pStyle w:val="Heading2"/>
         <w:spacing w:after="0" w:lineRule="auto"/>
         <w:rPr>
           <w:b w:val="1"/>
         </w:rPr>
       </w:pPr>
+      <w:bookmarkStart w:colFirst="0" w:colLast="0" w:name="_heading=h.4t1tm5n9ge8v" w:id="20"/>
+      <w:bookmarkEnd w:id="20"/>
       <w:r>
         <w:rPr>
           <w:b w:val="1"/>
           <w:rtl w:val="0"/>
         </w:rPr>
-        <w:t xml:space="preserve">Provide a high-level timeline for the capstone project. Break down the project into phases or milestones and estimate the time required for each. </w:t>
+        <w:t xml:space="preserve">Semester 1 </w:t>
+        <w:br w:type="textWrapping"/>
+      </w:r>
+    </w:p>
+    <w:p>
+      <w:pPr>
+        <w:rPr/>
+      </w:pPr>
+      <w:r>
+        <w:rPr>
+          <w:rtl w:val="0"/>
+        </w:rPr>
+        <w:t xml:space="preserve">In the first semester, I will focus on understanding the dataset of the project by conducting an exploratory data analysis, data processing and feature engineering. Afterwards I will work on the model selection, training and validation of the project functionality. </w:t>
+      </w:r>
+      <w:r>
+        <w:rPr>
+          <w:rtl w:val="0"/>
+        </w:rPr>
+      </w:r>
+    </w:p>
+    <w:p>
+      <w:pPr>
+        <w:pStyle w:val="Heading2"/>
+        <w:rPr>
+          <w:b w:val="1"/>
+        </w:rPr>
+      </w:pPr>
+      <w:bookmarkStart w:colFirst="0" w:colLast="0" w:name="_heading=h.mjkj952upwcw" w:id="21"/>
+      <w:bookmarkEnd w:id="21"/>
+      <w:r>
+        <w:rPr>
+          <w:b w:val="1"/>
+          <w:rtl w:val="0"/>
+        </w:rPr>
+        <w:t xml:space="preserve">Semester 2</w:t>
+      </w:r>
+      <w:r>
+        <w:drawing>
+          <wp:anchor allowOverlap="1" behindDoc="0" distB="114300" distT="114300" distL="114300" distR="114300" hidden="0" layoutInCell="1" locked="0" relativeHeight="0" simplePos="0">
+            <wp:simplePos x="0" y="0"/>
+            <wp:positionH relativeFrom="column">
+              <wp:posOffset>-657224</wp:posOffset>
+            </wp:positionH>
+            <wp:positionV relativeFrom="paragraph">
+              <wp:posOffset>142875</wp:posOffset>
+            </wp:positionV>
+            <wp:extent cx="7024688" cy="2155724"/>
+            <wp:effectExtent b="12700" l="12700" r="12700" t="12700"/>
+            <wp:wrapSquare wrapText="bothSides" distB="114300" distT="114300" distL="114300" distR="114300"/>
+            <wp:docPr id="1728545885" name="image3.png"/>
+            <a:graphic>
+              <a:graphicData uri="http://schemas.openxmlformats.org/drawingml/2006/picture">
+                <pic:pic>
+                  <pic:nvPicPr>
+                    <pic:cNvPr id="0" name="image3.png"/>
+                    <pic:cNvPicPr preferRelativeResize="0"/>
+                  </pic:nvPicPr>
+                  <pic:blipFill>
+                    <a:blip r:embed="rId11"/>
+                    <a:srcRect b="-8430" l="-1162" r="-1993" t="-5936"/>
+                    <a:stretch>
+                      <a:fillRect/>
+                    </a:stretch>
+                  </pic:blipFill>
+                  <pic:spPr>
+                    <a:xfrm>
+                      <a:off x="0" y="0"/>
+                      <a:ext cx="7024688" cy="2155724"/>
+                    </a:xfrm>
+                    <a:prstGeom prst="rect"/>
+                    <a:ln w="12700">
+                      <a:solidFill>
+                        <a:srgbClr val="B7B7B7"/>
+                      </a:solidFill>
+                      <a:prstDash val="solid"/>
+                    </a:ln>
+                  </pic:spPr>
+                </pic:pic>
+              </a:graphicData>
+            </a:graphic>
+          </wp:anchor>
+        </w:drawing>
+      </w:r>
+    </w:p>
+    <w:p>
+      <w:pPr>
+        <w:rPr/>
+      </w:pPr>
+      <w:r>
+        <w:rPr>
+          <w:rtl w:val="0"/>
+        </w:rPr>
+        <w:t xml:space="preserve">In the second semester, I will focus on optimizing the performance of machine learning models by finding the best set of hyperparameters, evaluating the machine learning model through predictive analytics and creating visualizations for the project.</w:t>
+      </w:r>
+      <w:r>
+        <w:rPr>
+          <w:rtl w:val="0"/>
+        </w:rPr>
       </w:r>
     </w:p>
     <w:p>
       <w:pPr>
         <w:pStyle w:val="Heading1"/>
         <w:spacing w:after="0" w:lineRule="auto"/>
+        <w:rPr>
+          <w:b w:val="1"/>
+        </w:rPr>
+      </w:pPr>
+      <w:bookmarkStart w:colFirst="0" w:colLast="0" w:name="_heading=h.atizqleewapb" w:id="22"/>
+      <w:bookmarkEnd w:id="22"/>
+      <w:r>
+        <w:rPr>
+          <w:rtl w:val="0"/>
+        </w:rPr>
+      </w:r>
+      <w:r>
+        <w:drawing>
+          <wp:anchor allowOverlap="1" behindDoc="0" distB="114300" distT="114300" distL="114300" distR="114300" hidden="0" layoutInCell="1" locked="0" relativeHeight="0" simplePos="0">
+            <wp:simplePos x="0" y="0"/>
+            <wp:positionH relativeFrom="column">
+              <wp:posOffset>-657224</wp:posOffset>
+            </wp:positionH>
+            <wp:positionV relativeFrom="paragraph">
+              <wp:posOffset>161925</wp:posOffset>
+            </wp:positionV>
+            <wp:extent cx="7038975" cy="1428750"/>
+            <wp:effectExtent b="12700" l="12700" r="12700" t="12700"/>
+            <wp:wrapSquare wrapText="bothSides" distB="114300" distT="114300" distL="114300" distR="114300"/>
+            <wp:docPr id="1728545886" name="image1.png"/>
+            <a:graphic>
+              <a:graphicData uri="http://schemas.openxmlformats.org/drawingml/2006/picture">
+                <pic:pic>
+                  <pic:nvPicPr>
+                    <pic:cNvPr id="0" name="image1.png"/>
+                    <pic:cNvPicPr preferRelativeResize="0"/>
+                  </pic:nvPicPr>
+                  <pic:blipFill>
+                    <a:blip r:embed="rId12"/>
+                    <a:srcRect b="-19513" l="-738" r="-8419" t="-13207"/>
+                    <a:stretch>
+                      <a:fillRect/>
+                    </a:stretch>
+                  </pic:blipFill>
+                  <pic:spPr>
+                    <a:xfrm>
+                      <a:off x="0" y="0"/>
+                      <a:ext cx="7038975" cy="1428750"/>
+                    </a:xfrm>
+                    <a:prstGeom prst="rect"/>
+                    <a:ln w="12700">
+                      <a:solidFill>
+                        <a:srgbClr val="B7B7B7"/>
+                      </a:solidFill>
+                      <a:prstDash val="solid"/>
+                    </a:ln>
+                  </pic:spPr>
+                </pic:pic>
+              </a:graphicData>
+            </a:graphic>
+          </wp:anchor>
+        </w:drawing>
+      </w:r>
+    </w:p>
+    <w:p>
+      <w:pPr>
         <w:rPr/>
       </w:pPr>
-      <w:bookmarkStart w:colFirst="0" w:colLast="0" w:name="_heading=h.jsw3dph2zgdf" w:id="20"/>
-      <w:bookmarkEnd w:id="20"/>
-      <w:r>
+      <w:r>
+        <w:rPr>
+          <w:rtl w:val="0"/>
+        </w:rPr>
+      </w:r>
+    </w:p>
+    <w:p>
+      <w:pPr>
+        <w:rPr/>
+      </w:pPr>
+      <w:r>
+        <w:rPr>
+          <w:rtl w:val="0"/>
+        </w:rPr>
+      </w:r>
+    </w:p>
+    <w:p>
+      <w:pPr>
+        <w:pStyle w:val="Heading1"/>
+        <w:spacing w:after="0" w:lineRule="auto"/>
         <w:rPr>
           <w:b w:val="1"/>
-          <w:rtl w:val="0"/>
-        </w:rPr>
-        <w:t xml:space="preserve">Data Sources:</w:t>
-      </w:r>
-      <w:r>
-        <w:rPr>
-          <w:rtl w:val="0"/>
-        </w:rPr>
-        <w:t xml:space="preserve"> 100</w:t>
-      </w:r>
-    </w:p>
-    <w:p>
-      <w:pPr>
-        <w:spacing w:after="0" w:lineRule="auto"/>
+        </w:rPr>
+      </w:pPr>
+      <w:bookmarkStart w:colFirst="0" w:colLast="0" w:name="_heading=h.jsw3dph2zgdf" w:id="23"/>
+      <w:bookmarkEnd w:id="23"/>
+      <w:r>
+        <w:rPr>
+          <w:b w:val="1"/>
+          <w:rtl w:val="0"/>
+        </w:rPr>
+        <w:t xml:space="preserve">Data Sources</w:t>
+      </w:r>
+    </w:p>
+    <w:p>
+      <w:pPr>
         <w:rPr/>
       </w:pPr>
       <w:r>
@@ -5810,7 +6097,7 @@
           <w:u w:val="none"/>
         </w:rPr>
       </w:pPr>
-      <w:hyperlink r:id="rId11">
+      <w:hyperlink r:id="rId13">
         <w:r>
           <w:rPr>
             <w:color w:val="1155cc"/>
@@ -5838,8 +6125,8 @@
         <w:spacing w:after="0" w:lineRule="auto"/>
         <w:rPr/>
       </w:pPr>
-      <w:bookmarkStart w:colFirst="0" w:colLast="0" w:name="_heading=h.sugucuqb5oo" w:id="21"/>
-      <w:bookmarkEnd w:id="21"/>
+      <w:bookmarkStart w:colFirst="0" w:colLast="0" w:name="_heading=h.sugucuqb5oo" w:id="24"/>
+      <w:bookmarkEnd w:id="24"/>
       <w:r>
         <w:rPr>
           <w:b w:val="1"/>
@@ -5913,8 +6200,8 @@
           <w:b w:val="1"/>
         </w:rPr>
       </w:pPr>
-      <w:bookmarkStart w:colFirst="0" w:colLast="0" w:name="_heading=h.p8l933168tuj" w:id="22"/>
-      <w:bookmarkEnd w:id="22"/>
+      <w:bookmarkStart w:colFirst="0" w:colLast="0" w:name="_heading=h.p8l933168tuj" w:id="25"/>
+      <w:bookmarkEnd w:id="25"/>
       <w:r>
         <w:rPr>
           <w:b w:val="1"/>
@@ -5976,8 +6263,8 @@
           <w:b w:val="1"/>
         </w:rPr>
       </w:pPr>
-      <w:bookmarkStart w:colFirst="0" w:colLast="0" w:name="_heading=h.fxk3plcp98qs" w:id="23"/>
-      <w:bookmarkEnd w:id="23"/>
+      <w:bookmarkStart w:colFirst="0" w:colLast="0" w:name="_heading=h.fxk3plcp98qs" w:id="26"/>
+      <w:bookmarkEnd w:id="26"/>
       <w:r>
         <w:rPr>
           <w:b w:val="1"/>
@@ -6108,8 +6395,8 @@
           <w:b w:val="1"/>
         </w:rPr>
       </w:pPr>
-      <w:bookmarkStart w:colFirst="0" w:colLast="0" w:name="_heading=h.cdqo2yyd474r" w:id="24"/>
-      <w:bookmarkEnd w:id="24"/>
+      <w:bookmarkStart w:colFirst="0" w:colLast="0" w:name="_heading=h.cdqo2yyd474r" w:id="27"/>
+      <w:bookmarkEnd w:id="27"/>
       <w:r>
         <w:rPr>
           <w:b w:val="1"/>
@@ -6209,8 +6496,8 @@
           <w:b w:val="1"/>
         </w:rPr>
       </w:pPr>
-      <w:bookmarkStart w:colFirst="0" w:colLast="0" w:name="_heading=h.8m0b1m4v46i0" w:id="25"/>
-      <w:bookmarkEnd w:id="25"/>
+      <w:bookmarkStart w:colFirst="0" w:colLast="0" w:name="_heading=h.8m0b1m4v46i0" w:id="28"/>
+      <w:bookmarkEnd w:id="28"/>
       <w:r>
         <w:rPr>
           <w:b w:val="1"/>
@@ -6314,7 +6601,7 @@
           <w:u w:val="none"/>
         </w:rPr>
       </w:pPr>
-      <w:hyperlink r:id="rId12">
+      <w:hyperlink r:id="rId14">
         <w:r>
           <w:rPr>
             <w:rFonts w:ascii="Arial" w:cs="Arial" w:eastAsia="Arial" w:hAnsi="Arial"/>
@@ -6354,7 +6641,7 @@
           <w:u w:val="none"/>
         </w:rPr>
       </w:pPr>
-      <w:hyperlink r:id="rId13">
+      <w:hyperlink r:id="rId15">
         <w:r>
           <w:rPr>
             <w:rFonts w:ascii="Arial" w:cs="Arial" w:eastAsia="Arial" w:hAnsi="Arial"/>
@@ -6389,7 +6676,7 @@
           <w:u w:val="none"/>
         </w:rPr>
       </w:pPr>
-      <w:hyperlink r:id="rId14">
+      <w:hyperlink r:id="rId16">
         <w:r>
           <w:rPr>
             <w:rFonts w:ascii="Arial" w:cs="Arial" w:eastAsia="Arial" w:hAnsi="Arial"/>
@@ -6424,7 +6711,7 @@
           <w:u w:val="none"/>
         </w:rPr>
       </w:pPr>
-      <w:hyperlink r:id="rId15">
+      <w:hyperlink r:id="rId17">
         <w:r>
           <w:rPr>
             <w:rFonts w:ascii="Arial" w:cs="Arial" w:eastAsia="Arial" w:hAnsi="Arial"/>
@@ -6558,8 +6845,8 @@
         <w:pStyle w:val="Heading1"/>
         <w:rPr/>
       </w:pPr>
-      <w:bookmarkStart w:colFirst="0" w:colLast="0" w:name="_heading=h.dzg6u4xah4j2" w:id="26"/>
-      <w:bookmarkEnd w:id="26"/>
+      <w:bookmarkStart w:colFirst="0" w:colLast="0" w:name="_heading=h.dzg6u4xah4j2" w:id="29"/>
+      <w:bookmarkEnd w:id="29"/>
       <w:r>
         <w:rPr>
           <w:rtl w:val="0"/>
@@ -6571,8 +6858,8 @@
         <w:pStyle w:val="Heading1"/>
         <w:rPr/>
       </w:pPr>
-      <w:bookmarkStart w:colFirst="0" w:colLast="0" w:name="_heading=h.yttk0nhu1qw8" w:id="27"/>
-      <w:bookmarkEnd w:id="27"/>
+      <w:bookmarkStart w:colFirst="0" w:colLast="0" w:name="_heading=h.yttk0nhu1qw8" w:id="30"/>
+      <w:bookmarkEnd w:id="30"/>
       <w:r>
         <w:rPr>
           <w:rtl w:val="0"/>
@@ -6693,7 +6980,7 @@
         </w:rPr>
         <w:t xml:space="preserve">Use </w:t>
       </w:r>
-      <w:hyperlink r:id="rId16">
+      <w:hyperlink r:id="rId18">
         <w:r>
           <w:rPr>
             <w:u w:val="single"/>
@@ -7295,7 +7582,7 @@
       </w:r>
     </w:p>
     <w:sectPr>
-      <w:footerReference r:id="rId17" w:type="default"/>
+      <w:footerReference r:id="rId19" w:type="default"/>
       <w:type w:val="nextPage"/>
       <w:pgSz w:h="16838" w:w="11906" w:orient="portrait"/>
       <w:pgMar w:bottom="1440" w:top="1440" w:left="1440" w:right="1440" w:header="708" w:footer="708"/>
@@ -7515,12 +7802,12 @@
               <wp:extent cx="575310" cy="201295"/>
               <wp:effectExtent b="0" l="0" r="0" t="0"/>
               <wp:wrapNone/>
-              <wp:docPr id="1728545881" name="image2.png"/>
+              <wp:docPr id="1728545881" name="image4.png"/>
               <a:graphic>
                 <a:graphicData uri="http://schemas.openxmlformats.org/drawingml/2006/picture">
                   <pic:pic>
                     <pic:nvPicPr>
-                      <pic:cNvPr id="0" name="image2.png"/>
+                      <pic:cNvPr id="0" name="image4.png"/>
                       <pic:cNvPicPr preferRelativeResize="0"/>
                     </pic:nvPicPr>
                     <pic:blipFill>
@@ -10150,7 +10437,7 @@
 
 <file path=customXML/item1.xml><?xml version="1.0" encoding="utf-8"?>
 <go:gDocsCustomXmlDataStorage xmlns:go="http://customooxmlschemas.google.com/" xmlns:r="http://schemas.openxmlformats.org/officeDocument/2006/relationships" uri="GoogleDocsCustomDataVersion2">
-  <go:docsCustomData xmlns:go="http://customooxmlschemas.google.com/" roundtripDataSignature="AMtx7mh/UJJt48eLzbSMHvGief2+cuulIQ==">CgMxLjAaHwoBMBIaChgICVIUChJ0YWJsZS40ZHl2ZXZzenFmZTYaHwoBMRIaChgICVIUChJ0YWJsZS5hODgyYmplaTZmNmkaHwoBMhIaChgICVIUChJ0YWJsZS5yam9xa2t5aXRma3YaHwoBMxIaChgICVIUChJ0YWJsZS43emlveGVvcXFzNGQaHwoBNBIaChgICVIUChJ0YWJsZS52b2h3ZGV4MDBxMmYaHwoBNRIaChgICVIUChJ0YWJsZS5pMzlrNTZydHk0MHcyDmguNTh6cWVvbGZlemJyMg5oLnNxYnNzeXZnaXY5cTIOaC5hcmt2M2gyOHhtaTYyDmguZHFhamNwaTkyZjR3Mg1oLjE5MnIxZmRyMGJuMg5oLmZjNzMyc2lxbXl0bTIOaC45NXAyeTh4cjl1cTQyDmguZTNjY3A4bXlldDk5Mg5oLnlzOWlwYWY0OGZyajIOaC5nZXFjZGZrYng4YnUyDmguZnJraGszcnoxZGNrMg5oLml5N3ZtYnVxMmFrZzIOaC55Z3g1aThidXNxa2MyDmgucnVjYzZmNjhwanR3Mg5oLmxybW03bHF5dmdoZjIOaC5ndWwwNjZ4Zzd1aG8yDmgucGRqcXQxZG04c2hsMg5oLjFmMzYwOWRidm51aTIOaC5mcTk2dXhsZno4cmwyDmgucWhidnBqdG55NWh5Mg5oLmpzdzNkcGgyemdkZjINaC5zdWd1Y3VxYjVvbzIOaC5wOGw5MzMxNjh0dWoyDmguZnhrM3BsY3A5OHFzMg5oLmNkcW8yeXlkNDc0cjIOaC44bTBiMW00djQ2aTAyDmguZHpnNnU0eGFoNGoyMg5oLnl0dGswbmh1MXF3ODgAciExQ1VQZFRZRGhpeTdvMnN3WmRRYzEtTTlLUFZ6eUJDV3Q=</go:docsCustomData>
+  <go:docsCustomData xmlns:go="http://customooxmlschemas.google.com/" roundtripDataSignature="AMtx7miWSuo64daYYsO9/AO0sPQ1DgRIsg==">CgMxLjAaHwoBMBIaChgICVIUChJ0YWJsZS40ZHl2ZXZzenFmZTYaHwoBMRIaChgICVIUChJ0YWJsZS5hODgyYmplaTZmNmkaHwoBMhIaChgICVIUChJ0YWJsZS5yam9xa2t5aXRma3YaHwoBMxIaChgICVIUChJ0YWJsZS43emlveGVvcXFzNGQaHwoBNBIaChgICVIUChJ0YWJsZS52b2h3ZGV4MDBxMmYaHwoBNRIaChgICVIUChJ0YWJsZS5pMzlrNTZydHk0MHcyDmguNTh6cWVvbGZlemJyMg5oLnNxYnNzeXZnaXY5cTIOaC5hcmt2M2gyOHhtaTYyDmguZHFhamNwaTkyZjR3Mg1oLjE5MnIxZmRyMGJuMg5oLmZjNzMyc2lxbXl0bTIOaC45NXAyeTh4cjl1cTQyDmguZTNjY3A4bXlldDk5Mg5oLnlzOWlwYWY0OGZyajIOaC5nZXFjZGZrYng4YnUyDmguZnJraGszcnoxZGNrMg5oLnR6dnkxNm9reWZzczIOaC55Z3g1aThidXNxa2MyDmgucnVjYzZmNjhwanR3Mg5oLmxybW03bHF5dmdoZjIOaC5ndWwwNjZ4Zzd1aG8yDmgucGRqcXQxZG04c2hsMg5oLjFmMzYwOWRidm51aTIOaC5mcTk2dXhsZno4cmwyDmgucWhidnBqdG55NWh5Mg5oLjR0MXRtNW45Z2U4djIOaC5tamtqOTUydXB3Y3cyDmguYXRpenFsZWV3YXBiMg5oLmpzdzNkcGgyemdkZjINaC5zdWd1Y3VxYjVvbzIOaC5wOGw5MzMxNjh0dWoyDmguZnhrM3BsY3A5OHFzMg5oLmNkcW8yeXlkNDc0cjIOaC44bTBiMW00djQ2aTAyDmguZHpnNnU0eGFoNGoyMg5oLnl0dGswbmh1MXF3ODgAciExQ1VQZFRZRGhpeTdvMnN3WmRRYzEtTTlLUFZ6eUJDV3Q=</go:docsCustomData>
 </go:gDocsCustomXmlDataStorage>
 </file>
 

</xml_diff>

<commit_message>
Ethical Considerations First Draft
Created a first draft of the Ethical Considerations of the capstone project.
</commit_message>
<xml_diff>
--- a/Strategic Thinking - CA 1 – Capstone Project Proposal - sba24098.docx
+++ b/Strategic Thinking - CA 1 – Capstone Project Proposal - sba24098.docx
@@ -210,12 +210,12 @@
             <wp:extent cx="2206625" cy="762000"/>
             <wp:effectExtent b="0" l="0" r="0" t="0"/>
             <wp:wrapSquare wrapText="bothSides" distB="0" distT="0" distL="114300" distR="114300"/>
-            <wp:docPr descr="A logo for college computing&#10;&#10;Description automatically generated" id="1728545884" name="image2.png"/>
+            <wp:docPr descr="A logo for college computing&#10;&#10;Description automatically generated" id="1728545884" name="image1.png"/>
             <a:graphic>
               <a:graphicData uri="http://schemas.openxmlformats.org/drawingml/2006/picture">
                 <pic:pic>
                   <pic:nvPicPr>
-                    <pic:cNvPr descr="A logo for college computing&#10;&#10;Description automatically generated" id="0" name="image2.png"/>
+                    <pic:cNvPr descr="A logo for college computing&#10;&#10;Description automatically generated" id="0" name="image1.png"/>
                     <pic:cNvPicPr preferRelativeResize="0"/>
                   </pic:nvPicPr>
                   <pic:blipFill>
@@ -2218,16 +2218,12 @@
       <w:pPr>
         <w:rPr>
           <w:color w:val="222222"/>
-          <w:sz w:val="20"/>
-          <w:szCs w:val="20"/>
           <w:highlight w:val="white"/>
         </w:rPr>
       </w:pPr>
       <w:r>
         <w:rPr>
           <w:color w:val="222222"/>
-          <w:sz w:val="20"/>
-          <w:szCs w:val="20"/>
           <w:highlight w:val="white"/>
           <w:rtl w:val="0"/>
         </w:rPr>
@@ -2238,8 +2234,6 @@
       <w:pPr>
         <w:rPr>
           <w:color w:val="222222"/>
-          <w:sz w:val="20"/>
-          <w:szCs w:val="20"/>
           <w:highlight w:val="white"/>
         </w:rPr>
       </w:pPr>
@@ -2253,16 +2247,12 @@
       <w:pPr>
         <w:rPr>
           <w:color w:val="222222"/>
-          <w:sz w:val="20"/>
-          <w:szCs w:val="20"/>
           <w:highlight w:val="white"/>
         </w:rPr>
       </w:pPr>
       <w:r>
         <w:rPr>
           <w:color w:val="222222"/>
-          <w:sz w:val="20"/>
-          <w:szCs w:val="20"/>
           <w:highlight w:val="white"/>
           <w:rtl w:val="0"/>
         </w:rPr>
@@ -2272,8 +2262,6 @@
         <w:rPr>
           <w:rFonts w:ascii="Arial" w:cs="Arial" w:eastAsia="Arial" w:hAnsi="Arial"/>
           <w:color w:val="222222"/>
-          <w:sz w:val="20"/>
-          <w:szCs w:val="20"/>
           <w:highlight w:val="white"/>
           <w:rtl w:val="0"/>
         </w:rPr>
@@ -2296,16 +2284,12 @@
       <w:pPr>
         <w:rPr>
           <w:color w:val="222222"/>
-          <w:sz w:val="20"/>
-          <w:szCs w:val="20"/>
           <w:highlight w:val="white"/>
         </w:rPr>
       </w:pPr>
       <w:r>
         <w:rPr>
           <w:color w:val="222222"/>
-          <w:sz w:val="20"/>
-          <w:szCs w:val="20"/>
           <w:highlight w:val="white"/>
           <w:rtl w:val="0"/>
         </w:rPr>
@@ -2315,8 +2299,6 @@
         <w:rPr>
           <w:rFonts w:ascii="Arial" w:cs="Arial" w:eastAsia="Arial" w:hAnsi="Arial"/>
           <w:color w:val="222222"/>
-          <w:sz w:val="20"/>
-          <w:szCs w:val="20"/>
           <w:highlight w:val="white"/>
           <w:rtl w:val="0"/>
         </w:rPr>
@@ -2339,8 +2321,6 @@
       <w:pPr>
         <w:rPr>
           <w:color w:val="222222"/>
-          <w:sz w:val="20"/>
-          <w:szCs w:val="20"/>
           <w:highlight w:val="white"/>
         </w:rPr>
       </w:pPr>
@@ -2348,8 +2328,6 @@
         <w:rPr>
           <w:rFonts w:ascii="Arial" w:cs="Arial" w:eastAsia="Arial" w:hAnsi="Arial"/>
           <w:color w:val="222222"/>
-          <w:sz w:val="20"/>
-          <w:szCs w:val="20"/>
           <w:highlight w:val="white"/>
           <w:rtl w:val="0"/>
         </w:rPr>
@@ -2358,8 +2336,6 @@
       <w:r>
         <w:rPr>
           <w:color w:val="222222"/>
-          <w:sz w:val="20"/>
-          <w:szCs w:val="20"/>
           <w:highlight w:val="white"/>
           <w:rtl w:val="0"/>
         </w:rPr>
@@ -2382,16 +2358,12 @@
       <w:pPr>
         <w:rPr>
           <w:color w:val="222222"/>
-          <w:sz w:val="20"/>
-          <w:szCs w:val="20"/>
           <w:highlight w:val="yellow"/>
         </w:rPr>
       </w:pPr>
       <w:r>
         <w:rPr>
           <w:color w:val="222222"/>
-          <w:sz w:val="20"/>
-          <w:szCs w:val="20"/>
           <w:highlight w:val="white"/>
           <w:rtl w:val="0"/>
         </w:rPr>
@@ -2414,8 +2386,6 @@
       <w:pPr>
         <w:rPr>
           <w:color w:val="222222"/>
-          <w:sz w:val="20"/>
-          <w:szCs w:val="20"/>
           <w:highlight w:val="white"/>
         </w:rPr>
       </w:pPr>
@@ -2429,8 +2399,6 @@
       <w:pPr>
         <w:rPr>
           <w:color w:val="222222"/>
-          <w:sz w:val="20"/>
-          <w:szCs w:val="20"/>
           <w:highlight w:val="white"/>
         </w:rPr>
       </w:pPr>
@@ -2449,8 +2417,6 @@
       <w:r>
         <w:rPr>
           <w:color w:val="222222"/>
-          <w:sz w:val="20"/>
-          <w:szCs w:val="20"/>
           <w:highlight w:val="white"/>
           <w:rtl w:val="0"/>
         </w:rPr>
@@ -2499,8 +2465,6 @@
       <w:r>
         <w:rPr>
           <w:color w:val="222222"/>
-          <w:sz w:val="20"/>
-          <w:szCs w:val="20"/>
           <w:highlight w:val="white"/>
           <w:rtl w:val="0"/>
         </w:rPr>
@@ -2614,8 +2578,6 @@
         <w:rPr>
           <w:rFonts w:ascii="Arial" w:cs="Arial" w:eastAsia="Arial" w:hAnsi="Arial"/>
           <w:color w:val="222222"/>
-          <w:sz w:val="20"/>
-          <w:szCs w:val="20"/>
           <w:highlight w:val="white"/>
         </w:rPr>
       </w:pPr>
@@ -2630,8 +2592,6 @@
         <w:rPr>
           <w:rFonts w:ascii="Arial" w:cs="Arial" w:eastAsia="Arial" w:hAnsi="Arial"/>
           <w:color w:val="222222"/>
-          <w:sz w:val="20"/>
-          <w:szCs w:val="20"/>
           <w:highlight w:val="white"/>
           <w:rtl w:val="0"/>
         </w:rPr>
@@ -2643,8 +2603,6 @@
         <w:rPr>
           <w:rFonts w:ascii="Arial" w:cs="Arial" w:eastAsia="Arial" w:hAnsi="Arial"/>
           <w:color w:val="222222"/>
-          <w:sz w:val="20"/>
-          <w:szCs w:val="20"/>
           <w:highlight w:val="white"/>
         </w:rPr>
       </w:pPr>
@@ -2707,7 +2665,7 @@
       <w:pPr>
         <w:numPr>
           <w:ilvl w:val="0"/>
-          <w:numId w:val="1"/>
+          <w:numId w:val="6"/>
         </w:numPr>
         <w:spacing w:after="0" w:lineRule="auto"/>
         <w:ind w:left="720" w:hanging="360"/>
@@ -2727,10 +2685,11 @@
       <w:pPr>
         <w:numPr>
           <w:ilvl w:val="1"/>
-          <w:numId w:val="1"/>
+          <w:numId w:val="6"/>
         </w:numPr>
         <w:spacing w:after="0" w:lineRule="auto"/>
         <w:ind w:left="1440" w:hanging="360"/>
+        <w:rPr/>
       </w:pPr>
       <w:r>
         <w:rPr>
@@ -2743,10 +2702,11 @@
       <w:pPr>
         <w:numPr>
           <w:ilvl w:val="1"/>
-          <w:numId w:val="1"/>
+          <w:numId w:val="6"/>
         </w:numPr>
         <w:spacing w:after="0" w:lineRule="auto"/>
         <w:ind w:left="1440" w:hanging="360"/>
+        <w:rPr/>
       </w:pPr>
       <w:r>
         <w:rPr>
@@ -2759,10 +2719,11 @@
       <w:pPr>
         <w:numPr>
           <w:ilvl w:val="1"/>
-          <w:numId w:val="1"/>
+          <w:numId w:val="6"/>
         </w:numPr>
         <w:spacing w:after="0" w:lineRule="auto"/>
         <w:ind w:left="1440" w:hanging="360"/>
+        <w:rPr/>
       </w:pPr>
       <w:r>
         <w:rPr>
@@ -2775,7 +2736,7 @@
       <w:pPr>
         <w:numPr>
           <w:ilvl w:val="0"/>
-          <w:numId w:val="11"/>
+          <w:numId w:val="14"/>
         </w:numPr>
         <w:spacing w:after="0" w:lineRule="auto"/>
         <w:ind w:left="720" w:hanging="360"/>
@@ -2795,10 +2756,11 @@
       <w:pPr>
         <w:numPr>
           <w:ilvl w:val="1"/>
-          <w:numId w:val="11"/>
+          <w:numId w:val="14"/>
         </w:numPr>
         <w:spacing w:after="0" w:lineRule="auto"/>
         <w:ind w:left="1440" w:hanging="360"/>
+        <w:rPr/>
       </w:pPr>
       <w:r>
         <w:rPr>
@@ -2811,10 +2773,11 @@
       <w:pPr>
         <w:numPr>
           <w:ilvl w:val="1"/>
-          <w:numId w:val="11"/>
+          <w:numId w:val="14"/>
         </w:numPr>
         <w:spacing w:after="0" w:lineRule="auto"/>
         <w:ind w:left="1440" w:hanging="360"/>
+        <w:rPr/>
       </w:pPr>
       <w:r>
         <w:rPr>
@@ -2827,10 +2790,11 @@
       <w:pPr>
         <w:numPr>
           <w:ilvl w:val="1"/>
-          <w:numId w:val="11"/>
+          <w:numId w:val="14"/>
         </w:numPr>
         <w:spacing w:after="0" w:lineRule="auto"/>
         <w:ind w:left="1440" w:hanging="360"/>
+        <w:rPr/>
       </w:pPr>
       <w:r>
         <w:rPr>
@@ -2843,7 +2807,7 @@
       <w:pPr>
         <w:numPr>
           <w:ilvl w:val="0"/>
-          <w:numId w:val="1"/>
+          <w:numId w:val="6"/>
         </w:numPr>
         <w:spacing w:after="0" w:lineRule="auto"/>
         <w:ind w:left="720" w:hanging="360"/>
@@ -2863,7 +2827,7 @@
       <w:pPr>
         <w:numPr>
           <w:ilvl w:val="1"/>
-          <w:numId w:val="1"/>
+          <w:numId w:val="6"/>
         </w:numPr>
         <w:spacing w:after="0" w:lineRule="auto"/>
         <w:ind w:left="1440" w:hanging="360"/>
@@ -2882,10 +2846,11 @@
       <w:pPr>
         <w:numPr>
           <w:ilvl w:val="1"/>
-          <w:numId w:val="1"/>
+          <w:numId w:val="6"/>
         </w:numPr>
         <w:spacing w:after="0" w:lineRule="auto"/>
         <w:ind w:left="1440" w:hanging="360"/>
+        <w:rPr/>
       </w:pPr>
       <w:r>
         <w:rPr>
@@ -2898,7 +2863,7 @@
       <w:pPr>
         <w:numPr>
           <w:ilvl w:val="1"/>
-          <w:numId w:val="1"/>
+          <w:numId w:val="6"/>
         </w:numPr>
         <w:spacing w:after="0" w:lineRule="auto"/>
         <w:ind w:left="1440" w:hanging="360"/>
@@ -2917,10 +2882,11 @@
       <w:pPr>
         <w:numPr>
           <w:ilvl w:val="1"/>
-          <w:numId w:val="1"/>
+          <w:numId w:val="6"/>
         </w:numPr>
         <w:spacing w:after="0" w:lineRule="auto"/>
         <w:ind w:left="1440" w:hanging="360"/>
+        <w:rPr/>
       </w:pPr>
       <w:r>
         <w:rPr>
@@ -2933,10 +2899,11 @@
       <w:pPr>
         <w:numPr>
           <w:ilvl w:val="0"/>
-          <w:numId w:val="1"/>
+          <w:numId w:val="6"/>
         </w:numPr>
         <w:spacing w:after="0" w:lineRule="auto"/>
         <w:ind w:left="720" w:hanging="360"/>
+        <w:rPr/>
       </w:pPr>
       <w:r>
         <w:rPr>
@@ -2950,10 +2917,11 @@
       <w:pPr>
         <w:numPr>
           <w:ilvl w:val="0"/>
-          <w:numId w:val="1"/>
+          <w:numId w:val="6"/>
         </w:numPr>
         <w:spacing w:after="0" w:lineRule="auto"/>
         <w:ind w:left="720" w:hanging="360"/>
+        <w:rPr/>
       </w:pPr>
       <w:r>
         <w:rPr>
@@ -3014,21 +2982,58 @@
       <w:pPr>
         <w:widowControl w:val="0"/>
         <w:spacing w:after="0" w:line="240" w:lineRule="auto"/>
+        <w:rPr>
+          <w:highlight w:val="yellow"/>
+        </w:rPr>
+      </w:pPr>
+      <w:r>
+        <w:rPr>
+          <w:rtl w:val="0"/>
+        </w:rPr>
+        <w:t xml:space="preserve">word embedding models that aim to modelthe words of a language in a vector space and placingwords with similar semantic meaning close to eachother </w:t>
+      </w:r>
+      <w:r>
+        <w:rPr>
+          <w:highlight w:val="yellow"/>
+          <w:rtl w:val="0"/>
+        </w:rPr>
+        <w:t xml:space="preserve">E-mail classification with machine learning and word embeddings for improved customer support page 1882</w:t>
+      </w:r>
+    </w:p>
+    <w:p>
+      <w:pPr>
+        <w:widowControl w:val="0"/>
+        <w:spacing w:after="0" w:line="240" w:lineRule="auto"/>
+        <w:rPr>
+          <w:highlight w:val="yellow"/>
+        </w:rPr>
+      </w:pPr>
+      <w:r>
+        <w:rPr>
+          <w:rtl w:val="0"/>
+        </w:rPr>
+      </w:r>
+    </w:p>
+    <w:p>
+      <w:pPr>
+        <w:jc w:val="center"/>
         <w:rPr/>
       </w:pPr>
       <w:r>
         <w:rPr>
           <w:rtl w:val="0"/>
         </w:rPr>
-        <w:t xml:space="preserve">word embedding models that aim to modelthe words of a language in a vector space and placingwords with similar semantic meaning close to eachother </w:t>
-      </w:r>
-      <w:r>
+        <w:t xml:space="preserve">“Despite the advantages and benefits AI can bring to the world, it may also potentially cause harm to humans and society if it is misused or poorly designed. “ page 103</w:t>
+      </w:r>
+    </w:p>
+    <w:p>
+      <w:pPr>
+        <w:widowControl w:val="0"/>
+        <w:spacing w:after="0" w:line="240" w:lineRule="auto"/>
         <w:rPr>
           <w:highlight w:val="yellow"/>
-          <w:rtl w:val="0"/>
-        </w:rPr>
-        <w:t xml:space="preserve">E-mail classification with machine learning and word embeddings for improved customer support page 1882</w:t>
-      </w:r>
+        </w:rPr>
+      </w:pPr>
       <w:r>
         <w:rPr>
           <w:rtl w:val="0"/>
@@ -3142,7 +3147,7 @@
       <w:pPr>
         <w:numPr>
           <w:ilvl w:val="0"/>
-          <w:numId w:val="7"/>
+          <w:numId w:val="3"/>
         </w:numPr>
         <w:spacing w:after="0" w:afterAutospacing="0"/>
         <w:ind w:left="720" w:hanging="360"/>
@@ -3158,7 +3163,7 @@
       <w:pPr>
         <w:numPr>
           <w:ilvl w:val="0"/>
-          <w:numId w:val="7"/>
+          <w:numId w:val="3"/>
         </w:numPr>
         <w:spacing w:after="0" w:lineRule="auto"/>
         <w:ind w:left="720" w:hanging="360"/>
@@ -3174,7 +3179,7 @@
       <w:pPr>
         <w:numPr>
           <w:ilvl w:val="0"/>
-          <w:numId w:val="7"/>
+          <w:numId w:val="3"/>
         </w:numPr>
         <w:spacing w:after="0" w:lineRule="auto"/>
         <w:ind w:left="720" w:hanging="360"/>
@@ -3643,7 +3648,7 @@
                   <w:widowControl w:val="0"/>
                   <w:numPr>
                     <w:ilvl w:val="0"/>
-                    <w:numId w:val="2"/>
+                    <w:numId w:val="1"/>
                   </w:numPr>
                   <w:pBdr>
                     <w:top w:space="0" w:sz="0" w:val="nil"/>
@@ -3673,7 +3678,7 @@
                   <w:widowControl w:val="0"/>
                   <w:numPr>
                     <w:ilvl w:val="0"/>
-                    <w:numId w:val="2"/>
+                    <w:numId w:val="1"/>
                   </w:numPr>
                   <w:pBdr>
                     <w:top w:space="0" w:sz="0" w:val="nil"/>
@@ -3700,7 +3705,7 @@
                   <w:widowControl w:val="0"/>
                   <w:numPr>
                     <w:ilvl w:val="0"/>
-                    <w:numId w:val="2"/>
+                    <w:numId w:val="1"/>
                   </w:numPr>
                   <w:spacing w:after="0" w:line="240" w:lineRule="auto"/>
                   <w:ind w:left="720" w:hanging="360"/>
@@ -4057,7 +4062,7 @@
                 <w:pPr>
                   <w:numPr>
                     <w:ilvl w:val="0"/>
-                    <w:numId w:val="8"/>
+                    <w:numId w:val="12"/>
                   </w:numPr>
                   <w:spacing w:after="0" w:lineRule="auto"/>
                   <w:ind w:left="720" w:hanging="360"/>
@@ -4076,7 +4081,7 @@
                 <w:pPr>
                   <w:numPr>
                     <w:ilvl w:val="0"/>
-                    <w:numId w:val="8"/>
+                    <w:numId w:val="12"/>
                   </w:numPr>
                   <w:spacing w:after="0" w:lineRule="auto"/>
                   <w:ind w:left="720" w:hanging="360"/>
@@ -4095,7 +4100,7 @@
                 <w:pPr>
                   <w:numPr>
                     <w:ilvl w:val="0"/>
-                    <w:numId w:val="8"/>
+                    <w:numId w:val="12"/>
                   </w:numPr>
                   <w:spacing w:after="0" w:lineRule="auto"/>
                   <w:ind w:left="720" w:hanging="360"/>
@@ -4114,7 +4119,7 @@
                 <w:pPr>
                   <w:numPr>
                     <w:ilvl w:val="0"/>
-                    <w:numId w:val="8"/>
+                    <w:numId w:val="12"/>
                   </w:numPr>
                   <w:spacing w:after="0" w:lineRule="auto"/>
                   <w:ind w:left="720" w:hanging="360"/>
@@ -5377,12 +5382,12 @@
           <wp:anchor allowOverlap="1" behindDoc="0" distB="114300" distT="114300" distL="114300" distR="114300" hidden="0" layoutInCell="1" locked="0" relativeHeight="0" simplePos="0">
             <wp:simplePos x="0" y="0"/>
             <wp:positionH relativeFrom="column">
-              <wp:posOffset>-657224</wp:posOffset>
+              <wp:posOffset>-796761</wp:posOffset>
             </wp:positionH>
             <wp:positionV relativeFrom="paragraph">
-              <wp:posOffset>142875</wp:posOffset>
+              <wp:posOffset>152400</wp:posOffset>
             </wp:positionV>
-            <wp:extent cx="7024688" cy="2155724"/>
+            <wp:extent cx="7308811" cy="2396656"/>
             <wp:effectExtent b="12700" l="12700" r="12700" t="12700"/>
             <wp:wrapSquare wrapText="bothSides" distB="114300" distT="114300" distL="114300" distR="114300"/>
             <wp:docPr id="1728545885" name="image3.png"/>
@@ -5403,7 +5408,7 @@
                   <pic:spPr>
                     <a:xfrm>
                       <a:off x="0" y="0"/>
-                      <a:ext cx="7024688" cy="2155724"/>
+                      <a:ext cx="7308811" cy="2396656"/>
                     </a:xfrm>
                     <a:prstGeom prst="rect"/>
                     <a:ln w="12700">
@@ -5456,20 +5461,20 @@
           <wp:anchor allowOverlap="1" behindDoc="0" distB="114300" distT="114300" distL="114300" distR="114300" hidden="0" layoutInCell="1" locked="0" relativeHeight="0" simplePos="0">
             <wp:simplePos x="0" y="0"/>
             <wp:positionH relativeFrom="column">
-              <wp:posOffset>-657224</wp:posOffset>
+              <wp:posOffset>-804862</wp:posOffset>
             </wp:positionH>
             <wp:positionV relativeFrom="paragraph">
-              <wp:posOffset>161925</wp:posOffset>
+              <wp:posOffset>147658</wp:posOffset>
             </wp:positionV>
-            <wp:extent cx="7038975" cy="1428750"/>
+            <wp:extent cx="7324725" cy="1719976"/>
             <wp:effectExtent b="12700" l="12700" r="12700" t="12700"/>
             <wp:wrapSquare wrapText="bothSides" distB="114300" distT="114300" distL="114300" distR="114300"/>
-            <wp:docPr id="1728545886" name="image1.png"/>
+            <wp:docPr id="1728545886" name="image2.png"/>
             <a:graphic>
               <a:graphicData uri="http://schemas.openxmlformats.org/drawingml/2006/picture">
                 <pic:pic>
                   <pic:nvPicPr>
-                    <pic:cNvPr id="0" name="image1.png"/>
+                    <pic:cNvPr id="0" name="image2.png"/>
                     <pic:cNvPicPr preferRelativeResize="0"/>
                   </pic:nvPicPr>
                   <pic:blipFill>
@@ -5482,7 +5487,7 @@
                   <pic:spPr>
                     <a:xfrm>
                       <a:off x="0" y="0"/>
-                      <a:ext cx="7038975" cy="1428750"/>
+                      <a:ext cx="7324725" cy="1719976"/>
                     </a:xfrm>
                     <a:prstGeom prst="rect"/>
                     <a:ln w="12700">
@@ -5539,16 +5544,6 @@
     </w:p>
     <w:p>
       <w:pPr>
-        <w:rPr/>
-      </w:pPr>
-      <w:r>
-        <w:rPr>
-          <w:rtl w:val="0"/>
-        </w:rPr>
-      </w:r>
-    </w:p>
-    <w:p>
-      <w:pPr>
         <w:spacing w:after="0" w:lineRule="auto"/>
         <w:rPr>
           <w:b w:val="1"/>
@@ -5726,7 +5721,7 @@
       <w:pPr>
         <w:numPr>
           <w:ilvl w:val="0"/>
-          <w:numId w:val="9"/>
+          <w:numId w:val="13"/>
         </w:numPr>
         <w:spacing w:after="0" w:lineRule="auto"/>
         <w:ind w:left="720" w:hanging="360"/>
@@ -6089,7 +6084,7 @@
       <w:pPr>
         <w:numPr>
           <w:ilvl w:val="0"/>
-          <w:numId w:val="12"/>
+          <w:numId w:val="5"/>
         </w:numPr>
         <w:spacing w:after="0" w:lineRule="auto"/>
         <w:ind w:left="720" w:hanging="360"/>
@@ -6123,49 +6118,1242 @@
       <w:pPr>
         <w:pStyle w:val="Heading1"/>
         <w:spacing w:after="0" w:lineRule="auto"/>
+        <w:rPr>
+          <w:b w:val="1"/>
+        </w:rPr>
+      </w:pPr>
+      <w:bookmarkStart w:colFirst="0" w:colLast="0" w:name="_heading=h.ldxffrfu6tin" w:id="24"/>
+      <w:bookmarkEnd w:id="24"/>
+      <w:r>
+        <w:rPr>
+          <w:rtl w:val="0"/>
+        </w:rPr>
+      </w:r>
+    </w:p>
+    <w:p>
+      <w:pPr>
         <w:rPr/>
       </w:pPr>
-      <w:bookmarkStart w:colFirst="0" w:colLast="0" w:name="_heading=h.sugucuqb5oo" w:id="24"/>
-      <w:bookmarkEnd w:id="24"/>
-      <w:r>
-        <w:rPr>
-          <w:b w:val="1"/>
-          <w:rtl w:val="0"/>
-        </w:rPr>
-        <w:t xml:space="preserve">Ethical Considerations:</w:t>
-      </w:r>
-      <w:r>
-        <w:rPr>
-          <w:rtl w:val="0"/>
-        </w:rPr>
-        <w:t xml:space="preserve"> 100</w:t>
-      </w:r>
-    </w:p>
-    <w:p>
-      <w:pPr>
+      <w:r>
+        <w:rPr>
+          <w:rtl w:val="0"/>
+        </w:rPr>
+      </w:r>
+    </w:p>
+    <w:p>
+      <w:pPr>
+        <w:rPr/>
+      </w:pPr>
+      <w:r>
+        <w:rPr>
+          <w:rtl w:val="0"/>
+        </w:rPr>
+      </w:r>
+    </w:p>
+    <w:p>
+      <w:pPr>
+        <w:rPr/>
+      </w:pPr>
+      <w:r>
+        <w:rPr>
+          <w:rtl w:val="0"/>
+        </w:rPr>
+      </w:r>
+    </w:p>
+    <w:p>
+      <w:pPr>
+        <w:rPr/>
+      </w:pPr>
+      <w:r>
+        <w:rPr>
+          <w:rtl w:val="0"/>
+        </w:rPr>
+      </w:r>
+    </w:p>
+    <w:p>
+      <w:pPr>
+        <w:rPr/>
+      </w:pPr>
+      <w:r>
+        <w:rPr>
+          <w:rtl w:val="0"/>
+        </w:rPr>
+      </w:r>
+    </w:p>
+    <w:p>
+      <w:pPr>
+        <w:pStyle w:val="Heading1"/>
         <w:spacing w:after="0" w:lineRule="auto"/>
         <w:rPr/>
       </w:pPr>
-      <w:r>
-        <w:rPr>
-          <w:rtl w:val="0"/>
-        </w:rPr>
-      </w:r>
-    </w:p>
-    <w:p>
-      <w:pPr>
+      <w:bookmarkStart w:colFirst="0" w:colLast="0" w:name="_heading=h.sugucuqb5oo" w:id="25"/>
+      <w:bookmarkEnd w:id="25"/>
+      <w:r>
+        <w:rPr>
+          <w:b w:val="1"/>
+          <w:rtl w:val="0"/>
+        </w:rPr>
+        <w:t xml:space="preserve">Ethical Considerations:</w:t>
+      </w:r>
+      <w:r>
+        <w:rPr>
+          <w:rtl w:val="0"/>
+        </w:rPr>
+        <w:t xml:space="preserve"> 100</w:t>
+      </w:r>
+    </w:p>
+    <w:p>
+      <w:pPr>
+        <w:rPr/>
+      </w:pPr>
+      <w:r>
+        <w:rPr>
+          <w:rtl w:val="0"/>
+        </w:rPr>
+      </w:r>
+    </w:p>
+    <w:p>
+      <w:pPr>
+        <w:rPr/>
+      </w:pPr>
+      <w:r>
+        <w:rPr>
+          <w:rtl w:val="0"/>
+        </w:rPr>
+        <w:t xml:space="preserve">“AI systems need to be human-centric, resting on a commitment to their use in the service of humanity and the common good, with the goal of improving human welfare and freedom.” page 4</w:t>
+      </w:r>
+    </w:p>
+    <w:p>
+      <w:pPr>
+        <w:rPr/>
+      </w:pPr>
+      <w:r>
+        <w:rPr>
+          <w:rtl w:val="0"/>
+        </w:rPr>
+        <w:t xml:space="preserve">In this section, I will be exploring the ethical consideration when developing the functionality of the capstone project. The ethical framework for this section is related to the  Ethics Guidelines for Trustworthy AI (EU). Below I have outlined the key requirements in the guide and aligned to the project ethical consideration.</w:t>
+        <w:br w:type="textWrapping"/>
+      </w:r>
+    </w:p>
+    <w:sdt>
+      <w:sdtPr>
+        <w:lock w:val="contentLocked"/>
+        <w:tag w:val="goog_rdk_6"/>
+      </w:sdtPr>
+      <w:sdtContent>
+        <w:tbl>
+          <w:tblPr>
+            <w:tblStyle w:val="Table8"/>
+            <w:tblW w:w="9000.0" w:type="dxa"/>
+            <w:jc w:val="left"/>
+            <w:tblBorders>
+              <w:top w:color="000000" w:space="0" w:sz="8" w:val="single"/>
+              <w:left w:color="000000" w:space="0" w:sz="8" w:val="single"/>
+              <w:bottom w:color="000000" w:space="0" w:sz="8" w:val="single"/>
+              <w:right w:color="000000" w:space="0" w:sz="8" w:val="single"/>
+              <w:insideH w:color="000000" w:space="0" w:sz="8" w:val="single"/>
+              <w:insideV w:color="000000" w:space="0" w:sz="8" w:val="single"/>
+            </w:tblBorders>
+            <w:tblLayout w:type="fixed"/>
+            <w:tblLook w:val="0600"/>
+          </w:tblPr>
+          <w:tblGrid>
+            <w:gridCol w:w="2670"/>
+            <w:gridCol w:w="6330"/>
+            <w:tblGridChange w:id="0">
+              <w:tblGrid>
+                <w:gridCol w:w="2670"/>
+                <w:gridCol w:w="6330"/>
+              </w:tblGrid>
+            </w:tblGridChange>
+          </w:tblGrid>
+          <w:tr>
+            <w:trPr>
+              <w:cantSplit w:val="0"/>
+              <w:tblHeader w:val="0"/>
+            </w:trPr>
+            <w:tc>
+              <w:tcPr>
+                <w:shd w:fill="c9daf8" w:val="clear"/>
+                <w:tcMar>
+                  <w:top w:w="100.0" w:type="dxa"/>
+                  <w:left w:w="100.0" w:type="dxa"/>
+                  <w:bottom w:w="100.0" w:type="dxa"/>
+                  <w:right w:w="100.0" w:type="dxa"/>
+                </w:tcMar>
+                <w:vAlign w:val="top"/>
+              </w:tcPr>
+              <w:p>
+                <w:pPr>
+                  <w:keepNext w:val="0"/>
+                  <w:keepLines w:val="0"/>
+                  <w:pageBreakBefore w:val="0"/>
+                  <w:widowControl w:val="0"/>
+                  <w:pBdr>
+                    <w:top w:space="0" w:sz="0" w:val="nil"/>
+                    <w:left w:space="0" w:sz="0" w:val="nil"/>
+                    <w:bottom w:space="0" w:sz="0" w:val="nil"/>
+                    <w:right w:space="0" w:sz="0" w:val="nil"/>
+                    <w:between w:space="0" w:sz="0" w:val="nil"/>
+                  </w:pBdr>
+                  <w:shd w:fill="auto" w:val="clear"/>
+                  <w:spacing w:after="0" w:before="0" w:line="240" w:lineRule="auto"/>
+                  <w:ind w:left="0" w:right="0" w:firstLine="0"/>
+                  <w:jc w:val="left"/>
+                  <w:rPr>
+                    <w:b w:val="1"/>
+                  </w:rPr>
+                </w:pPr>
+                <w:r>
+                  <w:rPr>
+                    <w:b w:val="1"/>
+                    <w:rtl w:val="0"/>
+                  </w:rPr>
+                  <w:t xml:space="preserve">Key Requirements</w:t>
+                </w:r>
+              </w:p>
+            </w:tc>
+            <w:tc>
+              <w:tcPr>
+                <w:shd w:fill="c9daf8" w:val="clear"/>
+                <w:tcMar>
+                  <w:top w:w="100.0" w:type="dxa"/>
+                  <w:left w:w="100.0" w:type="dxa"/>
+                  <w:bottom w:w="100.0" w:type="dxa"/>
+                  <w:right w:w="100.0" w:type="dxa"/>
+                </w:tcMar>
+                <w:vAlign w:val="top"/>
+              </w:tcPr>
+              <w:p>
+                <w:pPr>
+                  <w:rPr>
+                    <w:b w:val="1"/>
+                  </w:rPr>
+                </w:pPr>
+                <w:r>
+                  <w:rPr>
+                    <w:b w:val="1"/>
+                    <w:rtl w:val="0"/>
+                  </w:rPr>
+                  <w:t xml:space="preserve">Project Ethical Considerations</w:t>
+                </w:r>
+              </w:p>
+            </w:tc>
+          </w:tr>
+          <w:tr>
+            <w:trPr>
+              <w:cantSplit w:val="0"/>
+              <w:tblHeader w:val="0"/>
+            </w:trPr>
+            <w:tc>
+              <w:tcPr>
+                <w:shd w:fill="c9daf8" w:val="clear"/>
+                <w:tcMar>
+                  <w:top w:w="100.0" w:type="dxa"/>
+                  <w:left w:w="100.0" w:type="dxa"/>
+                  <w:bottom w:w="100.0" w:type="dxa"/>
+                  <w:right w:w="100.0" w:type="dxa"/>
+                </w:tcMar>
+                <w:vAlign w:val="top"/>
+              </w:tcPr>
+              <w:p>
+                <w:pPr>
+                  <w:keepNext w:val="0"/>
+                  <w:keepLines w:val="0"/>
+                  <w:pageBreakBefore w:val="0"/>
+                  <w:widowControl w:val="0"/>
+                  <w:pBdr>
+                    <w:top w:space="0" w:sz="0" w:val="nil"/>
+                    <w:left w:space="0" w:sz="0" w:val="nil"/>
+                    <w:bottom w:space="0" w:sz="0" w:val="nil"/>
+                    <w:right w:space="0" w:sz="0" w:val="nil"/>
+                    <w:between w:space="0" w:sz="0" w:val="nil"/>
+                  </w:pBdr>
+                  <w:shd w:fill="auto" w:val="clear"/>
+                  <w:spacing w:after="0" w:before="0" w:line="240" w:lineRule="auto"/>
+                  <w:ind w:left="0" w:right="0" w:firstLine="0"/>
+                  <w:jc w:val="left"/>
+                  <w:rPr/>
+                </w:pPr>
+                <w:r>
+                  <w:rPr>
+                    <w:rtl w:val="0"/>
+                  </w:rPr>
+                  <w:t xml:space="preserve">Human agency and oversight</w:t>
+                </w:r>
+              </w:p>
+            </w:tc>
+            <w:tc>
+              <w:tcPr>
+                <w:shd w:fill="auto" w:val="clear"/>
+                <w:tcMar>
+                  <w:top w:w="100.0" w:type="dxa"/>
+                  <w:left w:w="100.0" w:type="dxa"/>
+                  <w:bottom w:w="100.0" w:type="dxa"/>
+                  <w:right w:w="100.0" w:type="dxa"/>
+                </w:tcMar>
+                <w:vAlign w:val="top"/>
+              </w:tcPr>
+              <w:p>
+                <w:pPr>
+                  <w:keepNext w:val="0"/>
+                  <w:keepLines w:val="0"/>
+                  <w:pageBreakBefore w:val="0"/>
+                  <w:widowControl w:val="0"/>
+                  <w:pBdr>
+                    <w:top w:space="0" w:sz="0" w:val="nil"/>
+                    <w:left w:space="0" w:sz="0" w:val="nil"/>
+                    <w:bottom w:space="0" w:sz="0" w:val="nil"/>
+                    <w:right w:space="0" w:sz="0" w:val="nil"/>
+                    <w:between w:space="0" w:sz="0" w:val="nil"/>
+                  </w:pBdr>
+                  <w:shd w:fill="auto" w:val="clear"/>
+                  <w:spacing w:after="0" w:before="0" w:line="240" w:lineRule="auto"/>
+                  <w:ind w:left="0" w:right="0" w:firstLine="0"/>
+                  <w:jc w:val="left"/>
+                  <w:rPr/>
+                </w:pPr>
+                <w:r>
+                  <w:rPr>
+                    <w:rtl w:val="0"/>
+                  </w:rPr>
+                  <w:t xml:space="preserve">Based on the machine learning functionality for the capstone project, mis-classification, inaccurate prioritization or incomplete summarization could occur from the output leading to negative effects of its usage. There should be the ability for agents to adjust the classification or prioritization on a case and provide feedback on its functionality.  </w:t>
+                </w:r>
+              </w:p>
+            </w:tc>
+          </w:tr>
+          <w:tr>
+            <w:trPr>
+              <w:cantSplit w:val="0"/>
+              <w:tblHeader w:val="0"/>
+            </w:trPr>
+            <w:tc>
+              <w:tcPr>
+                <w:shd w:fill="c9daf8" w:val="clear"/>
+                <w:tcMar>
+                  <w:top w:w="100.0" w:type="dxa"/>
+                  <w:left w:w="100.0" w:type="dxa"/>
+                  <w:bottom w:w="100.0" w:type="dxa"/>
+                  <w:right w:w="100.0" w:type="dxa"/>
+                </w:tcMar>
+                <w:vAlign w:val="top"/>
+              </w:tcPr>
+              <w:p>
+                <w:pPr>
+                  <w:keepNext w:val="0"/>
+                  <w:keepLines w:val="0"/>
+                  <w:pageBreakBefore w:val="0"/>
+                  <w:widowControl w:val="0"/>
+                  <w:pBdr>
+                    <w:top w:space="0" w:sz="0" w:val="nil"/>
+                    <w:left w:space="0" w:sz="0" w:val="nil"/>
+                    <w:bottom w:space="0" w:sz="0" w:val="nil"/>
+                    <w:right w:space="0" w:sz="0" w:val="nil"/>
+                    <w:between w:space="0" w:sz="0" w:val="nil"/>
+                  </w:pBdr>
+                  <w:shd w:fill="auto" w:val="clear"/>
+                  <w:spacing w:after="0" w:before="0" w:line="240" w:lineRule="auto"/>
+                  <w:ind w:left="0" w:right="0" w:firstLine="0"/>
+                  <w:jc w:val="left"/>
+                  <w:rPr/>
+                </w:pPr>
+                <w:r>
+                  <w:rPr>
+                    <w:rtl w:val="0"/>
+                  </w:rPr>
+                  <w:t xml:space="preserve">Technical robustness and safety</w:t>
+                </w:r>
+              </w:p>
+            </w:tc>
+            <w:tc>
+              <w:tcPr>
+                <w:shd w:fill="auto" w:val="clear"/>
+                <w:tcMar>
+                  <w:top w:w="100.0" w:type="dxa"/>
+                  <w:left w:w="100.0" w:type="dxa"/>
+                  <w:bottom w:w="100.0" w:type="dxa"/>
+                  <w:right w:w="100.0" w:type="dxa"/>
+                </w:tcMar>
+                <w:vAlign w:val="top"/>
+              </w:tcPr>
+              <w:p>
+                <w:pPr>
+                  <w:keepNext w:val="0"/>
+                  <w:keepLines w:val="0"/>
+                  <w:pageBreakBefore w:val="0"/>
+                  <w:widowControl w:val="0"/>
+                  <w:pBdr>
+                    <w:top w:space="0" w:sz="0" w:val="nil"/>
+                    <w:left w:space="0" w:sz="0" w:val="nil"/>
+                    <w:bottom w:space="0" w:sz="0" w:val="nil"/>
+                    <w:right w:space="0" w:sz="0" w:val="nil"/>
+                    <w:between w:space="0" w:sz="0" w:val="nil"/>
+                  </w:pBdr>
+                  <w:shd w:fill="auto" w:val="clear"/>
+                  <w:spacing w:after="0" w:before="0" w:line="240" w:lineRule="auto"/>
+                  <w:ind w:left="0" w:right="0" w:firstLine="0"/>
+                  <w:jc w:val="left"/>
+                  <w:rPr/>
+                </w:pPr>
+                <w:r>
+                  <w:rPr>
+                    <w:rtl w:val="0"/>
+                  </w:rPr>
+                  <w:t xml:space="preserve">The functionality of the model should have a high accuracy to reduce or prevent mis-classification, and inaccurate prioritization. The model evaluation will be an important aspect. </w:t>
+                </w:r>
+              </w:p>
+            </w:tc>
+          </w:tr>
+          <w:tr>
+            <w:trPr>
+              <w:cantSplit w:val="0"/>
+              <w:tblHeader w:val="0"/>
+            </w:trPr>
+            <w:tc>
+              <w:tcPr>
+                <w:shd w:fill="c9daf8" w:val="clear"/>
+                <w:tcMar>
+                  <w:top w:w="100.0" w:type="dxa"/>
+                  <w:left w:w="100.0" w:type="dxa"/>
+                  <w:bottom w:w="100.0" w:type="dxa"/>
+                  <w:right w:w="100.0" w:type="dxa"/>
+                </w:tcMar>
+                <w:vAlign w:val="top"/>
+              </w:tcPr>
+              <w:p>
+                <w:pPr>
+                  <w:keepNext w:val="0"/>
+                  <w:keepLines w:val="0"/>
+                  <w:pageBreakBefore w:val="0"/>
+                  <w:widowControl w:val="0"/>
+                  <w:pBdr>
+                    <w:top w:space="0" w:sz="0" w:val="nil"/>
+                    <w:left w:space="0" w:sz="0" w:val="nil"/>
+                    <w:bottom w:space="0" w:sz="0" w:val="nil"/>
+                    <w:right w:space="0" w:sz="0" w:val="nil"/>
+                    <w:between w:space="0" w:sz="0" w:val="nil"/>
+                  </w:pBdr>
+                  <w:shd w:fill="auto" w:val="clear"/>
+                  <w:spacing w:after="0" w:before="0" w:line="240" w:lineRule="auto"/>
+                  <w:ind w:left="0" w:right="0" w:firstLine="0"/>
+                  <w:jc w:val="left"/>
+                  <w:rPr/>
+                </w:pPr>
+                <w:r>
+                  <w:rPr>
+                    <w:rtl w:val="0"/>
+                  </w:rPr>
+                  <w:t xml:space="preserve">Privacy and data governance:</w:t>
+                </w:r>
+              </w:p>
+            </w:tc>
+            <w:tc>
+              <w:tcPr>
+                <w:shd w:fill="auto" w:val="clear"/>
+                <w:tcMar>
+                  <w:top w:w="100.0" w:type="dxa"/>
+                  <w:left w:w="100.0" w:type="dxa"/>
+                  <w:bottom w:w="100.0" w:type="dxa"/>
+                  <w:right w:w="100.0" w:type="dxa"/>
+                </w:tcMar>
+                <w:vAlign w:val="top"/>
+              </w:tcPr>
+              <w:p>
+                <w:pPr>
+                  <w:keepNext w:val="0"/>
+                  <w:keepLines w:val="0"/>
+                  <w:pageBreakBefore w:val="0"/>
+                  <w:widowControl w:val="0"/>
+                  <w:pBdr>
+                    <w:top w:space="0" w:sz="0" w:val="nil"/>
+                    <w:left w:space="0" w:sz="0" w:val="nil"/>
+                    <w:bottom w:space="0" w:sz="0" w:val="nil"/>
+                    <w:right w:space="0" w:sz="0" w:val="nil"/>
+                    <w:between w:space="0" w:sz="0" w:val="nil"/>
+                  </w:pBdr>
+                  <w:shd w:fill="auto" w:val="clear"/>
+                  <w:spacing w:after="0" w:before="0" w:line="240" w:lineRule="auto"/>
+                  <w:ind w:left="0" w:right="0" w:firstLine="0"/>
+                  <w:jc w:val="left"/>
+                  <w:rPr/>
+                </w:pPr>
+                <w:r>
+                  <w:rPr>
+                    <w:rtl w:val="0"/>
+                  </w:rPr>
+                  <w:t xml:space="preserve">Making sure that the data that is used to train the model complies with GDPR. It should anonymize the data and remove any PII data that is provided from the customer tickets.</w:t>
+                </w:r>
+              </w:p>
+            </w:tc>
+          </w:tr>
+          <w:tr>
+            <w:trPr>
+              <w:cantSplit w:val="0"/>
+              <w:tblHeader w:val="0"/>
+            </w:trPr>
+            <w:tc>
+              <w:tcPr>
+                <w:shd w:fill="c9daf8" w:val="clear"/>
+                <w:tcMar>
+                  <w:top w:w="100.0" w:type="dxa"/>
+                  <w:left w:w="100.0" w:type="dxa"/>
+                  <w:bottom w:w="100.0" w:type="dxa"/>
+                  <w:right w:w="100.0" w:type="dxa"/>
+                </w:tcMar>
+                <w:vAlign w:val="top"/>
+              </w:tcPr>
+              <w:p>
+                <w:pPr>
+                  <w:keepNext w:val="0"/>
+                  <w:keepLines w:val="0"/>
+                  <w:pageBreakBefore w:val="0"/>
+                  <w:widowControl w:val="0"/>
+                  <w:pBdr>
+                    <w:top w:space="0" w:sz="0" w:val="nil"/>
+                    <w:left w:space="0" w:sz="0" w:val="nil"/>
+                    <w:bottom w:space="0" w:sz="0" w:val="nil"/>
+                    <w:right w:space="0" w:sz="0" w:val="nil"/>
+                    <w:between w:space="0" w:sz="0" w:val="nil"/>
+                  </w:pBdr>
+                  <w:shd w:fill="auto" w:val="clear"/>
+                  <w:spacing w:after="0" w:before="0" w:line="240" w:lineRule="auto"/>
+                  <w:ind w:left="0" w:right="0" w:firstLine="0"/>
+                  <w:jc w:val="left"/>
+                  <w:rPr/>
+                </w:pPr>
+                <w:r>
+                  <w:rPr>
+                    <w:rtl w:val="0"/>
+                  </w:rPr>
+                  <w:t xml:space="preserve">Transparency</w:t>
+                </w:r>
+              </w:p>
+            </w:tc>
+            <w:tc>
+              <w:tcPr>
+                <w:shd w:fill="auto" w:val="clear"/>
+                <w:tcMar>
+                  <w:top w:w="100.0" w:type="dxa"/>
+                  <w:left w:w="100.0" w:type="dxa"/>
+                  <w:bottom w:w="100.0" w:type="dxa"/>
+                  <w:right w:w="100.0" w:type="dxa"/>
+                </w:tcMar>
+                <w:vAlign w:val="top"/>
+              </w:tcPr>
+              <w:p>
+                <w:pPr>
+                  <w:keepNext w:val="0"/>
+                  <w:keepLines w:val="0"/>
+                  <w:pageBreakBefore w:val="0"/>
+                  <w:widowControl w:val="0"/>
+                  <w:pBdr>
+                    <w:top w:space="0" w:sz="0" w:val="nil"/>
+                    <w:left w:space="0" w:sz="0" w:val="nil"/>
+                    <w:bottom w:space="0" w:sz="0" w:val="nil"/>
+                    <w:right w:space="0" w:sz="0" w:val="nil"/>
+                    <w:between w:space="0" w:sz="0" w:val="nil"/>
+                  </w:pBdr>
+                  <w:shd w:fill="auto" w:val="clear"/>
+                  <w:spacing w:after="0" w:before="0" w:line="240" w:lineRule="auto"/>
+                  <w:ind w:left="0" w:right="0" w:firstLine="0"/>
+                  <w:jc w:val="left"/>
+                  <w:rPr/>
+                </w:pPr>
+                <w:r>
+                  <w:rPr>
+                    <w:rtl w:val="0"/>
+                  </w:rPr>
+                  <w:t xml:space="preserve">Documentation on the data and functionality of the machine learning model will be important for both customers and agents. It should provide transparency on the data collection and workflow of the classification, prioritization and summarization functionality.</w:t>
+                </w:r>
+              </w:p>
+            </w:tc>
+          </w:tr>
+          <w:tr>
+            <w:trPr>
+              <w:cantSplit w:val="0"/>
+              <w:tblHeader w:val="0"/>
+            </w:trPr>
+            <w:tc>
+              <w:tcPr>
+                <w:shd w:fill="c9daf8" w:val="clear"/>
+                <w:tcMar>
+                  <w:top w:w="100.0" w:type="dxa"/>
+                  <w:left w:w="100.0" w:type="dxa"/>
+                  <w:bottom w:w="100.0" w:type="dxa"/>
+                  <w:right w:w="100.0" w:type="dxa"/>
+                </w:tcMar>
+                <w:vAlign w:val="top"/>
+              </w:tcPr>
+              <w:p>
+                <w:pPr>
+                  <w:keepNext w:val="0"/>
+                  <w:keepLines w:val="0"/>
+                  <w:pageBreakBefore w:val="0"/>
+                  <w:widowControl w:val="0"/>
+                  <w:pBdr>
+                    <w:top w:space="0" w:sz="0" w:val="nil"/>
+                    <w:left w:space="0" w:sz="0" w:val="nil"/>
+                    <w:bottom w:space="0" w:sz="0" w:val="nil"/>
+                    <w:right w:space="0" w:sz="0" w:val="nil"/>
+                    <w:between w:space="0" w:sz="0" w:val="nil"/>
+                  </w:pBdr>
+                  <w:shd w:fill="auto" w:val="clear"/>
+                  <w:spacing w:after="0" w:before="0" w:line="240" w:lineRule="auto"/>
+                  <w:ind w:left="0" w:right="0" w:firstLine="0"/>
+                  <w:jc w:val="left"/>
+                  <w:rPr/>
+                </w:pPr>
+                <w:r>
+                  <w:rPr>
+                    <w:rtl w:val="0"/>
+                  </w:rPr>
+                  <w:t xml:space="preserve">Diversity, non-discrimination, and fairness</w:t>
+                </w:r>
+              </w:p>
+            </w:tc>
+            <w:tc>
+              <w:tcPr>
+                <w:shd w:fill="auto" w:val="clear"/>
+                <w:tcMar>
+                  <w:top w:w="100.0" w:type="dxa"/>
+                  <w:left w:w="100.0" w:type="dxa"/>
+                  <w:bottom w:w="100.0" w:type="dxa"/>
+                  <w:right w:w="100.0" w:type="dxa"/>
+                </w:tcMar>
+                <w:vAlign w:val="top"/>
+              </w:tcPr>
+              <w:p>
+                <w:pPr>
+                  <w:rPr/>
+                </w:pPr>
+                <w:r>
+                  <w:rPr>
+                    <w:rtl w:val="0"/>
+                  </w:rPr>
+                  <w:t xml:space="preserve">Classifying and prioritizing cases based on the customer ticket issue instead of the customers demographic for fairness and non-discrimination. Making sure that I have a balanced training dataset of various issue types to avoid bias between different customer issues.</w:t>
+                </w:r>
+                <w:r>
+                  <w:rPr>
+                    <w:rtl w:val="0"/>
+                  </w:rPr>
+                </w:r>
+              </w:p>
+            </w:tc>
+          </w:tr>
+          <w:tr>
+            <w:trPr>
+              <w:cantSplit w:val="0"/>
+              <w:tblHeader w:val="0"/>
+            </w:trPr>
+            <w:tc>
+              <w:tcPr>
+                <w:shd w:fill="c9daf8" w:val="clear"/>
+                <w:tcMar>
+                  <w:top w:w="100.0" w:type="dxa"/>
+                  <w:left w:w="100.0" w:type="dxa"/>
+                  <w:bottom w:w="100.0" w:type="dxa"/>
+                  <w:right w:w="100.0" w:type="dxa"/>
+                </w:tcMar>
+                <w:vAlign w:val="top"/>
+              </w:tcPr>
+              <w:p>
+                <w:pPr>
+                  <w:keepNext w:val="0"/>
+                  <w:keepLines w:val="0"/>
+                  <w:pageBreakBefore w:val="0"/>
+                  <w:widowControl w:val="0"/>
+                  <w:pBdr>
+                    <w:top w:space="0" w:sz="0" w:val="nil"/>
+                    <w:left w:space="0" w:sz="0" w:val="nil"/>
+                    <w:bottom w:space="0" w:sz="0" w:val="nil"/>
+                    <w:right w:space="0" w:sz="0" w:val="nil"/>
+                    <w:between w:space="0" w:sz="0" w:val="nil"/>
+                  </w:pBdr>
+                  <w:shd w:fill="auto" w:val="clear"/>
+                  <w:spacing w:after="0" w:before="0" w:line="240" w:lineRule="auto"/>
+                  <w:ind w:left="0" w:right="0" w:firstLine="0"/>
+                  <w:jc w:val="left"/>
+                  <w:rPr/>
+                </w:pPr>
+                <w:r>
+                  <w:rPr>
+                    <w:rtl w:val="0"/>
+                  </w:rPr>
+                  <w:t xml:space="preserve">Societal and environmental well-being</w:t>
+                </w:r>
+              </w:p>
+            </w:tc>
+            <w:tc>
+              <w:tcPr>
+                <w:shd w:fill="auto" w:val="clear"/>
+                <w:tcMar>
+                  <w:top w:w="100.0" w:type="dxa"/>
+                  <w:left w:w="100.0" w:type="dxa"/>
+                  <w:bottom w:w="100.0" w:type="dxa"/>
+                  <w:right w:w="100.0" w:type="dxa"/>
+                </w:tcMar>
+                <w:vAlign w:val="top"/>
+              </w:tcPr>
+              <w:p>
+                <w:pPr>
+                  <w:keepNext w:val="0"/>
+                  <w:keepLines w:val="0"/>
+                  <w:pageBreakBefore w:val="0"/>
+                  <w:widowControl w:val="0"/>
+                  <w:pBdr>
+                    <w:top w:space="0" w:sz="0" w:val="nil"/>
+                    <w:left w:space="0" w:sz="0" w:val="nil"/>
+                    <w:bottom w:space="0" w:sz="0" w:val="nil"/>
+                    <w:right w:space="0" w:sz="0" w:val="nil"/>
+                    <w:between w:space="0" w:sz="0" w:val="nil"/>
+                  </w:pBdr>
+                  <w:shd w:fill="auto" w:val="clear"/>
+                  <w:spacing w:after="0" w:before="0" w:line="240" w:lineRule="auto"/>
+                  <w:ind w:left="0" w:right="0" w:firstLine="0"/>
+                  <w:jc w:val="left"/>
+                  <w:rPr/>
+                </w:pPr>
+                <w:r>
+                  <w:rPr>
+                    <w:rtl w:val="0"/>
+                  </w:rPr>
+                  <w:t xml:space="preserve">The objective of the machine learning functionality is to reduce the time spent for agents working on customer issues, and improving the resolution time to solve customer issues faster.</w:t>
+                </w:r>
+              </w:p>
+            </w:tc>
+          </w:tr>
+          <w:tr>
+            <w:trPr>
+              <w:cantSplit w:val="0"/>
+              <w:tblHeader w:val="0"/>
+            </w:trPr>
+            <w:tc>
+              <w:tcPr>
+                <w:shd w:fill="c9daf8" w:val="clear"/>
+                <w:tcMar>
+                  <w:top w:w="100.0" w:type="dxa"/>
+                  <w:left w:w="100.0" w:type="dxa"/>
+                  <w:bottom w:w="100.0" w:type="dxa"/>
+                  <w:right w:w="100.0" w:type="dxa"/>
+                </w:tcMar>
+                <w:vAlign w:val="top"/>
+              </w:tcPr>
+              <w:p>
+                <w:pPr>
+                  <w:keepNext w:val="0"/>
+                  <w:keepLines w:val="0"/>
+                  <w:pageBreakBefore w:val="0"/>
+                  <w:widowControl w:val="0"/>
+                  <w:pBdr>
+                    <w:top w:space="0" w:sz="0" w:val="nil"/>
+                    <w:left w:space="0" w:sz="0" w:val="nil"/>
+                    <w:bottom w:space="0" w:sz="0" w:val="nil"/>
+                    <w:right w:space="0" w:sz="0" w:val="nil"/>
+                    <w:between w:space="0" w:sz="0" w:val="nil"/>
+                  </w:pBdr>
+                  <w:shd w:fill="auto" w:val="clear"/>
+                  <w:spacing w:after="0" w:before="0" w:line="240" w:lineRule="auto"/>
+                  <w:ind w:left="0" w:right="0" w:firstLine="0"/>
+                  <w:jc w:val="left"/>
+                  <w:rPr/>
+                </w:pPr>
+                <w:r>
+                  <w:rPr>
+                    <w:rtl w:val="0"/>
+                  </w:rPr>
+                  <w:t xml:space="preserve">Accountability</w:t>
+                </w:r>
+              </w:p>
+            </w:tc>
+            <w:tc>
+              <w:tcPr>
+                <w:shd w:fill="auto" w:val="clear"/>
+                <w:tcMar>
+                  <w:top w:w="100.0" w:type="dxa"/>
+                  <w:left w:w="100.0" w:type="dxa"/>
+                  <w:bottom w:w="100.0" w:type="dxa"/>
+                  <w:right w:w="100.0" w:type="dxa"/>
+                </w:tcMar>
+                <w:vAlign w:val="top"/>
+              </w:tcPr>
+              <w:p>
+                <w:pPr>
+                  <w:widowControl w:val="0"/>
+                  <w:spacing w:after="0" w:line="240" w:lineRule="auto"/>
+                  <w:rPr>
+                    <w:sz w:val="24"/>
+                    <w:szCs w:val="24"/>
+                  </w:rPr>
+                </w:pPr>
+                <w:r>
+                  <w:rPr>
+                    <w:rtl w:val="0"/>
+                  </w:rPr>
+                  <w:t xml:space="preserve">There should be an assessment on the performance of the machine learning models for the classification, prioritization and summarization that it is working as expected.</w:t>
+                </w:r>
+                <w:r>
+                  <w:rPr>
+                    <w:rtl w:val="0"/>
+                  </w:rPr>
+                </w:r>
+              </w:p>
+            </w:tc>
+          </w:tr>
+        </w:tbl>
+      </w:sdtContent>
+    </w:sdt>
+    <w:p>
+      <w:pPr>
+        <w:rPr>
+          <w:sz w:val="24"/>
+          <w:szCs w:val="24"/>
+        </w:rPr>
+      </w:pPr>
+      <w:r>
+        <w:rPr>
+          <w:rtl w:val="0"/>
+        </w:rPr>
+      </w:r>
+    </w:p>
+    <w:p>
+      <w:pPr>
+        <w:rPr>
+          <w:sz w:val="24"/>
+          <w:szCs w:val="24"/>
+        </w:rPr>
+      </w:pPr>
+      <w:r>
+        <w:rPr>
+          <w:sz w:val="24"/>
+          <w:szCs w:val="24"/>
+          <w:rtl w:val="0"/>
+        </w:rPr>
+        <w:t xml:space="preserve">While I have outlined the ethical considerations for this capstone project, it will still be important to continuously evaluate the project to ensure that it's aligned to the ethical principles.</w:t>
+      </w:r>
+    </w:p>
+    <w:p>
+      <w:pPr>
+        <w:rPr>
+          <w:sz w:val="24"/>
+          <w:szCs w:val="24"/>
+        </w:rPr>
+      </w:pPr>
+      <w:r>
+        <w:rPr>
+          <w:rtl w:val="0"/>
+        </w:rPr>
+      </w:r>
+    </w:p>
+    <w:p>
+      <w:pPr>
+        <w:rPr>
+          <w:sz w:val="24"/>
+          <w:szCs w:val="24"/>
+        </w:rPr>
+      </w:pPr>
+      <w:r>
+        <w:rPr>
+          <w:sz w:val="24"/>
+          <w:szCs w:val="24"/>
+          <w:rtl w:val="0"/>
+        </w:rPr>
+        <w:t xml:space="preserve">“Ensuring Trustworthy AI is not about ticking boxes, but about continuously identifying and implementing requirements, evaluating solutions, ensuring improved outcomes throughout the AI system’s lifecycle, and involving stakeholders in this.”</w:t>
+      </w:r>
+    </w:p>
+    <w:p>
+      <w:pPr>
+        <w:rPr>
+          <w:sz w:val="24"/>
+          <w:szCs w:val="24"/>
+        </w:rPr>
+      </w:pPr>
+      <w:r>
+        <w:rPr>
+          <w:rtl w:val="0"/>
+        </w:rPr>
+      </w:r>
+    </w:p>
+    <w:p>
+      <w:pPr>
+        <w:rPr/>
+      </w:pPr>
+      <w:r>
+        <w:rPr>
+          <w:rtl w:val="0"/>
+        </w:rPr>
+      </w:r>
+    </w:p>
+    <w:p>
+      <w:pPr>
+        <w:rPr/>
+      </w:pPr>
+      <w:r>
+        <w:rPr>
+          <w:rtl w:val="0"/>
+        </w:rPr>
+      </w:r>
+    </w:p>
+    <w:p>
+      <w:pPr>
+        <w:rPr/>
+      </w:pPr>
+      <w:r>
+        <w:rPr>
+          <w:b w:val="1"/>
+          <w:rtl w:val="0"/>
+        </w:rPr>
+        <w:t xml:space="preserve">Bia and fairness  - </w:t>
+      </w:r>
+      <w:r>
+        <w:rPr>
+          <w:rtl w:val="0"/>
+        </w:rPr>
+        <w:t xml:space="preserve"> the data for the machine learning model should prioritize the importance of the issue instead of using data based on the customer demographics. </w:t>
+      </w:r>
+    </w:p>
+    <w:p>
+      <w:pPr>
+        <w:rPr/>
+      </w:pPr>
+      <w:r>
+        <w:rPr>
+          <w:b w:val="1"/>
+          <w:rtl w:val="0"/>
+        </w:rPr>
+        <w:t xml:space="preserve">Privacy and data protection </w:t>
+      </w:r>
+      <w:r>
+        <w:rPr>
+          <w:rtl w:val="0"/>
+        </w:rPr>
+        <w:t xml:space="preserve">- tickets that may contain sensitive data should be protected based on GDPR or CCPA with data anonymization from the machine learning model.</w:t>
+      </w:r>
+    </w:p>
+    <w:p>
+      <w:pPr>
+        <w:rPr/>
+      </w:pPr>
+      <w:r>
+        <w:rPr>
+          <w:b w:val="1"/>
+          <w:rtl w:val="0"/>
+        </w:rPr>
+        <w:t xml:space="preserve">Transparency and accountability - </w:t>
+      </w:r>
+      <w:r>
+        <w:rPr>
+          <w:rtl w:val="0"/>
+        </w:rPr>
+        <w:t xml:space="preserve">Transparent on how the system works based on classification and prioritization. Human oversight to ensure that the machine learning model is working as expected. Creating a system to allow the agent to correct it.</w:t>
+      </w:r>
+    </w:p>
+    <w:p>
+      <w:pPr>
+        <w:rPr/>
+      </w:pPr>
+      <w:r>
+        <w:rPr>
+          <w:b w:val="1"/>
+          <w:rtl w:val="0"/>
+        </w:rPr>
+        <w:t xml:space="preserve">Accuracy and Trustworthiness </w:t>
+      </w:r>
+      <w:r>
+        <w:rPr>
+          <w:rtl w:val="0"/>
+        </w:rPr>
+        <w:t xml:space="preserve">- Inaccurate summarization can lead to poor customer support outcome. Making sure that the summarization maintains the key information and does not oversimplify or distort the customer’s issue.</w:t>
+      </w:r>
+    </w:p>
+    <w:p>
+      <w:pPr>
+        <w:rPr>
+          <w:b w:val="1"/>
+        </w:rPr>
+      </w:pPr>
+      <w:r>
+        <w:rPr>
+          <w:b w:val="1"/>
+          <w:rtl w:val="0"/>
+        </w:rPr>
+        <w:t xml:space="preserve">User Consent -  </w:t>
+      </w:r>
+      <w:r>
+        <w:rPr>
+          <w:rtl w:val="0"/>
+        </w:rPr>
+        <w:t xml:space="preserve">customer interactions to train or fine-tune the model, customers should be informed and, if possible, give their consent to the use of their data. Making users aware if their ticket is being handled by an AI system.</w:t>
+      </w:r>
+      <w:r>
+        <w:rPr>
+          <w:rtl w:val="0"/>
+        </w:rPr>
+      </w:r>
+    </w:p>
+    <w:p>
+      <w:pPr>
+        <w:rPr/>
+      </w:pPr>
+      <w:r>
+        <w:rPr>
+          <w:b w:val="1"/>
+          <w:rtl w:val="0"/>
+        </w:rPr>
+        <w:t xml:space="preserve">Feedback and Continuous Improvement - </w:t>
+      </w:r>
+      <w:r>
+        <w:rPr>
+          <w:rtl w:val="0"/>
+        </w:rPr>
+        <w:t xml:space="preserve">Implement mechanisms to collect feedback from both customers and support agents about the system’s performance. This feedback can be used to improve the model over time and correct any biases or errors.</w:t>
+      </w:r>
+    </w:p>
+    <w:p>
+      <w:pPr>
+        <w:rPr/>
+      </w:pPr>
+      <w:r>
+        <w:rPr>
+          <w:rtl w:val="0"/>
+        </w:rPr>
+      </w:r>
+    </w:p>
+    <w:p>
+      <w:pPr>
+        <w:rPr/>
+      </w:pPr>
+      <w:r>
+        <w:rPr>
+          <w:rtl w:val="0"/>
+        </w:rPr>
+      </w:r>
+    </w:p>
+    <w:p>
+      <w:pPr>
+        <w:numPr>
+          <w:ilvl w:val="0"/>
+          <w:numId w:val="10"/>
+        </w:numPr>
         <w:spacing w:after="0" w:lineRule="auto"/>
+        <w:ind w:left="720" w:hanging="360"/>
+        <w:rPr>
+          <w:u w:val="none"/>
+        </w:rPr>
+      </w:pPr>
+      <w:r>
+        <w:rPr>
+          <w:rtl w:val="0"/>
+        </w:rPr>
+        <w:t xml:space="preserve">especially if it involves</w:t>
+      </w:r>
+      <w:r>
         <w:rPr>
           <w:b w:val="1"/>
-        </w:rPr>
-      </w:pPr>
-      <w:r>
+          <w:rtl w:val="0"/>
+        </w:rPr>
+        <w:t xml:space="preserve"> sensitive data, user privacy, or potential societal impacts. </w:t>
+      </w:r>
+    </w:p>
+    <w:p>
+      <w:pPr>
+        <w:numPr>
+          <w:ilvl w:val="0"/>
+          <w:numId w:val="7"/>
+        </w:numPr>
+        <w:spacing w:after="0" w:lineRule="auto"/>
+        <w:ind w:left="720" w:hanging="360"/>
         <w:rPr>
           <w:b w:val="1"/>
-          <w:rtl w:val="0"/>
-        </w:rPr>
-        <w:t xml:space="preserve">Discuss any ethical considerations associated with the capstone project, especially if it involves sensitive data, user privacy, or potential societal impacts. This will include dataset permissions and use of data permissions. There can be no medical capstone projects.</w:t>
-      </w:r>
+          <w:u w:val="none"/>
+        </w:rPr>
+      </w:pPr>
+      <w:r>
+        <w:rPr>
+          <w:b w:val="1"/>
+          <w:rtl w:val="0"/>
+        </w:rPr>
+        <w:t xml:space="preserve">This will include dataset permissions and use of data permissions. </w:t>
+      </w:r>
+      <w:r>
+        <w:rPr>
+          <w:rtl w:val="0"/>
+        </w:rPr>
+      </w:r>
+    </w:p>
+    <w:p>
+      <w:pPr>
+        <w:rPr/>
+      </w:pPr>
+      <w:r>
+        <w:rPr>
+          <w:rtl w:val="0"/>
+        </w:rPr>
+      </w:r>
+    </w:p>
+    <w:p>
+      <w:pPr>
+        <w:rPr/>
+      </w:pPr>
+      <w:r>
+        <w:rPr>
+          <w:rtl w:val="0"/>
+        </w:rPr>
+      </w:r>
+    </w:p>
+    <w:p>
+      <w:pPr>
+        <w:rPr/>
+      </w:pPr>
+      <w:r>
+        <w:rPr>
+          <w:rtl w:val="0"/>
+        </w:rPr>
+      </w:r>
+    </w:p>
+    <w:p>
+      <w:pPr>
+        <w:rPr/>
+      </w:pPr>
+      <w:r>
+        <w:rPr>
+          <w:rtl w:val="0"/>
+        </w:rPr>
+      </w:r>
+    </w:p>
+    <w:p>
+      <w:pPr>
+        <w:rPr/>
+      </w:pPr>
+      <w:r>
+        <w:rPr>
+          <w:rtl w:val="0"/>
+        </w:rPr>
+      </w:r>
+    </w:p>
+    <w:p>
+      <w:pPr>
+        <w:rPr/>
+      </w:pPr>
+      <w:r>
+        <w:rPr>
+          <w:rtl w:val="0"/>
+        </w:rPr>
+      </w:r>
+    </w:p>
+    <w:p>
+      <w:pPr>
+        <w:rPr/>
+      </w:pPr>
+      <w:r>
+        <w:rPr>
+          <w:rtl w:val="0"/>
+        </w:rPr>
+      </w:r>
+    </w:p>
+    <w:p>
+      <w:pPr>
+        <w:rPr/>
+      </w:pPr>
+      <w:r>
+        <w:rPr>
+          <w:rtl w:val="0"/>
+        </w:rPr>
+      </w:r>
+    </w:p>
+    <w:p>
+      <w:pPr>
+        <w:rPr/>
+      </w:pPr>
+      <w:r>
+        <w:rPr>
+          <w:rtl w:val="0"/>
+        </w:rPr>
+      </w:r>
+    </w:p>
+    <w:p>
+      <w:pPr>
+        <w:rPr/>
+      </w:pPr>
+      <w:r>
+        <w:rPr>
+          <w:rtl w:val="0"/>
+        </w:rPr>
+      </w:r>
+    </w:p>
+    <w:p>
+      <w:pPr>
+        <w:rPr/>
+      </w:pPr>
+      <w:r>
+        <w:rPr>
+          <w:rtl w:val="0"/>
+        </w:rPr>
+      </w:r>
+    </w:p>
+    <w:p>
+      <w:pPr>
+        <w:rPr/>
+      </w:pPr>
+      <w:r>
+        <w:rPr>
+          <w:rtl w:val="0"/>
+        </w:rPr>
+      </w:r>
+    </w:p>
+    <w:p>
+      <w:pPr>
+        <w:rPr/>
+      </w:pPr>
+      <w:r>
+        <w:rPr>
+          <w:rtl w:val="0"/>
+        </w:rPr>
+      </w:r>
+    </w:p>
+    <w:p>
+      <w:pPr>
+        <w:rPr/>
+      </w:pPr>
+      <w:r>
+        <w:rPr>
+          <w:rtl w:val="0"/>
+        </w:rPr>
+      </w:r>
+    </w:p>
+    <w:p>
+      <w:pPr>
+        <w:rPr/>
+      </w:pPr>
+      <w:r>
+        <w:rPr>
+          <w:rtl w:val="0"/>
+        </w:rPr>
+      </w:r>
+    </w:p>
+    <w:p>
+      <w:pPr>
+        <w:rPr/>
+      </w:pPr>
+      <w:r>
+        <w:rPr>
+          <w:rtl w:val="0"/>
+        </w:rPr>
+      </w:r>
+    </w:p>
+    <w:p>
+      <w:pPr>
+        <w:rPr/>
+      </w:pPr>
+      <w:r>
+        <w:rPr>
+          <w:rtl w:val="0"/>
+        </w:rPr>
+      </w:r>
+    </w:p>
+    <w:p>
+      <w:pPr>
+        <w:rPr/>
+      </w:pPr>
       <w:r>
         <w:rPr>
           <w:rtl w:val="0"/>
@@ -6200,13 +7388,30 @@
           <w:b w:val="1"/>
         </w:rPr>
       </w:pPr>
-      <w:bookmarkStart w:colFirst="0" w:colLast="0" w:name="_heading=h.p8l933168tuj" w:id="25"/>
-      <w:bookmarkEnd w:id="25"/>
-      <w:r>
+      <w:bookmarkStart w:colFirst="0" w:colLast="0" w:name="_heading=h.byygskdayy7k" w:id="26"/>
+      <w:bookmarkEnd w:id="26"/>
+      <w:r>
+        <w:rPr>
+          <w:rtl w:val="0"/>
+        </w:rPr>
+      </w:r>
+    </w:p>
+    <w:p>
+      <w:pPr>
+        <w:pStyle w:val="Heading1"/>
+        <w:spacing w:after="0" w:lineRule="auto"/>
         <w:rPr>
           <w:b w:val="1"/>
-          <w:rtl w:val="0"/>
-        </w:rPr>
+        </w:rPr>
+      </w:pPr>
+      <w:bookmarkStart w:colFirst="0" w:colLast="0" w:name="_heading=h.p8l933168tuj" w:id="27"/>
+      <w:bookmarkEnd w:id="27"/>
+      <w:r>
+        <w:rPr>
+          <w:b w:val="1"/>
+          <w:rtl w:val="0"/>
+        </w:rPr>
+        <w:br w:type="textWrapping"/>
         <w:t xml:space="preserve">References</w:t>
       </w:r>
     </w:p>
@@ -6214,7 +7419,7 @@
       <w:pPr>
         <w:numPr>
           <w:ilvl w:val="0"/>
-          <w:numId w:val="4"/>
+          <w:numId w:val="8"/>
         </w:numPr>
         <w:spacing w:after="0" w:lineRule="auto"/>
         <w:ind w:left="720" w:hanging="360"/>
@@ -6263,8 +7468,8 @@
           <w:b w:val="1"/>
         </w:rPr>
       </w:pPr>
-      <w:bookmarkStart w:colFirst="0" w:colLast="0" w:name="_heading=h.fxk3plcp98qs" w:id="26"/>
-      <w:bookmarkEnd w:id="26"/>
+      <w:bookmarkStart w:colFirst="0" w:colLast="0" w:name="_heading=h.fxk3plcp98qs" w:id="28"/>
+      <w:bookmarkEnd w:id="28"/>
       <w:r>
         <w:rPr>
           <w:b w:val="1"/>
@@ -6277,7 +7482,7 @@
       <w:pPr>
         <w:numPr>
           <w:ilvl w:val="0"/>
-          <w:numId w:val="3"/>
+          <w:numId w:val="2"/>
         </w:numPr>
         <w:spacing w:after="0" w:afterAutospacing="0"/>
         <w:ind w:left="720" w:hanging="360"/>
@@ -6318,7 +7523,7 @@
       <w:pPr>
         <w:numPr>
           <w:ilvl w:val="0"/>
-          <w:numId w:val="3"/>
+          <w:numId w:val="2"/>
         </w:numPr>
         <w:spacing w:after="0" w:afterAutospacing="0"/>
         <w:ind w:left="720" w:hanging="360"/>
@@ -6368,7 +7573,7 @@
       <w:pPr>
         <w:numPr>
           <w:ilvl w:val="0"/>
-          <w:numId w:val="3"/>
+          <w:numId w:val="2"/>
         </w:numPr>
         <w:ind w:left="720" w:hanging="360"/>
         <w:rPr>
@@ -6395,8 +7600,8 @@
           <w:b w:val="1"/>
         </w:rPr>
       </w:pPr>
-      <w:bookmarkStart w:colFirst="0" w:colLast="0" w:name="_heading=h.cdqo2yyd474r" w:id="27"/>
-      <w:bookmarkEnd w:id="27"/>
+      <w:bookmarkStart w:colFirst="0" w:colLast="0" w:name="_heading=h.cdqo2yyd474r" w:id="29"/>
+      <w:bookmarkEnd w:id="29"/>
       <w:r>
         <w:rPr>
           <w:b w:val="1"/>
@@ -6409,7 +7614,7 @@
       <w:pPr>
         <w:numPr>
           <w:ilvl w:val="0"/>
-          <w:numId w:val="5"/>
+          <w:numId w:val="9"/>
         </w:numPr>
         <w:spacing w:after="0" w:lineRule="auto"/>
         <w:ind w:left="720" w:hanging="360"/>
@@ -6437,7 +7642,7 @@
       <w:pPr>
         <w:numPr>
           <w:ilvl w:val="0"/>
-          <w:numId w:val="5"/>
+          <w:numId w:val="9"/>
         </w:numPr>
         <w:spacing w:after="0" w:lineRule="auto"/>
         <w:ind w:left="720" w:hanging="360"/>
@@ -6496,8 +7701,8 @@
           <w:b w:val="1"/>
         </w:rPr>
       </w:pPr>
-      <w:bookmarkStart w:colFirst="0" w:colLast="0" w:name="_heading=h.8m0b1m4v46i0" w:id="28"/>
-      <w:bookmarkEnd w:id="28"/>
+      <w:bookmarkStart w:colFirst="0" w:colLast="0" w:name="_heading=h.8m0b1m4v46i0" w:id="30"/>
+      <w:bookmarkEnd w:id="30"/>
       <w:r>
         <w:rPr>
           <w:b w:val="1"/>
@@ -6520,7 +7725,7 @@
       <w:pPr>
         <w:numPr>
           <w:ilvl w:val="0"/>
-          <w:numId w:val="6"/>
+          <w:numId w:val="11"/>
         </w:numPr>
         <w:spacing w:after="0" w:lineRule="auto"/>
         <w:ind w:left="720" w:hanging="360"/>
@@ -6589,7 +7794,7 @@
       <w:pPr>
         <w:numPr>
           <w:ilvl w:val="0"/>
-          <w:numId w:val="6"/>
+          <w:numId w:val="11"/>
         </w:numPr>
         <w:spacing w:after="0" w:lineRule="auto"/>
         <w:ind w:left="720" w:hanging="360"/>
@@ -6629,7 +7834,7 @@
       <w:pPr>
         <w:numPr>
           <w:ilvl w:val="0"/>
-          <w:numId w:val="6"/>
+          <w:numId w:val="11"/>
         </w:numPr>
         <w:spacing w:after="0" w:lineRule="auto"/>
         <w:ind w:left="720" w:hanging="360"/>
@@ -6664,7 +7869,7 @@
       <w:pPr>
         <w:numPr>
           <w:ilvl w:val="0"/>
-          <w:numId w:val="6"/>
+          <w:numId w:val="11"/>
         </w:numPr>
         <w:spacing w:after="0" w:lineRule="auto"/>
         <w:ind w:left="720" w:hanging="360"/>
@@ -6699,7 +7904,7 @@
       <w:pPr>
         <w:numPr>
           <w:ilvl w:val="0"/>
-          <w:numId w:val="6"/>
+          <w:numId w:val="11"/>
         </w:numPr>
         <w:spacing w:after="0" w:lineRule="auto"/>
         <w:ind w:left="720" w:hanging="360"/>
@@ -6752,6 +7957,109 @@
     </w:p>
     <w:p>
       <w:pPr>
+        <w:rPr>
+          <w:rFonts w:ascii="Arial" w:cs="Arial" w:eastAsia="Arial" w:hAnsi="Arial"/>
+          <w:color w:val="3d3f42"/>
+          <w:sz w:val="21"/>
+          <w:szCs w:val="21"/>
+        </w:rPr>
+      </w:pPr>
+      <w:r>
+        <w:rPr>
+          <w:rFonts w:ascii="Arial" w:cs="Arial" w:eastAsia="Arial" w:hAnsi="Arial"/>
+          <w:b w:val="1"/>
+          <w:color w:val="3d3f42"/>
+          <w:sz w:val="21"/>
+          <w:szCs w:val="21"/>
+          <w:rtl w:val="0"/>
+        </w:rPr>
+        <w:t xml:space="preserve">Ethics</w:t>
+      </w:r>
+      <w:r>
+        <w:rPr>
+          <w:rFonts w:ascii="Arial" w:cs="Arial" w:eastAsia="Arial" w:hAnsi="Arial"/>
+          <w:color w:val="3d3f42"/>
+          <w:sz w:val="21"/>
+          <w:szCs w:val="21"/>
+          <w:rtl w:val="0"/>
+        </w:rPr>
+        <w:t xml:space="preserve"> </w:t>
+      </w:r>
+    </w:p>
+    <w:p>
+      <w:pPr>
+        <w:spacing w:after="0" w:lineRule="auto"/>
+        <w:rPr>
+          <w:rFonts w:ascii="Arial" w:cs="Arial" w:eastAsia="Arial" w:hAnsi="Arial"/>
+          <w:color w:val="3d3f42"/>
+          <w:sz w:val="21"/>
+          <w:szCs w:val="21"/>
+        </w:rPr>
+      </w:pPr>
+      <w:r>
+        <w:rPr>
+          <w:rFonts w:ascii="Arial" w:cs="Arial" w:eastAsia="Arial" w:hAnsi="Arial"/>
+          <w:color w:val="3d3f42"/>
+          <w:sz w:val="21"/>
+          <w:szCs w:val="21"/>
+          <w:rtl w:val="0"/>
+        </w:rPr>
+        <w:t xml:space="preserve">Julie Mehan (2022) </w:t>
+      </w:r>
+      <w:r>
+        <w:rPr>
+          <w:rFonts w:ascii="Arial" w:cs="Arial" w:eastAsia="Arial" w:hAnsi="Arial"/>
+          <w:i w:val="1"/>
+          <w:color w:val="3d3f42"/>
+          <w:sz w:val="21"/>
+          <w:szCs w:val="21"/>
+          <w:rtl w:val="0"/>
+        </w:rPr>
+        <w:t xml:space="preserve">Artificial Intelligence : Ethical, Social, and Security Impacts for the Present and the Future</w:t>
+      </w:r>
+      <w:r>
+        <w:rPr>
+          <w:rFonts w:ascii="Arial" w:cs="Arial" w:eastAsia="Arial" w:hAnsi="Arial"/>
+          <w:color w:val="3d3f42"/>
+          <w:sz w:val="21"/>
+          <w:szCs w:val="21"/>
+          <w:rtl w:val="0"/>
+        </w:rPr>
+        <w:t xml:space="preserve">. Ely: ITGP. Available at: https://research.ebsco.com/linkprocessor/plink?id=f5122a08-e010-3b99-aedd-0b425c064cd8 (Accessed: 17 October 2024).</w:t>
+      </w:r>
+    </w:p>
+    <w:p>
+      <w:pPr>
+        <w:rPr>
+          <w:rFonts w:ascii="Arial" w:cs="Arial" w:eastAsia="Arial" w:hAnsi="Arial"/>
+          <w:color w:val="3d3f42"/>
+          <w:sz w:val="21"/>
+          <w:szCs w:val="21"/>
+        </w:rPr>
+      </w:pPr>
+      <w:r>
+        <w:rPr>
+          <w:rtl w:val="0"/>
+        </w:rPr>
+      </w:r>
+    </w:p>
+    <w:p>
+      <w:pPr>
+        <w:rPr>
+          <w:rFonts w:ascii="Arial" w:cs="Arial" w:eastAsia="Arial" w:hAnsi="Arial"/>
+          <w:color w:val="3d3f42"/>
+          <w:sz w:val="21"/>
+          <w:szCs w:val="21"/>
+        </w:rPr>
+      </w:pPr>
+      <w:r>
+        <w:rPr>
+          <w:rtl w:val="0"/>
+        </w:rPr>
+      </w:r>
+    </w:p>
+    <w:p>
+      <w:pPr>
         <w:rPr/>
       </w:pPr>
       <w:r>
@@ -6845,8 +8153,8 @@
         <w:pStyle w:val="Heading1"/>
         <w:rPr/>
       </w:pPr>
-      <w:bookmarkStart w:colFirst="0" w:colLast="0" w:name="_heading=h.dzg6u4xah4j2" w:id="29"/>
-      <w:bookmarkEnd w:id="29"/>
+      <w:bookmarkStart w:colFirst="0" w:colLast="0" w:name="_heading=h.dzg6u4xah4j2" w:id="31"/>
+      <w:bookmarkEnd w:id="31"/>
       <w:r>
         <w:rPr>
           <w:rtl w:val="0"/>
@@ -6858,8 +8166,8 @@
         <w:pStyle w:val="Heading1"/>
         <w:rPr/>
       </w:pPr>
-      <w:bookmarkStart w:colFirst="0" w:colLast="0" w:name="_heading=h.yttk0nhu1qw8" w:id="30"/>
-      <w:bookmarkEnd w:id="30"/>
+      <w:bookmarkStart w:colFirst="0" w:colLast="0" w:name="_heading=h.yttk0nhu1qw8" w:id="32"/>
+      <w:bookmarkEnd w:id="32"/>
       <w:r>
         <w:rPr>
           <w:rtl w:val="0"/>
@@ -6882,7 +8190,7 @@
       <w:pPr>
         <w:numPr>
           <w:ilvl w:val="0"/>
-          <w:numId w:val="10"/>
+          <w:numId w:val="4"/>
         </w:numPr>
         <w:spacing w:after="0" w:afterAutospacing="0" w:before="69" w:line="300" w:lineRule="auto"/>
         <w:ind w:left="720" w:hanging="360"/>
@@ -6898,7 +8206,7 @@
       <w:pPr>
         <w:numPr>
           <w:ilvl w:val="0"/>
-          <w:numId w:val="10"/>
+          <w:numId w:val="4"/>
         </w:numPr>
         <w:spacing w:after="0" w:afterAutospacing="0" w:before="0" w:beforeAutospacing="0" w:line="300" w:lineRule="auto"/>
         <w:ind w:left="720" w:hanging="360"/>
@@ -6914,7 +8222,7 @@
       <w:pPr>
         <w:numPr>
           <w:ilvl w:val="0"/>
-          <w:numId w:val="10"/>
+          <w:numId w:val="4"/>
         </w:numPr>
         <w:spacing w:after="0" w:afterAutospacing="0" w:before="0" w:beforeAutospacing="0" w:line="300" w:lineRule="auto"/>
         <w:ind w:left="720" w:hanging="360"/>
@@ -6943,7 +8251,7 @@
       <w:pPr>
         <w:numPr>
           <w:ilvl w:val="0"/>
-          <w:numId w:val="10"/>
+          <w:numId w:val="4"/>
         </w:numPr>
         <w:spacing w:after="0" w:before="0" w:beforeAutospacing="0" w:line="300" w:lineRule="auto"/>
         <w:ind w:left="720" w:hanging="360"/>
@@ -6966,7 +8274,7 @@
       <w:pPr>
         <w:numPr>
           <w:ilvl w:val="0"/>
-          <w:numId w:val="10"/>
+          <w:numId w:val="4"/>
         </w:numPr>
         <w:spacing w:after="0" w:lineRule="auto"/>
         <w:ind w:left="720" w:hanging="360"/>
@@ -7022,7 +8330,7 @@
     </w:p>
     <w:tbl>
       <w:tblPr>
-        <w:tblStyle w:val="Table8"/>
+        <w:tblStyle w:val="Table9"/>
         <w:tblW w:w="10440.0" w:type="dxa"/>
         <w:jc w:val="center"/>
         <w:tblBorders>
@@ -8063,7 +9371,7 @@
     <w:lvl w:ilvl="0">
       <w:start w:val="1"/>
       <w:numFmt w:val="bullet"/>
-      <w:lvlText w:val="-"/>
+      <w:lvlText w:val="●"/>
       <w:lvlJc w:val="left"/>
       <w:pPr>
         <w:ind w:left="720" w:hanging="360"/>
@@ -8075,7 +9383,7 @@
     <w:lvl w:ilvl="1">
       <w:start w:val="1"/>
       <w:numFmt w:val="bullet"/>
-      <w:lvlText w:val="-"/>
+      <w:lvlText w:val="○"/>
       <w:lvlJc w:val="left"/>
       <w:pPr>
         <w:ind w:left="1440" w:hanging="360"/>
@@ -8087,7 +9395,7 @@
     <w:lvl w:ilvl="2">
       <w:start w:val="1"/>
       <w:numFmt w:val="bullet"/>
-      <w:lvlText w:val="-"/>
+      <w:lvlText w:val="■"/>
       <w:lvlJc w:val="left"/>
       <w:pPr>
         <w:ind w:left="2160" w:hanging="360"/>
@@ -8099,7 +9407,7 @@
     <w:lvl w:ilvl="3">
       <w:start w:val="1"/>
       <w:numFmt w:val="bullet"/>
-      <w:lvlText w:val="-"/>
+      <w:lvlText w:val="●"/>
       <w:lvlJc w:val="left"/>
       <w:pPr>
         <w:ind w:left="2880" w:hanging="360"/>
@@ -8111,7 +9419,7 @@
     <w:lvl w:ilvl="4">
       <w:start w:val="1"/>
       <w:numFmt w:val="bullet"/>
-      <w:lvlText w:val="-"/>
+      <w:lvlText w:val="○"/>
       <w:lvlJc w:val="left"/>
       <w:pPr>
         <w:ind w:left="3600" w:hanging="360"/>
@@ -8123,7 +9431,7 @@
     <w:lvl w:ilvl="5">
       <w:start w:val="1"/>
       <w:numFmt w:val="bullet"/>
-      <w:lvlText w:val="-"/>
+      <w:lvlText w:val="■"/>
       <w:lvlJc w:val="left"/>
       <w:pPr>
         <w:ind w:left="4320" w:hanging="360"/>
@@ -8135,7 +9443,7 @@
     <w:lvl w:ilvl="6">
       <w:start w:val="1"/>
       <w:numFmt w:val="bullet"/>
-      <w:lvlText w:val="-"/>
+      <w:lvlText w:val="●"/>
       <w:lvlJc w:val="left"/>
       <w:pPr>
         <w:ind w:left="5040" w:hanging="360"/>
@@ -8147,7 +9455,7 @@
     <w:lvl w:ilvl="7">
       <w:start w:val="1"/>
       <w:numFmt w:val="bullet"/>
-      <w:lvlText w:val="-"/>
+      <w:lvlText w:val="○"/>
       <w:lvlJc w:val="left"/>
       <w:pPr>
         <w:ind w:left="5760" w:hanging="360"/>
@@ -8159,7 +9467,7 @@
     <w:lvl w:ilvl="8">
       <w:start w:val="1"/>
       <w:numFmt w:val="bullet"/>
-      <w:lvlText w:val="-"/>
+      <w:lvlText w:val="■"/>
       <w:lvlJc w:val="left"/>
       <w:pPr>
         <w:ind w:left="6480" w:hanging="360"/>
@@ -8503,7 +9811,7 @@
     <w:lvl w:ilvl="0">
       <w:start w:val="1"/>
       <w:numFmt w:val="bullet"/>
-      <w:lvlText w:val="●"/>
+      <w:lvlText w:val="-"/>
       <w:lvlJc w:val="left"/>
       <w:pPr>
         <w:ind w:left="720" w:hanging="360"/>
@@ -8515,7 +9823,7 @@
     <w:lvl w:ilvl="1">
       <w:start w:val="1"/>
       <w:numFmt w:val="bullet"/>
-      <w:lvlText w:val="○"/>
+      <w:lvlText w:val="-"/>
       <w:lvlJc w:val="left"/>
       <w:pPr>
         <w:ind w:left="1440" w:hanging="360"/>
@@ -8527,7 +9835,7 @@
     <w:lvl w:ilvl="2">
       <w:start w:val="1"/>
       <w:numFmt w:val="bullet"/>
-      <w:lvlText w:val="■"/>
+      <w:lvlText w:val="-"/>
       <w:lvlJc w:val="left"/>
       <w:pPr>
         <w:ind w:left="2160" w:hanging="360"/>
@@ -8539,7 +9847,7 @@
     <w:lvl w:ilvl="3">
       <w:start w:val="1"/>
       <w:numFmt w:val="bullet"/>
-      <w:lvlText w:val="●"/>
+      <w:lvlText w:val="-"/>
       <w:lvlJc w:val="left"/>
       <w:pPr>
         <w:ind w:left="2880" w:hanging="360"/>
@@ -8551,7 +9859,7 @@
     <w:lvl w:ilvl="4">
       <w:start w:val="1"/>
       <w:numFmt w:val="bullet"/>
-      <w:lvlText w:val="○"/>
+      <w:lvlText w:val="-"/>
       <w:lvlJc w:val="left"/>
       <w:pPr>
         <w:ind w:left="3600" w:hanging="360"/>
@@ -8563,7 +9871,7 @@
     <w:lvl w:ilvl="5">
       <w:start w:val="1"/>
       <w:numFmt w:val="bullet"/>
-      <w:lvlText w:val="■"/>
+      <w:lvlText w:val="-"/>
       <w:lvlJc w:val="left"/>
       <w:pPr>
         <w:ind w:left="4320" w:hanging="360"/>
@@ -8575,7 +9883,7 @@
     <w:lvl w:ilvl="6">
       <w:start w:val="1"/>
       <w:numFmt w:val="bullet"/>
-      <w:lvlText w:val="●"/>
+      <w:lvlText w:val="-"/>
       <w:lvlJc w:val="left"/>
       <w:pPr>
         <w:ind w:left="5040" w:hanging="360"/>
@@ -8587,7 +9895,7 @@
     <w:lvl w:ilvl="7">
       <w:start w:val="1"/>
       <w:numFmt w:val="bullet"/>
-      <w:lvlText w:val="○"/>
+      <w:lvlText w:val="-"/>
       <w:lvlJc w:val="left"/>
       <w:pPr>
         <w:ind w:left="5760" w:hanging="360"/>
@@ -8599,7 +9907,7 @@
     <w:lvl w:ilvl="8">
       <w:start w:val="1"/>
       <w:numFmt w:val="bullet"/>
-      <w:lvlText w:val="■"/>
+      <w:lvlText w:val="-"/>
       <w:lvlJc w:val="left"/>
       <w:pPr>
         <w:ind w:left="6480" w:hanging="360"/>
@@ -8613,7 +9921,7 @@
     <w:lvl w:ilvl="0">
       <w:start w:val="1"/>
       <w:numFmt w:val="bullet"/>
-      <w:lvlText w:val="●"/>
+      <w:lvlText w:val="-"/>
       <w:lvlJc w:val="left"/>
       <w:pPr>
         <w:ind w:left="720" w:hanging="360"/>
@@ -8625,7 +9933,7 @@
     <w:lvl w:ilvl="1">
       <w:start w:val="1"/>
       <w:numFmt w:val="bullet"/>
-      <w:lvlText w:val="○"/>
+      <w:lvlText w:val="-"/>
       <w:lvlJc w:val="left"/>
       <w:pPr>
         <w:ind w:left="1440" w:hanging="360"/>
@@ -8637,7 +9945,7 @@
     <w:lvl w:ilvl="2">
       <w:start w:val="1"/>
       <w:numFmt w:val="bullet"/>
-      <w:lvlText w:val="■"/>
+      <w:lvlText w:val="-"/>
       <w:lvlJc w:val="left"/>
       <w:pPr>
         <w:ind w:left="2160" w:hanging="360"/>
@@ -8649,7 +9957,7 @@
     <w:lvl w:ilvl="3">
       <w:start w:val="1"/>
       <w:numFmt w:val="bullet"/>
-      <w:lvlText w:val="●"/>
+      <w:lvlText w:val="-"/>
       <w:lvlJc w:val="left"/>
       <w:pPr>
         <w:ind w:left="2880" w:hanging="360"/>
@@ -8661,7 +9969,7 @@
     <w:lvl w:ilvl="4">
       <w:start w:val="1"/>
       <w:numFmt w:val="bullet"/>
-      <w:lvlText w:val="○"/>
+      <w:lvlText w:val="-"/>
       <w:lvlJc w:val="left"/>
       <w:pPr>
         <w:ind w:left="3600" w:hanging="360"/>
@@ -8673,7 +9981,7 @@
     <w:lvl w:ilvl="5">
       <w:start w:val="1"/>
       <w:numFmt w:val="bullet"/>
-      <w:lvlText w:val="■"/>
+      <w:lvlText w:val="-"/>
       <w:lvlJc w:val="left"/>
       <w:pPr>
         <w:ind w:left="4320" w:hanging="360"/>
@@ -8685,7 +9993,7 @@
     <w:lvl w:ilvl="6">
       <w:start w:val="1"/>
       <w:numFmt w:val="bullet"/>
-      <w:lvlText w:val="●"/>
+      <w:lvlText w:val="-"/>
       <w:lvlJc w:val="left"/>
       <w:pPr>
         <w:ind w:left="5040" w:hanging="360"/>
@@ -8697,7 +10005,7 @@
     <w:lvl w:ilvl="7">
       <w:start w:val="1"/>
       <w:numFmt w:val="bullet"/>
-      <w:lvlText w:val="○"/>
+      <w:lvlText w:val="-"/>
       <w:lvlJc w:val="left"/>
       <w:pPr>
         <w:ind w:left="5760" w:hanging="360"/>
@@ -8709,7 +10017,7 @@
     <w:lvl w:ilvl="8">
       <w:start w:val="1"/>
       <w:numFmt w:val="bullet"/>
-      <w:lvlText w:val="■"/>
+      <w:lvlText w:val="-"/>
       <w:lvlJc w:val="left"/>
       <w:pPr>
         <w:ind w:left="6480" w:hanging="360"/>
@@ -9050,6 +10358,226 @@
     </w:lvl>
   </w:abstractNum>
   <w:abstractNum w:abstractNumId="12">
+    <w:lvl w:ilvl="0">
+      <w:start w:val="1"/>
+      <w:numFmt w:val="bullet"/>
+      <w:lvlText w:val="●"/>
+      <w:lvlJc w:val="left"/>
+      <w:pPr>
+        <w:ind w:left="720" w:hanging="360"/>
+      </w:pPr>
+      <w:rPr>
+        <w:u w:val="none"/>
+      </w:rPr>
+    </w:lvl>
+    <w:lvl w:ilvl="1">
+      <w:start w:val="1"/>
+      <w:numFmt w:val="bullet"/>
+      <w:lvlText w:val="○"/>
+      <w:lvlJc w:val="left"/>
+      <w:pPr>
+        <w:ind w:left="1440" w:hanging="360"/>
+      </w:pPr>
+      <w:rPr>
+        <w:u w:val="none"/>
+      </w:rPr>
+    </w:lvl>
+    <w:lvl w:ilvl="2">
+      <w:start w:val="1"/>
+      <w:numFmt w:val="bullet"/>
+      <w:lvlText w:val="■"/>
+      <w:lvlJc w:val="left"/>
+      <w:pPr>
+        <w:ind w:left="2160" w:hanging="360"/>
+      </w:pPr>
+      <w:rPr>
+        <w:u w:val="none"/>
+      </w:rPr>
+    </w:lvl>
+    <w:lvl w:ilvl="3">
+      <w:start w:val="1"/>
+      <w:numFmt w:val="bullet"/>
+      <w:lvlText w:val="●"/>
+      <w:lvlJc w:val="left"/>
+      <w:pPr>
+        <w:ind w:left="2880" w:hanging="360"/>
+      </w:pPr>
+      <w:rPr>
+        <w:u w:val="none"/>
+      </w:rPr>
+    </w:lvl>
+    <w:lvl w:ilvl="4">
+      <w:start w:val="1"/>
+      <w:numFmt w:val="bullet"/>
+      <w:lvlText w:val="○"/>
+      <w:lvlJc w:val="left"/>
+      <w:pPr>
+        <w:ind w:left="3600" w:hanging="360"/>
+      </w:pPr>
+      <w:rPr>
+        <w:u w:val="none"/>
+      </w:rPr>
+    </w:lvl>
+    <w:lvl w:ilvl="5">
+      <w:start w:val="1"/>
+      <w:numFmt w:val="bullet"/>
+      <w:lvlText w:val="■"/>
+      <w:lvlJc w:val="left"/>
+      <w:pPr>
+        <w:ind w:left="4320" w:hanging="360"/>
+      </w:pPr>
+      <w:rPr>
+        <w:u w:val="none"/>
+      </w:rPr>
+    </w:lvl>
+    <w:lvl w:ilvl="6">
+      <w:start w:val="1"/>
+      <w:numFmt w:val="bullet"/>
+      <w:lvlText w:val="●"/>
+      <w:lvlJc w:val="left"/>
+      <w:pPr>
+        <w:ind w:left="5040" w:hanging="360"/>
+      </w:pPr>
+      <w:rPr>
+        <w:u w:val="none"/>
+      </w:rPr>
+    </w:lvl>
+    <w:lvl w:ilvl="7">
+      <w:start w:val="1"/>
+      <w:numFmt w:val="bullet"/>
+      <w:lvlText w:val="○"/>
+      <w:lvlJc w:val="left"/>
+      <w:pPr>
+        <w:ind w:left="5760" w:hanging="360"/>
+      </w:pPr>
+      <w:rPr>
+        <w:u w:val="none"/>
+      </w:rPr>
+    </w:lvl>
+    <w:lvl w:ilvl="8">
+      <w:start w:val="1"/>
+      <w:numFmt w:val="bullet"/>
+      <w:lvlText w:val="■"/>
+      <w:lvlJc w:val="left"/>
+      <w:pPr>
+        <w:ind w:left="6480" w:hanging="360"/>
+      </w:pPr>
+      <w:rPr>
+        <w:u w:val="none"/>
+      </w:rPr>
+    </w:lvl>
+  </w:abstractNum>
+  <w:abstractNum w:abstractNumId="13">
+    <w:lvl w:ilvl="0">
+      <w:start w:val="1"/>
+      <w:numFmt w:val="bullet"/>
+      <w:lvlText w:val="-"/>
+      <w:lvlJc w:val="left"/>
+      <w:pPr>
+        <w:ind w:left="720" w:hanging="360"/>
+      </w:pPr>
+      <w:rPr>
+        <w:u w:val="none"/>
+      </w:rPr>
+    </w:lvl>
+    <w:lvl w:ilvl="1">
+      <w:start w:val="1"/>
+      <w:numFmt w:val="bullet"/>
+      <w:lvlText w:val="-"/>
+      <w:lvlJc w:val="left"/>
+      <w:pPr>
+        <w:ind w:left="1440" w:hanging="360"/>
+      </w:pPr>
+      <w:rPr>
+        <w:u w:val="none"/>
+      </w:rPr>
+    </w:lvl>
+    <w:lvl w:ilvl="2">
+      <w:start w:val="1"/>
+      <w:numFmt w:val="bullet"/>
+      <w:lvlText w:val="-"/>
+      <w:lvlJc w:val="left"/>
+      <w:pPr>
+        <w:ind w:left="2160" w:hanging="360"/>
+      </w:pPr>
+      <w:rPr>
+        <w:u w:val="none"/>
+      </w:rPr>
+    </w:lvl>
+    <w:lvl w:ilvl="3">
+      <w:start w:val="1"/>
+      <w:numFmt w:val="bullet"/>
+      <w:lvlText w:val="-"/>
+      <w:lvlJc w:val="left"/>
+      <w:pPr>
+        <w:ind w:left="2880" w:hanging="360"/>
+      </w:pPr>
+      <w:rPr>
+        <w:u w:val="none"/>
+      </w:rPr>
+    </w:lvl>
+    <w:lvl w:ilvl="4">
+      <w:start w:val="1"/>
+      <w:numFmt w:val="bullet"/>
+      <w:lvlText w:val="-"/>
+      <w:lvlJc w:val="left"/>
+      <w:pPr>
+        <w:ind w:left="3600" w:hanging="360"/>
+      </w:pPr>
+      <w:rPr>
+        <w:u w:val="none"/>
+      </w:rPr>
+    </w:lvl>
+    <w:lvl w:ilvl="5">
+      <w:start w:val="1"/>
+      <w:numFmt w:val="bullet"/>
+      <w:lvlText w:val="-"/>
+      <w:lvlJc w:val="left"/>
+      <w:pPr>
+        <w:ind w:left="4320" w:hanging="360"/>
+      </w:pPr>
+      <w:rPr>
+        <w:u w:val="none"/>
+      </w:rPr>
+    </w:lvl>
+    <w:lvl w:ilvl="6">
+      <w:start w:val="1"/>
+      <w:numFmt w:val="bullet"/>
+      <w:lvlText w:val="-"/>
+      <w:lvlJc w:val="left"/>
+      <w:pPr>
+        <w:ind w:left="5040" w:hanging="360"/>
+      </w:pPr>
+      <w:rPr>
+        <w:u w:val="none"/>
+      </w:rPr>
+    </w:lvl>
+    <w:lvl w:ilvl="7">
+      <w:start w:val="1"/>
+      <w:numFmt w:val="bullet"/>
+      <w:lvlText w:val="-"/>
+      <w:lvlJc w:val="left"/>
+      <w:pPr>
+        <w:ind w:left="5760" w:hanging="360"/>
+      </w:pPr>
+      <w:rPr>
+        <w:u w:val="none"/>
+      </w:rPr>
+    </w:lvl>
+    <w:lvl w:ilvl="8">
+      <w:start w:val="1"/>
+      <w:numFmt w:val="bullet"/>
+      <w:lvlText w:val="-"/>
+      <w:lvlJc w:val="left"/>
+      <w:pPr>
+        <w:ind w:left="6480" w:hanging="360"/>
+      </w:pPr>
+      <w:rPr>
+        <w:u w:val="none"/>
+      </w:rPr>
+    </w:lvl>
+  </w:abstractNum>
+  <w:abstractNum w:abstractNumId="14">
     <w:lvl w:ilvl="0">
       <w:start w:val="1"/>
       <w:numFmt w:val="bullet"/>
@@ -9194,6 +10722,12 @@
   </w:num>
   <w:num w:numId="12">
     <w:abstractNumId w:val="12"/>
+  </w:num>
+  <w:num w:numId="13">
+    <w:abstractNumId w:val="13"/>
+  </w:num>
+  <w:num w:numId="14">
+    <w:abstractNumId w:val="14"/>
   </w:num>
 </w:numbering>
 </file>
@@ -10123,6 +11657,19 @@
   </w:style>
   <w:style w:type="table" w:styleId="Table8">
     <w:basedOn w:val="TableNormal"/>
+    <w:tblPr>
+      <w:tblStyleRowBandSize w:val="1"/>
+      <w:tblStyleColBandSize w:val="1"/>
+      <w:tblCellMar>
+        <w:top w:w="100.0" w:type="dxa"/>
+        <w:left w:w="100.0" w:type="dxa"/>
+        <w:bottom w:w="100.0" w:type="dxa"/>
+        <w:right w:w="100.0" w:type="dxa"/>
+      </w:tblCellMar>
+    </w:tblPr>
+  </w:style>
+  <w:style w:type="table" w:styleId="Table9">
+    <w:basedOn w:val="TableNormal"/>
     <w:pPr>
       <w:spacing w:after="0" w:line="240" w:lineRule="auto"/>
     </w:pPr>
@@ -10437,7 +11984,7 @@
 
 <file path=customXML/item1.xml><?xml version="1.0" encoding="utf-8"?>
 <go:gDocsCustomXmlDataStorage xmlns:go="http://customooxmlschemas.google.com/" xmlns:r="http://schemas.openxmlformats.org/officeDocument/2006/relationships" uri="GoogleDocsCustomDataVersion2">
-  <go:docsCustomData xmlns:go="http://customooxmlschemas.google.com/" roundtripDataSignature="AMtx7miWSuo64daYYsO9/AO0sPQ1DgRIsg==">CgMxLjAaHwoBMBIaChgICVIUChJ0YWJsZS40ZHl2ZXZzenFmZTYaHwoBMRIaChgICVIUChJ0YWJsZS5hODgyYmplaTZmNmkaHwoBMhIaChgICVIUChJ0YWJsZS5yam9xa2t5aXRma3YaHwoBMxIaChgICVIUChJ0YWJsZS43emlveGVvcXFzNGQaHwoBNBIaChgICVIUChJ0YWJsZS52b2h3ZGV4MDBxMmYaHwoBNRIaChgICVIUChJ0YWJsZS5pMzlrNTZydHk0MHcyDmguNTh6cWVvbGZlemJyMg5oLnNxYnNzeXZnaXY5cTIOaC5hcmt2M2gyOHhtaTYyDmguZHFhamNwaTkyZjR3Mg1oLjE5MnIxZmRyMGJuMg5oLmZjNzMyc2lxbXl0bTIOaC45NXAyeTh4cjl1cTQyDmguZTNjY3A4bXlldDk5Mg5oLnlzOWlwYWY0OGZyajIOaC5nZXFjZGZrYng4YnUyDmguZnJraGszcnoxZGNrMg5oLnR6dnkxNm9reWZzczIOaC55Z3g1aThidXNxa2MyDmgucnVjYzZmNjhwanR3Mg5oLmxybW03bHF5dmdoZjIOaC5ndWwwNjZ4Zzd1aG8yDmgucGRqcXQxZG04c2hsMg5oLjFmMzYwOWRidm51aTIOaC5mcTk2dXhsZno4cmwyDmgucWhidnBqdG55NWh5Mg5oLjR0MXRtNW45Z2U4djIOaC5tamtqOTUydXB3Y3cyDmguYXRpenFsZWV3YXBiMg5oLmpzdzNkcGgyemdkZjINaC5zdWd1Y3VxYjVvbzIOaC5wOGw5MzMxNjh0dWoyDmguZnhrM3BsY3A5OHFzMg5oLmNkcW8yeXlkNDc0cjIOaC44bTBiMW00djQ2aTAyDmguZHpnNnU0eGFoNGoyMg5oLnl0dGswbmh1MXF3ODgAciExQ1VQZFRZRGhpeTdvMnN3WmRRYzEtTTlLUFZ6eUJDV3Q=</go:docsCustomData>
+  <go:docsCustomData xmlns:go="http://customooxmlschemas.google.com/" roundtripDataSignature="AMtx7mhA+KdQk7fewfrL6japL4mpmO/ehw==">CgMxLjAaHwoBMBIaChgICVIUChJ0YWJsZS40ZHl2ZXZzenFmZTYaHwoBMRIaChgICVIUChJ0YWJsZS5hODgyYmplaTZmNmkaHwoBMhIaChgICVIUChJ0YWJsZS5yam9xa2t5aXRma3YaHwoBMxIaChgICVIUChJ0YWJsZS43emlveGVvcXFzNGQaHwoBNBIaChgICVIUChJ0YWJsZS52b2h3ZGV4MDBxMmYaHwoBNRIaChgICVIUChJ0YWJsZS5pMzlrNTZydHk0MHcaHwoBNhIaChgICVIUChJ0YWJsZS5mMDZld2dzaDlrbzQyDmguNTh6cWVvbGZlemJyMg5oLnNxYnNzeXZnaXY5cTIOaC5hcmt2M2gyOHhtaTYyDmguZHFhamNwaTkyZjR3Mg1oLjE5MnIxZmRyMGJuMg5oLmZjNzMyc2lxbXl0bTIOaC45NXAyeTh4cjl1cTQyDmguZTNjY3A4bXlldDk5Mg5oLnlzOWlwYWY0OGZyajIOaC5nZXFjZGZrYng4YnUyDmguZnJraGszcnoxZGNrMg5oLnR6dnkxNm9reWZzczIOaC55Z3g1aThidXNxa2MyDmgucnVjYzZmNjhwanR3Mg5oLmxybW03bHF5dmdoZjIOaC5ndWwwNjZ4Zzd1aG8yDmgucGRqcXQxZG04c2hsMg5oLjFmMzYwOWRidm51aTIOaC5mcTk2dXhsZno4cmwyDmgucWhidnBqdG55NWh5Mg5oLjR0MXRtNW45Z2U4djIOaC5tamtqOTUydXB3Y3cyDmguYXRpenFsZWV3YXBiMg5oLmpzdzNkcGgyemdkZjIOaC5sZHhmZnJmdTZ0aW4yDWguc3VndWN1cWI1b28yDmguYnl5Z3NrZGF5eTdrMg5oLnA4bDkzMzE2OHR1ajIOaC5meGszcGxjcDk4cXMyDmguY2RxbzJ5eWQ0NzRyMg5oLjhtMGIxbTR2NDZpMDIOaC5kemc2dTR4YWg0ajIyDmgueXR0azBuaHUxcXc4OAByITFDVVBkVFlEaGl5N28yc3daZFFjMS1NOUtQVnp5QkNXdA==</go:docsCustomData>
 </go:gDocsCustomXmlDataStorage>
 </file>
 

</xml_diff>

<commit_message>
Data source (First Draft)
Found a data source that I can use for this project and created a draft for this section.
</commit_message>
<xml_diff>
--- a/Strategic Thinking - CA 1 – Capstone Project Proposal - sba24098.docx
+++ b/Strategic Thinking - CA 1 – Capstone Project Proposal - sba24098.docx
@@ -2665,7 +2665,7 @@
       <w:pPr>
         <w:numPr>
           <w:ilvl w:val="0"/>
-          <w:numId w:val="6"/>
+          <w:numId w:val="7"/>
         </w:numPr>
         <w:spacing w:after="0" w:lineRule="auto"/>
         <w:ind w:left="720" w:hanging="360"/>
@@ -2685,7 +2685,7 @@
       <w:pPr>
         <w:numPr>
           <w:ilvl w:val="1"/>
-          <w:numId w:val="6"/>
+          <w:numId w:val="7"/>
         </w:numPr>
         <w:spacing w:after="0" w:lineRule="auto"/>
         <w:ind w:left="1440" w:hanging="360"/>
@@ -2702,7 +2702,7 @@
       <w:pPr>
         <w:numPr>
           <w:ilvl w:val="1"/>
-          <w:numId w:val="6"/>
+          <w:numId w:val="7"/>
         </w:numPr>
         <w:spacing w:after="0" w:lineRule="auto"/>
         <w:ind w:left="1440" w:hanging="360"/>
@@ -2719,7 +2719,7 @@
       <w:pPr>
         <w:numPr>
           <w:ilvl w:val="1"/>
-          <w:numId w:val="6"/>
+          <w:numId w:val="7"/>
         </w:numPr>
         <w:spacing w:after="0" w:lineRule="auto"/>
         <w:ind w:left="1440" w:hanging="360"/>
@@ -2807,7 +2807,7 @@
       <w:pPr>
         <w:numPr>
           <w:ilvl w:val="0"/>
-          <w:numId w:val="6"/>
+          <w:numId w:val="7"/>
         </w:numPr>
         <w:spacing w:after="0" w:lineRule="auto"/>
         <w:ind w:left="720" w:hanging="360"/>
@@ -2827,7 +2827,7 @@
       <w:pPr>
         <w:numPr>
           <w:ilvl w:val="1"/>
-          <w:numId w:val="6"/>
+          <w:numId w:val="7"/>
         </w:numPr>
         <w:spacing w:after="0" w:lineRule="auto"/>
         <w:ind w:left="1440" w:hanging="360"/>
@@ -2846,7 +2846,7 @@
       <w:pPr>
         <w:numPr>
           <w:ilvl w:val="1"/>
-          <w:numId w:val="6"/>
+          <w:numId w:val="7"/>
         </w:numPr>
         <w:spacing w:after="0" w:lineRule="auto"/>
         <w:ind w:left="1440" w:hanging="360"/>
@@ -2863,7 +2863,7 @@
       <w:pPr>
         <w:numPr>
           <w:ilvl w:val="1"/>
-          <w:numId w:val="6"/>
+          <w:numId w:val="7"/>
         </w:numPr>
         <w:spacing w:after="0" w:lineRule="auto"/>
         <w:ind w:left="1440" w:hanging="360"/>
@@ -2882,7 +2882,7 @@
       <w:pPr>
         <w:numPr>
           <w:ilvl w:val="1"/>
-          <w:numId w:val="6"/>
+          <w:numId w:val="7"/>
         </w:numPr>
         <w:spacing w:after="0" w:lineRule="auto"/>
         <w:ind w:left="1440" w:hanging="360"/>
@@ -2899,7 +2899,7 @@
       <w:pPr>
         <w:numPr>
           <w:ilvl w:val="0"/>
-          <w:numId w:val="6"/>
+          <w:numId w:val="7"/>
         </w:numPr>
         <w:spacing w:after="0" w:lineRule="auto"/>
         <w:ind w:left="720" w:hanging="360"/>
@@ -2917,7 +2917,7 @@
       <w:pPr>
         <w:numPr>
           <w:ilvl w:val="0"/>
-          <w:numId w:val="6"/>
+          <w:numId w:val="7"/>
         </w:numPr>
         <w:spacing w:after="0" w:lineRule="auto"/>
         <w:ind w:left="720" w:hanging="360"/>
@@ -3028,12 +3028,296 @@
     </w:p>
     <w:p>
       <w:pPr>
+        <w:numPr>
+          <w:ilvl w:val="0"/>
+          <w:numId w:val="4"/>
+        </w:numPr>
+        <w:spacing w:after="0" w:lineRule="auto"/>
+        <w:ind w:left="720" w:hanging="360"/>
+      </w:pPr>
+      <w:r>
+        <w:rPr>
+          <w:rtl w:val="0"/>
+        </w:rPr>
+        <w:t xml:space="preserve">Predicting the prioritization of a ticket from low, medium or high based on the issue. This will identify the urgency of a ticket to assign high priority tickets to senior agents to improve customer experience and resolution.</w:t>
+      </w:r>
+    </w:p>
+    <w:p>
+      <w:pPr>
         <w:widowControl w:val="0"/>
         <w:spacing w:after="0" w:line="240" w:lineRule="auto"/>
         <w:rPr>
           <w:highlight w:val="yellow"/>
         </w:rPr>
       </w:pPr>
+      <w:r>
+        <w:rPr>
+          <w:rtl w:val="0"/>
+        </w:rPr>
+      </w:r>
+    </w:p>
+    <w:p>
+      <w:pPr>
+        <w:rPr>
+          <w:highlight w:val="yellow"/>
+        </w:rPr>
+      </w:pPr>
+      <w:r>
+        <w:rPr>
+          <w:highlight w:val="yellow"/>
+          <w:rtl w:val="0"/>
+        </w:rPr>
+        <w:t xml:space="preserve">Feature Extraction </w:t>
+      </w:r>
+    </w:p>
+    <w:p>
+      <w:pPr>
+        <w:spacing w:after="0" w:lineRule="auto"/>
+        <w:rPr>
+          <w:rFonts w:ascii="Arial" w:cs="Arial" w:eastAsia="Arial" w:hAnsi="Arial"/>
+          <w:color w:val="222222"/>
+          <w:sz w:val="20"/>
+          <w:szCs w:val="20"/>
+          <w:highlight w:val="white"/>
+        </w:rPr>
+      </w:pPr>
+      <w:r>
+        <w:rPr>
+          <w:highlight w:val="yellow"/>
+          <w:rtl w:val="0"/>
+        </w:rPr>
+        <w:t xml:space="preserve">“</w:t>
+      </w:r>
+      <w:r>
+        <w:rPr>
+          <w:rFonts w:ascii="Arial" w:cs="Arial" w:eastAsia="Arial" w:hAnsi="Arial"/>
+          <w:color w:val="222222"/>
+          <w:sz w:val="20"/>
+          <w:szCs w:val="20"/>
+          <w:highlight w:val="white"/>
+          <w:rtl w:val="0"/>
+        </w:rPr>
+        <w:t xml:space="preserve"> extract features from the text of IT tickets. “</w:t>
+      </w:r>
+    </w:p>
+    <w:p>
+      <w:pPr>
+        <w:spacing w:after="0" w:lineRule="auto"/>
+        <w:rPr>
+          <w:rFonts w:ascii="Arial" w:cs="Arial" w:eastAsia="Arial" w:hAnsi="Arial"/>
+          <w:color w:val="222222"/>
+          <w:sz w:val="20"/>
+          <w:szCs w:val="20"/>
+          <w:highlight w:val="white"/>
+        </w:rPr>
+      </w:pPr>
+      <w:r>
+        <w:rPr>
+          <w:rtl w:val="0"/>
+        </w:rPr>
+      </w:r>
+    </w:p>
+    <w:p>
+      <w:pPr>
+        <w:spacing w:after="0" w:lineRule="auto"/>
+        <w:rPr>
+          <w:rFonts w:ascii="Arial" w:cs="Arial" w:eastAsia="Arial" w:hAnsi="Arial"/>
+          <w:color w:val="222222"/>
+          <w:sz w:val="20"/>
+          <w:szCs w:val="20"/>
+          <w:highlight w:val="white"/>
+        </w:rPr>
+      </w:pPr>
+      <w:r>
+        <w:rPr>
+          <w:rtl w:val="0"/>
+        </w:rPr>
+      </w:r>
+    </w:p>
+    <w:p>
+      <w:pPr>
+        <w:spacing w:after="0" w:lineRule="auto"/>
+        <w:rPr>
+          <w:b w:val="1"/>
+          <w:highlight w:val="yellow"/>
+        </w:rPr>
+      </w:pPr>
+      <w:r>
+        <w:rPr>
+          <w:b w:val="1"/>
+          <w:rtl w:val="0"/>
+        </w:rPr>
+        <w:t xml:space="preserve">“This problem can occur in datasets with an overrepresentation of majority classes and an underrepresentation of minority classes. “</w:t>
+      </w:r>
+      <w:r>
+        <w:rPr>
+          <w:b w:val="1"/>
+          <w:highlight w:val="yellow"/>
+          <w:rtl w:val="0"/>
+        </w:rPr>
+        <w:t xml:space="preserve">page 363  AI-based Classification of Customer Support Tickets:</w:t>
+      </w:r>
+    </w:p>
+    <w:p>
+      <w:pPr>
+        <w:spacing w:after="0" w:lineRule="auto"/>
+        <w:rPr>
+          <w:b w:val="1"/>
+          <w:highlight w:val="yellow"/>
+        </w:rPr>
+      </w:pPr>
+      <w:r>
+        <w:rPr>
+          <w:rtl w:val="0"/>
+        </w:rPr>
+      </w:r>
+    </w:p>
+    <w:p>
+      <w:pPr>
+        <w:spacing w:after="0" w:lineRule="auto"/>
+        <w:rPr>
+          <w:b w:val="1"/>
+          <w:highlight w:val="yellow"/>
+        </w:rPr>
+      </w:pPr>
+      <w:r>
+        <w:rPr>
+          <w:b w:val="1"/>
+          <w:highlight w:val="yellow"/>
+          <w:rtl w:val="0"/>
+        </w:rPr>
+        <w:t xml:space="preserve">“Contrarily, research shows using reduced, but selective datasets can lead to better performance (Revina et al., 2020). Furthermore, according to supporting research, the quality of the classes and the balance have more impact on model performance than the sheer training set size (Wahba et al., 2020). “ page 364  AI-based Classification of Customer Support Tickets:</w:t>
+      </w:r>
+    </w:p>
+    <w:p>
+      <w:pPr>
+        <w:spacing w:after="0" w:lineRule="auto"/>
+        <w:rPr>
+          <w:b w:val="1"/>
+          <w:highlight w:val="yellow"/>
+        </w:rPr>
+      </w:pPr>
+      <w:r>
+        <w:rPr>
+          <w:rtl w:val="0"/>
+        </w:rPr>
+      </w:r>
+    </w:p>
+    <w:p>
+      <w:pPr>
+        <w:spacing w:after="0" w:lineRule="auto"/>
+        <w:rPr>
+          <w:b w:val="1"/>
+          <w:highlight w:val="yellow"/>
+        </w:rPr>
+      </w:pPr>
+      <w:r>
+        <w:rPr>
+          <w:rtl w:val="0"/>
+        </w:rPr>
+      </w:r>
+    </w:p>
+    <w:p>
+      <w:pPr>
+        <w:numPr>
+          <w:ilvl w:val="0"/>
+          <w:numId w:val="13"/>
+        </w:numPr>
+        <w:spacing w:after="0" w:lineRule="auto"/>
+        <w:ind w:left="720" w:hanging="360"/>
+        <w:rPr>
+          <w:b w:val="1"/>
+          <w:highlight w:val="white"/>
+        </w:rPr>
+      </w:pPr>
+      <w:r>
+        <w:rPr>
+          <w:b w:val="1"/>
+          <w:highlight w:val="white"/>
+          <w:rtl w:val="0"/>
+        </w:rPr>
+        <w:t xml:space="preserve">Creating a balanced dataset</w:t>
+      </w:r>
+    </w:p>
+    <w:p>
+      <w:pPr>
+        <w:spacing w:after="0" w:lineRule="auto"/>
+        <w:rPr>
+          <w:b w:val="1"/>
+        </w:rPr>
+      </w:pPr>
+      <w:r>
+        <w:rPr>
+          <w:rtl w:val="0"/>
+        </w:rPr>
+      </w:r>
+    </w:p>
+    <w:p>
+      <w:pPr>
+        <w:spacing w:after="0" w:lineRule="auto"/>
+        <w:rPr>
+          <w:b w:val="1"/>
+          <w:highlight w:val="yellow"/>
+        </w:rPr>
+      </w:pPr>
+      <w:r>
+        <w:rPr>
+          <w:b w:val="1"/>
+          <w:highlight w:val="yellow"/>
+          <w:rtl w:val="0"/>
+        </w:rPr>
+        <w:t xml:space="preserve">preprocessing steps with Trifacta Dataprep, Pandas, and NLKT were performed: </w:t>
+      </w:r>
+    </w:p>
+    <w:p>
+      <w:pPr>
+        <w:spacing w:after="0" w:lineRule="auto"/>
+        <w:rPr>
+          <w:b w:val="1"/>
+          <w:highlight w:val="yellow"/>
+        </w:rPr>
+      </w:pPr>
+      <w:r>
+        <w:rPr>
+          <w:b w:val="1"/>
+          <w:highlight w:val="yellow"/>
+          <w:rtl w:val="0"/>
+        </w:rPr>
+        <w:t xml:space="preserve">• Concatenation of “Title” and “Description” </w:t>
+      </w:r>
+    </w:p>
+    <w:p>
+      <w:pPr>
+        <w:spacing w:after="0" w:lineRule="auto"/>
+        <w:rPr>
+          <w:b w:val="1"/>
+          <w:highlight w:val="yellow"/>
+        </w:rPr>
+      </w:pPr>
+      <w:r>
+        <w:rPr>
+          <w:b w:val="1"/>
+          <w:highlight w:val="yellow"/>
+          <w:rtl w:val="0"/>
+        </w:rPr>
+        <w:t xml:space="preserve">• Elimination of stop words for removing irrelevant and privacy-related content (URL, emails, first and last name, special characters, IP address) </w:t>
+      </w:r>
+    </w:p>
+    <w:p>
+      <w:pPr>
+        <w:spacing w:after="0" w:lineRule="auto"/>
+        <w:rPr>
+          <w:highlight w:val="yellow"/>
+        </w:rPr>
+      </w:pPr>
+      <w:r>
+        <w:rPr>
+          <w:b w:val="1"/>
+          <w:highlight w:val="yellow"/>
+          <w:rtl w:val="0"/>
+        </w:rPr>
+        <w:t xml:space="preserve">• Lowercasing of all text  page 365  AI-based Classification of Customer Support Tickets:</w:t>
+      </w:r>
       <w:r>
         <w:rPr>
           <w:rtl w:val="0"/>
@@ -3078,7 +3362,7 @@
         <w:rPr>
           <w:rtl w:val="0"/>
         </w:rPr>
-        <w:t xml:space="preserve">From working in a CX Developer Support team, one of our top priorities is the customer experience and resolving their issue with our product. I have found that our customers would get frustrated if their ticket hasn’t been handled correctly, if an agent misunderstood the issue, or if there is a delay in the resolution of their case. This can negatively influence the customer perspective on the company, and could cause the customer to discontinue using our product. </w:t>
+        <w:t xml:space="preserve">From working in a CX Developer Support team, one of our top priorities is the customer experience and resolving their issue with our product. I have found that our customers would get frustrated if their ticket hasn’t been handled correctly which causes delay in the resolution time of their case. This can negatively influence the customer perspective on the company, and could cause the customer to discontinue using our product. </w:t>
       </w:r>
     </w:p>
     <w:p>
@@ -3103,7 +3387,7 @@
         <w:rPr>
           <w:rtl w:val="0"/>
         </w:rPr>
-        <w:t xml:space="preserve">My objective is to prevent this type of experience from the customer by categorizing tickets so it can be routed to the appropriate team to tackle the issue and to summarize tickets to have an overview of the core issue that the customer is experiencing to prevent mis-communcaition. </w:t>
+        <w:t xml:space="preserve">My objective is to prevent this type of experience from the customer by categorizing tickets to the correct queues based on its content so the appropriate team can tackle the issue while predicting its priority level and summarizing the core issue that the customer is experiencing. </w:t>
       </w:r>
     </w:p>
     <w:p>
@@ -3128,7 +3412,7 @@
         <w:rPr>
           <w:rtl w:val="0"/>
         </w:rPr>
-        <w:t xml:space="preserve">In this project my goal is to implement a machine learning model to address this problem by taking the following actions below:</w:t>
+        <w:t xml:space="preserve">In this project my goal is to implement a machine learning model to address this problem by providing the following functionalities below:</w:t>
       </w:r>
     </w:p>
     <w:p>
@@ -3147,7 +3431,7 @@
       <w:pPr>
         <w:numPr>
           <w:ilvl w:val="0"/>
-          <w:numId w:val="3"/>
+          <w:numId w:val="4"/>
         </w:numPr>
         <w:spacing w:after="0" w:afterAutospacing="0"/>
         <w:ind w:left="720" w:hanging="360"/>
@@ -3156,14 +3440,14 @@
         <w:rPr>
           <w:rtl w:val="0"/>
         </w:rPr>
-        <w:t xml:space="preserve">Classifying a customer support ticket if it’s a product inquiry, technical issue, billing Issue, account management. This will identify the case to be routed to the appropriate team.</w:t>
+        <w:t xml:space="preserve">Classifying a customer support ticket based on its queue category. This will identify the queue category based on the issue of the case.</w:t>
       </w:r>
     </w:p>
     <w:p>
       <w:pPr>
         <w:numPr>
           <w:ilvl w:val="0"/>
-          <w:numId w:val="3"/>
+          <w:numId w:val="4"/>
         </w:numPr>
         <w:spacing w:after="0" w:lineRule="auto"/>
         <w:ind w:left="720" w:hanging="360"/>
@@ -3172,14 +3456,14 @@
         <w:rPr>
           <w:rtl w:val="0"/>
         </w:rPr>
-        <w:t xml:space="preserve">Predicting the prioritization of a ticket from low, medium or high based on the issue. This will identify the urgency of a ticket to assign high priority tickets to senior agents to improve customer experience and resolution.</w:t>
+        <w:t xml:space="preserve">Predicting the prioritization of a ticket from low, medium or high based on the issue. This will identify the urgency of a ticket.</w:t>
       </w:r>
     </w:p>
     <w:p>
       <w:pPr>
         <w:numPr>
           <w:ilvl w:val="0"/>
-          <w:numId w:val="3"/>
+          <w:numId w:val="4"/>
         </w:numPr>
         <w:spacing w:after="0" w:lineRule="auto"/>
         <w:ind w:left="720" w:hanging="360"/>
@@ -3188,7 +3472,7 @@
         <w:rPr>
           <w:rtl w:val="0"/>
         </w:rPr>
-        <w:t xml:space="preserve">Summarising a customer support ticket to get an overview of the issue. This will help prevent mis-communication with the customer and reduce the time to identify the issue in the case.</w:t>
+        <w:t xml:space="preserve">Summarising a customer support ticket to get an overview of the issue. This will help the agent to identify the core customer issue that they are experiencing.</w:t>
       </w:r>
     </w:p>
     <w:p>
@@ -3213,6 +3497,11 @@
         </w:rPr>
         <w:t xml:space="preserve">I will also conduct an evaluation of the performance of the machine learning model for further optimisation. </w:t>
       </w:r>
+      <w:r>
+        <w:rPr>
+          <w:rtl w:val="0"/>
+        </w:rPr>
+      </w:r>
     </w:p>
     <w:p>
       <w:pPr>
@@ -3222,76 +3511,8 @@
           <w:b w:val="1"/>
         </w:rPr>
       </w:pPr>
-      <w:bookmarkStart w:colFirst="0" w:colLast="0" w:name="_heading=h.dqajcpi92f4w" w:id="3"/>
+      <w:bookmarkStart w:colFirst="0" w:colLast="0" w:name="_heading=h.95p2y8xr9uq4" w:id="3"/>
       <w:bookmarkEnd w:id="3"/>
-      <w:r>
-        <w:rPr>
-          <w:rtl w:val="0"/>
-        </w:rPr>
-      </w:r>
-    </w:p>
-    <w:p>
-      <w:pPr>
-        <w:pStyle w:val="Heading1"/>
-        <w:spacing w:after="0" w:lineRule="auto"/>
-        <w:rPr>
-          <w:b w:val="1"/>
-        </w:rPr>
-      </w:pPr>
-      <w:bookmarkStart w:colFirst="0" w:colLast="0" w:name="_heading=h.192r1fdr0bn" w:id="4"/>
-      <w:bookmarkEnd w:id="4"/>
-      <w:r>
-        <w:rPr>
-          <w:rtl w:val="0"/>
-        </w:rPr>
-      </w:r>
-    </w:p>
-    <w:p>
-      <w:pPr>
-        <w:rPr/>
-      </w:pPr>
-      <w:r>
-        <w:rPr>
-          <w:rtl w:val="0"/>
-        </w:rPr>
-      </w:r>
-    </w:p>
-    <w:p>
-      <w:pPr>
-        <w:pStyle w:val="Heading1"/>
-        <w:spacing w:after="0" w:lineRule="auto"/>
-        <w:rPr>
-          <w:b w:val="1"/>
-        </w:rPr>
-      </w:pPr>
-      <w:bookmarkStart w:colFirst="0" w:colLast="0" w:name="_heading=h.fc732siqmytm" w:id="5"/>
-      <w:bookmarkEnd w:id="5"/>
-      <w:r>
-        <w:rPr>
-          <w:rtl w:val="0"/>
-        </w:rPr>
-      </w:r>
-    </w:p>
-    <w:p>
-      <w:pPr>
-        <w:rPr/>
-      </w:pPr>
-      <w:r>
-        <w:rPr>
-          <w:rtl w:val="0"/>
-        </w:rPr>
-      </w:r>
-    </w:p>
-    <w:p>
-      <w:pPr>
-        <w:pStyle w:val="Heading1"/>
-        <w:spacing w:after="0" w:lineRule="auto"/>
-        <w:rPr>
-          <w:b w:val="1"/>
-        </w:rPr>
-      </w:pPr>
-      <w:bookmarkStart w:colFirst="0" w:colLast="0" w:name="_heading=h.95p2y8xr9uq4" w:id="6"/>
-      <w:bookmarkEnd w:id="6"/>
       <w:r>
         <w:rPr>
           <w:b w:val="1"/>
@@ -3305,8 +3526,8 @@
         <w:pStyle w:val="Heading2"/>
         <w:rPr/>
       </w:pPr>
-      <w:bookmarkStart w:colFirst="0" w:colLast="0" w:name="_heading=h.e3ccp8myet99" w:id="7"/>
-      <w:bookmarkEnd w:id="7"/>
+      <w:bookmarkStart w:colFirst="0" w:colLast="0" w:name="_heading=h.e3ccp8myet99" w:id="4"/>
+      <w:bookmarkEnd w:id="4"/>
       <w:r>
         <w:rPr>
           <w:b w:val="1"/>
@@ -3340,8 +3561,8 @@
           <w:b w:val="1"/>
         </w:rPr>
       </w:pPr>
-      <w:bookmarkStart w:colFirst="0" w:colLast="0" w:name="_heading=h.ys9ipaf48frj" w:id="8"/>
-      <w:bookmarkEnd w:id="8"/>
+      <w:bookmarkStart w:colFirst="0" w:colLast="0" w:name="_heading=h.ys9ipaf48frj" w:id="5"/>
+      <w:bookmarkEnd w:id="5"/>
       <w:r>
         <w:rPr>
           <w:b w:val="1"/>
@@ -3648,7 +3869,7 @@
                   <w:widowControl w:val="0"/>
                   <w:numPr>
                     <w:ilvl w:val="0"/>
-                    <w:numId w:val="1"/>
+                    <w:numId w:val="2"/>
                   </w:numPr>
                   <w:pBdr>
                     <w:top w:space="0" w:sz="0" w:val="nil"/>
@@ -3678,7 +3899,7 @@
                   <w:widowControl w:val="0"/>
                   <w:numPr>
                     <w:ilvl w:val="0"/>
-                    <w:numId w:val="1"/>
+                    <w:numId w:val="2"/>
                   </w:numPr>
                   <w:pBdr>
                     <w:top w:space="0" w:sz="0" w:val="nil"/>
@@ -3705,7 +3926,7 @@
                   <w:widowControl w:val="0"/>
                   <w:numPr>
                     <w:ilvl w:val="0"/>
-                    <w:numId w:val="1"/>
+                    <w:numId w:val="2"/>
                   </w:numPr>
                   <w:spacing w:after="0" w:line="240" w:lineRule="auto"/>
                   <w:ind w:left="720" w:hanging="360"/>
@@ -3743,8 +3964,8 @@
           <w:b w:val="1"/>
         </w:rPr>
       </w:pPr>
-      <w:bookmarkStart w:colFirst="0" w:colLast="0" w:name="_heading=h.geqcdfkbx8bu" w:id="9"/>
-      <w:bookmarkEnd w:id="9"/>
+      <w:bookmarkStart w:colFirst="0" w:colLast="0" w:name="_heading=h.geqcdfkbx8bu" w:id="6"/>
+      <w:bookmarkEnd w:id="6"/>
       <w:r>
         <w:rPr>
           <w:b w:val="1"/>
@@ -3758,8 +3979,8 @@
         <w:pStyle w:val="Heading3"/>
         <w:rPr/>
       </w:pPr>
-      <w:bookmarkStart w:colFirst="0" w:colLast="0" w:name="_heading=h.frkhk3rz1dck" w:id="10"/>
-      <w:bookmarkEnd w:id="10"/>
+      <w:bookmarkStart w:colFirst="0" w:colLast="0" w:name="_heading=h.frkhk3rz1dck" w:id="7"/>
+      <w:bookmarkEnd w:id="7"/>
       <w:r>
         <w:rPr>
           <w:b w:val="1"/>
@@ -3889,7 +4110,7 @@
                   <w:rPr>
                     <w:rtl w:val="0"/>
                   </w:rPr>
-                  <w:t xml:space="preserve">  -  Collecting customer support ticket dataset as a csv file that includes subject line, text body, ticket category, priority level and metadata. Conducting an Exploratory Data Analysis and data pre-processing with the dataset.</w:t>
+                  <w:t xml:space="preserve">  -  Collecting customer support ticket dataset as a csv file. Conducting an Exploratory Data Analysis and data pre-processing with the dataset.</w:t>
                 </w:r>
               </w:p>
             </w:tc>
@@ -4055,83 +4276,7 @@
                   <w:rPr>
                     <w:rtl w:val="0"/>
                   </w:rPr>
-                  <w:t xml:space="preserve">Classifying support ticket into the following predefined categories below:</w:t>
-                </w:r>
-              </w:p>
-              <w:p>
-                <w:pPr>
-                  <w:numPr>
-                    <w:ilvl w:val="0"/>
-                    <w:numId w:val="12"/>
-                  </w:numPr>
-                  <w:spacing w:after="0" w:lineRule="auto"/>
-                  <w:ind w:left="720" w:hanging="360"/>
-                  <w:rPr>
-                    <w:u w:val="none"/>
-                  </w:rPr>
-                </w:pPr>
-                <w:r>
-                  <w:rPr>
-                    <w:rtl w:val="0"/>
-                  </w:rPr>
-                  <w:t xml:space="preserve">Product Inquiry </w:t>
-                </w:r>
-              </w:p>
-              <w:p>
-                <w:pPr>
-                  <w:numPr>
-                    <w:ilvl w:val="0"/>
-                    <w:numId w:val="12"/>
-                  </w:numPr>
-                  <w:spacing w:after="0" w:lineRule="auto"/>
-                  <w:ind w:left="720" w:hanging="360"/>
-                  <w:rPr>
-                    <w:u w:val="none"/>
-                  </w:rPr>
-                </w:pPr>
-                <w:r>
-                  <w:rPr>
-                    <w:rtl w:val="0"/>
-                  </w:rPr>
-                  <w:t xml:space="preserve">Technical Issue </w:t>
-                </w:r>
-              </w:p>
-              <w:p>
-                <w:pPr>
-                  <w:numPr>
-                    <w:ilvl w:val="0"/>
-                    <w:numId w:val="12"/>
-                  </w:numPr>
-                  <w:spacing w:after="0" w:lineRule="auto"/>
-                  <w:ind w:left="720" w:hanging="360"/>
-                  <w:rPr>
-                    <w:u w:val="none"/>
-                  </w:rPr>
-                </w:pPr>
-                <w:r>
-                  <w:rPr>
-                    <w:rtl w:val="0"/>
-                  </w:rPr>
-                  <w:t xml:space="preserve">Billing Issue</w:t>
-                </w:r>
-              </w:p>
-              <w:p>
-                <w:pPr>
-                  <w:numPr>
-                    <w:ilvl w:val="0"/>
-                    <w:numId w:val="12"/>
-                  </w:numPr>
-                  <w:spacing w:after="0" w:lineRule="auto"/>
-                  <w:ind w:left="720" w:hanging="360"/>
-                  <w:rPr>
-                    <w:u w:val="none"/>
-                  </w:rPr>
-                </w:pPr>
-                <w:r>
-                  <w:rPr>
-                    <w:rtl w:val="0"/>
-                  </w:rPr>
-                  <w:t xml:space="preserve">Account Management </w:t>
+                  <w:t xml:space="preserve">Classifying customer support tickets into the following predefined queue categories based on the customer issue.</w:t>
                 </w:r>
               </w:p>
             </w:tc>
@@ -4400,8 +4545,8 @@
           <w:b w:val="1"/>
         </w:rPr>
       </w:pPr>
-      <w:bookmarkStart w:colFirst="0" w:colLast="0" w:name="_heading=h.tzvy16okyfss" w:id="11"/>
-      <w:bookmarkEnd w:id="11"/>
+      <w:bookmarkStart w:colFirst="0" w:colLast="0" w:name="_heading=h.tzvy16okyfss" w:id="8"/>
+      <w:bookmarkEnd w:id="8"/>
       <w:r>
         <w:rPr>
           <w:rtl w:val="0"/>
@@ -4415,8 +4560,8 @@
           <w:b w:val="1"/>
         </w:rPr>
       </w:pPr>
-      <w:bookmarkStart w:colFirst="0" w:colLast="0" w:name="_heading=h.ygx5i8busqkc" w:id="12"/>
-      <w:bookmarkEnd w:id="12"/>
+      <w:bookmarkStart w:colFirst="0" w:colLast="0" w:name="_heading=h.ygx5i8busqkc" w:id="9"/>
+      <w:bookmarkEnd w:id="9"/>
       <w:r>
         <w:rPr>
           <w:b w:val="1"/>
@@ -4574,7 +4719,7 @@
                   <w:rPr>
                     <w:rtl w:val="0"/>
                   </w:rPr>
-                  <w:t xml:space="preserve">Providing machine learning suggestions on how to resolve the issue.</w:t>
+                  <w:t xml:space="preserve">Using a Database to store and retrieve dataset of the machine model.</w:t>
                 </w:r>
               </w:p>
             </w:tc>
@@ -4798,7 +4943,7 @@
                   <w:rPr>
                     <w:rtl w:val="0"/>
                   </w:rPr>
-                  <w:t xml:space="preserve">Using a Database to store and retrieve dataset of the machine model.</w:t>
+                  <w:t xml:space="preserve">Providing machine learning suggestions on how to resolve the issue.</w:t>
                 </w:r>
               </w:p>
             </w:tc>
@@ -4814,8 +4959,8 @@
           <w:b w:val="1"/>
         </w:rPr>
       </w:pPr>
-      <w:bookmarkStart w:colFirst="0" w:colLast="0" w:name="_heading=h.rucc6f68pjtw" w:id="13"/>
-      <w:bookmarkEnd w:id="13"/>
+      <w:bookmarkStart w:colFirst="0" w:colLast="0" w:name="_heading=h.rucc6f68pjtw" w:id="10"/>
+      <w:bookmarkEnd w:id="10"/>
       <w:r>
         <w:rPr>
           <w:rtl w:val="0"/>
@@ -4830,8 +4975,8 @@
           <w:b w:val="1"/>
         </w:rPr>
       </w:pPr>
-      <w:bookmarkStart w:colFirst="0" w:colLast="0" w:name="_heading=h.lrmm7lqyvghf" w:id="14"/>
-      <w:bookmarkEnd w:id="14"/>
+      <w:bookmarkStart w:colFirst="0" w:colLast="0" w:name="_heading=h.lrmm7lqyvghf" w:id="11"/>
+      <w:bookmarkEnd w:id="11"/>
       <w:r>
         <w:rPr>
           <w:b w:val="1"/>
@@ -4845,8 +4990,8 @@
         <w:pStyle w:val="Heading3"/>
         <w:rPr/>
       </w:pPr>
-      <w:bookmarkStart w:colFirst="0" w:colLast="0" w:name="_heading=h.gul066xg7uho" w:id="15"/>
-      <w:bookmarkEnd w:id="15"/>
+      <w:bookmarkStart w:colFirst="0" w:colLast="0" w:name="_heading=h.gul066xg7uho" w:id="12"/>
+      <w:bookmarkEnd w:id="12"/>
       <w:r>
         <w:rPr>
           <w:b w:val="1"/>
@@ -5054,8 +5199,8 @@
           <w:b w:val="1"/>
         </w:rPr>
       </w:pPr>
-      <w:bookmarkStart w:colFirst="0" w:colLast="0" w:name="_heading=h.pdjqt1dm8shl" w:id="16"/>
-      <w:bookmarkEnd w:id="16"/>
+      <w:bookmarkStart w:colFirst="0" w:colLast="0" w:name="_heading=h.pdjqt1dm8shl" w:id="13"/>
+      <w:bookmarkEnd w:id="13"/>
       <w:r>
         <w:rPr>
           <w:b w:val="1"/>
@@ -5212,75 +5357,12 @@
     </w:sdt>
     <w:p>
       <w:pPr>
-        <w:spacing w:after="0" w:lineRule="auto"/>
-        <w:rPr/>
-      </w:pPr>
-      <w:r>
-        <w:rPr>
-          <w:rtl w:val="0"/>
-        </w:rPr>
-      </w:r>
-    </w:p>
-    <w:p>
-      <w:pPr>
-        <w:pStyle w:val="Heading1"/>
-        <w:spacing w:after="0" w:lineRule="auto"/>
-        <w:rPr>
-          <w:b w:val="1"/>
-        </w:rPr>
-      </w:pPr>
-      <w:bookmarkStart w:colFirst="0" w:colLast="0" w:name="_heading=h.1f3609dbvnui" w:id="17"/>
-      <w:bookmarkEnd w:id="17"/>
-      <w:r>
-        <w:rPr>
-          <w:rtl w:val="0"/>
-        </w:rPr>
-      </w:r>
-    </w:p>
-    <w:p>
-      <w:pPr>
-        <w:pStyle w:val="Heading1"/>
-        <w:spacing w:after="0" w:lineRule="auto"/>
-        <w:rPr>
-          <w:b w:val="1"/>
-        </w:rPr>
-      </w:pPr>
-      <w:bookmarkStart w:colFirst="0" w:colLast="0" w:name="_heading=h.fq96uxlfz8rl" w:id="18"/>
-      <w:bookmarkEnd w:id="18"/>
-      <w:r>
-        <w:rPr>
-          <w:rtl w:val="0"/>
-        </w:rPr>
-      </w:r>
-    </w:p>
-    <w:p>
-      <w:pPr>
-        <w:rPr/>
-      </w:pPr>
-      <w:r>
-        <w:rPr>
-          <w:rtl w:val="0"/>
-        </w:rPr>
-      </w:r>
-    </w:p>
-    <w:p>
-      <w:pPr>
-        <w:rPr/>
-      </w:pPr>
-      <w:r>
-        <w:rPr>
-          <w:rtl w:val="0"/>
-        </w:rPr>
-      </w:r>
-    </w:p>
-    <w:p>
-      <w:pPr>
         <w:pStyle w:val="Heading1"/>
         <w:spacing w:after="0" w:lineRule="auto"/>
         <w:rPr/>
       </w:pPr>
-      <w:bookmarkStart w:colFirst="0" w:colLast="0" w:name="_heading=h.qhbvpjtny5hy" w:id="19"/>
-      <w:bookmarkEnd w:id="19"/>
+      <w:bookmarkStart w:colFirst="0" w:colLast="0" w:name="_heading=h.qhbvpjtny5hy" w:id="14"/>
+      <w:bookmarkEnd w:id="14"/>
       <w:r>
         <w:rPr>
           <w:b w:val="1"/>
@@ -5334,8 +5416,8 @@
           <w:b w:val="1"/>
         </w:rPr>
       </w:pPr>
-      <w:bookmarkStart w:colFirst="0" w:colLast="0" w:name="_heading=h.4t1tm5n9ge8v" w:id="20"/>
-      <w:bookmarkEnd w:id="20"/>
+      <w:bookmarkStart w:colFirst="0" w:colLast="0" w:name="_heading=h.4t1tm5n9ge8v" w:id="15"/>
+      <w:bookmarkEnd w:id="15"/>
       <w:r>
         <w:rPr>
           <w:b w:val="1"/>
@@ -5368,8 +5450,8 @@
           <w:b w:val="1"/>
         </w:rPr>
       </w:pPr>
-      <w:bookmarkStart w:colFirst="0" w:colLast="0" w:name="_heading=h.mjkj952upwcw" w:id="21"/>
-      <w:bookmarkEnd w:id="21"/>
+      <w:bookmarkStart w:colFirst="0" w:colLast="0" w:name="_heading=h.mjkj952upwcw" w:id="16"/>
+      <w:bookmarkEnd w:id="16"/>
       <w:r>
         <w:rPr>
           <w:b w:val="1"/>
@@ -5449,8 +5531,8 @@
           <w:b w:val="1"/>
         </w:rPr>
       </w:pPr>
-      <w:bookmarkStart w:colFirst="0" w:colLast="0" w:name="_heading=h.atizqleewapb" w:id="22"/>
-      <w:bookmarkEnd w:id="22"/>
+      <w:bookmarkStart w:colFirst="0" w:colLast="0" w:name="_heading=h.atizqleewapb" w:id="17"/>
+      <w:bookmarkEnd w:id="17"/>
       <w:r>
         <w:rPr>
           <w:rtl w:val="0"/>
@@ -5532,252 +5614,266 @@
           <w:b w:val="1"/>
         </w:rPr>
       </w:pPr>
-      <w:bookmarkStart w:colFirst="0" w:colLast="0" w:name="_heading=h.jsw3dph2zgdf" w:id="23"/>
-      <w:bookmarkEnd w:id="23"/>
+      <w:bookmarkStart w:colFirst="0" w:colLast="0" w:name="_heading=h.eavgm12opmnl" w:id="18"/>
+      <w:bookmarkEnd w:id="18"/>
       <w:r>
         <w:rPr>
           <w:b w:val="1"/>
           <w:rtl w:val="0"/>
         </w:rPr>
+        <w:br w:type="textWrapping"/>
+        <w:br w:type="textWrapping"/>
         <w:t xml:space="preserve">Data Sources</w:t>
       </w:r>
     </w:p>
     <w:p>
       <w:pPr>
-        <w:spacing w:after="0" w:lineRule="auto"/>
-        <w:rPr>
-          <w:b w:val="1"/>
-        </w:rPr>
-      </w:pPr>
-      <w:r>
-        <w:rPr>
-          <w:rtl w:val="0"/>
-        </w:rPr>
-      </w:r>
-    </w:p>
-    <w:p>
-      <w:pPr>
-        <w:spacing w:after="0" w:lineRule="auto"/>
-        <w:rPr>
-          <w:highlight w:val="yellow"/>
-        </w:rPr>
-      </w:pPr>
-      <w:r>
-        <w:rPr>
-          <w:highlight w:val="yellow"/>
-          <w:rtl w:val="0"/>
-        </w:rPr>
-        <w:t xml:space="preserve">Feature Extraction </w:t>
-      </w:r>
-    </w:p>
-    <w:p>
-      <w:pPr>
-        <w:spacing w:after="0" w:lineRule="auto"/>
-        <w:rPr>
-          <w:rFonts w:ascii="Arial" w:cs="Arial" w:eastAsia="Arial" w:hAnsi="Arial"/>
-          <w:color w:val="222222"/>
-          <w:sz w:val="20"/>
-          <w:szCs w:val="20"/>
-          <w:highlight w:val="white"/>
-        </w:rPr>
-      </w:pPr>
-      <w:r>
-        <w:rPr>
-          <w:highlight w:val="yellow"/>
-          <w:rtl w:val="0"/>
-        </w:rPr>
-        <w:t xml:space="preserve">“</w:t>
-      </w:r>
-      <w:r>
-        <w:rPr>
-          <w:rFonts w:ascii="Arial" w:cs="Arial" w:eastAsia="Arial" w:hAnsi="Arial"/>
-          <w:color w:val="222222"/>
-          <w:sz w:val="20"/>
-          <w:szCs w:val="20"/>
-          <w:highlight w:val="white"/>
-          <w:rtl w:val="0"/>
-        </w:rPr>
-        <w:t xml:space="preserve"> extract features from the text of IT tickets. “</w:t>
-      </w:r>
-    </w:p>
-    <w:p>
-      <w:pPr>
-        <w:spacing w:after="0" w:lineRule="auto"/>
-        <w:rPr>
-          <w:rFonts w:ascii="Arial" w:cs="Arial" w:eastAsia="Arial" w:hAnsi="Arial"/>
-          <w:color w:val="222222"/>
-          <w:sz w:val="20"/>
-          <w:szCs w:val="20"/>
-          <w:highlight w:val="white"/>
-        </w:rPr>
-      </w:pPr>
-      <w:r>
-        <w:rPr>
-          <w:rtl w:val="0"/>
-        </w:rPr>
-      </w:r>
-    </w:p>
-    <w:p>
-      <w:pPr>
-        <w:spacing w:after="0" w:lineRule="auto"/>
-        <w:rPr>
-          <w:rFonts w:ascii="Arial" w:cs="Arial" w:eastAsia="Arial" w:hAnsi="Arial"/>
-          <w:color w:val="222222"/>
-          <w:sz w:val="20"/>
-          <w:szCs w:val="20"/>
-          <w:highlight w:val="white"/>
-        </w:rPr>
-      </w:pPr>
-      <w:r>
-        <w:rPr>
-          <w:rtl w:val="0"/>
-        </w:rPr>
-      </w:r>
-    </w:p>
-    <w:p>
-      <w:pPr>
-        <w:spacing w:after="0" w:lineRule="auto"/>
-        <w:rPr>
-          <w:b w:val="1"/>
-          <w:highlight w:val="yellow"/>
-        </w:rPr>
-      </w:pPr>
-      <w:r>
-        <w:rPr>
-          <w:b w:val="1"/>
-          <w:rtl w:val="0"/>
-        </w:rPr>
-        <w:t xml:space="preserve">“This problem can occur in datasets with an overrepresentation of majority classes and an underrepresentation of minority classes. “</w:t>
-      </w:r>
-      <w:r>
-        <w:rPr>
-          <w:b w:val="1"/>
-          <w:highlight w:val="yellow"/>
-          <w:rtl w:val="0"/>
-        </w:rPr>
-        <w:t xml:space="preserve">page 363  AI-based Classification of Customer Support Tickets:</w:t>
-      </w:r>
-    </w:p>
-    <w:p>
-      <w:pPr>
-        <w:spacing w:after="0" w:lineRule="auto"/>
-        <w:rPr>
-          <w:b w:val="1"/>
-          <w:highlight w:val="yellow"/>
-        </w:rPr>
-      </w:pPr>
-      <w:r>
-        <w:rPr>
-          <w:rtl w:val="0"/>
-        </w:rPr>
-      </w:r>
-    </w:p>
-    <w:p>
-      <w:pPr>
-        <w:spacing w:after="0" w:lineRule="auto"/>
-        <w:rPr>
-          <w:b w:val="1"/>
-          <w:highlight w:val="yellow"/>
-        </w:rPr>
-      </w:pPr>
-      <w:r>
-        <w:rPr>
-          <w:b w:val="1"/>
-          <w:highlight w:val="yellow"/>
-          <w:rtl w:val="0"/>
-        </w:rPr>
-        <w:t xml:space="preserve">“Contrarily, research shows using reduced, but selective datasets can lead to better performance (Revina et al., 2020). Furthermore, according to supporting research, the quality of the classes and the balance have more impact on model performance than the sheer training set size (Wahba et al., 2020). “ page 364  AI-based Classification of Customer Support Tickets:</w:t>
-      </w:r>
-    </w:p>
-    <w:p>
-      <w:pPr>
-        <w:spacing w:after="0" w:lineRule="auto"/>
-        <w:rPr>
-          <w:b w:val="1"/>
-          <w:highlight w:val="yellow"/>
-        </w:rPr>
-      </w:pPr>
-      <w:r>
-        <w:rPr>
-          <w:rtl w:val="0"/>
-        </w:rPr>
-      </w:r>
-    </w:p>
-    <w:p>
-      <w:pPr>
-        <w:spacing w:after="0" w:lineRule="auto"/>
-        <w:rPr>
-          <w:b w:val="1"/>
-          <w:highlight w:val="yellow"/>
-        </w:rPr>
-      </w:pPr>
-      <w:r>
-        <w:rPr>
-          <w:rtl w:val="0"/>
-        </w:rPr>
+        <w:rPr/>
+      </w:pPr>
+      <w:r>
+        <w:rPr>
+          <w:rtl w:val="0"/>
+        </w:rPr>
+      </w:r>
+    </w:p>
+    <w:p>
+      <w:pPr>
+        <w:rPr/>
+      </w:pPr>
+      <w:r>
+        <w:rPr>
+          <w:rtl w:val="0"/>
+        </w:rPr>
+        <w:t xml:space="preserve">For my capstone project I will be using a</w:t>
+      </w:r>
+      <w:r>
+        <w:rPr>
+          <w:rtl w:val="0"/>
+        </w:rPr>
+        <w:t xml:space="preserve"> dataset from the Kaggle website link below:</w:t>
       </w:r>
     </w:p>
     <w:p>
       <w:pPr>
         <w:numPr>
           <w:ilvl w:val="0"/>
-          <w:numId w:val="13"/>
+          <w:numId w:val="6"/>
         </w:numPr>
+        <w:ind w:left="720" w:hanging="360"/>
+      </w:pPr>
+      <w:hyperlink r:id="rId13">
+        <w:r>
+          <w:rPr>
+            <w:color w:val="1155cc"/>
+            <w:u w:val="single"/>
+            <w:rtl w:val="0"/>
+          </w:rPr>
+          <w:t xml:space="preserve">Customer Support Emails - Ticket System - Helpdesk</w:t>
+        </w:r>
+      </w:hyperlink>
+      <w:r>
+        <w:rPr>
+          <w:rtl w:val="0"/>
+        </w:rPr>
+      </w:r>
+    </w:p>
+    <w:p>
+      <w:pPr>
+        <w:rPr/>
+      </w:pPr>
+      <w:r>
+        <w:rPr>
+          <w:rtl w:val="0"/>
+        </w:rPr>
+        <w:t xml:space="preserve">It provides data that includes customer support ticket features that I can use for my machine learning implementation. </w:t>
+      </w:r>
+    </w:p>
+    <w:p>
+      <w:pPr>
+        <w:rPr/>
+      </w:pPr>
+      <w:r>
+        <w:rPr>
+          <w:rtl w:val="0"/>
+        </w:rPr>
+      </w:r>
+    </w:p>
+    <w:p>
+      <w:pPr>
+        <w:numPr>
+          <w:ilvl w:val="0"/>
+          <w:numId w:val="1"/>
+        </w:numPr>
+        <w:spacing w:after="0" w:afterAutospacing="0"/>
+        <w:ind w:left="720" w:hanging="360"/>
+        <w:rPr>
+          <w:u w:val="none"/>
+        </w:rPr>
+      </w:pPr>
+      <w:r>
+        <w:rPr>
+          <w:rtl w:val="0"/>
+        </w:rPr>
+        <w:t xml:space="preserve">These features include the ticket priority, the ticket queue based on which department should tackle the case, the body of the customer email, the language used for the ticket and more.</w:t>
+      </w:r>
+    </w:p>
+    <w:p>
+      <w:pPr>
+        <w:numPr>
+          <w:ilvl w:val="0"/>
+          <w:numId w:val="1"/>
+        </w:numPr>
+        <w:ind w:left="720" w:hanging="360"/>
+        <w:rPr>
+          <w:u w:val="none"/>
+        </w:rPr>
+      </w:pPr>
+      <w:r>
+        <w:rPr>
+          <w:rtl w:val="0"/>
+        </w:rPr>
+        <w:t xml:space="preserve">The dataset has a license by Creative Commons Attribution 4.0 International which allows me to use the dataset as long as I provide the appropriate credit for its usage in the cap project.</w:t>
+      </w:r>
+    </w:p>
+    <w:p>
+      <w:pPr>
+        <w:rPr/>
+      </w:pPr>
+      <w:r>
+        <w:rPr>
+          <w:rtl w:val="0"/>
+        </w:rPr>
+      </w:r>
+    </w:p>
+    <w:p>
+      <w:pPr>
+        <w:rPr/>
+      </w:pPr>
+      <w:r>
+        <w:rPr>
+          <w:rtl w:val="0"/>
+        </w:rPr>
+        <w:t xml:space="preserve">Doe, J. (2023). </w:t>
+      </w:r>
+      <w:r>
+        <w:rPr>
+          <w:i w:val="1"/>
+          <w:rtl w:val="0"/>
+        </w:rPr>
+        <w:t xml:space="preserve">Global Temperature Data</w:t>
+      </w:r>
+      <w:r>
+        <w:rPr>
+          <w:rtl w:val="0"/>
+        </w:rPr>
+        <w:t xml:space="preserve">. Kaggle. Available at: https://www.kaggle.com/janedoe/global-temperature-data (Accessed: 15 October 2024). Licensed under: Creative Commons Attribution 4.0 International (CC BY 4.0) </w:t>
+      </w:r>
+      <w:hyperlink r:id="rId14">
+        <w:r>
+          <w:rPr>
+            <w:color w:val="1155cc"/>
+            <w:u w:val="single"/>
+            <w:rtl w:val="0"/>
+          </w:rPr>
+          <w:t xml:space="preserve">https://creativecommons.org/licenses/by/4.0/</w:t>
+        </w:r>
+      </w:hyperlink>
+      <w:r>
+        <w:rPr>
+          <w:rtl w:val="0"/>
+        </w:rPr>
+        <w:t xml:space="preserve">. </w:t>
+      </w:r>
+      <w:r>
+        <w:rPr>
+          <w:rtl w:val="0"/>
+        </w:rPr>
+      </w:r>
+    </w:p>
+    <w:p>
+      <w:pPr>
         <w:spacing w:after="0" w:lineRule="auto"/>
-        <w:ind w:left="720" w:hanging="360"/>
         <w:rPr>
           <w:b w:val="1"/>
-          <w:highlight w:val="white"/>
-        </w:rPr>
+        </w:rPr>
+      </w:pPr>
+      <w:r>
+        <w:rPr>
+          <w:rtl w:val="0"/>
+        </w:rPr>
+      </w:r>
+    </w:p>
+    <w:p>
+      <w:pPr>
+        <w:spacing w:after="0" w:lineRule="auto"/>
+        <w:rPr/>
       </w:pPr>
       <w:r>
         <w:rPr>
           <w:b w:val="1"/>
-          <w:highlight w:val="white"/>
-          <w:rtl w:val="0"/>
-        </w:rPr>
-        <w:t xml:space="preserve">Creating a balanced dataset</w:t>
-      </w:r>
-    </w:p>
-    <w:p>
-      <w:pPr>
+          <w:rtl w:val="0"/>
+        </w:rPr>
+        <w:t xml:space="preserve">how much do you need? </w:t>
+      </w:r>
+      <w:r>
+        <w:rPr>
+          <w:rtl w:val="0"/>
+        </w:rPr>
+      </w:r>
+    </w:p>
+    <w:p>
+      <w:pPr>
+        <w:pStyle w:val="Heading1"/>
         <w:spacing w:after="0" w:lineRule="auto"/>
+        <w:rPr/>
+      </w:pPr>
+      <w:bookmarkStart w:colFirst="0" w:colLast="0" w:name="_heading=h.sugucuqb5oo" w:id="19"/>
+      <w:bookmarkEnd w:id="19"/>
+      <w:r>
         <w:rPr>
           <w:b w:val="1"/>
-        </w:rPr>
-      </w:pPr>
-      <w:r>
-        <w:rPr>
-          <w:rtl w:val="0"/>
-        </w:rPr>
-      </w:r>
-    </w:p>
-    <w:p>
-      <w:pPr>
-        <w:spacing w:after="0" w:lineRule="auto"/>
-        <w:rPr>
-          <w:b w:val="1"/>
-        </w:rPr>
-      </w:pPr>
-      <w:r>
-        <w:rPr>
-          <w:b w:val="1"/>
-          <w:rtl w:val="0"/>
-        </w:rPr>
-        <w:t xml:space="preserve">Provide an example support dataset  </w:t>
-      </w:r>
-    </w:p>
-    <w:p>
-      <w:pPr>
-        <w:spacing w:after="0" w:lineRule="auto"/>
-        <w:rPr>
-          <w:b w:val="1"/>
-        </w:rPr>
-      </w:pPr>
-      <w:r>
-        <w:rPr>
-          <w:rtl w:val="0"/>
-        </w:rPr>
+          <w:rtl w:val="0"/>
+        </w:rPr>
+        <w:t xml:space="preserve">Ethical Considerations:</w:t>
+      </w:r>
+      <w:r>
+        <w:rPr>
+          <w:rtl w:val="0"/>
+        </w:rPr>
+        <w:t xml:space="preserve"> 100</w:t>
+      </w:r>
+    </w:p>
+    <w:p>
+      <w:pPr>
+        <w:rPr/>
+      </w:pPr>
+      <w:r>
+        <w:rPr>
+          <w:rtl w:val="0"/>
+        </w:rPr>
+      </w:r>
+    </w:p>
+    <w:p>
+      <w:pPr>
+        <w:rPr/>
+      </w:pPr>
+      <w:r>
+        <w:rPr>
+          <w:rtl w:val="0"/>
+        </w:rPr>
+        <w:t xml:space="preserve">“AI systems need to be human-centric, resting on a commitment to their use in the service of humanity and the common good, with the goal of improving human welfare and freedom.” page 4</w:t>
+      </w:r>
+    </w:p>
+    <w:p>
+      <w:pPr>
+        <w:rPr/>
+      </w:pPr>
+      <w:r>
+        <w:rPr>
+          <w:rtl w:val="0"/>
+        </w:rPr>
+        <w:t xml:space="preserve">In this section, I will be exploring the ethical consideration when developing the functionality of the capstone project. The ethical framework for this section is related to the  Ethics Guidelines for Trustworthy AI (EU). Below I have outlined the key requirements in the guide and aligned to the project ethical consideration.</w:t>
+        <w:br w:type="textWrapping"/>
       </w:r>
     </w:p>
     <w:sdt>
@@ -5789,461 +5885,6 @@
         <w:tbl>
           <w:tblPr>
             <w:tblStyle w:val="Table7"/>
-            <w:tblW w:w="9026.0" w:type="dxa"/>
-            <w:jc w:val="left"/>
-            <w:tblBorders>
-              <w:top w:color="000000" w:space="0" w:sz="8" w:val="single"/>
-              <w:left w:color="000000" w:space="0" w:sz="8" w:val="single"/>
-              <w:bottom w:color="000000" w:space="0" w:sz="8" w:val="single"/>
-              <w:right w:color="000000" w:space="0" w:sz="8" w:val="single"/>
-              <w:insideH w:color="000000" w:space="0" w:sz="8" w:val="single"/>
-              <w:insideV w:color="000000" w:space="0" w:sz="8" w:val="single"/>
-            </w:tblBorders>
-            <w:tblLayout w:type="fixed"/>
-            <w:tblLook w:val="0600"/>
-          </w:tblPr>
-          <w:tblGrid>
-            <w:gridCol w:w="3008.6666666666665"/>
-            <w:gridCol w:w="3008.6666666666665"/>
-            <w:gridCol w:w="3008.6666666666665"/>
-            <w:tblGridChange w:id="0">
-              <w:tblGrid>
-                <w:gridCol w:w="3008.6666666666665"/>
-                <w:gridCol w:w="3008.6666666666665"/>
-                <w:gridCol w:w="3008.6666666666665"/>
-              </w:tblGrid>
-            </w:tblGridChange>
-          </w:tblGrid>
-          <w:tr>
-            <w:trPr>
-              <w:cantSplit w:val="0"/>
-              <w:tblHeader w:val="0"/>
-            </w:trPr>
-            <w:tc>
-              <w:tcPr>
-                <w:shd w:fill="auto" w:val="clear"/>
-                <w:tcMar>
-                  <w:top w:w="100.0" w:type="dxa"/>
-                  <w:left w:w="100.0" w:type="dxa"/>
-                  <w:bottom w:w="100.0" w:type="dxa"/>
-                  <w:right w:w="100.0" w:type="dxa"/>
-                </w:tcMar>
-                <w:vAlign w:val="top"/>
-              </w:tcPr>
-              <w:p>
-                <w:pPr>
-                  <w:keepNext w:val="0"/>
-                  <w:keepLines w:val="0"/>
-                  <w:pageBreakBefore w:val="0"/>
-                  <w:widowControl w:val="0"/>
-                  <w:pBdr>
-                    <w:top w:space="0" w:sz="0" w:val="nil"/>
-                    <w:left w:space="0" w:sz="0" w:val="nil"/>
-                    <w:bottom w:space="0" w:sz="0" w:val="nil"/>
-                    <w:right w:space="0" w:sz="0" w:val="nil"/>
-                    <w:between w:space="0" w:sz="0" w:val="nil"/>
-                  </w:pBdr>
-                  <w:shd w:fill="auto" w:val="clear"/>
-                  <w:spacing w:after="0" w:before="0" w:line="240" w:lineRule="auto"/>
-                  <w:ind w:left="0" w:right="0" w:firstLine="0"/>
-                  <w:jc w:val="left"/>
-                  <w:rPr>
-                    <w:b w:val="1"/>
-                  </w:rPr>
-                </w:pPr>
-                <w:r>
-                  <w:rPr>
-                    <w:b w:val="1"/>
-                    <w:rtl w:val="0"/>
-                  </w:rPr>
-                  <w:t xml:space="preserve">Field</w:t>
-                </w:r>
-              </w:p>
-            </w:tc>
-            <w:tc>
-              <w:tcPr>
-                <w:shd w:fill="auto" w:val="clear"/>
-                <w:tcMar>
-                  <w:top w:w="100.0" w:type="dxa"/>
-                  <w:left w:w="100.0" w:type="dxa"/>
-                  <w:bottom w:w="100.0" w:type="dxa"/>
-                  <w:right w:w="100.0" w:type="dxa"/>
-                </w:tcMar>
-                <w:vAlign w:val="top"/>
-              </w:tcPr>
-              <w:p>
-                <w:pPr>
-                  <w:keepNext w:val="0"/>
-                  <w:keepLines w:val="0"/>
-                  <w:pageBreakBefore w:val="0"/>
-                  <w:widowControl w:val="0"/>
-                  <w:pBdr>
-                    <w:top w:space="0" w:sz="0" w:val="nil"/>
-                    <w:left w:space="0" w:sz="0" w:val="nil"/>
-                    <w:bottom w:space="0" w:sz="0" w:val="nil"/>
-                    <w:right w:space="0" w:sz="0" w:val="nil"/>
-                    <w:between w:space="0" w:sz="0" w:val="nil"/>
-                  </w:pBdr>
-                  <w:shd w:fill="auto" w:val="clear"/>
-                  <w:spacing w:after="0" w:before="0" w:line="240" w:lineRule="auto"/>
-                  <w:ind w:left="0" w:right="0" w:firstLine="0"/>
-                  <w:jc w:val="left"/>
-                  <w:rPr>
-                    <w:b w:val="1"/>
-                  </w:rPr>
-                </w:pPr>
-                <w:r>
-                  <w:rPr>
-                    <w:b w:val="1"/>
-                    <w:rtl w:val="0"/>
-                  </w:rPr>
-                  <w:t xml:space="preserve">Data type</w:t>
-                </w:r>
-              </w:p>
-            </w:tc>
-            <w:tc>
-              <w:tcPr>
-                <w:shd w:fill="auto" w:val="clear"/>
-                <w:tcMar>
-                  <w:top w:w="100.0" w:type="dxa"/>
-                  <w:left w:w="100.0" w:type="dxa"/>
-                  <w:bottom w:w="100.0" w:type="dxa"/>
-                  <w:right w:w="100.0" w:type="dxa"/>
-                </w:tcMar>
-                <w:vAlign w:val="top"/>
-              </w:tcPr>
-              <w:p>
-                <w:pPr>
-                  <w:keepNext w:val="0"/>
-                  <w:keepLines w:val="0"/>
-                  <w:pageBreakBefore w:val="0"/>
-                  <w:widowControl w:val="0"/>
-                  <w:pBdr>
-                    <w:top w:space="0" w:sz="0" w:val="nil"/>
-                    <w:left w:space="0" w:sz="0" w:val="nil"/>
-                    <w:bottom w:space="0" w:sz="0" w:val="nil"/>
-                    <w:right w:space="0" w:sz="0" w:val="nil"/>
-                    <w:between w:space="0" w:sz="0" w:val="nil"/>
-                  </w:pBdr>
-                  <w:shd w:fill="auto" w:val="clear"/>
-                  <w:spacing w:after="0" w:before="0" w:line="240" w:lineRule="auto"/>
-                  <w:ind w:left="0" w:right="0" w:firstLine="0"/>
-                  <w:jc w:val="left"/>
-                  <w:rPr>
-                    <w:b w:val="1"/>
-                  </w:rPr>
-                </w:pPr>
-                <w:r>
-                  <w:rPr>
-                    <w:b w:val="1"/>
-                    <w:rtl w:val="0"/>
-                  </w:rPr>
-                  <w:t xml:space="preserve">Example</w:t>
-                </w:r>
-              </w:p>
-            </w:tc>
-          </w:tr>
-        </w:tbl>
-      </w:sdtContent>
-    </w:sdt>
-    <w:p>
-      <w:pPr>
-        <w:spacing w:after="0" w:lineRule="auto"/>
-        <w:rPr>
-          <w:b w:val="1"/>
-        </w:rPr>
-      </w:pPr>
-      <w:r>
-        <w:rPr>
-          <w:rtl w:val="0"/>
-        </w:rPr>
-      </w:r>
-    </w:p>
-    <w:p>
-      <w:pPr>
-        <w:spacing w:after="0" w:lineRule="auto"/>
-        <w:rPr>
-          <w:b w:val="1"/>
-          <w:highlight w:val="yellow"/>
-        </w:rPr>
-      </w:pPr>
-      <w:r>
-        <w:rPr>
-          <w:b w:val="1"/>
-          <w:highlight w:val="yellow"/>
-          <w:rtl w:val="0"/>
-        </w:rPr>
-        <w:t xml:space="preserve">preprocessing steps with Trifacta Dataprep, Pandas, and NLKT were performed: </w:t>
-      </w:r>
-    </w:p>
-    <w:p>
-      <w:pPr>
-        <w:spacing w:after="0" w:lineRule="auto"/>
-        <w:rPr>
-          <w:b w:val="1"/>
-          <w:highlight w:val="yellow"/>
-        </w:rPr>
-      </w:pPr>
-      <w:r>
-        <w:rPr>
-          <w:b w:val="1"/>
-          <w:highlight w:val="yellow"/>
-          <w:rtl w:val="0"/>
-        </w:rPr>
-        <w:t xml:space="preserve">• Concatenation of “Title” and “Description” </w:t>
-      </w:r>
-    </w:p>
-    <w:p>
-      <w:pPr>
-        <w:spacing w:after="0" w:lineRule="auto"/>
-        <w:rPr>
-          <w:b w:val="1"/>
-          <w:highlight w:val="yellow"/>
-        </w:rPr>
-      </w:pPr>
-      <w:r>
-        <w:rPr>
-          <w:b w:val="1"/>
-          <w:highlight w:val="yellow"/>
-          <w:rtl w:val="0"/>
-        </w:rPr>
-        <w:t xml:space="preserve">• Elimination of stop words for removing irrelevant and privacy-related content (URL, emails, first and last name, special characters, IP address) </w:t>
-      </w:r>
-    </w:p>
-    <w:p>
-      <w:pPr>
-        <w:spacing w:after="0" w:lineRule="auto"/>
-        <w:rPr>
-          <w:b w:val="1"/>
-          <w:highlight w:val="yellow"/>
-        </w:rPr>
-      </w:pPr>
-      <w:r>
-        <w:rPr>
-          <w:b w:val="1"/>
-          <w:highlight w:val="yellow"/>
-          <w:rtl w:val="0"/>
-        </w:rPr>
-        <w:t xml:space="preserve">• Lowercasing of all text  page 365  AI-based Classification of Customer Support Tickets:</w:t>
-      </w:r>
-    </w:p>
-    <w:p>
-      <w:pPr>
-        <w:spacing w:after="0" w:lineRule="auto"/>
-        <w:rPr>
-          <w:b w:val="1"/>
-          <w:highlight w:val="yellow"/>
-        </w:rPr>
-      </w:pPr>
-      <w:r>
-        <w:rPr>
-          <w:rtl w:val="0"/>
-        </w:rPr>
-      </w:r>
-    </w:p>
-    <w:p>
-      <w:pPr>
-        <w:spacing w:after="0" w:lineRule="auto"/>
-        <w:rPr>
-          <w:b w:val="1"/>
-        </w:rPr>
-      </w:pPr>
-      <w:r>
-        <w:rPr>
-          <w:rtl w:val="0"/>
-        </w:rPr>
-      </w:r>
-    </w:p>
-    <w:p>
-      <w:pPr>
-        <w:spacing w:after="0" w:lineRule="auto"/>
-        <w:rPr>
-          <w:b w:val="1"/>
-        </w:rPr>
-      </w:pPr>
-      <w:r>
-        <w:rPr>
-          <w:b w:val="1"/>
-          <w:rtl w:val="0"/>
-        </w:rPr>
-        <w:t xml:space="preserve">Where will you get your data, and how much do you need? Specify the data sources you plan to use in the capstone project. Show evidence of any permissions to access the data and the use of the data.</w:t>
-      </w:r>
-    </w:p>
-    <w:p>
-      <w:pPr>
-        <w:spacing w:after="0" w:lineRule="auto"/>
-        <w:rPr/>
-      </w:pPr>
-      <w:r>
-        <w:rPr>
-          <w:rtl w:val="0"/>
-        </w:rPr>
-      </w:r>
-    </w:p>
-    <w:p>
-      <w:pPr>
-        <w:numPr>
-          <w:ilvl w:val="0"/>
-          <w:numId w:val="5"/>
-        </w:numPr>
-        <w:spacing w:after="0" w:lineRule="auto"/>
-        <w:ind w:left="720" w:hanging="360"/>
-        <w:rPr>
-          <w:u w:val="none"/>
-        </w:rPr>
-      </w:pPr>
-      <w:hyperlink r:id="rId13">
-        <w:r>
-          <w:rPr>
-            <w:color w:val="1155cc"/>
-            <w:u w:val="single"/>
-            <w:rtl w:val="0"/>
-          </w:rPr>
-          <w:t xml:space="preserve">https://www.kaggle.com/datasets/suraj520/customer-support-ticket-dataset</w:t>
-        </w:r>
-      </w:hyperlink>
-      <w:r>
-        <w:rPr>
-          <w:rtl w:val="0"/>
-        </w:rPr>
-        <w:t xml:space="preserve"> </w:t>
-      </w:r>
-      <w:r>
-        <w:rPr>
-          <w:rtl w:val="0"/>
-        </w:rPr>
-      </w:r>
-    </w:p>
-    <w:p>
-      <w:pPr>
-        <w:pStyle w:val="Heading1"/>
-        <w:spacing w:after="0" w:lineRule="auto"/>
-        <w:rPr>
-          <w:b w:val="1"/>
-        </w:rPr>
-      </w:pPr>
-      <w:bookmarkStart w:colFirst="0" w:colLast="0" w:name="_heading=h.ldxffrfu6tin" w:id="24"/>
-      <w:bookmarkEnd w:id="24"/>
-      <w:r>
-        <w:rPr>
-          <w:rtl w:val="0"/>
-        </w:rPr>
-      </w:r>
-    </w:p>
-    <w:p>
-      <w:pPr>
-        <w:rPr/>
-      </w:pPr>
-      <w:r>
-        <w:rPr>
-          <w:rtl w:val="0"/>
-        </w:rPr>
-      </w:r>
-    </w:p>
-    <w:p>
-      <w:pPr>
-        <w:rPr/>
-      </w:pPr>
-      <w:r>
-        <w:rPr>
-          <w:rtl w:val="0"/>
-        </w:rPr>
-      </w:r>
-    </w:p>
-    <w:p>
-      <w:pPr>
-        <w:rPr/>
-      </w:pPr>
-      <w:r>
-        <w:rPr>
-          <w:rtl w:val="0"/>
-        </w:rPr>
-      </w:r>
-    </w:p>
-    <w:p>
-      <w:pPr>
-        <w:rPr/>
-      </w:pPr>
-      <w:r>
-        <w:rPr>
-          <w:rtl w:val="0"/>
-        </w:rPr>
-      </w:r>
-    </w:p>
-    <w:p>
-      <w:pPr>
-        <w:rPr/>
-      </w:pPr>
-      <w:r>
-        <w:rPr>
-          <w:rtl w:val="0"/>
-        </w:rPr>
-      </w:r>
-    </w:p>
-    <w:p>
-      <w:pPr>
-        <w:pStyle w:val="Heading1"/>
-        <w:spacing w:after="0" w:lineRule="auto"/>
-        <w:rPr/>
-      </w:pPr>
-      <w:bookmarkStart w:colFirst="0" w:colLast="0" w:name="_heading=h.sugucuqb5oo" w:id="25"/>
-      <w:bookmarkEnd w:id="25"/>
-      <w:r>
-        <w:rPr>
-          <w:b w:val="1"/>
-          <w:rtl w:val="0"/>
-        </w:rPr>
-        <w:t xml:space="preserve">Ethical Considerations:</w:t>
-      </w:r>
-      <w:r>
-        <w:rPr>
-          <w:rtl w:val="0"/>
-        </w:rPr>
-        <w:t xml:space="preserve"> 100</w:t>
-      </w:r>
-    </w:p>
-    <w:p>
-      <w:pPr>
-        <w:rPr/>
-      </w:pPr>
-      <w:r>
-        <w:rPr>
-          <w:rtl w:val="0"/>
-        </w:rPr>
-      </w:r>
-    </w:p>
-    <w:p>
-      <w:pPr>
-        <w:rPr/>
-      </w:pPr>
-      <w:r>
-        <w:rPr>
-          <w:rtl w:val="0"/>
-        </w:rPr>
-        <w:t xml:space="preserve">“AI systems need to be human-centric, resting on a commitment to their use in the service of humanity and the common good, with the goal of improving human welfare and freedom.” page 4</w:t>
-      </w:r>
-    </w:p>
-    <w:p>
-      <w:pPr>
-        <w:rPr/>
-      </w:pPr>
-      <w:r>
-        <w:rPr>
-          <w:rtl w:val="0"/>
-        </w:rPr>
-        <w:t xml:space="preserve">In this section, I will be exploring the ethical consideration when developing the functionality of the capstone project. The ethical framework for this section is related to the  Ethics Guidelines for Trustworthy AI (EU). Below I have outlined the key requirements in the guide and aligned to the project ethical consideration.</w:t>
-        <w:br w:type="textWrapping"/>
-      </w:r>
-    </w:p>
-    <w:sdt>
-      <w:sdtPr>
-        <w:lock w:val="contentLocked"/>
-        <w:tag w:val="goog_rdk_6"/>
-      </w:sdtPr>
-      <w:sdtContent>
-        <w:tbl>
-          <w:tblPr>
-            <w:tblStyle w:val="Table8"/>
             <w:tblW w:w="9000.0" w:type="dxa"/>
             <w:jc w:val="left"/>
             <w:tblBorders>
@@ -7132,7 +6773,7 @@
       <w:pPr>
         <w:numPr>
           <w:ilvl w:val="0"/>
-          <w:numId w:val="10"/>
+          <w:numId w:val="11"/>
         </w:numPr>
         <w:spacing w:after="0" w:lineRule="auto"/>
         <w:ind w:left="720" w:hanging="360"/>
@@ -7152,267 +6793,6 @@
           <w:rtl w:val="0"/>
         </w:rPr>
         <w:t xml:space="preserve"> sensitive data, user privacy, or potential societal impacts. </w:t>
-      </w:r>
-    </w:p>
-    <w:p>
-      <w:pPr>
-        <w:numPr>
-          <w:ilvl w:val="0"/>
-          <w:numId w:val="7"/>
-        </w:numPr>
-        <w:spacing w:after="0" w:lineRule="auto"/>
-        <w:ind w:left="720" w:hanging="360"/>
-        <w:rPr>
-          <w:b w:val="1"/>
-          <w:u w:val="none"/>
-        </w:rPr>
-      </w:pPr>
-      <w:r>
-        <w:rPr>
-          <w:b w:val="1"/>
-          <w:rtl w:val="0"/>
-        </w:rPr>
-        <w:t xml:space="preserve">This will include dataset permissions and use of data permissions. </w:t>
-      </w:r>
-      <w:r>
-        <w:rPr>
-          <w:rtl w:val="0"/>
-        </w:rPr>
-      </w:r>
-    </w:p>
-    <w:p>
-      <w:pPr>
-        <w:rPr/>
-      </w:pPr>
-      <w:r>
-        <w:rPr>
-          <w:rtl w:val="0"/>
-        </w:rPr>
-      </w:r>
-    </w:p>
-    <w:p>
-      <w:pPr>
-        <w:rPr/>
-      </w:pPr>
-      <w:r>
-        <w:rPr>
-          <w:rtl w:val="0"/>
-        </w:rPr>
-      </w:r>
-    </w:p>
-    <w:p>
-      <w:pPr>
-        <w:rPr/>
-      </w:pPr>
-      <w:r>
-        <w:rPr>
-          <w:rtl w:val="0"/>
-        </w:rPr>
-      </w:r>
-    </w:p>
-    <w:p>
-      <w:pPr>
-        <w:rPr/>
-      </w:pPr>
-      <w:r>
-        <w:rPr>
-          <w:rtl w:val="0"/>
-        </w:rPr>
-      </w:r>
-    </w:p>
-    <w:p>
-      <w:pPr>
-        <w:rPr/>
-      </w:pPr>
-      <w:r>
-        <w:rPr>
-          <w:rtl w:val="0"/>
-        </w:rPr>
-      </w:r>
-    </w:p>
-    <w:p>
-      <w:pPr>
-        <w:rPr/>
-      </w:pPr>
-      <w:r>
-        <w:rPr>
-          <w:rtl w:val="0"/>
-        </w:rPr>
-      </w:r>
-    </w:p>
-    <w:p>
-      <w:pPr>
-        <w:rPr/>
-      </w:pPr>
-      <w:r>
-        <w:rPr>
-          <w:rtl w:val="0"/>
-        </w:rPr>
-      </w:r>
-    </w:p>
-    <w:p>
-      <w:pPr>
-        <w:rPr/>
-      </w:pPr>
-      <w:r>
-        <w:rPr>
-          <w:rtl w:val="0"/>
-        </w:rPr>
-      </w:r>
-    </w:p>
-    <w:p>
-      <w:pPr>
-        <w:rPr/>
-      </w:pPr>
-      <w:r>
-        <w:rPr>
-          <w:rtl w:val="0"/>
-        </w:rPr>
-      </w:r>
-    </w:p>
-    <w:p>
-      <w:pPr>
-        <w:rPr/>
-      </w:pPr>
-      <w:r>
-        <w:rPr>
-          <w:rtl w:val="0"/>
-        </w:rPr>
-      </w:r>
-    </w:p>
-    <w:p>
-      <w:pPr>
-        <w:rPr/>
-      </w:pPr>
-      <w:r>
-        <w:rPr>
-          <w:rtl w:val="0"/>
-        </w:rPr>
-      </w:r>
-    </w:p>
-    <w:p>
-      <w:pPr>
-        <w:rPr/>
-      </w:pPr>
-      <w:r>
-        <w:rPr>
-          <w:rtl w:val="0"/>
-        </w:rPr>
-      </w:r>
-    </w:p>
-    <w:p>
-      <w:pPr>
-        <w:rPr/>
-      </w:pPr>
-      <w:r>
-        <w:rPr>
-          <w:rtl w:val="0"/>
-        </w:rPr>
-      </w:r>
-    </w:p>
-    <w:p>
-      <w:pPr>
-        <w:rPr/>
-      </w:pPr>
-      <w:r>
-        <w:rPr>
-          <w:rtl w:val="0"/>
-        </w:rPr>
-      </w:r>
-    </w:p>
-    <w:p>
-      <w:pPr>
-        <w:rPr/>
-      </w:pPr>
-      <w:r>
-        <w:rPr>
-          <w:rtl w:val="0"/>
-        </w:rPr>
-      </w:r>
-    </w:p>
-    <w:p>
-      <w:pPr>
-        <w:rPr/>
-      </w:pPr>
-      <w:r>
-        <w:rPr>
-          <w:rtl w:val="0"/>
-        </w:rPr>
-      </w:r>
-    </w:p>
-    <w:p>
-      <w:pPr>
-        <w:rPr/>
-      </w:pPr>
-      <w:r>
-        <w:rPr>
-          <w:rtl w:val="0"/>
-        </w:rPr>
-      </w:r>
-    </w:p>
-    <w:p>
-      <w:pPr>
-        <w:rPr/>
-      </w:pPr>
-      <w:r>
-        <w:rPr>
-          <w:rtl w:val="0"/>
-        </w:rPr>
-      </w:r>
-    </w:p>
-    <w:p>
-      <w:pPr>
-        <w:rPr/>
-      </w:pPr>
-      <w:r>
-        <w:rPr>
-          <w:rtl w:val="0"/>
-        </w:rPr>
-      </w:r>
-    </w:p>
-    <w:p>
-      <w:pPr>
-        <w:rPr/>
-      </w:pPr>
-      <w:r>
-        <w:rPr>
-          <w:rtl w:val="0"/>
-        </w:rPr>
-      </w:r>
-    </w:p>
-    <w:p>
-      <w:pPr>
-        <w:pStyle w:val="Heading1"/>
-        <w:spacing w:after="0" w:lineRule="auto"/>
-        <w:rPr>
-          <w:b w:val="1"/>
-        </w:rPr>
-      </w:pPr>
-      <w:bookmarkStart w:colFirst="0" w:colLast="0" w:name="_heading=h.byygskdayy7k" w:id="26"/>
-      <w:bookmarkEnd w:id="26"/>
-      <w:r>
-        <w:rPr>
-          <w:rtl w:val="0"/>
-        </w:rPr>
-      </w:r>
-    </w:p>
-    <w:p>
-      <w:pPr>
-        <w:pStyle w:val="Heading1"/>
-        <w:spacing w:after="0" w:lineRule="auto"/>
-        <w:rPr>
-          <w:b w:val="1"/>
-        </w:rPr>
-      </w:pPr>
-      <w:bookmarkStart w:colFirst="0" w:colLast="0" w:name="_heading=h.p8l933168tuj" w:id="27"/>
-      <w:bookmarkEnd w:id="27"/>
-      <w:r>
-        <w:rPr>
-          <w:b w:val="1"/>
-          <w:rtl w:val="0"/>
-        </w:rPr>
-        <w:br w:type="textWrapping"/>
-        <w:t xml:space="preserve">References</w:t>
       </w:r>
     </w:p>
     <w:p>
@@ -7423,191 +6803,257 @@
         </w:numPr>
         <w:spacing w:after="0" w:lineRule="auto"/>
         <w:ind w:left="720" w:hanging="360"/>
-      </w:pPr>
-      <w:r>
-        <w:rPr>
-          <w:rFonts w:ascii="Arial" w:cs="Arial" w:eastAsia="Arial" w:hAnsi="Arial"/>
-          <w:color w:val="3d3f42"/>
-          <w:sz w:val="21"/>
-          <w:szCs w:val="21"/>
-          <w:rtl w:val="0"/>
-        </w:rPr>
-        <w:t xml:space="preserve">Kilroy, D., Healy, G. and Caton, S. (2024) ‘Prediction of future customer needs using machine learning across multiple product categories’, </w:t>
-      </w:r>
-      <w:r>
-        <w:rPr>
-          <w:rFonts w:ascii="Arial" w:cs="Arial" w:eastAsia="Arial" w:hAnsi="Arial"/>
-          <w:i w:val="1"/>
-          <w:color w:val="3d3f42"/>
-          <w:sz w:val="21"/>
-          <w:szCs w:val="21"/>
-          <w:rtl w:val="0"/>
-        </w:rPr>
-        <w:t xml:space="preserve">PLoS ONE</w:t>
-      </w:r>
-      <w:r>
-        <w:rPr>
-          <w:rFonts w:ascii="Arial" w:cs="Arial" w:eastAsia="Arial" w:hAnsi="Arial"/>
-          <w:color w:val="3d3f42"/>
-          <w:sz w:val="21"/>
-          <w:szCs w:val="21"/>
-          <w:rtl w:val="0"/>
-        </w:rPr>
-        <w:t xml:space="preserve">, 19(8), pp. 1–49. doi:10.1371/journal.pone.0307180.</w:t>
-      </w:r>
-      <w:r>
-        <w:rPr>
-          <w:rtl w:val="0"/>
-        </w:rPr>
-      </w:r>
-    </w:p>
-    <w:p>
-      <w:pPr>
-        <w:pStyle w:val="Heading3"/>
         <w:rPr>
           <w:b w:val="1"/>
-        </w:rPr>
-      </w:pPr>
-      <w:bookmarkStart w:colFirst="0" w:colLast="0" w:name="_heading=h.fxk3plcp98qs" w:id="28"/>
-      <w:bookmarkEnd w:id="28"/>
+          <w:u w:val="none"/>
+        </w:rPr>
+      </w:pPr>
       <w:r>
         <w:rPr>
           <w:b w:val="1"/>
           <w:rtl w:val="0"/>
         </w:rPr>
-        <w:t xml:space="preserve">Ticket multi-classification</w:t>
-      </w:r>
-    </w:p>
-    <w:p>
-      <w:pPr>
-        <w:numPr>
-          <w:ilvl w:val="0"/>
-          <w:numId w:val="2"/>
-        </w:numPr>
-        <w:spacing w:after="0" w:afterAutospacing="0"/>
-        <w:ind w:left="720" w:hanging="360"/>
-        <w:rPr>
-          <w:u w:val="none"/>
-        </w:rPr>
-      </w:pPr>
-      <w:r>
-        <w:rPr>
-          <w:highlight w:val="yellow"/>
-          <w:rtl w:val="0"/>
-        </w:rPr>
-        <w:t xml:space="preserve">Truss, M. and Boehm, S. (2024) ‘</w:t>
-      </w:r>
-      <w:r>
+        <w:t xml:space="preserve">This will include dataset permissions and use of data permissions. </w:t>
+      </w:r>
+      <w:r>
+        <w:rPr>
+          <w:rtl w:val="0"/>
+        </w:rPr>
+      </w:r>
+    </w:p>
+    <w:p>
+      <w:pPr>
+        <w:rPr/>
+      </w:pPr>
+      <w:r>
+        <w:rPr>
+          <w:rtl w:val="0"/>
+        </w:rPr>
+      </w:r>
+    </w:p>
+    <w:p>
+      <w:pPr>
+        <w:rPr/>
+      </w:pPr>
+      <w:r>
+        <w:rPr>
+          <w:rtl w:val="0"/>
+        </w:rPr>
+      </w:r>
+    </w:p>
+    <w:p>
+      <w:pPr>
+        <w:rPr/>
+      </w:pPr>
+      <w:r>
+        <w:rPr>
+          <w:rtl w:val="0"/>
+        </w:rPr>
+      </w:r>
+    </w:p>
+    <w:p>
+      <w:pPr>
+        <w:rPr/>
+      </w:pPr>
+      <w:r>
+        <w:rPr>
+          <w:rtl w:val="0"/>
+        </w:rPr>
+      </w:r>
+    </w:p>
+    <w:p>
+      <w:pPr>
+        <w:rPr/>
+      </w:pPr>
+      <w:r>
+        <w:rPr>
+          <w:rtl w:val="0"/>
+        </w:rPr>
+      </w:r>
+    </w:p>
+    <w:p>
+      <w:pPr>
+        <w:rPr/>
+      </w:pPr>
+      <w:r>
+        <w:rPr>
+          <w:rtl w:val="0"/>
+        </w:rPr>
+      </w:r>
+    </w:p>
+    <w:p>
+      <w:pPr>
+        <w:rPr/>
+      </w:pPr>
+      <w:r>
+        <w:rPr>
+          <w:rtl w:val="0"/>
+        </w:rPr>
+      </w:r>
+    </w:p>
+    <w:p>
+      <w:pPr>
+        <w:rPr/>
+      </w:pPr>
+      <w:r>
+        <w:rPr>
+          <w:rtl w:val="0"/>
+        </w:rPr>
+      </w:r>
+    </w:p>
+    <w:p>
+      <w:pPr>
+        <w:rPr/>
+      </w:pPr>
+      <w:r>
+        <w:rPr>
+          <w:rtl w:val="0"/>
+        </w:rPr>
+      </w:r>
+    </w:p>
+    <w:p>
+      <w:pPr>
+        <w:rPr/>
+      </w:pPr>
+      <w:r>
+        <w:rPr>
+          <w:rtl w:val="0"/>
+        </w:rPr>
+      </w:r>
+    </w:p>
+    <w:p>
+      <w:pPr>
+        <w:rPr/>
+      </w:pPr>
+      <w:r>
+        <w:rPr>
+          <w:rtl w:val="0"/>
+        </w:rPr>
+      </w:r>
+    </w:p>
+    <w:p>
+      <w:pPr>
+        <w:rPr/>
+      </w:pPr>
+      <w:r>
+        <w:rPr>
+          <w:rtl w:val="0"/>
+        </w:rPr>
+      </w:r>
+    </w:p>
+    <w:p>
+      <w:pPr>
+        <w:rPr/>
+      </w:pPr>
+      <w:r>
+        <w:rPr>
+          <w:rtl w:val="0"/>
+        </w:rPr>
+      </w:r>
+    </w:p>
+    <w:p>
+      <w:pPr>
+        <w:rPr/>
+      </w:pPr>
+      <w:r>
+        <w:rPr>
+          <w:rtl w:val="0"/>
+        </w:rPr>
+      </w:r>
+    </w:p>
+    <w:p>
+      <w:pPr>
+        <w:rPr/>
+      </w:pPr>
+      <w:r>
+        <w:rPr>
+          <w:rtl w:val="0"/>
+        </w:rPr>
+      </w:r>
+    </w:p>
+    <w:p>
+      <w:pPr>
+        <w:rPr/>
+      </w:pPr>
+      <w:r>
+        <w:rPr>
+          <w:rtl w:val="0"/>
+        </w:rPr>
+      </w:r>
+    </w:p>
+    <w:p>
+      <w:pPr>
+        <w:rPr/>
+      </w:pPr>
+      <w:r>
+        <w:rPr>
+          <w:rtl w:val="0"/>
+        </w:rPr>
+      </w:r>
+    </w:p>
+    <w:p>
+      <w:pPr>
+        <w:rPr/>
+      </w:pPr>
+      <w:r>
+        <w:rPr>
+          <w:rtl w:val="0"/>
+        </w:rPr>
+      </w:r>
+    </w:p>
+    <w:p>
+      <w:pPr>
+        <w:rPr/>
+      </w:pPr>
+      <w:r>
+        <w:rPr>
+          <w:rtl w:val="0"/>
+        </w:rPr>
+      </w:r>
+    </w:p>
+    <w:p>
+      <w:pPr>
+        <w:rPr/>
+      </w:pPr>
+      <w:r>
+        <w:rPr>
+          <w:rtl w:val="0"/>
+        </w:rPr>
+      </w:r>
+    </w:p>
+    <w:p>
+      <w:pPr>
+        <w:pStyle w:val="Heading1"/>
+        <w:spacing w:after="0" w:lineRule="auto"/>
         <w:rPr>
           <w:b w:val="1"/>
-          <w:highlight w:val="yellow"/>
-          <w:rtl w:val="0"/>
-        </w:rPr>
-        <w:t xml:space="preserve">AI-based Classification of Customer Support Tickets</w:t>
-      </w:r>
-      <w:r>
-        <w:rPr>
-          <w:highlight w:val="yellow"/>
-          <w:rtl w:val="0"/>
-        </w:rPr>
-        <w:t xml:space="preserve">: State of the Art and Implementation with AutoML’, Proceedings of the IWEMB 2021/2022: Fifth and Sixth International Workshop on Entrepreneurship, Electronic and Mobile Business [Preprint]. Available at: https://research.ebsco.com/linkprocessor/plink?id=54e9ee0f-a797-3f1f-b754-ba84ad754cbe </w:t>
-      </w:r>
-      <w:r>
-        <w:rPr>
-          <w:rtl w:val="0"/>
-        </w:rPr>
-        <w:t xml:space="preserve">(Accessed: 15 October 2024).</w:t>
-      </w:r>
-    </w:p>
-    <w:p>
-      <w:pPr>
-        <w:numPr>
-          <w:ilvl w:val="0"/>
-          <w:numId w:val="2"/>
-        </w:numPr>
-        <w:spacing w:after="0" w:afterAutospacing="0"/>
-        <w:ind w:left="720" w:hanging="360"/>
-        <w:rPr>
-          <w:highlight w:val="yellow"/>
-        </w:rPr>
-      </w:pPr>
-      <w:r>
-        <w:rPr>
-          <w:highlight w:val="yellow"/>
-          <w:rtl w:val="0"/>
-        </w:rPr>
-        <w:t xml:space="preserve">Borg, A. </w:t>
-      </w:r>
-      <w:r>
-        <w:rPr>
-          <w:i w:val="1"/>
-          <w:highlight w:val="yellow"/>
-          <w:rtl w:val="0"/>
-        </w:rPr>
-        <w:t xml:space="preserve">et al.</w:t>
-      </w:r>
-      <w:r>
-        <w:rPr>
-          <w:highlight w:val="yellow"/>
-          <w:rtl w:val="0"/>
-        </w:rPr>
-        <w:t xml:space="preserve"> (2021) ‘E-mail classification with machine learning and word embeddings for improved customer support’, </w:t>
-      </w:r>
-      <w:r>
-        <w:rPr>
-          <w:i w:val="1"/>
-          <w:highlight w:val="yellow"/>
-          <w:rtl w:val="0"/>
-        </w:rPr>
-        <w:t xml:space="preserve">Neural Computing &amp; Applications</w:t>
-      </w:r>
-      <w:r>
-        <w:rPr>
-          <w:highlight w:val="yellow"/>
-          <w:rtl w:val="0"/>
-        </w:rPr>
-        <w:t xml:space="preserve">, 33(6), pp. 1881–1902. doi:10.1007/s00521-020-05058-4.</w:t>
-      </w:r>
-    </w:p>
-    <w:p>
-      <w:pPr>
-        <w:numPr>
-          <w:ilvl w:val="0"/>
-          <w:numId w:val="2"/>
-        </w:numPr>
-        <w:ind w:left="720" w:hanging="360"/>
-        <w:rPr>
-          <w:highlight w:val="yellow"/>
-        </w:rPr>
-      </w:pPr>
-      <w:r>
-        <w:rPr>
-          <w:highlight w:val="yellow"/>
-          <w:rtl w:val="0"/>
-        </w:rPr>
-        <w:t xml:space="preserve">Renato Bruni, Gianpiero Bianchi and Pasquale Papa (2023) ‘Hyperparameter Black-Box Optimization to Improve the Automatic Classification of Support Tickets’, Algorithms, 16(1), p. 46. doi:10.3390/a16010046.</w:t>
-      </w:r>
-      <w:r>
-        <w:rPr>
-          <w:rtl w:val="0"/>
-        </w:rPr>
-      </w:r>
-    </w:p>
-    <w:p>
-      <w:pPr>
-        <w:pStyle w:val="Heading3"/>
+        </w:rPr>
+      </w:pPr>
+      <w:bookmarkStart w:colFirst="0" w:colLast="0" w:name="_heading=h.byygskdayy7k" w:id="20"/>
+      <w:bookmarkEnd w:id="20"/>
+      <w:r>
+        <w:rPr>
+          <w:rtl w:val="0"/>
+        </w:rPr>
+      </w:r>
+    </w:p>
+    <w:p>
+      <w:pPr>
+        <w:pStyle w:val="Heading1"/>
+        <w:spacing w:after="0" w:lineRule="auto"/>
         <w:rPr>
           <w:b w:val="1"/>
         </w:rPr>
       </w:pPr>
-      <w:bookmarkStart w:colFirst="0" w:colLast="0" w:name="_heading=h.cdqo2yyd474r" w:id="29"/>
-      <w:bookmarkEnd w:id="29"/>
+      <w:bookmarkStart w:colFirst="0" w:colLast="0" w:name="_heading=h.p8l933168tuj" w:id="21"/>
+      <w:bookmarkEnd w:id="21"/>
       <w:r>
         <w:rPr>
           <w:b w:val="1"/>
           <w:rtl w:val="0"/>
         </w:rPr>
-        <w:t xml:space="preserve">Ticket summarization </w:t>
+        <w:br w:type="textWrapping"/>
+        <w:t xml:space="preserve">References</w:t>
       </w:r>
     </w:p>
     <w:p>
@@ -7618,6 +7064,201 @@
         </w:numPr>
         <w:spacing w:after="0" w:lineRule="auto"/>
         <w:ind w:left="720" w:hanging="360"/>
+      </w:pPr>
+      <w:r>
+        <w:rPr>
+          <w:rFonts w:ascii="Arial" w:cs="Arial" w:eastAsia="Arial" w:hAnsi="Arial"/>
+          <w:color w:val="3d3f42"/>
+          <w:sz w:val="21"/>
+          <w:szCs w:val="21"/>
+          <w:rtl w:val="0"/>
+        </w:rPr>
+        <w:t xml:space="preserve">Kilroy, D., Healy, G. and Caton, S. (2024) ‘Prediction of future customer needs using machine learning across multiple product categories’, </w:t>
+      </w:r>
+      <w:r>
+        <w:rPr>
+          <w:rFonts w:ascii="Arial" w:cs="Arial" w:eastAsia="Arial" w:hAnsi="Arial"/>
+          <w:i w:val="1"/>
+          <w:color w:val="3d3f42"/>
+          <w:sz w:val="21"/>
+          <w:szCs w:val="21"/>
+          <w:rtl w:val="0"/>
+        </w:rPr>
+        <w:t xml:space="preserve">PLoS ONE</w:t>
+      </w:r>
+      <w:r>
+        <w:rPr>
+          <w:rFonts w:ascii="Arial" w:cs="Arial" w:eastAsia="Arial" w:hAnsi="Arial"/>
+          <w:color w:val="3d3f42"/>
+          <w:sz w:val="21"/>
+          <w:szCs w:val="21"/>
+          <w:rtl w:val="0"/>
+        </w:rPr>
+        <w:t xml:space="preserve">, 19(8), pp. 1–49. doi:10.1371/journal.pone.0307180.</w:t>
+      </w:r>
+      <w:r>
+        <w:rPr>
+          <w:rtl w:val="0"/>
+        </w:rPr>
+      </w:r>
+    </w:p>
+    <w:p>
+      <w:pPr>
+        <w:pStyle w:val="Heading3"/>
+        <w:rPr>
+          <w:b w:val="1"/>
+        </w:rPr>
+      </w:pPr>
+      <w:bookmarkStart w:colFirst="0" w:colLast="0" w:name="_heading=h.fxk3plcp98qs" w:id="22"/>
+      <w:bookmarkEnd w:id="22"/>
+      <w:r>
+        <w:rPr>
+          <w:b w:val="1"/>
+          <w:rtl w:val="0"/>
+        </w:rPr>
+        <w:t xml:space="preserve">Ticket multi-classification</w:t>
+      </w:r>
+    </w:p>
+    <w:p>
+      <w:pPr>
+        <w:numPr>
+          <w:ilvl w:val="0"/>
+          <w:numId w:val="3"/>
+        </w:numPr>
+        <w:spacing w:after="0" w:afterAutospacing="0"/>
+        <w:ind w:left="720" w:hanging="360"/>
+        <w:rPr>
+          <w:u w:val="none"/>
+        </w:rPr>
+      </w:pPr>
+      <w:r>
+        <w:rPr>
+          <w:highlight w:val="yellow"/>
+          <w:rtl w:val="0"/>
+        </w:rPr>
+        <w:t xml:space="preserve">Truss, M. and Boehm, S. (2024) ‘</w:t>
+      </w:r>
+      <w:r>
+        <w:rPr>
+          <w:b w:val="1"/>
+          <w:highlight w:val="yellow"/>
+          <w:rtl w:val="0"/>
+        </w:rPr>
+        <w:t xml:space="preserve">AI-based Classification of Customer Support Tickets</w:t>
+      </w:r>
+      <w:r>
+        <w:rPr>
+          <w:highlight w:val="yellow"/>
+          <w:rtl w:val="0"/>
+        </w:rPr>
+        <w:t xml:space="preserve">: State of the Art and Implementation with AutoML’, Proceedings of the IWEMB 2021/2022: Fifth and Sixth International Workshop on Entrepreneurship, Electronic and Mobile Business [Preprint]. Available at: https://research.ebsco.com/linkprocessor/plink?id=54e9ee0f-a797-3f1f-b754-ba84ad754cbe </w:t>
+      </w:r>
+      <w:r>
+        <w:rPr>
+          <w:rtl w:val="0"/>
+        </w:rPr>
+        <w:t xml:space="preserve">(Accessed: 15 October 2024).</w:t>
+      </w:r>
+    </w:p>
+    <w:p>
+      <w:pPr>
+        <w:numPr>
+          <w:ilvl w:val="0"/>
+          <w:numId w:val="3"/>
+        </w:numPr>
+        <w:spacing w:after="0" w:afterAutospacing="0"/>
+        <w:ind w:left="720" w:hanging="360"/>
+        <w:rPr>
+          <w:highlight w:val="yellow"/>
+        </w:rPr>
+      </w:pPr>
+      <w:r>
+        <w:rPr>
+          <w:highlight w:val="yellow"/>
+          <w:rtl w:val="0"/>
+        </w:rPr>
+        <w:t xml:space="preserve">Borg, A. </w:t>
+      </w:r>
+      <w:r>
+        <w:rPr>
+          <w:i w:val="1"/>
+          <w:highlight w:val="yellow"/>
+          <w:rtl w:val="0"/>
+        </w:rPr>
+        <w:t xml:space="preserve">et al.</w:t>
+      </w:r>
+      <w:r>
+        <w:rPr>
+          <w:highlight w:val="yellow"/>
+          <w:rtl w:val="0"/>
+        </w:rPr>
+        <w:t xml:space="preserve"> (2021) ‘E-mail classification with machine learning and word embeddings for improved customer support’, </w:t>
+      </w:r>
+      <w:r>
+        <w:rPr>
+          <w:i w:val="1"/>
+          <w:highlight w:val="yellow"/>
+          <w:rtl w:val="0"/>
+        </w:rPr>
+        <w:t xml:space="preserve">Neural Computing &amp; Applications</w:t>
+      </w:r>
+      <w:r>
+        <w:rPr>
+          <w:highlight w:val="yellow"/>
+          <w:rtl w:val="0"/>
+        </w:rPr>
+        <w:t xml:space="preserve">, 33(6), pp. 1881–1902. doi:10.1007/s00521-020-05058-4.</w:t>
+      </w:r>
+    </w:p>
+    <w:p>
+      <w:pPr>
+        <w:numPr>
+          <w:ilvl w:val="0"/>
+          <w:numId w:val="3"/>
+        </w:numPr>
+        <w:ind w:left="720" w:hanging="360"/>
+        <w:rPr>
+          <w:highlight w:val="yellow"/>
+        </w:rPr>
+      </w:pPr>
+      <w:r>
+        <w:rPr>
+          <w:highlight w:val="yellow"/>
+          <w:rtl w:val="0"/>
+        </w:rPr>
+        <w:t xml:space="preserve">Renato Bruni, Gianpiero Bianchi and Pasquale Papa (2023) ‘Hyperparameter Black-Box Optimization to Improve the Automatic Classification of Support Tickets’, Algorithms, 16(1), p. 46. doi:10.3390/a16010046.</w:t>
+      </w:r>
+      <w:r>
+        <w:rPr>
+          <w:rtl w:val="0"/>
+        </w:rPr>
+      </w:r>
+    </w:p>
+    <w:p>
+      <w:pPr>
+        <w:pStyle w:val="Heading3"/>
+        <w:rPr>
+          <w:b w:val="1"/>
+        </w:rPr>
+      </w:pPr>
+      <w:bookmarkStart w:colFirst="0" w:colLast="0" w:name="_heading=h.cdqo2yyd474r" w:id="23"/>
+      <w:bookmarkEnd w:id="23"/>
+      <w:r>
+        <w:rPr>
+          <w:b w:val="1"/>
+          <w:rtl w:val="0"/>
+        </w:rPr>
+        <w:t xml:space="preserve">Ticket summarization </w:t>
+      </w:r>
+    </w:p>
+    <w:p>
+      <w:pPr>
+        <w:numPr>
+          <w:ilvl w:val="0"/>
+          <w:numId w:val="10"/>
+        </w:numPr>
+        <w:spacing w:after="0" w:lineRule="auto"/>
+        <w:ind w:left="720" w:hanging="360"/>
         <w:rPr>
           <w:rFonts w:ascii="Arial" w:cs="Arial" w:eastAsia="Arial" w:hAnsi="Arial"/>
           <w:color w:val="3d3f42"/>
@@ -7642,7 +7283,7 @@
       <w:pPr>
         <w:numPr>
           <w:ilvl w:val="0"/>
-          <w:numId w:val="9"/>
+          <w:numId w:val="10"/>
         </w:numPr>
         <w:spacing w:after="0" w:lineRule="auto"/>
         <w:ind w:left="720" w:hanging="360"/>
@@ -7701,8 +7342,8 @@
           <w:b w:val="1"/>
         </w:rPr>
       </w:pPr>
-      <w:bookmarkStart w:colFirst="0" w:colLast="0" w:name="_heading=h.8m0b1m4v46i0" w:id="30"/>
-      <w:bookmarkEnd w:id="30"/>
+      <w:bookmarkStart w:colFirst="0" w:colLast="0" w:name="_heading=h.8m0b1m4v46i0" w:id="24"/>
+      <w:bookmarkEnd w:id="24"/>
       <w:r>
         <w:rPr>
           <w:b w:val="1"/>
@@ -7725,7 +7366,7 @@
       <w:pPr>
         <w:numPr>
           <w:ilvl w:val="0"/>
-          <w:numId w:val="11"/>
+          <w:numId w:val="12"/>
         </w:numPr>
         <w:spacing w:after="0" w:lineRule="auto"/>
         <w:ind w:left="720" w:hanging="360"/>
@@ -7794,7 +7435,7 @@
       <w:pPr>
         <w:numPr>
           <w:ilvl w:val="0"/>
-          <w:numId w:val="11"/>
+          <w:numId w:val="12"/>
         </w:numPr>
         <w:spacing w:after="0" w:lineRule="auto"/>
         <w:ind w:left="720" w:hanging="360"/>
@@ -7806,7 +7447,7 @@
           <w:u w:val="none"/>
         </w:rPr>
       </w:pPr>
-      <w:hyperlink r:id="rId14">
+      <w:hyperlink r:id="rId15">
         <w:r>
           <w:rPr>
             <w:rFonts w:ascii="Arial" w:cs="Arial" w:eastAsia="Arial" w:hAnsi="Arial"/>
@@ -7834,7 +7475,7 @@
       <w:pPr>
         <w:numPr>
           <w:ilvl w:val="0"/>
-          <w:numId w:val="11"/>
+          <w:numId w:val="12"/>
         </w:numPr>
         <w:spacing w:after="0" w:lineRule="auto"/>
         <w:ind w:left="720" w:hanging="360"/>
@@ -7846,7 +7487,7 @@
           <w:u w:val="none"/>
         </w:rPr>
       </w:pPr>
-      <w:hyperlink r:id="rId15">
+      <w:hyperlink r:id="rId16">
         <w:r>
           <w:rPr>
             <w:rFonts w:ascii="Arial" w:cs="Arial" w:eastAsia="Arial" w:hAnsi="Arial"/>
@@ -7869,7 +7510,7 @@
       <w:pPr>
         <w:numPr>
           <w:ilvl w:val="0"/>
-          <w:numId w:val="11"/>
+          <w:numId w:val="12"/>
         </w:numPr>
         <w:spacing w:after="0" w:lineRule="auto"/>
         <w:ind w:left="720" w:hanging="360"/>
@@ -7881,7 +7522,7 @@
           <w:u w:val="none"/>
         </w:rPr>
       </w:pPr>
-      <w:hyperlink r:id="rId16">
+      <w:hyperlink r:id="rId17">
         <w:r>
           <w:rPr>
             <w:rFonts w:ascii="Arial" w:cs="Arial" w:eastAsia="Arial" w:hAnsi="Arial"/>
@@ -7904,7 +7545,7 @@
       <w:pPr>
         <w:numPr>
           <w:ilvl w:val="0"/>
-          <w:numId w:val="11"/>
+          <w:numId w:val="12"/>
         </w:numPr>
         <w:spacing w:after="0" w:lineRule="auto"/>
         <w:ind w:left="720" w:hanging="360"/>
@@ -7916,7 +7557,7 @@
           <w:u w:val="none"/>
         </w:rPr>
       </w:pPr>
-      <w:hyperlink r:id="rId17">
+      <w:hyperlink r:id="rId18">
         <w:r>
           <w:rPr>
             <w:rFonts w:ascii="Arial" w:cs="Arial" w:eastAsia="Arial" w:hAnsi="Arial"/>
@@ -8045,116 +7686,11 @@
     </w:p>
     <w:p>
       <w:pPr>
-        <w:rPr>
-          <w:rFonts w:ascii="Arial" w:cs="Arial" w:eastAsia="Arial" w:hAnsi="Arial"/>
-          <w:color w:val="3d3f42"/>
-          <w:sz w:val="21"/>
-          <w:szCs w:val="21"/>
-        </w:rPr>
-      </w:pPr>
-      <w:r>
-        <w:rPr>
-          <w:rtl w:val="0"/>
-        </w:rPr>
-      </w:r>
-    </w:p>
-    <w:p>
-      <w:pPr>
-        <w:rPr/>
-      </w:pPr>
-      <w:r>
-        <w:rPr>
-          <w:rtl w:val="0"/>
-        </w:rPr>
-      </w:r>
-    </w:p>
-    <w:p>
-      <w:pPr>
-        <w:rPr/>
-      </w:pPr>
-      <w:r>
-        <w:rPr>
-          <w:rtl w:val="0"/>
-        </w:rPr>
-      </w:r>
-    </w:p>
-    <w:p>
-      <w:pPr>
-        <w:rPr/>
-      </w:pPr>
-      <w:r>
-        <w:rPr>
-          <w:rtl w:val="0"/>
-        </w:rPr>
-      </w:r>
-    </w:p>
-    <w:p>
-      <w:pPr>
-        <w:rPr/>
-      </w:pPr>
-      <w:r>
-        <w:rPr>
-          <w:rtl w:val="0"/>
-        </w:rPr>
-      </w:r>
-    </w:p>
-    <w:p>
-      <w:pPr>
-        <w:rPr/>
-      </w:pPr>
-      <w:r>
-        <w:rPr>
-          <w:rtl w:val="0"/>
-        </w:rPr>
-      </w:r>
-    </w:p>
-    <w:p>
-      <w:pPr>
-        <w:rPr/>
-      </w:pPr>
-      <w:r>
-        <w:rPr>
-          <w:rtl w:val="0"/>
-        </w:rPr>
-      </w:r>
-    </w:p>
-    <w:p>
-      <w:pPr>
-        <w:rPr/>
-      </w:pPr>
-      <w:r>
-        <w:rPr>
-          <w:rtl w:val="0"/>
-        </w:rPr>
-      </w:r>
-    </w:p>
-    <w:p>
-      <w:pPr>
-        <w:rPr/>
-      </w:pPr>
-      <w:r>
-        <w:rPr>
-          <w:rtl w:val="0"/>
-        </w:rPr>
-      </w:r>
-    </w:p>
-    <w:p>
-      <w:pPr>
-        <w:rPr/>
-      </w:pPr>
-      <w:r>
-        <w:rPr>
-          <w:rtl w:val="0"/>
-        </w:rPr>
-      </w:r>
-    </w:p>
-    <w:p>
-      <w:pPr>
         <w:pStyle w:val="Heading1"/>
         <w:rPr/>
       </w:pPr>
-      <w:bookmarkStart w:colFirst="0" w:colLast="0" w:name="_heading=h.dzg6u4xah4j2" w:id="31"/>
-      <w:bookmarkEnd w:id="31"/>
+      <w:bookmarkStart w:colFirst="0" w:colLast="0" w:name="_heading=h.dzg6u4xah4j2" w:id="25"/>
+      <w:bookmarkEnd w:id="25"/>
       <w:r>
         <w:rPr>
           <w:rtl w:val="0"/>
@@ -8166,8 +7702,8 @@
         <w:pStyle w:val="Heading1"/>
         <w:rPr/>
       </w:pPr>
-      <w:bookmarkStart w:colFirst="0" w:colLast="0" w:name="_heading=h.yttk0nhu1qw8" w:id="32"/>
-      <w:bookmarkEnd w:id="32"/>
+      <w:bookmarkStart w:colFirst="0" w:colLast="0" w:name="_heading=h.yttk0nhu1qw8" w:id="26"/>
+      <w:bookmarkEnd w:id="26"/>
       <w:r>
         <w:rPr>
           <w:rtl w:val="0"/>
@@ -8190,7 +7726,7 @@
       <w:pPr>
         <w:numPr>
           <w:ilvl w:val="0"/>
-          <w:numId w:val="4"/>
+          <w:numId w:val="5"/>
         </w:numPr>
         <w:spacing w:after="0" w:afterAutospacing="0" w:before="69" w:line="300" w:lineRule="auto"/>
         <w:ind w:left="720" w:hanging="360"/>
@@ -8206,7 +7742,7 @@
       <w:pPr>
         <w:numPr>
           <w:ilvl w:val="0"/>
-          <w:numId w:val="4"/>
+          <w:numId w:val="5"/>
         </w:numPr>
         <w:spacing w:after="0" w:afterAutospacing="0" w:before="0" w:beforeAutospacing="0" w:line="300" w:lineRule="auto"/>
         <w:ind w:left="720" w:hanging="360"/>
@@ -8222,7 +7758,7 @@
       <w:pPr>
         <w:numPr>
           <w:ilvl w:val="0"/>
-          <w:numId w:val="4"/>
+          <w:numId w:val="5"/>
         </w:numPr>
         <w:spacing w:after="0" w:afterAutospacing="0" w:before="0" w:beforeAutospacing="0" w:line="300" w:lineRule="auto"/>
         <w:ind w:left="720" w:hanging="360"/>
@@ -8251,7 +7787,7 @@
       <w:pPr>
         <w:numPr>
           <w:ilvl w:val="0"/>
-          <w:numId w:val="4"/>
+          <w:numId w:val="5"/>
         </w:numPr>
         <w:spacing w:after="0" w:before="0" w:beforeAutospacing="0" w:line="300" w:lineRule="auto"/>
         <w:ind w:left="720" w:hanging="360"/>
@@ -8274,7 +7810,7 @@
       <w:pPr>
         <w:numPr>
           <w:ilvl w:val="0"/>
-          <w:numId w:val="4"/>
+          <w:numId w:val="5"/>
         </w:numPr>
         <w:spacing w:after="0" w:lineRule="auto"/>
         <w:ind w:left="720" w:hanging="360"/>
@@ -8288,7 +7824,7 @@
         </w:rPr>
         <w:t xml:space="preserve">Use </w:t>
       </w:r>
-      <w:hyperlink r:id="rId18">
+      <w:hyperlink r:id="rId19">
         <w:r>
           <w:rPr>
             <w:u w:val="single"/>
@@ -8330,7 +7866,7 @@
     </w:p>
     <w:tbl>
       <w:tblPr>
-        <w:tblStyle w:val="Table9"/>
+        <w:tblStyle w:val="Table8"/>
         <w:tblW w:w="10440.0" w:type="dxa"/>
         <w:jc w:val="center"/>
         <w:tblBorders>
@@ -8890,7 +8426,7 @@
       </w:r>
     </w:p>
     <w:sectPr>
-      <w:footerReference r:id="rId19" w:type="default"/>
+      <w:footerReference r:id="rId20" w:type="default"/>
       <w:type w:val="nextPage"/>
       <w:pgSz w:h="16838" w:w="11906" w:orient="portrait"/>
       <w:pgMar w:bottom="1440" w:top="1440" w:left="1440" w:right="1440" w:header="708" w:footer="708"/>
@@ -9371,7 +8907,7 @@
     <w:lvl w:ilvl="0">
       <w:start w:val="1"/>
       <w:numFmt w:val="bullet"/>
-      <w:lvlText w:val="●"/>
+      <w:lvlText w:val="-"/>
       <w:lvlJc w:val="left"/>
       <w:pPr>
         <w:ind w:left="720" w:hanging="360"/>
@@ -9383,7 +8919,7 @@
     <w:lvl w:ilvl="1">
       <w:start w:val="1"/>
       <w:numFmt w:val="bullet"/>
-      <w:lvlText w:val="○"/>
+      <w:lvlText w:val="-"/>
       <w:lvlJc w:val="left"/>
       <w:pPr>
         <w:ind w:left="1440" w:hanging="360"/>
@@ -9395,7 +8931,7 @@
     <w:lvl w:ilvl="2">
       <w:start w:val="1"/>
       <w:numFmt w:val="bullet"/>
-      <w:lvlText w:val="■"/>
+      <w:lvlText w:val="-"/>
       <w:lvlJc w:val="left"/>
       <w:pPr>
         <w:ind w:left="2160" w:hanging="360"/>
@@ -9407,7 +8943,7 @@
     <w:lvl w:ilvl="3">
       <w:start w:val="1"/>
       <w:numFmt w:val="bullet"/>
-      <w:lvlText w:val="●"/>
+      <w:lvlText w:val="-"/>
       <w:lvlJc w:val="left"/>
       <w:pPr>
         <w:ind w:left="2880" w:hanging="360"/>
@@ -9419,7 +8955,7 @@
     <w:lvl w:ilvl="4">
       <w:start w:val="1"/>
       <w:numFmt w:val="bullet"/>
-      <w:lvlText w:val="○"/>
+      <w:lvlText w:val="-"/>
       <w:lvlJc w:val="left"/>
       <w:pPr>
         <w:ind w:left="3600" w:hanging="360"/>
@@ -9431,7 +8967,7 @@
     <w:lvl w:ilvl="5">
       <w:start w:val="1"/>
       <w:numFmt w:val="bullet"/>
-      <w:lvlText w:val="■"/>
+      <w:lvlText w:val="-"/>
       <w:lvlJc w:val="left"/>
       <w:pPr>
         <w:ind w:left="4320" w:hanging="360"/>
@@ -9443,7 +8979,7 @@
     <w:lvl w:ilvl="6">
       <w:start w:val="1"/>
       <w:numFmt w:val="bullet"/>
-      <w:lvlText w:val="●"/>
+      <w:lvlText w:val="-"/>
       <w:lvlJc w:val="left"/>
       <w:pPr>
         <w:ind w:left="5040" w:hanging="360"/>
@@ -9455,7 +8991,7 @@
     <w:lvl w:ilvl="7">
       <w:start w:val="1"/>
       <w:numFmt w:val="bullet"/>
-      <w:lvlText w:val="○"/>
+      <w:lvlText w:val="-"/>
       <w:lvlJc w:val="left"/>
       <w:pPr>
         <w:ind w:left="5760" w:hanging="360"/>
@@ -9467,7 +9003,7 @@
     <w:lvl w:ilvl="8">
       <w:start w:val="1"/>
       <w:numFmt w:val="bullet"/>
-      <w:lvlText w:val="■"/>
+      <w:lvlText w:val="-"/>
       <w:lvlJc w:val="left"/>
       <w:pPr>
         <w:ind w:left="6480" w:hanging="360"/>
@@ -9481,7 +9017,7 @@
     <w:lvl w:ilvl="0">
       <w:start w:val="1"/>
       <w:numFmt w:val="bullet"/>
-      <w:lvlText w:val="-"/>
+      <w:lvlText w:val="●"/>
       <w:lvlJc w:val="left"/>
       <w:pPr>
         <w:ind w:left="720" w:hanging="360"/>
@@ -9493,7 +9029,7 @@
     <w:lvl w:ilvl="1">
       <w:start w:val="1"/>
       <w:numFmt w:val="bullet"/>
-      <w:lvlText w:val="-"/>
+      <w:lvlText w:val="○"/>
       <w:lvlJc w:val="left"/>
       <w:pPr>
         <w:ind w:left="1440" w:hanging="360"/>
@@ -9505,7 +9041,7 @@
     <w:lvl w:ilvl="2">
       <w:start w:val="1"/>
       <w:numFmt w:val="bullet"/>
-      <w:lvlText w:val="-"/>
+      <w:lvlText w:val="■"/>
       <w:lvlJc w:val="left"/>
       <w:pPr>
         <w:ind w:left="2160" w:hanging="360"/>
@@ -9517,7 +9053,7 @@
     <w:lvl w:ilvl="3">
       <w:start w:val="1"/>
       <w:numFmt w:val="bullet"/>
-      <w:lvlText w:val="-"/>
+      <w:lvlText w:val="●"/>
       <w:lvlJc w:val="left"/>
       <w:pPr>
         <w:ind w:left="2880" w:hanging="360"/>
@@ -9529,7 +9065,7 @@
     <w:lvl w:ilvl="4">
       <w:start w:val="1"/>
       <w:numFmt w:val="bullet"/>
-      <w:lvlText w:val="-"/>
+      <w:lvlText w:val="○"/>
       <w:lvlJc w:val="left"/>
       <w:pPr>
         <w:ind w:left="3600" w:hanging="360"/>
@@ -9541,7 +9077,7 @@
     <w:lvl w:ilvl="5">
       <w:start w:val="1"/>
       <w:numFmt w:val="bullet"/>
-      <w:lvlText w:val="-"/>
+      <w:lvlText w:val="■"/>
       <w:lvlJc w:val="left"/>
       <w:pPr>
         <w:ind w:left="4320" w:hanging="360"/>
@@ -9553,7 +9089,7 @@
     <w:lvl w:ilvl="6">
       <w:start w:val="1"/>
       <w:numFmt w:val="bullet"/>
-      <w:lvlText w:val="-"/>
+      <w:lvlText w:val="●"/>
       <w:lvlJc w:val="left"/>
       <w:pPr>
         <w:ind w:left="5040" w:hanging="360"/>
@@ -9565,7 +9101,7 @@
     <w:lvl w:ilvl="7">
       <w:start w:val="1"/>
       <w:numFmt w:val="bullet"/>
-      <w:lvlText w:val="-"/>
+      <w:lvlText w:val="○"/>
       <w:lvlJc w:val="left"/>
       <w:pPr>
         <w:ind w:left="5760" w:hanging="360"/>
@@ -9577,7 +9113,7 @@
     <w:lvl w:ilvl="8">
       <w:start w:val="1"/>
       <w:numFmt w:val="bullet"/>
-      <w:lvlText w:val="-"/>
+      <w:lvlText w:val="■"/>
       <w:lvlJc w:val="left"/>
       <w:pPr>
         <w:ind w:left="6480" w:hanging="360"/>
@@ -9701,7 +9237,7 @@
     <w:lvl w:ilvl="0">
       <w:start w:val="1"/>
       <w:numFmt w:val="bullet"/>
-      <w:lvlText w:val="-"/>
+      <w:lvlText w:val="●"/>
       <w:lvlJc w:val="left"/>
       <w:pPr>
         <w:ind w:left="720" w:hanging="360"/>
@@ -9713,7 +9249,7 @@
     <w:lvl w:ilvl="1">
       <w:start w:val="1"/>
       <w:numFmt w:val="bullet"/>
-      <w:lvlText w:val="-"/>
+      <w:lvlText w:val="○"/>
       <w:lvlJc w:val="left"/>
       <w:pPr>
         <w:ind w:left="1440" w:hanging="360"/>
@@ -9725,7 +9261,7 @@
     <w:lvl w:ilvl="2">
       <w:start w:val="1"/>
       <w:numFmt w:val="bullet"/>
-      <w:lvlText w:val="-"/>
+      <w:lvlText w:val="■"/>
       <w:lvlJc w:val="left"/>
       <w:pPr>
         <w:ind w:left="2160" w:hanging="360"/>
@@ -9737,7 +9273,7 @@
     <w:lvl w:ilvl="3">
       <w:start w:val="1"/>
       <w:numFmt w:val="bullet"/>
-      <w:lvlText w:val="-"/>
+      <w:lvlText w:val="●"/>
       <w:lvlJc w:val="left"/>
       <w:pPr>
         <w:ind w:left="2880" w:hanging="360"/>
@@ -9749,7 +9285,7 @@
     <w:lvl w:ilvl="4">
       <w:start w:val="1"/>
       <w:numFmt w:val="bullet"/>
-      <w:lvlText w:val="-"/>
+      <w:lvlText w:val="○"/>
       <w:lvlJc w:val="left"/>
       <w:pPr>
         <w:ind w:left="3600" w:hanging="360"/>
@@ -9761,7 +9297,7 @@
     <w:lvl w:ilvl="5">
       <w:start w:val="1"/>
       <w:numFmt w:val="bullet"/>
-      <w:lvlText w:val="-"/>
+      <w:lvlText w:val="■"/>
       <w:lvlJc w:val="left"/>
       <w:pPr>
         <w:ind w:left="4320" w:hanging="360"/>
@@ -9773,7 +9309,7 @@
     <w:lvl w:ilvl="6">
       <w:start w:val="1"/>
       <w:numFmt w:val="bullet"/>
-      <w:lvlText w:val="-"/>
+      <w:lvlText w:val="●"/>
       <w:lvlJc w:val="left"/>
       <w:pPr>
         <w:ind w:left="5040" w:hanging="360"/>
@@ -9785,7 +9321,7 @@
     <w:lvl w:ilvl="7">
       <w:start w:val="1"/>
       <w:numFmt w:val="bullet"/>
-      <w:lvlText w:val="-"/>
+      <w:lvlText w:val="○"/>
       <w:lvlJc w:val="left"/>
       <w:pPr>
         <w:ind w:left="5760" w:hanging="360"/>
@@ -9797,7 +9333,7 @@
     <w:lvl w:ilvl="8">
       <w:start w:val="1"/>
       <w:numFmt w:val="bullet"/>
-      <w:lvlText w:val="-"/>
+      <w:lvlText w:val="■"/>
       <w:lvlJc w:val="left"/>
       <w:pPr>
         <w:ind w:left="6480" w:hanging="360"/>
@@ -10361,7 +9897,7 @@
     <w:lvl w:ilvl="0">
       <w:start w:val="1"/>
       <w:numFmt w:val="bullet"/>
-      <w:lvlText w:val="●"/>
+      <w:lvlText w:val="-"/>
       <w:lvlJc w:val="left"/>
       <w:pPr>
         <w:ind w:left="720" w:hanging="360"/>
@@ -10373,7 +9909,7 @@
     <w:lvl w:ilvl="1">
       <w:start w:val="1"/>
       <w:numFmt w:val="bullet"/>
-      <w:lvlText w:val="○"/>
+      <w:lvlText w:val="-"/>
       <w:lvlJc w:val="left"/>
       <w:pPr>
         <w:ind w:left="1440" w:hanging="360"/>
@@ -10385,7 +9921,7 @@
     <w:lvl w:ilvl="2">
       <w:start w:val="1"/>
       <w:numFmt w:val="bullet"/>
-      <w:lvlText w:val="■"/>
+      <w:lvlText w:val="-"/>
       <w:lvlJc w:val="left"/>
       <w:pPr>
         <w:ind w:left="2160" w:hanging="360"/>
@@ -10397,7 +9933,7 @@
     <w:lvl w:ilvl="3">
       <w:start w:val="1"/>
       <w:numFmt w:val="bullet"/>
-      <w:lvlText w:val="●"/>
+      <w:lvlText w:val="-"/>
       <w:lvlJc w:val="left"/>
       <w:pPr>
         <w:ind w:left="2880" w:hanging="360"/>
@@ -10409,7 +9945,7 @@
     <w:lvl w:ilvl="4">
       <w:start w:val="1"/>
       <w:numFmt w:val="bullet"/>
-      <w:lvlText w:val="○"/>
+      <w:lvlText w:val="-"/>
       <w:lvlJc w:val="left"/>
       <w:pPr>
         <w:ind w:left="3600" w:hanging="360"/>
@@ -10421,7 +9957,7 @@
     <w:lvl w:ilvl="5">
       <w:start w:val="1"/>
       <w:numFmt w:val="bullet"/>
-      <w:lvlText w:val="■"/>
+      <w:lvlText w:val="-"/>
       <w:lvlJc w:val="left"/>
       <w:pPr>
         <w:ind w:left="4320" w:hanging="360"/>
@@ -10433,7 +9969,7 @@
     <w:lvl w:ilvl="6">
       <w:start w:val="1"/>
       <w:numFmt w:val="bullet"/>
-      <w:lvlText w:val="●"/>
+      <w:lvlText w:val="-"/>
       <w:lvlJc w:val="left"/>
       <w:pPr>
         <w:ind w:left="5040" w:hanging="360"/>
@@ -10445,7 +9981,7 @@
     <w:lvl w:ilvl="7">
       <w:start w:val="1"/>
       <w:numFmt w:val="bullet"/>
-      <w:lvlText w:val="○"/>
+      <w:lvlText w:val="-"/>
       <w:lvlJc w:val="left"/>
       <w:pPr>
         <w:ind w:left="5760" w:hanging="360"/>
@@ -10457,7 +9993,7 @@
     <w:lvl w:ilvl="8">
       <w:start w:val="1"/>
       <w:numFmt w:val="bullet"/>
-      <w:lvlText w:val="■"/>
+      <w:lvlText w:val="-"/>
       <w:lvlJc w:val="left"/>
       <w:pPr>
         <w:ind w:left="6480" w:hanging="360"/>
@@ -11657,19 +11193,6 @@
   </w:style>
   <w:style w:type="table" w:styleId="Table8">
     <w:basedOn w:val="TableNormal"/>
-    <w:tblPr>
-      <w:tblStyleRowBandSize w:val="1"/>
-      <w:tblStyleColBandSize w:val="1"/>
-      <w:tblCellMar>
-        <w:top w:w="100.0" w:type="dxa"/>
-        <w:left w:w="100.0" w:type="dxa"/>
-        <w:bottom w:w="100.0" w:type="dxa"/>
-        <w:right w:w="100.0" w:type="dxa"/>
-      </w:tblCellMar>
-    </w:tblPr>
-  </w:style>
-  <w:style w:type="table" w:styleId="Table9">
-    <w:basedOn w:val="TableNormal"/>
     <w:pPr>
       <w:spacing w:after="0" w:line="240" w:lineRule="auto"/>
     </w:pPr>
@@ -11984,7 +11507,7 @@
 
 <file path=customXML/item1.xml><?xml version="1.0" encoding="utf-8"?>
 <go:gDocsCustomXmlDataStorage xmlns:go="http://customooxmlschemas.google.com/" xmlns:r="http://schemas.openxmlformats.org/officeDocument/2006/relationships" uri="GoogleDocsCustomDataVersion2">
-  <go:docsCustomData xmlns:go="http://customooxmlschemas.google.com/" roundtripDataSignature="AMtx7mhA+KdQk7fewfrL6japL4mpmO/ehw==">CgMxLjAaHwoBMBIaChgICVIUChJ0YWJsZS40ZHl2ZXZzenFmZTYaHwoBMRIaChgICVIUChJ0YWJsZS5hODgyYmplaTZmNmkaHwoBMhIaChgICVIUChJ0YWJsZS5yam9xa2t5aXRma3YaHwoBMxIaChgICVIUChJ0YWJsZS43emlveGVvcXFzNGQaHwoBNBIaChgICVIUChJ0YWJsZS52b2h3ZGV4MDBxMmYaHwoBNRIaChgICVIUChJ0YWJsZS5pMzlrNTZydHk0MHcaHwoBNhIaChgICVIUChJ0YWJsZS5mMDZld2dzaDlrbzQyDmguNTh6cWVvbGZlemJyMg5oLnNxYnNzeXZnaXY5cTIOaC5hcmt2M2gyOHhtaTYyDmguZHFhamNwaTkyZjR3Mg1oLjE5MnIxZmRyMGJuMg5oLmZjNzMyc2lxbXl0bTIOaC45NXAyeTh4cjl1cTQyDmguZTNjY3A4bXlldDk5Mg5oLnlzOWlwYWY0OGZyajIOaC5nZXFjZGZrYng4YnUyDmguZnJraGszcnoxZGNrMg5oLnR6dnkxNm9reWZzczIOaC55Z3g1aThidXNxa2MyDmgucnVjYzZmNjhwanR3Mg5oLmxybW03bHF5dmdoZjIOaC5ndWwwNjZ4Zzd1aG8yDmgucGRqcXQxZG04c2hsMg5oLjFmMzYwOWRidm51aTIOaC5mcTk2dXhsZno4cmwyDmgucWhidnBqdG55NWh5Mg5oLjR0MXRtNW45Z2U4djIOaC5tamtqOTUydXB3Y3cyDmguYXRpenFsZWV3YXBiMg5oLmpzdzNkcGgyemdkZjIOaC5sZHhmZnJmdTZ0aW4yDWguc3VndWN1cWI1b28yDmguYnl5Z3NrZGF5eTdrMg5oLnA4bDkzMzE2OHR1ajIOaC5meGszcGxjcDk4cXMyDmguY2RxbzJ5eWQ0NzRyMg5oLjhtMGIxbTR2NDZpMDIOaC5kemc2dTR4YWg0ajIyDmgueXR0azBuaHUxcXc4OAByITFDVVBkVFlEaGl5N28yc3daZFFjMS1NOUtQVnp5QkNXdA==</go:docsCustomData>
+  <go:docsCustomData xmlns:go="http://customooxmlschemas.google.com/" roundtripDataSignature="AMtx7mgHObONSuviTDjP3Dz/wlFOOoNukQ==">CgMxLjAaHwoBMBIaChgICVIUChJ0YWJsZS40ZHl2ZXZzenFmZTYaHwoBMRIaChgICVIUChJ0YWJsZS5hODgyYmplaTZmNmkaHwoBMhIaChgICVIUChJ0YWJsZS5yam9xa2t5aXRma3YaHwoBMxIaChgICVIUChJ0YWJsZS43emlveGVvcXFzNGQaHwoBNBIaChgICVIUChJ0YWJsZS52b2h3ZGV4MDBxMmYaHwoBNRIaChgICVIUChJ0YWJsZS5mMDZld2dzaDlrbzQyDmguNTh6cWVvbGZlemJyMg5oLnNxYnNzeXZnaXY5cTIOaC5hcmt2M2gyOHhtaTYyDmguOTVwMnk4eHI5dXE0Mg5oLmUzY2NwOG15ZXQ5OTIOaC55czlpcGFmNDhmcmoyDmguZ2VxY2Rma2J4OGJ1Mg5oLmZya2hrM3J6MWRjazIOaC50enZ5MTZva3lmc3MyDmgueWd4NWk4YnVzcWtjMg5oLnJ1Y2M2ZjY4cGp0dzIOaC5scm1tN2xxeXZnaGYyDmguZ3VsMDY2eGc3dWhvMg5oLnBkanF0MWRtOHNobDIOaC5xaGJ2cGp0bnk1aHkyDmguNHQxdG01bjlnZTh2Mg5oLm1qa2o5NTJ1cHdjdzIOaC5hdGl6cWxlZXdhcGIyDmguZWF2Z20xMm9wbW5sMg1oLnN1Z3VjdXFiNW9vMg5oLmJ5eWdza2RheXk3azIOaC5wOGw5MzMxNjh0dWoyDmguZnhrM3BsY3A5OHFzMg5oLmNkcW8yeXlkNDc0cjIOaC44bTBiMW00djQ2aTAyDmguZHpnNnU0eGFoNGoyMg5oLnl0dGswbmh1MXF3ODgAciExQ1VQZFRZRGhpeTdvMnN3WmRRYzEtTTlLUFZ6eUJDV3Q=</go:docsCustomData>
 </go:gDocsCustomXmlDataStorage>
 </file>
 

</xml_diff>

<commit_message>
Refined all sections of the project proposal.
Refined all sections of the document after the first draft.
</commit_message>
<xml_diff>
--- a/Strategic Thinking - CA 1 – Capstone Project Proposal - sba24098.docx
+++ b/Strategic Thinking - CA 1 – Capstone Project Proposal - sba24098.docx
@@ -2,6 +2,26 @@
 <file path=word/document.xml><?xml version="1.0" encoding="utf-8"?>
 <w:document xmlns:mc="http://schemas.openxmlformats.org/markup-compatibility/2006" xmlns:o="urn:schemas-microsoft-com:office:office" xmlns:r="http://schemas.openxmlformats.org/officeDocument/2006/relationships" xmlns:m="http://schemas.openxmlformats.org/officeDocument/2006/math" xmlns:v="urn:schemas-microsoft-com:vml" xmlns:wp="http://schemas.openxmlformats.org/drawingml/2006/wordprocessingDrawing" xmlns:w10="urn:schemas-microsoft-com:office:word" xmlns:w="http://schemas.openxmlformats.org/wordprocessingml/2006/main" xmlns:wne="http://schemas.microsoft.com/office/word/2006/wordml" xmlns:sl="http://schemas.openxmlformats.org/schemaLibrary/2006/main" xmlns:a="http://schemas.openxmlformats.org/drawingml/2006/main" xmlns:pic="http://schemas.openxmlformats.org/drawingml/2006/picture" xmlns:c="http://schemas.openxmlformats.org/drawingml/2006/chart" xmlns:lc="http://schemas.openxmlformats.org/drawingml/2006/lockedCanvas" xmlns:dgm="http://schemas.openxmlformats.org/drawingml/2006/diagram" xmlns:wps="http://schemas.microsoft.com/office/word/2010/wordprocessingShape" xmlns:wpg="http://schemas.microsoft.com/office/word/2010/wordprocessingGroup" xmlns:w14="http://schemas.microsoft.com/office/word/2010/wordml" xmlns:w15="http://schemas.microsoft.com/office/word/2012/wordml" xmlns:w16="http://schemas.microsoft.com/office/word/2018/wordml" xmlns:w16cex="http://schemas.microsoft.com/office/word/2018/wordml/cex" xmlns:w16cid="http://schemas.microsoft.com/office/word/2016/wordml/cid" xmlns="http://schemas.microsoft.com/office/tasks/2019/documenttasks" xmlns:cr="http://schemas.microsoft.com/office/comments/2020/reactions">
   <w:body>
+    <w:p>
+      <w:pPr>
+        <w:rPr/>
+      </w:pPr>
+      <w:r>
+        <w:rPr>
+          <w:rtl w:val="0"/>
+        </w:rPr>
+      </w:r>
+    </w:p>
+    <w:p>
+      <w:pPr>
+        <w:rPr/>
+      </w:pPr>
+      <w:r>
+        <w:rPr>
+          <w:rtl w:val="0"/>
+        </w:rPr>
+      </w:r>
+    </w:p>
     <w:p>
       <w:pPr>
         <w:rPr/>
@@ -856,12 +876,12 @@
                 <wp:extent cx="5800725" cy="2876550"/>
                 <wp:effectExtent b="0" l="0" r="0" t="0"/>
                 <wp:wrapNone/>
-                <wp:docPr id="1728545882" name="image4.png"/>
+                <wp:docPr id="1728545882" name="image5.png"/>
                 <a:graphic>
                   <a:graphicData uri="http://schemas.openxmlformats.org/drawingml/2006/picture">
                     <pic:pic>
                       <pic:nvPicPr>
-                        <pic:cNvPr id="0" name="image4.png"/>
+                        <pic:cNvPr id="0" name="image5.png"/>
                         <pic:cNvPicPr preferRelativeResize="0"/>
                       </pic:nvPicPr>
                       <pic:blipFill>
@@ -2153,29 +2173,8 @@
         <w:pStyle w:val="Heading1"/>
         <w:rPr/>
       </w:pPr>
-      <w:bookmarkStart w:colFirst="0" w:colLast="0" w:name="_heading=h.58zqeolfezbr" w:id="0"/>
+      <w:bookmarkStart w:colFirst="0" w:colLast="0" w:name="_heading=h.sqbssyvgiv9q" w:id="0"/>
       <w:bookmarkEnd w:id="0"/>
-      <w:r>
-        <w:rPr>
-          <w:b w:val="1"/>
-          <w:rtl w:val="0"/>
-        </w:rPr>
-        <w:t xml:space="preserve">Title</w:t>
-      </w:r>
-      <w:r>
-        <w:rPr>
-          <w:rtl w:val="0"/>
-        </w:rPr>
-        <w:t xml:space="preserve"> - Customer Support Ticket Multi-Classification, Prioritization and Summarization</w:t>
-      </w:r>
-    </w:p>
-    <w:p>
-      <w:pPr>
-        <w:pStyle w:val="Heading1"/>
-        <w:rPr/>
-      </w:pPr>
-      <w:bookmarkStart w:colFirst="0" w:colLast="0" w:name="_heading=h.sqbssyvgiv9q" w:id="1"/>
-      <w:bookmarkEnd w:id="1"/>
       <w:r>
         <w:rPr>
           <w:b w:val="1"/>
@@ -2198,7 +2197,8 @@
         <w:rPr>
           <w:rtl w:val="0"/>
         </w:rPr>
-        <w:t xml:space="preserve">From working within a CX Developer Support team, our top priority is the customer experience and resolving their issue with using our product. I have found that our customers would get frustrated if their case hasn’t been handled correctly or if there is a delay in their resolution time. This can negatively influence the customer experience with our company, and could lead the customer to discontinue using our product. </w:t>
+        <w:br w:type="textWrapping"/>
+        <w:t xml:space="preserve">From working within a CX Developer Support team, our top priority is the customer experience and resolving their issue with using our product. I have found that our customers would get frustrated if their case hasn’t been handled correctly or if there is a delay in their resolution time. This can negatively influence the customer experience with our company which could lead the customer to discontinue to use our services.</w:t>
       </w:r>
     </w:p>
     <w:p>
@@ -2239,7 +2239,7 @@
       <w:pPr>
         <w:numPr>
           <w:ilvl w:val="0"/>
-          <w:numId w:val="4"/>
+          <w:numId w:val="3"/>
         </w:numPr>
         <w:spacing w:after="0" w:lineRule="auto"/>
         <w:ind w:left="720" w:hanging="360"/>
@@ -2258,7 +2258,7 @@
       <w:pPr>
         <w:numPr>
           <w:ilvl w:val="0"/>
-          <w:numId w:val="4"/>
+          <w:numId w:val="3"/>
         </w:numPr>
         <w:spacing w:after="0" w:lineRule="auto"/>
         <w:ind w:left="720" w:hanging="360"/>
@@ -2277,7 +2277,7 @@
       <w:pPr>
         <w:numPr>
           <w:ilvl w:val="0"/>
-          <w:numId w:val="4"/>
+          <w:numId w:val="3"/>
         </w:numPr>
         <w:spacing w:after="0" w:lineRule="auto"/>
         <w:ind w:left="720" w:hanging="360"/>
@@ -2289,7 +2289,7 @@
         <w:rPr>
           <w:rtl w:val="0"/>
         </w:rPr>
-        <w:t xml:space="preserve">Customer support agents mis-understanding the customer issue.</w:t>
+        <w:t xml:space="preserve">Customer support agents misinterpreting the core customer issue.</w:t>
       </w:r>
     </w:p>
     <w:p>
@@ -2312,239 +2312,7 @@
         <w:rPr>
           <w:rtl w:val="0"/>
         </w:rPr>
-        <w:t xml:space="preserve">I will address the above issues by implementing a machine learning model to classify which team can tackle the case, predicting its prioritization and summarizing the core issue that the customer is experiencing. This implementation can be used to route tickets to the appropriate team based on the customer issue while capturing its priority and summarization.</w:t>
-      </w:r>
-    </w:p>
-    <w:p>
-      <w:pPr>
-        <w:spacing w:after="0" w:lineRule="auto"/>
-        <w:rPr/>
-      </w:pPr>
-      <w:r>
-        <w:rPr>
-          <w:rtl w:val="0"/>
-        </w:rPr>
-      </w:r>
-    </w:p>
-    <w:p>
-      <w:pPr>
-        <w:spacing w:after="0" w:lineRule="auto"/>
-        <w:rPr/>
-      </w:pPr>
-      <w:r>
-        <w:rPr>
-          <w:rtl w:val="0"/>
-        </w:rPr>
-      </w:r>
-    </w:p>
-    <w:p>
-      <w:pPr>
-        <w:spacing w:after="0" w:lineRule="auto"/>
-        <w:rPr/>
-      </w:pPr>
-      <w:r>
-        <w:rPr>
-          <w:rtl w:val="0"/>
-        </w:rPr>
-      </w:r>
-    </w:p>
-    <w:p>
-      <w:pPr>
-        <w:spacing w:after="0" w:lineRule="auto"/>
-        <w:rPr/>
-      </w:pPr>
-      <w:r>
-        <w:rPr>
-          <w:rtl w:val="0"/>
-        </w:rPr>
-      </w:r>
-    </w:p>
-    <w:p>
-      <w:pPr>
-        <w:spacing w:after="0" w:lineRule="auto"/>
-        <w:rPr/>
-      </w:pPr>
-      <w:r>
-        <w:rPr>
-          <w:rtl w:val="0"/>
-        </w:rPr>
-      </w:r>
-    </w:p>
-    <w:p>
-      <w:pPr>
-        <w:spacing w:after="0" w:lineRule="auto"/>
-        <w:rPr/>
-      </w:pPr>
-      <w:r>
-        <w:rPr>
-          <w:rtl w:val="0"/>
-        </w:rPr>
-      </w:r>
-    </w:p>
-    <w:p>
-      <w:pPr>
-        <w:spacing w:after="0" w:lineRule="auto"/>
-        <w:rPr/>
-      </w:pPr>
-      <w:r>
-        <w:rPr>
-          <w:rtl w:val="0"/>
-        </w:rPr>
-      </w:r>
-    </w:p>
-    <w:p>
-      <w:pPr>
-        <w:spacing w:after="0" w:lineRule="auto"/>
-        <w:rPr/>
-      </w:pPr>
-      <w:r>
-        <w:rPr>
-          <w:rtl w:val="0"/>
-        </w:rPr>
-      </w:r>
-    </w:p>
-    <w:p>
-      <w:pPr>
-        <w:spacing w:after="0" w:lineRule="auto"/>
-        <w:rPr/>
-      </w:pPr>
-      <w:r>
-        <w:rPr>
-          <w:rtl w:val="0"/>
-        </w:rPr>
-      </w:r>
-    </w:p>
-    <w:p>
-      <w:pPr>
-        <w:spacing w:after="0" w:lineRule="auto"/>
-        <w:rPr/>
-      </w:pPr>
-      <w:r>
-        <w:rPr>
-          <w:rtl w:val="0"/>
-        </w:rPr>
-      </w:r>
-    </w:p>
-    <w:p>
-      <w:pPr>
-        <w:spacing w:after="0" w:lineRule="auto"/>
-        <w:rPr/>
-      </w:pPr>
-      <w:r>
-        <w:rPr>
-          <w:rtl w:val="0"/>
-        </w:rPr>
-      </w:r>
-    </w:p>
-    <w:p>
-      <w:pPr>
-        <w:spacing w:after="0" w:lineRule="auto"/>
-        <w:rPr/>
-      </w:pPr>
-      <w:r>
-        <w:rPr>
-          <w:rtl w:val="0"/>
-        </w:rPr>
-      </w:r>
-    </w:p>
-    <w:p>
-      <w:pPr>
-        <w:rPr/>
-      </w:pPr>
-      <w:r>
-        <w:rPr>
-          <w:rtl w:val="0"/>
-        </w:rPr>
-      </w:r>
-    </w:p>
-    <w:p>
-      <w:pPr>
-        <w:rPr>
-          <w:color w:val="222222"/>
-          <w:highlight w:val="white"/>
-        </w:rPr>
-      </w:pPr>
-      <w:r>
-        <w:rPr>
-          <w:rtl w:val="0"/>
-        </w:rPr>
-      </w:r>
-    </w:p>
-    <w:p>
-      <w:pPr>
-        <w:rPr>
-          <w:color w:val="222222"/>
-          <w:highlight w:val="yellow"/>
-        </w:rPr>
-      </w:pPr>
-      <w:r>
-        <w:rPr>
-          <w:rtl w:val="0"/>
-        </w:rPr>
-      </w:r>
-    </w:p>
-    <w:p>
-      <w:pPr>
-        <w:rPr>
-          <w:color w:val="222222"/>
-          <w:highlight w:val="white"/>
-        </w:rPr>
-      </w:pPr>
-      <w:r>
-        <w:rPr>
-          <w:rtl w:val="0"/>
-        </w:rPr>
-      </w:r>
-    </w:p>
-    <w:p>
-      <w:pPr>
-        <w:rPr>
-          <w:color w:val="222222"/>
-          <w:highlight w:val="white"/>
-        </w:rPr>
-      </w:pPr>
-      <w:r>
-        <w:rPr>
-          <w:rtl w:val="0"/>
-        </w:rPr>
-      </w:r>
-    </w:p>
-    <w:p>
-      <w:pPr>
-        <w:spacing w:after="0" w:lineRule="auto"/>
-        <w:rPr>
-          <w:b w:val="1"/>
-        </w:rPr>
-      </w:pPr>
-      <w:r>
-        <w:rPr>
-          <w:rtl w:val="0"/>
-        </w:rPr>
-      </w:r>
-    </w:p>
-    <w:p>
-      <w:pPr>
-        <w:spacing w:after="0" w:lineRule="auto"/>
-        <w:rPr/>
-      </w:pPr>
-      <w:r>
-        <w:rPr>
-          <w:rtl w:val="0"/>
-        </w:rPr>
-      </w:r>
-    </w:p>
-    <w:p>
-      <w:pPr>
-        <w:widowControl w:val="0"/>
-        <w:spacing w:after="0" w:line="240" w:lineRule="auto"/>
-        <w:rPr>
-          <w:highlight w:val="yellow"/>
-        </w:rPr>
-      </w:pPr>
-      <w:r>
-        <w:rPr>
-          <w:rtl w:val="0"/>
-        </w:rPr>
+        <w:t xml:space="preserve">I will address the above issues by implementing a machine learning model to classify which team should tackle the case, predicting its prioritization and summarizing the core issue that the customer is experiencing. This implementation can be used to route tickets to the appropriate team based on the customer issue while capturing its priority and summarization.</w:t>
       </w:r>
     </w:p>
     <w:p>
@@ -2555,8 +2323,8 @@
           <w:b w:val="1"/>
         </w:rPr>
       </w:pPr>
-      <w:bookmarkStart w:colFirst="0" w:colLast="0" w:name="_heading=h.arkv3h28xmi6" w:id="2"/>
-      <w:bookmarkEnd w:id="2"/>
+      <w:bookmarkStart w:colFirst="0" w:colLast="0" w:name="_heading=h.arkv3h28xmi6" w:id="1"/>
+      <w:bookmarkEnd w:id="1"/>
       <w:r>
         <w:rPr>
           <w:b w:val="1"/>
@@ -2587,7 +2355,7 @@
         <w:rPr>
           <w:rtl w:val="0"/>
         </w:rPr>
-        <w:t xml:space="preserve">My objective is to prevent this type of experience from the customer by categorizing tickets to the correct queues based on its content so the appropriate team can tackle the issue while predicting its priority level and summarizing the core issue that the customer is experiencing. </w:t>
+        <w:t xml:space="preserve">My objective in this capstone project is to use machine learning methods to improve customer experience by reducing the resolution time on solving customer issues. I will be implementing natural language processing techniques to understand the customer emails and machine learning models to classify which team should tackle the case and to identify its priority. </w:t>
       </w:r>
     </w:p>
     <w:p>
@@ -2600,6 +2368,7 @@
         <w:rPr>
           <w:rtl w:val="0"/>
         </w:rPr>
+        <w:t xml:space="preserve">It will have the following functionalities below:</w:t>
       </w:r>
     </w:p>
     <w:p>
@@ -2612,26 +2381,13 @@
         <w:rPr>
           <w:rtl w:val="0"/>
         </w:rPr>
-        <w:t xml:space="preserve">In this project my goal is to implement a machine learning model to address this problem by providing the following functionalities below:</w:t>
-      </w:r>
-    </w:p>
-    <w:p>
-      <w:pPr>
-        <w:spacing w:after="0" w:lineRule="auto"/>
-        <w:ind w:left="0" w:firstLine="0"/>
-        <w:rPr/>
-      </w:pPr>
-      <w:r>
-        <w:rPr>
-          <w:rtl w:val="0"/>
-        </w:rPr>
       </w:r>
     </w:p>
     <w:p>
       <w:pPr>
         <w:numPr>
           <w:ilvl w:val="0"/>
-          <w:numId w:val="8"/>
+          <w:numId w:val="7"/>
         </w:numPr>
         <w:spacing w:after="0" w:afterAutospacing="0"/>
         <w:ind w:left="720" w:hanging="360"/>
@@ -2640,14 +2396,30 @@
         <w:rPr>
           <w:rtl w:val="0"/>
         </w:rPr>
-        <w:t xml:space="preserve">Classifying a customer support ticket based on its queue category. This will identify the queue category based on the issue of the case.</w:t>
+        <w:t xml:space="preserve">Classifying a customer support ticket based on its queue category. This will identify the appropriate team that should handle the issue.</w:t>
       </w:r>
     </w:p>
     <w:p>
       <w:pPr>
         <w:numPr>
           <w:ilvl w:val="0"/>
-          <w:numId w:val="8"/>
+          <w:numId w:val="7"/>
+        </w:numPr>
+        <w:spacing w:after="0" w:afterAutospacing="0"/>
+        <w:ind w:left="720" w:hanging="360"/>
+      </w:pPr>
+      <w:r>
+        <w:rPr>
+          <w:rtl w:val="0"/>
+        </w:rPr>
+        <w:t xml:space="preserve">Predicting the prioritization of a ticket from low, medium or high based on the issue. This will identify the urgency of a ticket.</w:t>
+      </w:r>
+    </w:p>
+    <w:p>
+      <w:pPr>
+        <w:numPr>
+          <w:ilvl w:val="0"/>
+          <w:numId w:val="7"/>
         </w:numPr>
         <w:spacing w:after="0" w:lineRule="auto"/>
         <w:ind w:left="720" w:hanging="360"/>
@@ -2656,22 +2428,6 @@
         <w:rPr>
           <w:rtl w:val="0"/>
         </w:rPr>
-        <w:t xml:space="preserve">Predicting the prioritization of a ticket from low, medium or high based on the issue. This will identify the urgency of a ticket.</w:t>
-      </w:r>
-    </w:p>
-    <w:p>
-      <w:pPr>
-        <w:numPr>
-          <w:ilvl w:val="0"/>
-          <w:numId w:val="8"/>
-        </w:numPr>
-        <w:spacing w:after="0" w:lineRule="auto"/>
-        <w:ind w:left="720" w:hanging="360"/>
-      </w:pPr>
-      <w:r>
-        <w:rPr>
-          <w:rtl w:val="0"/>
-        </w:rPr>
         <w:t xml:space="preserve">Summarising a customer support ticket to get an overview of the issue. This will help the agent to identify the core customer issue that they are experiencing.</w:t>
       </w:r>
     </w:p>
@@ -2695,8 +2451,14 @@
         <w:rPr>
           <w:rtl w:val="0"/>
         </w:rPr>
-        <w:t xml:space="preserve">I will also conduct an evaluation of the performance of the machine learning model for further optimisation. </w:t>
-      </w:r>
+        <w:t xml:space="preserve">These functionalities will solve the problem of tickets being sent to the incorrect team, inaccurate prioritization and misinterpretation of the customer issue. The machine learning implementation will provide consistency of handling these tickets correctly to reduce operational errors from customer support agents. </w:t>
+      </w:r>
+    </w:p>
+    <w:p>
+      <w:pPr>
+        <w:spacing w:after="0" w:lineRule="auto"/>
+        <w:rPr/>
+      </w:pPr>
       <w:r>
         <w:rPr>
           <w:rtl w:val="0"/>
@@ -2711,8 +2473,8 @@
           <w:b w:val="1"/>
         </w:rPr>
       </w:pPr>
-      <w:bookmarkStart w:colFirst="0" w:colLast="0" w:name="_heading=h.95p2y8xr9uq4" w:id="3"/>
-      <w:bookmarkEnd w:id="3"/>
+      <w:bookmarkStart w:colFirst="0" w:colLast="0" w:name="_heading=h.ilmrq061ej1i" w:id="2"/>
+      <w:bookmarkEnd w:id="2"/>
       <w:r>
         <w:rPr>
           <w:b w:val="1"/>
@@ -2726,8 +2488,8 @@
         <w:pStyle w:val="Heading2"/>
         <w:rPr/>
       </w:pPr>
-      <w:bookmarkStart w:colFirst="0" w:colLast="0" w:name="_heading=h.e3ccp8myet99" w:id="4"/>
-      <w:bookmarkEnd w:id="4"/>
+      <w:bookmarkStart w:colFirst="0" w:colLast="0" w:name="_heading=h.e3ccp8myet99" w:id="3"/>
+      <w:bookmarkEnd w:id="3"/>
       <w:r>
         <w:rPr>
           <w:b w:val="1"/>
@@ -2750,7 +2512,7 @@
         <w:rPr>
           <w:rtl w:val="0"/>
         </w:rPr>
-        <w:t xml:space="preserve">For the end of semester two, I will provide a Jupyter notebook of the machine learning model of the implementation of this project and a documented report of my approach. Below I have provide further information on the project functionality and scope.</w:t>
+        <w:t xml:space="preserve">For the end of semester two, I will provide a Jupyter notebook of the machine learning model of my implementation in this capstone project and a documented report on the actions that I have taken. Below I have provided further information on the project functionality and scope.</w:t>
       </w:r>
     </w:p>
     <w:p>
@@ -2761,8 +2523,8 @@
           <w:b w:val="1"/>
         </w:rPr>
       </w:pPr>
-      <w:bookmarkStart w:colFirst="0" w:colLast="0" w:name="_heading=h.ys9ipaf48frj" w:id="5"/>
-      <w:bookmarkEnd w:id="5"/>
+      <w:bookmarkStart w:colFirst="0" w:colLast="0" w:name="_heading=h.ys9ipaf48frj" w:id="4"/>
+      <w:bookmarkEnd w:id="4"/>
       <w:r>
         <w:rPr>
           <w:b w:val="1"/>
@@ -2850,10 +2612,13 @@
                   <w:spacing w:after="0" w:before="0" w:line="240" w:lineRule="auto"/>
                   <w:ind w:left="0" w:right="0" w:firstLine="0"/>
                   <w:jc w:val="left"/>
-                  <w:rPr/>
+                  <w:rPr>
+                    <w:b w:val="1"/>
+                  </w:rPr>
                 </w:pPr>
                 <w:r>
                   <w:rPr>
+                    <w:b w:val="1"/>
                     <w:rtl w:val="0"/>
                   </w:rPr>
                   <w:t xml:space="preserve">Data input</w:t>
@@ -2894,7 +2659,7 @@
                   <w:rPr>
                     <w:rtl w:val="0"/>
                   </w:rPr>
-                  <w:t xml:space="preserve">Retrieving information from a customer support ticket and its metadata.</w:t>
+                  <w:t xml:space="preserve">Retrieving information on a customer support ticket and its metadata.</w:t>
                 </w:r>
               </w:p>
             </w:tc>
@@ -2932,10 +2697,13 @@
                   <w:spacing w:after="0" w:before="0" w:line="240" w:lineRule="auto"/>
                   <w:ind w:left="0" w:right="0" w:firstLine="0"/>
                   <w:jc w:val="left"/>
-                  <w:rPr/>
+                  <w:rPr>
+                    <w:b w:val="1"/>
+                  </w:rPr>
                 </w:pPr>
                 <w:r>
                   <w:rPr>
+                    <w:b w:val="1"/>
                     <w:rtl w:val="0"/>
                   </w:rPr>
                   <w:t xml:space="preserve">Machine learning model</w:t>
@@ -2976,7 +2744,7 @@
                   <w:rPr>
                     <w:rtl w:val="0"/>
                   </w:rPr>
-                  <w:t xml:space="preserve">Using a machine learning model to analyze the customer support ticket.</w:t>
+                  <w:t xml:space="preserve">Using natural language processing techniques and machine learning models to analyze the customer support ticket.</w:t>
                 </w:r>
               </w:p>
             </w:tc>
@@ -3014,10 +2782,13 @@
                   <w:spacing w:after="0" w:before="0" w:line="240" w:lineRule="auto"/>
                   <w:ind w:left="0" w:right="0" w:firstLine="0"/>
                   <w:jc w:val="left"/>
-                  <w:rPr/>
+                  <w:rPr>
+                    <w:b w:val="1"/>
+                  </w:rPr>
                 </w:pPr>
                 <w:r>
                   <w:rPr>
+                    <w:b w:val="1"/>
                     <w:rtl w:val="0"/>
                   </w:rPr>
                   <w:t xml:space="preserve">Data output</w:t>
@@ -3069,7 +2840,7 @@
                   <w:widowControl w:val="0"/>
                   <w:numPr>
                     <w:ilvl w:val="0"/>
-                    <w:numId w:val="2"/>
+                    <w:numId w:val="1"/>
                   </w:numPr>
                   <w:pBdr>
                     <w:top w:space="0" w:sz="0" w:val="nil"/>
@@ -3088,7 +2859,7 @@
                   <w:rPr>
                     <w:rtl w:val="0"/>
                   </w:rPr>
-                  <w:t xml:space="preserve">Predicted ticket category.</w:t>
+                  <w:t xml:space="preserve">Classified ticket queue category.</w:t>
                 </w:r>
               </w:p>
               <w:p>
@@ -3099,7 +2870,7 @@
                   <w:widowControl w:val="0"/>
                   <w:numPr>
                     <w:ilvl w:val="0"/>
-                    <w:numId w:val="2"/>
+                    <w:numId w:val="1"/>
                   </w:numPr>
                   <w:pBdr>
                     <w:top w:space="0" w:sz="0" w:val="nil"/>
@@ -3126,7 +2897,7 @@
                   <w:widowControl w:val="0"/>
                   <w:numPr>
                     <w:ilvl w:val="0"/>
-                    <w:numId w:val="2"/>
+                    <w:numId w:val="1"/>
                   </w:numPr>
                   <w:spacing w:after="0" w:line="240" w:lineRule="auto"/>
                   <w:ind w:left="720" w:hanging="360"/>
@@ -3164,8 +2935,8 @@
           <w:b w:val="1"/>
         </w:rPr>
       </w:pPr>
-      <w:bookmarkStart w:colFirst="0" w:colLast="0" w:name="_heading=h.geqcdfkbx8bu" w:id="6"/>
-      <w:bookmarkEnd w:id="6"/>
+      <w:bookmarkStart w:colFirst="0" w:colLast="0" w:name="_heading=h.geqcdfkbx8bu" w:id="5"/>
+      <w:bookmarkEnd w:id="5"/>
       <w:r>
         <w:rPr>
           <w:b w:val="1"/>
@@ -3179,8 +2950,8 @@
         <w:pStyle w:val="Heading3"/>
         <w:rPr/>
       </w:pPr>
-      <w:bookmarkStart w:colFirst="0" w:colLast="0" w:name="_heading=h.frkhk3rz1dck" w:id="7"/>
-      <w:bookmarkEnd w:id="7"/>
+      <w:bookmarkStart w:colFirst="0" w:colLast="0" w:name="_heading=h.frkhk3rz1dck" w:id="6"/>
+      <w:bookmarkEnd w:id="6"/>
       <w:r>
         <w:rPr>
           <w:b w:val="1"/>
@@ -3476,7 +3247,7 @@
                   <w:rPr>
                     <w:rtl w:val="0"/>
                   </w:rPr>
-                  <w:t xml:space="preserve">Classifying customer support tickets into the following predefined queue categories based on the customer issue.</w:t>
+                  <w:t xml:space="preserve">Classifying customer support tickets into predefined queue categories based on the customer issue.</w:t>
                 </w:r>
               </w:p>
             </w:tc>
@@ -3546,13 +3317,13 @@
                     <w:b w:val="1"/>
                     <w:rtl w:val="0"/>
                   </w:rPr>
-                  <w:t xml:space="preserve">Summarization - </w:t>
+                  <w:t xml:space="preserve">Prioritization</w:t>
                 </w:r>
                 <w:r>
                   <w:rPr>
                     <w:rtl w:val="0"/>
                   </w:rPr>
-                  <w:t xml:space="preserve">Generating a summary of the issue of the ticket </w:t>
+                  <w:t xml:space="preserve"> - Predicting ticket priority as low, medium or high based on the issue.</w:t>
                 </w:r>
               </w:p>
             </w:tc>
@@ -3613,21 +3384,8 @@
               </w:tcPr>
               <w:p>
                 <w:pPr>
-                  <w:keepNext w:val="0"/>
-                  <w:keepLines w:val="0"/>
-                  <w:pageBreakBefore w:val="0"/>
                   <w:widowControl w:val="0"/>
-                  <w:pBdr>
-                    <w:top w:space="0" w:sz="0" w:val="nil"/>
-                    <w:left w:space="0" w:sz="0" w:val="nil"/>
-                    <w:bottom w:space="0" w:sz="0" w:val="nil"/>
-                    <w:right w:space="0" w:sz="0" w:val="nil"/>
-                    <w:between w:space="0" w:sz="0" w:val="nil"/>
-                  </w:pBdr>
-                  <w:shd w:fill="auto" w:val="clear"/>
-                  <w:spacing w:after="0" w:before="0" w:line="240" w:lineRule="auto"/>
-                  <w:ind w:left="0" w:right="0" w:firstLine="0"/>
-                  <w:jc w:val="left"/>
+                  <w:spacing w:after="0" w:line="240" w:lineRule="auto"/>
                   <w:rPr/>
                 </w:pPr>
                 <w:r>
@@ -3635,13 +3393,18 @@
                     <w:b w:val="1"/>
                     <w:rtl w:val="0"/>
                   </w:rPr>
-                  <w:t xml:space="preserve">Prioritization -</w:t>
+                  <w:t xml:space="preserve">Summarization - </w:t>
                 </w:r>
                 <w:r>
                   <w:rPr>
                     <w:rtl w:val="0"/>
                   </w:rPr>
-                  <w:t xml:space="preserve"> Predicting ticket priority as low, medium or high based on ticket issue.</w:t>
+                  <w:t xml:space="preserve">Generating a summary of the issue of the ticket </w:t>
+                </w:r>
+                <w:r>
+                  <w:rPr>
+                    <w:rtl w:val="0"/>
+                  </w:rPr>
                 </w:r>
               </w:p>
             </w:tc>
@@ -3724,13 +3487,13 @@
                     <w:b w:val="1"/>
                     <w:rtl w:val="0"/>
                   </w:rPr>
-                  <w:t xml:space="preserve">Evaluation and testing</w:t>
+                  <w:t xml:space="preserve">Evaluation and optimisation</w:t>
                 </w:r>
                 <w:r>
                   <w:rPr>
                     <w:rtl w:val="0"/>
                   </w:rPr>
-                  <w:t xml:space="preserve"> - Testing the machine learning models on the dataset to evaluate its accuracy based on its functionality.</w:t>
+                  <w:t xml:space="preserve"> - Conducting a machine learning model evaluation and optimisation to improve its functionality.</w:t>
                 </w:r>
               </w:p>
             </w:tc>
@@ -3745,23 +3508,23 @@
           <w:b w:val="1"/>
         </w:rPr>
       </w:pPr>
-      <w:bookmarkStart w:colFirst="0" w:colLast="0" w:name="_heading=h.tzvy16okyfss" w:id="8"/>
+      <w:bookmarkStart w:colFirst="0" w:colLast="0" w:name="_heading=h.tzvy16okyfss" w:id="7"/>
+      <w:bookmarkEnd w:id="7"/>
+      <w:r>
+        <w:rPr>
+          <w:rtl w:val="0"/>
+        </w:rPr>
+      </w:r>
+    </w:p>
+    <w:p>
+      <w:pPr>
+        <w:pStyle w:val="Heading3"/>
+        <w:rPr>
+          <w:b w:val="1"/>
+        </w:rPr>
+      </w:pPr>
+      <w:bookmarkStart w:colFirst="0" w:colLast="0" w:name="_heading=h.ygx5i8busqkc" w:id="8"/>
       <w:bookmarkEnd w:id="8"/>
-      <w:r>
-        <w:rPr>
-          <w:rtl w:val="0"/>
-        </w:rPr>
-      </w:r>
-    </w:p>
-    <w:p>
-      <w:pPr>
-        <w:pStyle w:val="Heading3"/>
-        <w:rPr>
-          <w:b w:val="1"/>
-        </w:rPr>
-      </w:pPr>
-      <w:bookmarkStart w:colFirst="0" w:colLast="0" w:name="_heading=h.ygx5i8busqkc" w:id="9"/>
-      <w:bookmarkEnd w:id="9"/>
       <w:r>
         <w:rPr>
           <w:b w:val="1"/>
@@ -3976,7 +3739,7 @@
                   <w:rPr>
                     <w:rtl w:val="0"/>
                   </w:rPr>
-                  <w:t xml:space="preserve">Developing an automated response for the ticket </w:t>
+                  <w:t xml:space="preserve">Developing an automated workflow to assign the tickets to a particular team.</w:t>
                 </w:r>
               </w:p>
             </w:tc>
@@ -4031,7 +3794,7 @@
                   <w:rPr>
                     <w:rtl w:val="0"/>
                   </w:rPr>
-                  <w:t xml:space="preserve">Developing a workflow to assign the tickets to a particular agent.</w:t>
+                  <w:t xml:space="preserve">Developing an automated response to the customer based on the ticket issue.</w:t>
                 </w:r>
               </w:p>
             </w:tc>
@@ -4087,7 +3850,7 @@
                   <w:rPr>
                     <w:rtl w:val="0"/>
                   </w:rPr>
-                  <w:t xml:space="preserve">Creating a dashboard user interface on the machine learning model analysis.</w:t>
+                  <w:t xml:space="preserve">Creating a dashboard user interface on the machine learning model for analysis.</w:t>
                 </w:r>
               </w:p>
             </w:tc>
@@ -4159,8 +3922,8 @@
           <w:b w:val="1"/>
         </w:rPr>
       </w:pPr>
-      <w:bookmarkStart w:colFirst="0" w:colLast="0" w:name="_heading=h.rucc6f68pjtw" w:id="10"/>
-      <w:bookmarkEnd w:id="10"/>
+      <w:bookmarkStart w:colFirst="0" w:colLast="0" w:name="_heading=h.rucc6f68pjtw" w:id="9"/>
+      <w:bookmarkEnd w:id="9"/>
       <w:r>
         <w:rPr>
           <w:rtl w:val="0"/>
@@ -4175,8 +3938,8 @@
           <w:b w:val="1"/>
         </w:rPr>
       </w:pPr>
-      <w:bookmarkStart w:colFirst="0" w:colLast="0" w:name="_heading=h.lrmm7lqyvghf" w:id="11"/>
-      <w:bookmarkEnd w:id="11"/>
+      <w:bookmarkStart w:colFirst="0" w:colLast="0" w:name="_heading=h.lrmm7lqyvghf" w:id="10"/>
+      <w:bookmarkEnd w:id="10"/>
       <w:r>
         <w:rPr>
           <w:b w:val="1"/>
@@ -4190,8 +3953,8 @@
         <w:pStyle w:val="Heading3"/>
         <w:rPr/>
       </w:pPr>
-      <w:bookmarkStart w:colFirst="0" w:colLast="0" w:name="_heading=h.gul066xg7uho" w:id="12"/>
-      <w:bookmarkEnd w:id="12"/>
+      <w:bookmarkStart w:colFirst="0" w:colLast="0" w:name="_heading=h.gul066xg7uho" w:id="11"/>
+      <w:bookmarkEnd w:id="11"/>
       <w:r>
         <w:rPr>
           <w:b w:val="1"/>
@@ -4399,8 +4162,8 @@
           <w:b w:val="1"/>
         </w:rPr>
       </w:pPr>
-      <w:bookmarkStart w:colFirst="0" w:colLast="0" w:name="_heading=h.pdjqt1dm8shl" w:id="13"/>
-      <w:bookmarkEnd w:id="13"/>
+      <w:bookmarkStart w:colFirst="0" w:colLast="0" w:name="_heading=h.pdjqt1dm8shl" w:id="12"/>
+      <w:bookmarkEnd w:id="12"/>
       <w:r>
         <w:rPr>
           <w:b w:val="1"/>
@@ -4492,7 +4255,7 @@
                   <w:rPr>
                     <w:rtl w:val="0"/>
                   </w:rPr>
-                  <w:t xml:space="preserve">Term Frequency-Inverse Document Frequency, LexRank, TextRank or Latent Semantic Analysis. (Natural Language Processing machine learning methods)</w:t>
+                  <w:t xml:space="preserve">Term Frequency-Inverse Document Frequency, LexRank, TextRank or Latent Semantic Analysis. (natural language processing techniques)</w:t>
                 </w:r>
               </w:p>
             </w:tc>
@@ -4559,10 +4322,114 @@
       <w:pPr>
         <w:pStyle w:val="Heading1"/>
         <w:spacing w:after="0" w:lineRule="auto"/>
+        <w:rPr>
+          <w:b w:val="1"/>
+        </w:rPr>
+      </w:pPr>
+      <w:bookmarkStart w:colFirst="0" w:colLast="0" w:name="_heading=h.qhbvpjtny5hy" w:id="13"/>
+      <w:bookmarkEnd w:id="13"/>
+      <w:r>
+        <w:rPr>
+          <w:b w:val="1"/>
+          <w:rtl w:val="0"/>
+        </w:rPr>
+        <w:br w:type="textWrapping"/>
+      </w:r>
+    </w:p>
+    <w:p>
+      <w:pPr>
+        <w:pStyle w:val="Heading1"/>
+        <w:spacing w:after="0" w:lineRule="auto"/>
+        <w:rPr>
+          <w:b w:val="1"/>
+        </w:rPr>
+      </w:pPr>
+      <w:bookmarkStart w:colFirst="0" w:colLast="0" w:name="_heading=h.f0nbpc50d2tg" w:id="14"/>
+      <w:bookmarkEnd w:id="14"/>
+      <w:r>
+        <w:rPr>
+          <w:rtl w:val="0"/>
+        </w:rPr>
+      </w:r>
+    </w:p>
+    <w:p>
+      <w:pPr>
         <w:rPr/>
       </w:pPr>
-      <w:bookmarkStart w:colFirst="0" w:colLast="0" w:name="_heading=h.qhbvpjtny5hy" w:id="14"/>
-      <w:bookmarkEnd w:id="14"/>
+      <w:r>
+        <w:rPr>
+          <w:rtl w:val="0"/>
+        </w:rPr>
+      </w:r>
+    </w:p>
+    <w:p>
+      <w:pPr>
+        <w:rPr/>
+      </w:pPr>
+      <w:r>
+        <w:rPr>
+          <w:rtl w:val="0"/>
+        </w:rPr>
+      </w:r>
+    </w:p>
+    <w:p>
+      <w:pPr>
+        <w:rPr/>
+      </w:pPr>
+      <w:r>
+        <w:rPr>
+          <w:rtl w:val="0"/>
+        </w:rPr>
+      </w:r>
+    </w:p>
+    <w:p>
+      <w:pPr>
+        <w:rPr/>
+      </w:pPr>
+      <w:r>
+        <w:rPr>
+          <w:rtl w:val="0"/>
+        </w:rPr>
+      </w:r>
+    </w:p>
+    <w:p>
+      <w:pPr>
+        <w:rPr/>
+      </w:pPr>
+      <w:r>
+        <w:rPr>
+          <w:rtl w:val="0"/>
+        </w:rPr>
+      </w:r>
+    </w:p>
+    <w:p>
+      <w:pPr>
+        <w:rPr/>
+      </w:pPr>
+      <w:r>
+        <w:rPr>
+          <w:rtl w:val="0"/>
+        </w:rPr>
+      </w:r>
+    </w:p>
+    <w:p>
+      <w:pPr>
+        <w:rPr/>
+      </w:pPr>
+      <w:r>
+        <w:rPr>
+          <w:rtl w:val="0"/>
+        </w:rPr>
+      </w:r>
+    </w:p>
+    <w:p>
+      <w:pPr>
+        <w:pStyle w:val="Heading1"/>
+        <w:spacing w:after="0" w:lineRule="auto"/>
+        <w:rPr/>
+      </w:pPr>
+      <w:bookmarkStart w:colFirst="0" w:colLast="0" w:name="_heading=h.96dkw4v0v780" w:id="15"/>
+      <w:bookmarkEnd w:id="15"/>
       <w:r>
         <w:rPr>
           <w:b w:val="1"/>
@@ -4600,7 +4467,7 @@
         <w:rPr>
           <w:rtl w:val="0"/>
         </w:rPr>
-        <w:t xml:space="preserve"> I have provided a high-level timeline for the capstone project that spans over the two semesters. I have broken down the project into phases that include the estimated completion dates. Each semester will include documentation for each phase that has been completed.</w:t>
+        <w:t xml:space="preserve"> I have provided a high-level timeline for the capstone project that spans over the two semesters. I have broken down the project into milestones that include the estimated completion dates. Each semester will include documentation for each phase that has been completed.</w:t>
       </w:r>
       <w:r>
         <w:rPr>
@@ -4616,31 +4483,14 @@
           <w:b w:val="1"/>
         </w:rPr>
       </w:pPr>
-      <w:bookmarkStart w:colFirst="0" w:colLast="0" w:name="_heading=h.4t1tm5n9ge8v" w:id="15"/>
-      <w:bookmarkEnd w:id="15"/>
+      <w:bookmarkStart w:colFirst="0" w:colLast="0" w:name="_heading=h.4t1tm5n9ge8v" w:id="16"/>
+      <w:bookmarkEnd w:id="16"/>
       <w:r>
         <w:rPr>
           <w:b w:val="1"/>
           <w:rtl w:val="0"/>
         </w:rPr>
         <w:t xml:space="preserve">Semester 1 </w:t>
-        <w:br w:type="textWrapping"/>
-      </w:r>
-    </w:p>
-    <w:p>
-      <w:pPr>
-        <w:rPr/>
-      </w:pPr>
-      <w:r>
-        <w:rPr>
-          <w:rtl w:val="0"/>
-        </w:rPr>
-        <w:t xml:space="preserve">In the first semester, I will focus on understanding the dataset of the project by conducting an exploratory data analysis, data processing and feature engineering. Afterwards I will work on the model selection, training and validation of the project functionality. </w:t>
-      </w:r>
-      <w:r>
-        <w:rPr>
-          <w:rtl w:val="0"/>
-        </w:rPr>
       </w:r>
     </w:p>
     <w:p>
@@ -4650,8 +4500,8 @@
           <w:b w:val="1"/>
         </w:rPr>
       </w:pPr>
-      <w:bookmarkStart w:colFirst="0" w:colLast="0" w:name="_heading=h.mjkj952upwcw" w:id="16"/>
-      <w:bookmarkEnd w:id="16"/>
+      <w:bookmarkStart w:colFirst="0" w:colLast="0" w:name="_heading=h.mjkj952upwcw" w:id="17"/>
+      <w:bookmarkEnd w:id="17"/>
       <w:r>
         <w:rPr>
           <w:b w:val="1"/>
@@ -4672,12 +4522,12 @@
             <wp:extent cx="7308811" cy="2396656"/>
             <wp:effectExtent b="12700" l="12700" r="12700" t="12700"/>
             <wp:wrapSquare wrapText="bothSides" distB="114300" distT="114300" distL="114300" distR="114300"/>
-            <wp:docPr id="1728545885" name="image2.png"/>
+            <wp:docPr id="1728545885" name="image3.png"/>
             <a:graphic>
               <a:graphicData uri="http://schemas.openxmlformats.org/drawingml/2006/picture">
                 <pic:pic>
                   <pic:nvPicPr>
-                    <pic:cNvPr id="0" name="image2.png"/>
+                    <pic:cNvPr id="0" name="image3.png"/>
                     <pic:cNvPicPr preferRelativeResize="0"/>
                   </pic:nvPicPr>
                   <pic:blipFill>
@@ -4709,30 +4559,14 @@
     </w:p>
     <w:p>
       <w:pPr>
-        <w:rPr/>
-      </w:pPr>
-      <w:r>
-        <w:rPr>
-          <w:rtl w:val="0"/>
-        </w:rPr>
-        <w:t xml:space="preserve">In the second semester, I will focus on optimizing the performance of machine learning models by finding the best set of hyperparameters, evaluating the machine learning model through predictive analytics and creating visualizations for the project.</w:t>
-      </w:r>
-      <w:r>
-        <w:rPr>
-          <w:rtl w:val="0"/>
-        </w:rPr>
-      </w:r>
-    </w:p>
-    <w:p>
-      <w:pPr>
         <w:pStyle w:val="Heading1"/>
         <w:spacing w:after="0" w:lineRule="auto"/>
         <w:rPr>
           <w:b w:val="1"/>
         </w:rPr>
       </w:pPr>
-      <w:bookmarkStart w:colFirst="0" w:colLast="0" w:name="_heading=h.atizqleewapb" w:id="17"/>
-      <w:bookmarkEnd w:id="17"/>
+      <w:bookmarkStart w:colFirst="0" w:colLast="0" w:name="_heading=h.atizqleewapb" w:id="18"/>
+      <w:bookmarkEnd w:id="18"/>
       <w:r>
         <w:rPr>
           <w:rtl w:val="0"/>
@@ -4751,12 +4585,12 @@
             <wp:extent cx="7324725" cy="1719976"/>
             <wp:effectExtent b="12700" l="12700" r="12700" t="12700"/>
             <wp:wrapSquare wrapText="bothSides" distB="114300" distT="114300" distL="114300" distR="114300"/>
-            <wp:docPr id="1728545886" name="image5.png"/>
+            <wp:docPr id="1728545886" name="image2.png"/>
             <a:graphic>
               <a:graphicData uri="http://schemas.openxmlformats.org/drawingml/2006/picture">
                 <pic:pic>
                   <pic:nvPicPr>
-                    <pic:cNvPr id="0" name="image5.png"/>
+                    <pic:cNvPr id="0" name="image2.png"/>
                     <pic:cNvPicPr preferRelativeResize="0"/>
                   </pic:nvPicPr>
                   <pic:blipFill>
@@ -4788,17 +4622,116 @@
     </w:p>
     <w:p>
       <w:pPr>
-        <w:rPr/>
-      </w:pPr>
-      <w:r>
-        <w:rPr>
-          <w:rtl w:val="0"/>
-        </w:rPr>
-      </w:r>
-    </w:p>
-    <w:p>
-      <w:pPr>
-        <w:rPr/>
+        <w:widowControl w:val="0"/>
+        <w:tabs>
+          <w:tab w:val="right" w:leader="dot" w:pos="12000"/>
+        </w:tabs>
+        <w:spacing w:after="0" w:before="60" w:line="240" w:lineRule="auto"/>
+        <w:rPr>
+          <w:b w:val="1"/>
+        </w:rPr>
+      </w:pPr>
+      <w:r>
+        <w:rPr>
+          <w:rtl w:val="0"/>
+        </w:rPr>
+      </w:r>
+    </w:p>
+    <w:p>
+      <w:pPr>
+        <w:widowControl w:val="0"/>
+        <w:tabs>
+          <w:tab w:val="right" w:leader="dot" w:pos="12000"/>
+        </w:tabs>
+        <w:spacing w:after="0" w:before="60" w:line="240" w:lineRule="auto"/>
+        <w:rPr>
+          <w:b w:val="1"/>
+        </w:rPr>
+      </w:pPr>
+      <w:r>
+        <w:rPr>
+          <w:rtl w:val="0"/>
+        </w:rPr>
+      </w:r>
+    </w:p>
+    <w:p>
+      <w:pPr>
+        <w:widowControl w:val="0"/>
+        <w:tabs>
+          <w:tab w:val="right" w:leader="dot" w:pos="12000"/>
+        </w:tabs>
+        <w:spacing w:after="0" w:before="60" w:line="240" w:lineRule="auto"/>
+        <w:rPr>
+          <w:b w:val="1"/>
+        </w:rPr>
+      </w:pPr>
+      <w:r>
+        <w:rPr>
+          <w:rtl w:val="0"/>
+        </w:rPr>
+      </w:r>
+    </w:p>
+    <w:p>
+      <w:pPr>
+        <w:widowControl w:val="0"/>
+        <w:tabs>
+          <w:tab w:val="right" w:leader="dot" w:pos="12000"/>
+        </w:tabs>
+        <w:spacing w:after="0" w:before="60" w:line="240" w:lineRule="auto"/>
+        <w:rPr>
+          <w:b w:val="1"/>
+        </w:rPr>
+      </w:pPr>
+      <w:r>
+        <w:rPr>
+          <w:rtl w:val="0"/>
+        </w:rPr>
+      </w:r>
+    </w:p>
+    <w:p>
+      <w:pPr>
+        <w:widowControl w:val="0"/>
+        <w:tabs>
+          <w:tab w:val="right" w:leader="dot" w:pos="12000"/>
+        </w:tabs>
+        <w:spacing w:after="0" w:before="60" w:line="240" w:lineRule="auto"/>
+        <w:rPr>
+          <w:b w:val="1"/>
+        </w:rPr>
+      </w:pPr>
+      <w:r>
+        <w:rPr>
+          <w:rtl w:val="0"/>
+        </w:rPr>
+      </w:r>
+    </w:p>
+    <w:p>
+      <w:pPr>
+        <w:widowControl w:val="0"/>
+        <w:tabs>
+          <w:tab w:val="right" w:leader="dot" w:pos="12000"/>
+        </w:tabs>
+        <w:spacing w:after="0" w:before="60" w:line="240" w:lineRule="auto"/>
+        <w:rPr>
+          <w:b w:val="1"/>
+        </w:rPr>
+      </w:pPr>
+      <w:r>
+        <w:rPr>
+          <w:rtl w:val="0"/>
+        </w:rPr>
+      </w:r>
+    </w:p>
+    <w:p>
+      <w:pPr>
+        <w:widowControl w:val="0"/>
+        <w:tabs>
+          <w:tab w:val="right" w:leader="dot" w:pos="12000"/>
+        </w:tabs>
+        <w:spacing w:after="0" w:before="60" w:line="240" w:lineRule="auto"/>
+        <w:rPr>
+          <w:b w:val="1"/>
+        </w:rPr>
       </w:pPr>
       <w:r>
         <w:rPr>
@@ -4810,40 +4743,32 @@
       <w:pPr>
         <w:pStyle w:val="Heading1"/>
         <w:spacing w:after="0" w:lineRule="auto"/>
+        <w:rPr/>
+      </w:pPr>
+      <w:bookmarkStart w:colFirst="0" w:colLast="0" w:name="_heading=h.eavgm12opmnl" w:id="19"/>
+      <w:bookmarkEnd w:id="19"/>
+      <w:r>
         <w:rPr>
           <w:b w:val="1"/>
-        </w:rPr>
-      </w:pPr>
-      <w:bookmarkStart w:colFirst="0" w:colLast="0" w:name="_heading=h.eavgm12opmnl" w:id="18"/>
-      <w:bookmarkEnd w:id="18"/>
-      <w:r>
-        <w:rPr>
-          <w:b w:val="1"/>
+          <w:rtl w:val="0"/>
+        </w:rPr>
+        <w:t xml:space="preserve">Data Sources</w:t>
+      </w:r>
+      <w:r>
+        <w:rPr>
+          <w:rtl w:val="0"/>
+        </w:rPr>
+      </w:r>
+    </w:p>
+    <w:p>
+      <w:pPr>
+        <w:rPr/>
+      </w:pPr>
+      <w:r>
+        <w:rPr>
           <w:rtl w:val="0"/>
         </w:rPr>
         <w:br w:type="textWrapping"/>
-        <w:br w:type="textWrapping"/>
-        <w:t xml:space="preserve">Data Sources</w:t>
-      </w:r>
-    </w:p>
-    <w:p>
-      <w:pPr>
-        <w:rPr/>
-      </w:pPr>
-      <w:r>
-        <w:rPr>
-          <w:rtl w:val="0"/>
-        </w:rPr>
-      </w:r>
-    </w:p>
-    <w:p>
-      <w:pPr>
-        <w:rPr/>
-      </w:pPr>
-      <w:r>
-        <w:rPr>
-          <w:rtl w:val="0"/>
-        </w:rPr>
         <w:t xml:space="preserve">For my capstone project I will be using a</w:t>
       </w:r>
       <w:r>
@@ -4857,7 +4782,7 @@
       <w:pPr>
         <w:numPr>
           <w:ilvl w:val="0"/>
-          <w:numId w:val="9"/>
+          <w:numId w:val="8"/>
         </w:numPr>
         <w:ind w:left="720" w:hanging="360"/>
       </w:pPr>
@@ -4885,7 +4810,7 @@
         <w:rPr>
           <w:rtl w:val="0"/>
         </w:rPr>
-        <w:t xml:space="preserve">It provides data that includes customer support ticket features that I can use for my machine learning implementation. </w:t>
+        <w:t xml:space="preserve">It provides data that includes customer support ticket features that I can use for my machine learning implementation. It provides features that include the ticket priority, the ticket queue based on which team should tackle the case, and the body of the customer email. The dataset contains 600 ticket examples that I can use for the machine learning model.</w:t>
       </w:r>
     </w:p>
     <w:p>
@@ -4896,13 +4821,258 @@
         <w:rPr>
           <w:rtl w:val="0"/>
         </w:rPr>
+        <w:t xml:space="preserve">The dataset is licensed by Creative Commons Attribution 4.0 International. If I provide the appropriate credit by referencing its usage, I can use the dataset for educational projects.</w:t>
+      </w:r>
+    </w:p>
+    <w:p>
+      <w:pPr>
+        <w:pStyle w:val="Heading1"/>
+        <w:spacing w:after="0" w:lineRule="auto"/>
+        <w:rPr/>
+      </w:pPr>
+      <w:bookmarkStart w:colFirst="0" w:colLast="0" w:name="_heading=h.sugucuqb5oo" w:id="20"/>
+      <w:bookmarkEnd w:id="20"/>
+      <w:r>
+        <w:rPr>
+          <w:b w:val="1"/>
+          <w:rtl w:val="0"/>
+        </w:rPr>
+        <w:t xml:space="preserve">Ethical Considerations</w:t>
+      </w:r>
+      <w:r>
+        <w:rPr>
+          <w:rtl w:val="0"/>
+        </w:rPr>
+      </w:r>
+    </w:p>
+    <w:p>
+      <w:pPr>
+        <w:rPr/>
+      </w:pPr>
+      <w:r>
+        <w:rPr>
+          <w:rtl w:val="0"/>
+        </w:rPr>
+      </w:r>
+    </w:p>
+    <w:p>
+      <w:pPr>
+        <w:jc w:val="left"/>
+        <w:rPr/>
+      </w:pPr>
+      <w:r>
+        <w:rPr>
+          <w:rtl w:val="0"/>
+        </w:rPr>
+        <w:t xml:space="preserve">Based on the Ethics Guidelines for Trustworthy AI (EU), developing a “trustworthy AI has three components”. These three components are related to complying with the law, adhering to ethical principles and being robust for both technical and social perspective. </w:t>
+      </w:r>
+    </w:p>
+    <w:p>
+      <w:pPr>
+        <w:jc w:val="left"/>
+        <w:rPr/>
+      </w:pPr>
+      <w:r>
+        <w:rPr>
+          <w:rtl w:val="0"/>
+        </w:rPr>
+        <w:t xml:space="preserve">As the capstone project will be related to customer support tickets, it should comply with GDPR standards when using the dataset for the machine learning model. The dataset should remove any customer PII information and only use the necessary data for its functionality. It will also be important that all potential biases are considered. While classifying and prioritizing, it should be based on the </w:t>
+      </w:r>
+      <w:r>
+        <w:rPr>
+          <w:rtl w:val="0"/>
+        </w:rPr>
+        <w:t xml:space="preserve">ticket issue and not the customers demographic background to prevent discrimination. The performance of the machine learning model should always be evaluated to ensure it functions as expected to improve both the agent and customer experience.</w:t>
+      </w:r>
+    </w:p>
+    <w:p>
+      <w:pPr>
+        <w:jc w:val="left"/>
+        <w:rPr/>
+      </w:pPr>
+      <w:r>
+        <w:rPr>
+          <w:rtl w:val="0"/>
+        </w:rPr>
+      </w:r>
+    </w:p>
+    <w:p>
+      <w:pPr>
+        <w:jc w:val="left"/>
+        <w:rPr/>
+      </w:pPr>
+      <w:r>
+        <w:rPr>
+          <w:rtl w:val="0"/>
+        </w:rPr>
+      </w:r>
+    </w:p>
+    <w:p>
+      <w:pPr>
+        <w:rPr/>
+      </w:pPr>
+      <w:r>
+        <w:rPr>
+          <w:rtl w:val="0"/>
+        </w:rPr>
+      </w:r>
+    </w:p>
+    <w:p>
+      <w:pPr>
+        <w:rPr/>
+      </w:pPr>
+      <w:r>
+        <w:rPr>
+          <w:rtl w:val="0"/>
+        </w:rPr>
+      </w:r>
+    </w:p>
+    <w:p>
+      <w:pPr>
+        <w:rPr/>
+      </w:pPr>
+      <w:r>
+        <w:rPr>
+          <w:rtl w:val="0"/>
+        </w:rPr>
+      </w:r>
+    </w:p>
+    <w:p>
+      <w:pPr>
+        <w:rPr/>
+      </w:pPr>
+      <w:r>
+        <w:rPr>
+          <w:rtl w:val="0"/>
+        </w:rPr>
+      </w:r>
+    </w:p>
+    <w:p>
+      <w:pPr>
+        <w:rPr/>
+      </w:pPr>
+      <w:r>
+        <w:rPr>
+          <w:rtl w:val="0"/>
+        </w:rPr>
+      </w:r>
+    </w:p>
+    <w:p>
+      <w:pPr>
+        <w:rPr/>
+      </w:pPr>
+      <w:r>
+        <w:rPr>
+          <w:rtl w:val="0"/>
+        </w:rPr>
+      </w:r>
+    </w:p>
+    <w:p>
+      <w:pPr>
+        <w:rPr/>
+      </w:pPr>
+      <w:r>
+        <w:rPr>
+          <w:rtl w:val="0"/>
+        </w:rPr>
+      </w:r>
+    </w:p>
+    <w:p>
+      <w:pPr>
+        <w:rPr/>
+      </w:pPr>
+      <w:r>
+        <w:rPr>
+          <w:rtl w:val="0"/>
+        </w:rPr>
+      </w:r>
+    </w:p>
+    <w:p>
+      <w:pPr>
+        <w:pStyle w:val="Heading1"/>
+        <w:spacing w:after="0" w:lineRule="auto"/>
+        <w:rPr>
+          <w:b w:val="1"/>
+        </w:rPr>
+      </w:pPr>
+      <w:bookmarkStart w:colFirst="0" w:colLast="0" w:name="_heading=h.p8l933168tuj" w:id="21"/>
+      <w:bookmarkEnd w:id="21"/>
+      <w:r>
+        <w:rPr>
+          <w:b w:val="1"/>
+          <w:rtl w:val="0"/>
+        </w:rPr>
+        <w:t xml:space="preserve">References</w:t>
       </w:r>
     </w:p>
     <w:p>
       <w:pPr>
         <w:numPr>
           <w:ilvl w:val="0"/>
-          <w:numId w:val="1"/>
+          <w:numId w:val="4"/>
+        </w:numPr>
+        <w:spacing w:after="0" w:lineRule="auto"/>
+        <w:ind w:left="720" w:hanging="360"/>
+      </w:pPr>
+      <w:r>
+        <w:rPr>
+          <w:rFonts w:ascii="Arial" w:cs="Arial" w:eastAsia="Arial" w:hAnsi="Arial"/>
+          <w:color w:val="3d3f42"/>
+          <w:sz w:val="21"/>
+          <w:szCs w:val="21"/>
+          <w:rtl w:val="0"/>
+        </w:rPr>
+        <w:t xml:space="preserve">Kilroy, D., Healy, G. and Caton, S. (2024) ‘Prediction of future customer needs using machine learning across multiple product categories’, </w:t>
+      </w:r>
+      <w:r>
+        <w:rPr>
+          <w:rFonts w:ascii="Arial" w:cs="Arial" w:eastAsia="Arial" w:hAnsi="Arial"/>
+          <w:i w:val="1"/>
+          <w:color w:val="3d3f42"/>
+          <w:sz w:val="21"/>
+          <w:szCs w:val="21"/>
+          <w:rtl w:val="0"/>
+        </w:rPr>
+        <w:t xml:space="preserve">PLoS ONE</w:t>
+      </w:r>
+      <w:r>
+        <w:rPr>
+          <w:rFonts w:ascii="Arial" w:cs="Arial" w:eastAsia="Arial" w:hAnsi="Arial"/>
+          <w:color w:val="3d3f42"/>
+          <w:sz w:val="21"/>
+          <w:szCs w:val="21"/>
+          <w:rtl w:val="0"/>
+        </w:rPr>
+        <w:t xml:space="preserve">, 19(8), pp. 1–49. doi:10.1371/journal.pone.0307180.</w:t>
+      </w:r>
+      <w:r>
+        <w:rPr>
+          <w:rtl w:val="0"/>
+        </w:rPr>
+      </w:r>
+    </w:p>
+    <w:p>
+      <w:pPr>
+        <w:pStyle w:val="Heading3"/>
+        <w:rPr>
+          <w:b w:val="1"/>
+        </w:rPr>
+      </w:pPr>
+      <w:bookmarkStart w:colFirst="0" w:colLast="0" w:name="_heading=h.fxk3plcp98qs" w:id="22"/>
+      <w:bookmarkEnd w:id="22"/>
+      <w:r>
+        <w:rPr>
+          <w:b w:val="1"/>
+          <w:rtl w:val="0"/>
+        </w:rPr>
+        <w:t xml:space="preserve">Ticket multi-classification</w:t>
+      </w:r>
+    </w:p>
+    <w:p>
+      <w:pPr>
+        <w:numPr>
+          <w:ilvl w:val="0"/>
+          <w:numId w:val="2"/>
         </w:numPr>
         <w:spacing w:after="0" w:afterAutospacing="0"/>
         <w:ind w:left="720" w:hanging="360"/>
@@ -4912,953 +5082,122 @@
       </w:pPr>
       <w:r>
         <w:rPr>
-          <w:rtl w:val="0"/>
-        </w:rPr>
-        <w:t xml:space="preserve">These features include the ticket priority, the ticket queue based on which department should tackle the case, the body of the customer email, the language used for the ticket and more.</w:t>
+          <w:highlight w:val="yellow"/>
+          <w:rtl w:val="0"/>
+        </w:rPr>
+        <w:t xml:space="preserve">Truss, M. and Boehm, S. (2024) ‘</w:t>
+      </w:r>
+      <w:r>
+        <w:rPr>
+          <w:b w:val="1"/>
+          <w:highlight w:val="yellow"/>
+          <w:rtl w:val="0"/>
+        </w:rPr>
+        <w:t xml:space="preserve">AI-based Classification of Customer Support Tickets</w:t>
+      </w:r>
+      <w:r>
+        <w:rPr>
+          <w:highlight w:val="yellow"/>
+          <w:rtl w:val="0"/>
+        </w:rPr>
+        <w:t xml:space="preserve">: State of the Art and Implementation with AutoML’, Proceedings of the IWEMB 2021/2022: Fifth and Sixth International Workshop on Entrepreneurship, Electronic and Mobile Business [Preprint]. Available at: https://research.ebsco.com/linkprocessor/plink?id=54e9ee0f-a797-3f1f-b754-ba84ad754cbe </w:t>
+      </w:r>
+      <w:r>
+        <w:rPr>
+          <w:rtl w:val="0"/>
+        </w:rPr>
+        <w:t xml:space="preserve">(Accessed: 15 October 2024).</w:t>
       </w:r>
     </w:p>
     <w:p>
       <w:pPr>
         <w:numPr>
           <w:ilvl w:val="0"/>
-          <w:numId w:val="1"/>
+          <w:numId w:val="2"/>
+        </w:numPr>
+        <w:spacing w:after="0" w:afterAutospacing="0"/>
+        <w:ind w:left="720" w:hanging="360"/>
+        <w:rPr>
+          <w:highlight w:val="yellow"/>
+        </w:rPr>
+      </w:pPr>
+      <w:r>
+        <w:rPr>
+          <w:highlight w:val="yellow"/>
+          <w:rtl w:val="0"/>
+        </w:rPr>
+        <w:t xml:space="preserve">Borg, A. </w:t>
+      </w:r>
+      <w:r>
+        <w:rPr>
+          <w:i w:val="1"/>
+          <w:highlight w:val="yellow"/>
+          <w:rtl w:val="0"/>
+        </w:rPr>
+        <w:t xml:space="preserve">et al.</w:t>
+      </w:r>
+      <w:r>
+        <w:rPr>
+          <w:highlight w:val="yellow"/>
+          <w:rtl w:val="0"/>
+        </w:rPr>
+        <w:t xml:space="preserve"> (2021) ‘E-mail classification with machine learning and word embeddings for improved customer support’, </w:t>
+      </w:r>
+      <w:r>
+        <w:rPr>
+          <w:i w:val="1"/>
+          <w:highlight w:val="yellow"/>
+          <w:rtl w:val="0"/>
+        </w:rPr>
+        <w:t xml:space="preserve">Neural Computing &amp; Applications</w:t>
+      </w:r>
+      <w:r>
+        <w:rPr>
+          <w:highlight w:val="yellow"/>
+          <w:rtl w:val="0"/>
+        </w:rPr>
+        <w:t xml:space="preserve">, 33(6), pp. 1881–1902. doi:10.1007/s00521-020-05058-4.</w:t>
+      </w:r>
+    </w:p>
+    <w:p>
+      <w:pPr>
+        <w:numPr>
+          <w:ilvl w:val="0"/>
+          <w:numId w:val="2"/>
         </w:numPr>
         <w:ind w:left="720" w:hanging="360"/>
         <w:rPr>
-          <w:u w:val="none"/>
-        </w:rPr>
-      </w:pPr>
-      <w:r>
-        <w:rPr>
-          <w:rtl w:val="0"/>
-        </w:rPr>
-        <w:t xml:space="preserve">The dataset has a license by Creative Commons Attribution 4.0 International which allows me to use the dataset as long as I provide the appropriate credit for its usage in the cap project.</w:t>
-      </w:r>
-    </w:p>
-    <w:p>
-      <w:pPr>
-        <w:rPr/>
-      </w:pPr>
-      <w:r>
-        <w:rPr>
-          <w:rtl w:val="0"/>
-        </w:rPr>
-      </w:r>
-    </w:p>
-    <w:p>
-      <w:pPr>
-        <w:rPr/>
-      </w:pPr>
-      <w:r>
-        <w:rPr>
-          <w:rtl w:val="0"/>
-        </w:rPr>
-        <w:t xml:space="preserve">Doe, J. (2023). </w:t>
-      </w:r>
-      <w:r>
-        <w:rPr>
-          <w:i w:val="1"/>
-          <w:rtl w:val="0"/>
-        </w:rPr>
-        <w:t xml:space="preserve">Global Temperature Data</w:t>
-      </w:r>
-      <w:r>
-        <w:rPr>
-          <w:rtl w:val="0"/>
-        </w:rPr>
-        <w:t xml:space="preserve">. Kaggle. Available at: https://www.kaggle.com/janedoe/global-temperature-data (Accessed: 15 October 2024). Licensed under: Creative Commons Attribution 4.0 International (CC BY 4.0) </w:t>
-      </w:r>
-      <w:hyperlink r:id="rId14">
-        <w:r>
-          <w:rPr>
-            <w:color w:val="1155cc"/>
-            <w:u w:val="single"/>
-            <w:rtl w:val="0"/>
-          </w:rPr>
-          <w:t xml:space="preserve">https://creativecommons.org/licenses/by/4.0/</w:t>
-        </w:r>
-      </w:hyperlink>
-      <w:r>
-        <w:rPr>
-          <w:rtl w:val="0"/>
-        </w:rPr>
-        <w:t xml:space="preserve">. </w:t>
-      </w:r>
-      <w:r>
-        <w:rPr>
-          <w:rtl w:val="0"/>
-        </w:rPr>
-      </w:r>
-    </w:p>
-    <w:p>
-      <w:pPr>
-        <w:spacing w:after="0" w:lineRule="auto"/>
+          <w:highlight w:val="yellow"/>
+        </w:rPr>
+      </w:pPr>
+      <w:r>
+        <w:rPr>
+          <w:highlight w:val="yellow"/>
+          <w:rtl w:val="0"/>
+        </w:rPr>
+        <w:t xml:space="preserve">Renato Bruni, Gianpiero Bianchi and Pasquale Papa (2023) ‘Hyperparameter Black-Box Optimization to Improve the Automatic Classification of Support Tickets’, Algorithms, 16(1), p. 46. doi:10.3390/a16010046.</w:t>
+      </w:r>
+      <w:r>
+        <w:rPr>
+          <w:rtl w:val="0"/>
+        </w:rPr>
+      </w:r>
+    </w:p>
+    <w:p>
+      <w:pPr>
+        <w:pStyle w:val="Heading3"/>
         <w:rPr>
           <w:b w:val="1"/>
         </w:rPr>
       </w:pPr>
-      <w:r>
-        <w:rPr>
-          <w:rtl w:val="0"/>
-        </w:rPr>
-      </w:r>
-    </w:p>
-    <w:p>
-      <w:pPr>
-        <w:spacing w:after="0" w:lineRule="auto"/>
-        <w:rPr/>
-      </w:pPr>
+      <w:bookmarkStart w:colFirst="0" w:colLast="0" w:name="_heading=h.cdqo2yyd474r" w:id="23"/>
+      <w:bookmarkEnd w:id="23"/>
       <w:r>
         <w:rPr>
           <w:b w:val="1"/>
           <w:rtl w:val="0"/>
         </w:rPr>
-        <w:t xml:space="preserve">how much do you need? </w:t>
-      </w:r>
-      <w:r>
-        <w:rPr>
-          <w:rtl w:val="0"/>
-        </w:rPr>
-      </w:r>
-    </w:p>
-    <w:p>
-      <w:pPr>
-        <w:pStyle w:val="Heading1"/>
-        <w:spacing w:after="0" w:lineRule="auto"/>
-        <w:rPr/>
-      </w:pPr>
-      <w:bookmarkStart w:colFirst="0" w:colLast="0" w:name="_heading=h.sugucuqb5oo" w:id="19"/>
-      <w:bookmarkEnd w:id="19"/>
-      <w:r>
-        <w:rPr>
-          <w:b w:val="1"/>
-          <w:rtl w:val="0"/>
-        </w:rPr>
-        <w:t xml:space="preserve">Ethical Considerations</w:t>
-      </w:r>
-      <w:r>
-        <w:rPr>
-          <w:rtl w:val="0"/>
-        </w:rPr>
-      </w:r>
-    </w:p>
-    <w:p>
-      <w:pPr>
-        <w:rPr/>
-      </w:pPr>
-      <w:r>
-        <w:rPr>
-          <w:rtl w:val="0"/>
-        </w:rPr>
-      </w:r>
-    </w:p>
-    <w:p>
-      <w:pPr>
-        <w:rPr/>
-      </w:pPr>
-      <w:r>
-        <w:rPr>
-          <w:rtl w:val="0"/>
-        </w:rPr>
-        <w:t xml:space="preserve">“AI systems need to be human-centric, resting on a commitment to their use in the service of humanity and the common good, with the goal of improving human welfare and freedom.” page 4</w:t>
-      </w:r>
-    </w:p>
-    <w:p>
-      <w:pPr>
-        <w:rPr/>
-      </w:pPr>
-      <w:r>
-        <w:rPr>
-          <w:rtl w:val="0"/>
-        </w:rPr>
-        <w:t xml:space="preserve">In this section, I will be exploring the ethical consideration when developing the functionality of the capstone project. The ethical framework for this section is related to the  Ethics Guidelines for Trustworthy AI (EU). Below I have outlined the key requirements in the guide and aligned to the project ethical consideration.</w:t>
-        <w:br w:type="textWrapping"/>
-      </w:r>
-    </w:p>
-    <w:sdt>
-      <w:sdtPr>
-        <w:lock w:val="contentLocked"/>
-        <w:tag w:val="goog_rdk_5"/>
-      </w:sdtPr>
-      <w:sdtContent>
-        <w:tbl>
-          <w:tblPr>
-            <w:tblStyle w:val="Table7"/>
-            <w:tblW w:w="9000.0" w:type="dxa"/>
-            <w:jc w:val="left"/>
-            <w:tblBorders>
-              <w:top w:color="000000" w:space="0" w:sz="8" w:val="single"/>
-              <w:left w:color="000000" w:space="0" w:sz="8" w:val="single"/>
-              <w:bottom w:color="000000" w:space="0" w:sz="8" w:val="single"/>
-              <w:right w:color="000000" w:space="0" w:sz="8" w:val="single"/>
-              <w:insideH w:color="000000" w:space="0" w:sz="8" w:val="single"/>
-              <w:insideV w:color="000000" w:space="0" w:sz="8" w:val="single"/>
-            </w:tblBorders>
-            <w:tblLayout w:type="fixed"/>
-            <w:tblLook w:val="0600"/>
-          </w:tblPr>
-          <w:tblGrid>
-            <w:gridCol w:w="2670"/>
-            <w:gridCol w:w="6330"/>
-            <w:tblGridChange w:id="0">
-              <w:tblGrid>
-                <w:gridCol w:w="2670"/>
-                <w:gridCol w:w="6330"/>
-              </w:tblGrid>
-            </w:tblGridChange>
-          </w:tblGrid>
-          <w:tr>
-            <w:trPr>
-              <w:cantSplit w:val="0"/>
-              <w:tblHeader w:val="0"/>
-            </w:trPr>
-            <w:tc>
-              <w:tcPr>
-                <w:shd w:fill="c9daf8" w:val="clear"/>
-                <w:tcMar>
-                  <w:top w:w="100.0" w:type="dxa"/>
-                  <w:left w:w="100.0" w:type="dxa"/>
-                  <w:bottom w:w="100.0" w:type="dxa"/>
-                  <w:right w:w="100.0" w:type="dxa"/>
-                </w:tcMar>
-                <w:vAlign w:val="top"/>
-              </w:tcPr>
-              <w:p>
-                <w:pPr>
-                  <w:keepNext w:val="0"/>
-                  <w:keepLines w:val="0"/>
-                  <w:pageBreakBefore w:val="0"/>
-                  <w:widowControl w:val="0"/>
-                  <w:pBdr>
-                    <w:top w:space="0" w:sz="0" w:val="nil"/>
-                    <w:left w:space="0" w:sz="0" w:val="nil"/>
-                    <w:bottom w:space="0" w:sz="0" w:val="nil"/>
-                    <w:right w:space="0" w:sz="0" w:val="nil"/>
-                    <w:between w:space="0" w:sz="0" w:val="nil"/>
-                  </w:pBdr>
-                  <w:shd w:fill="auto" w:val="clear"/>
-                  <w:spacing w:after="0" w:before="0" w:line="240" w:lineRule="auto"/>
-                  <w:ind w:left="0" w:right="0" w:firstLine="0"/>
-                  <w:jc w:val="left"/>
-                  <w:rPr>
-                    <w:b w:val="1"/>
-                  </w:rPr>
-                </w:pPr>
-                <w:r>
-                  <w:rPr>
-                    <w:b w:val="1"/>
-                    <w:rtl w:val="0"/>
-                  </w:rPr>
-                  <w:t xml:space="preserve">Key Requirements</w:t>
-                </w:r>
-              </w:p>
-            </w:tc>
-            <w:tc>
-              <w:tcPr>
-                <w:shd w:fill="c9daf8" w:val="clear"/>
-                <w:tcMar>
-                  <w:top w:w="100.0" w:type="dxa"/>
-                  <w:left w:w="100.0" w:type="dxa"/>
-                  <w:bottom w:w="100.0" w:type="dxa"/>
-                  <w:right w:w="100.0" w:type="dxa"/>
-                </w:tcMar>
-                <w:vAlign w:val="top"/>
-              </w:tcPr>
-              <w:p>
-                <w:pPr>
-                  <w:rPr>
-                    <w:b w:val="1"/>
-                  </w:rPr>
-                </w:pPr>
-                <w:r>
-                  <w:rPr>
-                    <w:b w:val="1"/>
-                    <w:rtl w:val="0"/>
-                  </w:rPr>
-                  <w:t xml:space="preserve">Project Ethical Considerations</w:t>
-                </w:r>
-              </w:p>
-            </w:tc>
-          </w:tr>
-          <w:tr>
-            <w:trPr>
-              <w:cantSplit w:val="0"/>
-              <w:tblHeader w:val="0"/>
-            </w:trPr>
-            <w:tc>
-              <w:tcPr>
-                <w:shd w:fill="c9daf8" w:val="clear"/>
-                <w:tcMar>
-                  <w:top w:w="100.0" w:type="dxa"/>
-                  <w:left w:w="100.0" w:type="dxa"/>
-                  <w:bottom w:w="100.0" w:type="dxa"/>
-                  <w:right w:w="100.0" w:type="dxa"/>
-                </w:tcMar>
-                <w:vAlign w:val="top"/>
-              </w:tcPr>
-              <w:p>
-                <w:pPr>
-                  <w:keepNext w:val="0"/>
-                  <w:keepLines w:val="0"/>
-                  <w:pageBreakBefore w:val="0"/>
-                  <w:widowControl w:val="0"/>
-                  <w:pBdr>
-                    <w:top w:space="0" w:sz="0" w:val="nil"/>
-                    <w:left w:space="0" w:sz="0" w:val="nil"/>
-                    <w:bottom w:space="0" w:sz="0" w:val="nil"/>
-                    <w:right w:space="0" w:sz="0" w:val="nil"/>
-                    <w:between w:space="0" w:sz="0" w:val="nil"/>
-                  </w:pBdr>
-                  <w:shd w:fill="auto" w:val="clear"/>
-                  <w:spacing w:after="0" w:before="0" w:line="240" w:lineRule="auto"/>
-                  <w:ind w:left="0" w:right="0" w:firstLine="0"/>
-                  <w:jc w:val="left"/>
-                  <w:rPr/>
-                </w:pPr>
-                <w:r>
-                  <w:rPr>
-                    <w:rtl w:val="0"/>
-                  </w:rPr>
-                  <w:t xml:space="preserve">Human agency and oversight</w:t>
-                </w:r>
-              </w:p>
-            </w:tc>
-            <w:tc>
-              <w:tcPr>
-                <w:shd w:fill="auto" w:val="clear"/>
-                <w:tcMar>
-                  <w:top w:w="100.0" w:type="dxa"/>
-                  <w:left w:w="100.0" w:type="dxa"/>
-                  <w:bottom w:w="100.0" w:type="dxa"/>
-                  <w:right w:w="100.0" w:type="dxa"/>
-                </w:tcMar>
-                <w:vAlign w:val="top"/>
-              </w:tcPr>
-              <w:p>
-                <w:pPr>
-                  <w:keepNext w:val="0"/>
-                  <w:keepLines w:val="0"/>
-                  <w:pageBreakBefore w:val="0"/>
-                  <w:widowControl w:val="0"/>
-                  <w:pBdr>
-                    <w:top w:space="0" w:sz="0" w:val="nil"/>
-                    <w:left w:space="0" w:sz="0" w:val="nil"/>
-                    <w:bottom w:space="0" w:sz="0" w:val="nil"/>
-                    <w:right w:space="0" w:sz="0" w:val="nil"/>
-                    <w:between w:space="0" w:sz="0" w:val="nil"/>
-                  </w:pBdr>
-                  <w:shd w:fill="auto" w:val="clear"/>
-                  <w:spacing w:after="0" w:before="0" w:line="240" w:lineRule="auto"/>
-                  <w:ind w:left="0" w:right="0" w:firstLine="0"/>
-                  <w:jc w:val="left"/>
-                  <w:rPr/>
-                </w:pPr>
-                <w:r>
-                  <w:rPr>
-                    <w:rtl w:val="0"/>
-                  </w:rPr>
-                  <w:t xml:space="preserve">Based on the machine learning functionality for the capstone project, mis-classification, inaccurate prioritization or incomplete summarization could occur from the output leading to negative effects of its usage. There should be the ability for agents to adjust the classification or prioritization on a case and provide feedback on its functionality.  </w:t>
-                </w:r>
-              </w:p>
-            </w:tc>
-          </w:tr>
-          <w:tr>
-            <w:trPr>
-              <w:cantSplit w:val="0"/>
-              <w:tblHeader w:val="0"/>
-            </w:trPr>
-            <w:tc>
-              <w:tcPr>
-                <w:shd w:fill="c9daf8" w:val="clear"/>
-                <w:tcMar>
-                  <w:top w:w="100.0" w:type="dxa"/>
-                  <w:left w:w="100.0" w:type="dxa"/>
-                  <w:bottom w:w="100.0" w:type="dxa"/>
-                  <w:right w:w="100.0" w:type="dxa"/>
-                </w:tcMar>
-                <w:vAlign w:val="top"/>
-              </w:tcPr>
-              <w:p>
-                <w:pPr>
-                  <w:keepNext w:val="0"/>
-                  <w:keepLines w:val="0"/>
-                  <w:pageBreakBefore w:val="0"/>
-                  <w:widowControl w:val="0"/>
-                  <w:pBdr>
-                    <w:top w:space="0" w:sz="0" w:val="nil"/>
-                    <w:left w:space="0" w:sz="0" w:val="nil"/>
-                    <w:bottom w:space="0" w:sz="0" w:val="nil"/>
-                    <w:right w:space="0" w:sz="0" w:val="nil"/>
-                    <w:between w:space="0" w:sz="0" w:val="nil"/>
-                  </w:pBdr>
-                  <w:shd w:fill="auto" w:val="clear"/>
-                  <w:spacing w:after="0" w:before="0" w:line="240" w:lineRule="auto"/>
-                  <w:ind w:left="0" w:right="0" w:firstLine="0"/>
-                  <w:jc w:val="left"/>
-                  <w:rPr/>
-                </w:pPr>
-                <w:r>
-                  <w:rPr>
-                    <w:rtl w:val="0"/>
-                  </w:rPr>
-                  <w:t xml:space="preserve">Technical robustness and safety</w:t>
-                </w:r>
-              </w:p>
-            </w:tc>
-            <w:tc>
-              <w:tcPr>
-                <w:shd w:fill="auto" w:val="clear"/>
-                <w:tcMar>
-                  <w:top w:w="100.0" w:type="dxa"/>
-                  <w:left w:w="100.0" w:type="dxa"/>
-                  <w:bottom w:w="100.0" w:type="dxa"/>
-                  <w:right w:w="100.0" w:type="dxa"/>
-                </w:tcMar>
-                <w:vAlign w:val="top"/>
-              </w:tcPr>
-              <w:p>
-                <w:pPr>
-                  <w:keepNext w:val="0"/>
-                  <w:keepLines w:val="0"/>
-                  <w:pageBreakBefore w:val="0"/>
-                  <w:widowControl w:val="0"/>
-                  <w:pBdr>
-                    <w:top w:space="0" w:sz="0" w:val="nil"/>
-                    <w:left w:space="0" w:sz="0" w:val="nil"/>
-                    <w:bottom w:space="0" w:sz="0" w:val="nil"/>
-                    <w:right w:space="0" w:sz="0" w:val="nil"/>
-                    <w:between w:space="0" w:sz="0" w:val="nil"/>
-                  </w:pBdr>
-                  <w:shd w:fill="auto" w:val="clear"/>
-                  <w:spacing w:after="0" w:before="0" w:line="240" w:lineRule="auto"/>
-                  <w:ind w:left="0" w:right="0" w:firstLine="0"/>
-                  <w:jc w:val="left"/>
-                  <w:rPr/>
-                </w:pPr>
-                <w:r>
-                  <w:rPr>
-                    <w:rtl w:val="0"/>
-                  </w:rPr>
-                  <w:t xml:space="preserve">The functionality of the model should have a high accuracy to reduce or prevent mis-classification, and inaccurate prioritization. The model evaluation will be an important aspect. </w:t>
-                </w:r>
-              </w:p>
-            </w:tc>
-          </w:tr>
-          <w:tr>
-            <w:trPr>
-              <w:cantSplit w:val="0"/>
-              <w:tblHeader w:val="0"/>
-            </w:trPr>
-            <w:tc>
-              <w:tcPr>
-                <w:shd w:fill="c9daf8" w:val="clear"/>
-                <w:tcMar>
-                  <w:top w:w="100.0" w:type="dxa"/>
-                  <w:left w:w="100.0" w:type="dxa"/>
-                  <w:bottom w:w="100.0" w:type="dxa"/>
-                  <w:right w:w="100.0" w:type="dxa"/>
-                </w:tcMar>
-                <w:vAlign w:val="top"/>
-              </w:tcPr>
-              <w:p>
-                <w:pPr>
-                  <w:keepNext w:val="0"/>
-                  <w:keepLines w:val="0"/>
-                  <w:pageBreakBefore w:val="0"/>
-                  <w:widowControl w:val="0"/>
-                  <w:pBdr>
-                    <w:top w:space="0" w:sz="0" w:val="nil"/>
-                    <w:left w:space="0" w:sz="0" w:val="nil"/>
-                    <w:bottom w:space="0" w:sz="0" w:val="nil"/>
-                    <w:right w:space="0" w:sz="0" w:val="nil"/>
-                    <w:between w:space="0" w:sz="0" w:val="nil"/>
-                  </w:pBdr>
-                  <w:shd w:fill="auto" w:val="clear"/>
-                  <w:spacing w:after="0" w:before="0" w:line="240" w:lineRule="auto"/>
-                  <w:ind w:left="0" w:right="0" w:firstLine="0"/>
-                  <w:jc w:val="left"/>
-                  <w:rPr/>
-                </w:pPr>
-                <w:r>
-                  <w:rPr>
-                    <w:rtl w:val="0"/>
-                  </w:rPr>
-                  <w:t xml:space="preserve">Privacy and data governance:</w:t>
-                </w:r>
-              </w:p>
-            </w:tc>
-            <w:tc>
-              <w:tcPr>
-                <w:shd w:fill="auto" w:val="clear"/>
-                <w:tcMar>
-                  <w:top w:w="100.0" w:type="dxa"/>
-                  <w:left w:w="100.0" w:type="dxa"/>
-                  <w:bottom w:w="100.0" w:type="dxa"/>
-                  <w:right w:w="100.0" w:type="dxa"/>
-                </w:tcMar>
-                <w:vAlign w:val="top"/>
-              </w:tcPr>
-              <w:p>
-                <w:pPr>
-                  <w:keepNext w:val="0"/>
-                  <w:keepLines w:val="0"/>
-                  <w:pageBreakBefore w:val="0"/>
-                  <w:widowControl w:val="0"/>
-                  <w:pBdr>
-                    <w:top w:space="0" w:sz="0" w:val="nil"/>
-                    <w:left w:space="0" w:sz="0" w:val="nil"/>
-                    <w:bottom w:space="0" w:sz="0" w:val="nil"/>
-                    <w:right w:space="0" w:sz="0" w:val="nil"/>
-                    <w:between w:space="0" w:sz="0" w:val="nil"/>
-                  </w:pBdr>
-                  <w:shd w:fill="auto" w:val="clear"/>
-                  <w:spacing w:after="0" w:before="0" w:line="240" w:lineRule="auto"/>
-                  <w:ind w:left="0" w:right="0" w:firstLine="0"/>
-                  <w:jc w:val="left"/>
-                  <w:rPr/>
-                </w:pPr>
-                <w:r>
-                  <w:rPr>
-                    <w:rtl w:val="0"/>
-                  </w:rPr>
-                  <w:t xml:space="preserve">Making sure that the data that is used to train the model complies with GDPR. It should anonymize the data and remove any PII data that is provided from the customer tickets.</w:t>
-                </w:r>
-              </w:p>
-            </w:tc>
-          </w:tr>
-          <w:tr>
-            <w:trPr>
-              <w:cantSplit w:val="0"/>
-              <w:tblHeader w:val="0"/>
-            </w:trPr>
-            <w:tc>
-              <w:tcPr>
-                <w:shd w:fill="c9daf8" w:val="clear"/>
-                <w:tcMar>
-                  <w:top w:w="100.0" w:type="dxa"/>
-                  <w:left w:w="100.0" w:type="dxa"/>
-                  <w:bottom w:w="100.0" w:type="dxa"/>
-                  <w:right w:w="100.0" w:type="dxa"/>
-                </w:tcMar>
-                <w:vAlign w:val="top"/>
-              </w:tcPr>
-              <w:p>
-                <w:pPr>
-                  <w:keepNext w:val="0"/>
-                  <w:keepLines w:val="0"/>
-                  <w:pageBreakBefore w:val="0"/>
-                  <w:widowControl w:val="0"/>
-                  <w:pBdr>
-                    <w:top w:space="0" w:sz="0" w:val="nil"/>
-                    <w:left w:space="0" w:sz="0" w:val="nil"/>
-                    <w:bottom w:space="0" w:sz="0" w:val="nil"/>
-                    <w:right w:space="0" w:sz="0" w:val="nil"/>
-                    <w:between w:space="0" w:sz="0" w:val="nil"/>
-                  </w:pBdr>
-                  <w:shd w:fill="auto" w:val="clear"/>
-                  <w:spacing w:after="0" w:before="0" w:line="240" w:lineRule="auto"/>
-                  <w:ind w:left="0" w:right="0" w:firstLine="0"/>
-                  <w:jc w:val="left"/>
-                  <w:rPr/>
-                </w:pPr>
-                <w:r>
-                  <w:rPr>
-                    <w:rtl w:val="0"/>
-                  </w:rPr>
-                  <w:t xml:space="preserve">Transparency</w:t>
-                </w:r>
-              </w:p>
-            </w:tc>
-            <w:tc>
-              <w:tcPr>
-                <w:shd w:fill="auto" w:val="clear"/>
-                <w:tcMar>
-                  <w:top w:w="100.0" w:type="dxa"/>
-                  <w:left w:w="100.0" w:type="dxa"/>
-                  <w:bottom w:w="100.0" w:type="dxa"/>
-                  <w:right w:w="100.0" w:type="dxa"/>
-                </w:tcMar>
-                <w:vAlign w:val="top"/>
-              </w:tcPr>
-              <w:p>
-                <w:pPr>
-                  <w:keepNext w:val="0"/>
-                  <w:keepLines w:val="0"/>
-                  <w:pageBreakBefore w:val="0"/>
-                  <w:widowControl w:val="0"/>
-                  <w:pBdr>
-                    <w:top w:space="0" w:sz="0" w:val="nil"/>
-                    <w:left w:space="0" w:sz="0" w:val="nil"/>
-                    <w:bottom w:space="0" w:sz="0" w:val="nil"/>
-                    <w:right w:space="0" w:sz="0" w:val="nil"/>
-                    <w:between w:space="0" w:sz="0" w:val="nil"/>
-                  </w:pBdr>
-                  <w:shd w:fill="auto" w:val="clear"/>
-                  <w:spacing w:after="0" w:before="0" w:line="240" w:lineRule="auto"/>
-                  <w:ind w:left="0" w:right="0" w:firstLine="0"/>
-                  <w:jc w:val="left"/>
-                  <w:rPr/>
-                </w:pPr>
-                <w:r>
-                  <w:rPr>
-                    <w:rtl w:val="0"/>
-                  </w:rPr>
-                  <w:t xml:space="preserve">Documentation on the data and functionality of the machine learning model will be important for both customers and agents. It should provide transparency on the data collection and workflow of the classification, prioritization and summarization functionality.</w:t>
-                </w:r>
-              </w:p>
-            </w:tc>
-          </w:tr>
-          <w:tr>
-            <w:trPr>
-              <w:cantSplit w:val="0"/>
-              <w:tblHeader w:val="0"/>
-            </w:trPr>
-            <w:tc>
-              <w:tcPr>
-                <w:shd w:fill="c9daf8" w:val="clear"/>
-                <w:tcMar>
-                  <w:top w:w="100.0" w:type="dxa"/>
-                  <w:left w:w="100.0" w:type="dxa"/>
-                  <w:bottom w:w="100.0" w:type="dxa"/>
-                  <w:right w:w="100.0" w:type="dxa"/>
-                </w:tcMar>
-                <w:vAlign w:val="top"/>
-              </w:tcPr>
-              <w:p>
-                <w:pPr>
-                  <w:keepNext w:val="0"/>
-                  <w:keepLines w:val="0"/>
-                  <w:pageBreakBefore w:val="0"/>
-                  <w:widowControl w:val="0"/>
-                  <w:pBdr>
-                    <w:top w:space="0" w:sz="0" w:val="nil"/>
-                    <w:left w:space="0" w:sz="0" w:val="nil"/>
-                    <w:bottom w:space="0" w:sz="0" w:val="nil"/>
-                    <w:right w:space="0" w:sz="0" w:val="nil"/>
-                    <w:between w:space="0" w:sz="0" w:val="nil"/>
-                  </w:pBdr>
-                  <w:shd w:fill="auto" w:val="clear"/>
-                  <w:spacing w:after="0" w:before="0" w:line="240" w:lineRule="auto"/>
-                  <w:ind w:left="0" w:right="0" w:firstLine="0"/>
-                  <w:jc w:val="left"/>
-                  <w:rPr/>
-                </w:pPr>
-                <w:r>
-                  <w:rPr>
-                    <w:rtl w:val="0"/>
-                  </w:rPr>
-                  <w:t xml:space="preserve">Diversity, non-discrimination, and fairness</w:t>
-                </w:r>
-              </w:p>
-            </w:tc>
-            <w:tc>
-              <w:tcPr>
-                <w:shd w:fill="auto" w:val="clear"/>
-                <w:tcMar>
-                  <w:top w:w="100.0" w:type="dxa"/>
-                  <w:left w:w="100.0" w:type="dxa"/>
-                  <w:bottom w:w="100.0" w:type="dxa"/>
-                  <w:right w:w="100.0" w:type="dxa"/>
-                </w:tcMar>
-                <w:vAlign w:val="top"/>
-              </w:tcPr>
-              <w:p>
-                <w:pPr>
-                  <w:rPr/>
-                </w:pPr>
-                <w:r>
-                  <w:rPr>
-                    <w:rtl w:val="0"/>
-                  </w:rPr>
-                  <w:t xml:space="preserve">Classifying and prioritizing cases based on the customer ticket issue instead of the customers demographic for fairness and non-discrimination. Making sure that I have a balanced training dataset of various issue types to avoid bias between different customer issues.</w:t>
-                </w:r>
-                <w:r>
-                  <w:rPr>
-                    <w:rtl w:val="0"/>
-                  </w:rPr>
-                </w:r>
-              </w:p>
-            </w:tc>
-          </w:tr>
-          <w:tr>
-            <w:trPr>
-              <w:cantSplit w:val="0"/>
-              <w:tblHeader w:val="0"/>
-            </w:trPr>
-            <w:tc>
-              <w:tcPr>
-                <w:shd w:fill="c9daf8" w:val="clear"/>
-                <w:tcMar>
-                  <w:top w:w="100.0" w:type="dxa"/>
-                  <w:left w:w="100.0" w:type="dxa"/>
-                  <w:bottom w:w="100.0" w:type="dxa"/>
-                  <w:right w:w="100.0" w:type="dxa"/>
-                </w:tcMar>
-                <w:vAlign w:val="top"/>
-              </w:tcPr>
-              <w:p>
-                <w:pPr>
-                  <w:keepNext w:val="0"/>
-                  <w:keepLines w:val="0"/>
-                  <w:pageBreakBefore w:val="0"/>
-                  <w:widowControl w:val="0"/>
-                  <w:pBdr>
-                    <w:top w:space="0" w:sz="0" w:val="nil"/>
-                    <w:left w:space="0" w:sz="0" w:val="nil"/>
-                    <w:bottom w:space="0" w:sz="0" w:val="nil"/>
-                    <w:right w:space="0" w:sz="0" w:val="nil"/>
-                    <w:between w:space="0" w:sz="0" w:val="nil"/>
-                  </w:pBdr>
-                  <w:shd w:fill="auto" w:val="clear"/>
-                  <w:spacing w:after="0" w:before="0" w:line="240" w:lineRule="auto"/>
-                  <w:ind w:left="0" w:right="0" w:firstLine="0"/>
-                  <w:jc w:val="left"/>
-                  <w:rPr/>
-                </w:pPr>
-                <w:r>
-                  <w:rPr>
-                    <w:rtl w:val="0"/>
-                  </w:rPr>
-                  <w:t xml:space="preserve">Societal and environmental well-being</w:t>
-                </w:r>
-              </w:p>
-            </w:tc>
-            <w:tc>
-              <w:tcPr>
-                <w:shd w:fill="auto" w:val="clear"/>
-                <w:tcMar>
-                  <w:top w:w="100.0" w:type="dxa"/>
-                  <w:left w:w="100.0" w:type="dxa"/>
-                  <w:bottom w:w="100.0" w:type="dxa"/>
-                  <w:right w:w="100.0" w:type="dxa"/>
-                </w:tcMar>
-                <w:vAlign w:val="top"/>
-              </w:tcPr>
-              <w:p>
-                <w:pPr>
-                  <w:keepNext w:val="0"/>
-                  <w:keepLines w:val="0"/>
-                  <w:pageBreakBefore w:val="0"/>
-                  <w:widowControl w:val="0"/>
-                  <w:pBdr>
-                    <w:top w:space="0" w:sz="0" w:val="nil"/>
-                    <w:left w:space="0" w:sz="0" w:val="nil"/>
-                    <w:bottom w:space="0" w:sz="0" w:val="nil"/>
-                    <w:right w:space="0" w:sz="0" w:val="nil"/>
-                    <w:between w:space="0" w:sz="0" w:val="nil"/>
-                  </w:pBdr>
-                  <w:shd w:fill="auto" w:val="clear"/>
-                  <w:spacing w:after="0" w:before="0" w:line="240" w:lineRule="auto"/>
-                  <w:ind w:left="0" w:right="0" w:firstLine="0"/>
-                  <w:jc w:val="left"/>
-                  <w:rPr/>
-                </w:pPr>
-                <w:r>
-                  <w:rPr>
-                    <w:rtl w:val="0"/>
-                  </w:rPr>
-                  <w:t xml:space="preserve">The objective of the machine learning functionality is to reduce the time spent for agents working on customer issues, and improving the resolution time to solve customer issues faster.</w:t>
-                </w:r>
-              </w:p>
-            </w:tc>
-          </w:tr>
-          <w:tr>
-            <w:trPr>
-              <w:cantSplit w:val="0"/>
-              <w:tblHeader w:val="0"/>
-            </w:trPr>
-            <w:tc>
-              <w:tcPr>
-                <w:shd w:fill="c9daf8" w:val="clear"/>
-                <w:tcMar>
-                  <w:top w:w="100.0" w:type="dxa"/>
-                  <w:left w:w="100.0" w:type="dxa"/>
-                  <w:bottom w:w="100.0" w:type="dxa"/>
-                  <w:right w:w="100.0" w:type="dxa"/>
-                </w:tcMar>
-                <w:vAlign w:val="top"/>
-              </w:tcPr>
-              <w:p>
-                <w:pPr>
-                  <w:keepNext w:val="0"/>
-                  <w:keepLines w:val="0"/>
-                  <w:pageBreakBefore w:val="0"/>
-                  <w:widowControl w:val="0"/>
-                  <w:pBdr>
-                    <w:top w:space="0" w:sz="0" w:val="nil"/>
-                    <w:left w:space="0" w:sz="0" w:val="nil"/>
-                    <w:bottom w:space="0" w:sz="0" w:val="nil"/>
-                    <w:right w:space="0" w:sz="0" w:val="nil"/>
-                    <w:between w:space="0" w:sz="0" w:val="nil"/>
-                  </w:pBdr>
-                  <w:shd w:fill="auto" w:val="clear"/>
-                  <w:spacing w:after="0" w:before="0" w:line="240" w:lineRule="auto"/>
-                  <w:ind w:left="0" w:right="0" w:firstLine="0"/>
-                  <w:jc w:val="left"/>
-                  <w:rPr/>
-                </w:pPr>
-                <w:r>
-                  <w:rPr>
-                    <w:rtl w:val="0"/>
-                  </w:rPr>
-                  <w:t xml:space="preserve">Accountability</w:t>
-                </w:r>
-              </w:p>
-            </w:tc>
-            <w:tc>
-              <w:tcPr>
-                <w:shd w:fill="auto" w:val="clear"/>
-                <w:tcMar>
-                  <w:top w:w="100.0" w:type="dxa"/>
-                  <w:left w:w="100.0" w:type="dxa"/>
-                  <w:bottom w:w="100.0" w:type="dxa"/>
-                  <w:right w:w="100.0" w:type="dxa"/>
-                </w:tcMar>
-                <w:vAlign w:val="top"/>
-              </w:tcPr>
-              <w:p>
-                <w:pPr>
-                  <w:widowControl w:val="0"/>
-                  <w:spacing w:after="0" w:line="240" w:lineRule="auto"/>
-                  <w:rPr>
-                    <w:sz w:val="24"/>
-                    <w:szCs w:val="24"/>
-                  </w:rPr>
-                </w:pPr>
-                <w:r>
-                  <w:rPr>
-                    <w:rtl w:val="0"/>
-                  </w:rPr>
-                  <w:t xml:space="preserve">There should be an assessment on the performance of the machine learning models for the classification, prioritization and summarization that it is working as expected.</w:t>
-                </w:r>
-                <w:r>
-                  <w:rPr>
-                    <w:rtl w:val="0"/>
-                  </w:rPr>
-                </w:r>
-              </w:p>
-            </w:tc>
-          </w:tr>
-        </w:tbl>
-      </w:sdtContent>
-    </w:sdt>
-    <w:p>
-      <w:pPr>
-        <w:rPr>
-          <w:sz w:val="24"/>
-          <w:szCs w:val="24"/>
-        </w:rPr>
-      </w:pPr>
-      <w:r>
-        <w:rPr>
-          <w:rtl w:val="0"/>
-        </w:rPr>
-      </w:r>
-    </w:p>
-    <w:p>
-      <w:pPr>
-        <w:rPr>
-          <w:sz w:val="24"/>
-          <w:szCs w:val="24"/>
-        </w:rPr>
-      </w:pPr>
-      <w:r>
-        <w:rPr>
-          <w:sz w:val="24"/>
-          <w:szCs w:val="24"/>
-          <w:rtl w:val="0"/>
-        </w:rPr>
-        <w:t xml:space="preserve">While I have outlined the ethical considerations for this capstone project, it will still be important to continuously evaluate the project to ensure that it's aligned to the ethical principles.</w:t>
-      </w:r>
-    </w:p>
-    <w:p>
-      <w:pPr>
-        <w:pStyle w:val="Heading1"/>
-        <w:spacing w:after="0" w:lineRule="auto"/>
-        <w:rPr>
-          <w:b w:val="1"/>
-        </w:rPr>
-      </w:pPr>
-      <w:bookmarkStart w:colFirst="0" w:colLast="0" w:name="_heading=h.qiwu51j1w15u" w:id="20"/>
-      <w:bookmarkEnd w:id="20"/>
-      <w:r>
-        <w:rPr>
-          <w:rtl w:val="0"/>
-        </w:rPr>
-      </w:r>
-    </w:p>
-    <w:p>
-      <w:pPr>
-        <w:rPr/>
-      </w:pPr>
-      <w:r>
-        <w:rPr>
-          <w:rtl w:val="0"/>
-        </w:rPr>
-      </w:r>
-    </w:p>
-    <w:p>
-      <w:pPr>
-        <w:rPr/>
-      </w:pPr>
-      <w:r>
-        <w:rPr>
-          <w:rtl w:val="0"/>
-        </w:rPr>
-      </w:r>
-    </w:p>
-    <w:p>
-      <w:pPr>
-        <w:pStyle w:val="Heading1"/>
-        <w:spacing w:after="0" w:lineRule="auto"/>
-        <w:rPr>
-          <w:b w:val="1"/>
-        </w:rPr>
-      </w:pPr>
-      <w:bookmarkStart w:colFirst="0" w:colLast="0" w:name="_heading=h.rx7hzxe2yf1e" w:id="21"/>
-      <w:bookmarkEnd w:id="21"/>
-      <w:r>
-        <w:rPr>
-          <w:rtl w:val="0"/>
-        </w:rPr>
-      </w:r>
-    </w:p>
-    <w:p>
-      <w:pPr>
-        <w:rPr/>
-      </w:pPr>
-      <w:r>
-        <w:rPr>
-          <w:rtl w:val="0"/>
-        </w:rPr>
-      </w:r>
-    </w:p>
-    <w:p>
-      <w:pPr>
-        <w:rPr/>
-      </w:pPr>
-      <w:r>
-        <w:rPr>
-          <w:rtl w:val="0"/>
-        </w:rPr>
-      </w:r>
-    </w:p>
-    <w:p>
-      <w:pPr>
-        <w:pStyle w:val="Heading1"/>
-        <w:spacing w:after="0" w:lineRule="auto"/>
-        <w:rPr>
-          <w:b w:val="1"/>
-        </w:rPr>
-      </w:pPr>
-      <w:bookmarkStart w:colFirst="0" w:colLast="0" w:name="_heading=h.p8l933168tuj" w:id="22"/>
-      <w:bookmarkEnd w:id="22"/>
-      <w:r>
-        <w:rPr>
-          <w:b w:val="1"/>
-          <w:rtl w:val="0"/>
-        </w:rPr>
-        <w:t xml:space="preserve">References</w:t>
+        <w:t xml:space="preserve">Ticket summarization </w:t>
       </w:r>
     </w:p>
     <w:p>
@@ -5869,16 +5208,52 @@
         </w:numPr>
         <w:spacing w:after="0" w:lineRule="auto"/>
         <w:ind w:left="720" w:hanging="360"/>
-      </w:pPr>
-      <w:r>
         <w:rPr>
           <w:rFonts w:ascii="Arial" w:cs="Arial" w:eastAsia="Arial" w:hAnsi="Arial"/>
           <w:color w:val="3d3f42"/>
           <w:sz w:val="21"/>
           <w:szCs w:val="21"/>
-          <w:rtl w:val="0"/>
-        </w:rPr>
-        <w:t xml:space="preserve">Kilroy, D., Healy, G. and Caton, S. (2024) ‘Prediction of future customer needs using machine learning across multiple product categories’, </w:t>
+          <w:highlight w:val="yellow"/>
+        </w:rPr>
+      </w:pPr>
+      <w:r>
+        <w:rPr>
+          <w:rFonts w:ascii="Arial" w:cs="Arial" w:eastAsia="Arial" w:hAnsi="Arial"/>
+          <w:color w:val="3d3f42"/>
+          <w:sz w:val="21"/>
+          <w:szCs w:val="21"/>
+          <w:highlight w:val="yellow"/>
+          <w:rtl w:val="0"/>
+        </w:rPr>
+        <w:t xml:space="preserve">Choi, C. (2024) ‘Extractive text summarisation of Privacy Policy documents using machine learning approaches’. Available at: https://research.ebsco.com/linkprocessor/plink?id=badd7b7f-caa1-370d-ac88-0c579a6c68f1 (Accessed: 15 October 2024).</w:t>
+      </w:r>
+    </w:p>
+    <w:p>
+      <w:pPr>
+        <w:numPr>
+          <w:ilvl w:val="0"/>
+          <w:numId w:val="5"/>
+        </w:numPr>
+        <w:spacing w:after="0" w:lineRule="auto"/>
+        <w:ind w:left="720" w:hanging="360"/>
+        <w:rPr>
+          <w:rFonts w:ascii="Arial" w:cs="Arial" w:eastAsia="Arial" w:hAnsi="Arial"/>
+          <w:color w:val="3d3f42"/>
+          <w:sz w:val="21"/>
+          <w:szCs w:val="21"/>
+          <w:highlight w:val="yellow"/>
+        </w:rPr>
+      </w:pPr>
+      <w:r>
+        <w:rPr>
+          <w:rFonts w:ascii="Arial" w:cs="Arial" w:eastAsia="Arial" w:hAnsi="Arial"/>
+          <w:color w:val="3d3f42"/>
+          <w:sz w:val="21"/>
+          <w:szCs w:val="21"/>
+          <w:highlight w:val="yellow"/>
+          <w:rtl w:val="0"/>
+        </w:rPr>
+        <w:t xml:space="preserve">D’Silva, J. and Sharma, U. (2023) ‘Automatic Text Summarization of Konkani Folk Tales Using Supervised Machine Learning Algorithms and Language Independent Features’, </w:t>
       </w:r>
       <w:r>
         <w:rPr>
@@ -5887,9 +5262,10 @@
           <w:color w:val="3d3f42"/>
           <w:sz w:val="21"/>
           <w:szCs w:val="21"/>
-          <w:rtl w:val="0"/>
-        </w:rPr>
-        <w:t xml:space="preserve">PLoS ONE</w:t>
+          <w:highlight w:val="yellow"/>
+          <w:rtl w:val="0"/>
+        </w:rPr>
+        <w:t xml:space="preserve">IETE Journal of Research</w:t>
       </w:r>
       <w:r>
         <w:rPr>
@@ -5897,9 +5273,10 @@
           <w:color w:val="3d3f42"/>
           <w:sz w:val="21"/>
           <w:szCs w:val="21"/>
-          <w:rtl w:val="0"/>
-        </w:rPr>
-        <w:t xml:space="preserve">, 19(8), pp. 1–49. doi:10.1371/journal.pone.0307180.</w:t>
+          <w:highlight w:val="yellow"/>
+          <w:rtl w:val="0"/>
+        </w:rPr>
+        <w:t xml:space="preserve">, 69(9), pp. 6162–6175. doi:10.1080/03772063.2021.1987993.</w:t>
       </w:r>
       <w:r>
         <w:rPr>
@@ -5914,146 +5291,24 @@
           <w:b w:val="1"/>
         </w:rPr>
       </w:pPr>
-      <w:bookmarkStart w:colFirst="0" w:colLast="0" w:name="_heading=h.fxk3plcp98qs" w:id="23"/>
-      <w:bookmarkEnd w:id="23"/>
+      <w:bookmarkStart w:colFirst="0" w:colLast="0" w:name="_heading=h.8m0b1m4v46i0" w:id="24"/>
+      <w:bookmarkEnd w:id="24"/>
       <w:r>
         <w:rPr>
           <w:b w:val="1"/>
           <w:rtl w:val="0"/>
         </w:rPr>
-        <w:t xml:space="preserve">Ticket multi-classification</w:t>
-      </w:r>
-    </w:p>
-    <w:p>
-      <w:pPr>
-        <w:numPr>
-          <w:ilvl w:val="0"/>
-          <w:numId w:val="3"/>
-        </w:numPr>
-        <w:spacing w:after="0" w:afterAutospacing="0"/>
-        <w:ind w:left="720" w:hanging="360"/>
-        <w:rPr>
-          <w:u w:val="none"/>
-        </w:rPr>
-      </w:pPr>
-      <w:r>
-        <w:rPr>
-          <w:highlight w:val="yellow"/>
-          <w:rtl w:val="0"/>
-        </w:rPr>
-        <w:t xml:space="preserve">Truss, M. and Boehm, S. (2024) ‘</w:t>
-      </w:r>
-      <w:r>
-        <w:rPr>
-          <w:b w:val="1"/>
-          <w:highlight w:val="yellow"/>
-          <w:rtl w:val="0"/>
-        </w:rPr>
-        <w:t xml:space="preserve">AI-based Classification of Customer Support Tickets</w:t>
-      </w:r>
-      <w:r>
-        <w:rPr>
-          <w:highlight w:val="yellow"/>
-          <w:rtl w:val="0"/>
-        </w:rPr>
-        <w:t xml:space="preserve">: State of the Art and Implementation with AutoML’, Proceedings of the IWEMB 2021/2022: Fifth and Sixth International Workshop on Entrepreneurship, Electronic and Mobile Business [Preprint]. Available at: https://research.ebsco.com/linkprocessor/plink?id=54e9ee0f-a797-3f1f-b754-ba84ad754cbe </w:t>
-      </w:r>
-      <w:r>
-        <w:rPr>
-          <w:rtl w:val="0"/>
-        </w:rPr>
-        <w:t xml:space="preserve">(Accessed: 15 October 2024).</w:t>
-      </w:r>
-    </w:p>
-    <w:p>
-      <w:pPr>
-        <w:numPr>
-          <w:ilvl w:val="0"/>
-          <w:numId w:val="3"/>
-        </w:numPr>
-        <w:spacing w:after="0" w:afterAutospacing="0"/>
-        <w:ind w:left="720" w:hanging="360"/>
-        <w:rPr>
-          <w:highlight w:val="yellow"/>
-        </w:rPr>
-      </w:pPr>
-      <w:r>
-        <w:rPr>
-          <w:highlight w:val="yellow"/>
-          <w:rtl w:val="0"/>
-        </w:rPr>
-        <w:t xml:space="preserve">Borg, A. </w:t>
-      </w:r>
-      <w:r>
-        <w:rPr>
-          <w:i w:val="1"/>
-          <w:highlight w:val="yellow"/>
-          <w:rtl w:val="0"/>
-        </w:rPr>
-        <w:t xml:space="preserve">et al.</w:t>
-      </w:r>
-      <w:r>
-        <w:rPr>
-          <w:highlight w:val="yellow"/>
-          <w:rtl w:val="0"/>
-        </w:rPr>
-        <w:t xml:space="preserve"> (2021) ‘E-mail classification with machine learning and word embeddings for improved customer support’, </w:t>
-      </w:r>
-      <w:r>
-        <w:rPr>
-          <w:i w:val="1"/>
-          <w:highlight w:val="yellow"/>
-          <w:rtl w:val="0"/>
-        </w:rPr>
-        <w:t xml:space="preserve">Neural Computing &amp; Applications</w:t>
-      </w:r>
-      <w:r>
-        <w:rPr>
-          <w:highlight w:val="yellow"/>
-          <w:rtl w:val="0"/>
-        </w:rPr>
-        <w:t xml:space="preserve">, 33(6), pp. 1881–1902. doi:10.1007/s00521-020-05058-4.</w:t>
-      </w:r>
-    </w:p>
-    <w:p>
-      <w:pPr>
-        <w:numPr>
-          <w:ilvl w:val="0"/>
-          <w:numId w:val="3"/>
-        </w:numPr>
-        <w:ind w:left="720" w:hanging="360"/>
-        <w:rPr>
-          <w:highlight w:val="yellow"/>
-        </w:rPr>
-      </w:pPr>
-      <w:r>
-        <w:rPr>
-          <w:highlight w:val="yellow"/>
-          <w:rtl w:val="0"/>
-        </w:rPr>
-        <w:t xml:space="preserve">Renato Bruni, Gianpiero Bianchi and Pasquale Papa (2023) ‘Hyperparameter Black-Box Optimization to Improve the Automatic Classification of Support Tickets’, Algorithms, 16(1), p. 46. doi:10.3390/a16010046.</w:t>
-      </w:r>
-      <w:r>
-        <w:rPr>
-          <w:rtl w:val="0"/>
-        </w:rPr>
-      </w:r>
-    </w:p>
-    <w:p>
-      <w:pPr>
-        <w:pStyle w:val="Heading3"/>
-        <w:rPr>
-          <w:b w:val="1"/>
-        </w:rPr>
-      </w:pPr>
-      <w:bookmarkStart w:colFirst="0" w:colLast="0" w:name="_heading=h.cdqo2yyd474r" w:id="24"/>
-      <w:bookmarkEnd w:id="24"/>
-      <w:r>
-        <w:rPr>
-          <w:b w:val="1"/>
-          <w:rtl w:val="0"/>
-        </w:rPr>
-        <w:t xml:space="preserve">Ticket summarization </w:t>
+        <w:t xml:space="preserve">Ticket prioritization</w:t>
+      </w:r>
+    </w:p>
+    <w:p>
+      <w:pPr>
+        <w:rPr/>
+      </w:pPr>
+      <w:r>
+        <w:rPr>
+          <w:rtl w:val="0"/>
+        </w:rPr>
       </w:r>
     </w:p>
     <w:p>
@@ -6069,7 +5324,7 @@
           <w:color w:val="3d3f42"/>
           <w:sz w:val="21"/>
           <w:szCs w:val="21"/>
-          <w:highlight w:val="yellow"/>
+          <w:u w:val="none"/>
         </w:rPr>
       </w:pPr>
       <w:r>
@@ -6078,10 +5333,51 @@
           <w:color w:val="3d3f42"/>
           <w:sz w:val="21"/>
           <w:szCs w:val="21"/>
-          <w:highlight w:val="yellow"/>
-          <w:rtl w:val="0"/>
-        </w:rPr>
-        <w:t xml:space="preserve">Choi, C. (2024) ‘Extractive text summarisation of Privacy Policy documents using machine learning approaches’. Available at: https://research.ebsco.com/linkprocessor/plink?id=badd7b7f-caa1-370d-ac88-0c579a6c68f1 (Accessed: 15 October 2024).</w:t>
+          <w:rtl w:val="0"/>
+        </w:rPr>
+        <w:t xml:space="preserve">Montgomery, L. </w:t>
+      </w:r>
+      <w:r>
+        <w:rPr>
+          <w:rFonts w:ascii="Arial" w:cs="Arial" w:eastAsia="Arial" w:hAnsi="Arial"/>
+          <w:i w:val="1"/>
+          <w:color w:val="3d3f42"/>
+          <w:sz w:val="21"/>
+          <w:szCs w:val="21"/>
+          <w:rtl w:val="0"/>
+        </w:rPr>
+        <w:t xml:space="preserve">et al.</w:t>
+      </w:r>
+      <w:r>
+        <w:rPr>
+          <w:rFonts w:ascii="Arial" w:cs="Arial" w:eastAsia="Arial" w:hAnsi="Arial"/>
+          <w:color w:val="3d3f42"/>
+          <w:sz w:val="21"/>
+          <w:szCs w:val="21"/>
+          <w:rtl w:val="0"/>
+        </w:rPr>
+        <w:t xml:space="preserve"> (2018) ‘Customer support ticket escalation prediction using feature engineering’, </w:t>
+      </w:r>
+      <w:r>
+        <w:rPr>
+          <w:rFonts w:ascii="Arial" w:cs="Arial" w:eastAsia="Arial" w:hAnsi="Arial"/>
+          <w:i w:val="1"/>
+          <w:color w:val="3d3f42"/>
+          <w:sz w:val="21"/>
+          <w:szCs w:val="21"/>
+          <w:rtl w:val="0"/>
+        </w:rPr>
+        <w:t xml:space="preserve">Requirements Engineering</w:t>
+      </w:r>
+      <w:r>
+        <w:rPr>
+          <w:rFonts w:ascii="Arial" w:cs="Arial" w:eastAsia="Arial" w:hAnsi="Arial"/>
+          <w:color w:val="3d3f42"/>
+          <w:sz w:val="21"/>
+          <w:szCs w:val="21"/>
+          <w:rtl w:val="0"/>
+        </w:rPr>
+        <w:t xml:space="preserve">, 23(3), pp. 333–355. doi:10.1007/s00766-018-0292-3.</w:t>
       </w:r>
     </w:p>
     <w:p>
@@ -6097,162 +5393,10 @@
           <w:color w:val="3d3f42"/>
           <w:sz w:val="21"/>
           <w:szCs w:val="21"/>
-          <w:highlight w:val="yellow"/>
-        </w:rPr>
-      </w:pPr>
-      <w:r>
-        <w:rPr>
-          <w:rFonts w:ascii="Arial" w:cs="Arial" w:eastAsia="Arial" w:hAnsi="Arial"/>
-          <w:color w:val="3d3f42"/>
-          <w:sz w:val="21"/>
-          <w:szCs w:val="21"/>
-          <w:highlight w:val="yellow"/>
-          <w:rtl w:val="0"/>
-        </w:rPr>
-        <w:t xml:space="preserve">D’Silva, J. and Sharma, U. (2023) ‘Automatic Text Summarization of Konkani Folk Tales Using Supervised Machine Learning Algorithms and Language Independent Features’, </w:t>
-      </w:r>
-      <w:r>
-        <w:rPr>
-          <w:rFonts w:ascii="Arial" w:cs="Arial" w:eastAsia="Arial" w:hAnsi="Arial"/>
-          <w:i w:val="1"/>
-          <w:color w:val="3d3f42"/>
-          <w:sz w:val="21"/>
-          <w:szCs w:val="21"/>
-          <w:highlight w:val="yellow"/>
-          <w:rtl w:val="0"/>
-        </w:rPr>
-        <w:t xml:space="preserve">IETE Journal of Research</w:t>
-      </w:r>
-      <w:r>
-        <w:rPr>
-          <w:rFonts w:ascii="Arial" w:cs="Arial" w:eastAsia="Arial" w:hAnsi="Arial"/>
-          <w:color w:val="3d3f42"/>
-          <w:sz w:val="21"/>
-          <w:szCs w:val="21"/>
-          <w:highlight w:val="yellow"/>
-          <w:rtl w:val="0"/>
-        </w:rPr>
-        <w:t xml:space="preserve">, 69(9), pp. 6162–6175. doi:10.1080/03772063.2021.1987993.</w:t>
-      </w:r>
-      <w:r>
-        <w:rPr>
-          <w:rtl w:val="0"/>
-        </w:rPr>
-      </w:r>
-    </w:p>
-    <w:p>
-      <w:pPr>
-        <w:pStyle w:val="Heading3"/>
-        <w:rPr>
-          <w:b w:val="1"/>
-        </w:rPr>
-      </w:pPr>
-      <w:bookmarkStart w:colFirst="0" w:colLast="0" w:name="_heading=h.8m0b1m4v46i0" w:id="25"/>
-      <w:bookmarkEnd w:id="25"/>
-      <w:r>
-        <w:rPr>
-          <w:b w:val="1"/>
-          <w:rtl w:val="0"/>
-        </w:rPr>
-        <w:t xml:space="preserve">Ticket prioritization</w:t>
-      </w:r>
-    </w:p>
-    <w:p>
-      <w:pPr>
-        <w:rPr/>
-      </w:pPr>
-      <w:r>
-        <w:rPr>
-          <w:rtl w:val="0"/>
-        </w:rPr>
-      </w:r>
-    </w:p>
-    <w:p>
-      <w:pPr>
-        <w:numPr>
-          <w:ilvl w:val="0"/>
-          <w:numId w:val="7"/>
-        </w:numPr>
-        <w:spacing w:after="0" w:lineRule="auto"/>
-        <w:ind w:left="720" w:hanging="360"/>
-        <w:rPr>
-          <w:rFonts w:ascii="Arial" w:cs="Arial" w:eastAsia="Arial" w:hAnsi="Arial"/>
-          <w:color w:val="3d3f42"/>
-          <w:sz w:val="21"/>
-          <w:szCs w:val="21"/>
           <w:u w:val="none"/>
         </w:rPr>
       </w:pPr>
-      <w:r>
-        <w:rPr>
-          <w:rFonts w:ascii="Arial" w:cs="Arial" w:eastAsia="Arial" w:hAnsi="Arial"/>
-          <w:color w:val="3d3f42"/>
-          <w:sz w:val="21"/>
-          <w:szCs w:val="21"/>
-          <w:rtl w:val="0"/>
-        </w:rPr>
-        <w:t xml:space="preserve">Montgomery, L. </w:t>
-      </w:r>
-      <w:r>
-        <w:rPr>
-          <w:rFonts w:ascii="Arial" w:cs="Arial" w:eastAsia="Arial" w:hAnsi="Arial"/>
-          <w:i w:val="1"/>
-          <w:color w:val="3d3f42"/>
-          <w:sz w:val="21"/>
-          <w:szCs w:val="21"/>
-          <w:rtl w:val="0"/>
-        </w:rPr>
-        <w:t xml:space="preserve">et al.</w:t>
-      </w:r>
-      <w:r>
-        <w:rPr>
-          <w:rFonts w:ascii="Arial" w:cs="Arial" w:eastAsia="Arial" w:hAnsi="Arial"/>
-          <w:color w:val="3d3f42"/>
-          <w:sz w:val="21"/>
-          <w:szCs w:val="21"/>
-          <w:rtl w:val="0"/>
-        </w:rPr>
-        <w:t xml:space="preserve"> (2018) ‘Customer support ticket escalation prediction using feature engineering’, </w:t>
-      </w:r>
-      <w:r>
-        <w:rPr>
-          <w:rFonts w:ascii="Arial" w:cs="Arial" w:eastAsia="Arial" w:hAnsi="Arial"/>
-          <w:i w:val="1"/>
-          <w:color w:val="3d3f42"/>
-          <w:sz w:val="21"/>
-          <w:szCs w:val="21"/>
-          <w:rtl w:val="0"/>
-        </w:rPr>
-        <w:t xml:space="preserve">Requirements Engineering</w:t>
-      </w:r>
-      <w:r>
-        <w:rPr>
-          <w:rFonts w:ascii="Arial" w:cs="Arial" w:eastAsia="Arial" w:hAnsi="Arial"/>
-          <w:color w:val="3d3f42"/>
-          <w:sz w:val="21"/>
-          <w:szCs w:val="21"/>
-          <w:rtl w:val="0"/>
-        </w:rPr>
-        <w:t xml:space="preserve">, 23(3), pp. 333–355. doi:10.1007/s00766-018-0292-3.</w:t>
-      </w:r>
-    </w:p>
-    <w:p>
-      <w:pPr>
-        <w:numPr>
-          <w:ilvl w:val="0"/>
-          <w:numId w:val="7"/>
-        </w:numPr>
-        <w:spacing w:after="0" w:lineRule="auto"/>
-        <w:ind w:left="720" w:hanging="360"/>
-        <w:rPr>
-          <w:rFonts w:ascii="Arial" w:cs="Arial" w:eastAsia="Arial" w:hAnsi="Arial"/>
-          <w:color w:val="3d3f42"/>
-          <w:sz w:val="21"/>
-          <w:szCs w:val="21"/>
-          <w:u w:val="none"/>
-        </w:rPr>
-      </w:pPr>
-      <w:hyperlink r:id="rId15">
+      <w:hyperlink r:id="rId14">
         <w:r>
           <w:rPr>
             <w:rFonts w:ascii="Arial" w:cs="Arial" w:eastAsia="Arial" w:hAnsi="Arial"/>
@@ -6280,7 +5424,7 @@
       <w:pPr>
         <w:numPr>
           <w:ilvl w:val="0"/>
-          <w:numId w:val="7"/>
+          <w:numId w:val="6"/>
         </w:numPr>
         <w:spacing w:after="0" w:lineRule="auto"/>
         <w:ind w:left="720" w:hanging="360"/>
@@ -6292,7 +5436,7 @@
           <w:u w:val="none"/>
         </w:rPr>
       </w:pPr>
-      <w:hyperlink r:id="rId16">
+      <w:hyperlink r:id="rId15">
         <w:r>
           <w:rPr>
             <w:rFonts w:ascii="Arial" w:cs="Arial" w:eastAsia="Arial" w:hAnsi="Arial"/>
@@ -6315,7 +5459,7 @@
       <w:pPr>
         <w:numPr>
           <w:ilvl w:val="0"/>
-          <w:numId w:val="7"/>
+          <w:numId w:val="6"/>
         </w:numPr>
         <w:spacing w:after="0" w:lineRule="auto"/>
         <w:ind w:left="720" w:hanging="360"/>
@@ -6327,7 +5471,7 @@
           <w:u w:val="none"/>
         </w:rPr>
       </w:pPr>
-      <w:hyperlink r:id="rId17">
+      <w:hyperlink r:id="rId16">
         <w:r>
           <w:rPr>
             <w:rFonts w:ascii="Arial" w:cs="Arial" w:eastAsia="Arial" w:hAnsi="Arial"/>
@@ -6350,7 +5494,7 @@
       <w:pPr>
         <w:numPr>
           <w:ilvl w:val="0"/>
-          <w:numId w:val="7"/>
+          <w:numId w:val="6"/>
         </w:numPr>
         <w:spacing w:after="0" w:lineRule="auto"/>
         <w:ind w:left="720" w:hanging="360"/>
@@ -6362,7 +5506,7 @@
           <w:u w:val="none"/>
         </w:rPr>
       </w:pPr>
-      <w:hyperlink r:id="rId18">
+      <w:hyperlink r:id="rId17">
         <w:r>
           <w:rPr>
             <w:rFonts w:ascii="Arial" w:cs="Arial" w:eastAsia="Arial" w:hAnsi="Arial"/>
@@ -6487,7 +5631,7 @@
         </w:rPr>
         <w:t xml:space="preserve">. Kaggle. Available at: https://www.kaggle.com/janedoe/global-temperature-data (Accessed: 15 October 2024). Licensed under: Creative Commons Attribution 4.0 International (CC BY 4.0) </w:t>
       </w:r>
-      <w:hyperlink r:id="rId19">
+      <w:hyperlink r:id="rId18">
         <w:r>
           <w:rPr>
             <w:color w:val="1155cc"/>
@@ -6570,7 +5714,7 @@
       </w:r>
     </w:p>
     <w:sectPr>
-      <w:footerReference r:id="rId20" w:type="default"/>
+      <w:footerReference r:id="rId19" w:type="default"/>
       <w:type w:val="nextPage"/>
       <w:pgSz w:h="16838" w:w="11906" w:orient="portrait"/>
       <w:pgMar w:bottom="1440" w:top="1440" w:left="1440" w:right="1440" w:header="708" w:footer="708"/>
@@ -6790,12 +5934,12 @@
               <wp:extent cx="575310" cy="201295"/>
               <wp:effectExtent b="0" l="0" r="0" t="0"/>
               <wp:wrapNone/>
-              <wp:docPr id="1728545881" name="image3.png"/>
+              <wp:docPr id="1728545881" name="image4.png"/>
               <a:graphic>
                 <a:graphicData uri="http://schemas.openxmlformats.org/drawingml/2006/picture">
                   <pic:pic>
                     <pic:nvPicPr>
-                      <pic:cNvPr id="0" name="image3.png"/>
+                      <pic:cNvPr id="0" name="image4.png"/>
                       <pic:cNvPicPr preferRelativeResize="0"/>
                     </pic:nvPicPr>
                     <pic:blipFill>
@@ -7491,116 +6635,6 @@
     <w:lvl w:ilvl="0">
       <w:start w:val="1"/>
       <w:numFmt w:val="bullet"/>
-      <w:lvlText w:val="-"/>
-      <w:lvlJc w:val="left"/>
-      <w:pPr>
-        <w:ind w:left="720" w:hanging="360"/>
-      </w:pPr>
-      <w:rPr>
-        <w:u w:val="none"/>
-      </w:rPr>
-    </w:lvl>
-    <w:lvl w:ilvl="1">
-      <w:start w:val="1"/>
-      <w:numFmt w:val="bullet"/>
-      <w:lvlText w:val="-"/>
-      <w:lvlJc w:val="left"/>
-      <w:pPr>
-        <w:ind w:left="1440" w:hanging="360"/>
-      </w:pPr>
-      <w:rPr>
-        <w:u w:val="none"/>
-      </w:rPr>
-    </w:lvl>
-    <w:lvl w:ilvl="2">
-      <w:start w:val="1"/>
-      <w:numFmt w:val="bullet"/>
-      <w:lvlText w:val="-"/>
-      <w:lvlJc w:val="left"/>
-      <w:pPr>
-        <w:ind w:left="2160" w:hanging="360"/>
-      </w:pPr>
-      <w:rPr>
-        <w:u w:val="none"/>
-      </w:rPr>
-    </w:lvl>
-    <w:lvl w:ilvl="3">
-      <w:start w:val="1"/>
-      <w:numFmt w:val="bullet"/>
-      <w:lvlText w:val="-"/>
-      <w:lvlJc w:val="left"/>
-      <w:pPr>
-        <w:ind w:left="2880" w:hanging="360"/>
-      </w:pPr>
-      <w:rPr>
-        <w:u w:val="none"/>
-      </w:rPr>
-    </w:lvl>
-    <w:lvl w:ilvl="4">
-      <w:start w:val="1"/>
-      <w:numFmt w:val="bullet"/>
-      <w:lvlText w:val="-"/>
-      <w:lvlJc w:val="left"/>
-      <w:pPr>
-        <w:ind w:left="3600" w:hanging="360"/>
-      </w:pPr>
-      <w:rPr>
-        <w:u w:val="none"/>
-      </w:rPr>
-    </w:lvl>
-    <w:lvl w:ilvl="5">
-      <w:start w:val="1"/>
-      <w:numFmt w:val="bullet"/>
-      <w:lvlText w:val="-"/>
-      <w:lvlJc w:val="left"/>
-      <w:pPr>
-        <w:ind w:left="4320" w:hanging="360"/>
-      </w:pPr>
-      <w:rPr>
-        <w:u w:val="none"/>
-      </w:rPr>
-    </w:lvl>
-    <w:lvl w:ilvl="6">
-      <w:start w:val="1"/>
-      <w:numFmt w:val="bullet"/>
-      <w:lvlText w:val="-"/>
-      <w:lvlJc w:val="left"/>
-      <w:pPr>
-        <w:ind w:left="5040" w:hanging="360"/>
-      </w:pPr>
-      <w:rPr>
-        <w:u w:val="none"/>
-      </w:rPr>
-    </w:lvl>
-    <w:lvl w:ilvl="7">
-      <w:start w:val="1"/>
-      <w:numFmt w:val="bullet"/>
-      <w:lvlText w:val="-"/>
-      <w:lvlJc w:val="left"/>
-      <w:pPr>
-        <w:ind w:left="5760" w:hanging="360"/>
-      </w:pPr>
-      <w:rPr>
-        <w:u w:val="none"/>
-      </w:rPr>
-    </w:lvl>
-    <w:lvl w:ilvl="8">
-      <w:start w:val="1"/>
-      <w:numFmt w:val="bullet"/>
-      <w:lvlText w:val="-"/>
-      <w:lvlJc w:val="left"/>
-      <w:pPr>
-        <w:ind w:left="6480" w:hanging="360"/>
-      </w:pPr>
-      <w:rPr>
-        <w:u w:val="none"/>
-      </w:rPr>
-    </w:lvl>
-  </w:abstractNum>
-  <w:abstractNum w:abstractNumId="8">
-    <w:lvl w:ilvl="0">
-      <w:start w:val="1"/>
-      <w:numFmt w:val="bullet"/>
       <w:lvlText w:val="●"/>
       <w:lvlJc w:val="left"/>
       <w:pPr>
@@ -7707,7 +6741,7 @@
       </w:rPr>
     </w:lvl>
   </w:abstractNum>
-  <w:abstractNum w:abstractNumId="9">
+  <w:abstractNum w:abstractNumId="8">
     <w:lvl w:ilvl="0">
       <w:start w:val="1"/>
       <w:numFmt w:val="bullet"/>
@@ -7840,9 +6874,6 @@
   </w:num>
   <w:num w:numId="8">
     <w:abstractNumId w:val="8"/>
-  </w:num>
-  <w:num w:numId="9">
-    <w:abstractNumId w:val="9"/>
   </w:num>
 </w:numbering>
 </file>
@@ -8757,19 +7788,6 @@
       </w:tblCellMar>
     </w:tblPr>
   </w:style>
-  <w:style w:type="table" w:styleId="Table7">
-    <w:basedOn w:val="TableNormal"/>
-    <w:tblPr>
-      <w:tblStyleRowBandSize w:val="1"/>
-      <w:tblStyleColBandSize w:val="1"/>
-      <w:tblCellMar>
-        <w:top w:w="100.0" w:type="dxa"/>
-        <w:left w:w="100.0" w:type="dxa"/>
-        <w:bottom w:w="100.0" w:type="dxa"/>
-        <w:right w:w="100.0" w:type="dxa"/>
-      </w:tblCellMar>
-    </w:tblPr>
-  </w:style>
 </w:styles>
 </file>
 
@@ -9070,7 +8088,7 @@
 
 <file path=customXML/item1.xml><?xml version="1.0" encoding="utf-8"?>
 <go:gDocsCustomXmlDataStorage xmlns:go="http://customooxmlschemas.google.com/" xmlns:r="http://schemas.openxmlformats.org/officeDocument/2006/relationships" uri="GoogleDocsCustomDataVersion2">
-  <go:docsCustomData xmlns:go="http://customooxmlschemas.google.com/" roundtripDataSignature="AMtx7mjSTK+gZeFvfIxumFHtyMWQcyemFQ==">CgMxLjAaHwoBMBIaChgICVIUChJ0YWJsZS40ZHl2ZXZzenFmZTYaHwoBMRIaChgICVIUChJ0YWJsZS5hODgyYmplaTZmNmkaHwoBMhIaChgICVIUChJ0YWJsZS5yam9xa2t5aXRma3YaHwoBMxIaChgICVIUChJ0YWJsZS43emlveGVvcXFzNGQaHwoBNBIaChgICVIUChJ0YWJsZS52b2h3ZGV4MDBxMmYaHwoBNRIaChgICVIUChJ0YWJsZS5mMDZld2dzaDlrbzQyDmguNTh6cWVvbGZlemJyMg5oLnNxYnNzeXZnaXY5cTIOaC5hcmt2M2gyOHhtaTYyDmguOTVwMnk4eHI5dXE0Mg5oLmUzY2NwOG15ZXQ5OTIOaC55czlpcGFmNDhmcmoyDmguZ2VxY2Rma2J4OGJ1Mg5oLmZya2hrM3J6MWRjazIOaC50enZ5MTZva3lmc3MyDmgueWd4NWk4YnVzcWtjMg5oLnJ1Y2M2ZjY4cGp0dzIOaC5scm1tN2xxeXZnaGYyDmguZ3VsMDY2eGc3dWhvMg5oLnBkanF0MWRtOHNobDIOaC5xaGJ2cGp0bnk1aHkyDmguNHQxdG01bjlnZTh2Mg5oLm1qa2o5NTJ1cHdjdzIOaC5hdGl6cWxlZXdhcGIyDmguZWF2Z20xMm9wbW5sMg1oLnN1Z3VjdXFiNW9vMg5oLnFpd3U1MWoxdzE1dTIOaC5yeDdoenhlMnlmMWUyDmgucDhsOTMzMTY4dHVqMg5oLmZ4azNwbGNwOThxczIOaC5jZHFvMnl5ZDQ3NHIyDmguOG0wYjFtNHY0NmkwOAByITFDVVBkVFlEaGl5N28yc3daZFFjMS1NOUtQVnp5QkNXdA==</go:docsCustomData>
+  <go:docsCustomData xmlns:go="http://customooxmlschemas.google.com/" roundtripDataSignature="AMtx7mivp+kZy1PglvNQ3W7qMPX8XeWXmQ==">CgMxLjAaHwoBMBIaChgICVIUChJ0YWJsZS40ZHl2ZXZzenFmZTYaHwoBMRIaChgICVIUChJ0YWJsZS5hODgyYmplaTZmNmkaHwoBMhIaChgICVIUChJ0YWJsZS5yam9xa2t5aXRma3YaHwoBMxIaChgICVIUChJ0YWJsZS43emlveGVvcXFzNGQaHwoBNBIaChgICVIUChJ0YWJsZS52b2h3ZGV4MDBxMmYyDmguc3Fic3N5dmdpdjlxMg5oLmFya3YzaDI4eG1pNjIOaC5pbG1ycTA2MWVqMWkyDmguZTNjY3A4bXlldDk5Mg5oLnlzOWlwYWY0OGZyajIOaC5nZXFjZGZrYng4YnUyDmguZnJraGszcnoxZGNrMg5oLnR6dnkxNm9reWZzczIOaC55Z3g1aThidXNxa2MyDmgucnVjYzZmNjhwanR3Mg5oLmxybW03bHF5dmdoZjIOaC5ndWwwNjZ4Zzd1aG8yDmgucGRqcXQxZG04c2hsMg5oLnFoYnZwanRueTVoeTIOaC5mMG5icGM1MGQydGcyDmguOTZka3c0djB2NzgwMg5oLjR0MXRtNW45Z2U4djIOaC5tamtqOTUydXB3Y3cyDmguYXRpenFsZWV3YXBiMg5oLmVhdmdtMTJvcG1ubDINaC5zdWd1Y3VxYjVvbzIOaC5wOGw5MzMxNjh0dWoyDmguZnhrM3BsY3A5OHFzMg5oLmNkcW8yeXlkNDc0cjIOaC44bTBiMW00djQ2aTA4AHIhMUNVUGRUWURoaXk3bzJzd1pkUWMxLU05S1BWenlCQ1d0</go:docsCustomData>
 </go:gDocsCustomXmlDataStorage>
 </file>
 

</xml_diff>

<commit_message>
Reduced assessment to 1000 words
Reduced assessment to 1000 words for based on the assignment  requirement.
</commit_message>
<xml_diff>
--- a/Strategic Thinking - CA 1 – Capstone Project Proposal - sba24098.docx
+++ b/Strategic Thinking - CA 1 – Capstone Project Proposal - sba24098.docx
@@ -1099,54 +1099,6 @@
             <w:instrText xml:space="preserve"> TOC \h \u \z \t "Heading 1,1,Heading 2,2,Heading 3,3,"</w:instrText>
             <w:fldChar w:fldCharType="separate"/>
           </w:r>
-          <w:hyperlink w:anchor="_heading=h.58zqeolfezbr">
-            <w:r>
-              <w:rPr>
-                <w:rFonts w:ascii="Arial" w:cs="Arial" w:eastAsia="Arial" w:hAnsi="Arial"/>
-                <w:b w:val="1"/>
-                <w:i w:val="0"/>
-                <w:smallCaps w:val="0"/>
-                <w:strike w:val="0"/>
-                <w:color w:val="000000"/>
-                <w:sz w:val="22"/>
-                <w:szCs w:val="22"/>
-                <w:u w:val="none"/>
-                <w:shd w:fill="auto" w:val="clear"/>
-                <w:vertAlign w:val="baseline"/>
-                <w:rtl w:val="0"/>
-              </w:rPr>
-              <w:t xml:space="preserve">Title - Customer Support Ticket Multi-Classification, Prioritization and Summarization</w:t>
-              <w:tab/>
-              <w:t xml:space="preserve">1</w:t>
-            </w:r>
-          </w:hyperlink>
-          <w:r>
-            <w:rPr>
-              <w:rtl w:val="0"/>
-            </w:rPr>
-          </w:r>
-        </w:p>
-        <w:p>
-          <w:pPr>
-            <w:widowControl w:val="0"/>
-            <w:tabs>
-              <w:tab w:val="right" w:leader="dot" w:pos="12000"/>
-            </w:tabs>
-            <w:spacing w:after="0" w:before="60" w:line="240" w:lineRule="auto"/>
-            <w:rPr>
-              <w:rFonts w:ascii="Arial" w:cs="Arial" w:eastAsia="Arial" w:hAnsi="Arial"/>
-              <w:b w:val="1"/>
-              <w:i w:val="0"/>
-              <w:smallCaps w:val="0"/>
-              <w:strike w:val="0"/>
-              <w:color w:val="000000"/>
-              <w:sz w:val="22"/>
-              <w:szCs w:val="22"/>
-              <w:u w:val="none"/>
-              <w:shd w:fill="auto" w:val="clear"/>
-              <w:vertAlign w:val="baseline"/>
-            </w:rPr>
-          </w:pPr>
           <w:hyperlink w:anchor="_heading=h.sqbssyvgiv9q">
             <w:r>
               <w:rPr>
@@ -1243,7 +1195,7 @@
               <w:vertAlign w:val="baseline"/>
             </w:rPr>
           </w:pPr>
-          <w:hyperlink w:anchor="_heading=h.95p2y8xr9uq4">
+          <w:hyperlink w:anchor="_heading=h.ilmrq061ej1i">
             <w:r>
               <w:rPr>
                 <w:rFonts w:ascii="Arial" w:cs="Arial" w:eastAsia="Arial" w:hAnsi="Arial"/>
@@ -1506,7 +1458,7 @@
               </w:rPr>
               <w:t xml:space="preserve">Out of Scope</w:t>
               <w:tab/>
-              <w:t xml:space="preserve">3</w:t>
+              <w:t xml:space="preserve">2</w:t>
             </w:r>
           </w:hyperlink>
           <w:r>
@@ -1683,7 +1635,7 @@
               <w:vertAlign w:val="baseline"/>
             </w:rPr>
           </w:pPr>
-          <w:hyperlink w:anchor="_heading=h.qhbvpjtny5hy">
+          <w:hyperlink w:anchor="_heading=h.96dkw4v0v780">
             <w:r>
               <w:rPr>
                 <w:rFonts w:ascii="Arial" w:cs="Arial" w:eastAsia="Arial" w:hAnsi="Arial"/>
@@ -1701,7 +1653,7 @@
               </w:rPr>
               <w:t xml:space="preserve">Project Timeline</w:t>
               <w:tab/>
-              <w:t xml:space="preserve">3</w:t>
+              <w:t xml:space="preserve">4</w:t>
             </w:r>
           </w:hyperlink>
           <w:r>
@@ -1943,7 +1895,7 @@
               </w:rPr>
               <w:t xml:space="preserve">References</w:t>
               <w:tab/>
-              <w:t xml:space="preserve">7</w:t>
+              <w:t xml:space="preserve">6</w:t>
             </w:r>
           </w:hyperlink>
           <w:r>
@@ -1992,7 +1944,7 @@
               </w:rPr>
               <w:t xml:space="preserve">Ticket multi-classification</w:t>
               <w:tab/>
-              <w:t xml:space="preserve">7</w:t>
+              <w:t xml:space="preserve">6</w:t>
             </w:r>
           </w:hyperlink>
           <w:r>
@@ -2041,7 +1993,7 @@
               </w:rPr>
               <w:t xml:space="preserve">Ticket summarization</w:t>
               <w:tab/>
-              <w:t xml:space="preserve">7</w:t>
+              <w:t xml:space="preserve">6</w:t>
             </w:r>
           </w:hyperlink>
           <w:r>
@@ -2090,55 +2042,7 @@
               </w:rPr>
               <w:t xml:space="preserve">Ticket prioritization</w:t>
               <w:tab/>
-              <w:t xml:space="preserve">7</w:t>
-            </w:r>
-          </w:hyperlink>
-          <w:r>
-            <w:rPr>
-              <w:rtl w:val="0"/>
-            </w:rPr>
-          </w:r>
-        </w:p>
-        <w:p>
-          <w:pPr>
-            <w:widowControl w:val="0"/>
-            <w:tabs>
-              <w:tab w:val="right" w:leader="dot" w:pos="12000"/>
-            </w:tabs>
-            <w:spacing w:after="0" w:before="60" w:line="240" w:lineRule="auto"/>
-            <w:rPr>
-              <w:rFonts w:ascii="Arial" w:cs="Arial" w:eastAsia="Arial" w:hAnsi="Arial"/>
-              <w:b w:val="1"/>
-              <w:i w:val="0"/>
-              <w:smallCaps w:val="0"/>
-              <w:strike w:val="0"/>
-              <w:color w:val="000000"/>
-              <w:sz w:val="22"/>
-              <w:szCs w:val="22"/>
-              <w:u w:val="none"/>
-              <w:shd w:fill="auto" w:val="clear"/>
-              <w:vertAlign w:val="baseline"/>
-            </w:rPr>
-          </w:pPr>
-          <w:hyperlink w:anchor="_heading=h.yttk0nhu1qw8">
-            <w:r>
-              <w:rPr>
-                <w:rFonts w:ascii="Arial" w:cs="Arial" w:eastAsia="Arial" w:hAnsi="Arial"/>
-                <w:b w:val="1"/>
-                <w:i w:val="0"/>
-                <w:smallCaps w:val="0"/>
-                <w:strike w:val="0"/>
-                <w:color w:val="000000"/>
-                <w:sz w:val="22"/>
-                <w:szCs w:val="22"/>
-                <w:u w:val="none"/>
-                <w:shd w:fill="auto" w:val="clear"/>
-                <w:vertAlign w:val="baseline"/>
-                <w:rtl w:val="0"/>
-              </w:rPr>
-              <w:t xml:space="preserve">Marking Summary</w:t>
-              <w:tab/>
-              <w:t xml:space="preserve">8</w:t>
+              <w:t xml:space="preserve">6</w:t>
             </w:r>
           </w:hyperlink>
           <w:r>
@@ -2198,7 +2102,7 @@
           <w:rtl w:val="0"/>
         </w:rPr>
         <w:br w:type="textWrapping"/>
-        <w:t xml:space="preserve">From working within a CX Developer Support team, our top priority is the customer experience and resolving their issue with using our product. I have found that our customers would get frustrated if their case hasn’t been handled correctly or if there is a delay in their resolution time. This can negatively influence the customer experience with our company which could lead the customer to discontinue to use our services.</w:t>
+        <w:t xml:space="preserve">From working within a CX Developer Support team, our top priority is the customer experience and resolving their issue with our product. I have found that customers would get frustrated if their case hasn’t been handled correctly or there is a delay in resolving their case. This can negatively influence the customer experience which could lead the customer to discontinue using our product.</w:t>
       </w:r>
     </w:p>
     <w:p>
@@ -2221,7 +2125,7 @@
         <w:rPr>
           <w:rtl w:val="0"/>
         </w:rPr>
-        <w:t xml:space="preserve">In this capstone project, I will be developing machine learning solutions to improve operational efficiency for customer support teams. While there are many forms of customer support communication, this project will focus on email base support and reducing the resolution time on solving customer issues. The factors that could cause a delay in the resolution time for customers would be the following below:</w:t>
+        <w:t xml:space="preserve">In this capstone project, I will be developing machine learning solutions to improve operational efficiency for customer support teams. There are many forms of customer support communication, this capstone project will focus on email base support and reducing the resolution time on solving customer issues. The factors that could cause a delay in the resolution time for customers would be the following below:</w:t>
       </w:r>
     </w:p>
     <w:p>
@@ -2312,7 +2216,7 @@
         <w:rPr>
           <w:rtl w:val="0"/>
         </w:rPr>
-        <w:t xml:space="preserve">I will address the above issues by implementing a machine learning model to classify which team should tackle the case, predicting its prioritization and summarizing the core issue that the customer is experiencing. This implementation can be used to route tickets to the appropriate team based on the customer issue while capturing its priority and summarization.</w:t>
+        <w:t xml:space="preserve">I will address the above issues by implementing machine learning to classify which team should tackle the case, predicting its prioritization and summarizing the core customer issue that the customer is experiencing. This implementation can be used to improve ticket routing and capturing the customer issues for customer support agents.</w:t>
       </w:r>
     </w:p>
     <w:p>
@@ -2355,7 +2259,7 @@
         <w:rPr>
           <w:rtl w:val="0"/>
         </w:rPr>
-        <w:t xml:space="preserve">My objective in this capstone project is to use machine learning methods to improve customer experience by reducing the resolution time on solving customer issues. I will be implementing natural language processing techniques to understand the customer emails and machine learning models to classify which team should tackle the case and to identify its priority. </w:t>
+        <w:t xml:space="preserve">My objective in this capstone project is to use machine learning methods to improve customer experience by reducing the resolution time on solving customer issues. I will be implementing natural language processing techniques to understand the customer emails and machine learning models to classify which team should tackle the case based on its issue and priority. </w:t>
       </w:r>
     </w:p>
     <w:p>
@@ -2396,7 +2300,7 @@
         <w:rPr>
           <w:rtl w:val="0"/>
         </w:rPr>
-        <w:t xml:space="preserve">Classifying a customer support ticket based on its queue category. This will identify the appropriate team that should handle the issue.</w:t>
+        <w:t xml:space="preserve">Classifying customer support tickets based on its queue category. This will identify the appropriate team that should handle the issue.</w:t>
       </w:r>
     </w:p>
     <w:p>
@@ -2412,7 +2316,7 @@
         <w:rPr>
           <w:rtl w:val="0"/>
         </w:rPr>
-        <w:t xml:space="preserve">Predicting the prioritization of a ticket from low, medium or high based on the issue. This will identify the urgency of a ticket.</w:t>
+        <w:t xml:space="preserve">Predicting the prioritization of a ticket from low, medium or high. This will identify the urgency of a ticket.</w:t>
       </w:r>
     </w:p>
     <w:p>
@@ -2451,7 +2355,7 @@
         <w:rPr>
           <w:rtl w:val="0"/>
         </w:rPr>
-        <w:t xml:space="preserve">These functionalities will solve the problem of tickets being sent to the incorrect team, inaccurate prioritization and misinterpretation of the customer issue. The machine learning implementation will provide consistency of handling these tickets correctly to reduce operational errors from customer support agents. </w:t>
+        <w:t xml:space="preserve">These functionalities will solve the problem of tickets being sent to the incorrect team, inaccurate prioritization and misinterpretation of customer issues. The machine learning implementation will provide consistency of handling tickets correctly to reduce operational errors from customer support agents. </w:t>
       </w:r>
     </w:p>
     <w:p>
@@ -2512,7 +2416,7 @@
         <w:rPr>
           <w:rtl w:val="0"/>
         </w:rPr>
-        <w:t xml:space="preserve">For the end of semester two, I will provide a Jupyter notebook of the machine learning model of my implementation in this capstone project and a documented report on the actions that I have taken. Below I have provided further information on the project functionality and scope.</w:t>
+        <w:t xml:space="preserve">The end of semester two, I will provide a Jupyter notebook of my machine learning implementation and a report on the actions that I have taken. Below I have provided further information on the project functionality and scope.</w:t>
       </w:r>
     </w:p>
     <w:p>
@@ -2659,7 +2563,7 @@
                   <w:rPr>
                     <w:rtl w:val="0"/>
                   </w:rPr>
-                  <w:t xml:space="preserve">Retrieving information on a customer support ticket and its metadata.</w:t>
+                  <w:t xml:space="preserve">Retrieving information on a customer support ticket.</w:t>
                 </w:r>
               </w:p>
             </w:tc>
@@ -2829,7 +2733,7 @@
                   <w:rPr>
                     <w:rtl w:val="0"/>
                   </w:rPr>
-                  <w:t xml:space="preserve">Providing the following information below:</w:t>
+                  <w:t xml:space="preserve">Providing the following below:</w:t>
                 </w:r>
               </w:p>
               <w:p>
@@ -2859,7 +2763,7 @@
                   <w:rPr>
                     <w:rtl w:val="0"/>
                   </w:rPr>
-                  <w:t xml:space="preserve">Classified ticket queue category.</w:t>
+                  <w:t xml:space="preserve">Classified ticket queue.</w:t>
                 </w:r>
               </w:p>
               <w:p>
@@ -2889,7 +2793,7 @@
                   <w:rPr>
                     <w:rtl w:val="0"/>
                   </w:rPr>
-                  <w:t xml:space="preserve">Predicted ticket priority level.</w:t>
+                  <w:t xml:space="preserve">Predicted priority level.</w:t>
                 </w:r>
               </w:p>
               <w:p>
@@ -2906,7 +2810,7 @@
                   <w:rPr>
                     <w:rtl w:val="0"/>
                   </w:rPr>
-                  <w:t xml:space="preserve">Summarizing ticket issue.</w:t>
+                  <w:t xml:space="preserve">Summarized customer issue.</w:t>
                 </w:r>
               </w:p>
             </w:tc>
@@ -3081,7 +2985,7 @@
                   <w:rPr>
                     <w:rtl w:val="0"/>
                   </w:rPr>
-                  <w:t xml:space="preserve">  -  Collecting customer support ticket dataset as a csv file. Conducting an Exploratory Data Analysis and data pre-processing with the dataset.</w:t>
+                  <w:t xml:space="preserve">  -  Collecting customer support ticket dataset as a csv file. Conducting an exploratory data analysis and data pre-processing with the dataset.</w:t>
                 </w:r>
               </w:p>
             </w:tc>
@@ -3493,7 +3397,7 @@
                   <w:rPr>
                     <w:rtl w:val="0"/>
                   </w:rPr>
-                  <w:t xml:space="preserve"> - Conducting a machine learning model evaluation and optimisation to improve its functionality.</w:t>
+                  <w:t xml:space="preserve"> - Conducting a machine learning model evaluation and optimisation to improve its performance.</w:t>
                 </w:r>
               </w:p>
             </w:tc>
@@ -4064,7 +3968,7 @@
                   <w:rPr>
                     <w:rtl w:val="0"/>
                   </w:rPr>
-                  <w:t xml:space="preserve">Naive Bayes, Support Vector Machine, Random Forest or Decision Tree. (supervised machine learning methods)</w:t>
+                  <w:t xml:space="preserve">Naive Bayes, Support Vector Machine, Random Forest or Decision Tree.</w:t>
                 </w:r>
               </w:p>
             </w:tc>
@@ -4255,7 +4159,7 @@
                   <w:rPr>
                     <w:rtl w:val="0"/>
                   </w:rPr>
-                  <w:t xml:space="preserve">Term Frequency-Inverse Document Frequency, LexRank, TextRank or Latent Semantic Analysis. (natural language processing techniques)</w:t>
+                  <w:t xml:space="preserve">Term Frequency-Inverse Document Frequency, LexRank, TextRank or Latent Semantic Analysis. </w:t>
                 </w:r>
               </w:p>
             </w:tc>
@@ -4424,6 +4328,16 @@
     </w:p>
     <w:p>
       <w:pPr>
+        <w:rPr/>
+      </w:pPr>
+      <w:r>
+        <w:rPr>
+          <w:rtl w:val="0"/>
+        </w:rPr>
+      </w:r>
+    </w:p>
+    <w:p>
+      <w:pPr>
         <w:pStyle w:val="Heading1"/>
         <w:spacing w:after="0" w:lineRule="auto"/>
         <w:rPr/>
@@ -4810,7 +4724,7 @@
         <w:rPr>
           <w:rtl w:val="0"/>
         </w:rPr>
-        <w:t xml:space="preserve">It provides data that includes customer support ticket features that I can use for my machine learning implementation. It provides features that include the ticket priority, the ticket queue based on which team should tackle the case, and the body of the customer email. The dataset contains 600 ticket examples that I can use for the machine learning model.</w:t>
+        <w:t xml:space="preserve">It provides data that includes customer support ticket features that I can use for my machine learning implementation. It provides features that include the ticket priority, the ticket queue based on which team should tackle the case, and the body of the customer email. The dataset contains 600 ticket examples that can be used for the machine learning model.</w:t>
       </w:r>
     </w:p>
     <w:p>
@@ -4821,7 +4735,17 @@
         <w:rPr>
           <w:rtl w:val="0"/>
         </w:rPr>
-        <w:t xml:space="preserve">The dataset is licensed by Creative Commons Attribution 4.0 International. If I provide the appropriate credit by referencing its usage, I can use the dataset for educational projects.</w:t>
+        <w:t xml:space="preserve">The dataset is licensed by Creative Commons Attribution 4.0 International. I can use the dataset for educational purposes, if I provide appropriate credit and reference of its usage.</w:t>
+      </w:r>
+    </w:p>
+    <w:p>
+      <w:pPr>
+        <w:rPr/>
+      </w:pPr>
+      <w:r>
+        <w:rPr>
+          <w:rtl w:val="0"/>
+        </w:rPr>
       </w:r>
     </w:p>
     <w:p>
@@ -4864,7 +4788,7 @@
         <w:rPr>
           <w:rtl w:val="0"/>
         </w:rPr>
-        <w:t xml:space="preserve">Based on the Ethics Guidelines for Trustworthy AI (EU), developing a “trustworthy AI has three components”. These three components are related to complying with the law, adhering to ethical principles and being robust for both technical and social perspective. </w:t>
+        <w:t xml:space="preserve">From the Ethics Guidelines for Trustworthy AI (EU), developing a “trustworthy AI has three components”. These three components relate to complying with the law, adhering to ethical principles, and being robust from both a technical and social perspective.</w:t>
       </w:r>
     </w:p>
     <w:p>
@@ -4876,13 +4800,13 @@
         <w:rPr>
           <w:rtl w:val="0"/>
         </w:rPr>
-        <w:t xml:space="preserve">As the capstone project will be related to customer support tickets, it should comply with GDPR standards when using the dataset for the machine learning model. The dataset should remove any customer PII information and only use the necessary data for its functionality. It will also be important that all potential biases are considered. While classifying and prioritizing, it should be based on the </w:t>
-      </w:r>
-      <w:r>
-        <w:rPr>
-          <w:rtl w:val="0"/>
-        </w:rPr>
-        <w:t xml:space="preserve">ticket issue and not the customers demographic background to prevent discrimination. The performance of the machine learning model should always be evaluated to ensure it functions as expected to improve both the agent and customer experience.</w:t>
+        <w:t xml:space="preserve">As the capstone project will be related to customer support tickets, it should comply with GDPR standards when using the dataset for the machine learning model. The dataset should remove customer PII information and only use necessary data for its functionality. It will be important that all potential biases are considered as well. When classifying and prioritizing, it should be based on the </w:t>
+      </w:r>
+      <w:r>
+        <w:rPr>
+          <w:rtl w:val="0"/>
+        </w:rPr>
+        <w:t xml:space="preserve">ticket issue and not the customers demographic background to prevent discrimination. The performance of the machine learning model should always be evaluated to ensure its expected functionality to improve both the agent and customer experience.</w:t>
       </w:r>
     </w:p>
     <w:p>

</xml_diff>

<commit_message>
Added Reference and Bibliography
Added Harvard referencing to the assignment.
</commit_message>
<xml_diff>
--- a/Strategic Thinking - CA 1 – Capstone Project Proposal - sba24098.docx
+++ b/Strategic Thinking - CA 1 – Capstone Project Proposal - sba24098.docx
@@ -660,6 +660,14 @@
                 <w:szCs w:val="32"/>
               </w:rPr>
             </w:pPr>
+            <w:r>
+              <w:rPr>
+                <w:sz w:val="32"/>
+                <w:szCs w:val="32"/>
+                <w:rtl w:val="0"/>
+              </w:rPr>
+              <w:t xml:space="preserve">26-10-2024</w:t>
+            </w:r>
             <w:r>
               <w:rPr>
                 <w:rtl w:val="0"/>
@@ -2050,6 +2058,54 @@
               <w:rtl w:val="0"/>
             </w:rPr>
           </w:r>
+        </w:p>
+        <w:p>
+          <w:pPr>
+            <w:widowControl w:val="0"/>
+            <w:tabs>
+              <w:tab w:val="right" w:leader="dot" w:pos="12000"/>
+            </w:tabs>
+            <w:spacing w:after="0" w:before="60" w:line="240" w:lineRule="auto"/>
+            <w:rPr>
+              <w:rFonts w:ascii="Arial" w:cs="Arial" w:eastAsia="Arial" w:hAnsi="Arial"/>
+              <w:b w:val="1"/>
+              <w:i w:val="0"/>
+              <w:smallCaps w:val="0"/>
+              <w:strike w:val="0"/>
+              <w:color w:val="000000"/>
+              <w:sz w:val="22"/>
+              <w:szCs w:val="22"/>
+              <w:u w:val="none"/>
+              <w:shd w:fill="auto" w:val="clear"/>
+              <w:vertAlign w:val="baseline"/>
+            </w:rPr>
+          </w:pPr>
+          <w:hyperlink w:anchor="_heading=h.btovr43zf8fs">
+            <w:r>
+              <w:rPr>
+                <w:rFonts w:ascii="Arial" w:cs="Arial" w:eastAsia="Arial" w:hAnsi="Arial"/>
+                <w:b w:val="1"/>
+                <w:i w:val="0"/>
+                <w:smallCaps w:val="0"/>
+                <w:strike w:val="0"/>
+                <w:color w:val="000000"/>
+                <w:sz w:val="22"/>
+                <w:szCs w:val="22"/>
+                <w:u w:val="none"/>
+                <w:shd w:fill="auto" w:val="clear"/>
+                <w:vertAlign w:val="baseline"/>
+                <w:rtl w:val="0"/>
+              </w:rPr>
+              <w:t xml:space="preserve">Bibliography</w:t>
+              <w:tab/>
+              <w:t xml:space="preserve">7</w:t>
+            </w:r>
+          </w:hyperlink>
+          <w:r>
+            <w:rPr>
+              <w:rtl w:val="0"/>
+            </w:rPr>
+          </w:r>
           <w:r>
             <w:fldChar w:fldCharType="end"/>
           </w:r>
@@ -2094,6 +2150,56 @@
     </w:p>
     <w:p>
       <w:pPr>
+        <w:jc w:val="left"/>
+        <w:rPr/>
+      </w:pPr>
+      <w:r>
+        <w:rPr>
+          <w:rtl w:val="0"/>
+        </w:rPr>
+      </w:r>
+    </w:p>
+    <w:p>
+      <w:pPr>
+        <w:jc w:val="left"/>
+        <w:rPr/>
+      </w:pPr>
+      <w:r>
+        <w:rPr>
+          <w:rtl w:val="0"/>
+        </w:rPr>
+        <w:t xml:space="preserve">From working within a CX Developer Support team, our top priority is the customer experience and resolving their issue with our product. I have found that customers would get frustrated if their case hasn’t been handled correctly or there is a delay in resolving their case. This can be caused due to “</w:t>
+      </w:r>
+      <w:r>
+        <w:rPr>
+          <w:color w:val="222222"/>
+          <w:highlight w:val="yellow"/>
+          <w:rtl w:val="0"/>
+        </w:rPr>
+        <w:t xml:space="preserve">missing knowledge and multiple re-routings between support agents“</w:t>
+      </w:r>
+      <w:r>
+        <w:rPr>
+          <w:color w:val="222222"/>
+          <w:rtl w:val="0"/>
+        </w:rPr>
+        <w:t xml:space="preserve">.</w:t>
+      </w:r>
+      <w:r>
+        <w:rPr>
+          <w:rtl w:val="0"/>
+        </w:rPr>
+        <w:t xml:space="preserve"> </w:t>
+      </w:r>
+      <w:r>
+        <w:rPr>
+          <w:rtl w:val="0"/>
+        </w:rPr>
+        <w:t xml:space="preserve">This can negatively influence the customer experience which could lead the customer to discontinue using our product.</w:t>
+      </w:r>
+    </w:p>
+    <w:p>
+      <w:pPr>
         <w:spacing w:after="0" w:lineRule="auto"/>
         <w:rPr/>
       </w:pPr>
@@ -2101,31 +2207,20 @@
         <w:rPr>
           <w:rtl w:val="0"/>
         </w:rPr>
-        <w:br w:type="textWrapping"/>
-        <w:t xml:space="preserve">From working within a CX Developer Support team, our top priority is the customer experience and resolving their issue with our product. I have found that customers would get frustrated if their case hasn’t been handled correctly or there is a delay in resolving their case. This can negatively influence the customer experience which could lead the customer to discontinue using our product.</w:t>
-      </w:r>
-    </w:p>
-    <w:p>
-      <w:pPr>
-        <w:spacing w:after="0" w:lineRule="auto"/>
-        <w:rPr/>
-      </w:pPr>
-      <w:r>
-        <w:rPr>
-          <w:rtl w:val="0"/>
-        </w:rPr>
-      </w:r>
-    </w:p>
-    <w:p>
-      <w:pPr>
-        <w:spacing w:after="0" w:lineRule="auto"/>
-        <w:rPr/>
-      </w:pPr>
-      <w:r>
-        <w:rPr>
-          <w:rtl w:val="0"/>
-        </w:rPr>
-        <w:t xml:space="preserve">In this capstone project, I will be developing machine learning solutions to improve operational efficiency for customer support teams. There are many forms of customer support communication, this capstone project will focus on email base support and reducing the resolution time on solving customer issues. The factors that could cause a delay in the resolution time for customers would be the following below:</w:t>
+        <w:t xml:space="preserve">I will be developing a machine learning solution to tackle this issue by </w:t>
+      </w:r>
+      <w:r>
+        <w:rPr>
+          <w:highlight w:val="yellow"/>
+          <w:rtl w:val="0"/>
+        </w:rPr>
+        <w:t xml:space="preserve">minimizing “the time the support ticket spends in the system”. </w:t>
+      </w:r>
+      <w:r>
+        <w:rPr>
+          <w:rtl w:val="0"/>
+        </w:rPr>
+        <w:t xml:space="preserve">There are many forms of customer support communication, this capstone project will focus on email base support and reducing the resolution time on solving customer issues. The factors that could delay the resolution time for customers would be the following below:</w:t>
       </w:r>
     </w:p>
     <w:p>
@@ -2143,7 +2238,7 @@
       <w:pPr>
         <w:numPr>
           <w:ilvl w:val="0"/>
-          <w:numId w:val="3"/>
+          <w:numId w:val="2"/>
         </w:numPr>
         <w:spacing w:after="0" w:lineRule="auto"/>
         <w:ind w:left="720" w:hanging="360"/>
@@ -2155,14 +2250,14 @@
         <w:rPr>
           <w:rtl w:val="0"/>
         </w:rPr>
-        <w:t xml:space="preserve">Tickets being sent to the incorrect team to tackle the case.</w:t>
+        <w:t xml:space="preserve">Tickets being sent to the incorrect team.</w:t>
       </w:r>
     </w:p>
     <w:p>
       <w:pPr>
         <w:numPr>
           <w:ilvl w:val="0"/>
-          <w:numId w:val="3"/>
+          <w:numId w:val="2"/>
         </w:numPr>
         <w:spacing w:after="0" w:lineRule="auto"/>
         <w:ind w:left="720" w:hanging="360"/>
@@ -2174,14 +2269,14 @@
         <w:rPr>
           <w:rtl w:val="0"/>
         </w:rPr>
-        <w:t xml:space="preserve">Tickets not being prioritized correctly based on its urgency.</w:t>
+        <w:t xml:space="preserve">Tickets not being prioritized correctly.</w:t>
       </w:r>
     </w:p>
     <w:p>
       <w:pPr>
         <w:numPr>
           <w:ilvl w:val="0"/>
-          <w:numId w:val="3"/>
+          <w:numId w:val="2"/>
         </w:numPr>
         <w:spacing w:after="0" w:lineRule="auto"/>
         <w:ind w:left="720" w:hanging="360"/>
@@ -2193,7 +2288,7 @@
         <w:rPr>
           <w:rtl w:val="0"/>
         </w:rPr>
-        <w:t xml:space="preserve">Customer support agents misinterpreting the core customer issue.</w:t>
+        <w:t xml:space="preserve">Support agents mis-understanding the case.</w:t>
       </w:r>
     </w:p>
     <w:p>
@@ -2210,13 +2305,20 @@
     <w:p>
       <w:pPr>
         <w:spacing w:after="0" w:lineRule="auto"/>
-        <w:rPr/>
-      </w:pPr>
-      <w:r>
-        <w:rPr>
-          <w:rtl w:val="0"/>
-        </w:rPr>
-        <w:t xml:space="preserve">I will address the above issues by implementing machine learning to classify which team should tackle the case, predicting its prioritization and summarizing the core customer issue that the customer is experiencing. This implementation can be used to improve ticket routing and capturing the customer issues for customer support agents.</w:t>
+        <w:rPr>
+          <w:highlight w:val="yellow"/>
+        </w:rPr>
+      </w:pPr>
+      <w:r>
+        <w:rPr>
+          <w:rtl w:val="0"/>
+        </w:rPr>
+        <w:t xml:space="preserve">I will address the above issues by implementing machine learning to classify which team should tackle the case, predicting its prioritization and summarizing the core customer issue that the customer is experiencing. This implementation can be used to improve ticket routing and capturing the customer issues for support agents.</w:t>
+      </w:r>
+      <w:r>
+        <w:rPr>
+          <w:rtl w:val="0"/>
+        </w:rPr>
       </w:r>
     </w:p>
     <w:p>
@@ -2239,6 +2341,20 @@
     </w:p>
     <w:p>
       <w:pPr>
+        <w:widowControl w:val="0"/>
+        <w:spacing w:after="0" w:line="240" w:lineRule="auto"/>
+        <w:rPr>
+          <w:highlight w:val="yellow"/>
+        </w:rPr>
+      </w:pPr>
+      <w:r>
+        <w:rPr>
+          <w:rtl w:val="0"/>
+        </w:rPr>
+      </w:r>
+    </w:p>
+    <w:p>
+      <w:pPr>
         <w:spacing w:after="0" w:lineRule="auto"/>
         <w:ind w:left="0" w:firstLine="0"/>
         <w:rPr/>
@@ -2247,6 +2363,35 @@
         <w:rPr>
           <w:rtl w:val="0"/>
         </w:rPr>
+        <w:t xml:space="preserve">My objective in this capstone project is to use machine learning methods to improve customer experience by reducing the resolution time on solving customer issues. I will be implementing natural language processing techniques to </w:t>
+      </w:r>
+      <w:r>
+        <w:rPr>
+          <w:highlight w:val="yellow"/>
+          <w:rtl w:val="0"/>
+        </w:rPr>
+        <w:t xml:space="preserve">“</w:t>
+      </w:r>
+      <w:r>
+        <w:rPr>
+          <w:color w:val="222222"/>
+          <w:highlight w:val="yellow"/>
+          <w:rtl w:val="0"/>
+        </w:rPr>
+        <w:t xml:space="preserve">extract the significance of a ticket from its text“</w:t>
+      </w:r>
+      <w:r>
+        <w:rPr>
+          <w:highlight w:val="yellow"/>
+          <w:rtl w:val="0"/>
+        </w:rPr>
+        <w:t xml:space="preserve"> </w:t>
+      </w:r>
+      <w:r>
+        <w:rPr>
+          <w:rtl w:val="0"/>
+        </w:rPr>
+        <w:t xml:space="preserve">and use  machine learning models to classify, prioritize and summarize the case. It will have the following functionalities below:</w:t>
       </w:r>
     </w:p>
     <w:p>
@@ -2259,42 +2404,17 @@
         <w:rPr>
           <w:rtl w:val="0"/>
         </w:rPr>
-        <w:t xml:space="preserve">My objective in this capstone project is to use machine learning methods to improve customer experience by reducing the resolution time on solving customer issues. I will be implementing natural language processing techniques to understand the customer emails and machine learning models to classify which team should tackle the case based on its issue and priority. </w:t>
-      </w:r>
-    </w:p>
-    <w:p>
-      <w:pPr>
-        <w:spacing w:after="0" w:lineRule="auto"/>
-        <w:ind w:left="0" w:firstLine="0"/>
-        <w:rPr/>
-      </w:pPr>
-      <w:r>
-        <w:rPr>
-          <w:rtl w:val="0"/>
-        </w:rPr>
-        <w:t xml:space="preserve">It will have the following functionalities below:</w:t>
-      </w:r>
-    </w:p>
-    <w:p>
-      <w:pPr>
-        <w:spacing w:after="0" w:lineRule="auto"/>
-        <w:ind w:left="0" w:firstLine="0"/>
-        <w:rPr/>
-      </w:pPr>
-      <w:r>
-        <w:rPr>
-          <w:rtl w:val="0"/>
-        </w:rPr>
       </w:r>
     </w:p>
     <w:p>
       <w:pPr>
         <w:numPr>
           <w:ilvl w:val="0"/>
-          <w:numId w:val="7"/>
+          <w:numId w:val="4"/>
         </w:numPr>
         <w:spacing w:after="0" w:afterAutospacing="0"/>
         <w:ind w:left="720" w:hanging="360"/>
+        <w:rPr/>
       </w:pPr>
       <w:r>
         <w:rPr>
@@ -2307,10 +2427,11 @@
       <w:pPr>
         <w:numPr>
           <w:ilvl w:val="0"/>
-          <w:numId w:val="7"/>
+          <w:numId w:val="4"/>
         </w:numPr>
         <w:spacing w:after="0" w:afterAutospacing="0"/>
         <w:ind w:left="720" w:hanging="360"/>
+        <w:rPr/>
       </w:pPr>
       <w:r>
         <w:rPr>
@@ -2323,16 +2444,17 @@
       <w:pPr>
         <w:numPr>
           <w:ilvl w:val="0"/>
-          <w:numId w:val="7"/>
+          <w:numId w:val="4"/>
         </w:numPr>
         <w:spacing w:after="0" w:lineRule="auto"/>
         <w:ind w:left="720" w:hanging="360"/>
-      </w:pPr>
-      <w:r>
-        <w:rPr>
-          <w:rtl w:val="0"/>
-        </w:rPr>
-        <w:t xml:space="preserve">Summarising a customer support ticket to get an overview of the issue. This will help the agent to identify the core customer issue that they are experiencing.</w:t>
+        <w:rPr/>
+      </w:pPr>
+      <w:r>
+        <w:rPr>
+          <w:rtl w:val="0"/>
+        </w:rPr>
+        <w:t xml:space="preserve">Summarising a customer support ticket to get an overview of the issue. This will help the support agent to identify the core customer issue on the ticket.</w:t>
       </w:r>
     </w:p>
     <w:p>
@@ -2355,7 +2477,13 @@
         <w:rPr>
           <w:rtl w:val="0"/>
         </w:rPr>
-        <w:t xml:space="preserve">These functionalities will solve the problem of tickets being sent to the incorrect team, inaccurate prioritization and misinterpretation of customer issues. The machine learning implementation will provide consistency of handling tickets correctly to reduce operational errors from customer support agents. </w:t>
+        <w:t xml:space="preserve">These functionalities will solve the problem of tickets being sent to the incorrect team, inaccurate prioritization and misinterpretation of customer issues.</w:t>
+      </w:r>
+      <w:r>
+        <w:rPr>
+          <w:rtl w:val="0"/>
+        </w:rPr>
+        <w:t xml:space="preserve"> The machine learning implementation will provide consistency of handling tickets correctly to reduce operational errors from customer support agents. </w:t>
       </w:r>
     </w:p>
     <w:p>
@@ -4683,23 +4811,8 @@
           <w:rtl w:val="0"/>
         </w:rPr>
         <w:br w:type="textWrapping"/>
-        <w:t xml:space="preserve">For my capstone project I will be using a</w:t>
-      </w:r>
-      <w:r>
-        <w:rPr>
-          <w:rtl w:val="0"/>
-        </w:rPr>
-        <w:t xml:space="preserve"> dataset from the Kaggle website link below:</w:t>
-      </w:r>
-    </w:p>
-    <w:p>
-      <w:pPr>
-        <w:numPr>
-          <w:ilvl w:val="0"/>
-          <w:numId w:val="8"/>
-        </w:numPr>
-        <w:ind w:left="720" w:hanging="360"/>
-      </w:pPr>
+        <w:t xml:space="preserve">For my capstone project I will be using the</w:t>
+      </w:r>
       <w:hyperlink r:id="rId13">
         <w:r>
           <w:rPr>
@@ -4707,789 +4820,440 @@
             <w:u w:val="single"/>
             <w:rtl w:val="0"/>
           </w:rPr>
-          <w:t xml:space="preserve">Customer Support Emails - Ticket System - Helpdesk</w:t>
+          <w:t xml:space="preserve"> Customer Support Emails - Ticket System - Helpdesk </w:t>
         </w:r>
       </w:hyperlink>
-      <w:r>
-        <w:rPr>
-          <w:rtl w:val="0"/>
-        </w:rPr>
-      </w:r>
-    </w:p>
-    <w:p>
-      <w:pPr>
-        <w:rPr/>
-      </w:pPr>
-      <w:r>
-        <w:rPr>
-          <w:rtl w:val="0"/>
-        </w:rPr>
-        <w:t xml:space="preserve">It provides data that includes customer support ticket features that I can use for my machine learning implementation. It provides features that include the ticket priority, the ticket queue based on which team should tackle the case, and the body of the customer email. The dataset contains 600 ticket examples that can be used for the machine learning model.</w:t>
-      </w:r>
-    </w:p>
-    <w:p>
-      <w:pPr>
-        <w:rPr/>
-      </w:pPr>
-      <w:r>
-        <w:rPr>
-          <w:rtl w:val="0"/>
-        </w:rPr>
-        <w:t xml:space="preserve">The dataset is licensed by Creative Commons Attribution 4.0 International. I can use the dataset for educational purposes, if I provide appropriate credit and reference of its usage.</w:t>
-      </w:r>
-    </w:p>
-    <w:p>
-      <w:pPr>
-        <w:rPr/>
-      </w:pPr>
-      <w:r>
-        <w:rPr>
-          <w:rtl w:val="0"/>
-        </w:rPr>
-      </w:r>
-    </w:p>
-    <w:p>
-      <w:pPr>
-        <w:pStyle w:val="Heading1"/>
-        <w:spacing w:after="0" w:lineRule="auto"/>
-        <w:rPr/>
-      </w:pPr>
-      <w:bookmarkStart w:colFirst="0" w:colLast="0" w:name="_heading=h.sugucuqb5oo" w:id="20"/>
-      <w:bookmarkEnd w:id="20"/>
-      <w:r>
-        <w:rPr>
-          <w:b w:val="1"/>
-          <w:rtl w:val="0"/>
-        </w:rPr>
-        <w:t xml:space="preserve">Ethical Considerations</w:t>
-      </w:r>
-      <w:r>
-        <w:rPr>
-          <w:rtl w:val="0"/>
-        </w:rPr>
-      </w:r>
-    </w:p>
-    <w:p>
-      <w:pPr>
-        <w:rPr/>
-      </w:pPr>
-      <w:r>
-        <w:rPr>
-          <w:rtl w:val="0"/>
-        </w:rPr>
-      </w:r>
-    </w:p>
-    <w:p>
-      <w:pPr>
-        <w:jc w:val="left"/>
-        <w:rPr/>
-      </w:pPr>
-      <w:r>
-        <w:rPr>
-          <w:rtl w:val="0"/>
-        </w:rPr>
-        <w:t xml:space="preserve">From the Ethics Guidelines for Trustworthy AI (EU), developing a “trustworthy AI has three components”. These three components relate to complying with the law, adhering to ethical principles, and being robust from both a technical and social perspective.</w:t>
-      </w:r>
-    </w:p>
-    <w:p>
-      <w:pPr>
-        <w:jc w:val="left"/>
-        <w:rPr/>
-      </w:pPr>
-      <w:r>
-        <w:rPr>
-          <w:rtl w:val="0"/>
-        </w:rPr>
-        <w:t xml:space="preserve">As the capstone project will be related to customer support tickets, it should comply with GDPR standards when using the dataset for the machine learning model. The dataset should remove customer PII information and only use necessary data for its functionality. It will be important that all potential biases are considered as well. When classifying and prioritizing, it should be based on the </w:t>
-      </w:r>
-      <w:r>
-        <w:rPr>
-          <w:rtl w:val="0"/>
-        </w:rPr>
-        <w:t xml:space="preserve">ticket issue and not the customers demographic background to prevent discrimination. The performance of the machine learning model should always be evaluated to ensure its expected functionality to improve both the agent and customer experience.</w:t>
-      </w:r>
-    </w:p>
-    <w:p>
-      <w:pPr>
-        <w:jc w:val="left"/>
-        <w:rPr/>
-      </w:pPr>
-      <w:r>
-        <w:rPr>
-          <w:rtl w:val="0"/>
-        </w:rPr>
-      </w:r>
-    </w:p>
-    <w:p>
-      <w:pPr>
-        <w:jc w:val="left"/>
-        <w:rPr/>
-      </w:pPr>
-      <w:r>
-        <w:rPr>
-          <w:rtl w:val="0"/>
-        </w:rPr>
-      </w:r>
-    </w:p>
-    <w:p>
-      <w:pPr>
-        <w:rPr/>
-      </w:pPr>
-      <w:r>
-        <w:rPr>
-          <w:rtl w:val="0"/>
-        </w:rPr>
-      </w:r>
-    </w:p>
-    <w:p>
-      <w:pPr>
-        <w:rPr/>
-      </w:pPr>
-      <w:r>
-        <w:rPr>
-          <w:rtl w:val="0"/>
-        </w:rPr>
-      </w:r>
-    </w:p>
-    <w:p>
-      <w:pPr>
-        <w:rPr/>
-      </w:pPr>
-      <w:r>
-        <w:rPr>
-          <w:rtl w:val="0"/>
-        </w:rPr>
-      </w:r>
-    </w:p>
-    <w:p>
-      <w:pPr>
-        <w:rPr/>
-      </w:pPr>
-      <w:r>
-        <w:rPr>
-          <w:rtl w:val="0"/>
-        </w:rPr>
-      </w:r>
-    </w:p>
-    <w:p>
-      <w:pPr>
-        <w:rPr/>
-      </w:pPr>
-      <w:r>
-        <w:rPr>
-          <w:rtl w:val="0"/>
-        </w:rPr>
-      </w:r>
-    </w:p>
-    <w:p>
-      <w:pPr>
-        <w:rPr/>
-      </w:pPr>
-      <w:r>
-        <w:rPr>
-          <w:rtl w:val="0"/>
-        </w:rPr>
-      </w:r>
-    </w:p>
-    <w:p>
-      <w:pPr>
-        <w:rPr/>
-      </w:pPr>
-      <w:r>
-        <w:rPr>
-          <w:rtl w:val="0"/>
-        </w:rPr>
-      </w:r>
-    </w:p>
-    <w:p>
-      <w:pPr>
-        <w:rPr/>
-      </w:pPr>
-      <w:r>
-        <w:rPr>
-          <w:rtl w:val="0"/>
-        </w:rPr>
-      </w:r>
-    </w:p>
-    <w:p>
-      <w:pPr>
-        <w:pStyle w:val="Heading1"/>
-        <w:spacing w:after="0" w:lineRule="auto"/>
-        <w:rPr>
-          <w:b w:val="1"/>
-        </w:rPr>
-      </w:pPr>
-      <w:bookmarkStart w:colFirst="0" w:colLast="0" w:name="_heading=h.p8l933168tuj" w:id="21"/>
-      <w:bookmarkEnd w:id="21"/>
-      <w:r>
-        <w:rPr>
-          <w:b w:val="1"/>
-          <w:rtl w:val="0"/>
-        </w:rPr>
-        <w:t xml:space="preserve">References</w:t>
-      </w:r>
-    </w:p>
-    <w:p>
-      <w:pPr>
-        <w:numPr>
-          <w:ilvl w:val="0"/>
-          <w:numId w:val="4"/>
-        </w:numPr>
-        <w:spacing w:after="0" w:lineRule="auto"/>
-        <w:ind w:left="720" w:hanging="360"/>
-      </w:pPr>
-      <w:r>
-        <w:rPr>
-          <w:rFonts w:ascii="Arial" w:cs="Arial" w:eastAsia="Arial" w:hAnsi="Arial"/>
-          <w:color w:val="3d3f42"/>
-          <w:sz w:val="21"/>
-          <w:szCs w:val="21"/>
-          <w:rtl w:val="0"/>
-        </w:rPr>
-        <w:t xml:space="preserve">Kilroy, D., Healy, G. and Caton, S. (2024) ‘Prediction of future customer needs using machine learning across multiple product categories’, </w:t>
-      </w:r>
-      <w:r>
-        <w:rPr>
-          <w:rFonts w:ascii="Arial" w:cs="Arial" w:eastAsia="Arial" w:hAnsi="Arial"/>
-          <w:i w:val="1"/>
-          <w:color w:val="3d3f42"/>
-          <w:sz w:val="21"/>
-          <w:szCs w:val="21"/>
-          <w:rtl w:val="0"/>
-        </w:rPr>
-        <w:t xml:space="preserve">PLoS ONE</w:t>
-      </w:r>
-      <w:r>
-        <w:rPr>
-          <w:rFonts w:ascii="Arial" w:cs="Arial" w:eastAsia="Arial" w:hAnsi="Arial"/>
-          <w:color w:val="3d3f42"/>
-          <w:sz w:val="21"/>
-          <w:szCs w:val="21"/>
-          <w:rtl w:val="0"/>
-        </w:rPr>
-        <w:t xml:space="preserve">, 19(8), pp. 1–49. doi:10.1371/journal.pone.0307180.</w:t>
-      </w:r>
-      <w:r>
-        <w:rPr>
-          <w:rtl w:val="0"/>
-        </w:rPr>
-      </w:r>
-    </w:p>
-    <w:p>
-      <w:pPr>
-        <w:pStyle w:val="Heading3"/>
-        <w:rPr>
-          <w:b w:val="1"/>
-        </w:rPr>
-      </w:pPr>
-      <w:bookmarkStart w:colFirst="0" w:colLast="0" w:name="_heading=h.fxk3plcp98qs" w:id="22"/>
-      <w:bookmarkEnd w:id="22"/>
-      <w:r>
-        <w:rPr>
-          <w:b w:val="1"/>
-          <w:rtl w:val="0"/>
-        </w:rPr>
-        <w:t xml:space="preserve">Ticket multi-classification</w:t>
-      </w:r>
-    </w:p>
-    <w:p>
-      <w:pPr>
-        <w:numPr>
-          <w:ilvl w:val="0"/>
-          <w:numId w:val="2"/>
-        </w:numPr>
-        <w:spacing w:after="0" w:afterAutospacing="0"/>
-        <w:ind w:left="720" w:hanging="360"/>
-        <w:rPr>
-          <w:u w:val="none"/>
-        </w:rPr>
-      </w:pPr>
-      <w:r>
-        <w:rPr>
-          <w:highlight w:val="yellow"/>
-          <w:rtl w:val="0"/>
-        </w:rPr>
-        <w:t xml:space="preserve">Truss, M. and Boehm, S. (2024) ‘</w:t>
-      </w:r>
-      <w:r>
-        <w:rPr>
-          <w:b w:val="1"/>
-          <w:highlight w:val="yellow"/>
-          <w:rtl w:val="0"/>
-        </w:rPr>
-        <w:t xml:space="preserve">AI-based Classification of Customer Support Tickets</w:t>
-      </w:r>
-      <w:r>
-        <w:rPr>
-          <w:highlight w:val="yellow"/>
-          <w:rtl w:val="0"/>
-        </w:rPr>
-        <w:t xml:space="preserve">: State of the Art and Implementation with AutoML’, Proceedings of the IWEMB 2021/2022: Fifth and Sixth International Workshop on Entrepreneurship, Electronic and Mobile Business [Preprint]. Available at: https://research.ebsco.com/linkprocessor/plink?id=54e9ee0f-a797-3f1f-b754-ba84ad754cbe </w:t>
-      </w:r>
-      <w:r>
-        <w:rPr>
-          <w:rtl w:val="0"/>
-        </w:rPr>
-        <w:t xml:space="preserve">(Accessed: 15 October 2024).</w:t>
-      </w:r>
-    </w:p>
-    <w:p>
-      <w:pPr>
-        <w:numPr>
-          <w:ilvl w:val="0"/>
-          <w:numId w:val="2"/>
-        </w:numPr>
-        <w:spacing w:after="0" w:afterAutospacing="0"/>
-        <w:ind w:left="720" w:hanging="360"/>
-        <w:rPr>
-          <w:highlight w:val="yellow"/>
-        </w:rPr>
-      </w:pPr>
-      <w:r>
-        <w:rPr>
-          <w:highlight w:val="yellow"/>
-          <w:rtl w:val="0"/>
-        </w:rPr>
-        <w:t xml:space="preserve">Borg, A. </w:t>
-      </w:r>
-      <w:r>
-        <w:rPr>
-          <w:i w:val="1"/>
-          <w:highlight w:val="yellow"/>
-          <w:rtl w:val="0"/>
-        </w:rPr>
-        <w:t xml:space="preserve">et al.</w:t>
-      </w:r>
-      <w:r>
-        <w:rPr>
-          <w:highlight w:val="yellow"/>
-          <w:rtl w:val="0"/>
-        </w:rPr>
-        <w:t xml:space="preserve"> (2021) ‘E-mail classification with machine learning and word embeddings for improved customer support’, </w:t>
-      </w:r>
-      <w:r>
-        <w:rPr>
-          <w:i w:val="1"/>
-          <w:highlight w:val="yellow"/>
-          <w:rtl w:val="0"/>
-        </w:rPr>
-        <w:t xml:space="preserve">Neural Computing &amp; Applications</w:t>
-      </w:r>
-      <w:r>
-        <w:rPr>
-          <w:highlight w:val="yellow"/>
-          <w:rtl w:val="0"/>
-        </w:rPr>
-        <w:t xml:space="preserve">, 33(6), pp. 1881–1902. doi:10.1007/s00521-020-05058-4.</w:t>
-      </w:r>
-    </w:p>
-    <w:p>
-      <w:pPr>
-        <w:numPr>
-          <w:ilvl w:val="0"/>
-          <w:numId w:val="2"/>
-        </w:numPr>
-        <w:ind w:left="720" w:hanging="360"/>
-        <w:rPr>
-          <w:highlight w:val="yellow"/>
-        </w:rPr>
-      </w:pPr>
-      <w:r>
-        <w:rPr>
-          <w:highlight w:val="yellow"/>
-          <w:rtl w:val="0"/>
-        </w:rPr>
-        <w:t xml:space="preserve">Renato Bruni, Gianpiero Bianchi and Pasquale Papa (2023) ‘Hyperparameter Black-Box Optimization to Improve the Automatic Classification of Support Tickets’, Algorithms, 16(1), p. 46. doi:10.3390/a16010046.</w:t>
-      </w:r>
-      <w:r>
-        <w:rPr>
-          <w:rtl w:val="0"/>
-        </w:rPr>
-      </w:r>
-    </w:p>
-    <w:p>
-      <w:pPr>
-        <w:pStyle w:val="Heading3"/>
-        <w:rPr>
-          <w:b w:val="1"/>
-        </w:rPr>
-      </w:pPr>
-      <w:bookmarkStart w:colFirst="0" w:colLast="0" w:name="_heading=h.cdqo2yyd474r" w:id="23"/>
-      <w:bookmarkEnd w:id="23"/>
-      <w:r>
-        <w:rPr>
-          <w:b w:val="1"/>
-          <w:rtl w:val="0"/>
-        </w:rPr>
-        <w:t xml:space="preserve">Ticket summarization </w:t>
-      </w:r>
-    </w:p>
-    <w:p>
-      <w:pPr>
-        <w:numPr>
-          <w:ilvl w:val="0"/>
-          <w:numId w:val="5"/>
-        </w:numPr>
-        <w:spacing w:after="0" w:lineRule="auto"/>
-        <w:ind w:left="720" w:hanging="360"/>
-        <w:rPr>
-          <w:rFonts w:ascii="Arial" w:cs="Arial" w:eastAsia="Arial" w:hAnsi="Arial"/>
-          <w:color w:val="3d3f42"/>
-          <w:sz w:val="21"/>
-          <w:szCs w:val="21"/>
-          <w:highlight w:val="yellow"/>
-        </w:rPr>
-      </w:pPr>
-      <w:r>
-        <w:rPr>
-          <w:rFonts w:ascii="Arial" w:cs="Arial" w:eastAsia="Arial" w:hAnsi="Arial"/>
-          <w:color w:val="3d3f42"/>
-          <w:sz w:val="21"/>
-          <w:szCs w:val="21"/>
-          <w:highlight w:val="yellow"/>
-          <w:rtl w:val="0"/>
-        </w:rPr>
-        <w:t xml:space="preserve">Choi, C. (2024) ‘Extractive text summarisation of Privacy Policy documents using machine learning approaches’. Available at: https://research.ebsco.com/linkprocessor/plink?id=badd7b7f-caa1-370d-ac88-0c579a6c68f1 (Accessed: 15 October 2024).</w:t>
-      </w:r>
-    </w:p>
-    <w:p>
-      <w:pPr>
-        <w:numPr>
-          <w:ilvl w:val="0"/>
-          <w:numId w:val="5"/>
-        </w:numPr>
-        <w:spacing w:after="0" w:lineRule="auto"/>
-        <w:ind w:left="720" w:hanging="360"/>
-        <w:rPr>
-          <w:rFonts w:ascii="Arial" w:cs="Arial" w:eastAsia="Arial" w:hAnsi="Arial"/>
-          <w:color w:val="3d3f42"/>
-          <w:sz w:val="21"/>
-          <w:szCs w:val="21"/>
-          <w:highlight w:val="yellow"/>
-        </w:rPr>
-      </w:pPr>
-      <w:r>
-        <w:rPr>
-          <w:rFonts w:ascii="Arial" w:cs="Arial" w:eastAsia="Arial" w:hAnsi="Arial"/>
-          <w:color w:val="3d3f42"/>
-          <w:sz w:val="21"/>
-          <w:szCs w:val="21"/>
-          <w:highlight w:val="yellow"/>
-          <w:rtl w:val="0"/>
-        </w:rPr>
-        <w:t xml:space="preserve">D’Silva, J. and Sharma, U. (2023) ‘Automatic Text Summarization of Konkani Folk Tales Using Supervised Machine Learning Algorithms and Language Independent Features’, </w:t>
-      </w:r>
-      <w:r>
-        <w:rPr>
-          <w:rFonts w:ascii="Arial" w:cs="Arial" w:eastAsia="Arial" w:hAnsi="Arial"/>
-          <w:i w:val="1"/>
-          <w:color w:val="3d3f42"/>
-          <w:sz w:val="21"/>
-          <w:szCs w:val="21"/>
-          <w:highlight w:val="yellow"/>
-          <w:rtl w:val="0"/>
-        </w:rPr>
-        <w:t xml:space="preserve">IETE Journal of Research</w:t>
-      </w:r>
-      <w:r>
-        <w:rPr>
-          <w:rFonts w:ascii="Arial" w:cs="Arial" w:eastAsia="Arial" w:hAnsi="Arial"/>
-          <w:color w:val="3d3f42"/>
-          <w:sz w:val="21"/>
-          <w:szCs w:val="21"/>
-          <w:highlight w:val="yellow"/>
-          <w:rtl w:val="0"/>
-        </w:rPr>
-        <w:t xml:space="preserve">, 69(9), pp. 6162–6175. doi:10.1080/03772063.2021.1987993.</w:t>
-      </w:r>
-      <w:r>
-        <w:rPr>
-          <w:rtl w:val="0"/>
-        </w:rPr>
-      </w:r>
-    </w:p>
-    <w:p>
-      <w:pPr>
-        <w:pStyle w:val="Heading3"/>
-        <w:rPr>
-          <w:b w:val="1"/>
-        </w:rPr>
-      </w:pPr>
-      <w:bookmarkStart w:colFirst="0" w:colLast="0" w:name="_heading=h.8m0b1m4v46i0" w:id="24"/>
-      <w:bookmarkEnd w:id="24"/>
-      <w:r>
-        <w:rPr>
-          <w:b w:val="1"/>
-          <w:rtl w:val="0"/>
-        </w:rPr>
-        <w:t xml:space="preserve">Ticket prioritization</w:t>
-      </w:r>
-    </w:p>
-    <w:p>
-      <w:pPr>
-        <w:rPr/>
-      </w:pPr>
-      <w:r>
-        <w:rPr>
-          <w:rtl w:val="0"/>
-        </w:rPr>
-      </w:r>
-    </w:p>
-    <w:p>
-      <w:pPr>
-        <w:numPr>
-          <w:ilvl w:val="0"/>
-          <w:numId w:val="6"/>
-        </w:numPr>
-        <w:spacing w:after="0" w:lineRule="auto"/>
-        <w:ind w:left="720" w:hanging="360"/>
-        <w:rPr>
-          <w:rFonts w:ascii="Arial" w:cs="Arial" w:eastAsia="Arial" w:hAnsi="Arial"/>
-          <w:color w:val="3d3f42"/>
-          <w:sz w:val="21"/>
-          <w:szCs w:val="21"/>
-          <w:u w:val="none"/>
-        </w:rPr>
-      </w:pPr>
-      <w:r>
-        <w:rPr>
-          <w:rFonts w:ascii="Arial" w:cs="Arial" w:eastAsia="Arial" w:hAnsi="Arial"/>
-          <w:color w:val="3d3f42"/>
-          <w:sz w:val="21"/>
-          <w:szCs w:val="21"/>
-          <w:rtl w:val="0"/>
-        </w:rPr>
-        <w:t xml:space="preserve">Montgomery, L. </w:t>
-      </w:r>
-      <w:r>
-        <w:rPr>
-          <w:rFonts w:ascii="Arial" w:cs="Arial" w:eastAsia="Arial" w:hAnsi="Arial"/>
-          <w:i w:val="1"/>
-          <w:color w:val="3d3f42"/>
-          <w:sz w:val="21"/>
-          <w:szCs w:val="21"/>
-          <w:rtl w:val="0"/>
-        </w:rPr>
-        <w:t xml:space="preserve">et al.</w:t>
-      </w:r>
-      <w:r>
-        <w:rPr>
-          <w:rFonts w:ascii="Arial" w:cs="Arial" w:eastAsia="Arial" w:hAnsi="Arial"/>
-          <w:color w:val="3d3f42"/>
-          <w:sz w:val="21"/>
-          <w:szCs w:val="21"/>
-          <w:rtl w:val="0"/>
-        </w:rPr>
-        <w:t xml:space="preserve"> (2018) ‘Customer support ticket escalation prediction using feature engineering’, </w:t>
-      </w:r>
-      <w:r>
-        <w:rPr>
-          <w:rFonts w:ascii="Arial" w:cs="Arial" w:eastAsia="Arial" w:hAnsi="Arial"/>
-          <w:i w:val="1"/>
-          <w:color w:val="3d3f42"/>
-          <w:sz w:val="21"/>
-          <w:szCs w:val="21"/>
-          <w:rtl w:val="0"/>
-        </w:rPr>
-        <w:t xml:space="preserve">Requirements Engineering</w:t>
-      </w:r>
-      <w:r>
-        <w:rPr>
-          <w:rFonts w:ascii="Arial" w:cs="Arial" w:eastAsia="Arial" w:hAnsi="Arial"/>
-          <w:color w:val="3d3f42"/>
-          <w:sz w:val="21"/>
-          <w:szCs w:val="21"/>
-          <w:rtl w:val="0"/>
-        </w:rPr>
-        <w:t xml:space="preserve">, 23(3), pp. 333–355. doi:10.1007/s00766-018-0292-3.</w:t>
-      </w:r>
-    </w:p>
-    <w:p>
-      <w:pPr>
-        <w:numPr>
-          <w:ilvl w:val="0"/>
-          <w:numId w:val="6"/>
-        </w:numPr>
-        <w:spacing w:after="0" w:lineRule="auto"/>
-        <w:ind w:left="720" w:hanging="360"/>
-        <w:rPr>
-          <w:rFonts w:ascii="Arial" w:cs="Arial" w:eastAsia="Arial" w:hAnsi="Arial"/>
-          <w:color w:val="3d3f42"/>
-          <w:sz w:val="21"/>
-          <w:szCs w:val="21"/>
-          <w:u w:val="none"/>
-        </w:rPr>
-      </w:pPr>
       <w:hyperlink r:id="rId14">
         <w:r>
           <w:rPr>
-            <w:rFonts w:ascii="Arial" w:cs="Arial" w:eastAsia="Arial" w:hAnsi="Arial"/>
             <w:color w:val="1155cc"/>
-            <w:sz w:val="21"/>
-            <w:szCs w:val="21"/>
             <w:u w:val="single"/>
             <w:rtl w:val="0"/>
           </w:rPr>
-          <w:t xml:space="preserve">https://www.sciencedirect.com/science/article/pii/S1319157819300515</w:t>
+          <w:t xml:space="preserve">dataset </w:t>
         </w:r>
       </w:hyperlink>
       <w:r>
         <w:rPr>
-          <w:rFonts w:ascii="Arial" w:cs="Arial" w:eastAsia="Arial" w:hAnsi="Arial"/>
+          <w:rtl w:val="0"/>
+        </w:rPr>
+        <w:t xml:space="preserve">from the Kaggle website. </w:t>
+      </w:r>
+      <w:r>
+        <w:rPr>
+          <w:rtl w:val="0"/>
+        </w:rPr>
+        <w:t xml:space="preserve">It provides data that includes customer support ticket features that I can use for my machine learning implementation. It provides features that include the ticket priority, the ticket queue based on which team should tackle the case, and the body of the customer email. The dataset contains 600 ticket examples that can be used for the machine learning model.</w:t>
+      </w:r>
+    </w:p>
+    <w:p>
+      <w:pPr>
+        <w:rPr/>
+      </w:pPr>
+      <w:r>
+        <w:rPr>
+          <w:rtl w:val="0"/>
+        </w:rPr>
+        <w:t xml:space="preserve">The dataset is licensed by Creative Commons Attribution 4.0 International. I can use the dataset for educational purposes, if I provide appropriate credit and reference of its usage.</w:t>
+      </w:r>
+    </w:p>
+    <w:p>
+      <w:pPr>
+        <w:rPr/>
+      </w:pPr>
+      <w:r>
+        <w:rPr>
+          <w:rtl w:val="0"/>
+        </w:rPr>
+      </w:r>
+    </w:p>
+    <w:p>
+      <w:pPr>
+        <w:pStyle w:val="Heading1"/>
+        <w:spacing w:after="0" w:lineRule="auto"/>
+        <w:rPr/>
+      </w:pPr>
+      <w:bookmarkStart w:colFirst="0" w:colLast="0" w:name="_heading=h.sugucuqb5oo" w:id="20"/>
+      <w:bookmarkEnd w:id="20"/>
+      <w:r>
+        <w:rPr>
+          <w:b w:val="1"/>
+          <w:rtl w:val="0"/>
+        </w:rPr>
+        <w:t xml:space="preserve">Ethical Considerations</w:t>
+      </w:r>
+      <w:r>
+        <w:rPr>
+          <w:rtl w:val="0"/>
+        </w:rPr>
+      </w:r>
+    </w:p>
+    <w:p>
+      <w:pPr>
+        <w:rPr/>
+      </w:pPr>
+      <w:r>
+        <w:rPr>
+          <w:rtl w:val="0"/>
+        </w:rPr>
+      </w:r>
+    </w:p>
+    <w:p>
+      <w:pPr>
+        <w:jc w:val="left"/>
+        <w:rPr/>
+      </w:pPr>
+      <w:r>
+        <w:rPr>
+          <w:rtl w:val="0"/>
+        </w:rPr>
+        <w:t xml:space="preserve">From the Ethics Guidelines for Trustworthy AI (EU), developing a “trustworthy AI has three components”. These three components relate to complying with the law, adhering to ethical principles, and being robust from both a technical and social perspective.</w:t>
+      </w:r>
+    </w:p>
+    <w:p>
+      <w:pPr>
+        <w:jc w:val="left"/>
+        <w:rPr/>
+      </w:pPr>
+      <w:r>
+        <w:rPr>
+          <w:rtl w:val="0"/>
+        </w:rPr>
+        <w:t xml:space="preserve">As the capstone project will be related to customer support tickets, it should comply with GDPR standards when using the dataset for the machine learning model. The dataset should remove customer PII information and only use necessary data for its functionality. It will be important that all potential biases are considered as well. When classifying and prioritizing, it should be based on the </w:t>
+      </w:r>
+      <w:r>
+        <w:rPr>
+          <w:rtl w:val="0"/>
+        </w:rPr>
+        <w:t xml:space="preserve">ticket issue and not the customers demographic background to prevent discrimination. The performance of the machine learning model should always be evaluated to ensure its expected functionality to improve both the agent and customer experience.</w:t>
+      </w:r>
+    </w:p>
+    <w:p>
+      <w:pPr>
+        <w:jc w:val="left"/>
+        <w:rPr/>
+      </w:pPr>
+      <w:r>
+        <w:rPr>
+          <w:rtl w:val="0"/>
+        </w:rPr>
+      </w:r>
+    </w:p>
+    <w:p>
+      <w:pPr>
+        <w:jc w:val="left"/>
+        <w:rPr/>
+      </w:pPr>
+      <w:r>
+        <w:rPr>
+          <w:rtl w:val="0"/>
+        </w:rPr>
+      </w:r>
+    </w:p>
+    <w:p>
+      <w:pPr>
+        <w:rPr/>
+      </w:pPr>
+      <w:r>
+        <w:rPr>
+          <w:rtl w:val="0"/>
+        </w:rPr>
+      </w:r>
+    </w:p>
+    <w:p>
+      <w:pPr>
+        <w:rPr/>
+      </w:pPr>
+      <w:r>
+        <w:rPr>
+          <w:rtl w:val="0"/>
+        </w:rPr>
+      </w:r>
+    </w:p>
+    <w:p>
+      <w:pPr>
+        <w:rPr/>
+      </w:pPr>
+      <w:r>
+        <w:rPr>
+          <w:rtl w:val="0"/>
+        </w:rPr>
+      </w:r>
+    </w:p>
+    <w:p>
+      <w:pPr>
+        <w:rPr/>
+      </w:pPr>
+      <w:r>
+        <w:rPr>
+          <w:rtl w:val="0"/>
+        </w:rPr>
+      </w:r>
+    </w:p>
+    <w:p>
+      <w:pPr>
+        <w:rPr/>
+      </w:pPr>
+      <w:r>
+        <w:rPr>
+          <w:rtl w:val="0"/>
+        </w:rPr>
+      </w:r>
+    </w:p>
+    <w:p>
+      <w:pPr>
+        <w:pStyle w:val="Heading1"/>
+        <w:spacing w:after="0" w:lineRule="auto"/>
+        <w:rPr>
+          <w:b w:val="1"/>
+        </w:rPr>
+      </w:pPr>
+      <w:bookmarkStart w:colFirst="0" w:colLast="0" w:name="_heading=h.gsgyltemazy9" w:id="21"/>
+      <w:bookmarkEnd w:id="21"/>
+      <w:r>
+        <w:rPr>
+          <w:rtl w:val="0"/>
+        </w:rPr>
+      </w:r>
+    </w:p>
+    <w:p>
+      <w:pPr>
+        <w:rPr/>
+      </w:pPr>
+      <w:r>
+        <w:rPr>
+          <w:rtl w:val="0"/>
+        </w:rPr>
+      </w:r>
+    </w:p>
+    <w:p>
+      <w:pPr>
+        <w:rPr/>
+      </w:pPr>
+      <w:r>
+        <w:rPr>
+          <w:rtl w:val="0"/>
+        </w:rPr>
+        <w:br w:type="textWrapping"/>
+        <w:br w:type="textWrapping"/>
+      </w:r>
+      <w:r>
+        <w:rPr>
+          <w:rtl w:val="0"/>
+        </w:rPr>
+      </w:r>
+    </w:p>
+    <w:p>
+      <w:pPr>
+        <w:pStyle w:val="Heading1"/>
+        <w:spacing w:after="0" w:lineRule="auto"/>
+        <w:rPr>
+          <w:b w:val="1"/>
+        </w:rPr>
+      </w:pPr>
+      <w:bookmarkStart w:colFirst="0" w:colLast="0" w:name="_heading=h.p8l933168tuj" w:id="22"/>
+      <w:bookmarkEnd w:id="22"/>
+      <w:r>
+        <w:rPr>
+          <w:b w:val="1"/>
+          <w:rtl w:val="0"/>
+        </w:rPr>
+        <w:t xml:space="preserve">References</w:t>
+      </w:r>
+    </w:p>
+    <w:p>
+      <w:pPr>
+        <w:rPr/>
+      </w:pPr>
+      <w:r>
+        <w:rPr>
+          <w:rtl w:val="0"/>
+        </w:rPr>
+      </w:r>
+    </w:p>
+    <w:p>
+      <w:pPr>
+        <w:ind w:left="0" w:firstLine="0"/>
+        <w:rPr/>
+      </w:pPr>
+      <w:r>
+        <w:rPr>
+          <w:rtl w:val="0"/>
+        </w:rPr>
+        <w:t xml:space="preserve">Truss, M. and Boehm, S. (2024) ‘</w:t>
+      </w:r>
+      <w:r>
+        <w:rPr>
+          <w:b w:val="1"/>
+          <w:rtl w:val="0"/>
+        </w:rPr>
+        <w:t xml:space="preserve">AI-based Classification of Customer Support Tickets: State of the Art and Implementation with AutoML</w:t>
+      </w:r>
+      <w:r>
+        <w:rPr>
+          <w:rtl w:val="0"/>
+        </w:rPr>
+        <w:t xml:space="preserve">’, Proceedings of the IWEMB 2021/2022: Fifth and Sixth International Workshop on Entrepreneurship, Electronic and Mobile Business [Preprint]. Available at: https://research.ebsco.com/linkprocessor/plink?id=54e9ee0f-a797-3f1f-b754-ba84ad754cbe (Accessed: 19 October 2024). Page 358</w:t>
+      </w:r>
+    </w:p>
+    <w:p>
+      <w:pPr>
+        <w:ind w:left="0" w:firstLine="0"/>
+        <w:rPr/>
+      </w:pPr>
+      <w:r>
+        <w:rPr>
+          <w:rtl w:val="0"/>
+        </w:rPr>
+        <w:t xml:space="preserve">Borg, A. et al. (2021) ‘</w:t>
+      </w:r>
+      <w:r>
+        <w:rPr>
+          <w:b w:val="1"/>
+          <w:rtl w:val="0"/>
+        </w:rPr>
+        <w:t xml:space="preserve">E-mail classification with machine learning and word embeddings for improved customer support</w:t>
+      </w:r>
+      <w:r>
+        <w:rPr>
+          <w:rtl w:val="0"/>
+        </w:rPr>
+        <w:t xml:space="preserve">’, Neural Computing &amp; Applications, 33(6), pp. 1881–1902. doi:10.1007/s00521-020-05058-4. page 1882</w:t>
+      </w:r>
+    </w:p>
+    <w:p>
+      <w:pPr>
+        <w:ind w:left="0" w:firstLine="0"/>
+        <w:rPr/>
+      </w:pPr>
+      <w:r>
+        <w:rPr>
+          <w:rtl w:val="0"/>
+        </w:rPr>
+        <w:t xml:space="preserve">Renato Bruni, Gianpiero Bianchi and Pasquale Papa (2023) ‘</w:t>
+      </w:r>
+      <w:r>
+        <w:rPr>
+          <w:b w:val="1"/>
+          <w:rtl w:val="0"/>
+        </w:rPr>
+        <w:t xml:space="preserve">Hyperparameter Black-Box Optimization to Improve the Automatic Classification of Support Tickets</w:t>
+      </w:r>
+      <w:r>
+        <w:rPr>
+          <w:rtl w:val="0"/>
+        </w:rPr>
+        <w:t xml:space="preserve">’, Algorithms, 16(1), p. 46. doi:10.3390/a16010046. page 4</w:t>
+      </w:r>
+    </w:p>
+    <w:p>
+      <w:pPr>
+        <w:spacing w:after="0" w:lineRule="auto"/>
+        <w:ind w:left="0" w:firstLine="0"/>
+        <w:rPr>
           <w:color w:val="3d3f42"/>
-          <w:sz w:val="21"/>
-          <w:szCs w:val="21"/>
-          <w:rtl w:val="0"/>
-        </w:rPr>
-        <w:t xml:space="preserve"> </w:t>
-      </w:r>
-    </w:p>
-    <w:p>
-      <w:pPr>
-        <w:numPr>
-          <w:ilvl w:val="0"/>
-          <w:numId w:val="6"/>
-        </w:numPr>
-        <w:spacing w:after="0" w:lineRule="auto"/>
-        <w:ind w:left="720" w:hanging="360"/>
-        <w:rPr>
-          <w:rFonts w:ascii="Arial" w:cs="Arial" w:eastAsia="Arial" w:hAnsi="Arial"/>
+        </w:rPr>
+      </w:pPr>
+      <w:r>
+        <w:rPr>
           <w:color w:val="3d3f42"/>
-          <w:sz w:val="21"/>
-          <w:szCs w:val="21"/>
-          <w:u w:val="none"/>
-        </w:rPr>
-      </w:pPr>
+          <w:rtl w:val="0"/>
+        </w:rPr>
+        <w:t xml:space="preserve">European Commission (2019). </w:t>
+      </w:r>
+      <w:r>
+        <w:rPr>
+          <w:b w:val="1"/>
+          <w:i w:val="1"/>
+          <w:color w:val="3d3f42"/>
+          <w:rtl w:val="0"/>
+        </w:rPr>
+        <w:t xml:space="preserve">Ethics guidelines for trustworthy AI</w:t>
+      </w:r>
+      <w:r>
+        <w:rPr>
+          <w:b w:val="1"/>
+          <w:color w:val="3d3f42"/>
+          <w:rtl w:val="0"/>
+        </w:rPr>
+        <w:t xml:space="preserve">.</w:t>
+      </w:r>
+      <w:r>
+        <w:rPr>
+          <w:color w:val="3d3f42"/>
+          <w:rtl w:val="0"/>
+        </w:rPr>
+        <w:t xml:space="preserve"> Available at:</w:t>
+      </w:r>
       <w:hyperlink r:id="rId15">
         <w:r>
           <w:rPr>
-            <w:rFonts w:ascii="Arial" w:cs="Arial" w:eastAsia="Arial" w:hAnsi="Arial"/>
+            <w:color w:val="3d3f42"/>
+            <w:rtl w:val="0"/>
+          </w:rPr>
+          <w:t xml:space="preserve"> </w:t>
+        </w:r>
+      </w:hyperlink>
+      <w:hyperlink r:id="rId16">
+        <w:r>
+          <w:rPr>
             <w:color w:val="1155cc"/>
-            <w:sz w:val="21"/>
-            <w:szCs w:val="21"/>
             <w:u w:val="single"/>
             <w:rtl w:val="0"/>
           </w:rPr>
-          <w:t xml:space="preserve">https://www.sciencedirect.com/science/article/abs/pii/S0167923620300415</w:t>
+          <w:t xml:space="preserve">https://ec.europa.eu/newsroom/dae/document.cfm?doc_id=60419</w:t>
         </w:r>
       </w:hyperlink>
       <w:r>
         <w:rPr>
-          <w:rtl w:val="0"/>
-        </w:rPr>
-      </w:r>
-    </w:p>
-    <w:p>
-      <w:pPr>
-        <w:numPr>
-          <w:ilvl w:val="0"/>
-          <w:numId w:val="6"/>
-        </w:numPr>
+          <w:color w:val="3d3f42"/>
+          <w:rtl w:val="0"/>
+        </w:rPr>
+        <w:t xml:space="preserve"> (Accessed: 19 October 2024).</w:t>
+      </w:r>
+    </w:p>
+    <w:p>
+      <w:pPr>
         <w:spacing w:after="0" w:lineRule="auto"/>
-        <w:ind w:left="720" w:hanging="360"/>
-        <w:rPr>
-          <w:rFonts w:ascii="Arial" w:cs="Arial" w:eastAsia="Arial" w:hAnsi="Arial"/>
+        <w:ind w:left="0" w:firstLine="0"/>
+        <w:rPr>
           <w:color w:val="3d3f42"/>
-          <w:sz w:val="21"/>
-          <w:szCs w:val="21"/>
-          <w:u w:val="none"/>
-        </w:rPr>
-      </w:pPr>
-      <w:hyperlink r:id="rId16">
-        <w:r>
-          <w:rPr>
-            <w:rFonts w:ascii="Arial" w:cs="Arial" w:eastAsia="Arial" w:hAnsi="Arial"/>
-            <w:color w:val="1155cc"/>
-            <w:sz w:val="21"/>
-            <w:szCs w:val="21"/>
-            <w:u w:val="single"/>
-            <w:rtl w:val="0"/>
-          </w:rPr>
-          <w:t xml:space="preserve">https://books.google.co.uk/books?hl=en&amp;lr=&amp;id=3CnBEAAAQBAJ&amp;oi=fnd&amp;pg=PA414&amp;ots=fK8V2W5J-F&amp;sig=qIivHg2sM5P1nOtefQpDxpzCpjs&amp;redir_esc=y#v=onepage&amp;q&amp;f=false</w:t>
-        </w:r>
-      </w:hyperlink>
-      <w:r>
-        <w:rPr>
-          <w:rtl w:val="0"/>
-        </w:rPr>
-      </w:r>
-    </w:p>
-    <w:p>
-      <w:pPr>
-        <w:numPr>
-          <w:ilvl w:val="0"/>
-          <w:numId w:val="6"/>
-        </w:numPr>
-        <w:spacing w:after="0" w:lineRule="auto"/>
-        <w:ind w:left="720" w:hanging="360"/>
-        <w:rPr>
-          <w:rFonts w:ascii="Arial" w:cs="Arial" w:eastAsia="Arial" w:hAnsi="Arial"/>
-          <w:color w:val="3d3f42"/>
-          <w:sz w:val="21"/>
-          <w:szCs w:val="21"/>
-          <w:u w:val="none"/>
-        </w:rPr>
-      </w:pPr>
-      <w:hyperlink r:id="rId17">
-        <w:r>
-          <w:rPr>
-            <w:rFonts w:ascii="Arial" w:cs="Arial" w:eastAsia="Arial" w:hAnsi="Arial"/>
-            <w:color w:val="1155cc"/>
-            <w:sz w:val="21"/>
-            <w:szCs w:val="21"/>
-            <w:u w:val="single"/>
-            <w:rtl w:val="0"/>
-          </w:rPr>
-          <w:t xml:space="preserve">https://ieeexplore.ieee.org/abstract/document/9388660</w:t>
-        </w:r>
-      </w:hyperlink>
-      <w:r>
-        <w:rPr>
-          <w:rFonts w:ascii="Arial" w:cs="Arial" w:eastAsia="Arial" w:hAnsi="Arial"/>
-          <w:color w:val="3d3f42"/>
-          <w:sz w:val="21"/>
-          <w:szCs w:val="21"/>
-          <w:rtl w:val="0"/>
-        </w:rPr>
-        <w:t xml:space="preserve"> </w:t>
-      </w:r>
-    </w:p>
-    <w:p>
-      <w:pPr>
-        <w:rPr>
-          <w:rFonts w:ascii="Arial" w:cs="Arial" w:eastAsia="Arial" w:hAnsi="Arial"/>
-          <w:color w:val="3d3f42"/>
-          <w:sz w:val="21"/>
-          <w:szCs w:val="21"/>
-        </w:rPr>
-      </w:pPr>
-      <w:r>
+        </w:rPr>
+      </w:pPr>
+      <w:r>
+        <w:rPr>
+          <w:rtl w:val="0"/>
+        </w:rPr>
+      </w:r>
+    </w:p>
+    <w:p>
+      <w:pPr>
         <w:rPr>
           <w:rFonts w:ascii="Arial" w:cs="Arial" w:eastAsia="Arial" w:hAnsi="Arial"/>
           <w:b w:val="1"/>
           <w:color w:val="3d3f42"/>
           <w:sz w:val="21"/>
           <w:szCs w:val="21"/>
-          <w:rtl w:val="0"/>
-        </w:rPr>
-        <w:t xml:space="preserve">Ethics</w:t>
-      </w:r>
+        </w:rPr>
+      </w:pPr>
       <w:r>
         <w:rPr>
           <w:rFonts w:ascii="Arial" w:cs="Arial" w:eastAsia="Arial" w:hAnsi="Arial"/>
+          <w:b w:val="1"/>
           <w:color w:val="3d3f42"/>
           <w:sz w:val="21"/>
           <w:szCs w:val="21"/>
           <w:rtl w:val="0"/>
         </w:rPr>
-        <w:t xml:space="preserve"> </w:t>
+        <w:t xml:space="preserve">Data Source </w:t>
       </w:r>
     </w:p>
     <w:p>
       <w:pPr>
         <w:spacing w:after="0" w:lineRule="auto"/>
-        <w:rPr>
-          <w:rFonts w:ascii="Arial" w:cs="Arial" w:eastAsia="Arial" w:hAnsi="Arial"/>
+        <w:ind w:left="0" w:firstLine="0"/>
+        <w:rPr>
+          <w:b w:val="1"/>
           <w:color w:val="3d3f42"/>
           <w:sz w:val="21"/>
           <w:szCs w:val="21"/>
@@ -5497,63 +5261,60 @@
       </w:pPr>
       <w:r>
         <w:rPr>
-          <w:rFonts w:ascii="Arial" w:cs="Arial" w:eastAsia="Arial" w:hAnsi="Arial"/>
           <w:color w:val="3d3f42"/>
-          <w:sz w:val="21"/>
-          <w:szCs w:val="21"/>
-          <w:rtl w:val="0"/>
-        </w:rPr>
-        <w:t xml:space="preserve">Julie Mehan (2022) </w:t>
-      </w:r>
-      <w:r>
-        <w:rPr>
-          <w:rFonts w:ascii="Arial" w:cs="Arial" w:eastAsia="Arial" w:hAnsi="Arial"/>
-          <w:i w:val="1"/>
+          <w:rtl w:val="0"/>
+        </w:rPr>
+        <w:t xml:space="preserve">Tobias Bueck (2024). </w:t>
+      </w:r>
+      <w:r>
+        <w:rPr>
+          <w:b w:val="1"/>
           <w:color w:val="3d3f42"/>
-          <w:sz w:val="21"/>
-          <w:szCs w:val="21"/>
-          <w:rtl w:val="0"/>
-        </w:rPr>
-        <w:t xml:space="preserve">Artificial Intelligence : Ethical, Social, and Security Impacts for the Present and the Future</w:t>
-      </w:r>
-      <w:r>
-        <w:rPr>
-          <w:rFonts w:ascii="Arial" w:cs="Arial" w:eastAsia="Arial" w:hAnsi="Arial"/>
+          <w:rtl w:val="0"/>
+        </w:rPr>
+        <w:t xml:space="preserve">Customer Support Emails - Ticket System - Helpdesk</w:t>
+      </w:r>
+      <w:r>
+        <w:rPr>
           <w:color w:val="3d3f42"/>
-          <w:sz w:val="21"/>
-          <w:szCs w:val="21"/>
-          <w:rtl w:val="0"/>
-        </w:rPr>
-        <w:t xml:space="preserve">. Ely: ITGP. Available at: https://research.ebsco.com/linkprocessor/plink?id=f5122a08-e010-3b99-aedd-0b425c064cd8 (Accessed: 17 October 2024).</w:t>
-      </w:r>
-    </w:p>
-    <w:p>
-      <w:pPr>
-        <w:rPr>
-          <w:rFonts w:ascii="Arial" w:cs="Arial" w:eastAsia="Arial" w:hAnsi="Arial"/>
+          <w:rtl w:val="0"/>
+        </w:rPr>
+        <w:t xml:space="preserve"> [Dataset]. </w:t>
+      </w:r>
+      <w:r>
+        <w:rPr>
+          <w:rtl w:val="0"/>
+        </w:rPr>
+        <w:t xml:space="preserve">Available at: </w:t>
+      </w:r>
+      <w:hyperlink r:id="rId17">
+        <w:r>
+          <w:rPr>
+            <w:color w:val="1155cc"/>
+            <w:u w:val="single"/>
+            <w:rtl w:val="0"/>
+          </w:rPr>
+          <w:t xml:space="preserve">https://www.kaggle.com/datasets/tobiasbueck/multilingual-customer-support-tickets</w:t>
+        </w:r>
+      </w:hyperlink>
+      <w:r>
+        <w:rPr>
+          <w:rtl w:val="0"/>
+        </w:rPr>
+        <w:t xml:space="preserve"> </w:t>
+      </w:r>
+      <w:r>
+        <w:rPr>
           <w:color w:val="3d3f42"/>
-          <w:sz w:val="21"/>
-          <w:szCs w:val="21"/>
-        </w:rPr>
-      </w:pPr>
-      <w:r>
-        <w:rPr>
-          <w:rtl w:val="0"/>
-        </w:rPr>
-        <w:t xml:space="preserve">Doe, J. (2023). </w:t>
-      </w:r>
-      <w:r>
-        <w:rPr>
-          <w:i w:val="1"/>
-          <w:rtl w:val="0"/>
-        </w:rPr>
-        <w:t xml:space="preserve">Global Temperature Data</w:t>
-      </w:r>
-      <w:r>
-        <w:rPr>
-          <w:rtl w:val="0"/>
-        </w:rPr>
-        <w:t xml:space="preserve">. Kaggle. Available at: https://www.kaggle.com/janedoe/global-temperature-data (Accessed: 15 October 2024). Licensed under: Creative Commons Attribution 4.0 International (CC BY 4.0) </w:t>
+          <w:rtl w:val="0"/>
+        </w:rPr>
+        <w:t xml:space="preserve">(Accessed: 19 October 2024). </w:t>
+      </w:r>
+      <w:r>
+        <w:rPr>
+          <w:rtl w:val="0"/>
+        </w:rPr>
+        <w:t xml:space="preserve">Licensed under: Creative Commons Attribution 4.0 International (CC BY 4.0) </w:t>
       </w:r>
       <w:hyperlink r:id="rId18">
         <w:r>
@@ -5579,36 +5340,594 @@
     </w:p>
     <w:p>
       <w:pPr>
-        <w:rPr/>
-      </w:pPr>
-      <w:r>
-        <w:rPr>
-          <w:rtl w:val="0"/>
-        </w:rPr>
-      </w:r>
-    </w:p>
-    <w:p>
-      <w:pPr>
-        <w:rPr/>
-      </w:pPr>
-      <w:r>
-        <w:rPr>
-          <w:rtl w:val="0"/>
-        </w:rPr>
-      </w:r>
-    </w:p>
-    <w:p>
-      <w:pPr>
-        <w:rPr/>
-      </w:pPr>
-      <w:r>
-        <w:rPr>
-          <w:rtl w:val="0"/>
-        </w:rPr>
-      </w:r>
-    </w:p>
-    <w:p>
-      <w:pPr>
+        <w:rPr>
+          <w:rFonts w:ascii="Arial" w:cs="Arial" w:eastAsia="Arial" w:hAnsi="Arial"/>
+          <w:b w:val="1"/>
+          <w:color w:val="3d3f42"/>
+          <w:sz w:val="21"/>
+          <w:szCs w:val="21"/>
+        </w:rPr>
+      </w:pPr>
+      <w:r>
+        <w:rPr>
+          <w:rtl w:val="0"/>
+        </w:rPr>
+      </w:r>
+    </w:p>
+    <w:p>
+      <w:pPr>
+        <w:spacing w:after="0" w:lineRule="auto"/>
+        <w:rPr>
+          <w:rFonts w:ascii="Arial" w:cs="Arial" w:eastAsia="Arial" w:hAnsi="Arial"/>
+          <w:color w:val="3d3f42"/>
+          <w:sz w:val="21"/>
+          <w:szCs w:val="21"/>
+        </w:rPr>
+      </w:pPr>
+      <w:r>
+        <w:rPr>
+          <w:rtl w:val="0"/>
+        </w:rPr>
+      </w:r>
+    </w:p>
+    <w:p>
+      <w:pPr>
+        <w:pStyle w:val="Heading1"/>
+        <w:rPr/>
+      </w:pPr>
+      <w:bookmarkStart w:colFirst="0" w:colLast="0" w:name="_heading=h.bq35ema56q8i" w:id="23"/>
+      <w:bookmarkEnd w:id="23"/>
+      <w:r>
+        <w:rPr>
+          <w:rtl w:val="0"/>
+        </w:rPr>
+      </w:r>
+    </w:p>
+    <w:p>
+      <w:pPr>
+        <w:pStyle w:val="Heading1"/>
+        <w:rPr/>
+      </w:pPr>
+      <w:bookmarkStart w:colFirst="0" w:colLast="0" w:name="_heading=h.xfqxqw3erxdw" w:id="24"/>
+      <w:bookmarkEnd w:id="24"/>
+      <w:r>
+        <w:rPr>
+          <w:rtl w:val="0"/>
+        </w:rPr>
+      </w:r>
+    </w:p>
+    <w:p>
+      <w:pPr>
+        <w:rPr/>
+      </w:pPr>
+      <w:r>
+        <w:rPr>
+          <w:rtl w:val="0"/>
+        </w:rPr>
+      </w:r>
+    </w:p>
+    <w:p>
+      <w:pPr>
+        <w:rPr/>
+      </w:pPr>
+      <w:r>
+        <w:rPr>
+          <w:rtl w:val="0"/>
+        </w:rPr>
+      </w:r>
+    </w:p>
+    <w:p>
+      <w:pPr>
+        <w:rPr/>
+      </w:pPr>
+      <w:r>
+        <w:rPr>
+          <w:rtl w:val="0"/>
+        </w:rPr>
+      </w:r>
+    </w:p>
+    <w:p>
+      <w:pPr>
+        <w:rPr/>
+      </w:pPr>
+      <w:r>
+        <w:rPr>
+          <w:rtl w:val="0"/>
+        </w:rPr>
+      </w:r>
+    </w:p>
+    <w:p>
+      <w:pPr>
+        <w:rPr/>
+      </w:pPr>
+      <w:r>
+        <w:rPr>
+          <w:rtl w:val="0"/>
+        </w:rPr>
+      </w:r>
+    </w:p>
+    <w:p>
+      <w:pPr>
+        <w:rPr/>
+      </w:pPr>
+      <w:r>
+        <w:rPr>
+          <w:rtl w:val="0"/>
+        </w:rPr>
+      </w:r>
+    </w:p>
+    <w:p>
+      <w:pPr>
+        <w:rPr/>
+      </w:pPr>
+      <w:r>
+        <w:rPr>
+          <w:rtl w:val="0"/>
+        </w:rPr>
+      </w:r>
+    </w:p>
+    <w:p>
+      <w:pPr>
+        <w:rPr/>
+      </w:pPr>
+      <w:r>
+        <w:rPr>
+          <w:rtl w:val="0"/>
+        </w:rPr>
+      </w:r>
+    </w:p>
+    <w:p>
+      <w:pPr>
+        <w:rPr/>
+      </w:pPr>
+      <w:r>
+        <w:rPr>
+          <w:rtl w:val="0"/>
+        </w:rPr>
+      </w:r>
+    </w:p>
+    <w:p>
+      <w:pPr>
+        <w:rPr/>
+      </w:pPr>
+      <w:r>
+        <w:rPr>
+          <w:rtl w:val="0"/>
+        </w:rPr>
+      </w:r>
+    </w:p>
+    <w:p>
+      <w:pPr>
+        <w:rPr/>
+      </w:pPr>
+      <w:r>
+        <w:rPr>
+          <w:rtl w:val="0"/>
+        </w:rPr>
+      </w:r>
+    </w:p>
+    <w:p>
+      <w:pPr>
+        <w:rPr/>
+      </w:pPr>
+      <w:r>
+        <w:rPr>
+          <w:rtl w:val="0"/>
+        </w:rPr>
+      </w:r>
+    </w:p>
+    <w:p>
+      <w:pPr>
+        <w:rPr/>
+      </w:pPr>
+      <w:r>
+        <w:rPr>
+          <w:rtl w:val="0"/>
+        </w:rPr>
+      </w:r>
+    </w:p>
+    <w:p>
+      <w:pPr>
+        <w:pStyle w:val="Heading1"/>
+        <w:rPr/>
+      </w:pPr>
+      <w:bookmarkStart w:colFirst="0" w:colLast="0" w:name="_heading=h.btovr43zf8fs" w:id="25"/>
+      <w:bookmarkEnd w:id="25"/>
+      <w:r>
+        <w:rPr>
+          <w:rtl w:val="0"/>
+        </w:rPr>
+        <w:t xml:space="preserve">Bibliography</w:t>
+      </w:r>
+    </w:p>
+    <w:p>
+      <w:pPr>
+        <w:numPr>
+          <w:ilvl w:val="0"/>
+          <w:numId w:val="3"/>
+        </w:numPr>
+        <w:spacing w:after="0" w:afterAutospacing="0"/>
+        <w:ind w:left="720" w:hanging="360"/>
+        <w:rPr/>
+      </w:pPr>
+      <w:r>
+        <w:rPr>
+          <w:rtl w:val="0"/>
+        </w:rPr>
+        <w:t xml:space="preserve">Truss, M. and Boehm, S. (2024) ‘</w:t>
+      </w:r>
+      <w:r>
+        <w:rPr>
+          <w:b w:val="1"/>
+          <w:rtl w:val="0"/>
+        </w:rPr>
+        <w:t xml:space="preserve">AI-based Classification of Customer Support Tickets: State of the Art and Implementation with AutoML</w:t>
+      </w:r>
+      <w:r>
+        <w:rPr>
+          <w:rtl w:val="0"/>
+        </w:rPr>
+        <w:t xml:space="preserve">’, Proceedings of the IWEMB 2021/2022: Fifth and Sixth International Workshop on Entrepreneurship, Electronic and Mobile Business [Preprint]. Available at: https://research.ebsco.com/linkprocessor/plink?id=54e9ee0f-a797-3f1f-b754-ba84ad754cbe (Accessed: 19 October 2024).</w:t>
+      </w:r>
+    </w:p>
+    <w:p>
+      <w:pPr>
+        <w:numPr>
+          <w:ilvl w:val="0"/>
+          <w:numId w:val="3"/>
+        </w:numPr>
+        <w:spacing w:after="0" w:afterAutospacing="0"/>
+        <w:ind w:left="720" w:hanging="360"/>
+        <w:rPr/>
+      </w:pPr>
+      <w:r>
+        <w:rPr>
+          <w:rtl w:val="0"/>
+        </w:rPr>
+        <w:t xml:space="preserve">Borg, A. et al. (2021) ‘</w:t>
+      </w:r>
+      <w:r>
+        <w:rPr>
+          <w:b w:val="1"/>
+          <w:rtl w:val="0"/>
+        </w:rPr>
+        <w:t xml:space="preserve">E-mail classification with machine learning and word embeddings for improved customer support</w:t>
+      </w:r>
+      <w:r>
+        <w:rPr>
+          <w:rtl w:val="0"/>
+        </w:rPr>
+        <w:t xml:space="preserve">’, Neural Computing &amp; Applications, 33(6), pp. 1881–1902. doi:10.1007/s00521-020-05058-4.</w:t>
+      </w:r>
+    </w:p>
+    <w:p>
+      <w:pPr>
+        <w:numPr>
+          <w:ilvl w:val="0"/>
+          <w:numId w:val="3"/>
+        </w:numPr>
+        <w:spacing w:after="0" w:afterAutospacing="0"/>
+        <w:ind w:left="720" w:hanging="360"/>
+        <w:rPr/>
+      </w:pPr>
+      <w:r>
+        <w:rPr>
+          <w:rtl w:val="0"/>
+        </w:rPr>
+        <w:t xml:space="preserve">Renato Bruni, Gianpiero Bianchi and Pasquale Papa (2023) ‘</w:t>
+      </w:r>
+      <w:r>
+        <w:rPr>
+          <w:b w:val="1"/>
+          <w:rtl w:val="0"/>
+        </w:rPr>
+        <w:t xml:space="preserve">Hyperparameter Black-Box Optimization to Improve the Automatic Classification of Support Tickets</w:t>
+      </w:r>
+      <w:r>
+        <w:rPr>
+          <w:rtl w:val="0"/>
+        </w:rPr>
+        <w:t xml:space="preserve">’, Algorithms, 16(1), p. 46. doi:10.3390/a16010046.</w:t>
+      </w:r>
+    </w:p>
+    <w:p>
+      <w:pPr>
+        <w:numPr>
+          <w:ilvl w:val="0"/>
+          <w:numId w:val="3"/>
+        </w:numPr>
+        <w:spacing w:after="0" w:afterAutospacing="0"/>
+        <w:ind w:left="720" w:hanging="360"/>
+        <w:rPr/>
+      </w:pPr>
+      <w:r>
+        <w:rPr>
+          <w:rtl w:val="0"/>
+        </w:rPr>
+        <w:t xml:space="preserve">D’Silva, J. and Sharma, U. (2023) ‘</w:t>
+      </w:r>
+      <w:r>
+        <w:rPr>
+          <w:b w:val="1"/>
+          <w:rtl w:val="0"/>
+        </w:rPr>
+        <w:t xml:space="preserve">Automatic Text Summarization of Konkani Folk Tales Using Supervised Machine Learning Algorithms and Language Independent Features</w:t>
+      </w:r>
+      <w:r>
+        <w:rPr>
+          <w:rtl w:val="0"/>
+        </w:rPr>
+        <w:t xml:space="preserve">’, IETE Journal of Research, 69(9), pp. 6162–6175. doi:10.1080/03772063.2021.1987993.</w:t>
+      </w:r>
+    </w:p>
+    <w:p>
+      <w:pPr>
+        <w:numPr>
+          <w:ilvl w:val="0"/>
+          <w:numId w:val="3"/>
+        </w:numPr>
+        <w:spacing w:after="0" w:lineRule="auto"/>
+        <w:ind w:left="720" w:hanging="360"/>
+        <w:rPr/>
+      </w:pPr>
+      <w:r>
+        <w:rPr>
+          <w:color w:val="3d3f42"/>
+          <w:rtl w:val="0"/>
+        </w:rPr>
+        <w:t xml:space="preserve">MONTGOMERY, L. </w:t>
+      </w:r>
+      <w:r>
+        <w:rPr>
+          <w:i w:val="1"/>
+          <w:color w:val="3d3f42"/>
+          <w:rtl w:val="0"/>
+        </w:rPr>
+        <w:t xml:space="preserve">et al.</w:t>
+      </w:r>
+      <w:r>
+        <w:rPr>
+          <w:color w:val="3d3f42"/>
+          <w:rtl w:val="0"/>
+        </w:rPr>
+        <w:t xml:space="preserve"> </w:t>
+      </w:r>
+      <w:r>
+        <w:rPr>
+          <w:b w:val="1"/>
+          <w:color w:val="3d3f42"/>
+          <w:rtl w:val="0"/>
+        </w:rPr>
+        <w:t xml:space="preserve">Customer support ticket escalation prediction using feature engineering. Requirements Engineering,</w:t>
+      </w:r>
+      <w:r>
+        <w:rPr>
+          <w:color w:val="3d3f42"/>
+          <w:rtl w:val="0"/>
+        </w:rPr>
+        <w:t xml:space="preserve"> </w:t>
+      </w:r>
+      <w:r>
+        <w:rPr>
+          <w:i w:val="1"/>
+          <w:color w:val="3d3f42"/>
+          <w:rtl w:val="0"/>
+        </w:rPr>
+        <w:t xml:space="preserve">[s. l.]</w:t>
+      </w:r>
+      <w:r>
+        <w:rPr>
+          <w:color w:val="3d3f42"/>
+          <w:rtl w:val="0"/>
+        </w:rPr>
+        <w:t xml:space="preserve">, v. 23, n. 3, p. 333–355, 2018. DOI 10.1007/s00766-018-0292-3. Disponível em: https://research.ebsco.com/linkprocessor/plink?id=a1d0ed3c-aea8-3918-85f0-f296c6f9472e. Acesso em: 19 out. 2024.</w:t>
+      </w:r>
+    </w:p>
+    <w:p>
+      <w:pPr>
+        <w:numPr>
+          <w:ilvl w:val="0"/>
+          <w:numId w:val="3"/>
+        </w:numPr>
+        <w:spacing w:after="0" w:lineRule="auto"/>
+        <w:ind w:left="720" w:hanging="360"/>
+        <w:rPr>
+          <w:rFonts w:ascii="Arial" w:cs="Arial" w:eastAsia="Arial" w:hAnsi="Arial"/>
+          <w:color w:val="3d3f42"/>
+        </w:rPr>
+      </w:pPr>
+      <w:r>
+        <w:rPr>
+          <w:color w:val="3d3f42"/>
+          <w:rtl w:val="0"/>
+        </w:rPr>
+        <w:t xml:space="preserve">Julie Mehan (2022) </w:t>
+      </w:r>
+      <w:r>
+        <w:rPr>
+          <w:b w:val="1"/>
+          <w:color w:val="3d3f42"/>
+          <w:rtl w:val="0"/>
+        </w:rPr>
+        <w:t xml:space="preserve">Artificial Intelligence : Ethical, Social, and Security Impacts for the Present and the Future.</w:t>
+      </w:r>
+      <w:r>
+        <w:rPr>
+          <w:color w:val="3d3f42"/>
+          <w:rtl w:val="0"/>
+        </w:rPr>
+        <w:t xml:space="preserve"> Ely: ITGP. Available at: https://research.ebsco.com/linkprocessor/plink?id=f5122a08-e010-3b99-aedd-0b425c064cd8 (Accessed: 19 October 2024).</w:t>
+      </w:r>
+    </w:p>
+    <w:p>
+      <w:pPr>
+        <w:numPr>
+          <w:ilvl w:val="0"/>
+          <w:numId w:val="3"/>
+        </w:numPr>
+        <w:spacing w:after="0" w:lineRule="auto"/>
+        <w:ind w:left="720" w:hanging="360"/>
+        <w:rPr>
+          <w:rFonts w:ascii="Arial" w:cs="Arial" w:eastAsia="Arial" w:hAnsi="Arial"/>
+          <w:color w:val="3d3f42"/>
+          <w:u w:val="none"/>
+        </w:rPr>
+      </w:pPr>
+      <w:r>
+        <w:rPr>
+          <w:color w:val="3d3f42"/>
+          <w:rtl w:val="0"/>
+        </w:rPr>
+        <w:t xml:space="preserve">European Commission (2019). </w:t>
+      </w:r>
+      <w:r>
+        <w:rPr>
+          <w:b w:val="1"/>
+          <w:i w:val="1"/>
+          <w:color w:val="3d3f42"/>
+          <w:rtl w:val="0"/>
+        </w:rPr>
+        <w:t xml:space="preserve">Ethics guidelines for trustworthy AI</w:t>
+      </w:r>
+      <w:r>
+        <w:rPr>
+          <w:b w:val="1"/>
+          <w:color w:val="3d3f42"/>
+          <w:rtl w:val="0"/>
+        </w:rPr>
+        <w:t xml:space="preserve">.</w:t>
+      </w:r>
+      <w:r>
+        <w:rPr>
+          <w:color w:val="3d3f42"/>
+          <w:rtl w:val="0"/>
+        </w:rPr>
+        <w:t xml:space="preserve"> Available at:</w:t>
+      </w:r>
+      <w:hyperlink r:id="rId19">
+        <w:r>
+          <w:rPr>
+            <w:color w:val="3d3f42"/>
+            <w:rtl w:val="0"/>
+          </w:rPr>
+          <w:t xml:space="preserve"> </w:t>
+        </w:r>
+      </w:hyperlink>
+      <w:hyperlink r:id="rId20">
+        <w:r>
+          <w:rPr>
+            <w:color w:val="1155cc"/>
+            <w:u w:val="single"/>
+            <w:rtl w:val="0"/>
+          </w:rPr>
+          <w:t xml:space="preserve">https://ec.europa.eu/newsroom/dae/document.cfm?doc_id=60419</w:t>
+        </w:r>
+      </w:hyperlink>
+      <w:r>
+        <w:rPr>
+          <w:color w:val="3d3f42"/>
+          <w:rtl w:val="0"/>
+        </w:rPr>
+        <w:t xml:space="preserve"> (Accessed: 19 October 2024).</w:t>
+      </w:r>
+    </w:p>
+    <w:p>
+      <w:pPr>
+        <w:numPr>
+          <w:ilvl w:val="0"/>
+          <w:numId w:val="3"/>
+        </w:numPr>
+        <w:spacing w:after="0" w:lineRule="auto"/>
+        <w:ind w:left="720" w:hanging="360"/>
+        <w:rPr>
+          <w:rFonts w:ascii="Arial" w:cs="Arial" w:eastAsia="Arial" w:hAnsi="Arial"/>
+          <w:color w:val="3d3f42"/>
+          <w:u w:val="none"/>
+        </w:rPr>
+      </w:pPr>
+      <w:r>
+        <w:rPr>
+          <w:color w:val="3d3f42"/>
+          <w:rtl w:val="0"/>
+        </w:rPr>
+        <w:t xml:space="preserve">Tobias Bueck (2024). </w:t>
+      </w:r>
+      <w:r>
+        <w:rPr>
+          <w:b w:val="1"/>
+          <w:color w:val="3d3f42"/>
+          <w:rtl w:val="0"/>
+        </w:rPr>
+        <w:t xml:space="preserve">Customer Support Emails - Ticket System - Helpdesk</w:t>
+      </w:r>
+      <w:r>
+        <w:rPr>
+          <w:color w:val="3d3f42"/>
+          <w:rtl w:val="0"/>
+        </w:rPr>
+        <w:t xml:space="preserve"> [Dataset]. </w:t>
+      </w:r>
+      <w:r>
+        <w:rPr>
+          <w:rtl w:val="0"/>
+        </w:rPr>
+        <w:t xml:space="preserve">Available at: </w:t>
+      </w:r>
+      <w:hyperlink r:id="rId21">
+        <w:r>
+          <w:rPr>
+            <w:color w:val="1155cc"/>
+            <w:u w:val="single"/>
+            <w:rtl w:val="0"/>
+          </w:rPr>
+          <w:t xml:space="preserve">https://www.kaggle.com/datasets/tobiasbueck/multilingual-customer-support-tickets</w:t>
+        </w:r>
+      </w:hyperlink>
+      <w:r>
+        <w:rPr>
+          <w:rtl w:val="0"/>
+        </w:rPr>
+        <w:t xml:space="preserve"> </w:t>
+      </w:r>
+      <w:r>
+        <w:rPr>
+          <w:color w:val="3d3f42"/>
+          <w:rtl w:val="0"/>
+        </w:rPr>
+        <w:t xml:space="preserve">(Accessed: 19 October 2024). </w:t>
+      </w:r>
+      <w:r>
+        <w:rPr>
+          <w:rtl w:val="0"/>
+        </w:rPr>
+        <w:t xml:space="preserve">Licensed under: Creative Commons Attribution 4.0 International (CC BY 4.0) </w:t>
+      </w:r>
+      <w:hyperlink r:id="rId22">
+        <w:r>
+          <w:rPr>
+            <w:color w:val="1155cc"/>
+            <w:u w:val="single"/>
+            <w:rtl w:val="0"/>
+          </w:rPr>
+          <w:t xml:space="preserve">https://creativecommons.org/licenses/by/4.0/</w:t>
+        </w:r>
+      </w:hyperlink>
+      <w:r>
+        <w:rPr>
+          <w:rtl w:val="0"/>
+        </w:rPr>
+        <w:t xml:space="preserve">. </w:t>
+      </w:r>
+      <w:r>
+        <w:rPr>
+          <w:rtl w:val="0"/>
+        </w:rPr>
+      </w:r>
+    </w:p>
+    <w:p>
+      <w:pPr>
+        <w:spacing w:after="0" w:lineRule="auto"/>
+        <w:ind w:left="720" w:firstLine="0"/>
         <w:rPr/>
       </w:pPr>
       <w:r>
@@ -5638,7 +5957,7 @@
       </w:r>
     </w:p>
     <w:sectPr>
-      <w:footerReference r:id="rId19" w:type="default"/>
+      <w:footerReference r:id="rId23" w:type="default"/>
       <w:type w:val="nextPage"/>
       <w:pgSz w:h="16838" w:w="11906" w:orient="portrait"/>
       <w:pgMar w:bottom="1440" w:top="1440" w:left="1440" w:right="1440" w:header="708" w:footer="708"/>
@@ -6119,446 +6438,6 @@
     <w:lvl w:ilvl="0">
       <w:start w:val="1"/>
       <w:numFmt w:val="bullet"/>
-      <w:lvlText w:val="-"/>
-      <w:lvlJc w:val="left"/>
-      <w:pPr>
-        <w:ind w:left="720" w:hanging="360"/>
-      </w:pPr>
-      <w:rPr>
-        <w:u w:val="none"/>
-      </w:rPr>
-    </w:lvl>
-    <w:lvl w:ilvl="1">
-      <w:start w:val="1"/>
-      <w:numFmt w:val="bullet"/>
-      <w:lvlText w:val="-"/>
-      <w:lvlJc w:val="left"/>
-      <w:pPr>
-        <w:ind w:left="1440" w:hanging="360"/>
-      </w:pPr>
-      <w:rPr>
-        <w:u w:val="none"/>
-      </w:rPr>
-    </w:lvl>
-    <w:lvl w:ilvl="2">
-      <w:start w:val="1"/>
-      <w:numFmt w:val="bullet"/>
-      <w:lvlText w:val="-"/>
-      <w:lvlJc w:val="left"/>
-      <w:pPr>
-        <w:ind w:left="2160" w:hanging="360"/>
-      </w:pPr>
-      <w:rPr>
-        <w:u w:val="none"/>
-      </w:rPr>
-    </w:lvl>
-    <w:lvl w:ilvl="3">
-      <w:start w:val="1"/>
-      <w:numFmt w:val="bullet"/>
-      <w:lvlText w:val="-"/>
-      <w:lvlJc w:val="left"/>
-      <w:pPr>
-        <w:ind w:left="2880" w:hanging="360"/>
-      </w:pPr>
-      <w:rPr>
-        <w:u w:val="none"/>
-      </w:rPr>
-    </w:lvl>
-    <w:lvl w:ilvl="4">
-      <w:start w:val="1"/>
-      <w:numFmt w:val="bullet"/>
-      <w:lvlText w:val="-"/>
-      <w:lvlJc w:val="left"/>
-      <w:pPr>
-        <w:ind w:left="3600" w:hanging="360"/>
-      </w:pPr>
-      <w:rPr>
-        <w:u w:val="none"/>
-      </w:rPr>
-    </w:lvl>
-    <w:lvl w:ilvl="5">
-      <w:start w:val="1"/>
-      <w:numFmt w:val="bullet"/>
-      <w:lvlText w:val="-"/>
-      <w:lvlJc w:val="left"/>
-      <w:pPr>
-        <w:ind w:left="4320" w:hanging="360"/>
-      </w:pPr>
-      <w:rPr>
-        <w:u w:val="none"/>
-      </w:rPr>
-    </w:lvl>
-    <w:lvl w:ilvl="6">
-      <w:start w:val="1"/>
-      <w:numFmt w:val="bullet"/>
-      <w:lvlText w:val="-"/>
-      <w:lvlJc w:val="left"/>
-      <w:pPr>
-        <w:ind w:left="5040" w:hanging="360"/>
-      </w:pPr>
-      <w:rPr>
-        <w:u w:val="none"/>
-      </w:rPr>
-    </w:lvl>
-    <w:lvl w:ilvl="7">
-      <w:start w:val="1"/>
-      <w:numFmt w:val="bullet"/>
-      <w:lvlText w:val="-"/>
-      <w:lvlJc w:val="left"/>
-      <w:pPr>
-        <w:ind w:left="5760" w:hanging="360"/>
-      </w:pPr>
-      <w:rPr>
-        <w:u w:val="none"/>
-      </w:rPr>
-    </w:lvl>
-    <w:lvl w:ilvl="8">
-      <w:start w:val="1"/>
-      <w:numFmt w:val="bullet"/>
-      <w:lvlText w:val="-"/>
-      <w:lvlJc w:val="left"/>
-      <w:pPr>
-        <w:ind w:left="6480" w:hanging="360"/>
-      </w:pPr>
-      <w:rPr>
-        <w:u w:val="none"/>
-      </w:rPr>
-    </w:lvl>
-  </w:abstractNum>
-  <w:abstractNum w:abstractNumId="4">
-    <w:lvl w:ilvl="0">
-      <w:start w:val="1"/>
-      <w:numFmt w:val="bullet"/>
-      <w:lvlText w:val="-"/>
-      <w:lvlJc w:val="left"/>
-      <w:pPr>
-        <w:ind w:left="720" w:hanging="360"/>
-      </w:pPr>
-      <w:rPr>
-        <w:u w:val="none"/>
-      </w:rPr>
-    </w:lvl>
-    <w:lvl w:ilvl="1">
-      <w:start w:val="1"/>
-      <w:numFmt w:val="bullet"/>
-      <w:lvlText w:val="-"/>
-      <w:lvlJc w:val="left"/>
-      <w:pPr>
-        <w:ind w:left="1440" w:hanging="360"/>
-      </w:pPr>
-      <w:rPr>
-        <w:u w:val="none"/>
-      </w:rPr>
-    </w:lvl>
-    <w:lvl w:ilvl="2">
-      <w:start w:val="1"/>
-      <w:numFmt w:val="bullet"/>
-      <w:lvlText w:val="-"/>
-      <w:lvlJc w:val="left"/>
-      <w:pPr>
-        <w:ind w:left="2160" w:hanging="360"/>
-      </w:pPr>
-      <w:rPr>
-        <w:u w:val="none"/>
-      </w:rPr>
-    </w:lvl>
-    <w:lvl w:ilvl="3">
-      <w:start w:val="1"/>
-      <w:numFmt w:val="bullet"/>
-      <w:lvlText w:val="-"/>
-      <w:lvlJc w:val="left"/>
-      <w:pPr>
-        <w:ind w:left="2880" w:hanging="360"/>
-      </w:pPr>
-      <w:rPr>
-        <w:u w:val="none"/>
-      </w:rPr>
-    </w:lvl>
-    <w:lvl w:ilvl="4">
-      <w:start w:val="1"/>
-      <w:numFmt w:val="bullet"/>
-      <w:lvlText w:val="-"/>
-      <w:lvlJc w:val="left"/>
-      <w:pPr>
-        <w:ind w:left="3600" w:hanging="360"/>
-      </w:pPr>
-      <w:rPr>
-        <w:u w:val="none"/>
-      </w:rPr>
-    </w:lvl>
-    <w:lvl w:ilvl="5">
-      <w:start w:val="1"/>
-      <w:numFmt w:val="bullet"/>
-      <w:lvlText w:val="-"/>
-      <w:lvlJc w:val="left"/>
-      <w:pPr>
-        <w:ind w:left="4320" w:hanging="360"/>
-      </w:pPr>
-      <w:rPr>
-        <w:u w:val="none"/>
-      </w:rPr>
-    </w:lvl>
-    <w:lvl w:ilvl="6">
-      <w:start w:val="1"/>
-      <w:numFmt w:val="bullet"/>
-      <w:lvlText w:val="-"/>
-      <w:lvlJc w:val="left"/>
-      <w:pPr>
-        <w:ind w:left="5040" w:hanging="360"/>
-      </w:pPr>
-      <w:rPr>
-        <w:u w:val="none"/>
-      </w:rPr>
-    </w:lvl>
-    <w:lvl w:ilvl="7">
-      <w:start w:val="1"/>
-      <w:numFmt w:val="bullet"/>
-      <w:lvlText w:val="-"/>
-      <w:lvlJc w:val="left"/>
-      <w:pPr>
-        <w:ind w:left="5760" w:hanging="360"/>
-      </w:pPr>
-      <w:rPr>
-        <w:u w:val="none"/>
-      </w:rPr>
-    </w:lvl>
-    <w:lvl w:ilvl="8">
-      <w:start w:val="1"/>
-      <w:numFmt w:val="bullet"/>
-      <w:lvlText w:val="-"/>
-      <w:lvlJc w:val="left"/>
-      <w:pPr>
-        <w:ind w:left="6480" w:hanging="360"/>
-      </w:pPr>
-      <w:rPr>
-        <w:u w:val="none"/>
-      </w:rPr>
-    </w:lvl>
-  </w:abstractNum>
-  <w:abstractNum w:abstractNumId="5">
-    <w:lvl w:ilvl="0">
-      <w:start w:val="1"/>
-      <w:numFmt w:val="bullet"/>
-      <w:lvlText w:val="-"/>
-      <w:lvlJc w:val="left"/>
-      <w:pPr>
-        <w:ind w:left="720" w:hanging="360"/>
-      </w:pPr>
-      <w:rPr>
-        <w:u w:val="none"/>
-      </w:rPr>
-    </w:lvl>
-    <w:lvl w:ilvl="1">
-      <w:start w:val="1"/>
-      <w:numFmt w:val="bullet"/>
-      <w:lvlText w:val="-"/>
-      <w:lvlJc w:val="left"/>
-      <w:pPr>
-        <w:ind w:left="1440" w:hanging="360"/>
-      </w:pPr>
-      <w:rPr>
-        <w:u w:val="none"/>
-      </w:rPr>
-    </w:lvl>
-    <w:lvl w:ilvl="2">
-      <w:start w:val="1"/>
-      <w:numFmt w:val="bullet"/>
-      <w:lvlText w:val="-"/>
-      <w:lvlJc w:val="left"/>
-      <w:pPr>
-        <w:ind w:left="2160" w:hanging="360"/>
-      </w:pPr>
-      <w:rPr>
-        <w:u w:val="none"/>
-      </w:rPr>
-    </w:lvl>
-    <w:lvl w:ilvl="3">
-      <w:start w:val="1"/>
-      <w:numFmt w:val="bullet"/>
-      <w:lvlText w:val="-"/>
-      <w:lvlJc w:val="left"/>
-      <w:pPr>
-        <w:ind w:left="2880" w:hanging="360"/>
-      </w:pPr>
-      <w:rPr>
-        <w:u w:val="none"/>
-      </w:rPr>
-    </w:lvl>
-    <w:lvl w:ilvl="4">
-      <w:start w:val="1"/>
-      <w:numFmt w:val="bullet"/>
-      <w:lvlText w:val="-"/>
-      <w:lvlJc w:val="left"/>
-      <w:pPr>
-        <w:ind w:left="3600" w:hanging="360"/>
-      </w:pPr>
-      <w:rPr>
-        <w:u w:val="none"/>
-      </w:rPr>
-    </w:lvl>
-    <w:lvl w:ilvl="5">
-      <w:start w:val="1"/>
-      <w:numFmt w:val="bullet"/>
-      <w:lvlText w:val="-"/>
-      <w:lvlJc w:val="left"/>
-      <w:pPr>
-        <w:ind w:left="4320" w:hanging="360"/>
-      </w:pPr>
-      <w:rPr>
-        <w:u w:val="none"/>
-      </w:rPr>
-    </w:lvl>
-    <w:lvl w:ilvl="6">
-      <w:start w:val="1"/>
-      <w:numFmt w:val="bullet"/>
-      <w:lvlText w:val="-"/>
-      <w:lvlJc w:val="left"/>
-      <w:pPr>
-        <w:ind w:left="5040" w:hanging="360"/>
-      </w:pPr>
-      <w:rPr>
-        <w:u w:val="none"/>
-      </w:rPr>
-    </w:lvl>
-    <w:lvl w:ilvl="7">
-      <w:start w:val="1"/>
-      <w:numFmt w:val="bullet"/>
-      <w:lvlText w:val="-"/>
-      <w:lvlJc w:val="left"/>
-      <w:pPr>
-        <w:ind w:left="5760" w:hanging="360"/>
-      </w:pPr>
-      <w:rPr>
-        <w:u w:val="none"/>
-      </w:rPr>
-    </w:lvl>
-    <w:lvl w:ilvl="8">
-      <w:start w:val="1"/>
-      <w:numFmt w:val="bullet"/>
-      <w:lvlText w:val="-"/>
-      <w:lvlJc w:val="left"/>
-      <w:pPr>
-        <w:ind w:left="6480" w:hanging="360"/>
-      </w:pPr>
-      <w:rPr>
-        <w:u w:val="none"/>
-      </w:rPr>
-    </w:lvl>
-  </w:abstractNum>
-  <w:abstractNum w:abstractNumId="6">
-    <w:lvl w:ilvl="0">
-      <w:start w:val="1"/>
-      <w:numFmt w:val="bullet"/>
-      <w:lvlText w:val="-"/>
-      <w:lvlJc w:val="left"/>
-      <w:pPr>
-        <w:ind w:left="720" w:hanging="360"/>
-      </w:pPr>
-      <w:rPr>
-        <w:u w:val="none"/>
-      </w:rPr>
-    </w:lvl>
-    <w:lvl w:ilvl="1">
-      <w:start w:val="1"/>
-      <w:numFmt w:val="bullet"/>
-      <w:lvlText w:val="-"/>
-      <w:lvlJc w:val="left"/>
-      <w:pPr>
-        <w:ind w:left="1440" w:hanging="360"/>
-      </w:pPr>
-      <w:rPr>
-        <w:u w:val="none"/>
-      </w:rPr>
-    </w:lvl>
-    <w:lvl w:ilvl="2">
-      <w:start w:val="1"/>
-      <w:numFmt w:val="bullet"/>
-      <w:lvlText w:val="-"/>
-      <w:lvlJc w:val="left"/>
-      <w:pPr>
-        <w:ind w:left="2160" w:hanging="360"/>
-      </w:pPr>
-      <w:rPr>
-        <w:u w:val="none"/>
-      </w:rPr>
-    </w:lvl>
-    <w:lvl w:ilvl="3">
-      <w:start w:val="1"/>
-      <w:numFmt w:val="bullet"/>
-      <w:lvlText w:val="-"/>
-      <w:lvlJc w:val="left"/>
-      <w:pPr>
-        <w:ind w:left="2880" w:hanging="360"/>
-      </w:pPr>
-      <w:rPr>
-        <w:u w:val="none"/>
-      </w:rPr>
-    </w:lvl>
-    <w:lvl w:ilvl="4">
-      <w:start w:val="1"/>
-      <w:numFmt w:val="bullet"/>
-      <w:lvlText w:val="-"/>
-      <w:lvlJc w:val="left"/>
-      <w:pPr>
-        <w:ind w:left="3600" w:hanging="360"/>
-      </w:pPr>
-      <w:rPr>
-        <w:u w:val="none"/>
-      </w:rPr>
-    </w:lvl>
-    <w:lvl w:ilvl="5">
-      <w:start w:val="1"/>
-      <w:numFmt w:val="bullet"/>
-      <w:lvlText w:val="-"/>
-      <w:lvlJc w:val="left"/>
-      <w:pPr>
-        <w:ind w:left="4320" w:hanging="360"/>
-      </w:pPr>
-      <w:rPr>
-        <w:u w:val="none"/>
-      </w:rPr>
-    </w:lvl>
-    <w:lvl w:ilvl="6">
-      <w:start w:val="1"/>
-      <w:numFmt w:val="bullet"/>
-      <w:lvlText w:val="-"/>
-      <w:lvlJc w:val="left"/>
-      <w:pPr>
-        <w:ind w:left="5040" w:hanging="360"/>
-      </w:pPr>
-      <w:rPr>
-        <w:u w:val="none"/>
-      </w:rPr>
-    </w:lvl>
-    <w:lvl w:ilvl="7">
-      <w:start w:val="1"/>
-      <w:numFmt w:val="bullet"/>
-      <w:lvlText w:val="-"/>
-      <w:lvlJc w:val="left"/>
-      <w:pPr>
-        <w:ind w:left="5760" w:hanging="360"/>
-      </w:pPr>
-      <w:rPr>
-        <w:u w:val="none"/>
-      </w:rPr>
-    </w:lvl>
-    <w:lvl w:ilvl="8">
-      <w:start w:val="1"/>
-      <w:numFmt w:val="bullet"/>
-      <w:lvlText w:val="-"/>
-      <w:lvlJc w:val="left"/>
-      <w:pPr>
-        <w:ind w:left="6480" w:hanging="360"/>
-      </w:pPr>
-      <w:rPr>
-        <w:u w:val="none"/>
-      </w:rPr>
-    </w:lvl>
-  </w:abstractNum>
-  <w:abstractNum w:abstractNumId="7">
-    <w:lvl w:ilvl="0">
-      <w:start w:val="1"/>
-      <w:numFmt w:val="bullet"/>
       <w:lvlText w:val="●"/>
       <w:lvlJc w:val="left"/>
       <w:pPr>
@@ -6665,7 +6544,7 @@
       </w:rPr>
     </w:lvl>
   </w:abstractNum>
-  <w:abstractNum w:abstractNumId="8">
+  <w:abstractNum w:abstractNumId="4">
     <w:lvl w:ilvl="0">
       <w:start w:val="1"/>
       <w:numFmt w:val="bullet"/>
@@ -6786,18 +6665,6 @@
   </w:num>
   <w:num w:numId="4">
     <w:abstractNumId w:val="4"/>
-  </w:num>
-  <w:num w:numId="5">
-    <w:abstractNumId w:val="5"/>
-  </w:num>
-  <w:num w:numId="6">
-    <w:abstractNumId w:val="6"/>
-  </w:num>
-  <w:num w:numId="7">
-    <w:abstractNumId w:val="7"/>
-  </w:num>
-  <w:num w:numId="8">
-    <w:abstractNumId w:val="8"/>
   </w:num>
 </w:numbering>
 </file>
@@ -8012,7 +7879,7 @@
 
 <file path=customXML/item1.xml><?xml version="1.0" encoding="utf-8"?>
 <go:gDocsCustomXmlDataStorage xmlns:go="http://customooxmlschemas.google.com/" xmlns:r="http://schemas.openxmlformats.org/officeDocument/2006/relationships" uri="GoogleDocsCustomDataVersion2">
-  <go:docsCustomData xmlns:go="http://customooxmlschemas.google.com/" roundtripDataSignature="AMtx7mivp+kZy1PglvNQ3W7qMPX8XeWXmQ==">CgMxLjAaHwoBMBIaChgICVIUChJ0YWJsZS40ZHl2ZXZzenFmZTYaHwoBMRIaChgICVIUChJ0YWJsZS5hODgyYmplaTZmNmkaHwoBMhIaChgICVIUChJ0YWJsZS5yam9xa2t5aXRma3YaHwoBMxIaChgICVIUChJ0YWJsZS43emlveGVvcXFzNGQaHwoBNBIaChgICVIUChJ0YWJsZS52b2h3ZGV4MDBxMmYyDmguc3Fic3N5dmdpdjlxMg5oLmFya3YzaDI4eG1pNjIOaC5pbG1ycTA2MWVqMWkyDmguZTNjY3A4bXlldDk5Mg5oLnlzOWlwYWY0OGZyajIOaC5nZXFjZGZrYng4YnUyDmguZnJraGszcnoxZGNrMg5oLnR6dnkxNm9reWZzczIOaC55Z3g1aThidXNxa2MyDmgucnVjYzZmNjhwanR3Mg5oLmxybW03bHF5dmdoZjIOaC5ndWwwNjZ4Zzd1aG8yDmgucGRqcXQxZG04c2hsMg5oLnFoYnZwanRueTVoeTIOaC5mMG5icGM1MGQydGcyDmguOTZka3c0djB2NzgwMg5oLjR0MXRtNW45Z2U4djIOaC5tamtqOTUydXB3Y3cyDmguYXRpenFsZWV3YXBiMg5oLmVhdmdtMTJvcG1ubDINaC5zdWd1Y3VxYjVvbzIOaC5wOGw5MzMxNjh0dWoyDmguZnhrM3BsY3A5OHFzMg5oLmNkcW8yeXlkNDc0cjIOaC44bTBiMW00djQ2aTA4AHIhMUNVUGRUWURoaXk3bzJzd1pkUWMxLU05S1BWenlCQ1d0</go:docsCustomData>
+  <go:docsCustomData xmlns:go="http://customooxmlschemas.google.com/" roundtripDataSignature="AMtx7mjX+xWMaYf2CLuTSOLi3crHaG7//Q==">CgMxLjAaHwoBMBIaChgICVIUChJ0YWJsZS40ZHl2ZXZzenFmZTYaHwoBMRIaChgICVIUChJ0YWJsZS5hODgyYmplaTZmNmkaHwoBMhIaChgICVIUChJ0YWJsZS5yam9xa2t5aXRma3YaHwoBMxIaChgICVIUChJ0YWJsZS43emlveGVvcXFzNGQaHwoBNBIaChgICVIUChJ0YWJsZS52b2h3ZGV4MDBxMmYyDmguc3Fic3N5dmdpdjlxMg5oLmFya3YzaDI4eG1pNjIOaC5pbG1ycTA2MWVqMWkyDmguZTNjY3A4bXlldDk5Mg5oLnlzOWlwYWY0OGZyajIOaC5nZXFjZGZrYng4YnUyDmguZnJraGszcnoxZGNrMg5oLnR6dnkxNm9reWZzczIOaC55Z3g1aThidXNxa2MyDmgucnVjYzZmNjhwanR3Mg5oLmxybW03bHF5dmdoZjIOaC5ndWwwNjZ4Zzd1aG8yDmgucGRqcXQxZG04c2hsMg5oLnFoYnZwanRueTVoeTIOaC5mMG5icGM1MGQydGcyDmguOTZka3c0djB2NzgwMg5oLjR0MXRtNW45Z2U4djIOaC5tamtqOTUydXB3Y3cyDmguYXRpenFsZWV3YXBiMg5oLmVhdmdtMTJvcG1ubDINaC5zdWd1Y3VxYjVvbzIOaC5nc2d5bHRlbWF6eTkyDmgucDhsOTMzMTY4dHVqMg5oLmJxMzVlbWE1NnE4aTIOaC54ZnF4cXczZXJ4ZHcyDmguYnRvdnI0M3pmOGZzOAByITFDVVBkVFlEaGl5N28yc3daZFFjMS1NOUtQVnp5QkNXdA==</go:docsCustomData>
 </go:gDocsCustomXmlDataStorage>
 </file>
 

</xml_diff>

<commit_message>
Final Upload of assignment
Made a small correction on the content table and submission date.
</commit_message>
<xml_diff>
--- a/Strategic Thinking - CA 1 – Capstone Project Proposal - sba24098.docx
+++ b/Strategic Thinking - CA 1 – Capstone Project Proposal - sba24098.docx
@@ -340,7 +340,7 @@
                                                   <w:rPr>
                                                     <w:color w:val="FFFFFF" w:themeColor="background1"/>
                                                   </w:rPr>
-                                                  <w:t xml:space="preserve">Hoai Nhan Nguyen </w:t>
+                                                  <w:t>Hoai Nhan Nguyen</w:t>
                                                 </w:r>
                                               </w:p>
                                             </w:tc>
@@ -361,7 +361,7 @@
                                               <w:alias w:val="Date"/>
                                               <w:id w:val="-1047523169"/>
                                               <w:dataBinding w:prefixMappings="xmlns:ns0='http://schemas.microsoft.com/office/2006/coverPageProps' " w:xpath="/ns0:CoverPageProperties[1]/ns0:PublishDate[1]" w:storeItemID="{55AF091B-3C7A-41E3-B477-F2FDAA23CFDA}"/>
-                                              <w:date w:fullDate="2024-10-26T00:00:00Z">
+                                              <w:date w:fullDate="2024-10-25T00:00:00Z">
                                                 <w:dateFormat w:val="M/d/yy"/>
                                                 <w:lid w:val="en-US"/>
                                                 <w:storeMappedDataAs w:val="dateTime"/>
@@ -384,7 +384,7 @@
                                                     <w:color w:val="FFFFFF" w:themeColor="background1"/>
                                                     <w:lang w:val="en-US"/>
                                                   </w:rPr>
-                                                  <w:t>10/26/24</w:t>
+                                                  <w:t>10/25/24</w:t>
                                                 </w:r>
                                               </w:p>
                                             </w:sdtContent>
@@ -669,7 +669,7 @@
                                             <w:rPr>
                                               <w:color w:val="FFFFFF" w:themeColor="background1"/>
                                             </w:rPr>
-                                            <w:t xml:space="preserve">Hoai Nhan Nguyen </w:t>
+                                            <w:t>Hoai Nhan Nguyen</w:t>
                                           </w:r>
                                         </w:p>
                                       </w:tc>
@@ -690,7 +690,7 @@
                                         <w:alias w:val="Date"/>
                                         <w:id w:val="-1047523169"/>
                                         <w:dataBinding w:prefixMappings="xmlns:ns0='http://schemas.microsoft.com/office/2006/coverPageProps' " w:xpath="/ns0:CoverPageProperties[1]/ns0:PublishDate[1]" w:storeItemID="{55AF091B-3C7A-41E3-B477-F2FDAA23CFDA}"/>
-                                        <w:date w:fullDate="2024-10-26T00:00:00Z">
+                                        <w:date w:fullDate="2024-10-25T00:00:00Z">
                                           <w:dateFormat w:val="M/d/yy"/>
                                           <w:lid w:val="en-US"/>
                                           <w:storeMappedDataAs w:val="dateTime"/>
@@ -713,7 +713,7 @@
                                               <w:color w:val="FFFFFF" w:themeColor="background1"/>
                                               <w:lang w:val="en-US"/>
                                             </w:rPr>
-                                            <w:t>10/26/24</w:t>
+                                            <w:t>10/25/24</w:t>
                                           </w:r>
                                         </w:p>
                                       </w:sdtContent>
@@ -1380,7 +1380,21 @@
                 <w:sz w:val="32"/>
                 <w:szCs w:val="32"/>
               </w:rPr>
-              <w:t>26-10-2024</w:t>
+              <w:t>2</w:t>
+            </w:r>
+            <w:r>
+              <w:rPr>
+                <w:sz w:val="32"/>
+                <w:szCs w:val="32"/>
+              </w:rPr>
+              <w:t>5</w:t>
+            </w:r>
+            <w:r>
+              <w:rPr>
+                <w:sz w:val="32"/>
+                <w:szCs w:val="32"/>
+              </w:rPr>
+              <w:t>-10-2024</w:t>
             </w:r>
           </w:p>
         </w:tc>
@@ -2894,6 +2908,50 @@
         </w:p>
         <w:p>
           <w:pPr>
+            <w:pStyle w:val="TOC1"/>
+            <w:tabs>
+              <w:tab w:val="right" w:leader="dot" w:pos="9016"/>
+            </w:tabs>
+            <w:rPr>
+              <w:rFonts w:asciiTheme="minorHAnsi" w:eastAsiaTheme="minorEastAsia" w:hAnsiTheme="minorHAnsi" w:cstheme="minorBidi"/>
+              <w:noProof/>
+              <w:kern w:val="2"/>
+              <w:lang w:val="en-GB"/>
+              <w14:ligatures w14:val="standardContextual"/>
+            </w:rPr>
+          </w:pPr>
+          <w:r>
+            <w:fldChar w:fldCharType="end"/>
+          </w:r>
+          <w:r>
+            <w:rPr>
+              <w:b/>
+              <w:bCs/>
+            </w:rPr>
+            <w:t>Bibliography</w:t>
+          </w:r>
+          <w:r>
+            <w:rPr>
+              <w:webHidden/>
+            </w:rPr>
+            <w:tab/>
+          </w:r>
+          <w:r>
+            <w:t>7</w:t>
+          </w:r>
+          <w:r>
+            <w:rPr>
+              <w:rFonts w:asciiTheme="minorHAnsi" w:eastAsiaTheme="minorEastAsia" w:hAnsiTheme="minorHAnsi" w:cstheme="minorBidi"/>
+              <w:noProof/>
+              <w:kern w:val="2"/>
+              <w:lang w:val="en-GB"/>
+              <w14:ligatures w14:val="standardContextual"/>
+            </w:rPr>
+            <w:t xml:space="preserve"> </w:t>
+          </w:r>
+        </w:p>
+        <w:p>
+          <w:pPr>
             <w:widowControl w:val="0"/>
             <w:tabs>
               <w:tab w:val="right" w:leader="dot" w:pos="12000"/>
@@ -2905,9 +2963,6 @@
               <w:color w:val="000000"/>
             </w:rPr>
           </w:pPr>
-          <w:r>
-            <w:fldChar w:fldCharType="end"/>
-          </w:r>
         </w:p>
       </w:sdtContent>
     </w:sdt>
@@ -5702,23 +5757,7 @@
           <w:b/>
           <w:bCs/>
         </w:rPr>
-        <w:t xml:space="preserve">Artificial </w:t>
-      </w:r>
-      <w:proofErr w:type="gramStart"/>
-      <w:r>
-        <w:rPr>
-          <w:b/>
-          <w:bCs/>
-        </w:rPr>
-        <w:t>Intelligence :</w:t>
-      </w:r>
-      <w:proofErr w:type="gramEnd"/>
-      <w:r>
-        <w:rPr>
-          <w:b/>
-          <w:bCs/>
-        </w:rPr>
-        <w:t xml:space="preserve"> Ethical, Social, and Security Impacts for the Present and the Future</w:t>
+        <w:t>Artificial Intelligence : Ethical, Social, and Security Impacts for the Present and the Future</w:t>
       </w:r>
       <w:r>
         <w:t>. Ely: ITGP. Available at: https://research.ebsco.com/linkprocessor/plink?id=f5122a08-e010-3b99-aedd-0b425c064cd8 (Accessed: 19 October 2024).</w:t>
@@ -7118,7 +7157,6 @@
   <w:style w:type="character" w:default="1" w:styleId="DefaultParagraphFont">
     <w:name w:val="Default Paragraph Font"/>
     <w:uiPriority w:val="1"/>
-    <w:semiHidden/>
     <w:unhideWhenUsed/>
   </w:style>
   <w:style w:type="table" w:default="1" w:styleId="TableNormal">
@@ -8006,7 +8044,7 @@
 
 <file path=customXml/item1.xml><?xml version="1.0" encoding="utf-8"?>
 <CoverPageProperties xmlns="http://schemas.microsoft.com/office/2006/coverPageProps">
-  <PublishDate>2024-10-26T00:00:00</PublishDate>
+  <PublishDate>2024-10-25T00:00:00</PublishDate>
   <Abstract/>
   <CompanyAddress/>
   <CompanyPhone/>

</xml_diff>

<commit_message>
Final Upload with Github link
Adjusted the date and added the Github link at the end of document
</commit_message>
<xml_diff>
--- a/Strategic Thinking - CA 1 – Capstone Project Proposal - sba24098.docx
+++ b/Strategic Thinking - CA 1 – Capstone Project Proposal - sba24098.docx
@@ -361,7 +361,7 @@
                                               <w:alias w:val="Date"/>
                                               <w:id w:val="-1047523169"/>
                                               <w:dataBinding w:prefixMappings="xmlns:ns0='http://schemas.microsoft.com/office/2006/coverPageProps' " w:xpath="/ns0:CoverPageProperties[1]/ns0:PublishDate[1]" w:storeItemID="{55AF091B-3C7A-41E3-B477-F2FDAA23CFDA}"/>
-                                              <w:date w:fullDate="2024-10-25T00:00:00Z">
+                                              <w:date w:fullDate="2024-10-27T00:00:00Z">
                                                 <w:dateFormat w:val="M/d/yy"/>
                                                 <w:lid w:val="en-US"/>
                                                 <w:storeMappedDataAs w:val="dateTime"/>
@@ -384,7 +384,21 @@
                                                     <w:color w:val="FFFFFF" w:themeColor="background1"/>
                                                     <w:lang w:val="en-US"/>
                                                   </w:rPr>
-                                                  <w:t>10/25/24</w:t>
+                                                  <w:t>10/2</w:t>
+                                                </w:r>
+                                                <w:r>
+                                                  <w:rPr>
+                                                    <w:color w:val="FFFFFF" w:themeColor="background1"/>
+                                                    <w:lang w:val="en-US"/>
+                                                  </w:rPr>
+                                                  <w:t>7</w:t>
+                                                </w:r>
+                                                <w:r>
+                                                  <w:rPr>
+                                                    <w:color w:val="FFFFFF" w:themeColor="background1"/>
+                                                    <w:lang w:val="en-US"/>
+                                                  </w:rPr>
+                                                  <w:t>/24</w:t>
                                                 </w:r>
                                               </w:p>
                                             </w:sdtContent>
@@ -690,7 +704,7 @@
                                         <w:alias w:val="Date"/>
                                         <w:id w:val="-1047523169"/>
                                         <w:dataBinding w:prefixMappings="xmlns:ns0='http://schemas.microsoft.com/office/2006/coverPageProps' " w:xpath="/ns0:CoverPageProperties[1]/ns0:PublishDate[1]" w:storeItemID="{55AF091B-3C7A-41E3-B477-F2FDAA23CFDA}"/>
-                                        <w:date w:fullDate="2024-10-25T00:00:00Z">
+                                        <w:date w:fullDate="2024-10-27T00:00:00Z">
                                           <w:dateFormat w:val="M/d/yy"/>
                                           <w:lid w:val="en-US"/>
                                           <w:storeMappedDataAs w:val="dateTime"/>
@@ -713,7 +727,21 @@
                                               <w:color w:val="FFFFFF" w:themeColor="background1"/>
                                               <w:lang w:val="en-US"/>
                                             </w:rPr>
-                                            <w:t>10/25/24</w:t>
+                                            <w:t>10/2</w:t>
+                                          </w:r>
+                                          <w:r>
+                                            <w:rPr>
+                                              <w:color w:val="FFFFFF" w:themeColor="background1"/>
+                                              <w:lang w:val="en-US"/>
+                                            </w:rPr>
+                                            <w:t>7</w:t>
+                                          </w:r>
+                                          <w:r>
+                                            <w:rPr>
+                                              <w:color w:val="FFFFFF" w:themeColor="background1"/>
+                                              <w:lang w:val="en-US"/>
+                                            </w:rPr>
+                                            <w:t>/24</w:t>
                                           </w:r>
                                         </w:p>
                                       </w:sdtContent>
@@ -1387,7 +1415,7 @@
                 <w:sz w:val="32"/>
                 <w:szCs w:val="32"/>
               </w:rPr>
-              <w:t>5</w:t>
+              <w:t>7</w:t>
             </w:r>
             <w:r>
               <w:rPr>
@@ -5158,30 +5186,42 @@
     <w:p/>
     <w:p/>
     <w:p/>
-    <w:p>
-      <w:pPr>
-        <w:pStyle w:val="Heading1"/>
-        <w:spacing w:after="0"/>
+    <w:p/>
+    <w:p/>
+    <w:p/>
+    <w:p/>
+    <w:p/>
+    <w:p/>
+    <w:p>
+      <w:r>
         <w:rPr>
           <w:b/>
-        </w:rPr>
-      </w:pPr>
+          <w:bCs/>
+        </w:rPr>
+        <w:t xml:space="preserve">GitHub Documentation Link - </w:t>
+      </w:r>
       <w:bookmarkStart w:id="24" w:name="_heading=h.gsgyltemazy9" w:colFirst="0" w:colLast="0"/>
       <w:bookmarkEnd w:id="24"/>
-    </w:p>
-    <w:p/>
-    <w:p>
-      <w:r>
-        <w:br/>
-      </w:r>
-      <w:r>
-        <w:br/>
-      </w:r>
-      <w:r>
-        <w:br/>
-      </w:r>
-      <w:r>
-        <w:br/>
+      <w:r>
+        <w:fldChar w:fldCharType="begin"/>
+      </w:r>
+      <w:r>
+        <w:instrText>HYPERLINK "https://github.com/CCT-Dublin/ca1-capstone-project-proposal-sba24098" \t "_blank"</w:instrText>
+      </w:r>
+      <w:r>
+        <w:fldChar w:fldCharType="separate"/>
+      </w:r>
+      <w:r>
+        <w:rPr>
+          <w:rStyle w:val="Hyperlink"/>
+          <w:rFonts w:ascii="Arial" w:hAnsi="Arial" w:cs="Arial"/>
+          <w:color w:val="1155CC"/>
+          <w:shd w:val="clear" w:color="auto" w:fill="FFFFFF"/>
+        </w:rPr>
+        <w:t>https://github.com/CCT-Dublin/ca1-capstone-project-proposal-sba24098</w:t>
+      </w:r>
+      <w:r>
+        <w:fldChar w:fldCharType="end"/>
       </w:r>
     </w:p>
     <w:p>
@@ -5266,16 +5306,8 @@
         <w:rPr>
           <w:b/>
         </w:rPr>
-        <w:t xml:space="preserve">AI-based Classification of Customer Support Tickets: State of the Art and Implementation with </w:t>
-      </w:r>
-      <w:proofErr w:type="spellStart"/>
-      <w:r>
-        <w:rPr>
-          <w:b/>
-        </w:rPr>
-        <w:t>AutoML</w:t>
-      </w:r>
-      <w:proofErr w:type="spellEnd"/>
+        <w:t>AI-based Classification of Customer Support Tickets: State of the Art and Implementation with AutoML</w:t>
+      </w:r>
       <w:r>
         <w:t>’, Proceedings of the IWEMB 2021/2022: Fifth and Sixth International Workshop on Entrepreneurship, Electronic and Mobile Business [Preprint]. Available at: https://research.ebsco.com/linkprocessor/plink?id=54e9ee0f-a797-3f1f-b754-ba84ad754cbe (Accessed: 19 October 2024).</w:t>
       </w:r>
@@ -5396,13 +5428,8 @@
       <w:r>
         <w:t xml:space="preserve">Tobias </w:t>
       </w:r>
-      <w:proofErr w:type="spellStart"/>
-      <w:r>
-        <w:t>Bueck</w:t>
-      </w:r>
-      <w:proofErr w:type="spellEnd"/>
-      <w:r>
-        <w:t xml:space="preserve"> (2024). </w:t>
+      <w:r>
+        <w:t xml:space="preserve">Bueck (2024). </w:t>
       </w:r>
       <w:r>
         <w:rPr>
@@ -5624,14 +5651,12 @@
         </w:rPr>
         <w:t xml:space="preserve">AI-based Classification of Customer Support Tickets: State of the Art and Implementation with </w:t>
       </w:r>
-      <w:proofErr w:type="spellStart"/>
       <w:r>
         <w:rPr>
           <w:b/>
         </w:rPr>
         <w:t>AutoML</w:t>
       </w:r>
-      <w:proofErr w:type="spellEnd"/>
       <w:r>
         <w:t>’, Proceedings of the IWEMB 2021/2022: Fifth and Sixth International Workshop on Entrepreneurship, Electronic and Mobile Business [Preprint]. Available at: https://research.ebsco.com/linkprocessor/plink?id=54e9ee0f-a797-3f1f-b754-ba84ad754cbe (Accessed: 19 October 2024).</w:t>
       </w:r>
@@ -5705,39 +5730,7 @@
         <w:t xml:space="preserve"> </w:t>
       </w:r>
       <w:r>
-        <w:t xml:space="preserve">MONTGOMERY, L. et al. Customer support ticket escalation prediction using feature engineering. Requirements Engineering, [s. l.], v. 23, n. 3, p. 333–355, 2018. DOI 10.1007/s00766-018-0292-3. </w:t>
-      </w:r>
-      <w:proofErr w:type="spellStart"/>
-      <w:r>
-        <w:t>Disponível</w:t>
-      </w:r>
-      <w:proofErr w:type="spellEnd"/>
-      <w:r>
-        <w:t xml:space="preserve"> </w:t>
-      </w:r>
-      <w:proofErr w:type="spellStart"/>
-      <w:r>
-        <w:t>em</w:t>
-      </w:r>
-      <w:proofErr w:type="spellEnd"/>
-      <w:r>
-        <w:t xml:space="preserve">: https://research.ebsco.com/linkprocessor/plink?id=a1d0ed3c-aea8-3918-85f0-f296c6f9472e. </w:t>
-      </w:r>
-      <w:proofErr w:type="spellStart"/>
-      <w:r>
-        <w:t>Acesso</w:t>
-      </w:r>
-      <w:proofErr w:type="spellEnd"/>
-      <w:r>
-        <w:t xml:space="preserve"> </w:t>
-      </w:r>
-      <w:proofErr w:type="spellStart"/>
-      <w:r>
-        <w:t>em</w:t>
-      </w:r>
-      <w:proofErr w:type="spellEnd"/>
-      <w:r>
-        <w:t>: 19 out. 2024.</w:t>
+        <w:t>MONTGOMERY, L. et al. Customer support ticket escalation prediction using feature engineering. Requirements Engineering, [s. l.], v. 23, n. 3, p. 333–355, 2018. DOI 10.1007/s00766-018-0292-3. Disponível em: https://research.ebsco.com/linkprocessor/plink?id=a1d0ed3c-aea8-3918-85f0-f296c6f9472e. Acesso em: 19 out. 2024.</w:t>
       </w:r>
     </w:p>
     <w:p>
@@ -5757,7 +5750,14 @@
           <w:b/>
           <w:bCs/>
         </w:rPr>
-        <w:t>Artificial Intelligence : Ethical, Social, and Security Impacts for the Present and the Future</w:t>
+        <w:t xml:space="preserve">Artificial </w:t>
+      </w:r>
+      <w:r>
+        <w:rPr>
+          <w:b/>
+          <w:bCs/>
+        </w:rPr>
+        <w:t>Intelligence : Ethical, Social, and Security Impacts for the Present and the Future</w:t>
       </w:r>
       <w:r>
         <w:t>. Ely: ITGP. Available at: https://research.ebsco.com/linkprocessor/plink?id=f5122a08-e010-3b99-aedd-0b425c064cd8 (Accessed: 19 October 2024).</w:t>
@@ -5796,15 +5796,7 @@
         <w:spacing w:after="0"/>
       </w:pPr>
       <w:r>
-        <w:t xml:space="preserve">Tobias </w:t>
-      </w:r>
-      <w:proofErr w:type="spellStart"/>
-      <w:r>
-        <w:t>Bueck</w:t>
-      </w:r>
-      <w:proofErr w:type="spellEnd"/>
-      <w:r>
-        <w:t xml:space="preserve"> (2024</w:t>
+        <w:t>Tobias Bueck (2024</w:t>
       </w:r>
       <w:r>
         <w:t>).</w:t>
@@ -7157,6 +7149,7 @@
   <w:style w:type="character" w:default="1" w:styleId="DefaultParagraphFont">
     <w:name w:val="Default Paragraph Font"/>
     <w:uiPriority w:val="1"/>
+    <w:semiHidden/>
     <w:unhideWhenUsed/>
   </w:style>
   <w:style w:type="table" w:default="1" w:styleId="TableNormal">
@@ -8044,7 +8037,7 @@
 
 <file path=customXml/item1.xml><?xml version="1.0" encoding="utf-8"?>
 <CoverPageProperties xmlns="http://schemas.microsoft.com/office/2006/coverPageProps">
-  <PublishDate>2024-10-25T00:00:00</PublishDate>
+  <PublishDate>2024-10-27T00:00:00</PublishDate>
   <Abstract/>
   <CompanyAddress/>
   <CompanyPhone/>
@@ -8054,13 +8047,13 @@
 </file>
 
 <file path=customXml/item2.xml><?xml version="1.0" encoding="utf-8"?>
+<b:Sources xmlns:b="http://schemas.openxmlformats.org/officeDocument/2006/bibliography" xmlns="http://schemas.openxmlformats.org/officeDocument/2006/bibliography" SelectedStyle="\APASixthEditionOfficeOnline.xsl" StyleName="APA" Version="6"/>
+</file>
+
+<file path=customXml/item3.xml><?xml version="1.0" encoding="utf-8"?>
 <go:gDocsCustomXmlDataStorage xmlns:go="http://customooxmlschemas.google.com/" xmlns:r="http://schemas.openxmlformats.org/officeDocument/2006/relationships" uri="GoogleDocsCustomDataVersion2">
   <go:docsCustomData xmlns:go="http://customooxmlschemas.google.com/" roundtripDataSignature="AMtx7mjX+xWMaYf2CLuTSOLi3crHaG7//Q==">CgMxLjAaHwoBMBIaChgICVIUChJ0YWJsZS40ZHl2ZXZzenFmZTYaHwoBMRIaChgICVIUChJ0YWJsZS5hODgyYmplaTZmNmkaHwoBMhIaChgICVIUChJ0YWJsZS5yam9xa2t5aXRma3YaHwoBMxIaChgICVIUChJ0YWJsZS43emlveGVvcXFzNGQaHwoBNBIaChgICVIUChJ0YWJsZS52b2h3ZGV4MDBxMmYyDmguc3Fic3N5dmdpdjlxMg5oLmFya3YzaDI4eG1pNjIOaC5pbG1ycTA2MWVqMWkyDmguZTNjY3A4bXlldDk5Mg5oLnlzOWlwYWY0OGZyajIOaC5nZXFjZGZrYng4YnUyDmguZnJraGszcnoxZGNrMg5oLnR6dnkxNm9reWZzczIOaC55Z3g1aThidXNxa2MyDmgucnVjYzZmNjhwanR3Mg5oLmxybW03bHF5dmdoZjIOaC5ndWwwNjZ4Zzd1aG8yDmgucGRqcXQxZG04c2hsMg5oLnFoYnZwanRueTVoeTIOaC5mMG5icGM1MGQydGcyDmguOTZka3c0djB2NzgwMg5oLjR0MXRtNW45Z2U4djIOaC5tamtqOTUydXB3Y3cyDmguYXRpenFsZWV3YXBiMg5oLmVhdmdtMTJvcG1ubDINaC5zdWd1Y3VxYjVvbzIOaC5nc2d5bHRlbWF6eTkyDmgucDhsOTMzMTY4dHVqMg5oLmJxMzVlbWE1NnE4aTIOaC54ZnF4cXczZXJ4ZHcyDmguYnRvdnI0M3pmOGZzOAByITFDVVBkVFlEaGl5N28yc3daZFFjMS1NOUtQVnp5QkNXdA==</go:docsCustomData>
 </go:gDocsCustomXmlDataStorage>
-</file>
-
-<file path=customXml/item3.xml><?xml version="1.0" encoding="utf-8"?>
-<b:Sources xmlns:b="http://schemas.openxmlformats.org/officeDocument/2006/bibliography" xmlns="http://schemas.openxmlformats.org/officeDocument/2006/bibliography" SelectedStyle="\APASixthEditionOfficeOnline.xsl" StyleName="APA" Version="6"/>
 </file>
 
 <file path=customXml/itemProps1.xml><?xml version="1.0" encoding="utf-8"?>
@@ -8072,18 +8065,18 @@
 </file>
 
 <file path=customXml/itemProps2.xml><?xml version="1.0" encoding="utf-8"?>
+<ds:datastoreItem xmlns:ds="http://schemas.openxmlformats.org/officeDocument/2006/customXml" ds:itemID="{0DA8F277-7746-4C14-8607-F7B0CAF19402}">
+  <ds:schemaRefs>
+    <ds:schemaRef ds:uri="http://schemas.openxmlformats.org/officeDocument/2006/bibliography"/>
+  </ds:schemaRefs>
+</ds:datastoreItem>
+</file>
+
+<file path=customXml/itemProps3.xml><?xml version="1.0" encoding="utf-8"?>
 <ds:datastoreItem xmlns:ds="http://schemas.openxmlformats.org/officeDocument/2006/customXml" ds:itemID="{11111111-1234-1234-1234-123412341234}">
   <ds:schemaRefs>
     <ds:schemaRef ds:uri="http://customooxmlschemas.google.com/"/>
     <ds:schemaRef ds:uri="http://schemas.openxmlformats.org/officeDocument/2006/relationships"/>
   </ds:schemaRefs>
 </ds:datastoreItem>
-</file>
-
-<file path=customXml/itemProps3.xml><?xml version="1.0" encoding="utf-8"?>
-<ds:datastoreItem xmlns:ds="http://schemas.openxmlformats.org/officeDocument/2006/customXml" ds:itemID="{0DA8F277-7746-4C14-8607-F7B0CAF19402}">
-  <ds:schemaRefs>
-    <ds:schemaRef ds:uri="http://schemas.openxmlformats.org/officeDocument/2006/bibliography"/>
-  </ds:schemaRefs>
-</ds:datastoreItem>
 </file>
</xml_diff>